<commit_message>
udemy finish, snowball, storage gateway, cloudfront
</commit_message>
<xml_diff>
--- a/AWS/A Cloud Guru AWS CSAA.docx
+++ b/AWS/A Cloud Guru AWS CSAA.docx
@@ -1,6 +1,6 @@
 
 <file path=word/document.xml><?xml version="1.0" encoding="utf-8"?>
-<w:document xmlns:wpc="http://schemas.microsoft.com/office/word/2010/wordprocessingCanvas" xmlns:mc="http://schemas.openxmlformats.org/markup-compatibility/2006" xmlns:o="urn:schemas-microsoft-com:office:office" xmlns:r="http://schemas.openxmlformats.org/officeDocument/2006/relationships" xmlns:m="http://schemas.openxmlformats.org/officeDocument/2006/math" xmlns:v="urn:schemas-microsoft-com:vml" xmlns:wp14="http://schemas.microsoft.com/office/word/2010/wordprocessingDrawing" xmlns:wp="http://schemas.openxmlformats.org/drawingml/2006/wordprocessingDrawing" xmlns:w10="urn:schemas-microsoft-com:office:word" xmlns:w="http://schemas.openxmlformats.org/wordprocessingml/2006/main" xmlns:w14="http://schemas.microsoft.com/office/word/2010/wordml" xmlns:wpg="http://schemas.microsoft.com/office/word/2010/wordprocessingGroup" xmlns:wpi="http://schemas.microsoft.com/office/word/2010/wordprocessingInk" xmlns:wne="http://schemas.microsoft.com/office/word/2006/wordml" xmlns:wps="http://schemas.microsoft.com/office/word/2010/wordprocessingShape" mc:Ignorable="w14 wp14">
+<w:document xmlns:wpc="http://schemas.microsoft.com/office/word/2010/wordprocessingCanvas" xmlns:mo="http://schemas.microsoft.com/office/mac/office/2008/main" xmlns:mc="http://schemas.openxmlformats.org/markup-compatibility/2006" xmlns:mv="urn:schemas-microsoft-com:mac:vml" xmlns:o="urn:schemas-microsoft-com:office:office" xmlns:r="http://schemas.openxmlformats.org/officeDocument/2006/relationships" xmlns:m="http://schemas.openxmlformats.org/officeDocument/2006/math" xmlns:v="urn:schemas-microsoft-com:vml" xmlns:wp14="http://schemas.microsoft.com/office/word/2010/wordprocessingDrawing" xmlns:wp="http://schemas.openxmlformats.org/drawingml/2006/wordprocessingDrawing" xmlns:w10="urn:schemas-microsoft-com:office:word" xmlns:w="http://schemas.openxmlformats.org/wordprocessingml/2006/main" xmlns:w14="http://schemas.microsoft.com/office/word/2010/wordml" xmlns:w15="http://schemas.microsoft.com/office/word/2012/wordml" xmlns:wpg="http://schemas.microsoft.com/office/word/2010/wordprocessingGroup" xmlns:wpi="http://schemas.microsoft.com/office/word/2010/wordprocessingInk" xmlns:wne="http://schemas.microsoft.com/office/word/2006/wordml" xmlns:wps="http://schemas.microsoft.com/office/word/2010/wordprocessingShape" mc:Ignorable="w14 w15 wp14">
   <w:body>
     <w:p>
       <w:pPr>
@@ -2253,13 +2253,7 @@
         <w:t xml:space="preserve"> – name of object</w:t>
       </w:r>
       <w:r>
-        <w:t xml:space="preserve"> (</w:t>
-      </w:r>
-      <w:r>
-        <w:t xml:space="preserve">Can put data in alphabetical order. Can add dates to make sure their unique. </w:t>
-      </w:r>
-      <w:r>
-        <w:t>)</w:t>
+        <w:t xml:space="preserve"> (Can put data in alphabetical order. Can add dates to make sure their unique. )</w:t>
       </w:r>
     </w:p>
     <w:p>
@@ -2528,7 +2522,7 @@
       </w:pPr>
     </w:p>
     <w:p>
-      <w:hyperlink r:id="rId6" w:history="1">
+      <w:hyperlink r:id="rId5" w:history="1">
         <w:r>
           <w:rPr>
             <w:rStyle w:val="Hyperlink"/>
@@ -2558,6 +2552,9 @@
     <w:p/>
     <w:p>
       <w:r>
+        <w:rPr>
+          <w:b/>
+        </w:rPr>
         <w:t xml:space="preserve">Glacier </w:t>
       </w:r>
       <w:r>
@@ -2686,93 +2683,1801 @@
       <w:r>
         <w:t>Lab:</w:t>
       </w:r>
+    </w:p>
+    <w:p>
+      <w:pPr>
+        <w:rPr>
+          <w:b/>
+        </w:rPr>
+      </w:pPr>
+      <w:r>
+        <w:rPr>
+          <w:b/>
+        </w:rPr>
+        <w:t>Cant delete versioning once it is enabled.</w:t>
+      </w:r>
+    </w:p>
+    <w:p>
+      <w:r>
+        <w:t xml:space="preserve">Versions will be the sum of all the different documents in one in the bucket. </w:t>
+      </w:r>
+    </w:p>
+    <w:p>
+      <w:pPr>
+        <w:rPr>
+          <w:b/>
+        </w:rPr>
+      </w:pPr>
+      <w:r>
+        <w:rPr>
+          <w:b/>
+        </w:rPr>
+        <w:t>If you delete a version, it can’t be restored. If you delete and object, it can be restored.</w:t>
+      </w:r>
+    </w:p>
+    <w:p>
+      <w:r>
+        <w:rPr>
+          <w:b/>
+        </w:rPr>
+        <w:t xml:space="preserve">If an object is deleted, it shows as a delete Marker. </w:t>
+      </w:r>
+    </w:p>
+    <w:p>
+      <w:r>
+        <w:t xml:space="preserve">Versioning MFA Delete capability – uses multi-factor authentication can be used to provide an additional layer of security. </w:t>
+      </w:r>
+    </w:p>
+    <w:p/>
+    <w:p>
+      <w:r>
+        <w:t>Lab:</w:t>
+      </w:r>
+    </w:p>
+    <w:p>
+      <w:r>
+        <w:t>Prefix means sub folders in bucket.</w:t>
+      </w:r>
+    </w:p>
+    <w:p>
+      <w:r>
+        <w:t>Doesn’t support multiple replication region buckets</w:t>
+      </w:r>
+    </w:p>
+    <w:p>
+      <w:r>
+        <w:lastRenderedPageBreak/>
+        <w:t>Delete markers</w:t>
+      </w:r>
+      <w:r>
+        <w:t>/other versions</w:t>
+      </w:r>
+      <w:r>
+        <w:t xml:space="preserve"> don’t replicate to other regions. </w:t>
+      </w:r>
+      <w:r>
+        <w:t>Unless you delete the object will it come up in the replicated region.</w:t>
+      </w:r>
+    </w:p>
+    <w:p>
+      <w:r>
+        <w:t>Versioning must be turned on for cross replication on target and source endpoints.</w:t>
+      </w:r>
+    </w:p>
+    <w:p>
+      <w:r>
+        <w:t>Files in an existing bucket are not replicated automatically. All subsequent updated files will be replicated automatically.</w:t>
+      </w:r>
+    </w:p>
+    <w:p/>
+    <w:p>
+      <w:hyperlink r:id="rId6" w:history="1">
+        <w:r>
+          <w:rPr>
+            <w:rStyle w:val="Hyperlink"/>
+          </w:rPr>
+          <w:t>http://docs.aws.amazon.com/AmazonS3/latest/dev/crr-what-is-isnot-replicated.html</w:t>
+        </w:r>
+      </w:hyperlink>
+    </w:p>
+    <w:p/>
+    <w:p>
+      <w:r>
+        <w:t xml:space="preserve">All previous versions are replicated. </w:t>
+      </w:r>
+    </w:p>
+    <w:p/>
+    <w:p>
+      <w:r>
+        <w:t>Lab:</w:t>
+      </w:r>
+    </w:p>
+    <w:p>
+      <w:r>
+        <w:t xml:space="preserve">Versioning can be on with lifecycle management or not. Lifecycle rules – help manage your storage costs by controlling the lifecycle of your objects. </w:t>
+      </w:r>
+    </w:p>
+    <w:p>
+      <w:r>
+        <w:t xml:space="preserve">Can’t recover permanently deleted items. </w:t>
+      </w:r>
+    </w:p>
+    <w:p>
+      <w:r>
+        <w:t xml:space="preserve">Glacier has a 90-day minimum of storage duration. </w:t>
+      </w:r>
+    </w:p>
+    <w:p>
+      <w:r>
+        <w:t xml:space="preserve">Can be used in conjunction with versioning. Can be applied to current version or previous versions. </w:t>
+      </w:r>
+    </w:p>
+    <w:p/>
+    <w:p>
+      <w:pPr>
+        <w:rPr>
+          <w:b/>
+        </w:rPr>
+      </w:pPr>
+      <w:r>
+        <w:rPr>
+          <w:b/>
+        </w:rPr>
+        <w:t>CloudFront CDN Overview</w:t>
+      </w:r>
+    </w:p>
+    <w:p>
+      <w:pPr>
+        <w:rPr>
+          <w:b/>
+        </w:rPr>
+      </w:pPr>
+    </w:p>
+    <w:p>
+      <w:r>
+        <w:t>A system of distributed servers that deliver webpages and other web content to a user based on the geographic location of the user, The origin of the webpage and a content delivery server.</w:t>
+      </w:r>
+    </w:p>
+    <w:p>
+      <w:pPr>
+        <w:rPr>
+          <w:b/>
+        </w:rPr>
+      </w:pPr>
+      <w:r>
+        <w:rPr>
+          <w:b/>
+        </w:rPr>
+        <w:t>Edge Location</w:t>
+      </w:r>
+      <w:r>
+        <w:t xml:space="preserve"> – location where content will be cached. This is separate to an AWS Region/AZ.  </w:t>
+      </w:r>
+      <w:r>
+        <w:rPr>
+          <w:b/>
+        </w:rPr>
+        <w:t>Cache is TTL. Not just for read only</w:t>
+      </w:r>
+      <w:r>
+        <w:rPr>
+          <w:b/>
+        </w:rPr>
+        <w:t>. Clearing cache objects means you’ll be charged.</w:t>
+      </w:r>
+    </w:p>
+    <w:p>
+      <w:r>
+        <w:rPr>
+          <w:b/>
+        </w:rPr>
+        <w:t>Origin</w:t>
+      </w:r>
+      <w:r>
+        <w:t xml:space="preserve"> – origin of all the files that the CDN will distribute. This can be an S3 Bucket, EC2 Instance, Elastic Load Balancer or Route 53. </w:t>
+      </w:r>
+    </w:p>
+    <w:p>
+      <w:r>
+        <w:rPr>
+          <w:b/>
+        </w:rPr>
+        <w:t xml:space="preserve">Distribution </w:t>
+      </w:r>
+      <w:r>
+        <w:t xml:space="preserve">– this is the name given the CDN which consists of a collection of edge locations. </w:t>
+      </w:r>
+    </w:p>
+    <w:p>
+      <w:r>
+        <w:t>Cloud Front - can be used to deliver your entire website, including dynamic, static, streaming, and interactive content using a global network of edge locations. Requests for your content are automatically routed to the nearest edge location, so content is delivered with the best possible performance. Optmiized to work with other AWS services. Works seamlessly with any non-AWS origin server which stores the original, definitive versions of your files.</w:t>
+      </w:r>
+    </w:p>
+    <w:p>
+      <w:r>
+        <w:rPr>
+          <w:b/>
+        </w:rPr>
+        <w:t>Web Distribution</w:t>
+      </w:r>
+      <w:r>
+        <w:t xml:space="preserve"> – Typically used for websites. </w:t>
+      </w:r>
+    </w:p>
+    <w:p>
+      <w:r>
+        <w:rPr>
+          <w:b/>
+        </w:rPr>
+        <w:t>RTMP</w:t>
+      </w:r>
+      <w:r>
+        <w:t xml:space="preserve"> – Used for Media Streaming. </w:t>
+      </w:r>
+    </w:p>
+    <w:p>
+      <w:hyperlink r:id="rId7" w:history="1">
+        <w:r>
+          <w:rPr>
+            <w:rStyle w:val="Hyperlink"/>
+          </w:rPr>
+          <w:t>https://aws.amazon.com/cloudfront/details/</w:t>
+        </w:r>
+      </w:hyperlink>
+    </w:p>
+    <w:p/>
+    <w:p>
+      <w:pPr>
+        <w:rPr>
+          <w:b/>
+        </w:rPr>
+      </w:pPr>
+      <w:r>
+        <w:rPr>
+          <w:b/>
+        </w:rPr>
+        <w:t>Lab:</w:t>
+      </w:r>
+    </w:p>
+    <w:p>
+      <w:r>
+        <w:t>Can restrict users to use cloudfront only versus the s3 url.  If objects consistenly change, it would be good to change the TTL if it happens often. Acloud guru uses signed urls that are geared towards users and can’t be shared with users based on who or who didn’t pay.</w:t>
+      </w:r>
+    </w:p>
+    <w:p>
+      <w:r>
+        <w:t>Supports HTTP/2 and IPv6.</w:t>
+      </w:r>
+    </w:p>
+    <w:p>
+      <w:pPr>
+        <w:rPr>
+          <w:b/>
+        </w:rPr>
+      </w:pPr>
+      <w:r>
+        <w:rPr>
+          <w:b/>
+        </w:rPr>
+        <w:t>You can enable Geo-restriction with either whitelist/blacklist. You can only have one or the other.</w:t>
+      </w:r>
+    </w:p>
+    <w:p>
+      <w:pPr>
+        <w:rPr>
+          <w:b/>
+        </w:rPr>
+      </w:pPr>
+      <w:r>
+        <w:rPr>
+          <w:b/>
+        </w:rPr>
+        <w:lastRenderedPageBreak/>
+        <w:t xml:space="preserve">Invalidating objects can remove them from CloudFront edge locations. Costs money by removing it Stops content from being cached before the TTL if it is in process. Used not only for downloading but uploading. </w:t>
+      </w:r>
+    </w:p>
+    <w:p>
+      <w:pPr>
+        <w:rPr>
+          <w:b/>
+        </w:rPr>
+      </w:pPr>
+    </w:p>
+    <w:p>
+      <w:pPr>
+        <w:tabs>
+          <w:tab w:val="left" w:pos="916"/>
+          <w:tab w:val="left" w:pos="1832"/>
+          <w:tab w:val="left" w:pos="2748"/>
+          <w:tab w:val="left" w:pos="3664"/>
+          <w:tab w:val="left" w:pos="4580"/>
+          <w:tab w:val="left" w:pos="5496"/>
+          <w:tab w:val="left" w:pos="6412"/>
+          <w:tab w:val="left" w:pos="7328"/>
+          <w:tab w:val="left" w:pos="8244"/>
+          <w:tab w:val="left" w:pos="9160"/>
+          <w:tab w:val="left" w:pos="10076"/>
+          <w:tab w:val="left" w:pos="10992"/>
+          <w:tab w:val="left" w:pos="11908"/>
+          <w:tab w:val="left" w:pos="12824"/>
+          <w:tab w:val="left" w:pos="13740"/>
+          <w:tab w:val="left" w:pos="14656"/>
+        </w:tabs>
+        <w:rPr>
+          <w:rFonts w:ascii="Courier New" w:eastAsia="Times New Roman" w:hAnsi="Courier New" w:cs="Courier New"/>
+          <w:color w:val="000000"/>
+          <w:sz w:val="20"/>
+          <w:szCs w:val="20"/>
+        </w:rPr>
+      </w:pPr>
+      <w:r>
+        <w:rPr>
+          <w:rFonts w:ascii="Courier New" w:eastAsia="Times New Roman" w:hAnsi="Courier New" w:cs="Courier New"/>
+          <w:color w:val="000000"/>
+          <w:sz w:val="20"/>
+          <w:szCs w:val="20"/>
+        </w:rPr>
+        <w:t>Hi Team,</w:t>
+      </w:r>
+    </w:p>
+    <w:p>
+      <w:pPr>
+        <w:tabs>
+          <w:tab w:val="left" w:pos="916"/>
+          <w:tab w:val="left" w:pos="1832"/>
+          <w:tab w:val="left" w:pos="2748"/>
+          <w:tab w:val="left" w:pos="3664"/>
+          <w:tab w:val="left" w:pos="4580"/>
+          <w:tab w:val="left" w:pos="5496"/>
+          <w:tab w:val="left" w:pos="6412"/>
+          <w:tab w:val="left" w:pos="7328"/>
+          <w:tab w:val="left" w:pos="8244"/>
+          <w:tab w:val="left" w:pos="9160"/>
+          <w:tab w:val="left" w:pos="10076"/>
+          <w:tab w:val="left" w:pos="10992"/>
+          <w:tab w:val="left" w:pos="11908"/>
+          <w:tab w:val="left" w:pos="12824"/>
+          <w:tab w:val="left" w:pos="13740"/>
+          <w:tab w:val="left" w:pos="14656"/>
+        </w:tabs>
+        <w:rPr>
+          <w:rFonts w:ascii="Courier New" w:eastAsia="Times New Roman" w:hAnsi="Courier New" w:cs="Courier New"/>
+          <w:color w:val="000000"/>
+          <w:sz w:val="20"/>
+          <w:szCs w:val="20"/>
+        </w:rPr>
+      </w:pPr>
+    </w:p>
+    <w:p>
+      <w:pPr>
+        <w:tabs>
+          <w:tab w:val="left" w:pos="916"/>
+          <w:tab w:val="left" w:pos="1832"/>
+          <w:tab w:val="left" w:pos="2748"/>
+          <w:tab w:val="left" w:pos="3664"/>
+          <w:tab w:val="left" w:pos="4580"/>
+          <w:tab w:val="left" w:pos="5496"/>
+          <w:tab w:val="left" w:pos="6412"/>
+          <w:tab w:val="left" w:pos="7328"/>
+          <w:tab w:val="left" w:pos="8244"/>
+          <w:tab w:val="left" w:pos="9160"/>
+          <w:tab w:val="left" w:pos="10076"/>
+          <w:tab w:val="left" w:pos="10992"/>
+          <w:tab w:val="left" w:pos="11908"/>
+          <w:tab w:val="left" w:pos="12824"/>
+          <w:tab w:val="left" w:pos="13740"/>
+          <w:tab w:val="left" w:pos="14656"/>
+        </w:tabs>
+        <w:rPr>
+          <w:rFonts w:ascii="Courier New" w:eastAsia="Times New Roman" w:hAnsi="Courier New" w:cs="Courier New"/>
+          <w:color w:val="000000"/>
+          <w:sz w:val="20"/>
+          <w:szCs w:val="20"/>
+        </w:rPr>
+      </w:pPr>
+      <w:r>
+        <w:rPr>
+          <w:rFonts w:ascii="Courier New" w:eastAsia="Times New Roman" w:hAnsi="Courier New" w:cs="Courier New"/>
+          <w:color w:val="000000"/>
+          <w:sz w:val="20"/>
+          <w:szCs w:val="20"/>
+        </w:rPr>
+        <w:t>The have been a number of Forum posts and Support contacts about problems with this Lab.  I have been able to recreate the problem and find a resolution.</w:t>
+      </w:r>
+    </w:p>
+    <w:p>
+      <w:pPr>
+        <w:tabs>
+          <w:tab w:val="left" w:pos="916"/>
+          <w:tab w:val="left" w:pos="1832"/>
+          <w:tab w:val="left" w:pos="2748"/>
+          <w:tab w:val="left" w:pos="3664"/>
+          <w:tab w:val="left" w:pos="4580"/>
+          <w:tab w:val="left" w:pos="5496"/>
+          <w:tab w:val="left" w:pos="6412"/>
+          <w:tab w:val="left" w:pos="7328"/>
+          <w:tab w:val="left" w:pos="8244"/>
+          <w:tab w:val="left" w:pos="9160"/>
+          <w:tab w:val="left" w:pos="10076"/>
+          <w:tab w:val="left" w:pos="10992"/>
+          <w:tab w:val="left" w:pos="11908"/>
+          <w:tab w:val="left" w:pos="12824"/>
+          <w:tab w:val="left" w:pos="13740"/>
+          <w:tab w:val="left" w:pos="14656"/>
+        </w:tabs>
+        <w:rPr>
+          <w:rFonts w:ascii="Courier New" w:eastAsia="Times New Roman" w:hAnsi="Courier New" w:cs="Courier New"/>
+          <w:color w:val="000000"/>
+          <w:sz w:val="20"/>
+          <w:szCs w:val="20"/>
+        </w:rPr>
+      </w:pPr>
+    </w:p>
+    <w:p>
+      <w:pPr>
+        <w:tabs>
+          <w:tab w:val="left" w:pos="916"/>
+          <w:tab w:val="left" w:pos="1832"/>
+          <w:tab w:val="left" w:pos="2748"/>
+          <w:tab w:val="left" w:pos="3664"/>
+          <w:tab w:val="left" w:pos="4580"/>
+          <w:tab w:val="left" w:pos="5496"/>
+          <w:tab w:val="left" w:pos="6412"/>
+          <w:tab w:val="left" w:pos="7328"/>
+          <w:tab w:val="left" w:pos="8244"/>
+          <w:tab w:val="left" w:pos="9160"/>
+          <w:tab w:val="left" w:pos="10076"/>
+          <w:tab w:val="left" w:pos="10992"/>
+          <w:tab w:val="left" w:pos="11908"/>
+          <w:tab w:val="left" w:pos="12824"/>
+          <w:tab w:val="left" w:pos="13740"/>
+          <w:tab w:val="left" w:pos="14656"/>
+        </w:tabs>
+        <w:rPr>
+          <w:rFonts w:ascii="Courier New" w:eastAsia="Times New Roman" w:hAnsi="Courier New" w:cs="Courier New"/>
+          <w:color w:val="000000"/>
+          <w:sz w:val="20"/>
+          <w:szCs w:val="20"/>
+        </w:rPr>
+      </w:pPr>
+      <w:r>
+        <w:rPr>
+          <w:rFonts w:ascii="Courier New" w:eastAsia="Times New Roman" w:hAnsi="Courier New" w:cs="Courier New"/>
+          <w:color w:val="000000"/>
+          <w:sz w:val="20"/>
+          <w:szCs w:val="20"/>
+        </w:rPr>
+        <w:t xml:space="preserve">In a word, Patience.  </w:t>
+      </w:r>
+    </w:p>
+    <w:p>
+      <w:pPr>
+        <w:tabs>
+          <w:tab w:val="left" w:pos="916"/>
+          <w:tab w:val="left" w:pos="1832"/>
+          <w:tab w:val="left" w:pos="2748"/>
+          <w:tab w:val="left" w:pos="3664"/>
+          <w:tab w:val="left" w:pos="4580"/>
+          <w:tab w:val="left" w:pos="5496"/>
+          <w:tab w:val="left" w:pos="6412"/>
+          <w:tab w:val="left" w:pos="7328"/>
+          <w:tab w:val="left" w:pos="8244"/>
+          <w:tab w:val="left" w:pos="9160"/>
+          <w:tab w:val="left" w:pos="10076"/>
+          <w:tab w:val="left" w:pos="10992"/>
+          <w:tab w:val="left" w:pos="11908"/>
+          <w:tab w:val="left" w:pos="12824"/>
+          <w:tab w:val="left" w:pos="13740"/>
+          <w:tab w:val="left" w:pos="14656"/>
+        </w:tabs>
+        <w:rPr>
+          <w:rFonts w:ascii="Courier New" w:eastAsia="Times New Roman" w:hAnsi="Courier New" w:cs="Courier New"/>
+          <w:color w:val="000000"/>
+          <w:sz w:val="20"/>
+          <w:szCs w:val="20"/>
+        </w:rPr>
+      </w:pPr>
+    </w:p>
+    <w:p>
+      <w:pPr>
+        <w:tabs>
+          <w:tab w:val="left" w:pos="916"/>
+          <w:tab w:val="left" w:pos="1832"/>
+          <w:tab w:val="left" w:pos="2748"/>
+          <w:tab w:val="left" w:pos="3664"/>
+          <w:tab w:val="left" w:pos="4580"/>
+          <w:tab w:val="left" w:pos="5496"/>
+          <w:tab w:val="left" w:pos="6412"/>
+          <w:tab w:val="left" w:pos="7328"/>
+          <w:tab w:val="left" w:pos="8244"/>
+          <w:tab w:val="left" w:pos="9160"/>
+          <w:tab w:val="left" w:pos="10076"/>
+          <w:tab w:val="left" w:pos="10992"/>
+          <w:tab w:val="left" w:pos="11908"/>
+          <w:tab w:val="left" w:pos="12824"/>
+          <w:tab w:val="left" w:pos="13740"/>
+          <w:tab w:val="left" w:pos="14656"/>
+        </w:tabs>
+        <w:rPr>
+          <w:rFonts w:ascii="Courier New" w:eastAsia="Times New Roman" w:hAnsi="Courier New" w:cs="Courier New"/>
+          <w:color w:val="000000"/>
+          <w:sz w:val="20"/>
+          <w:szCs w:val="20"/>
+        </w:rPr>
+      </w:pPr>
+      <w:r>
+        <w:rPr>
+          <w:rFonts w:ascii="Courier New" w:eastAsia="Times New Roman" w:hAnsi="Courier New" w:cs="Courier New"/>
+          <w:color w:val="000000"/>
+          <w:sz w:val="20"/>
+          <w:szCs w:val="20"/>
+        </w:rPr>
+        <w:t>The Lab does work, however there appears to be a problem that the delay caused by the distribution's settings and DNS values replication causes the initial accesses to fail and cache the 'failure'.</w:t>
+      </w:r>
+    </w:p>
+    <w:p>
+      <w:pPr>
+        <w:tabs>
+          <w:tab w:val="left" w:pos="916"/>
+          <w:tab w:val="left" w:pos="1832"/>
+          <w:tab w:val="left" w:pos="2748"/>
+          <w:tab w:val="left" w:pos="3664"/>
+          <w:tab w:val="left" w:pos="4580"/>
+          <w:tab w:val="left" w:pos="5496"/>
+          <w:tab w:val="left" w:pos="6412"/>
+          <w:tab w:val="left" w:pos="7328"/>
+          <w:tab w:val="left" w:pos="8244"/>
+          <w:tab w:val="left" w:pos="9160"/>
+          <w:tab w:val="left" w:pos="10076"/>
+          <w:tab w:val="left" w:pos="10992"/>
+          <w:tab w:val="left" w:pos="11908"/>
+          <w:tab w:val="left" w:pos="12824"/>
+          <w:tab w:val="left" w:pos="13740"/>
+          <w:tab w:val="left" w:pos="14656"/>
+        </w:tabs>
+        <w:rPr>
+          <w:rFonts w:ascii="Courier New" w:eastAsia="Times New Roman" w:hAnsi="Courier New" w:cs="Courier New"/>
+          <w:color w:val="000000"/>
+          <w:sz w:val="20"/>
+          <w:szCs w:val="20"/>
+        </w:rPr>
+      </w:pPr>
+    </w:p>
+    <w:p>
+      <w:pPr>
+        <w:tabs>
+          <w:tab w:val="left" w:pos="916"/>
+          <w:tab w:val="left" w:pos="1832"/>
+          <w:tab w:val="left" w:pos="2748"/>
+          <w:tab w:val="left" w:pos="3664"/>
+          <w:tab w:val="left" w:pos="4580"/>
+          <w:tab w:val="left" w:pos="5496"/>
+          <w:tab w:val="left" w:pos="6412"/>
+          <w:tab w:val="left" w:pos="7328"/>
+          <w:tab w:val="left" w:pos="8244"/>
+          <w:tab w:val="left" w:pos="9160"/>
+          <w:tab w:val="left" w:pos="10076"/>
+          <w:tab w:val="left" w:pos="10992"/>
+          <w:tab w:val="left" w:pos="11908"/>
+          <w:tab w:val="left" w:pos="12824"/>
+          <w:tab w:val="left" w:pos="13740"/>
+          <w:tab w:val="left" w:pos="14656"/>
+        </w:tabs>
+        <w:rPr>
+          <w:rFonts w:ascii="Courier New" w:eastAsia="Times New Roman" w:hAnsi="Courier New" w:cs="Courier New"/>
+          <w:color w:val="000000"/>
+          <w:sz w:val="20"/>
+          <w:szCs w:val="20"/>
+        </w:rPr>
+      </w:pPr>
+      <w:r>
+        <w:rPr>
+          <w:rFonts w:ascii="Courier New" w:eastAsia="Times New Roman" w:hAnsi="Courier New" w:cs="Courier New"/>
+          <w:color w:val="000000"/>
+          <w:sz w:val="20"/>
+          <w:szCs w:val="20"/>
+        </w:rPr>
+        <w:t>While the Distribution is being created and activated, CloudFront will simply redirect back to S3. However if the objects in S3 are not available an 'AccessDenied' is cached.  This behaviour also appears to be inconsistent which doesn't help.</w:t>
+      </w:r>
+    </w:p>
+    <w:p>
+      <w:pPr>
+        <w:tabs>
+          <w:tab w:val="left" w:pos="916"/>
+          <w:tab w:val="left" w:pos="1832"/>
+          <w:tab w:val="left" w:pos="2748"/>
+          <w:tab w:val="left" w:pos="3664"/>
+          <w:tab w:val="left" w:pos="4580"/>
+          <w:tab w:val="left" w:pos="5496"/>
+          <w:tab w:val="left" w:pos="6412"/>
+          <w:tab w:val="left" w:pos="7328"/>
+          <w:tab w:val="left" w:pos="8244"/>
+          <w:tab w:val="left" w:pos="9160"/>
+          <w:tab w:val="left" w:pos="10076"/>
+          <w:tab w:val="left" w:pos="10992"/>
+          <w:tab w:val="left" w:pos="11908"/>
+          <w:tab w:val="left" w:pos="12824"/>
+          <w:tab w:val="left" w:pos="13740"/>
+          <w:tab w:val="left" w:pos="14656"/>
+        </w:tabs>
+        <w:rPr>
+          <w:rFonts w:ascii="Courier New" w:eastAsia="Times New Roman" w:hAnsi="Courier New" w:cs="Courier New"/>
+          <w:color w:val="000000"/>
+          <w:sz w:val="20"/>
+          <w:szCs w:val="20"/>
+        </w:rPr>
+      </w:pPr>
+    </w:p>
+    <w:p>
+      <w:pPr>
+        <w:tabs>
+          <w:tab w:val="left" w:pos="916"/>
+          <w:tab w:val="left" w:pos="1832"/>
+          <w:tab w:val="left" w:pos="2748"/>
+          <w:tab w:val="left" w:pos="3664"/>
+          <w:tab w:val="left" w:pos="4580"/>
+          <w:tab w:val="left" w:pos="5496"/>
+          <w:tab w:val="left" w:pos="6412"/>
+          <w:tab w:val="left" w:pos="7328"/>
+          <w:tab w:val="left" w:pos="8244"/>
+          <w:tab w:val="left" w:pos="9160"/>
+          <w:tab w:val="left" w:pos="10076"/>
+          <w:tab w:val="left" w:pos="10992"/>
+          <w:tab w:val="left" w:pos="11908"/>
+          <w:tab w:val="left" w:pos="12824"/>
+          <w:tab w:val="left" w:pos="13740"/>
+          <w:tab w:val="left" w:pos="14656"/>
+        </w:tabs>
+        <w:rPr>
+          <w:rFonts w:ascii="Courier New" w:eastAsia="Times New Roman" w:hAnsi="Courier New" w:cs="Courier New"/>
+          <w:color w:val="000000"/>
+          <w:sz w:val="20"/>
+          <w:szCs w:val="20"/>
+        </w:rPr>
+      </w:pPr>
+      <w:r>
+        <w:rPr>
+          <w:rFonts w:ascii="Courier New" w:eastAsia="Times New Roman" w:hAnsi="Courier New" w:cs="Courier New"/>
+          <w:color w:val="000000"/>
+          <w:sz w:val="20"/>
+          <w:szCs w:val="20"/>
+        </w:rPr>
+        <w:t>I have confirmed that by waiting (I have been testing for at least an hour)  or Disabling and then Enabling will also allow the system to stabilize.</w:t>
+      </w:r>
+    </w:p>
+    <w:p>
+      <w:pPr>
+        <w:tabs>
+          <w:tab w:val="left" w:pos="916"/>
+          <w:tab w:val="left" w:pos="1832"/>
+          <w:tab w:val="left" w:pos="2748"/>
+          <w:tab w:val="left" w:pos="3664"/>
+          <w:tab w:val="left" w:pos="4580"/>
+          <w:tab w:val="left" w:pos="5496"/>
+          <w:tab w:val="left" w:pos="6412"/>
+          <w:tab w:val="left" w:pos="7328"/>
+          <w:tab w:val="left" w:pos="8244"/>
+          <w:tab w:val="left" w:pos="9160"/>
+          <w:tab w:val="left" w:pos="10076"/>
+          <w:tab w:val="left" w:pos="10992"/>
+          <w:tab w:val="left" w:pos="11908"/>
+          <w:tab w:val="left" w:pos="12824"/>
+          <w:tab w:val="left" w:pos="13740"/>
+          <w:tab w:val="left" w:pos="14656"/>
+        </w:tabs>
+        <w:rPr>
+          <w:rFonts w:ascii="Courier New" w:eastAsia="Times New Roman" w:hAnsi="Courier New" w:cs="Courier New"/>
+          <w:color w:val="000000"/>
+          <w:sz w:val="20"/>
+          <w:szCs w:val="20"/>
+        </w:rPr>
+      </w:pPr>
+    </w:p>
+    <w:p>
+      <w:pPr>
+        <w:tabs>
+          <w:tab w:val="left" w:pos="916"/>
+          <w:tab w:val="left" w:pos="1832"/>
+          <w:tab w:val="left" w:pos="2748"/>
+          <w:tab w:val="left" w:pos="3664"/>
+          <w:tab w:val="left" w:pos="4580"/>
+          <w:tab w:val="left" w:pos="5496"/>
+          <w:tab w:val="left" w:pos="6412"/>
+          <w:tab w:val="left" w:pos="7328"/>
+          <w:tab w:val="left" w:pos="8244"/>
+          <w:tab w:val="left" w:pos="9160"/>
+          <w:tab w:val="left" w:pos="10076"/>
+          <w:tab w:val="left" w:pos="10992"/>
+          <w:tab w:val="left" w:pos="11908"/>
+          <w:tab w:val="left" w:pos="12824"/>
+          <w:tab w:val="left" w:pos="13740"/>
+          <w:tab w:val="left" w:pos="14656"/>
+        </w:tabs>
+        <w:rPr>
+          <w:rFonts w:ascii="Courier New" w:eastAsia="Times New Roman" w:hAnsi="Courier New" w:cs="Courier New"/>
+          <w:color w:val="000000"/>
+          <w:sz w:val="20"/>
+          <w:szCs w:val="20"/>
+        </w:rPr>
+      </w:pPr>
+    </w:p>
+    <w:p>
+      <w:pPr>
+        <w:tabs>
+          <w:tab w:val="left" w:pos="916"/>
+          <w:tab w:val="left" w:pos="1832"/>
+          <w:tab w:val="left" w:pos="2748"/>
+          <w:tab w:val="left" w:pos="3664"/>
+          <w:tab w:val="left" w:pos="4580"/>
+          <w:tab w:val="left" w:pos="5496"/>
+          <w:tab w:val="left" w:pos="6412"/>
+          <w:tab w:val="left" w:pos="7328"/>
+          <w:tab w:val="left" w:pos="8244"/>
+          <w:tab w:val="left" w:pos="9160"/>
+          <w:tab w:val="left" w:pos="10076"/>
+          <w:tab w:val="left" w:pos="10992"/>
+          <w:tab w:val="left" w:pos="11908"/>
+          <w:tab w:val="left" w:pos="12824"/>
+          <w:tab w:val="left" w:pos="13740"/>
+          <w:tab w:val="left" w:pos="14656"/>
+        </w:tabs>
+        <w:rPr>
+          <w:rFonts w:ascii="Courier New" w:eastAsia="Times New Roman" w:hAnsi="Courier New" w:cs="Courier New"/>
+          <w:color w:val="000000"/>
+          <w:sz w:val="20"/>
+          <w:szCs w:val="20"/>
+        </w:rPr>
+      </w:pPr>
+      <w:r>
+        <w:rPr>
+          <w:rFonts w:ascii="Courier New" w:eastAsia="Times New Roman" w:hAnsi="Courier New" w:cs="Courier New"/>
+          <w:color w:val="000000"/>
+          <w:sz w:val="20"/>
+          <w:szCs w:val="20"/>
+        </w:rPr>
+        <w:t>Here are my recommendation as a work around until we get to the bottom of this.</w:t>
+      </w:r>
+    </w:p>
+    <w:p>
+      <w:pPr>
+        <w:tabs>
+          <w:tab w:val="left" w:pos="916"/>
+          <w:tab w:val="left" w:pos="1832"/>
+          <w:tab w:val="left" w:pos="2748"/>
+          <w:tab w:val="left" w:pos="3664"/>
+          <w:tab w:val="left" w:pos="4580"/>
+          <w:tab w:val="left" w:pos="5496"/>
+          <w:tab w:val="left" w:pos="6412"/>
+          <w:tab w:val="left" w:pos="7328"/>
+          <w:tab w:val="left" w:pos="8244"/>
+          <w:tab w:val="left" w:pos="9160"/>
+          <w:tab w:val="left" w:pos="10076"/>
+          <w:tab w:val="left" w:pos="10992"/>
+          <w:tab w:val="left" w:pos="11908"/>
+          <w:tab w:val="left" w:pos="12824"/>
+          <w:tab w:val="left" w:pos="13740"/>
+          <w:tab w:val="left" w:pos="14656"/>
+        </w:tabs>
+        <w:rPr>
+          <w:rFonts w:ascii="Courier New" w:eastAsia="Times New Roman" w:hAnsi="Courier New" w:cs="Courier New"/>
+          <w:color w:val="000000"/>
+          <w:sz w:val="20"/>
+          <w:szCs w:val="20"/>
+        </w:rPr>
+      </w:pPr>
+    </w:p>
+    <w:p>
+      <w:pPr>
+        <w:tabs>
+          <w:tab w:val="left" w:pos="916"/>
+          <w:tab w:val="left" w:pos="1832"/>
+          <w:tab w:val="left" w:pos="2748"/>
+          <w:tab w:val="left" w:pos="3664"/>
+          <w:tab w:val="left" w:pos="4580"/>
+          <w:tab w:val="left" w:pos="5496"/>
+          <w:tab w:val="left" w:pos="6412"/>
+          <w:tab w:val="left" w:pos="7328"/>
+          <w:tab w:val="left" w:pos="8244"/>
+          <w:tab w:val="left" w:pos="9160"/>
+          <w:tab w:val="left" w:pos="10076"/>
+          <w:tab w:val="left" w:pos="10992"/>
+          <w:tab w:val="left" w:pos="11908"/>
+          <w:tab w:val="left" w:pos="12824"/>
+          <w:tab w:val="left" w:pos="13740"/>
+          <w:tab w:val="left" w:pos="14656"/>
+        </w:tabs>
+        <w:rPr>
+          <w:rFonts w:ascii="Courier New" w:eastAsia="Times New Roman" w:hAnsi="Courier New" w:cs="Courier New"/>
+          <w:color w:val="000000"/>
+          <w:sz w:val="20"/>
+          <w:szCs w:val="20"/>
+        </w:rPr>
+      </w:pPr>
+      <w:r>
+        <w:rPr>
+          <w:rFonts w:ascii="Courier New" w:eastAsia="Times New Roman" w:hAnsi="Courier New" w:cs="Courier New"/>
+          <w:color w:val="000000"/>
+          <w:sz w:val="20"/>
+          <w:szCs w:val="20"/>
+        </w:rPr>
+        <w:t>A/  Do not attempt to access the objects in the S3 bucked until after the CloudFront distribution is fully "Deployed".  And even then I suggest waiting another 15 - 20 minutes.</w:t>
+      </w:r>
+    </w:p>
+    <w:p>
+      <w:pPr>
+        <w:tabs>
+          <w:tab w:val="left" w:pos="916"/>
+          <w:tab w:val="left" w:pos="1832"/>
+          <w:tab w:val="left" w:pos="2748"/>
+          <w:tab w:val="left" w:pos="3664"/>
+          <w:tab w:val="left" w:pos="4580"/>
+          <w:tab w:val="left" w:pos="5496"/>
+          <w:tab w:val="left" w:pos="6412"/>
+          <w:tab w:val="left" w:pos="7328"/>
+          <w:tab w:val="left" w:pos="8244"/>
+          <w:tab w:val="left" w:pos="9160"/>
+          <w:tab w:val="left" w:pos="10076"/>
+          <w:tab w:val="left" w:pos="10992"/>
+          <w:tab w:val="left" w:pos="11908"/>
+          <w:tab w:val="left" w:pos="12824"/>
+          <w:tab w:val="left" w:pos="13740"/>
+          <w:tab w:val="left" w:pos="14656"/>
+        </w:tabs>
+        <w:rPr>
+          <w:rFonts w:ascii="Courier New" w:eastAsia="Times New Roman" w:hAnsi="Courier New" w:cs="Courier New"/>
+          <w:color w:val="000000"/>
+          <w:sz w:val="20"/>
+          <w:szCs w:val="20"/>
+        </w:rPr>
+      </w:pPr>
+    </w:p>
+    <w:p>
+      <w:pPr>
+        <w:tabs>
+          <w:tab w:val="left" w:pos="916"/>
+          <w:tab w:val="left" w:pos="1832"/>
+          <w:tab w:val="left" w:pos="2748"/>
+          <w:tab w:val="left" w:pos="3664"/>
+          <w:tab w:val="left" w:pos="4580"/>
+          <w:tab w:val="left" w:pos="5496"/>
+          <w:tab w:val="left" w:pos="6412"/>
+          <w:tab w:val="left" w:pos="7328"/>
+          <w:tab w:val="left" w:pos="8244"/>
+          <w:tab w:val="left" w:pos="9160"/>
+          <w:tab w:val="left" w:pos="10076"/>
+          <w:tab w:val="left" w:pos="10992"/>
+          <w:tab w:val="left" w:pos="11908"/>
+          <w:tab w:val="left" w:pos="12824"/>
+          <w:tab w:val="left" w:pos="13740"/>
+          <w:tab w:val="left" w:pos="14656"/>
+        </w:tabs>
+        <w:rPr>
+          <w:rFonts w:ascii="Courier New" w:eastAsia="Times New Roman" w:hAnsi="Courier New" w:cs="Courier New"/>
+          <w:color w:val="000000"/>
+          <w:sz w:val="20"/>
+          <w:szCs w:val="20"/>
+        </w:rPr>
+      </w:pPr>
+      <w:r>
+        <w:rPr>
+          <w:rFonts w:ascii="Courier New" w:eastAsia="Times New Roman" w:hAnsi="Courier New" w:cs="Courier New"/>
+          <w:color w:val="000000"/>
+          <w:sz w:val="20"/>
+          <w:szCs w:val="20"/>
+        </w:rPr>
+        <w:t>B/  Delay the UpLoading of your test images until after the Cloud Distribution is Deployed.</w:t>
+      </w:r>
+    </w:p>
+    <w:p>
+      <w:pPr>
+        <w:tabs>
+          <w:tab w:val="left" w:pos="916"/>
+          <w:tab w:val="left" w:pos="1832"/>
+          <w:tab w:val="left" w:pos="2748"/>
+          <w:tab w:val="left" w:pos="3664"/>
+          <w:tab w:val="left" w:pos="4580"/>
+          <w:tab w:val="left" w:pos="5496"/>
+          <w:tab w:val="left" w:pos="6412"/>
+          <w:tab w:val="left" w:pos="7328"/>
+          <w:tab w:val="left" w:pos="8244"/>
+          <w:tab w:val="left" w:pos="9160"/>
+          <w:tab w:val="left" w:pos="10076"/>
+          <w:tab w:val="left" w:pos="10992"/>
+          <w:tab w:val="left" w:pos="11908"/>
+          <w:tab w:val="left" w:pos="12824"/>
+          <w:tab w:val="left" w:pos="13740"/>
+          <w:tab w:val="left" w:pos="14656"/>
+        </w:tabs>
+        <w:rPr>
+          <w:rFonts w:ascii="Courier New" w:eastAsia="Times New Roman" w:hAnsi="Courier New" w:cs="Courier New"/>
+          <w:color w:val="000000"/>
+          <w:sz w:val="20"/>
+          <w:szCs w:val="20"/>
+        </w:rPr>
+      </w:pPr>
+    </w:p>
+    <w:p>
+      <w:pPr>
+        <w:tabs>
+          <w:tab w:val="left" w:pos="916"/>
+          <w:tab w:val="left" w:pos="1832"/>
+          <w:tab w:val="left" w:pos="2748"/>
+          <w:tab w:val="left" w:pos="3664"/>
+          <w:tab w:val="left" w:pos="4580"/>
+          <w:tab w:val="left" w:pos="5496"/>
+          <w:tab w:val="left" w:pos="6412"/>
+          <w:tab w:val="left" w:pos="7328"/>
+          <w:tab w:val="left" w:pos="8244"/>
+          <w:tab w:val="left" w:pos="9160"/>
+          <w:tab w:val="left" w:pos="10076"/>
+          <w:tab w:val="left" w:pos="10992"/>
+          <w:tab w:val="left" w:pos="11908"/>
+          <w:tab w:val="left" w:pos="12824"/>
+          <w:tab w:val="left" w:pos="13740"/>
+          <w:tab w:val="left" w:pos="14656"/>
+        </w:tabs>
+        <w:rPr>
+          <w:rFonts w:ascii="Courier New" w:eastAsia="Times New Roman" w:hAnsi="Courier New" w:cs="Courier New"/>
+          <w:color w:val="000000"/>
+          <w:sz w:val="20"/>
+          <w:szCs w:val="20"/>
+        </w:rPr>
+      </w:pPr>
+      <w:r>
+        <w:rPr>
+          <w:rFonts w:ascii="Courier New" w:eastAsia="Times New Roman" w:hAnsi="Courier New" w:cs="Courier New"/>
+          <w:color w:val="000000"/>
+          <w:sz w:val="20"/>
+          <w:szCs w:val="20"/>
+        </w:rPr>
+        <w:t>C/ If you are stuck now.  UpLoad a different image and use the new Image for testing</w:t>
+      </w:r>
+    </w:p>
+    <w:p>
+      <w:pPr>
+        <w:tabs>
+          <w:tab w:val="left" w:pos="916"/>
+          <w:tab w:val="left" w:pos="1832"/>
+          <w:tab w:val="left" w:pos="2748"/>
+          <w:tab w:val="left" w:pos="3664"/>
+          <w:tab w:val="left" w:pos="4580"/>
+          <w:tab w:val="left" w:pos="5496"/>
+          <w:tab w:val="left" w:pos="6412"/>
+          <w:tab w:val="left" w:pos="7328"/>
+          <w:tab w:val="left" w:pos="8244"/>
+          <w:tab w:val="left" w:pos="9160"/>
+          <w:tab w:val="left" w:pos="10076"/>
+          <w:tab w:val="left" w:pos="10992"/>
+          <w:tab w:val="left" w:pos="11908"/>
+          <w:tab w:val="left" w:pos="12824"/>
+          <w:tab w:val="left" w:pos="13740"/>
+          <w:tab w:val="left" w:pos="14656"/>
+        </w:tabs>
+        <w:rPr>
+          <w:rFonts w:ascii="Courier New" w:eastAsia="Times New Roman" w:hAnsi="Courier New" w:cs="Courier New"/>
+          <w:color w:val="000000"/>
+          <w:sz w:val="20"/>
+          <w:szCs w:val="20"/>
+        </w:rPr>
+      </w:pPr>
+    </w:p>
+    <w:p>
+      <w:pPr>
+        <w:tabs>
+          <w:tab w:val="left" w:pos="916"/>
+          <w:tab w:val="left" w:pos="1832"/>
+          <w:tab w:val="left" w:pos="2748"/>
+          <w:tab w:val="left" w:pos="3664"/>
+          <w:tab w:val="left" w:pos="4580"/>
+          <w:tab w:val="left" w:pos="5496"/>
+          <w:tab w:val="left" w:pos="6412"/>
+          <w:tab w:val="left" w:pos="7328"/>
+          <w:tab w:val="left" w:pos="8244"/>
+          <w:tab w:val="left" w:pos="9160"/>
+          <w:tab w:val="left" w:pos="10076"/>
+          <w:tab w:val="left" w:pos="10992"/>
+          <w:tab w:val="left" w:pos="11908"/>
+          <w:tab w:val="left" w:pos="12824"/>
+          <w:tab w:val="left" w:pos="13740"/>
+          <w:tab w:val="left" w:pos="14656"/>
+        </w:tabs>
+        <w:rPr>
+          <w:rFonts w:ascii="Courier New" w:eastAsia="Times New Roman" w:hAnsi="Courier New" w:cs="Courier New"/>
+          <w:color w:val="000000"/>
+          <w:sz w:val="20"/>
+          <w:szCs w:val="20"/>
+        </w:rPr>
+      </w:pPr>
+    </w:p>
+    <w:p>
+      <w:pPr>
+        <w:tabs>
+          <w:tab w:val="left" w:pos="916"/>
+          <w:tab w:val="left" w:pos="1832"/>
+          <w:tab w:val="left" w:pos="2748"/>
+          <w:tab w:val="left" w:pos="3664"/>
+          <w:tab w:val="left" w:pos="4580"/>
+          <w:tab w:val="left" w:pos="5496"/>
+          <w:tab w:val="left" w:pos="6412"/>
+          <w:tab w:val="left" w:pos="7328"/>
+          <w:tab w:val="left" w:pos="8244"/>
+          <w:tab w:val="left" w:pos="9160"/>
+          <w:tab w:val="left" w:pos="10076"/>
+          <w:tab w:val="left" w:pos="10992"/>
+          <w:tab w:val="left" w:pos="11908"/>
+          <w:tab w:val="left" w:pos="12824"/>
+          <w:tab w:val="left" w:pos="13740"/>
+          <w:tab w:val="left" w:pos="14656"/>
+        </w:tabs>
+        <w:rPr>
+          <w:rFonts w:ascii="Courier New" w:eastAsia="Times New Roman" w:hAnsi="Courier New" w:cs="Courier New"/>
+          <w:color w:val="000000"/>
+          <w:sz w:val="20"/>
+          <w:szCs w:val="20"/>
+        </w:rPr>
+      </w:pPr>
+      <w:r>
+        <w:rPr>
+          <w:rFonts w:ascii="Courier New" w:eastAsia="Times New Roman" w:hAnsi="Courier New" w:cs="Courier New"/>
+          <w:color w:val="000000"/>
+          <w:sz w:val="20"/>
+          <w:szCs w:val="20"/>
+        </w:rPr>
+        <w:t>Here is some additional info.</w:t>
+      </w:r>
+    </w:p>
+    <w:p>
+      <w:pPr>
+        <w:tabs>
+          <w:tab w:val="left" w:pos="916"/>
+          <w:tab w:val="left" w:pos="1832"/>
+          <w:tab w:val="left" w:pos="2748"/>
+          <w:tab w:val="left" w:pos="3664"/>
+          <w:tab w:val="left" w:pos="4580"/>
+          <w:tab w:val="left" w:pos="5496"/>
+          <w:tab w:val="left" w:pos="6412"/>
+          <w:tab w:val="left" w:pos="7328"/>
+          <w:tab w:val="left" w:pos="8244"/>
+          <w:tab w:val="left" w:pos="9160"/>
+          <w:tab w:val="left" w:pos="10076"/>
+          <w:tab w:val="left" w:pos="10992"/>
+          <w:tab w:val="left" w:pos="11908"/>
+          <w:tab w:val="left" w:pos="12824"/>
+          <w:tab w:val="left" w:pos="13740"/>
+          <w:tab w:val="left" w:pos="14656"/>
+        </w:tabs>
+        <w:rPr>
+          <w:rFonts w:ascii="Courier New" w:eastAsia="Times New Roman" w:hAnsi="Courier New" w:cs="Courier New"/>
+          <w:color w:val="000000"/>
+          <w:sz w:val="20"/>
+          <w:szCs w:val="20"/>
+        </w:rPr>
+      </w:pPr>
+    </w:p>
+    <w:p>
+      <w:pPr>
+        <w:tabs>
+          <w:tab w:val="left" w:pos="916"/>
+          <w:tab w:val="left" w:pos="1832"/>
+          <w:tab w:val="left" w:pos="2748"/>
+          <w:tab w:val="left" w:pos="3664"/>
+          <w:tab w:val="left" w:pos="4580"/>
+          <w:tab w:val="left" w:pos="5496"/>
+          <w:tab w:val="left" w:pos="6412"/>
+          <w:tab w:val="left" w:pos="7328"/>
+          <w:tab w:val="left" w:pos="8244"/>
+          <w:tab w:val="left" w:pos="9160"/>
+          <w:tab w:val="left" w:pos="10076"/>
+          <w:tab w:val="left" w:pos="10992"/>
+          <w:tab w:val="left" w:pos="11908"/>
+          <w:tab w:val="left" w:pos="12824"/>
+          <w:tab w:val="left" w:pos="13740"/>
+          <w:tab w:val="left" w:pos="14656"/>
+        </w:tabs>
+        <w:rPr>
+          <w:rFonts w:ascii="Courier New" w:eastAsia="Times New Roman" w:hAnsi="Courier New" w:cs="Courier New"/>
+          <w:color w:val="000000"/>
+          <w:sz w:val="20"/>
+          <w:szCs w:val="20"/>
+        </w:rPr>
+      </w:pPr>
+      <w:r>
+        <w:rPr>
+          <w:rFonts w:ascii="Courier New" w:eastAsia="Times New Roman" w:hAnsi="Courier New" w:cs="Courier New"/>
+          <w:color w:val="000000"/>
+          <w:sz w:val="20"/>
+          <w:szCs w:val="20"/>
+        </w:rPr>
+        <w:t>https://forums.aws.amazon.com/thread.jspa?threadID=216814</w:t>
+      </w:r>
+    </w:p>
+    <w:p>
+      <w:pPr>
+        <w:tabs>
+          <w:tab w:val="left" w:pos="916"/>
+          <w:tab w:val="left" w:pos="1832"/>
+          <w:tab w:val="left" w:pos="2748"/>
+          <w:tab w:val="left" w:pos="3664"/>
+          <w:tab w:val="left" w:pos="4580"/>
+          <w:tab w:val="left" w:pos="5496"/>
+          <w:tab w:val="left" w:pos="6412"/>
+          <w:tab w:val="left" w:pos="7328"/>
+          <w:tab w:val="left" w:pos="8244"/>
+          <w:tab w:val="left" w:pos="9160"/>
+          <w:tab w:val="left" w:pos="10076"/>
+          <w:tab w:val="left" w:pos="10992"/>
+          <w:tab w:val="left" w:pos="11908"/>
+          <w:tab w:val="left" w:pos="12824"/>
+          <w:tab w:val="left" w:pos="13740"/>
+          <w:tab w:val="left" w:pos="14656"/>
+        </w:tabs>
+        <w:rPr>
+          <w:rFonts w:ascii="Courier New" w:eastAsia="Times New Roman" w:hAnsi="Courier New" w:cs="Courier New"/>
+          <w:color w:val="000000"/>
+          <w:sz w:val="20"/>
+          <w:szCs w:val="20"/>
+        </w:rPr>
+      </w:pPr>
+    </w:p>
+    <w:p>
+      <w:pPr>
+        <w:tabs>
+          <w:tab w:val="left" w:pos="916"/>
+          <w:tab w:val="left" w:pos="1832"/>
+          <w:tab w:val="left" w:pos="2748"/>
+          <w:tab w:val="left" w:pos="3664"/>
+          <w:tab w:val="left" w:pos="4580"/>
+          <w:tab w:val="left" w:pos="5496"/>
+          <w:tab w:val="left" w:pos="6412"/>
+          <w:tab w:val="left" w:pos="7328"/>
+          <w:tab w:val="left" w:pos="8244"/>
+          <w:tab w:val="left" w:pos="9160"/>
+          <w:tab w:val="left" w:pos="10076"/>
+          <w:tab w:val="left" w:pos="10992"/>
+          <w:tab w:val="left" w:pos="11908"/>
+          <w:tab w:val="left" w:pos="12824"/>
+          <w:tab w:val="left" w:pos="13740"/>
+          <w:tab w:val="left" w:pos="14656"/>
+        </w:tabs>
+        <w:rPr>
+          <w:rFonts w:ascii="Courier New" w:eastAsia="Times New Roman" w:hAnsi="Courier New" w:cs="Courier New"/>
+          <w:color w:val="000000"/>
+          <w:sz w:val="20"/>
+          <w:szCs w:val="20"/>
+        </w:rPr>
+      </w:pPr>
+      <w:r>
+        <w:rPr>
+          <w:rFonts w:ascii="Courier New" w:eastAsia="Times New Roman" w:hAnsi="Courier New" w:cs="Courier New"/>
+          <w:color w:val="000000"/>
+          <w:sz w:val="20"/>
+          <w:szCs w:val="20"/>
+        </w:rPr>
+        <w:t>Rusty</w:t>
+      </w:r>
+    </w:p>
+    <w:p>
+      <w:pPr>
+        <w:rPr>
+          <w:b/>
+        </w:rPr>
+      </w:pPr>
+    </w:p>
+    <w:p>
+      <w:pPr>
+        <w:rPr>
+          <w:b/>
+        </w:rPr>
+      </w:pPr>
+    </w:p>
+    <w:p>
+      <w:pPr>
+        <w:rPr>
+          <w:b/>
+        </w:rPr>
+      </w:pPr>
+    </w:p>
+    <w:p>
+      <w:pPr>
+        <w:rPr>
+          <w:b/>
+        </w:rPr>
+      </w:pPr>
+      <w:r>
+        <w:rPr>
+          <w:b/>
+        </w:rPr>
+        <w:t>S3 – Security &amp; Encryption</w:t>
+      </w:r>
+    </w:p>
+    <w:p>
+      <w:pPr>
+        <w:rPr>
+          <w:b/>
+        </w:rPr>
+      </w:pPr>
+    </w:p>
+    <w:p>
+      <w:r>
+        <w:t xml:space="preserve">All buckets are private. Access controls can be setup by bucket policies or ACL’s. </w:t>
+      </w:r>
+    </w:p>
+    <w:p>
+      <w:r>
+        <w:t>S3 buckets can be configured to create access logs which log all requests made to the S3 bucket. Can be done to another bucket.</w:t>
+      </w:r>
+    </w:p>
+    <w:p>
+      <w:r>
+        <w:rPr>
+          <w:b/>
+        </w:rPr>
+        <w:t>In Transit</w:t>
+      </w:r>
+      <w:r>
+        <w:t xml:space="preserve"> – when sending information to and from buckets</w:t>
+      </w:r>
+    </w:p>
+    <w:p>
+      <w:pPr>
+        <w:pStyle w:val="ListParagraph"/>
+        <w:numPr>
+          <w:ilvl w:val="0"/>
+          <w:numId w:val="23"/>
+        </w:numPr>
+        <w:spacing w:after="200" w:line="276" w:lineRule="auto"/>
+        <w:rPr>
+          <w:b/>
+        </w:rPr>
+      </w:pPr>
+      <w:r>
+        <w:rPr>
+          <w:b/>
+        </w:rPr>
+        <w:lastRenderedPageBreak/>
+        <w:t>SSL/TLS</w:t>
+      </w:r>
+    </w:p>
+    <w:p>
+      <w:r>
+        <w:rPr>
+          <w:b/>
+        </w:rPr>
+        <w:t>At Rest</w:t>
+      </w:r>
+      <w:r>
+        <w:t xml:space="preserve"> – </w:t>
+      </w:r>
+    </w:p>
+    <w:p>
+      <w:pPr>
+        <w:pStyle w:val="ListParagraph"/>
+        <w:numPr>
+          <w:ilvl w:val="0"/>
+          <w:numId w:val="23"/>
+        </w:numPr>
+        <w:spacing w:after="200" w:line="276" w:lineRule="auto"/>
+        <w:rPr>
+          <w:b/>
+        </w:rPr>
+      </w:pPr>
+      <w:r>
+        <w:rPr>
+          <w:b/>
+        </w:rPr>
+        <w:t>Server Side Encryption</w:t>
+      </w:r>
+    </w:p>
+    <w:p>
+      <w:pPr>
+        <w:pStyle w:val="ListParagraph"/>
+        <w:numPr>
+          <w:ilvl w:val="1"/>
+          <w:numId w:val="23"/>
+        </w:numPr>
+        <w:spacing w:after="200" w:line="276" w:lineRule="auto"/>
+      </w:pPr>
+      <w:r>
+        <w:rPr>
+          <w:b/>
+        </w:rPr>
+        <w:t>S3 Managed Keys</w:t>
+      </w:r>
+      <w:r>
+        <w:t xml:space="preserve"> </w:t>
+      </w:r>
+      <w:r>
+        <w:rPr>
+          <w:b/>
+        </w:rPr>
+        <w:t>– SSE-S3</w:t>
+      </w:r>
+      <w:r>
+        <w:t xml:space="preserve"> (encrypt it with a master key. AWS handles keys) AES-256</w:t>
+      </w:r>
+    </w:p>
+    <w:p>
+      <w:pPr>
+        <w:pStyle w:val="ListParagraph"/>
+        <w:numPr>
+          <w:ilvl w:val="1"/>
+          <w:numId w:val="23"/>
+        </w:numPr>
+        <w:spacing w:after="200" w:line="276" w:lineRule="auto"/>
+      </w:pPr>
+      <w:r>
+        <w:rPr>
+          <w:b/>
+        </w:rPr>
+        <w:t>AWS Key Management Service, SSE</w:t>
+      </w:r>
+      <w:r>
+        <w:rPr>
+          <w:b/>
+        </w:rPr>
+        <w:t>-KMS</w:t>
+      </w:r>
+      <w:r>
+        <w:t xml:space="preserve"> ( Envelope key protects the encryption key from unwanted access, audit trail when keys are used, or you can use own key)</w:t>
+      </w:r>
+    </w:p>
+    <w:p>
+      <w:pPr>
+        <w:pStyle w:val="ListParagraph"/>
+        <w:numPr>
+          <w:ilvl w:val="1"/>
+          <w:numId w:val="23"/>
+        </w:numPr>
+        <w:spacing w:after="200" w:line="276" w:lineRule="auto"/>
+      </w:pPr>
+      <w:r>
+        <w:rPr>
+          <w:b/>
+        </w:rPr>
+        <w:t xml:space="preserve">Service Side Encryption with Customer Provided Keys – SSE-C – </w:t>
+      </w:r>
+      <w:r>
+        <w:t>Management of key is done by the key.</w:t>
+      </w:r>
+    </w:p>
+    <w:p>
+      <w:pPr>
+        <w:pStyle w:val="ListParagraph"/>
+        <w:numPr>
+          <w:ilvl w:val="0"/>
+          <w:numId w:val="23"/>
+        </w:numPr>
+        <w:spacing w:after="200" w:line="276" w:lineRule="auto"/>
+      </w:pPr>
+      <w:r>
+        <w:rPr>
+          <w:b/>
+        </w:rPr>
+        <w:t>Client Side Encryption</w:t>
+      </w:r>
+      <w:r>
+        <w:t xml:space="preserve"> – encrypt on the client side then upload to S3.</w:t>
+      </w:r>
+    </w:p>
+    <w:p/>
+    <w:p>
+      <w:pPr>
+        <w:rPr>
+          <w:b/>
+        </w:rPr>
+      </w:pPr>
+      <w:r>
+        <w:rPr>
+          <w:b/>
+        </w:rPr>
+        <w:t>Storage Gateway</w:t>
+      </w:r>
+    </w:p>
+    <w:p>
+      <w:pPr>
+        <w:rPr>
+          <w:b/>
+        </w:rPr>
+      </w:pPr>
+    </w:p>
+    <w:p>
+      <w:r>
+        <w:rPr>
+          <w:b/>
+        </w:rPr>
+        <w:t>Storage Gateway</w:t>
+      </w:r>
+      <w:r>
+        <w:t xml:space="preserve"> is a service that connects an on-premises software appliance with cloud-based storage to provide seamless and secure integration between an organization’s on-premises IT environment and AWS’s storage infrastructure. The service enables you to securely store data to the AWS cloud for scalable and cost-effective storage.</w:t>
+      </w:r>
+    </w:p>
+    <w:p/>
+    <w:p>
+      <w:pPr>
+        <w:pStyle w:val="ListParagraph"/>
+        <w:numPr>
+          <w:ilvl w:val="0"/>
+          <w:numId w:val="24"/>
+        </w:numPr>
+      </w:pPr>
+      <w:r>
+        <w:t>Available for download as a VM image that you install on a host in your datacenter</w:t>
+      </w:r>
+    </w:p>
+    <w:p>
+      <w:pPr>
+        <w:pStyle w:val="ListParagraph"/>
+        <w:numPr>
+          <w:ilvl w:val="0"/>
+          <w:numId w:val="24"/>
+        </w:numPr>
+      </w:pPr>
+      <w:r>
+        <w:t>Supports VMware ESXi or Hyper-V</w:t>
+      </w:r>
+    </w:p>
+    <w:p>
+      <w:pPr>
+        <w:pStyle w:val="ListParagraph"/>
+        <w:numPr>
+          <w:ilvl w:val="0"/>
+          <w:numId w:val="24"/>
+        </w:numPr>
+      </w:pPr>
+      <w:r>
+        <w:t>Could be on a VM on EC2 instance in AWS</w:t>
+      </w:r>
+    </w:p>
+    <w:p/>
+    <w:p>
+      <w:r>
+        <w:t>Types:</w:t>
+      </w:r>
+    </w:p>
+    <w:p>
+      <w:pPr>
+        <w:pStyle w:val="ListParagraph"/>
+        <w:numPr>
+          <w:ilvl w:val="0"/>
+          <w:numId w:val="25"/>
+        </w:numPr>
+      </w:pPr>
+      <w:r>
+        <w:rPr>
+          <w:b/>
+        </w:rPr>
+        <w:t>File Gateway (NFS)</w:t>
+      </w:r>
+      <w:r>
+        <w:t xml:space="preserve"> – store flat files in S3. </w:t>
+      </w:r>
+    </w:p>
+    <w:p>
+      <w:pPr>
+        <w:pStyle w:val="ListParagraph"/>
+        <w:numPr>
+          <w:ilvl w:val="1"/>
+          <w:numId w:val="25"/>
+        </w:numPr>
+      </w:pPr>
+      <w:r>
+        <w:t>Files are stored in S3. Accessed through NFS (Network File System) mount point. Once objects are transferred to S3, they can be managed natively in S3</w:t>
+      </w:r>
+    </w:p>
+    <w:p>
+      <w:pPr>
+        <w:pStyle w:val="ListParagraph"/>
+        <w:numPr>
+          <w:ilvl w:val="0"/>
+          <w:numId w:val="25"/>
+        </w:numPr>
+      </w:pPr>
+      <w:r>
+        <w:rPr>
+          <w:b/>
+        </w:rPr>
+        <w:t>Volume Gateway (iSCSI)</w:t>
+      </w:r>
+      <w:r>
+        <w:t xml:space="preserve"> – block based storage. </w:t>
+      </w:r>
+    </w:p>
+    <w:p>
+      <w:pPr>
+        <w:pStyle w:val="ListParagraph"/>
+        <w:numPr>
+          <w:ilvl w:val="2"/>
+          <w:numId w:val="25"/>
+        </w:numPr>
+      </w:pPr>
+      <w:r>
+        <w:t>Presents applications with disk volumes by iSCSI</w:t>
+      </w:r>
+      <w:r>
+        <w:t>. Data can be asynchronously backed up as PIT snapshots and stored in EBS snapshots.</w:t>
+      </w:r>
+    </w:p>
+    <w:p>
+      <w:pPr>
+        <w:pStyle w:val="ListParagraph"/>
+        <w:numPr>
+          <w:ilvl w:val="2"/>
+          <w:numId w:val="25"/>
+        </w:numPr>
+      </w:pPr>
+      <w:r>
+        <w:t xml:space="preserve">EBS virtual block disk. </w:t>
+      </w:r>
+    </w:p>
+    <w:p>
+      <w:pPr>
+        <w:pStyle w:val="ListParagraph"/>
+        <w:numPr>
+          <w:ilvl w:val="2"/>
+          <w:numId w:val="25"/>
+        </w:numPr>
+      </w:pPr>
+      <w:r>
+        <w:rPr>
+          <w:b/>
+        </w:rPr>
+        <w:t>Snapshots</w:t>
+      </w:r>
+      <w:r>
+        <w:t xml:space="preserve"> – </w:t>
+      </w:r>
+      <w:r>
+        <w:rPr>
+          <w:b/>
+        </w:rPr>
+        <w:t>incremental backups</w:t>
+      </w:r>
+      <w:r>
+        <w:t xml:space="preserve"> that capture only changed blocks. Compressed to minimize your storage charges.</w:t>
+      </w:r>
+    </w:p>
+    <w:p>
+      <w:pPr>
+        <w:pStyle w:val="ListParagraph"/>
+        <w:numPr>
+          <w:ilvl w:val="1"/>
+          <w:numId w:val="25"/>
+        </w:numPr>
+      </w:pPr>
+      <w:r>
+        <w:rPr>
+          <w:b/>
+        </w:rPr>
+        <w:t xml:space="preserve">(Gateway) </w:t>
+      </w:r>
+      <w:r>
+        <w:rPr>
+          <w:b/>
+        </w:rPr>
+        <w:t>Stored Volumes</w:t>
+      </w:r>
+      <w:r>
+        <w:t xml:space="preserve"> – store entire copy of data set </w:t>
+      </w:r>
+      <w:r>
+        <w:t>on premise</w:t>
+      </w:r>
+      <w:r>
+        <w:t xml:space="preserve">. </w:t>
+      </w:r>
+    </w:p>
+    <w:p>
+      <w:pPr>
+        <w:pStyle w:val="ListParagraph"/>
+        <w:numPr>
+          <w:ilvl w:val="3"/>
+          <w:numId w:val="25"/>
+        </w:numPr>
+      </w:pPr>
+      <w:r>
+        <w:t>Store data locally and asynchronously backing up data to AWS. Provide durable off-site backup. Backed to S3 in the form of EBS snapshots. 1GB to 16TB in size.</w:t>
+      </w:r>
+      <w:r>
+        <w:t xml:space="preserve"> 100% copy on site and incremental to S3. </w:t>
+      </w:r>
+    </w:p>
+    <w:p>
+      <w:pPr>
+        <w:pStyle w:val="ListParagraph"/>
+        <w:numPr>
+          <w:ilvl w:val="1"/>
+          <w:numId w:val="25"/>
+        </w:numPr>
+      </w:pPr>
+      <w:r>
+        <w:rPr>
+          <w:b/>
+        </w:rPr>
+        <w:t xml:space="preserve">(Gateway) </w:t>
+      </w:r>
+      <w:r>
+        <w:rPr>
+          <w:b/>
+        </w:rPr>
+        <w:t>Cached Volumes</w:t>
+      </w:r>
+      <w:r>
+        <w:t xml:space="preserve"> – store most recently accessed data. </w:t>
+      </w:r>
+    </w:p>
+    <w:p>
+      <w:pPr>
+        <w:pStyle w:val="ListParagraph"/>
+        <w:numPr>
+          <w:ilvl w:val="3"/>
+          <w:numId w:val="25"/>
+        </w:numPr>
+      </w:pPr>
+      <w:r>
+        <w:lastRenderedPageBreak/>
+        <w:t>Frequently accessed data (Cached volumes) is kept locally with S3 being your primary data storage. Can create up to 32 TB size and attach the volumes as iSCSI devices to on-premise application servers. 1 GB – 32 TB in cached volumes. Volumes are written to S3.</w:t>
+      </w:r>
+      <w:r>
+        <w:t xml:space="preserve"> Most likely EBS volumes in S3. </w:t>
+      </w:r>
+    </w:p>
+    <w:p>
+      <w:pPr>
+        <w:pStyle w:val="ListParagraph"/>
+        <w:numPr>
+          <w:ilvl w:val="0"/>
+          <w:numId w:val="25"/>
+        </w:numPr>
+      </w:pPr>
+      <w:r>
+        <w:rPr>
+          <w:b/>
+        </w:rPr>
+        <w:t>Tape Gateway (VTL</w:t>
+      </w:r>
+      <w:r>
+        <w:rPr>
+          <w:b/>
+        </w:rPr>
+        <w:t xml:space="preserve"> (Virtual Tape Library</w:t>
+      </w:r>
+      <w:r>
+        <w:rPr>
+          <w:b/>
+        </w:rPr>
+        <w:t>)</w:t>
+      </w:r>
+      <w:r>
+        <w:rPr>
+          <w:b/>
+        </w:rPr>
+        <w:t>)</w:t>
+      </w:r>
+      <w:r>
+        <w:t xml:space="preserve"> – backup and archive solution that creates virtual tapes to send them to S3</w:t>
+      </w:r>
+    </w:p>
+    <w:p>
+      <w:pPr>
+        <w:pStyle w:val="ListParagraph"/>
+        <w:numPr>
+          <w:ilvl w:val="1"/>
+          <w:numId w:val="25"/>
+        </w:numPr>
+      </w:pPr>
+      <w:r>
+        <w:t>Use existing tape-based backup application to store data on virtual tape cartridges that you create on your tape gateway.</w:t>
+      </w:r>
+      <w:r>
+        <w:t xml:space="preserve"> Preconfigured with media changer and tape drives which are available as iSCSI devices. Supported by Veam, NetBackup, etc</w:t>
+      </w:r>
+      <w:r>
+        <w:t>. Sent to S3 and then shelfed to Glacier</w:t>
+      </w:r>
+    </w:p>
+    <w:p>
+      <w:pPr>
+        <w:pStyle w:val="ListParagraph"/>
+        <w:ind w:left="1440"/>
+      </w:pPr>
+    </w:p>
+    <w:p/>
+    <w:p>
+      <w:pPr>
+        <w:rPr>
+          <w:b/>
+        </w:rPr>
+      </w:pPr>
+      <w:r>
+        <w:rPr>
+          <w:b/>
+        </w:rPr>
+        <w:t>Snowball</w:t>
+      </w:r>
+    </w:p>
+    <w:p>
+      <w:pPr>
+        <w:rPr>
+          <w:b/>
+        </w:rPr>
+      </w:pPr>
+    </w:p>
+    <w:p>
+      <w:r>
+        <w:rPr>
+          <w:b/>
+        </w:rPr>
+        <w:t>Import/Export Disk service</w:t>
+      </w:r>
+      <w:r>
+        <w:t xml:space="preserve"> – accelerate moving large amount of data in and out of AWS cloud with portable storage devices for transport. Transfers data directly onto and off of storage devices using AWS internal network and bypass internet. </w:t>
+      </w:r>
+      <w:r>
+        <w:t>Still available.</w:t>
+      </w:r>
+    </w:p>
+    <w:p/>
+    <w:p>
+      <w:r>
+        <w:rPr>
+          <w:b/>
+        </w:rPr>
+        <w:t xml:space="preserve">Snowball </w:t>
+      </w:r>
+      <w:r>
+        <w:t>–</w:t>
+      </w:r>
+      <w:r>
+        <w:t xml:space="preserve"> </w:t>
+      </w:r>
+      <w:r>
+        <w:t>PB data transport solution that uses secure appliance to transfer large amount of data into and out of AWS. Cost is 1/5 that of High-speed internet. 80 TB in all regions</w:t>
+      </w:r>
+      <w:r>
+        <w:t>. Supports TPM and 256-bit encryption with tamper-resistant enclosures. AWS performs software erasure after all the data is transferred</w:t>
+      </w:r>
+      <w:r>
+        <w:t xml:space="preserve">. Import to S3 or export from S3. </w:t>
+      </w:r>
+    </w:p>
+    <w:p/>
+    <w:p>
+      <w:r>
+        <w:rPr>
+          <w:b/>
+        </w:rPr>
+        <w:t>Snowball Edge</w:t>
+      </w:r>
+      <w:r>
+        <w:t xml:space="preserve"> – contains 100 TB with onboard storage and compute capabilities. Little datacenter to bring on premise. You can run lambda functions locally as well. Supports local workloads in remote locations or transfer storage. Can cluster together and form a local storage tier, etc.</w:t>
+      </w:r>
+    </w:p>
+    <w:p/>
+    <w:p>
+      <w:r>
+        <w:rPr>
+          <w:b/>
+        </w:rPr>
+        <w:t>Snowmobile</w:t>
+      </w:r>
+      <w:r>
+        <w:t xml:space="preserve"> </w:t>
+      </w:r>
+      <w:r>
+        <w:t xml:space="preserve">– PB or EB of data. Transfer 100PB per snowmobile. 45-foot long shipping container pulled by a semi-trailer truck. Easy to move massive amounts of volumes. Could take up to 6 months. </w:t>
+      </w:r>
+    </w:p>
+    <w:p/>
+    <w:p/>
+    <w:p>
+      <w:r>
+        <w:t>Lab:</w:t>
+      </w:r>
+    </w:p>
+    <w:p/>
+    <w:p>
       <w:bookmarkStart w:id="0" w:name="_GoBack"/>
       <w:bookmarkEnd w:id="0"/>
-    </w:p>
-    <w:p>
-      <w:pPr>
-        <w:rPr>
-          <w:b/>
-        </w:rPr>
-      </w:pPr>
-      <w:r>
-        <w:rPr>
-          <w:b/>
-        </w:rPr>
-        <w:t>Cant delete versioning once it is enabled.</w:t>
-      </w:r>
-    </w:p>
-    <w:p>
-      <w:r>
-        <w:t xml:space="preserve">Versions will be the sum of all the different documents in one in the bucket. </w:t>
-      </w:r>
-    </w:p>
-    <w:p>
-      <w:pPr>
-        <w:rPr>
-          <w:b/>
-        </w:rPr>
-      </w:pPr>
-      <w:r>
-        <w:rPr>
-          <w:b/>
-        </w:rPr>
-        <w:t>If you delete a version, it can’t be restored. If you delete and object, it can be restored.</w:t>
-      </w:r>
-    </w:p>
-    <w:p>
-      <w:r>
-        <w:rPr>
-          <w:b/>
-        </w:rPr>
-        <w:t xml:space="preserve">If an object is deleted, it shows as a delete Marker. </w:t>
-      </w:r>
-    </w:p>
-    <w:p>
-      <w:r>
-        <w:t xml:space="preserve">Versioning MFA Delete capability – uses multi-factor authentication can be used to provide an additional layer of security. </w:t>
-      </w:r>
-    </w:p>
-    <w:p/>
-    <w:p>
-      <w:r>
-        <w:t>Lab:</w:t>
-      </w:r>
-    </w:p>
-    <w:p>
-      <w:r>
-        <w:t>Prefix means sub folders in bucket.</w:t>
-      </w:r>
-    </w:p>
-    <w:p>
-      <w:r>
-        <w:t>Doesn’t support multiple replication region buckets</w:t>
-      </w:r>
-    </w:p>
-    <w:p>
-      <w:r>
-        <w:lastRenderedPageBreak/>
-        <w:t>Delete markers</w:t>
-      </w:r>
-      <w:r>
-        <w:t>/other versions</w:t>
-      </w:r>
-      <w:r>
-        <w:t xml:space="preserve"> don’t replicate to other regions. </w:t>
-      </w:r>
-      <w:r>
-        <w:t>Unless you delete the object will it come up in the replicated region.</w:t>
-      </w:r>
-    </w:p>
-    <w:p>
-      <w:r>
-        <w:t>Versioning must be turned on for cross replication on target and source endpoints.</w:t>
-      </w:r>
-    </w:p>
-    <w:p>
-      <w:r>
-        <w:t>Files in an existing bucket are not replicated automatically. All subsequent updated files will be replicated automatically.</w:t>
-      </w:r>
     </w:p>
     <w:sectPr>
       <w:pgSz w:w="12240" w:h="15840"/>
@@ -2785,7 +4490,7 @@
 </file>
 
 <file path=word/numbering.xml><?xml version="1.0" encoding="utf-8"?>
-<w:numbering xmlns:wpc="http://schemas.microsoft.com/office/word/2010/wordprocessingCanvas" xmlns:mc="http://schemas.openxmlformats.org/markup-compatibility/2006" xmlns:o="urn:schemas-microsoft-com:office:office" xmlns:r="http://schemas.openxmlformats.org/officeDocument/2006/relationships" xmlns:m="http://schemas.openxmlformats.org/officeDocument/2006/math" xmlns:v="urn:schemas-microsoft-com:vml" xmlns:wp14="http://schemas.microsoft.com/office/word/2010/wordprocessingDrawing" xmlns:wp="http://schemas.openxmlformats.org/drawingml/2006/wordprocessingDrawing" xmlns:w10="urn:schemas-microsoft-com:office:word" xmlns:w="http://schemas.openxmlformats.org/wordprocessingml/2006/main" xmlns:w14="http://schemas.microsoft.com/office/word/2010/wordml" xmlns:wpg="http://schemas.microsoft.com/office/word/2010/wordprocessingGroup" xmlns:wpi="http://schemas.microsoft.com/office/word/2010/wordprocessingInk" xmlns:wne="http://schemas.microsoft.com/office/word/2006/wordml" xmlns:wps="http://schemas.microsoft.com/office/word/2010/wordprocessingShape" mc:Ignorable="w14 wp14">
+<w:numbering xmlns:wpc="http://schemas.microsoft.com/office/word/2010/wordprocessingCanvas" xmlns:mo="http://schemas.microsoft.com/office/mac/office/2008/main" xmlns:mc="http://schemas.openxmlformats.org/markup-compatibility/2006" xmlns:mv="urn:schemas-microsoft-com:mac:vml" xmlns:o="urn:schemas-microsoft-com:office:office" xmlns:r="http://schemas.openxmlformats.org/officeDocument/2006/relationships" xmlns:m="http://schemas.openxmlformats.org/officeDocument/2006/math" xmlns:v="urn:schemas-microsoft-com:vml" xmlns:wp14="http://schemas.microsoft.com/office/word/2010/wordprocessingDrawing" xmlns:wp="http://schemas.openxmlformats.org/drawingml/2006/wordprocessingDrawing" xmlns:w10="urn:schemas-microsoft-com:office:word" xmlns:w="http://schemas.openxmlformats.org/wordprocessingml/2006/main" xmlns:w14="http://schemas.microsoft.com/office/word/2010/wordml" xmlns:w15="http://schemas.microsoft.com/office/word/2012/wordml" xmlns:wpg="http://schemas.microsoft.com/office/word/2010/wordprocessingGroup" xmlns:wpi="http://schemas.microsoft.com/office/word/2010/wordprocessingInk" xmlns:wne="http://schemas.microsoft.com/office/word/2006/wordml" xmlns:wps="http://schemas.microsoft.com/office/word/2010/wordprocessingShape" mc:Ignorable="w14 w15 wp14">
   <w:abstractNum w:abstractNumId="0">
     <w:nsid w:val="0B51467D"/>
     <w:multiLevelType w:val="hybridMultilevel"/>
@@ -4369,6 +6074,119 @@
     </w:lvl>
   </w:abstractNum>
   <w:abstractNum w:abstractNumId="14">
+    <w:nsid w:val="334C2959"/>
+    <w:multiLevelType w:val="hybridMultilevel"/>
+    <w:tmpl w:val="2D768B8C"/>
+    <w:lvl w:ilvl="0" w:tplc="04090001">
+      <w:start w:val="1"/>
+      <w:numFmt w:val="bullet"/>
+      <w:lvlText w:val=""/>
+      <w:lvlJc w:val="left"/>
+      <w:pPr>
+        <w:ind w:left="720" w:hanging="360"/>
+      </w:pPr>
+      <w:rPr>
+        <w:rFonts w:ascii="Symbol" w:hAnsi="Symbol" w:hint="default"/>
+      </w:rPr>
+    </w:lvl>
+    <w:lvl w:ilvl="1" w:tplc="04090003">
+      <w:start w:val="1"/>
+      <w:numFmt w:val="bullet"/>
+      <w:lvlText w:val="o"/>
+      <w:lvlJc w:val="left"/>
+      <w:pPr>
+        <w:ind w:left="1440" w:hanging="360"/>
+      </w:pPr>
+      <w:rPr>
+        <w:rFonts w:ascii="Courier New" w:hAnsi="Courier New" w:cs="Courier New" w:hint="default"/>
+      </w:rPr>
+    </w:lvl>
+    <w:lvl w:ilvl="2" w:tplc="04090005" w:tentative="1">
+      <w:start w:val="1"/>
+      <w:numFmt w:val="bullet"/>
+      <w:lvlText w:val=""/>
+      <w:lvlJc w:val="left"/>
+      <w:pPr>
+        <w:ind w:left="2160" w:hanging="360"/>
+      </w:pPr>
+      <w:rPr>
+        <w:rFonts w:ascii="Wingdings" w:hAnsi="Wingdings" w:hint="default"/>
+      </w:rPr>
+    </w:lvl>
+    <w:lvl w:ilvl="3" w:tplc="04090001" w:tentative="1">
+      <w:start w:val="1"/>
+      <w:numFmt w:val="bullet"/>
+      <w:lvlText w:val=""/>
+      <w:lvlJc w:val="left"/>
+      <w:pPr>
+        <w:ind w:left="2880" w:hanging="360"/>
+      </w:pPr>
+      <w:rPr>
+        <w:rFonts w:ascii="Symbol" w:hAnsi="Symbol" w:hint="default"/>
+      </w:rPr>
+    </w:lvl>
+    <w:lvl w:ilvl="4" w:tplc="04090003" w:tentative="1">
+      <w:start w:val="1"/>
+      <w:numFmt w:val="bullet"/>
+      <w:lvlText w:val="o"/>
+      <w:lvlJc w:val="left"/>
+      <w:pPr>
+        <w:ind w:left="3600" w:hanging="360"/>
+      </w:pPr>
+      <w:rPr>
+        <w:rFonts w:ascii="Courier New" w:hAnsi="Courier New" w:cs="Courier New" w:hint="default"/>
+      </w:rPr>
+    </w:lvl>
+    <w:lvl w:ilvl="5" w:tplc="04090005" w:tentative="1">
+      <w:start w:val="1"/>
+      <w:numFmt w:val="bullet"/>
+      <w:lvlText w:val=""/>
+      <w:lvlJc w:val="left"/>
+      <w:pPr>
+        <w:ind w:left="4320" w:hanging="360"/>
+      </w:pPr>
+      <w:rPr>
+        <w:rFonts w:ascii="Wingdings" w:hAnsi="Wingdings" w:hint="default"/>
+      </w:rPr>
+    </w:lvl>
+    <w:lvl w:ilvl="6" w:tplc="04090001" w:tentative="1">
+      <w:start w:val="1"/>
+      <w:numFmt w:val="bullet"/>
+      <w:lvlText w:val=""/>
+      <w:lvlJc w:val="left"/>
+      <w:pPr>
+        <w:ind w:left="5040" w:hanging="360"/>
+      </w:pPr>
+      <w:rPr>
+        <w:rFonts w:ascii="Symbol" w:hAnsi="Symbol" w:hint="default"/>
+      </w:rPr>
+    </w:lvl>
+    <w:lvl w:ilvl="7" w:tplc="04090003" w:tentative="1">
+      <w:start w:val="1"/>
+      <w:numFmt w:val="bullet"/>
+      <w:lvlText w:val="o"/>
+      <w:lvlJc w:val="left"/>
+      <w:pPr>
+        <w:ind w:left="5760" w:hanging="360"/>
+      </w:pPr>
+      <w:rPr>
+        <w:rFonts w:ascii="Courier New" w:hAnsi="Courier New" w:cs="Courier New" w:hint="default"/>
+      </w:rPr>
+    </w:lvl>
+    <w:lvl w:ilvl="8" w:tplc="04090005" w:tentative="1">
+      <w:start w:val="1"/>
+      <w:numFmt w:val="bullet"/>
+      <w:lvlText w:val=""/>
+      <w:lvlJc w:val="left"/>
+      <w:pPr>
+        <w:ind w:left="6480" w:hanging="360"/>
+      </w:pPr>
+      <w:rPr>
+        <w:rFonts w:ascii="Wingdings" w:hAnsi="Wingdings" w:hint="default"/>
+      </w:rPr>
+    </w:lvl>
+  </w:abstractNum>
+  <w:abstractNum w:abstractNumId="15">
     <w:nsid w:val="346F340E"/>
     <w:multiLevelType w:val="hybridMultilevel"/>
     <w:tmpl w:val="7AE8AA4E"/>
@@ -4481,7 +6299,7 @@
       </w:rPr>
     </w:lvl>
   </w:abstractNum>
-  <w:abstractNum w:abstractNumId="15">
+  <w:abstractNum w:abstractNumId="16">
     <w:nsid w:val="39287901"/>
     <w:multiLevelType w:val="hybridMultilevel"/>
     <w:tmpl w:val="C8481B0E"/>
@@ -4594,7 +6412,120 @@
       </w:rPr>
     </w:lvl>
   </w:abstractNum>
-  <w:abstractNum w:abstractNumId="16">
+  <w:abstractNum w:abstractNumId="17">
+    <w:nsid w:val="3C0C56F7"/>
+    <w:multiLevelType w:val="hybridMultilevel"/>
+    <w:tmpl w:val="0BDEBD06"/>
+    <w:lvl w:ilvl="0" w:tplc="04090001">
+      <w:start w:val="1"/>
+      <w:numFmt w:val="bullet"/>
+      <w:lvlText w:val=""/>
+      <w:lvlJc w:val="left"/>
+      <w:pPr>
+        <w:ind w:left="720" w:hanging="360"/>
+      </w:pPr>
+      <w:rPr>
+        <w:rFonts w:ascii="Symbol" w:hAnsi="Symbol" w:hint="default"/>
+      </w:rPr>
+    </w:lvl>
+    <w:lvl w:ilvl="1" w:tplc="04090003">
+      <w:start w:val="1"/>
+      <w:numFmt w:val="bullet"/>
+      <w:lvlText w:val="o"/>
+      <w:lvlJc w:val="left"/>
+      <w:pPr>
+        <w:ind w:left="1440" w:hanging="360"/>
+      </w:pPr>
+      <w:rPr>
+        <w:rFonts w:ascii="Courier New" w:hAnsi="Courier New" w:cs="Courier New" w:hint="default"/>
+      </w:rPr>
+    </w:lvl>
+    <w:lvl w:ilvl="2" w:tplc="04090005">
+      <w:start w:val="1"/>
+      <w:numFmt w:val="bullet"/>
+      <w:lvlText w:val=""/>
+      <w:lvlJc w:val="left"/>
+      <w:pPr>
+        <w:ind w:left="2160" w:hanging="360"/>
+      </w:pPr>
+      <w:rPr>
+        <w:rFonts w:ascii="Wingdings" w:hAnsi="Wingdings" w:hint="default"/>
+      </w:rPr>
+    </w:lvl>
+    <w:lvl w:ilvl="3" w:tplc="04090001">
+      <w:start w:val="1"/>
+      <w:numFmt w:val="bullet"/>
+      <w:lvlText w:val=""/>
+      <w:lvlJc w:val="left"/>
+      <w:pPr>
+        <w:ind w:left="2880" w:hanging="360"/>
+      </w:pPr>
+      <w:rPr>
+        <w:rFonts w:ascii="Symbol" w:hAnsi="Symbol" w:hint="default"/>
+      </w:rPr>
+    </w:lvl>
+    <w:lvl w:ilvl="4" w:tplc="04090003" w:tentative="1">
+      <w:start w:val="1"/>
+      <w:numFmt w:val="bullet"/>
+      <w:lvlText w:val="o"/>
+      <w:lvlJc w:val="left"/>
+      <w:pPr>
+        <w:ind w:left="3600" w:hanging="360"/>
+      </w:pPr>
+      <w:rPr>
+        <w:rFonts w:ascii="Courier New" w:hAnsi="Courier New" w:cs="Courier New" w:hint="default"/>
+      </w:rPr>
+    </w:lvl>
+    <w:lvl w:ilvl="5" w:tplc="04090005" w:tentative="1">
+      <w:start w:val="1"/>
+      <w:numFmt w:val="bullet"/>
+      <w:lvlText w:val=""/>
+      <w:lvlJc w:val="left"/>
+      <w:pPr>
+        <w:ind w:left="4320" w:hanging="360"/>
+      </w:pPr>
+      <w:rPr>
+        <w:rFonts w:ascii="Wingdings" w:hAnsi="Wingdings" w:hint="default"/>
+      </w:rPr>
+    </w:lvl>
+    <w:lvl w:ilvl="6" w:tplc="04090001" w:tentative="1">
+      <w:start w:val="1"/>
+      <w:numFmt w:val="bullet"/>
+      <w:lvlText w:val=""/>
+      <w:lvlJc w:val="left"/>
+      <w:pPr>
+        <w:ind w:left="5040" w:hanging="360"/>
+      </w:pPr>
+      <w:rPr>
+        <w:rFonts w:ascii="Symbol" w:hAnsi="Symbol" w:hint="default"/>
+      </w:rPr>
+    </w:lvl>
+    <w:lvl w:ilvl="7" w:tplc="04090003" w:tentative="1">
+      <w:start w:val="1"/>
+      <w:numFmt w:val="bullet"/>
+      <w:lvlText w:val="o"/>
+      <w:lvlJc w:val="left"/>
+      <w:pPr>
+        <w:ind w:left="5760" w:hanging="360"/>
+      </w:pPr>
+      <w:rPr>
+        <w:rFonts w:ascii="Courier New" w:hAnsi="Courier New" w:cs="Courier New" w:hint="default"/>
+      </w:rPr>
+    </w:lvl>
+    <w:lvl w:ilvl="8" w:tplc="04090005" w:tentative="1">
+      <w:start w:val="1"/>
+      <w:numFmt w:val="bullet"/>
+      <w:lvlText w:val=""/>
+      <w:lvlJc w:val="left"/>
+      <w:pPr>
+        <w:ind w:left="6480" w:hanging="360"/>
+      </w:pPr>
+      <w:rPr>
+        <w:rFonts w:ascii="Wingdings" w:hAnsi="Wingdings" w:hint="default"/>
+      </w:rPr>
+    </w:lvl>
+  </w:abstractNum>
+  <w:abstractNum w:abstractNumId="18">
     <w:nsid w:val="4CEC32CB"/>
     <w:multiLevelType w:val="hybridMultilevel"/>
     <w:tmpl w:val="A13A9AAA"/>
@@ -4707,7 +6638,120 @@
       </w:rPr>
     </w:lvl>
   </w:abstractNum>
-  <w:abstractNum w:abstractNumId="17">
+  <w:abstractNum w:abstractNumId="19">
+    <w:nsid w:val="50493BE2"/>
+    <w:multiLevelType w:val="hybridMultilevel"/>
+    <w:tmpl w:val="0C127B1E"/>
+    <w:lvl w:ilvl="0" w:tplc="04090001">
+      <w:start w:val="1"/>
+      <w:numFmt w:val="bullet"/>
+      <w:lvlText w:val=""/>
+      <w:lvlJc w:val="left"/>
+      <w:pPr>
+        <w:ind w:left="720" w:hanging="360"/>
+      </w:pPr>
+      <w:rPr>
+        <w:rFonts w:ascii="Symbol" w:hAnsi="Symbol" w:hint="default"/>
+      </w:rPr>
+    </w:lvl>
+    <w:lvl w:ilvl="1" w:tplc="04090003" w:tentative="1">
+      <w:start w:val="1"/>
+      <w:numFmt w:val="bullet"/>
+      <w:lvlText w:val="o"/>
+      <w:lvlJc w:val="left"/>
+      <w:pPr>
+        <w:ind w:left="1440" w:hanging="360"/>
+      </w:pPr>
+      <w:rPr>
+        <w:rFonts w:ascii="Courier New" w:hAnsi="Courier New" w:cs="Courier New" w:hint="default"/>
+      </w:rPr>
+    </w:lvl>
+    <w:lvl w:ilvl="2" w:tplc="04090005" w:tentative="1">
+      <w:start w:val="1"/>
+      <w:numFmt w:val="bullet"/>
+      <w:lvlText w:val=""/>
+      <w:lvlJc w:val="left"/>
+      <w:pPr>
+        <w:ind w:left="2160" w:hanging="360"/>
+      </w:pPr>
+      <w:rPr>
+        <w:rFonts w:ascii="Wingdings" w:hAnsi="Wingdings" w:hint="default"/>
+      </w:rPr>
+    </w:lvl>
+    <w:lvl w:ilvl="3" w:tplc="04090001" w:tentative="1">
+      <w:start w:val="1"/>
+      <w:numFmt w:val="bullet"/>
+      <w:lvlText w:val=""/>
+      <w:lvlJc w:val="left"/>
+      <w:pPr>
+        <w:ind w:left="2880" w:hanging="360"/>
+      </w:pPr>
+      <w:rPr>
+        <w:rFonts w:ascii="Symbol" w:hAnsi="Symbol" w:hint="default"/>
+      </w:rPr>
+    </w:lvl>
+    <w:lvl w:ilvl="4" w:tplc="04090003" w:tentative="1">
+      <w:start w:val="1"/>
+      <w:numFmt w:val="bullet"/>
+      <w:lvlText w:val="o"/>
+      <w:lvlJc w:val="left"/>
+      <w:pPr>
+        <w:ind w:left="3600" w:hanging="360"/>
+      </w:pPr>
+      <w:rPr>
+        <w:rFonts w:ascii="Courier New" w:hAnsi="Courier New" w:cs="Courier New" w:hint="default"/>
+      </w:rPr>
+    </w:lvl>
+    <w:lvl w:ilvl="5" w:tplc="04090005" w:tentative="1">
+      <w:start w:val="1"/>
+      <w:numFmt w:val="bullet"/>
+      <w:lvlText w:val=""/>
+      <w:lvlJc w:val="left"/>
+      <w:pPr>
+        <w:ind w:left="4320" w:hanging="360"/>
+      </w:pPr>
+      <w:rPr>
+        <w:rFonts w:ascii="Wingdings" w:hAnsi="Wingdings" w:hint="default"/>
+      </w:rPr>
+    </w:lvl>
+    <w:lvl w:ilvl="6" w:tplc="04090001" w:tentative="1">
+      <w:start w:val="1"/>
+      <w:numFmt w:val="bullet"/>
+      <w:lvlText w:val=""/>
+      <w:lvlJc w:val="left"/>
+      <w:pPr>
+        <w:ind w:left="5040" w:hanging="360"/>
+      </w:pPr>
+      <w:rPr>
+        <w:rFonts w:ascii="Symbol" w:hAnsi="Symbol" w:hint="default"/>
+      </w:rPr>
+    </w:lvl>
+    <w:lvl w:ilvl="7" w:tplc="04090003" w:tentative="1">
+      <w:start w:val="1"/>
+      <w:numFmt w:val="bullet"/>
+      <w:lvlText w:val="o"/>
+      <w:lvlJc w:val="left"/>
+      <w:pPr>
+        <w:ind w:left="5760" w:hanging="360"/>
+      </w:pPr>
+      <w:rPr>
+        <w:rFonts w:ascii="Courier New" w:hAnsi="Courier New" w:cs="Courier New" w:hint="default"/>
+      </w:rPr>
+    </w:lvl>
+    <w:lvl w:ilvl="8" w:tplc="04090005" w:tentative="1">
+      <w:start w:val="1"/>
+      <w:numFmt w:val="bullet"/>
+      <w:lvlText w:val=""/>
+      <w:lvlJc w:val="left"/>
+      <w:pPr>
+        <w:ind w:left="6480" w:hanging="360"/>
+      </w:pPr>
+      <w:rPr>
+        <w:rFonts w:ascii="Wingdings" w:hAnsi="Wingdings" w:hint="default"/>
+      </w:rPr>
+    </w:lvl>
+  </w:abstractNum>
+  <w:abstractNum w:abstractNumId="20">
     <w:nsid w:val="529572BE"/>
     <w:multiLevelType w:val="hybridMultilevel"/>
     <w:tmpl w:val="4DE25A78"/>
@@ -4820,7 +6864,7 @@
       </w:rPr>
     </w:lvl>
   </w:abstractNum>
-  <w:abstractNum w:abstractNumId="18">
+  <w:abstractNum w:abstractNumId="21">
     <w:nsid w:val="5A094EF6"/>
     <w:multiLevelType w:val="hybridMultilevel"/>
     <w:tmpl w:val="EDFA31E0"/>
@@ -4933,7 +6977,7 @@
       </w:rPr>
     </w:lvl>
   </w:abstractNum>
-  <w:abstractNum w:abstractNumId="19">
+  <w:abstractNum w:abstractNumId="22">
     <w:nsid w:val="622A2646"/>
     <w:multiLevelType w:val="hybridMultilevel"/>
     <w:tmpl w:val="EC6EF0F6"/>
@@ -5046,7 +7090,7 @@
       </w:rPr>
     </w:lvl>
   </w:abstractNum>
-  <w:abstractNum w:abstractNumId="20">
+  <w:abstractNum w:abstractNumId="23">
     <w:nsid w:val="6D6C1C25"/>
     <w:multiLevelType w:val="hybridMultilevel"/>
     <w:tmpl w:val="E8EE8836"/>
@@ -5159,7 +7203,7 @@
       </w:rPr>
     </w:lvl>
   </w:abstractNum>
-  <w:abstractNum w:abstractNumId="21">
+  <w:abstractNum w:abstractNumId="24">
     <w:nsid w:val="74CA4B18"/>
     <w:multiLevelType w:val="hybridMultilevel"/>
     <w:tmpl w:val="86C221B8"/>
@@ -5285,7 +7329,7 @@
     <w:abstractNumId w:val="9"/>
   </w:num>
   <w:num w:numId="5">
-    <w:abstractNumId w:val="16"/>
+    <w:abstractNumId w:val="18"/>
   </w:num>
   <w:num w:numId="6">
     <w:abstractNumId w:val="12"/>
@@ -5300,7 +7344,7 @@
     <w:abstractNumId w:val="13"/>
   </w:num>
   <w:num w:numId="10">
-    <w:abstractNumId w:val="15"/>
+    <w:abstractNumId w:val="16"/>
   </w:num>
   <w:num w:numId="11">
     <w:abstractNumId w:val="7"/>
@@ -5312,7 +7356,7 @@
     <w:abstractNumId w:val="2"/>
   </w:num>
   <w:num w:numId="14">
-    <w:abstractNumId w:val="21"/>
+    <w:abstractNumId w:val="24"/>
   </w:num>
   <w:num w:numId="15">
     <w:abstractNumId w:val="0"/>
@@ -5321,28 +7365,37 @@
     <w:abstractNumId w:val="4"/>
   </w:num>
   <w:num w:numId="17">
-    <w:abstractNumId w:val="14"/>
+    <w:abstractNumId w:val="15"/>
   </w:num>
   <w:num w:numId="18">
     <w:abstractNumId w:val="6"/>
   </w:num>
   <w:num w:numId="19">
-    <w:abstractNumId w:val="17"/>
+    <w:abstractNumId w:val="20"/>
   </w:num>
   <w:num w:numId="20">
+    <w:abstractNumId w:val="22"/>
+  </w:num>
+  <w:num w:numId="21">
+    <w:abstractNumId w:val="23"/>
+  </w:num>
+  <w:num w:numId="22">
+    <w:abstractNumId w:val="21"/>
+  </w:num>
+  <w:num w:numId="23">
+    <w:abstractNumId w:val="14"/>
+  </w:num>
+  <w:num w:numId="24">
     <w:abstractNumId w:val="19"/>
   </w:num>
-  <w:num w:numId="21">
-    <w:abstractNumId w:val="20"/>
-  </w:num>
-  <w:num w:numId="22">
-    <w:abstractNumId w:val="18"/>
+  <w:num w:numId="25">
+    <w:abstractNumId w:val="17"/>
   </w:num>
 </w:numbering>
 </file>
 
 <file path=word/styles.xml><?xml version="1.0" encoding="utf-8"?>
-<w:styles xmlns:mc="http://schemas.openxmlformats.org/markup-compatibility/2006" xmlns:r="http://schemas.openxmlformats.org/officeDocument/2006/relationships" xmlns:w="http://schemas.openxmlformats.org/wordprocessingml/2006/main" xmlns:w14="http://schemas.microsoft.com/office/word/2010/wordml" mc:Ignorable="w14">
+<w:styles xmlns:mc="http://schemas.openxmlformats.org/markup-compatibility/2006" xmlns:r="http://schemas.openxmlformats.org/officeDocument/2006/relationships" xmlns:w="http://schemas.openxmlformats.org/wordprocessingml/2006/main" xmlns:w14="http://schemas.microsoft.com/office/word/2010/wordml" xmlns:w15="http://schemas.microsoft.com/office/word/2012/wordml" mc:Ignorable="w14 w15">
   <w:docDefaults>
     <w:rPrDefault>
       <w:rPr>
@@ -5354,352 +7407,389 @@
     </w:rPrDefault>
     <w:pPrDefault/>
   </w:docDefaults>
-  <w:latentStyles w:defLockedState="0" w:defUIPriority="99" w:defSemiHidden="1" w:defUnhideWhenUsed="1" w:defQFormat="0" w:count="267">
-    <w:lsdException w:name="Normal" w:semiHidden="0" w:uiPriority="0" w:unhideWhenUsed="0" w:qFormat="1"/>
-    <w:lsdException w:name="heading 1" w:semiHidden="0" w:uiPriority="9" w:unhideWhenUsed="0" w:qFormat="1"/>
-    <w:lsdException w:name="heading 2" w:uiPriority="9" w:qFormat="1"/>
-    <w:lsdException w:name="heading 3" w:uiPriority="9" w:qFormat="1"/>
-    <w:lsdException w:name="heading 4" w:uiPriority="9" w:qFormat="1"/>
-    <w:lsdException w:name="heading 5" w:uiPriority="9" w:qFormat="1"/>
-    <w:lsdException w:name="heading 6" w:uiPriority="9" w:qFormat="1"/>
-    <w:lsdException w:name="heading 7" w:uiPriority="9" w:qFormat="1"/>
-    <w:lsdException w:name="heading 8" w:uiPriority="9" w:qFormat="1"/>
-    <w:lsdException w:name="heading 9" w:uiPriority="9" w:qFormat="1"/>
-    <w:lsdException w:name="toc 1" w:uiPriority="39"/>
-    <w:lsdException w:name="toc 2" w:uiPriority="39"/>
-    <w:lsdException w:name="toc 3" w:uiPriority="39"/>
-    <w:lsdException w:name="toc 4" w:uiPriority="39"/>
-    <w:lsdException w:name="toc 5" w:uiPriority="39"/>
-    <w:lsdException w:name="toc 6" w:uiPriority="39"/>
-    <w:lsdException w:name="toc 7" w:uiPriority="39"/>
-    <w:lsdException w:name="toc 8" w:uiPriority="39"/>
-    <w:lsdException w:name="toc 9" w:uiPriority="39"/>
-    <w:lsdException w:name="caption" w:uiPriority="35" w:qFormat="1"/>
-    <w:lsdException w:name="Title" w:semiHidden="0" w:uiPriority="10" w:unhideWhenUsed="0" w:qFormat="1"/>
-    <w:lsdException w:name="Default Paragraph Font" w:uiPriority="1"/>
-    <w:lsdException w:name="Subtitle" w:semiHidden="0" w:uiPriority="11" w:unhideWhenUsed="0" w:qFormat="1"/>
-    <w:lsdException w:name="Strong" w:semiHidden="0" w:uiPriority="22" w:unhideWhenUsed="0" w:qFormat="1"/>
-    <w:lsdException w:name="Emphasis" w:semiHidden="0" w:uiPriority="20" w:unhideWhenUsed="0" w:qFormat="1"/>
-    <w:lsdException w:name="Table Grid" w:semiHidden="0" w:uiPriority="39" w:unhideWhenUsed="0"/>
-    <w:lsdException w:name="Placeholder Text" w:unhideWhenUsed="0"/>
-    <w:lsdException w:name="No Spacing" w:semiHidden="0" w:uiPriority="1" w:unhideWhenUsed="0" w:qFormat="1"/>
-    <w:lsdException w:name="Light Shading" w:semiHidden="0" w:uiPriority="60" w:unhideWhenUsed="0"/>
-    <w:lsdException w:name="Light List" w:semiHidden="0" w:uiPriority="61" w:unhideWhenUsed="0"/>
-    <w:lsdException w:name="Light Grid" w:semiHidden="0" w:uiPriority="62" w:unhideWhenUsed="0"/>
-    <w:lsdException w:name="Medium Shading 1" w:semiHidden="0" w:uiPriority="63" w:unhideWhenUsed="0"/>
-    <w:lsdException w:name="Medium Shading 2" w:semiHidden="0" w:uiPriority="64" w:unhideWhenUsed="0"/>
-    <w:lsdException w:name="Medium List 1" w:semiHidden="0" w:uiPriority="65" w:unhideWhenUsed="0"/>
-    <w:lsdException w:name="Medium List 2" w:semiHidden="0" w:uiPriority="66" w:unhideWhenUsed="0"/>
-    <w:lsdException w:name="Medium Grid 1" w:semiHidden="0" w:uiPriority="67" w:unhideWhenUsed="0"/>
-    <w:lsdException w:name="Medium Grid 2" w:semiHidden="0" w:uiPriority="68" w:unhideWhenUsed="0"/>
-    <w:lsdException w:name="Medium Grid 3" w:semiHidden="0" w:uiPriority="69" w:unhideWhenUsed="0"/>
-    <w:lsdException w:name="Dark List" w:semiHidden="0" w:uiPriority="70" w:unhideWhenUsed="0"/>
-    <w:lsdException w:name="Colorful Shading" w:semiHidden="0" w:uiPriority="71" w:unhideWhenUsed="0"/>
-    <w:lsdException w:name="Colorful List" w:semiHidden="0" w:uiPriority="72" w:unhideWhenUsed="0"/>
-    <w:lsdException w:name="Colorful Grid" w:semiHidden="0" w:uiPriority="73" w:unhideWhenUsed="0"/>
-    <w:lsdException w:name="Light Shading Accent 1" w:semiHidden="0" w:uiPriority="60" w:unhideWhenUsed="0"/>
-    <w:lsdException w:name="Light List Accent 1" w:semiHidden="0" w:uiPriority="61" w:unhideWhenUsed="0"/>
-    <w:lsdException w:name="Light Grid Accent 1" w:semiHidden="0" w:uiPriority="62" w:unhideWhenUsed="0"/>
-    <w:lsdException w:name="Medium Shading 1 Accent 1" w:semiHidden="0" w:uiPriority="63" w:unhideWhenUsed="0"/>
-    <w:lsdException w:name="Medium Shading 2 Accent 1" w:semiHidden="0" w:uiPriority="64" w:unhideWhenUsed="0"/>
-    <w:lsdException w:name="Medium List 1 Accent 1" w:semiHidden="0" w:uiPriority="65" w:unhideWhenUsed="0"/>
-    <w:lsdException w:name="Revision" w:unhideWhenUsed="0"/>
-    <w:lsdException w:name="List Paragraph" w:semiHidden="0" w:uiPriority="34" w:unhideWhenUsed="0" w:qFormat="1"/>
-    <w:lsdException w:name="Quote" w:semiHidden="0" w:uiPriority="29" w:unhideWhenUsed="0" w:qFormat="1"/>
-    <w:lsdException w:name="Intense Quote" w:semiHidden="0" w:uiPriority="30" w:unhideWhenUsed="0" w:qFormat="1"/>
-    <w:lsdException w:name="Medium List 2 Accent 1" w:semiHidden="0" w:uiPriority="66" w:unhideWhenUsed="0"/>
-    <w:lsdException w:name="Medium Grid 1 Accent 1" w:semiHidden="0" w:uiPriority="67" w:unhideWhenUsed="0"/>
-    <w:lsdException w:name="Medium Grid 2 Accent 1" w:semiHidden="0" w:uiPriority="68" w:unhideWhenUsed="0"/>
-    <w:lsdException w:name="Medium Grid 3 Accent 1" w:semiHidden="0" w:uiPriority="69" w:unhideWhenUsed="0"/>
-    <w:lsdException w:name="Dark List Accent 1" w:semiHidden="0" w:uiPriority="70" w:unhideWhenUsed="0"/>
-    <w:lsdException w:name="Colorful Shading Accent 1" w:semiHidden="0" w:uiPriority="71" w:unhideWhenUsed="0"/>
-    <w:lsdException w:name="Colorful List Accent 1" w:semiHidden="0" w:uiPriority="72" w:unhideWhenUsed="0"/>
-    <w:lsdException w:name="Colorful Grid Accent 1" w:semiHidden="0" w:uiPriority="73" w:unhideWhenUsed="0"/>
-    <w:lsdException w:name="Light Shading Accent 2" w:semiHidden="0" w:uiPriority="60" w:unhideWhenUsed="0"/>
-    <w:lsdException w:name="Light List Accent 2" w:semiHidden="0" w:uiPriority="61" w:unhideWhenUsed="0"/>
-    <w:lsdException w:name="Light Grid Accent 2" w:semiHidden="0" w:uiPriority="62" w:unhideWhenUsed="0"/>
-    <w:lsdException w:name="Medium Shading 1 Accent 2" w:semiHidden="0" w:uiPriority="63" w:unhideWhenUsed="0"/>
-    <w:lsdException w:name="Medium Shading 2 Accent 2" w:semiHidden="0" w:uiPriority="64" w:unhideWhenUsed="0"/>
-    <w:lsdException w:name="Medium List 1 Accent 2" w:semiHidden="0" w:uiPriority="65" w:unhideWhenUsed="0"/>
-    <w:lsdException w:name="Medium List 2 Accent 2" w:semiHidden="0" w:uiPriority="66" w:unhideWhenUsed="0"/>
-    <w:lsdException w:name="Medium Grid 1 Accent 2" w:semiHidden="0" w:uiPriority="67" w:unhideWhenUsed="0"/>
-    <w:lsdException w:name="Medium Grid 2 Accent 2" w:semiHidden="0" w:uiPriority="68" w:unhideWhenUsed="0"/>
-    <w:lsdException w:name="Medium Grid 3 Accent 2" w:semiHidden="0" w:uiPriority="69" w:unhideWhenUsed="0"/>
-    <w:lsdException w:name="Dark List Accent 2" w:semiHidden="0" w:uiPriority="70" w:unhideWhenUsed="0"/>
-    <w:lsdException w:name="Colorful Shading Accent 2" w:semiHidden="0" w:uiPriority="71" w:unhideWhenUsed="0"/>
-    <w:lsdException w:name="Colorful List Accent 2" w:semiHidden="0" w:uiPriority="72" w:unhideWhenUsed="0"/>
-    <w:lsdException w:name="Colorful Grid Accent 2" w:semiHidden="0" w:uiPriority="73" w:unhideWhenUsed="0"/>
-    <w:lsdException w:name="Light Shading Accent 3" w:semiHidden="0" w:uiPriority="60" w:unhideWhenUsed="0"/>
-    <w:lsdException w:name="Light List Accent 3" w:semiHidden="0" w:uiPriority="61" w:unhideWhenUsed="0"/>
-    <w:lsdException w:name="Light Grid Accent 3" w:semiHidden="0" w:uiPriority="62" w:unhideWhenUsed="0"/>
-    <w:lsdException w:name="Medium Shading 1 Accent 3" w:semiHidden="0" w:uiPriority="63" w:unhideWhenUsed="0"/>
-    <w:lsdException w:name="Medium Shading 2 Accent 3" w:semiHidden="0" w:uiPriority="64" w:unhideWhenUsed="0"/>
-    <w:lsdException w:name="Medium List 1 Accent 3" w:semiHidden="0" w:uiPriority="65" w:unhideWhenUsed="0"/>
-    <w:lsdException w:name="Medium List 2 Accent 3" w:semiHidden="0" w:uiPriority="66" w:unhideWhenUsed="0"/>
-    <w:lsdException w:name="Medium Grid 1 Accent 3" w:semiHidden="0" w:uiPriority="67" w:unhideWhenUsed="0"/>
-    <w:lsdException w:name="Medium Grid 2 Accent 3" w:semiHidden="0" w:uiPriority="68" w:unhideWhenUsed="0"/>
-    <w:lsdException w:name="Medium Grid 3 Accent 3" w:semiHidden="0" w:uiPriority="69" w:unhideWhenUsed="0"/>
-    <w:lsdException w:name="Dark List Accent 3" w:semiHidden="0" w:uiPriority="70" w:unhideWhenUsed="0"/>
-    <w:lsdException w:name="Colorful Shading Accent 3" w:semiHidden="0" w:uiPriority="71" w:unhideWhenUsed="0"/>
-    <w:lsdException w:name="Colorful List Accent 3" w:semiHidden="0" w:uiPriority="72" w:unhideWhenUsed="0"/>
-    <w:lsdException w:name="Colorful Grid Accent 3" w:semiHidden="0" w:uiPriority="73" w:unhideWhenUsed="0"/>
-    <w:lsdException w:name="Light Shading Accent 4" w:semiHidden="0" w:uiPriority="60" w:unhideWhenUsed="0"/>
-    <w:lsdException w:name="Light List Accent 4" w:semiHidden="0" w:uiPriority="61" w:unhideWhenUsed="0"/>
-    <w:lsdException w:name="Light Grid Accent 4" w:semiHidden="0" w:uiPriority="62" w:unhideWhenUsed="0"/>
-    <w:lsdException w:name="Medium Shading 1 Accent 4" w:semiHidden="0" w:uiPriority="63" w:unhideWhenUsed="0"/>
-    <w:lsdException w:name="Medium Shading 2 Accent 4" w:semiHidden="0" w:uiPriority="64" w:unhideWhenUsed="0"/>
-    <w:lsdException w:name="Medium List 1 Accent 4" w:semiHidden="0" w:uiPriority="65" w:unhideWhenUsed="0"/>
-    <w:lsdException w:name="Medium List 2 Accent 4" w:semiHidden="0" w:uiPriority="66" w:unhideWhenUsed="0"/>
-    <w:lsdException w:name="Medium Grid 1 Accent 4" w:semiHidden="0" w:uiPriority="67" w:unhideWhenUsed="0"/>
-    <w:lsdException w:name="Medium Grid 2 Accent 4" w:semiHidden="0" w:uiPriority="68" w:unhideWhenUsed="0"/>
-    <w:lsdException w:name="Medium Grid 3 Accent 4" w:semiHidden="0" w:uiPriority="69" w:unhideWhenUsed="0"/>
-    <w:lsdException w:name="Dark List Accent 4" w:semiHidden="0" w:uiPriority="70" w:unhideWhenUsed="0"/>
-    <w:lsdException w:name="Colorful Shading Accent 4" w:semiHidden="0" w:uiPriority="71" w:unhideWhenUsed="0"/>
-    <w:lsdException w:name="Colorful List Accent 4" w:semiHidden="0" w:uiPriority="72" w:unhideWhenUsed="0"/>
-    <w:lsdException w:name="Colorful Grid Accent 4" w:semiHidden="0" w:uiPriority="73" w:unhideWhenUsed="0"/>
-    <w:lsdException w:name="Light Shading Accent 5" w:semiHidden="0" w:uiPriority="60" w:unhideWhenUsed="0"/>
-    <w:lsdException w:name="Light List Accent 5" w:semiHidden="0" w:uiPriority="61" w:unhideWhenUsed="0"/>
-    <w:lsdException w:name="Light Grid Accent 5" w:semiHidden="0" w:uiPriority="62" w:unhideWhenUsed="0"/>
-    <w:lsdException w:name="Medium Shading 1 Accent 5" w:semiHidden="0" w:uiPriority="63" w:unhideWhenUsed="0"/>
-    <w:lsdException w:name="Medium Shading 2 Accent 5" w:semiHidden="0" w:uiPriority="64" w:unhideWhenUsed="0"/>
-    <w:lsdException w:name="Medium List 1 Accent 5" w:semiHidden="0" w:uiPriority="65" w:unhideWhenUsed="0"/>
-    <w:lsdException w:name="Medium List 2 Accent 5" w:semiHidden="0" w:uiPriority="66" w:unhideWhenUsed="0"/>
-    <w:lsdException w:name="Medium Grid 1 Accent 5" w:semiHidden="0" w:uiPriority="67" w:unhideWhenUsed="0"/>
-    <w:lsdException w:name="Medium Grid 2 Accent 5" w:semiHidden="0" w:uiPriority="68" w:unhideWhenUsed="0"/>
-    <w:lsdException w:name="Medium Grid 3 Accent 5" w:semiHidden="0" w:uiPriority="69" w:unhideWhenUsed="0"/>
-    <w:lsdException w:name="Dark List Accent 5" w:semiHidden="0" w:uiPriority="70" w:unhideWhenUsed="0"/>
-    <w:lsdException w:name="Colorful Shading Accent 5" w:semiHidden="0" w:uiPriority="71" w:unhideWhenUsed="0"/>
-    <w:lsdException w:name="Colorful List Accent 5" w:semiHidden="0" w:uiPriority="72" w:unhideWhenUsed="0"/>
-    <w:lsdException w:name="Colorful Grid Accent 5" w:semiHidden="0" w:uiPriority="73" w:unhideWhenUsed="0"/>
-    <w:lsdException w:name="Light Shading Accent 6" w:semiHidden="0" w:uiPriority="60" w:unhideWhenUsed="0"/>
-    <w:lsdException w:name="Light List Accent 6" w:semiHidden="0" w:uiPriority="61" w:unhideWhenUsed="0"/>
-    <w:lsdException w:name="Light Grid Accent 6" w:semiHidden="0" w:uiPriority="62" w:unhideWhenUsed="0"/>
-    <w:lsdException w:name="Medium Shading 1 Accent 6" w:semiHidden="0" w:uiPriority="63" w:unhideWhenUsed="0"/>
-    <w:lsdException w:name="Medium Shading 2 Accent 6" w:semiHidden="0" w:uiPriority="64" w:unhideWhenUsed="0"/>
-    <w:lsdException w:name="Medium List 1 Accent 6" w:semiHidden="0" w:uiPriority="65" w:unhideWhenUsed="0"/>
-    <w:lsdException w:name="Medium List 2 Accent 6" w:semiHidden="0" w:uiPriority="66" w:unhideWhenUsed="0"/>
-    <w:lsdException w:name="Medium Grid 1 Accent 6" w:semiHidden="0" w:uiPriority="67" w:unhideWhenUsed="0"/>
-    <w:lsdException w:name="Medium Grid 2 Accent 6" w:semiHidden="0" w:uiPriority="68" w:unhideWhenUsed="0"/>
-    <w:lsdException w:name="Medium Grid 3 Accent 6" w:semiHidden="0" w:uiPriority="69" w:unhideWhenUsed="0"/>
-    <w:lsdException w:name="Dark List Accent 6" w:semiHidden="0" w:uiPriority="70" w:unhideWhenUsed="0"/>
-    <w:lsdException w:name="Colorful Shading Accent 6" w:semiHidden="0" w:uiPriority="71" w:unhideWhenUsed="0"/>
-    <w:lsdException w:name="Colorful List Accent 6" w:semiHidden="0" w:uiPriority="72" w:unhideWhenUsed="0"/>
-    <w:lsdException w:name="Colorful Grid Accent 6" w:semiHidden="0" w:uiPriority="73" w:unhideWhenUsed="0"/>
-    <w:lsdException w:name="Subtle Emphasis" w:semiHidden="0" w:uiPriority="19" w:unhideWhenUsed="0" w:qFormat="1"/>
-    <w:lsdException w:name="Intense Emphasis" w:semiHidden="0" w:uiPriority="21" w:unhideWhenUsed="0" w:qFormat="1"/>
-    <w:lsdException w:name="Subtle Reference" w:semiHidden="0" w:uiPriority="31" w:unhideWhenUsed="0" w:qFormat="1"/>
-    <w:lsdException w:name="Intense Reference" w:semiHidden="0" w:uiPriority="32" w:unhideWhenUsed="0" w:qFormat="1"/>
-    <w:lsdException w:name="Book Title" w:semiHidden="0" w:uiPriority="33" w:unhideWhenUsed="0" w:qFormat="1"/>
-    <w:lsdException w:name="Bibliography" w:uiPriority="37"/>
-    <w:lsdException w:name="TOC Heading" w:uiPriority="39" w:qFormat="1"/>
-  </w:latentStyles>
-  <w:style w:type="paragraph" w:default="1" w:styleId="Normal">
-    <w:name w:val="Normal"/>
-    <w:qFormat/>
-  </w:style>
-  <w:style w:type="character" w:default="1" w:styleId="DefaultParagraphFont">
-    <w:name w:val="Default Paragraph Font"/>
-    <w:uiPriority w:val="1"/>
-    <w:semiHidden/>
-    <w:unhideWhenUsed/>
-  </w:style>
-  <w:style w:type="table" w:default="1" w:styleId="TableNormal">
-    <w:name w:val="Normal Table"/>
-    <w:uiPriority w:val="99"/>
-    <w:semiHidden/>
-    <w:unhideWhenUsed/>
-    <w:tblPr>
-      <w:tblInd w:w="0" w:type="dxa"/>
-      <w:tblCellMar>
-        <w:top w:w="0" w:type="dxa"/>
-        <w:left w:w="108" w:type="dxa"/>
-        <w:bottom w:w="0" w:type="dxa"/>
-        <w:right w:w="108" w:type="dxa"/>
-      </w:tblCellMar>
-    </w:tblPr>
-  </w:style>
-  <w:style w:type="numbering" w:default="1" w:styleId="NoList">
-    <w:name w:val="No List"/>
-    <w:uiPriority w:val="99"/>
-    <w:semiHidden/>
-    <w:unhideWhenUsed/>
-  </w:style>
-  <w:style w:type="paragraph" w:styleId="ListParagraph">
-    <w:name w:val="List Paragraph"/>
-    <w:basedOn w:val="Normal"/>
-    <w:uiPriority w:val="34"/>
-    <w:qFormat/>
-    <w:rsid w:val="00562D04"/>
-    <w:pPr>
-      <w:ind w:left="720"/>
-      <w:contextualSpacing/>
-    </w:pPr>
-  </w:style>
-  <w:style w:type="character" w:styleId="Hyperlink">
-    <w:name w:val="Hyperlink"/>
-    <w:basedOn w:val="DefaultParagraphFont"/>
-    <w:uiPriority w:val="99"/>
-    <w:unhideWhenUsed/>
-    <w:rsid w:val="00AC3280"/>
-    <w:rPr>
-      <w:color w:val="0563C1" w:themeColor="hyperlink"/>
-      <w:u w:val="single"/>
-    </w:rPr>
-  </w:style>
-</w:styles>
-</file>
-
-<file path=word/stylesWithEffects.xml><?xml version="1.0" encoding="utf-8"?>
-<w:styles xmlns:wpc="http://schemas.microsoft.com/office/word/2010/wordprocessingCanvas" xmlns:mc="http://schemas.openxmlformats.org/markup-compatibility/2006" xmlns:o="urn:schemas-microsoft-com:office:office" xmlns:r="http://schemas.openxmlformats.org/officeDocument/2006/relationships" xmlns:m="http://schemas.openxmlformats.org/officeDocument/2006/math" xmlns:v="urn:schemas-microsoft-com:vml" xmlns:wp14="http://schemas.microsoft.com/office/word/2010/wordprocessingDrawing" xmlns:wp="http://schemas.openxmlformats.org/drawingml/2006/wordprocessingDrawing" xmlns:w10="urn:schemas-microsoft-com:office:word" xmlns:w="http://schemas.openxmlformats.org/wordprocessingml/2006/main" xmlns:w14="http://schemas.microsoft.com/office/word/2010/wordml" xmlns:wpg="http://schemas.microsoft.com/office/word/2010/wordprocessingGroup" xmlns:wpi="http://schemas.microsoft.com/office/word/2010/wordprocessingInk" xmlns:wne="http://schemas.microsoft.com/office/word/2006/wordml" xmlns:wps="http://schemas.microsoft.com/office/word/2010/wordprocessingShape" mc:Ignorable="w14 wp14">
-  <w:docDefaults>
-    <w:rPrDefault>
-      <w:rPr>
-        <w:rFonts w:asciiTheme="minorHAnsi" w:eastAsiaTheme="minorHAnsi" w:hAnsiTheme="minorHAnsi" w:cstheme="minorBidi"/>
-        <w:sz w:val="24"/>
-        <w:szCs w:val="24"/>
-        <w:lang w:val="en-US" w:eastAsia="en-US" w:bidi="ar-SA"/>
-      </w:rPr>
-    </w:rPrDefault>
-    <w:pPrDefault/>
-  </w:docDefaults>
-  <w:latentStyles w:defLockedState="0" w:defUIPriority="99" w:defSemiHidden="1" w:defUnhideWhenUsed="1" w:defQFormat="0" w:count="267">
-    <w:lsdException w:name="Normal" w:semiHidden="0" w:uiPriority="0" w:unhideWhenUsed="0" w:qFormat="1"/>
-    <w:lsdException w:name="heading 1" w:semiHidden="0" w:uiPriority="9" w:unhideWhenUsed="0" w:qFormat="1"/>
-    <w:lsdException w:name="heading 2" w:uiPriority="9" w:qFormat="1"/>
-    <w:lsdException w:name="heading 3" w:uiPriority="9" w:qFormat="1"/>
-    <w:lsdException w:name="heading 4" w:uiPriority="9" w:qFormat="1"/>
-    <w:lsdException w:name="heading 5" w:uiPriority="9" w:qFormat="1"/>
-    <w:lsdException w:name="heading 6" w:uiPriority="9" w:qFormat="1"/>
-    <w:lsdException w:name="heading 7" w:uiPriority="9" w:qFormat="1"/>
-    <w:lsdException w:name="heading 8" w:uiPriority="9" w:qFormat="1"/>
-    <w:lsdException w:name="heading 9" w:uiPriority="9" w:qFormat="1"/>
-    <w:lsdException w:name="toc 1" w:uiPriority="39"/>
-    <w:lsdException w:name="toc 2" w:uiPriority="39"/>
-    <w:lsdException w:name="toc 3" w:uiPriority="39"/>
-    <w:lsdException w:name="toc 4" w:uiPriority="39"/>
-    <w:lsdException w:name="toc 5" w:uiPriority="39"/>
-    <w:lsdException w:name="toc 6" w:uiPriority="39"/>
-    <w:lsdException w:name="toc 7" w:uiPriority="39"/>
-    <w:lsdException w:name="toc 8" w:uiPriority="39"/>
-    <w:lsdException w:name="toc 9" w:uiPriority="39"/>
-    <w:lsdException w:name="caption" w:uiPriority="35" w:qFormat="1"/>
-    <w:lsdException w:name="Title" w:semiHidden="0" w:uiPriority="10" w:unhideWhenUsed="0" w:qFormat="1"/>
-    <w:lsdException w:name="Default Paragraph Font" w:uiPriority="1"/>
-    <w:lsdException w:name="Subtitle" w:semiHidden="0" w:uiPriority="11" w:unhideWhenUsed="0" w:qFormat="1"/>
-    <w:lsdException w:name="Strong" w:semiHidden="0" w:uiPriority="22" w:unhideWhenUsed="0" w:qFormat="1"/>
-    <w:lsdException w:name="Emphasis" w:semiHidden="0" w:uiPriority="20" w:unhideWhenUsed="0" w:qFormat="1"/>
-    <w:lsdException w:name="Table Grid" w:semiHidden="0" w:uiPriority="39" w:unhideWhenUsed="0"/>
-    <w:lsdException w:name="Placeholder Text" w:unhideWhenUsed="0"/>
-    <w:lsdException w:name="No Spacing" w:semiHidden="0" w:uiPriority="1" w:unhideWhenUsed="0" w:qFormat="1"/>
-    <w:lsdException w:name="Light Shading" w:semiHidden="0" w:uiPriority="60" w:unhideWhenUsed="0"/>
-    <w:lsdException w:name="Light List" w:semiHidden="0" w:uiPriority="61" w:unhideWhenUsed="0"/>
-    <w:lsdException w:name="Light Grid" w:semiHidden="0" w:uiPriority="62" w:unhideWhenUsed="0"/>
-    <w:lsdException w:name="Medium Shading 1" w:semiHidden="0" w:uiPriority="63" w:unhideWhenUsed="0"/>
-    <w:lsdException w:name="Medium Shading 2" w:semiHidden="0" w:uiPriority="64" w:unhideWhenUsed="0"/>
-    <w:lsdException w:name="Medium List 1" w:semiHidden="0" w:uiPriority="65" w:unhideWhenUsed="0"/>
-    <w:lsdException w:name="Medium List 2" w:semiHidden="0" w:uiPriority="66" w:unhideWhenUsed="0"/>
-    <w:lsdException w:name="Medium Grid 1" w:semiHidden="0" w:uiPriority="67" w:unhideWhenUsed="0"/>
-    <w:lsdException w:name="Medium Grid 2" w:semiHidden="0" w:uiPriority="68" w:unhideWhenUsed="0"/>
-    <w:lsdException w:name="Medium Grid 3" w:semiHidden="0" w:uiPriority="69" w:unhideWhenUsed="0"/>
-    <w:lsdException w:name="Dark List" w:semiHidden="0" w:uiPriority="70" w:unhideWhenUsed="0"/>
-    <w:lsdException w:name="Colorful Shading" w:semiHidden="0" w:uiPriority="71" w:unhideWhenUsed="0"/>
-    <w:lsdException w:name="Colorful List" w:semiHidden="0" w:uiPriority="72" w:unhideWhenUsed="0"/>
-    <w:lsdException w:name="Colorful Grid" w:semiHidden="0" w:uiPriority="73" w:unhideWhenUsed="0"/>
-    <w:lsdException w:name="Light Shading Accent 1" w:semiHidden="0" w:uiPriority="60" w:unhideWhenUsed="0"/>
-    <w:lsdException w:name="Light List Accent 1" w:semiHidden="0" w:uiPriority="61" w:unhideWhenUsed="0"/>
-    <w:lsdException w:name="Light Grid Accent 1" w:semiHidden="0" w:uiPriority="62" w:unhideWhenUsed="0"/>
-    <w:lsdException w:name="Medium Shading 1 Accent 1" w:semiHidden="0" w:uiPriority="63" w:unhideWhenUsed="0"/>
-    <w:lsdException w:name="Medium Shading 2 Accent 1" w:semiHidden="0" w:uiPriority="64" w:unhideWhenUsed="0"/>
-    <w:lsdException w:name="Medium List 1 Accent 1" w:semiHidden="0" w:uiPriority="65" w:unhideWhenUsed="0"/>
-    <w:lsdException w:name="Revision" w:unhideWhenUsed="0"/>
-    <w:lsdException w:name="List Paragraph" w:semiHidden="0" w:uiPriority="34" w:unhideWhenUsed="0" w:qFormat="1"/>
-    <w:lsdException w:name="Quote" w:semiHidden="0" w:uiPriority="29" w:unhideWhenUsed="0" w:qFormat="1"/>
-    <w:lsdException w:name="Intense Quote" w:semiHidden="0" w:uiPriority="30" w:unhideWhenUsed="0" w:qFormat="1"/>
-    <w:lsdException w:name="Medium List 2 Accent 1" w:semiHidden="0" w:uiPriority="66" w:unhideWhenUsed="0"/>
-    <w:lsdException w:name="Medium Grid 1 Accent 1" w:semiHidden="0" w:uiPriority="67" w:unhideWhenUsed="0"/>
-    <w:lsdException w:name="Medium Grid 2 Accent 1" w:semiHidden="0" w:uiPriority="68" w:unhideWhenUsed="0"/>
-    <w:lsdException w:name="Medium Grid 3 Accent 1" w:semiHidden="0" w:uiPriority="69" w:unhideWhenUsed="0"/>
-    <w:lsdException w:name="Dark List Accent 1" w:semiHidden="0" w:uiPriority="70" w:unhideWhenUsed="0"/>
-    <w:lsdException w:name="Colorful Shading Accent 1" w:semiHidden="0" w:uiPriority="71" w:unhideWhenUsed="0"/>
-    <w:lsdException w:name="Colorful List Accent 1" w:semiHidden="0" w:uiPriority="72" w:unhideWhenUsed="0"/>
-    <w:lsdException w:name="Colorful Grid Accent 1" w:semiHidden="0" w:uiPriority="73" w:unhideWhenUsed="0"/>
-    <w:lsdException w:name="Light Shading Accent 2" w:semiHidden="0" w:uiPriority="60" w:unhideWhenUsed="0"/>
-    <w:lsdException w:name="Light List Accent 2" w:semiHidden="0" w:uiPriority="61" w:unhideWhenUsed="0"/>
-    <w:lsdException w:name="Light Grid Accent 2" w:semiHidden="0" w:uiPriority="62" w:unhideWhenUsed="0"/>
-    <w:lsdException w:name="Medium Shading 1 Accent 2" w:semiHidden="0" w:uiPriority="63" w:unhideWhenUsed="0"/>
-    <w:lsdException w:name="Medium Shading 2 Accent 2" w:semiHidden="0" w:uiPriority="64" w:unhideWhenUsed="0"/>
-    <w:lsdException w:name="Medium List 1 Accent 2" w:semiHidden="0" w:uiPriority="65" w:unhideWhenUsed="0"/>
-    <w:lsdException w:name="Medium List 2 Accent 2" w:semiHidden="0" w:uiPriority="66" w:unhideWhenUsed="0"/>
-    <w:lsdException w:name="Medium Grid 1 Accent 2" w:semiHidden="0" w:uiPriority="67" w:unhideWhenUsed="0"/>
-    <w:lsdException w:name="Medium Grid 2 Accent 2" w:semiHidden="0" w:uiPriority="68" w:unhideWhenUsed="0"/>
-    <w:lsdException w:name="Medium Grid 3 Accent 2" w:semiHidden="0" w:uiPriority="69" w:unhideWhenUsed="0"/>
-    <w:lsdException w:name="Dark List Accent 2" w:semiHidden="0" w:uiPriority="70" w:unhideWhenUsed="0"/>
-    <w:lsdException w:name="Colorful Shading Accent 2" w:semiHidden="0" w:uiPriority="71" w:unhideWhenUsed="0"/>
-    <w:lsdException w:name="Colorful List Accent 2" w:semiHidden="0" w:uiPriority="72" w:unhideWhenUsed="0"/>
-    <w:lsdException w:name="Colorful Grid Accent 2" w:semiHidden="0" w:uiPriority="73" w:unhideWhenUsed="0"/>
-    <w:lsdException w:name="Light Shading Accent 3" w:semiHidden="0" w:uiPriority="60" w:unhideWhenUsed="0"/>
-    <w:lsdException w:name="Light List Accent 3" w:semiHidden="0" w:uiPriority="61" w:unhideWhenUsed="0"/>
-    <w:lsdException w:name="Light Grid Accent 3" w:semiHidden="0" w:uiPriority="62" w:unhideWhenUsed="0"/>
-    <w:lsdException w:name="Medium Shading 1 Accent 3" w:semiHidden="0" w:uiPriority="63" w:unhideWhenUsed="0"/>
-    <w:lsdException w:name="Medium Shading 2 Accent 3" w:semiHidden="0" w:uiPriority="64" w:unhideWhenUsed="0"/>
-    <w:lsdException w:name="Medium List 1 Accent 3" w:semiHidden="0" w:uiPriority="65" w:unhideWhenUsed="0"/>
-    <w:lsdException w:name="Medium List 2 Accent 3" w:semiHidden="0" w:uiPriority="66" w:unhideWhenUsed="0"/>
-    <w:lsdException w:name="Medium Grid 1 Accent 3" w:semiHidden="0" w:uiPriority="67" w:unhideWhenUsed="0"/>
-    <w:lsdException w:name="Medium Grid 2 Accent 3" w:semiHidden="0" w:uiPriority="68" w:unhideWhenUsed="0"/>
-    <w:lsdException w:name="Medium Grid 3 Accent 3" w:semiHidden="0" w:uiPriority="69" w:unhideWhenUsed="0"/>
-    <w:lsdException w:name="Dark List Accent 3" w:semiHidden="0" w:uiPriority="70" w:unhideWhenUsed="0"/>
-    <w:lsdException w:name="Colorful Shading Accent 3" w:semiHidden="0" w:uiPriority="71" w:unhideWhenUsed="0"/>
-    <w:lsdException w:name="Colorful List Accent 3" w:semiHidden="0" w:uiPriority="72" w:unhideWhenUsed="0"/>
-    <w:lsdException w:name="Colorful Grid Accent 3" w:semiHidden="0" w:uiPriority="73" w:unhideWhenUsed="0"/>
-    <w:lsdException w:name="Light Shading Accent 4" w:semiHidden="0" w:uiPriority="60" w:unhideWhenUsed="0"/>
-    <w:lsdException w:name="Light List Accent 4" w:semiHidden="0" w:uiPriority="61" w:unhideWhenUsed="0"/>
-    <w:lsdException w:name="Light Grid Accent 4" w:semiHidden="0" w:uiPriority="62" w:unhideWhenUsed="0"/>
-    <w:lsdException w:name="Medium Shading 1 Accent 4" w:semiHidden="0" w:uiPriority="63" w:unhideWhenUsed="0"/>
-    <w:lsdException w:name="Medium Shading 2 Accent 4" w:semiHidden="0" w:uiPriority="64" w:unhideWhenUsed="0"/>
-    <w:lsdException w:name="Medium List 1 Accent 4" w:semiHidden="0" w:uiPriority="65" w:unhideWhenUsed="0"/>
-    <w:lsdException w:name="Medium List 2 Accent 4" w:semiHidden="0" w:uiPriority="66" w:unhideWhenUsed="0"/>
-    <w:lsdException w:name="Medium Grid 1 Accent 4" w:semiHidden="0" w:uiPriority="67" w:unhideWhenUsed="0"/>
-    <w:lsdException w:name="Medium Grid 2 Accent 4" w:semiHidden="0" w:uiPriority="68" w:unhideWhenUsed="0"/>
-    <w:lsdException w:name="Medium Grid 3 Accent 4" w:semiHidden="0" w:uiPriority="69" w:unhideWhenUsed="0"/>
-    <w:lsdException w:name="Dark List Accent 4" w:semiHidden="0" w:uiPriority="70" w:unhideWhenUsed="0"/>
-    <w:lsdException w:name="Colorful Shading Accent 4" w:semiHidden="0" w:uiPriority="71" w:unhideWhenUsed="0"/>
-    <w:lsdException w:name="Colorful List Accent 4" w:semiHidden="0" w:uiPriority="72" w:unhideWhenUsed="0"/>
-    <w:lsdException w:name="Colorful Grid Accent 4" w:semiHidden="0" w:uiPriority="73" w:unhideWhenUsed="0"/>
-    <w:lsdException w:name="Light Shading Accent 5" w:semiHidden="0" w:uiPriority="60" w:unhideWhenUsed="0"/>
-    <w:lsdException w:name="Light List Accent 5" w:semiHidden="0" w:uiPriority="61" w:unhideWhenUsed="0"/>
-    <w:lsdException w:name="Light Grid Accent 5" w:semiHidden="0" w:uiPriority="62" w:unhideWhenUsed="0"/>
-    <w:lsdException w:name="Medium Shading 1 Accent 5" w:semiHidden="0" w:uiPriority="63" w:unhideWhenUsed="0"/>
-    <w:lsdException w:name="Medium Shading 2 Accent 5" w:semiHidden="0" w:uiPriority="64" w:unhideWhenUsed="0"/>
-    <w:lsdException w:name="Medium List 1 Accent 5" w:semiHidden="0" w:uiPriority="65" w:unhideWhenUsed="0"/>
-    <w:lsdException w:name="Medium List 2 Accent 5" w:semiHidden="0" w:uiPriority="66" w:unhideWhenUsed="0"/>
-    <w:lsdException w:name="Medium Grid 1 Accent 5" w:semiHidden="0" w:uiPriority="67" w:unhideWhenUsed="0"/>
-    <w:lsdException w:name="Medium Grid 2 Accent 5" w:semiHidden="0" w:uiPriority="68" w:unhideWhenUsed="0"/>
-    <w:lsdException w:name="Medium Grid 3 Accent 5" w:semiHidden="0" w:uiPriority="69" w:unhideWhenUsed="0"/>
-    <w:lsdException w:name="Dark List Accent 5" w:semiHidden="0" w:uiPriority="70" w:unhideWhenUsed="0"/>
-    <w:lsdException w:name="Colorful Shading Accent 5" w:semiHidden="0" w:uiPriority="71" w:unhideWhenUsed="0"/>
-    <w:lsdException w:name="Colorful List Accent 5" w:semiHidden="0" w:uiPriority="72" w:unhideWhenUsed="0"/>
-    <w:lsdException w:name="Colorful Grid Accent 5" w:semiHidden="0" w:uiPriority="73" w:unhideWhenUsed="0"/>
-    <w:lsdException w:name="Light Shading Accent 6" w:semiHidden="0" w:uiPriority="60" w:unhideWhenUsed="0"/>
-    <w:lsdException w:name="Light List Accent 6" w:semiHidden="0" w:uiPriority="61" w:unhideWhenUsed="0"/>
-    <w:lsdException w:name="Light Grid Accent 6" w:semiHidden="0" w:uiPriority="62" w:unhideWhenUsed="0"/>
-    <w:lsdException w:name="Medium Shading 1 Accent 6" w:semiHidden="0" w:uiPriority="63" w:unhideWhenUsed="0"/>
-    <w:lsdException w:name="Medium Shading 2 Accent 6" w:semiHidden="0" w:uiPriority="64" w:unhideWhenUsed="0"/>
-    <w:lsdException w:name="Medium List 1 Accent 6" w:semiHidden="0" w:uiPriority="65" w:unhideWhenUsed="0"/>
-    <w:lsdException w:name="Medium List 2 Accent 6" w:semiHidden="0" w:uiPriority="66" w:unhideWhenUsed="0"/>
-    <w:lsdException w:name="Medium Grid 1 Accent 6" w:semiHidden="0" w:uiPriority="67" w:unhideWhenUsed="0"/>
-    <w:lsdException w:name="Medium Grid 2 Accent 6" w:semiHidden="0" w:uiPriority="68" w:unhideWhenUsed="0"/>
-    <w:lsdException w:name="Medium Grid 3 Accent 6" w:semiHidden="0" w:uiPriority="69" w:unhideWhenUsed="0"/>
-    <w:lsdException w:name="Dark List Accent 6" w:semiHidden="0" w:uiPriority="70" w:unhideWhenUsed="0"/>
-    <w:lsdException w:name="Colorful Shading Accent 6" w:semiHidden="0" w:uiPriority="71" w:unhideWhenUsed="0"/>
-    <w:lsdException w:name="Colorful List Accent 6" w:semiHidden="0" w:uiPriority="72" w:unhideWhenUsed="0"/>
-    <w:lsdException w:name="Colorful Grid Accent 6" w:semiHidden="0" w:uiPriority="73" w:unhideWhenUsed="0"/>
-    <w:lsdException w:name="Subtle Emphasis" w:semiHidden="0" w:uiPriority="19" w:unhideWhenUsed="0" w:qFormat="1"/>
-    <w:lsdException w:name="Intense Emphasis" w:semiHidden="0" w:uiPriority="21" w:unhideWhenUsed="0" w:qFormat="1"/>
-    <w:lsdException w:name="Subtle Reference" w:semiHidden="0" w:uiPriority="31" w:unhideWhenUsed="0" w:qFormat="1"/>
-    <w:lsdException w:name="Intense Reference" w:semiHidden="0" w:uiPriority="32" w:unhideWhenUsed="0" w:qFormat="1"/>
-    <w:lsdException w:name="Book Title" w:semiHidden="0" w:uiPriority="33" w:unhideWhenUsed="0" w:qFormat="1"/>
-    <w:lsdException w:name="Bibliography" w:uiPriority="37"/>
-    <w:lsdException w:name="TOC Heading" w:uiPriority="39" w:qFormat="1"/>
+  <w:latentStyles w:defLockedState="0" w:defUIPriority="99" w:defSemiHidden="0" w:defUnhideWhenUsed="0" w:defQFormat="0" w:count="382">
+    <w:lsdException w:name="Normal" w:uiPriority="0" w:qFormat="1"/>
+    <w:lsdException w:name="heading 1" w:uiPriority="9" w:qFormat="1"/>
+    <w:lsdException w:name="heading 2" w:semiHidden="1" w:uiPriority="9" w:unhideWhenUsed="1" w:qFormat="1"/>
+    <w:lsdException w:name="heading 3" w:semiHidden="1" w:uiPriority="9" w:unhideWhenUsed="1" w:qFormat="1"/>
+    <w:lsdException w:name="heading 4" w:semiHidden="1" w:uiPriority="9" w:unhideWhenUsed="1" w:qFormat="1"/>
+    <w:lsdException w:name="heading 5" w:semiHidden="1" w:uiPriority="9" w:unhideWhenUsed="1" w:qFormat="1"/>
+    <w:lsdException w:name="heading 6" w:semiHidden="1" w:uiPriority="9" w:unhideWhenUsed="1" w:qFormat="1"/>
+    <w:lsdException w:name="heading 7" w:semiHidden="1" w:uiPriority="9" w:unhideWhenUsed="1" w:qFormat="1"/>
+    <w:lsdException w:name="heading 8" w:semiHidden="1" w:uiPriority="9" w:unhideWhenUsed="1" w:qFormat="1"/>
+    <w:lsdException w:name="heading 9" w:semiHidden="1" w:uiPriority="9" w:unhideWhenUsed="1" w:qFormat="1"/>
+    <w:lsdException w:name="index 1" w:semiHidden="1" w:unhideWhenUsed="1"/>
+    <w:lsdException w:name="index 2" w:semiHidden="1" w:unhideWhenUsed="1"/>
+    <w:lsdException w:name="index 3" w:semiHidden="1" w:unhideWhenUsed="1"/>
+    <w:lsdException w:name="index 4" w:semiHidden="1" w:unhideWhenUsed="1"/>
+    <w:lsdException w:name="index 5" w:semiHidden="1" w:unhideWhenUsed="1"/>
+    <w:lsdException w:name="index 6" w:semiHidden="1" w:unhideWhenUsed="1"/>
+    <w:lsdException w:name="index 7" w:semiHidden="1" w:unhideWhenUsed="1"/>
+    <w:lsdException w:name="index 8" w:semiHidden="1" w:unhideWhenUsed="1"/>
+    <w:lsdException w:name="index 9" w:semiHidden="1" w:unhideWhenUsed="1"/>
+    <w:lsdException w:name="toc 1" w:semiHidden="1" w:uiPriority="39" w:unhideWhenUsed="1"/>
+    <w:lsdException w:name="toc 2" w:semiHidden="1" w:uiPriority="39" w:unhideWhenUsed="1"/>
+    <w:lsdException w:name="toc 3" w:semiHidden="1" w:uiPriority="39" w:unhideWhenUsed="1"/>
+    <w:lsdException w:name="toc 4" w:semiHidden="1" w:uiPriority="39" w:unhideWhenUsed="1"/>
+    <w:lsdException w:name="toc 5" w:semiHidden="1" w:uiPriority="39" w:unhideWhenUsed="1"/>
+    <w:lsdException w:name="toc 6" w:semiHidden="1" w:uiPriority="39" w:unhideWhenUsed="1"/>
+    <w:lsdException w:name="toc 7" w:semiHidden="1" w:uiPriority="39" w:unhideWhenUsed="1"/>
+    <w:lsdException w:name="toc 8" w:semiHidden="1" w:uiPriority="39" w:unhideWhenUsed="1"/>
+    <w:lsdException w:name="toc 9" w:semiHidden="1" w:uiPriority="39" w:unhideWhenUsed="1"/>
+    <w:lsdException w:name="Normal Indent" w:semiHidden="1" w:unhideWhenUsed="1"/>
+    <w:lsdException w:name="footnote text" w:semiHidden="1" w:unhideWhenUsed="1"/>
+    <w:lsdException w:name="annotation text" w:semiHidden="1" w:unhideWhenUsed="1"/>
+    <w:lsdException w:name="header" w:semiHidden="1" w:unhideWhenUsed="1"/>
+    <w:lsdException w:name="footer" w:semiHidden="1" w:unhideWhenUsed="1"/>
+    <w:lsdException w:name="index heading" w:semiHidden="1" w:unhideWhenUsed="1"/>
+    <w:lsdException w:name="caption" w:semiHidden="1" w:uiPriority="35" w:unhideWhenUsed="1" w:qFormat="1"/>
+    <w:lsdException w:name="table of figures" w:semiHidden="1" w:unhideWhenUsed="1"/>
+    <w:lsdException w:name="envelope address" w:semiHidden="1" w:unhideWhenUsed="1"/>
+    <w:lsdException w:name="envelope return" w:semiHidden="1" w:unhideWhenUsed="1"/>
+    <w:lsdException w:name="footnote reference" w:semiHidden="1" w:unhideWhenUsed="1"/>
+    <w:lsdException w:name="annotation reference" w:semiHidden="1" w:unhideWhenUsed="1"/>
+    <w:lsdException w:name="line number" w:semiHidden="1" w:unhideWhenUsed="1"/>
+    <w:lsdException w:name="page number" w:semiHidden="1" w:unhideWhenUsed="1"/>
+    <w:lsdException w:name="endnote reference" w:semiHidden="1" w:unhideWhenUsed="1"/>
+    <w:lsdException w:name="endnote text" w:semiHidden="1" w:unhideWhenUsed="1"/>
+    <w:lsdException w:name="table of authorities" w:semiHidden="1" w:unhideWhenUsed="1"/>
+    <w:lsdException w:name="macro" w:semiHidden="1" w:unhideWhenUsed="1"/>
+    <w:lsdException w:name="toa heading" w:semiHidden="1" w:unhideWhenUsed="1"/>
+    <w:lsdException w:name="List" w:semiHidden="1" w:unhideWhenUsed="1"/>
+    <w:lsdException w:name="List Bullet" w:semiHidden="1" w:unhideWhenUsed="1"/>
+    <w:lsdException w:name="List Number" w:semiHidden="1" w:unhideWhenUsed="1"/>
+    <w:lsdException w:name="List 2" w:semiHidden="1" w:unhideWhenUsed="1"/>
+    <w:lsdException w:name="List 3" w:semiHidden="1" w:unhideWhenUsed="1"/>
+    <w:lsdException w:name="List 4" w:semiHidden="1" w:unhideWhenUsed="1"/>
+    <w:lsdException w:name="List 5" w:semiHidden="1" w:unhideWhenUsed="1"/>
+    <w:lsdException w:name="List Bullet 2" w:semiHidden="1" w:unhideWhenUsed="1"/>
+    <w:lsdException w:name="List Bullet 3" w:semiHidden="1" w:unhideWhenUsed="1"/>
+    <w:lsdException w:name="List Bullet 4" w:semiHidden="1" w:unhideWhenUsed="1"/>
+    <w:lsdException w:name="List Bullet 5" w:semiHidden="1" w:unhideWhenUsed="1"/>
+    <w:lsdException w:name="List Number 2" w:semiHidden="1" w:unhideWhenUsed="1"/>
+    <w:lsdException w:name="List Number 3" w:semiHidden="1" w:unhideWhenUsed="1"/>
+    <w:lsdException w:name="List Number 4" w:semiHidden="1" w:unhideWhenUsed="1"/>
+    <w:lsdException w:name="List Number 5" w:semiHidden="1" w:unhideWhenUsed="1"/>
+    <w:lsdException w:name="Title" w:uiPriority="10" w:qFormat="1"/>
+    <w:lsdException w:name="Closing" w:semiHidden="1" w:unhideWhenUsed="1"/>
+    <w:lsdException w:name="Signature" w:semiHidden="1" w:unhideWhenUsed="1"/>
+    <w:lsdException w:name="Default Paragraph Font" w:semiHidden="1" w:uiPriority="1" w:unhideWhenUsed="1"/>
+    <w:lsdException w:name="Body Text" w:semiHidden="1" w:unhideWhenUsed="1"/>
+    <w:lsdException w:name="Body Text Indent" w:semiHidden="1" w:unhideWhenUsed="1"/>
+    <w:lsdException w:name="List Continue" w:semiHidden="1" w:unhideWhenUsed="1"/>
+    <w:lsdException w:name="List Continue 2" w:semiHidden="1" w:unhideWhenUsed="1"/>
+    <w:lsdException w:name="List Continue 3" w:semiHidden="1" w:unhideWhenUsed="1"/>
+    <w:lsdException w:name="List Continue 4" w:semiHidden="1" w:unhideWhenUsed="1"/>
+    <w:lsdException w:name="List Continue 5" w:semiHidden="1" w:unhideWhenUsed="1"/>
+    <w:lsdException w:name="Message Header" w:semiHidden="1" w:unhideWhenUsed="1"/>
+    <w:lsdException w:name="Subtitle" w:uiPriority="11" w:qFormat="1"/>
+    <w:lsdException w:name="Salutation" w:semiHidden="1" w:unhideWhenUsed="1"/>
+    <w:lsdException w:name="Date" w:semiHidden="1" w:unhideWhenUsed="1"/>
+    <w:lsdException w:name="Body Text First Indent" w:semiHidden="1" w:unhideWhenUsed="1"/>
+    <w:lsdException w:name="Body Text First Indent 2" w:semiHidden="1" w:unhideWhenUsed="1"/>
+    <w:lsdException w:name="Note Heading" w:semiHidden="1" w:unhideWhenUsed="1"/>
+    <w:lsdException w:name="Body Text 2" w:semiHidden="1" w:unhideWhenUsed="1"/>
+    <w:lsdException w:name="Body Text 3" w:semiHidden="1" w:unhideWhenUsed="1"/>
+    <w:lsdException w:name="Body Text Indent 2" w:semiHidden="1" w:unhideWhenUsed="1"/>
+    <w:lsdException w:name="Body Text Indent 3" w:semiHidden="1" w:unhideWhenUsed="1"/>
+    <w:lsdException w:name="Block Text" w:semiHidden="1" w:unhideWhenUsed="1"/>
+    <w:lsdException w:name="Hyperlink" w:semiHidden="1" w:unhideWhenUsed="1"/>
+    <w:lsdException w:name="FollowedHyperlink" w:semiHidden="1" w:unhideWhenUsed="1"/>
+    <w:lsdException w:name="Strong" w:uiPriority="22" w:qFormat="1"/>
+    <w:lsdException w:name="Emphasis" w:uiPriority="20" w:qFormat="1"/>
+    <w:lsdException w:name="Document Map" w:semiHidden="1" w:unhideWhenUsed="1"/>
+    <w:lsdException w:name="Plain Text" w:semiHidden="1" w:unhideWhenUsed="1"/>
+    <w:lsdException w:name="E-mail Signature" w:semiHidden="1" w:unhideWhenUsed="1"/>
+    <w:lsdException w:name="HTML Top of Form" w:semiHidden="1" w:unhideWhenUsed="1"/>
+    <w:lsdException w:name="HTML Bottom of Form" w:semiHidden="1" w:unhideWhenUsed="1"/>
+    <w:lsdException w:name="Normal (Web)" w:semiHidden="1" w:unhideWhenUsed="1"/>
+    <w:lsdException w:name="HTML Acronym" w:semiHidden="1" w:unhideWhenUsed="1"/>
+    <w:lsdException w:name="HTML Address" w:semiHidden="1" w:unhideWhenUsed="1"/>
+    <w:lsdException w:name="HTML Cite" w:semiHidden="1" w:unhideWhenUsed="1"/>
+    <w:lsdException w:name="HTML Code" w:semiHidden="1" w:unhideWhenUsed="1"/>
+    <w:lsdException w:name="HTML Definition" w:semiHidden="1" w:unhideWhenUsed="1"/>
+    <w:lsdException w:name="HTML Keyboard" w:semiHidden="1" w:unhideWhenUsed="1"/>
+    <w:lsdException w:name="HTML Preformatted" w:semiHidden="1" w:unhideWhenUsed="1"/>
+    <w:lsdException w:name="HTML Sample" w:semiHidden="1" w:unhideWhenUsed="1"/>
+    <w:lsdException w:name="HTML Typewriter" w:semiHidden="1" w:unhideWhenUsed="1"/>
+    <w:lsdException w:name="HTML Variable" w:semiHidden="1" w:unhideWhenUsed="1"/>
+    <w:lsdException w:name="Normal Table" w:semiHidden="1" w:unhideWhenUsed="1"/>
+    <w:lsdException w:name="annotation subject" w:semiHidden="1" w:unhideWhenUsed="1"/>
+    <w:lsdException w:name="No List" w:semiHidden="1" w:unhideWhenUsed="1"/>
+    <w:lsdException w:name="Outline List 1" w:semiHidden="1" w:unhideWhenUsed="1"/>
+    <w:lsdException w:name="Outline List 2" w:semiHidden="1" w:unhideWhenUsed="1"/>
+    <w:lsdException w:name="Outline List 3" w:semiHidden="1" w:unhideWhenUsed="1"/>
+    <w:lsdException w:name="Table Simple 1" w:semiHidden="1" w:unhideWhenUsed="1"/>
+    <w:lsdException w:name="Table Simple 2" w:semiHidden="1" w:unhideWhenUsed="1"/>
+    <w:lsdException w:name="Table Simple 3" w:semiHidden="1" w:unhideWhenUsed="1"/>
+    <w:lsdException w:name="Table Classic 1" w:semiHidden="1" w:unhideWhenUsed="1"/>
+    <w:lsdException w:name="Table Classic 2" w:semiHidden="1" w:unhideWhenUsed="1"/>
+    <w:lsdException w:name="Table Classic 3" w:semiHidden="1" w:unhideWhenUsed="1"/>
+    <w:lsdException w:name="Table Classic 4" w:semiHidden="1" w:unhideWhenUsed="1"/>
+    <w:lsdException w:name="Table Colorful 1" w:semiHidden="1" w:unhideWhenUsed="1"/>
+    <w:lsdException w:name="Table Colorful 2" w:semiHidden="1" w:unhideWhenUsed="1"/>
+    <w:lsdException w:name="Table Colorful 3" w:semiHidden="1" w:unhideWhenUsed="1"/>
+    <w:lsdException w:name="Table Columns 1" w:semiHidden="1" w:unhideWhenUsed="1"/>
+    <w:lsdException w:name="Table Columns 2" w:semiHidden="1" w:unhideWhenUsed="1"/>
+    <w:lsdException w:name="Table Columns 3" w:semiHidden="1" w:unhideWhenUsed="1"/>
+    <w:lsdException w:name="Table Columns 4" w:semiHidden="1" w:unhideWhenUsed="1"/>
+    <w:lsdException w:name="Table Columns 5" w:semiHidden="1" w:unhideWhenUsed="1"/>
+    <w:lsdException w:name="Table Grid 1" w:semiHidden="1" w:unhideWhenUsed="1"/>
+    <w:lsdException w:name="Table Grid 2" w:semiHidden="1" w:unhideWhenUsed="1"/>
+    <w:lsdException w:name="Table Grid 3" w:semiHidden="1" w:unhideWhenUsed="1"/>
+    <w:lsdException w:name="Table Grid 4" w:semiHidden="1" w:unhideWhenUsed="1"/>
+    <w:lsdException w:name="Table Grid 5" w:semiHidden="1" w:unhideWhenUsed="1"/>
+    <w:lsdException w:name="Table Grid 6" w:semiHidden="1" w:unhideWhenUsed="1"/>
+    <w:lsdException w:name="Table Grid 7" w:semiHidden="1" w:unhideWhenUsed="1"/>
+    <w:lsdException w:name="Table Grid 8" w:semiHidden="1" w:unhideWhenUsed="1"/>
+    <w:lsdException w:name="Table List 1" w:semiHidden="1" w:unhideWhenUsed="1"/>
+    <w:lsdException w:name="Table List 2" w:semiHidden="1" w:unhideWhenUsed="1"/>
+    <w:lsdException w:name="Table List 3" w:semiHidden="1" w:unhideWhenUsed="1"/>
+    <w:lsdException w:name="Table List 4" w:semiHidden="1" w:unhideWhenUsed="1"/>
+    <w:lsdException w:name="Table List 5" w:semiHidden="1" w:unhideWhenUsed="1"/>
+    <w:lsdException w:name="Table List 6" w:semiHidden="1" w:unhideWhenUsed="1"/>
+    <w:lsdException w:name="Table List 7" w:semiHidden="1" w:unhideWhenUsed="1"/>
+    <w:lsdException w:name="Table List 8" w:semiHidden="1" w:unhideWhenUsed="1"/>
+    <w:lsdException w:name="Table 3D effects 1" w:semiHidden="1" w:unhideWhenUsed="1"/>
+    <w:lsdException w:name="Table 3D effects 2" w:semiHidden="1" w:unhideWhenUsed="1"/>
+    <w:lsdException w:name="Table 3D effects 3" w:semiHidden="1" w:unhideWhenUsed="1"/>
+    <w:lsdException w:name="Table Contemporary" w:semiHidden="1" w:unhideWhenUsed="1"/>
+    <w:lsdException w:name="Table Elegant" w:semiHidden="1" w:unhideWhenUsed="1"/>
+    <w:lsdException w:name="Table Professional" w:semiHidden="1" w:unhideWhenUsed="1"/>
+    <w:lsdException w:name="Table Subtle 1" w:semiHidden="1" w:unhideWhenUsed="1"/>
+    <w:lsdException w:name="Table Subtle 2" w:semiHidden="1" w:unhideWhenUsed="1"/>
+    <w:lsdException w:name="Table Web 1" w:semiHidden="1" w:unhideWhenUsed="1"/>
+    <w:lsdException w:name="Table Web 2" w:semiHidden="1" w:unhideWhenUsed="1"/>
+    <w:lsdException w:name="Table Web 3" w:semiHidden="1" w:unhideWhenUsed="1"/>
+    <w:lsdException w:name="Balloon Text" w:semiHidden="1" w:unhideWhenUsed="1"/>
+    <w:lsdException w:name="Table Grid" w:uiPriority="39"/>
+    <w:lsdException w:name="Table Theme" w:semiHidden="1" w:unhideWhenUsed="1"/>
+    <w:lsdException w:name="Note Level 1" w:semiHidden="1" w:unhideWhenUsed="1"/>
+    <w:lsdException w:name="Note Level 2" w:semiHidden="1" w:unhideWhenUsed="1"/>
+    <w:lsdException w:name="Note Level 3" w:semiHidden="1" w:unhideWhenUsed="1"/>
+    <w:lsdException w:name="Note Level 4" w:semiHidden="1" w:unhideWhenUsed="1"/>
+    <w:lsdException w:name="Note Level 5" w:semiHidden="1" w:unhideWhenUsed="1"/>
+    <w:lsdException w:name="Note Level 6" w:semiHidden="1" w:unhideWhenUsed="1"/>
+    <w:lsdException w:name="Note Level 7" w:semiHidden="1" w:unhideWhenUsed="1"/>
+    <w:lsdException w:name="Note Level 8" w:semiHidden="1" w:unhideWhenUsed="1"/>
+    <w:lsdException w:name="Note Level 9" w:semiHidden="1" w:unhideWhenUsed="1"/>
+    <w:lsdException w:name="Placeholder Text" w:semiHidden="1"/>
+    <w:lsdException w:name="No Spacing" w:uiPriority="1" w:qFormat="1"/>
+    <w:lsdException w:name="Light Shading" w:uiPriority="60"/>
+    <w:lsdException w:name="Light List" w:uiPriority="61"/>
+    <w:lsdException w:name="Light Grid" w:uiPriority="62"/>
+    <w:lsdException w:name="Medium Shading 1" w:uiPriority="63"/>
+    <w:lsdException w:name="Medium Shading 2" w:uiPriority="64"/>
+    <w:lsdException w:name="Medium List 1" w:uiPriority="65"/>
+    <w:lsdException w:name="Medium List 2" w:uiPriority="66"/>
+    <w:lsdException w:name="Medium Grid 1" w:uiPriority="67"/>
+    <w:lsdException w:name="Medium Grid 2" w:uiPriority="68"/>
+    <w:lsdException w:name="Medium Grid 3" w:uiPriority="69"/>
+    <w:lsdException w:name="Dark List" w:uiPriority="70"/>
+    <w:lsdException w:name="Colorful Shading" w:uiPriority="71"/>
+    <w:lsdException w:name="Colorful List" w:uiPriority="72"/>
+    <w:lsdException w:name="Colorful Grid" w:uiPriority="73"/>
+    <w:lsdException w:name="Light Shading Accent 1" w:uiPriority="60"/>
+    <w:lsdException w:name="Light List Accent 1" w:uiPriority="61"/>
+    <w:lsdException w:name="Light Grid Accent 1" w:uiPriority="62"/>
+    <w:lsdException w:name="Medium Shading 1 Accent 1" w:uiPriority="63"/>
+    <w:lsdException w:name="Medium Shading 2 Accent 1" w:uiPriority="64"/>
+    <w:lsdException w:name="Medium List 1 Accent 1" w:uiPriority="65"/>
+    <w:lsdException w:name="Revision" w:semiHidden="1"/>
+    <w:lsdException w:name="List Paragraph" w:uiPriority="34" w:qFormat="1"/>
+    <w:lsdException w:name="Quote" w:uiPriority="29" w:qFormat="1"/>
+    <w:lsdException w:name="Intense Quote" w:uiPriority="30" w:qFormat="1"/>
+    <w:lsdException w:name="Medium List 2 Accent 1" w:uiPriority="66"/>
+    <w:lsdException w:name="Medium Grid 1 Accent 1" w:uiPriority="67"/>
+    <w:lsdException w:name="Medium Grid 2 Accent 1" w:uiPriority="68"/>
+    <w:lsdException w:name="Medium Grid 3 Accent 1" w:uiPriority="69"/>
+    <w:lsdException w:name="Dark List Accent 1" w:uiPriority="70"/>
+    <w:lsdException w:name="Colorful Shading Accent 1" w:uiPriority="71"/>
+    <w:lsdException w:name="Colorful List Accent 1" w:uiPriority="72"/>
+    <w:lsdException w:name="Colorful Grid Accent 1" w:uiPriority="73"/>
+    <w:lsdException w:name="Light Shading Accent 2" w:uiPriority="60"/>
+    <w:lsdException w:name="Light List Accent 2" w:uiPriority="61"/>
+    <w:lsdException w:name="Light Grid Accent 2" w:uiPriority="62"/>
+    <w:lsdException w:name="Medium Shading 1 Accent 2" w:uiPriority="63"/>
+    <w:lsdException w:name="Medium Shading 2 Accent 2" w:uiPriority="64"/>
+    <w:lsdException w:name="Medium List 1 Accent 2" w:uiPriority="65"/>
+    <w:lsdException w:name="Medium List 2 Accent 2" w:uiPriority="66"/>
+    <w:lsdException w:name="Medium Grid 1 Accent 2" w:uiPriority="67"/>
+    <w:lsdException w:name="Medium Grid 2 Accent 2" w:uiPriority="68"/>
+    <w:lsdException w:name="Medium Grid 3 Accent 2" w:uiPriority="69"/>
+    <w:lsdException w:name="Dark List Accent 2" w:uiPriority="70"/>
+    <w:lsdException w:name="Colorful Shading Accent 2" w:uiPriority="71"/>
+    <w:lsdException w:name="Colorful List Accent 2" w:uiPriority="72"/>
+    <w:lsdException w:name="Colorful Grid Accent 2" w:uiPriority="73"/>
+    <w:lsdException w:name="Light Shading Accent 3" w:uiPriority="60"/>
+    <w:lsdException w:name="Light List Accent 3" w:uiPriority="61"/>
+    <w:lsdException w:name="Light Grid Accent 3" w:uiPriority="62"/>
+    <w:lsdException w:name="Medium Shading 1 Accent 3" w:uiPriority="63"/>
+    <w:lsdException w:name="Medium Shading 2 Accent 3" w:uiPriority="64"/>
+    <w:lsdException w:name="Medium List 1 Accent 3" w:uiPriority="65"/>
+    <w:lsdException w:name="Medium List 2 Accent 3" w:uiPriority="66"/>
+    <w:lsdException w:name="Medium Grid 1 Accent 3" w:uiPriority="67"/>
+    <w:lsdException w:name="Medium Grid 2 Accent 3" w:uiPriority="68"/>
+    <w:lsdException w:name="Medium Grid 3 Accent 3" w:uiPriority="69"/>
+    <w:lsdException w:name="Dark List Accent 3" w:uiPriority="70"/>
+    <w:lsdException w:name="Colorful Shading Accent 3" w:uiPriority="71"/>
+    <w:lsdException w:name="Colorful List Accent 3" w:uiPriority="72"/>
+    <w:lsdException w:name="Colorful Grid Accent 3" w:uiPriority="73"/>
+    <w:lsdException w:name="Light Shading Accent 4" w:uiPriority="60"/>
+    <w:lsdException w:name="Light List Accent 4" w:uiPriority="61"/>
+    <w:lsdException w:name="Light Grid Accent 4" w:uiPriority="62"/>
+    <w:lsdException w:name="Medium Shading 1 Accent 4" w:uiPriority="63"/>
+    <w:lsdException w:name="Medium Shading 2 Accent 4" w:uiPriority="64"/>
+    <w:lsdException w:name="Medium List 1 Accent 4" w:uiPriority="65"/>
+    <w:lsdException w:name="Medium List 2 Accent 4" w:uiPriority="66"/>
+    <w:lsdException w:name="Medium Grid 1 Accent 4" w:uiPriority="67"/>
+    <w:lsdException w:name="Medium Grid 2 Accent 4" w:uiPriority="68"/>
+    <w:lsdException w:name="Medium Grid 3 Accent 4" w:uiPriority="69"/>
+    <w:lsdException w:name="Dark List Accent 4" w:uiPriority="70"/>
+    <w:lsdException w:name="Colorful Shading Accent 4" w:uiPriority="71"/>
+    <w:lsdException w:name="Colorful List Accent 4" w:uiPriority="72"/>
+    <w:lsdException w:name="Colorful Grid Accent 4" w:uiPriority="73"/>
+    <w:lsdException w:name="Light Shading Accent 5" w:uiPriority="60"/>
+    <w:lsdException w:name="Light List Accent 5" w:uiPriority="61"/>
+    <w:lsdException w:name="Light Grid Accent 5" w:uiPriority="62"/>
+    <w:lsdException w:name="Medium Shading 1 Accent 5" w:uiPriority="63"/>
+    <w:lsdException w:name="Medium Shading 2 Accent 5" w:uiPriority="64"/>
+    <w:lsdException w:name="Medium List 1 Accent 5" w:uiPriority="65"/>
+    <w:lsdException w:name="Medium List 2 Accent 5" w:uiPriority="66"/>
+    <w:lsdException w:name="Medium Grid 1 Accent 5" w:uiPriority="67"/>
+    <w:lsdException w:name="Medium Grid 2 Accent 5" w:uiPriority="68"/>
+    <w:lsdException w:name="Medium Grid 3 Accent 5" w:uiPriority="69"/>
+    <w:lsdException w:name="Dark List Accent 5" w:uiPriority="70"/>
+    <w:lsdException w:name="Colorful Shading Accent 5" w:uiPriority="71"/>
+    <w:lsdException w:name="Colorful List Accent 5" w:uiPriority="72"/>
+    <w:lsdException w:name="Colorful Grid Accent 5" w:uiPriority="73"/>
+    <w:lsdException w:name="Light Shading Accent 6" w:uiPriority="60"/>
+    <w:lsdException w:name="Light List Accent 6" w:uiPriority="61"/>
+    <w:lsdException w:name="Light Grid Accent 6" w:uiPriority="62"/>
+    <w:lsdException w:name="Medium Shading 1 Accent 6" w:uiPriority="63"/>
+    <w:lsdException w:name="Medium Shading 2 Accent 6" w:uiPriority="64"/>
+    <w:lsdException w:name="Medium List 1 Accent 6" w:uiPriority="65"/>
+    <w:lsdException w:name="Medium List 2 Accent 6" w:uiPriority="66"/>
+    <w:lsdException w:name="Medium Grid 1 Accent 6" w:uiPriority="67"/>
+    <w:lsdException w:name="Medium Grid 2 Accent 6" w:uiPriority="68"/>
+    <w:lsdException w:name="Medium Grid 3 Accent 6" w:uiPriority="69"/>
+    <w:lsdException w:name="Dark List Accent 6" w:uiPriority="70"/>
+    <w:lsdException w:name="Colorful Shading Accent 6" w:uiPriority="71"/>
+    <w:lsdException w:name="Colorful List Accent 6" w:uiPriority="72"/>
+    <w:lsdException w:name="Colorful Grid Accent 6" w:uiPriority="73"/>
+    <w:lsdException w:name="Subtle Emphasis" w:uiPriority="19" w:qFormat="1"/>
+    <w:lsdException w:name="Intense Emphasis" w:uiPriority="21" w:qFormat="1"/>
+    <w:lsdException w:name="Subtle Reference" w:uiPriority="31" w:qFormat="1"/>
+    <w:lsdException w:name="Intense Reference" w:uiPriority="32" w:qFormat="1"/>
+    <w:lsdException w:name="Book Title" w:uiPriority="33" w:qFormat="1"/>
+    <w:lsdException w:name="Bibliography" w:semiHidden="1" w:uiPriority="37" w:unhideWhenUsed="1"/>
+    <w:lsdException w:name="TOC Heading" w:semiHidden="1" w:uiPriority="39" w:unhideWhenUsed="1" w:qFormat="1"/>
+    <w:lsdException w:name="Plain Table 1" w:uiPriority="41"/>
+    <w:lsdException w:name="Plain Table 2" w:uiPriority="42"/>
+    <w:lsdException w:name="Plain Table 3" w:uiPriority="43"/>
+    <w:lsdException w:name="Plain Table 4" w:uiPriority="44"/>
+    <w:lsdException w:name="Plain Table 5" w:uiPriority="45"/>
+    <w:lsdException w:name="Grid Table Light" w:uiPriority="40"/>
+    <w:lsdException w:name="Grid Table 1 Light" w:uiPriority="46"/>
+    <w:lsdException w:name="Grid Table 2" w:uiPriority="47"/>
+    <w:lsdException w:name="Grid Table 3" w:uiPriority="48"/>
+    <w:lsdException w:name="Grid Table 4" w:uiPriority="49"/>
+    <w:lsdException w:name="Grid Table 5 Dark" w:uiPriority="50"/>
+    <w:lsdException w:name="Grid Table 6 Colorful" w:uiPriority="51"/>
+    <w:lsdException w:name="Grid Table 7 Colorful" w:uiPriority="52"/>
+    <w:lsdException w:name="Grid Table 1 Light Accent 1" w:uiPriority="46"/>
+    <w:lsdException w:name="Grid Table 2 Accent 1" w:uiPriority="47"/>
+    <w:lsdException w:name="Grid Table 3 Accent 1" w:uiPriority="48"/>
+    <w:lsdException w:name="Grid Table 4 Accent 1" w:uiPriority="49"/>
+    <w:lsdException w:name="Grid Table 5 Dark Accent 1" w:uiPriority="50"/>
+    <w:lsdException w:name="Grid Table 6 Colorful Accent 1" w:uiPriority="51"/>
+    <w:lsdException w:name="Grid Table 7 Colorful Accent 1" w:uiPriority="52"/>
+    <w:lsdException w:name="Grid Table 1 Light Accent 2" w:uiPriority="46"/>
+    <w:lsdException w:name="Grid Table 2 Accent 2" w:uiPriority="47"/>
+    <w:lsdException w:name="Grid Table 3 Accent 2" w:uiPriority="48"/>
+    <w:lsdException w:name="Grid Table 4 Accent 2" w:uiPriority="49"/>
+    <w:lsdException w:name="Grid Table 5 Dark Accent 2" w:uiPriority="50"/>
+    <w:lsdException w:name="Grid Table 6 Colorful Accent 2" w:uiPriority="51"/>
+    <w:lsdException w:name="Grid Table 7 Colorful Accent 2" w:uiPriority="52"/>
+    <w:lsdException w:name="Grid Table 1 Light Accent 3" w:uiPriority="46"/>
+    <w:lsdException w:name="Grid Table 2 Accent 3" w:uiPriority="47"/>
+    <w:lsdException w:name="Grid Table 3 Accent 3" w:uiPriority="48"/>
+    <w:lsdException w:name="Grid Table 4 Accent 3" w:uiPriority="49"/>
+    <w:lsdException w:name="Grid Table 5 Dark Accent 3" w:uiPriority="50"/>
+    <w:lsdException w:name="Grid Table 6 Colorful Accent 3" w:uiPriority="51"/>
+    <w:lsdException w:name="Grid Table 7 Colorful Accent 3" w:uiPriority="52"/>
+    <w:lsdException w:name="Grid Table 1 Light Accent 4" w:uiPriority="46"/>
+    <w:lsdException w:name="Grid Table 2 Accent 4" w:uiPriority="47"/>
+    <w:lsdException w:name="Grid Table 3 Accent 4" w:uiPriority="48"/>
+    <w:lsdException w:name="Grid Table 4 Accent 4" w:uiPriority="49"/>
+    <w:lsdException w:name="Grid Table 5 Dark Accent 4" w:uiPriority="50"/>
+    <w:lsdException w:name="Grid Table 6 Colorful Accent 4" w:uiPriority="51"/>
+    <w:lsdException w:name="Grid Table 7 Colorful Accent 4" w:uiPriority="52"/>
+    <w:lsdException w:name="Grid Table 1 Light Accent 5" w:uiPriority="46"/>
+    <w:lsdException w:name="Grid Table 2 Accent 5" w:uiPriority="47"/>
+    <w:lsdException w:name="Grid Table 3 Accent 5" w:uiPriority="48"/>
+    <w:lsdException w:name="Grid Table 4 Accent 5" w:uiPriority="49"/>
+    <w:lsdException w:name="Grid Table 5 Dark Accent 5" w:uiPriority="50"/>
+    <w:lsdException w:name="Grid Table 6 Colorful Accent 5" w:uiPriority="51"/>
+    <w:lsdException w:name="Grid Table 7 Colorful Accent 5" w:uiPriority="52"/>
+    <w:lsdException w:name="Grid Table 1 Light Accent 6" w:uiPriority="46"/>
+    <w:lsdException w:name="Grid Table 2 Accent 6" w:uiPriority="47"/>
+    <w:lsdException w:name="Grid Table 3 Accent 6" w:uiPriority="48"/>
+    <w:lsdException w:name="Grid Table 4 Accent 6" w:uiPriority="49"/>
+    <w:lsdException w:name="Grid Table 5 Dark Accent 6" w:uiPriority="50"/>
+    <w:lsdException w:name="Grid Table 6 Colorful Accent 6" w:uiPriority="51"/>
+    <w:lsdException w:name="Grid Table 7 Colorful Accent 6" w:uiPriority="52"/>
+    <w:lsdException w:name="List Table 1 Light" w:uiPriority="46"/>
+    <w:lsdException w:name="List Table 2" w:uiPriority="47"/>
+    <w:lsdException w:name="List Table 3" w:uiPriority="48"/>
+    <w:lsdException w:name="List Table 4" w:uiPriority="49"/>
+    <w:lsdException w:name="List Table 5 Dark" w:uiPriority="50"/>
+    <w:lsdException w:name="List Table 6 Colorful" w:uiPriority="51"/>
+    <w:lsdException w:name="List Table 7 Colorful" w:uiPriority="52"/>
+    <w:lsdException w:name="List Table 1 Light Accent 1" w:uiPriority="46"/>
+    <w:lsdException w:name="List Table 2 Accent 1" w:uiPriority="47"/>
+    <w:lsdException w:name="List Table 3 Accent 1" w:uiPriority="48"/>
+    <w:lsdException w:name="List Table 4 Accent 1" w:uiPriority="49"/>
+    <w:lsdException w:name="List Table 5 Dark Accent 1" w:uiPriority="50"/>
+    <w:lsdException w:name="List Table 6 Colorful Accent 1" w:uiPriority="51"/>
+    <w:lsdException w:name="List Table 7 Colorful Accent 1" w:uiPriority="52"/>
+    <w:lsdException w:name="List Table 1 Light Accent 2" w:uiPriority="46"/>
+    <w:lsdException w:name="List Table 2 Accent 2" w:uiPriority="47"/>
+    <w:lsdException w:name="List Table 3 Accent 2" w:uiPriority="48"/>
+    <w:lsdException w:name="List Table 4 Accent 2" w:uiPriority="49"/>
+    <w:lsdException w:name="List Table 5 Dark Accent 2" w:uiPriority="50"/>
+    <w:lsdException w:name="List Table 6 Colorful Accent 2" w:uiPriority="51"/>
+    <w:lsdException w:name="List Table 7 Colorful Accent 2" w:uiPriority="52"/>
+    <w:lsdException w:name="List Table 1 Light Accent 3" w:uiPriority="46"/>
+    <w:lsdException w:name="List Table 2 Accent 3" w:uiPriority="47"/>
+    <w:lsdException w:name="List Table 3 Accent 3" w:uiPriority="48"/>
+    <w:lsdException w:name="List Table 4 Accent 3" w:uiPriority="49"/>
+    <w:lsdException w:name="List Table 5 Dark Accent 3" w:uiPriority="50"/>
+    <w:lsdException w:name="List Table 6 Colorful Accent 3" w:uiPriority="51"/>
+    <w:lsdException w:name="List Table 7 Colorful Accent 3" w:uiPriority="52"/>
+    <w:lsdException w:name="List Table 1 Light Accent 4" w:uiPriority="46"/>
+    <w:lsdException w:name="List Table 2 Accent 4" w:uiPriority="47"/>
+    <w:lsdException w:name="List Table 3 Accent 4" w:uiPriority="48"/>
+    <w:lsdException w:name="List Table 4 Accent 4" w:uiPriority="49"/>
+    <w:lsdException w:name="List Table 5 Dark Accent 4" w:uiPriority="50"/>
+    <w:lsdException w:name="List Table 6 Colorful Accent 4" w:uiPriority="51"/>
+    <w:lsdException w:name="List Table 7 Colorful Accent 4" w:uiPriority="52"/>
+    <w:lsdException w:name="List Table 1 Light Accent 5" w:uiPriority="46"/>
+    <w:lsdException w:name="List Table 2 Accent 5" w:uiPriority="47"/>
+    <w:lsdException w:name="List Table 3 Accent 5" w:uiPriority="48"/>
+    <w:lsdException w:name="List Table 4 Accent 5" w:uiPriority="49"/>
+    <w:lsdException w:name="List Table 5 Dark Accent 5" w:uiPriority="50"/>
+    <w:lsdException w:name="List Table 6 Colorful Accent 5" w:uiPriority="51"/>
+    <w:lsdException w:name="List Table 7 Colorful Accent 5" w:uiPriority="52"/>
+    <w:lsdException w:name="List Table 1 Light Accent 6" w:uiPriority="46"/>
+    <w:lsdException w:name="List Table 2 Accent 6" w:uiPriority="47"/>
+    <w:lsdException w:name="List Table 3 Accent 6" w:uiPriority="48"/>
+    <w:lsdException w:name="List Table 4 Accent 6" w:uiPriority="49"/>
+    <w:lsdException w:name="List Table 5 Dark Accent 6" w:uiPriority="50"/>
+    <w:lsdException w:name="List Table 6 Colorful Accent 6" w:uiPriority="51"/>
+    <w:lsdException w:name="List Table 7 Colorful Accent 6" w:uiPriority="52"/>
+    <w:lsdException w:name="Mention" w:semiHidden="1" w:unhideWhenUsed="1"/>
+    <w:lsdException w:name="Smart Hyperlink" w:semiHidden="1" w:unhideWhenUsed="1"/>
   </w:latentStyles>
   <w:style w:type="paragraph" w:default="1" w:styleId="Normal">
     <w:name w:val="Normal"/>
@@ -6012,7 +8102,7 @@
   <a:extraClrSchemeLst/>
   <a:extLst>
     <a:ext uri="{05A4C25C-085E-4340-85A3-A5531E510DB2}">
-      <thm15:themeFamily xmlns:thm15="http://schemas.microsoft.com/office/thememl/2012/main" xmlns="" name="Office Theme" id="{62F939B6-93AF-4DB8-9C6B-D6C7DFDC589F}" vid="{4A3C46E8-61CC-4603-A589-7422A47A8E4A}"/>
+      <thm15:themeFamily xmlns:thm15="http://schemas.microsoft.com/office/thememl/2012/main" name="Office Theme" id="{62F939B6-93AF-4DB8-9C6B-D6C7DFDC589F}" vid="{4A3C46E8-61CC-4603-A589-7422A47A8E4A}"/>
     </a:ext>
   </a:extLst>
 </a:theme>

</xml_diff>

<commit_message>
S3 finished, needs reviewed
</commit_message>
<xml_diff>
--- a/AWS/A Cloud Guru AWS CSAA.docx
+++ b/AWS/A Cloud Guru AWS CSAA.docx
@@ -1,6 +1,6 @@
 
 <file path=word/document.xml><?xml version="1.0" encoding="utf-8"?>
-<w:document xmlns:wpc="http://schemas.microsoft.com/office/word/2010/wordprocessingCanvas" xmlns:mo="http://schemas.microsoft.com/office/mac/office/2008/main" xmlns:mc="http://schemas.openxmlformats.org/markup-compatibility/2006" xmlns:mv="urn:schemas-microsoft-com:mac:vml" xmlns:o="urn:schemas-microsoft-com:office:office" xmlns:r="http://schemas.openxmlformats.org/officeDocument/2006/relationships" xmlns:m="http://schemas.openxmlformats.org/officeDocument/2006/math" xmlns:v="urn:schemas-microsoft-com:vml" xmlns:wp14="http://schemas.microsoft.com/office/word/2010/wordprocessingDrawing" xmlns:wp="http://schemas.openxmlformats.org/drawingml/2006/wordprocessingDrawing" xmlns:w10="urn:schemas-microsoft-com:office:word" xmlns:w="http://schemas.openxmlformats.org/wordprocessingml/2006/main" xmlns:w14="http://schemas.microsoft.com/office/word/2010/wordml" xmlns:w15="http://schemas.microsoft.com/office/word/2012/wordml" xmlns:wpg="http://schemas.microsoft.com/office/word/2010/wordprocessingGroup" xmlns:wpi="http://schemas.microsoft.com/office/word/2010/wordprocessingInk" xmlns:wne="http://schemas.microsoft.com/office/word/2006/wordml" xmlns:wps="http://schemas.microsoft.com/office/word/2010/wordprocessingShape" mc:Ignorable="w14 w15 wp14">
+<w:document xmlns:wpc="http://schemas.microsoft.com/office/word/2010/wordprocessingCanvas" xmlns:mc="http://schemas.openxmlformats.org/markup-compatibility/2006" xmlns:o="urn:schemas-microsoft-com:office:office" xmlns:r="http://schemas.openxmlformats.org/officeDocument/2006/relationships" xmlns:m="http://schemas.openxmlformats.org/officeDocument/2006/math" xmlns:v="urn:schemas-microsoft-com:vml" xmlns:wp14="http://schemas.microsoft.com/office/word/2010/wordprocessingDrawing" xmlns:wp="http://schemas.openxmlformats.org/drawingml/2006/wordprocessingDrawing" xmlns:w10="urn:schemas-microsoft-com:office:word" xmlns:w="http://schemas.openxmlformats.org/wordprocessingml/2006/main" xmlns:w14="http://schemas.microsoft.com/office/word/2010/wordml" xmlns:wpg="http://schemas.microsoft.com/office/word/2010/wordprocessingGroup" xmlns:wpi="http://schemas.microsoft.com/office/word/2010/wordprocessingInk" xmlns:wne="http://schemas.microsoft.com/office/word/2006/wordml" xmlns:wps="http://schemas.microsoft.com/office/word/2010/wordprocessingShape" mc:Ignorable="w14 wp14">
   <w:body>
     <w:p>
       <w:pPr>
@@ -32,18 +32,39 @@
     <w:p/>
     <w:p>
       <w:r>
-        <w:t>“Invention requires two things: ability to try a lot of experiments, and 2. Not having to live with the collateral damage of failed experiments.”</w:t>
+        <w:t xml:space="preserve">“Invention requires two things: ability to try a lot of experiments, and 2. </w:t>
+      </w:r>
+      <w:proofErr w:type="gramStart"/>
+      <w:r>
+        <w:t>Not</w:t>
+      </w:r>
+      <w:proofErr w:type="gramEnd"/>
+      <w:r>
+        <w:t xml:space="preserve"> having to live with the collateral damage of failed experiments.”</w:t>
       </w:r>
     </w:p>
     <w:p/>
     <w:p>
       <w:r>
-        <w:t>2003 – paper on what Amazon’s own internal infrastructure should look like</w:t>
-      </w:r>
-    </w:p>
-    <w:p>
-      <w:r>
-        <w:t xml:space="preserve">selling it as a service and prepared a business case. </w:t>
+        <w:t xml:space="preserve">2003 – </w:t>
+      </w:r>
+      <w:proofErr w:type="gramStart"/>
+      <w:r>
+        <w:t>paper</w:t>
+      </w:r>
+      <w:proofErr w:type="gramEnd"/>
+      <w:r>
+        <w:t xml:space="preserve"> on what Amazon’s own internal infrastructure should look like</w:t>
+      </w:r>
+    </w:p>
+    <w:p>
+      <w:proofErr w:type="gramStart"/>
+      <w:r>
+        <w:t>selling</w:t>
+      </w:r>
+      <w:proofErr w:type="gramEnd"/>
+      <w:r>
+        <w:t xml:space="preserve"> it as a service and prepared a business case. </w:t>
       </w:r>
     </w:p>
     <w:p>
@@ -58,8 +79,13 @@
     </w:p>
     <w:p>
       <w:r>
-        <w:t>2007 had over 180,000 developered</w:t>
-      </w:r>
+        <w:t xml:space="preserve">2007 had over 180,000 </w:t>
+      </w:r>
+      <w:proofErr w:type="spellStart"/>
+      <w:r>
+        <w:t>developered</w:t>
+      </w:r>
+      <w:proofErr w:type="spellEnd"/>
     </w:p>
     <w:p>
       <w:r>
@@ -108,7 +134,23 @@
     <w:p/>
     <w:p>
       <w:r>
-        <w:t>Subscribe to YouTube on Cloudguru, Jeff Bar’s Blog and twitter of ACloudGuru.</w:t>
+        <w:t xml:space="preserve">Subscribe to YouTube on </w:t>
+      </w:r>
+      <w:proofErr w:type="spellStart"/>
+      <w:r>
+        <w:t>Cloudguru</w:t>
+      </w:r>
+      <w:proofErr w:type="spellEnd"/>
+      <w:r>
+        <w:t xml:space="preserve">, Jeff Bar’s Blog and twitter of </w:t>
+      </w:r>
+      <w:proofErr w:type="spellStart"/>
+      <w:r>
+        <w:t>ACloudGuru</w:t>
+      </w:r>
+      <w:proofErr w:type="spellEnd"/>
+      <w:r>
+        <w:t>.</w:t>
       </w:r>
     </w:p>
     <w:p>
@@ -125,12 +167,36 @@
         <w:t xml:space="preserve"> consecutive year in the leader category.</w:t>
       </w:r>
       <w:r>
-        <w:t xml:space="preserve"> Same for 2016. </w:t>
-      </w:r>
-    </w:p>
-    <w:p>
-      <w:r>
-        <w:t>CenturyLink VmWare and Softlayer are now niche players.</w:t>
+        <w:t xml:space="preserve"> </w:t>
+      </w:r>
+      <w:proofErr w:type="gramStart"/>
+      <w:r>
+        <w:t>Same for 2016.</w:t>
+      </w:r>
+      <w:proofErr w:type="gramEnd"/>
+      <w:r>
+        <w:t xml:space="preserve"> </w:t>
+      </w:r>
+    </w:p>
+    <w:p>
+      <w:r>
+        <w:t xml:space="preserve">CenturyLink </w:t>
+      </w:r>
+      <w:proofErr w:type="spellStart"/>
+      <w:r>
+        <w:t>VmWare</w:t>
+      </w:r>
+      <w:proofErr w:type="spellEnd"/>
+      <w:r>
+        <w:t xml:space="preserve"> and </w:t>
+      </w:r>
+      <w:proofErr w:type="spellStart"/>
+      <w:r>
+        <w:t>Softlayer</w:t>
+      </w:r>
+      <w:proofErr w:type="spellEnd"/>
+      <w:r>
+        <w:t xml:space="preserve"> are now niche players.</w:t>
       </w:r>
     </w:p>
     <w:p/>
@@ -145,7 +211,21 @@
         <w:rPr>
           <w:b/>
         </w:rPr>
-        <w:t>10,000 ft overview</w:t>
+        <w:t xml:space="preserve">10,000 </w:t>
+      </w:r>
+      <w:proofErr w:type="spellStart"/>
+      <w:r>
+        <w:rPr>
+          <w:b/>
+        </w:rPr>
+        <w:t>ft</w:t>
+      </w:r>
+      <w:proofErr w:type="spellEnd"/>
+      <w:r>
+        <w:rPr>
+          <w:b/>
+        </w:rPr>
+        <w:t xml:space="preserve"> overview</w:t>
       </w:r>
       <w:r>
         <w:rPr>
@@ -216,8 +296,13 @@
           <w:numId w:val="1"/>
         </w:numPr>
       </w:pPr>
-      <w:r>
-        <w:t xml:space="preserve">some regions don’t have all the services in them. </w:t>
+      <w:proofErr w:type="gramStart"/>
+      <w:r>
+        <w:t>some</w:t>
+      </w:r>
+      <w:proofErr w:type="gramEnd"/>
+      <w:r>
+        <w:t xml:space="preserve"> regions don’t have all the services in them. </w:t>
       </w:r>
     </w:p>
     <w:p>
@@ -256,7 +341,15 @@
         <w:t xml:space="preserve">Edge Location </w:t>
       </w:r>
       <w:r>
-        <w:t xml:space="preserve">– CDN end point for CloudFront. </w:t>
+        <w:t xml:space="preserve">– CDN end point for </w:t>
+      </w:r>
+      <w:proofErr w:type="spellStart"/>
+      <w:r>
+        <w:t>CloudFront</w:t>
+      </w:r>
+      <w:proofErr w:type="spellEnd"/>
+      <w:r>
+        <w:t xml:space="preserve">. </w:t>
       </w:r>
       <w:r>
         <w:t xml:space="preserve">A way to cache media objects in the cloud. </w:t>
@@ -265,8 +358,13 @@
         <w:t xml:space="preserve">More edge locations than regions. </w:t>
       </w:r>
       <w:r>
-        <w:t>POP for CloudFront</w:t>
-      </w:r>
+        <w:t xml:space="preserve">POP for </w:t>
+      </w:r>
+      <w:proofErr w:type="spellStart"/>
+      <w:r>
+        <w:t>CloudFront</w:t>
+      </w:r>
+      <w:proofErr w:type="spellEnd"/>
     </w:p>
     <w:p/>
     <w:p>
@@ -328,12 +426,14 @@
           <w:numId w:val="2"/>
         </w:numPr>
       </w:pPr>
+      <w:proofErr w:type="spellStart"/>
       <w:r>
         <w:rPr>
           <w:b/>
         </w:rPr>
         <w:t>CloudFront</w:t>
       </w:r>
+      <w:proofErr w:type="spellEnd"/>
       <w:r>
         <w:t xml:space="preserve"> </w:t>
       </w:r>
@@ -458,7 +558,15 @@
         <w:t xml:space="preserve">Lambda </w:t>
       </w:r>
       <w:r>
-        <w:t xml:space="preserve">– Serverless, upload code and code will respond to events. Not in exams yet. </w:t>
+        <w:t xml:space="preserve">– </w:t>
+      </w:r>
+      <w:proofErr w:type="spellStart"/>
+      <w:r>
+        <w:t>Serverless</w:t>
+      </w:r>
+      <w:proofErr w:type="spellEnd"/>
+      <w:r>
+        <w:t xml:space="preserve">, upload code and code will respond to events. Not in exams yet. </w:t>
       </w:r>
     </w:p>
     <w:p>
@@ -469,17 +577,33 @@
           <w:numId w:val="3"/>
         </w:numPr>
       </w:pPr>
-      <w:r>
-        <w:rPr>
-          <w:b/>
-        </w:rPr>
-        <w:t xml:space="preserve">Lightsail </w:t>
+      <w:proofErr w:type="spellStart"/>
+      <w:r>
+        <w:rPr>
+          <w:b/>
+        </w:rPr>
+        <w:t>Lightsail</w:t>
+      </w:r>
+      <w:proofErr w:type="spellEnd"/>
+      <w:r>
+        <w:rPr>
+          <w:b/>
+        </w:rPr>
+        <w:t xml:space="preserve"> </w:t>
       </w:r>
       <w:r>
         <w:t>– out of the box cloud</w:t>
       </w:r>
       <w:r>
-        <w:t xml:space="preserve">. Wordpress/etc. </w:t>
+        <w:t xml:space="preserve">. </w:t>
+      </w:r>
+      <w:proofErr w:type="spellStart"/>
+      <w:r>
+        <w:t>Wordpress</w:t>
+      </w:r>
+      <w:proofErr w:type="spellEnd"/>
+      <w:r>
+        <w:t xml:space="preserve">/etc. </w:t>
       </w:r>
     </w:p>
     <w:p/>
@@ -596,7 +720,15 @@
         <w:t>RDS (Relational Database Service)</w:t>
       </w:r>
       <w:r>
-        <w:t xml:space="preserve"> – MariaDB, SQL, MySQL, Oracle, Comes up in the CSAA</w:t>
+        <w:t xml:space="preserve"> – </w:t>
+      </w:r>
+      <w:proofErr w:type="spellStart"/>
+      <w:r>
+        <w:t>MariaDB</w:t>
+      </w:r>
+      <w:proofErr w:type="spellEnd"/>
+      <w:r>
+        <w:t>, SQL, MySQL, Oracle, Comes up in the CSAA</w:t>
       </w:r>
     </w:p>
     <w:p>
@@ -614,8 +746,13 @@
         <w:t>Aurora</w:t>
       </w:r>
       <w:r>
-        <w:t xml:space="preserve"> – MySQL, PostGres</w:t>
-      </w:r>
+        <w:t xml:space="preserve"> – MySQL, </w:t>
+      </w:r>
+      <w:proofErr w:type="spellStart"/>
+      <w:r>
+        <w:t>PostGres</w:t>
+      </w:r>
+      <w:proofErr w:type="spellEnd"/>
     </w:p>
     <w:p>
       <w:pPr>
@@ -625,11 +762,19 @@
           <w:numId w:val="5"/>
         </w:numPr>
       </w:pPr>
-      <w:r>
-        <w:rPr>
-          <w:b/>
-        </w:rPr>
-        <w:t xml:space="preserve">DynamoDB </w:t>
+      <w:proofErr w:type="spellStart"/>
+      <w:r>
+        <w:rPr>
+          <w:b/>
+        </w:rPr>
+        <w:t>DynamoDB</w:t>
+      </w:r>
+      <w:proofErr w:type="spellEnd"/>
+      <w:r>
+        <w:rPr>
+          <w:b/>
+        </w:rPr>
+        <w:t xml:space="preserve"> </w:t>
       </w:r>
       <w:r>
         <w:t>– non-relational database. NoSQL</w:t>
@@ -653,7 +798,15 @@
         <w:t>Redshift</w:t>
       </w:r>
       <w:r>
-        <w:t xml:space="preserve"> – datawarehousing solution. Big Data. </w:t>
+        <w:t xml:space="preserve"> – </w:t>
+      </w:r>
+      <w:proofErr w:type="spellStart"/>
+      <w:r>
+        <w:t>datawarehousing</w:t>
+      </w:r>
+      <w:proofErr w:type="spellEnd"/>
+      <w:r>
+        <w:t xml:space="preserve"> solution. Big Data. </w:t>
       </w:r>
     </w:p>
     <w:p>
@@ -664,11 +817,19 @@
           <w:numId w:val="5"/>
         </w:numPr>
       </w:pPr>
-      <w:r>
-        <w:rPr>
-          <w:b/>
-        </w:rPr>
-        <w:t xml:space="preserve">Elasticcache </w:t>
+      <w:proofErr w:type="spellStart"/>
+      <w:r>
+        <w:rPr>
+          <w:b/>
+        </w:rPr>
+        <w:t>Elasticcache</w:t>
+      </w:r>
+      <w:proofErr w:type="spellEnd"/>
+      <w:r>
+        <w:rPr>
+          <w:b/>
+        </w:rPr>
+        <w:t xml:space="preserve"> </w:t>
       </w:r>
       <w:r>
         <w:t xml:space="preserve">– a way to </w:t>
@@ -715,8 +876,13 @@
       <w:r>
         <w:t xml:space="preserve">Added compute capacity to it which can be taken on premise. </w:t>
       </w:r>
-      <w:r>
-        <w:t xml:space="preserve">SysOps/Associate exam. </w:t>
+      <w:proofErr w:type="spellStart"/>
+      <w:r>
+        <w:t>SysOps</w:t>
+      </w:r>
+      <w:proofErr w:type="spellEnd"/>
+      <w:r>
+        <w:t xml:space="preserve">/Associate exam. </w:t>
       </w:r>
     </w:p>
     <w:p>
@@ -734,10 +900,23 @@
         <w:t xml:space="preserve">DMS (Database Migration Services) </w:t>
       </w:r>
       <w:r>
-        <w:t xml:space="preserve">– migrate databases on premise or databases in the cloud for shifting them over. </w:t>
-      </w:r>
-      <w:r>
-        <w:t>Migrate databases inside AW</w:t>
+        <w:t xml:space="preserve">– </w:t>
+      </w:r>
+      <w:proofErr w:type="gramStart"/>
+      <w:r>
+        <w:t>migrate</w:t>
+      </w:r>
+      <w:proofErr w:type="gramEnd"/>
+      <w:r>
+        <w:t xml:space="preserve"> databases on premise or databases in the cloud for shifting them over. </w:t>
+      </w:r>
+      <w:proofErr w:type="gramStart"/>
+      <w:r>
+        <w:t>Migrate</w:t>
+      </w:r>
+      <w:proofErr w:type="gramEnd"/>
+      <w:r>
+        <w:t xml:space="preserve"> databases inside AW</w:t>
       </w:r>
       <w:r>
         <w:t xml:space="preserve">S to other regions or into Redshift. </w:t>
@@ -777,7 +956,23 @@
         <w:t xml:space="preserve">SMS (Server Migration Services) </w:t>
       </w:r>
       <w:r>
-        <w:t xml:space="preserve">– migrate VM (vmWare) </w:t>
+        <w:t xml:space="preserve">– </w:t>
+      </w:r>
+      <w:proofErr w:type="gramStart"/>
+      <w:r>
+        <w:t>migrate</w:t>
+      </w:r>
+      <w:proofErr w:type="gramEnd"/>
+      <w:r>
+        <w:t xml:space="preserve"> VM (</w:t>
+      </w:r>
+      <w:proofErr w:type="spellStart"/>
+      <w:r>
+        <w:t>vmWare</w:t>
+      </w:r>
+      <w:proofErr w:type="spellEnd"/>
+      <w:r>
+        <w:t xml:space="preserve">) </w:t>
       </w:r>
       <w:r>
         <w:t>on premise</w:t>
@@ -1145,11 +1340,19 @@
           <w:numId w:val="9"/>
         </w:numPr>
       </w:pPr>
-      <w:r>
-        <w:rPr>
-          <w:b/>
-        </w:rPr>
-        <w:t xml:space="preserve">Opsworks </w:t>
+      <w:proofErr w:type="spellStart"/>
+      <w:r>
+        <w:rPr>
+          <w:b/>
+        </w:rPr>
+        <w:t>Opsworks</w:t>
+      </w:r>
+      <w:proofErr w:type="spellEnd"/>
+      <w:r>
+        <w:rPr>
+          <w:b/>
+        </w:rPr>
+        <w:t xml:space="preserve"> </w:t>
       </w:r>
       <w:r>
         <w:t xml:space="preserve">– automating deployments via chef. </w:t>
@@ -1163,11 +1366,19 @@
           <w:numId w:val="9"/>
         </w:numPr>
       </w:pPr>
-      <w:r>
-        <w:rPr>
-          <w:b/>
-        </w:rPr>
-        <w:t xml:space="preserve">Config </w:t>
+      <w:proofErr w:type="spellStart"/>
+      <w:r>
+        <w:rPr>
+          <w:b/>
+        </w:rPr>
+        <w:t>Config</w:t>
+      </w:r>
+      <w:proofErr w:type="spellEnd"/>
+      <w:r>
+        <w:rPr>
+          <w:b/>
+        </w:rPr>
+        <w:t xml:space="preserve"> </w:t>
       </w:r>
       <w:r>
         <w:t xml:space="preserve">– a way to monitor and automate your environment. You can set alerts. </w:t>
@@ -1237,7 +1448,15 @@
         <w:t>application</w:t>
       </w:r>
       <w:r>
-        <w:t xml:space="preserve"> or microservices. </w:t>
+        <w:t xml:space="preserve"> or </w:t>
+      </w:r>
+      <w:proofErr w:type="spellStart"/>
+      <w:r>
+        <w:t>microservices</w:t>
+      </w:r>
+      <w:proofErr w:type="spellEnd"/>
+      <w:r>
+        <w:t xml:space="preserve">. </w:t>
       </w:r>
     </w:p>
     <w:p>
@@ -1290,11 +1509,19 @@
           <w:numId w:val="10"/>
         </w:numPr>
       </w:pPr>
-      <w:r>
-        <w:rPr>
-          <w:b/>
-        </w:rPr>
-        <w:t xml:space="preserve">AppStream </w:t>
+      <w:proofErr w:type="spellStart"/>
+      <w:r>
+        <w:rPr>
+          <w:b/>
+        </w:rPr>
+        <w:t>AppStream</w:t>
+      </w:r>
+      <w:proofErr w:type="spellEnd"/>
+      <w:r>
+        <w:rPr>
+          <w:b/>
+        </w:rPr>
+        <w:t xml:space="preserve"> </w:t>
       </w:r>
       <w:r>
         <w:t>– streaming desktop applications to your users</w:t>
@@ -1332,15 +1559,30 @@
           <w:numId w:val="11"/>
         </w:numPr>
       </w:pPr>
+      <w:proofErr w:type="spellStart"/>
       <w:r>
         <w:rPr>
           <w:b/>
         </w:rPr>
         <w:t>CodeCommit</w:t>
       </w:r>
-      <w:r>
-        <w:t xml:space="preserve"> – Github. A place to store your code like Github</w:t>
-      </w:r>
+      <w:proofErr w:type="spellEnd"/>
+      <w:r>
+        <w:t xml:space="preserve"> – </w:t>
+      </w:r>
+      <w:proofErr w:type="spellStart"/>
+      <w:r>
+        <w:t>Github</w:t>
+      </w:r>
+      <w:proofErr w:type="spellEnd"/>
+      <w:r>
+        <w:t xml:space="preserve">. A place to store your code like </w:t>
+      </w:r>
+      <w:proofErr w:type="spellStart"/>
+      <w:r>
+        <w:t>Github</w:t>
+      </w:r>
+      <w:proofErr w:type="spellEnd"/>
     </w:p>
     <w:p>
       <w:pPr>
@@ -1350,12 +1592,14 @@
           <w:numId w:val="11"/>
         </w:numPr>
       </w:pPr>
+      <w:proofErr w:type="spellStart"/>
       <w:r>
         <w:rPr>
           <w:b/>
         </w:rPr>
         <w:t>CodeBuild</w:t>
       </w:r>
+      <w:proofErr w:type="spellEnd"/>
       <w:r>
         <w:t xml:space="preserve"> – a way to compile your code</w:t>
       </w:r>
@@ -1368,11 +1612,19 @@
           <w:numId w:val="11"/>
         </w:numPr>
       </w:pPr>
-      <w:r>
-        <w:rPr>
-          <w:b/>
-        </w:rPr>
-        <w:t xml:space="preserve">CodeDeploy </w:t>
+      <w:proofErr w:type="spellStart"/>
+      <w:r>
+        <w:rPr>
+          <w:b/>
+        </w:rPr>
+        <w:t>CodeDeploy</w:t>
+      </w:r>
+      <w:proofErr w:type="spellEnd"/>
+      <w:r>
+        <w:rPr>
+          <w:b/>
+        </w:rPr>
+        <w:t xml:space="preserve"> </w:t>
       </w:r>
       <w:r>
         <w:t>– a way to deploy your code to EC2 instances</w:t>
@@ -1386,12 +1638,14 @@
           <w:numId w:val="11"/>
         </w:numPr>
       </w:pPr>
+      <w:proofErr w:type="spellStart"/>
       <w:r>
         <w:rPr>
           <w:b/>
         </w:rPr>
         <w:t>CodePipeline</w:t>
       </w:r>
+      <w:proofErr w:type="spellEnd"/>
       <w:r>
         <w:t xml:space="preserve"> – a way to keep track of all versions of your codes. </w:t>
       </w:r>
@@ -1417,7 +1671,23 @@
         <w:t>Mobile Hub</w:t>
       </w:r>
       <w:r>
-        <w:t xml:space="preserve"> – let’s you add/configure features for your apps. Backend logic, notfications. Own console for the apps. </w:t>
+        <w:t xml:space="preserve"> – </w:t>
+      </w:r>
+      <w:proofErr w:type="spellStart"/>
+      <w:r>
+        <w:t>let’s</w:t>
+      </w:r>
+      <w:proofErr w:type="spellEnd"/>
+      <w:r>
+        <w:t xml:space="preserve"> you add/configure features for your apps. Backend logic, </w:t>
+      </w:r>
+      <w:proofErr w:type="spellStart"/>
+      <w:r>
+        <w:t>notfications</w:t>
+      </w:r>
+      <w:proofErr w:type="spellEnd"/>
+      <w:r>
+        <w:t xml:space="preserve">. Own console for the apps. </w:t>
       </w:r>
     </w:p>
     <w:p>
@@ -1428,12 +1698,14 @@
           <w:numId w:val="12"/>
         </w:numPr>
       </w:pPr>
+      <w:proofErr w:type="spellStart"/>
       <w:r>
         <w:rPr>
           <w:b/>
         </w:rPr>
         <w:t>Cognito</w:t>
       </w:r>
+      <w:proofErr w:type="spellEnd"/>
       <w:r>
         <w:t xml:space="preserve"> – easy for users to sign in and sign up for your apps. Gmail credentials for example.  </w:t>
       </w:r>
@@ -1453,7 +1725,15 @@
         <w:t>Device Farm</w:t>
       </w:r>
       <w:r>
-        <w:t xml:space="preserve"> – provides a way to enhance usable android/ios apps. Can test on hundreds of real smart phones.</w:t>
+        <w:t xml:space="preserve"> – provides a way to enhance usable android/</w:t>
+      </w:r>
+      <w:proofErr w:type="spellStart"/>
+      <w:r>
+        <w:t>ios</w:t>
+      </w:r>
+      <w:proofErr w:type="spellEnd"/>
+      <w:r>
+        <w:t xml:space="preserve"> apps. Can test on hundreds of real smart phones.</w:t>
       </w:r>
     </w:p>
     <w:p>
@@ -1509,11 +1789,19 @@
           <w:numId w:val="13"/>
         </w:numPr>
       </w:pPr>
-      <w:r>
-        <w:rPr>
-          <w:b/>
-        </w:rPr>
-        <w:t xml:space="preserve">WorkDocs </w:t>
+      <w:proofErr w:type="spellStart"/>
+      <w:r>
+        <w:rPr>
+          <w:b/>
+        </w:rPr>
+        <w:t>WorkDocs</w:t>
+      </w:r>
+      <w:proofErr w:type="spellEnd"/>
+      <w:r>
+        <w:rPr>
+          <w:b/>
+        </w:rPr>
+        <w:t xml:space="preserve"> </w:t>
       </w:r>
       <w:r>
         <w:t>–</w:t>
@@ -1533,11 +1821,19 @@
           <w:numId w:val="13"/>
         </w:numPr>
       </w:pPr>
-      <w:r>
-        <w:rPr>
-          <w:b/>
-        </w:rPr>
-        <w:t xml:space="preserve">WorkMail </w:t>
+      <w:proofErr w:type="spellStart"/>
+      <w:r>
+        <w:rPr>
+          <w:b/>
+        </w:rPr>
+        <w:t>WorkMail</w:t>
+      </w:r>
+      <w:proofErr w:type="spellEnd"/>
+      <w:r>
+        <w:rPr>
+          <w:b/>
+        </w:rPr>
+        <w:t xml:space="preserve"> </w:t>
       </w:r>
       <w:r>
         <w:t>– exchange for AWS. A way to send/receive email</w:t>
@@ -1557,12 +1853,16 @@
           <w:numId w:val="14"/>
         </w:numPr>
       </w:pPr>
+      <w:proofErr w:type="spellStart"/>
+      <w:proofErr w:type="gramStart"/>
       <w:r>
         <w:rPr>
           <w:b/>
         </w:rPr>
         <w:t>iOT</w:t>
       </w:r>
+      <w:proofErr w:type="spellEnd"/>
+      <w:proofErr w:type="gramEnd"/>
       <w:r>
         <w:t xml:space="preserve"> – millions of devices out there and a way to keep track of them. </w:t>
       </w:r>
@@ -1581,12 +1881,14 @@
           <w:numId w:val="14"/>
         </w:numPr>
       </w:pPr>
+      <w:proofErr w:type="spellStart"/>
       <w:r>
         <w:rPr>
           <w:b/>
         </w:rPr>
         <w:t>WorkSpaces</w:t>
       </w:r>
+      <w:proofErr w:type="spellEnd"/>
       <w:r>
         <w:t xml:space="preserve"> – VDI, a way of having your desktop in the cloud. </w:t>
       </w:r>
@@ -1599,11 +1901,19 @@
           <w:numId w:val="14"/>
         </w:numPr>
       </w:pPr>
-      <w:r>
-        <w:rPr>
-          <w:b/>
-        </w:rPr>
-        <w:t>AppStream 2</w:t>
+      <w:proofErr w:type="spellStart"/>
+      <w:r>
+        <w:rPr>
+          <w:b/>
+        </w:rPr>
+        <w:t>AppStream</w:t>
+      </w:r>
+      <w:proofErr w:type="spellEnd"/>
+      <w:r>
+        <w:rPr>
+          <w:b/>
+        </w:rPr>
+        <w:t xml:space="preserve"> 2</w:t>
       </w:r>
       <w:r>
         <w:t>.</w:t>
@@ -1633,8 +1943,13 @@
         </w:numPr>
       </w:pPr>
       <w:r>
-        <w:t>Superintelligence book by Nick Bostrom</w:t>
-      </w:r>
+        <w:t xml:space="preserve">Superintelligence book by Nick </w:t>
+      </w:r>
+      <w:proofErr w:type="spellStart"/>
+      <w:r>
+        <w:t>Bostrom</w:t>
+      </w:r>
+      <w:proofErr w:type="spellEnd"/>
     </w:p>
     <w:p>
       <w:pPr>
@@ -1651,8 +1966,13 @@
         <w:t>Lex</w:t>
       </w:r>
       <w:r>
-        <w:t xml:space="preserve"> – don’t need an echo to communicate with alexa</w:t>
-      </w:r>
+        <w:t xml:space="preserve"> – don’t need an echo to communicate with </w:t>
+      </w:r>
+      <w:proofErr w:type="spellStart"/>
+      <w:r>
+        <w:t>alexa</w:t>
+      </w:r>
+      <w:proofErr w:type="spellEnd"/>
     </w:p>
     <w:p>
       <w:pPr>
@@ -1720,11 +2040,19 @@
           <w:numId w:val="15"/>
         </w:numPr>
       </w:pPr>
-      <w:r>
-        <w:rPr>
-          <w:b/>
-        </w:rPr>
-        <w:t xml:space="preserve">Rekognition </w:t>
+      <w:proofErr w:type="spellStart"/>
+      <w:r>
+        <w:rPr>
+          <w:b/>
+        </w:rPr>
+        <w:t>Rekognition</w:t>
+      </w:r>
+      <w:proofErr w:type="spellEnd"/>
+      <w:r>
+        <w:rPr>
+          <w:b/>
+        </w:rPr>
+        <w:t xml:space="preserve"> </w:t>
       </w:r>
       <w:r>
         <w:t xml:space="preserve">– Upload a picture. Provides tags, facial recognition. </w:t>
@@ -1766,10 +2094,21 @@
         <w:rPr>
           <w:b/>
         </w:rPr>
-        <w:t>SQS (Simple Queue Service)</w:t>
-      </w:r>
-      <w:r>
-        <w:t xml:space="preserve">  - a way of decoupling your applications. Post jobs to a queue. </w:t>
+        <w:t>SQS (Simple Queue Service</w:t>
+      </w:r>
+      <w:proofErr w:type="gramStart"/>
+      <w:r>
+        <w:rPr>
+          <w:b/>
+        </w:rPr>
+        <w:t>)</w:t>
+      </w:r>
+      <w:r>
+        <w:t xml:space="preserve">  -</w:t>
+      </w:r>
+      <w:proofErr w:type="gramEnd"/>
+      <w:r>
+        <w:t xml:space="preserve"> a way of decoupling your applications. Post jobs to a queue. </w:t>
       </w:r>
       <w:r>
         <w:t xml:space="preserve">If message dies, it stays in the SQS queue. No tightly coupled dependencies. </w:t>
@@ -2171,17 +2510,48 @@
       <w:r>
         <w:t xml:space="preserve">Data is spread across multiple devices and facilities. </w:t>
       </w:r>
-      <w:r>
-        <w:t>Designed to sustain the loss of 2 facilities</w:t>
-      </w:r>
-      <w:r>
-        <w:t>Block storage (OS, database).</w:t>
-      </w:r>
+      <w:proofErr w:type="gramStart"/>
+      <w:r>
+        <w:t xml:space="preserve">Designed to sustain the loss of 2 </w:t>
+      </w:r>
+      <w:proofErr w:type="spellStart"/>
+      <w:r>
+        <w:t>facilities</w:t>
+      </w:r>
+      <w:r>
+        <w:t>Block</w:t>
+      </w:r>
+      <w:proofErr w:type="spellEnd"/>
+      <w:r>
+        <w:t xml:space="preserve"> storage (OS, database).</w:t>
+      </w:r>
+      <w:proofErr w:type="gramEnd"/>
     </w:p>
     <w:p/>
     <w:p>
-      <w:r>
-        <w:t>Allows you to upload files. 0 to 5 TB per files. Unlimited storage. Files stored in buckets</w:t>
+      <w:proofErr w:type="gramStart"/>
+      <w:r>
+        <w:t>Allows you to upload files.</w:t>
+      </w:r>
+      <w:proofErr w:type="gramEnd"/>
+      <w:r>
+        <w:t xml:space="preserve"> </w:t>
+      </w:r>
+      <w:proofErr w:type="gramStart"/>
+      <w:r>
+        <w:t>0 to 5 TB per files.</w:t>
+      </w:r>
+      <w:proofErr w:type="gramEnd"/>
+      <w:r>
+        <w:t xml:space="preserve"> </w:t>
+      </w:r>
+      <w:proofErr w:type="gramStart"/>
+      <w:r>
+        <w:t>Unlimited storage.</w:t>
+      </w:r>
+      <w:proofErr w:type="gramEnd"/>
+      <w:r>
+        <w:t xml:space="preserve"> Files stored in buckets</w:t>
       </w:r>
     </w:p>
     <w:p>
@@ -2324,11 +2694,19 @@
           <w:numId w:val="19"/>
         </w:numPr>
       </w:pPr>
-      <w:r>
-        <w:rPr>
-          <w:b/>
-        </w:rPr>
-        <w:t xml:space="preserve">Subresources </w:t>
+      <w:proofErr w:type="spellStart"/>
+      <w:r>
+        <w:rPr>
+          <w:b/>
+        </w:rPr>
+        <w:t>Subresources</w:t>
+      </w:r>
+      <w:proofErr w:type="spellEnd"/>
+      <w:r>
+        <w:rPr>
+          <w:b/>
+        </w:rPr>
+        <w:t xml:space="preserve"> </w:t>
       </w:r>
       <w:r>
         <w:t>– exist underneath an object</w:t>
@@ -2428,7 +2806,21 @@
         <w:rPr>
           <w:b/>
         </w:rPr>
-        <w:t>S3 – IA(infrequently accessed)</w:t>
+        <w:t xml:space="preserve">S3 – </w:t>
+      </w:r>
+      <w:proofErr w:type="gramStart"/>
+      <w:r>
+        <w:rPr>
+          <w:b/>
+        </w:rPr>
+        <w:t>IA(</w:t>
+      </w:r>
+      <w:proofErr w:type="gramEnd"/>
+      <w:r>
+        <w:rPr>
+          <w:b/>
+        </w:rPr>
+        <w:t>infrequently accessed)</w:t>
       </w:r>
       <w:r>
         <w:t xml:space="preserve"> –for data that is accessed less frequently, but requires rapid access when needed. Lower fee than S3, but you are charged a retrieval fee.</w:t>
@@ -2445,7 +2837,15 @@
         <w:t xml:space="preserve"> – Designed to provide 99.99% durability and 99.99% availability of objects over a given year.</w:t>
       </w:r>
       <w:r>
-        <w:t xml:space="preserve"> (reproducible data like thumb nails.)</w:t>
+        <w:t xml:space="preserve"> (</w:t>
+      </w:r>
+      <w:proofErr w:type="gramStart"/>
+      <w:r>
+        <w:t>reproducible</w:t>
+      </w:r>
+      <w:proofErr w:type="gramEnd"/>
+      <w:r>
+        <w:t xml:space="preserve"> data like thumb nails.)</w:t>
       </w:r>
     </w:p>
     <w:p>
@@ -2522,7 +2922,7 @@
       </w:pPr>
     </w:p>
     <w:p>
-      <w:hyperlink r:id="rId5" w:history="1">
+      <w:hyperlink r:id="rId6" w:history="1">
         <w:r>
           <w:rPr>
             <w:rStyle w:val="Hyperlink"/>
@@ -2542,15 +2942,24 @@
           <w:b/>
         </w:rPr>
       </w:pPr>
-      <w:r>
-        <w:rPr>
-          <w:b/>
-        </w:rPr>
-        <w:t>region – bucket name at end.</w:t>
+      <w:proofErr w:type="gramStart"/>
+      <w:r>
+        <w:rPr>
+          <w:b/>
+        </w:rPr>
+        <w:t>region</w:t>
+      </w:r>
+      <w:proofErr w:type="gramEnd"/>
+      <w:r>
+        <w:rPr>
+          <w:b/>
+        </w:rPr>
+        <w:t xml:space="preserve"> – bucket name at end.</w:t>
       </w:r>
     </w:p>
     <w:p/>
     <w:p>
+      <w:proofErr w:type="gramStart"/>
       <w:r>
         <w:rPr>
           <w:b/>
@@ -2558,7 +2967,11 @@
         <w:t xml:space="preserve">Glacier </w:t>
       </w:r>
       <w:r>
-        <w:t>– extremely low-cost storage service for data archival. Stores data as little as $0.01 per gigabyte per month and is optimized for data that is infrequently accessed and for which retrieval times of 3 to 5 hours are suitable.</w:t>
+        <w:t>– extremely low-cost storage service for data archival.</w:t>
+      </w:r>
+      <w:proofErr w:type="gramEnd"/>
+      <w:r>
+        <w:t xml:space="preserve"> Stores data as little as $0.01 per gigabyte per month and is optimized for data that is infrequently accessed and for which retrieval times of 3 to 5 hours are suitable.</w:t>
       </w:r>
     </w:p>
     <w:p/>
@@ -2630,7 +3043,15 @@
         <w:t>Transfer Acceleration</w:t>
       </w:r>
       <w:r>
-        <w:t xml:space="preserve"> – enables fast, easy and secure transfers of file over long distances between you end users and an S3 bucket. Transfer Acceleration takes advantage of Amazon CloudFront’s globally distributed edge locations. As the data arrives at an edge location, data is routed to Amazon S3 over an optimized network path.</w:t>
+        <w:t xml:space="preserve"> – enables fast, easy and secure transfers of file over long distances between you end users and an S3 bucket. Transfer Acceleration takes advantage of Amazon </w:t>
+      </w:r>
+      <w:proofErr w:type="spellStart"/>
+      <w:r>
+        <w:t>CloudFront’s</w:t>
+      </w:r>
+      <w:proofErr w:type="spellEnd"/>
+      <w:r>
+        <w:t xml:space="preserve"> globally distributed edge locations. As the data arrives at an edge location, data is routed to Amazon S3 over an optimized network path.</w:t>
       </w:r>
       <w:r>
         <w:t xml:space="preserve"> Users upload to edge location</w:t>
@@ -2648,8 +3069,21 @@
       </w:r>
     </w:p>
     <w:p>
-      <w:r>
-        <w:t xml:space="preserve">Can run a static website hosting. Tags, cross-region replication, logging. </w:t>
+      <w:proofErr w:type="gramStart"/>
+      <w:r>
+        <w:t>Can run a static website hosting.</w:t>
+      </w:r>
+      <w:proofErr w:type="gramEnd"/>
+      <w:r>
+        <w:t xml:space="preserve"> </w:t>
+      </w:r>
+      <w:proofErr w:type="gramStart"/>
+      <w:r>
+        <w:t>Tags, cross-region replication, logging.</w:t>
+      </w:r>
+      <w:proofErr w:type="gramEnd"/>
+      <w:r>
+        <w:t xml:space="preserve"> </w:t>
       </w:r>
     </w:p>
     <w:p>
@@ -2658,9 +3092,11 @@
       </w:r>
     </w:p>
     <w:p>
+      <w:proofErr w:type="gramStart"/>
       <w:r>
         <w:t>Can allow permissions on specific buckets, etc.</w:t>
       </w:r>
+      <w:proofErr w:type="gramEnd"/>
     </w:p>
     <w:p>
       <w:r>
@@ -2690,11 +3126,19 @@
           <w:b/>
         </w:rPr>
       </w:pPr>
-      <w:r>
-        <w:rPr>
-          <w:b/>
-        </w:rPr>
-        <w:t>Cant delete versioning once it is enabled.</w:t>
+      <w:proofErr w:type="gramStart"/>
+      <w:r>
+        <w:rPr>
+          <w:b/>
+        </w:rPr>
+        <w:t>Cant</w:t>
+      </w:r>
+      <w:proofErr w:type="gramEnd"/>
+      <w:r>
+        <w:rPr>
+          <w:b/>
+        </w:rPr>
+        <w:t xml:space="preserve"> delete versioning once it is enabled.</w:t>
       </w:r>
     </w:p>
     <w:p>
@@ -2756,8 +3200,13 @@
         <w:t xml:space="preserve"> don’t replicate to other regions. </w:t>
       </w:r>
       <w:r>
-        <w:t>Unless you delete the object will it come up in the replicated region.</w:t>
-      </w:r>
+        <w:t xml:space="preserve">Unless you delete the object will it come up in the replicated </w:t>
+      </w:r>
+      <w:proofErr w:type="gramStart"/>
+      <w:r>
+        <w:t>region.</w:t>
+      </w:r>
+      <w:proofErr w:type="gramEnd"/>
     </w:p>
     <w:p>
       <w:r>
@@ -2771,7 +3220,7 @@
     </w:p>
     <w:p/>
     <w:p>
-      <w:hyperlink r:id="rId6" w:history="1">
+      <w:hyperlink r:id="rId7" w:history="1">
         <w:r>
           <w:rPr>
             <w:rStyle w:val="Hyperlink"/>
@@ -2798,8 +3247,13 @@
       </w:r>
     </w:p>
     <w:p>
-      <w:r>
-        <w:t xml:space="preserve">Can’t recover permanently deleted items. </w:t>
+      <w:proofErr w:type="gramStart"/>
+      <w:r>
+        <w:t>Can’t recover permanently deleted items.</w:t>
+      </w:r>
+      <w:proofErr w:type="gramEnd"/>
+      <w:r>
+        <w:t xml:space="preserve"> </w:t>
       </w:r>
     </w:p>
     <w:p>
@@ -2808,8 +3262,21 @@
       </w:r>
     </w:p>
     <w:p>
-      <w:r>
-        <w:t xml:space="preserve">Can be used in conjunction with versioning. Can be applied to current version or previous versions. </w:t>
+      <w:proofErr w:type="gramStart"/>
+      <w:r>
+        <w:t>Can be used in conjunction with versioning.</w:t>
+      </w:r>
+      <w:proofErr w:type="gramEnd"/>
+      <w:r>
+        <w:t xml:space="preserve"> </w:t>
+      </w:r>
+      <w:proofErr w:type="gramStart"/>
+      <w:r>
+        <w:t>Can be applied to current version or previous versions.</w:t>
+      </w:r>
+      <w:proofErr w:type="gramEnd"/>
+      <w:r>
+        <w:t xml:space="preserve"> </w:t>
       </w:r>
     </w:p>
     <w:p/>
@@ -2819,27 +3286,49 @@
           <w:b/>
         </w:rPr>
       </w:pPr>
-      <w:r>
-        <w:rPr>
-          <w:b/>
-        </w:rPr>
-        <w:t>CloudFront CDN Overview</w:t>
-      </w:r>
-    </w:p>
-    <w:p>
-      <w:pPr>
-        <w:rPr>
-          <w:b/>
-        </w:rPr>
-      </w:pPr>
-    </w:p>
-    <w:p>
-      <w:r>
-        <w:t>A system of distributed servers that deliver webpages and other web content to a user based on the geographic location of the user, The origin of the webpage and a content delivery server.</w:t>
-      </w:r>
-    </w:p>
-    <w:p>
-      <w:pPr>
+      <w:proofErr w:type="spellStart"/>
+      <w:r>
+        <w:rPr>
+          <w:b/>
+        </w:rPr>
+        <w:t>CloudFront</w:t>
+      </w:r>
+      <w:proofErr w:type="spellEnd"/>
+      <w:r>
+        <w:rPr>
+          <w:b/>
+        </w:rPr>
+        <w:t xml:space="preserve"> CDN Overview</w:t>
+      </w:r>
+    </w:p>
+    <w:p>
+      <w:pPr>
+        <w:rPr>
+          <w:b/>
+        </w:rPr>
+      </w:pPr>
+    </w:p>
+    <w:p>
+      <w:r>
+        <w:t xml:space="preserve">A system of distributed servers that deliver webpages and other web content to a user based on the geographic location of the user, </w:t>
+      </w:r>
+      <w:proofErr w:type="gramStart"/>
+      <w:r>
+        <w:t>The</w:t>
+      </w:r>
+      <w:proofErr w:type="gramEnd"/>
+      <w:r>
+        <w:t xml:space="preserve"> origin of the webpage and a content delivery server.</w:t>
+      </w:r>
+    </w:p>
+    <w:p/>
+    <w:p>
+      <w:pPr>
+        <w:pStyle w:val="ListParagraph"/>
+        <w:numPr>
+          <w:ilvl w:val="0"/>
+          <w:numId w:val="27"/>
+        </w:numPr>
         <w:rPr>
           <w:b/>
         </w:rPr>
@@ -2857,16 +3346,23 @@
         <w:rPr>
           <w:b/>
         </w:rPr>
-        <w:t>Cache is TTL. Not just for read only</w:t>
-      </w:r>
-      <w:r>
-        <w:rPr>
-          <w:b/>
-        </w:rPr>
-        <w:t>. Clearing cache objects means you’ll be charged.</w:t>
-      </w:r>
-    </w:p>
-    <w:p>
+        <w:t>Cache is TTL. Not just for read only. Clearing cache objects means you’ll be charged.</w:t>
+      </w:r>
+      <w:r>
+        <w:rPr>
+          <w:b/>
+        </w:rPr>
+        <w:t xml:space="preserve"> TTL is 24 hours.</w:t>
+      </w:r>
+    </w:p>
+    <w:p>
+      <w:pPr>
+        <w:pStyle w:val="ListParagraph"/>
+        <w:numPr>
+          <w:ilvl w:val="0"/>
+          <w:numId w:val="27"/>
+        </w:numPr>
+      </w:pPr>
       <w:r>
         <w:rPr>
           <w:b/>
@@ -2878,6 +3374,13 @@
       </w:r>
     </w:p>
     <w:p>
+      <w:pPr>
+        <w:pStyle w:val="ListParagraph"/>
+        <w:numPr>
+          <w:ilvl w:val="0"/>
+          <w:numId w:val="27"/>
+        </w:numPr>
+      </w:pPr>
       <w:r>
         <w:rPr>
           <w:b/>
@@ -2889,11 +3392,34 @@
       </w:r>
     </w:p>
     <w:p>
-      <w:r>
-        <w:t>Cloud Front - can be used to deliver your entire website, including dynamic, static, streaming, and interactive content using a global network of edge locations. Requests for your content are automatically routed to the nearest edge location, so content is delivered with the best possible performance. Optmiized to work with other AWS services. Works seamlessly with any non-AWS origin server which stores the original, definitive versions of your files.</w:t>
-      </w:r>
-    </w:p>
-    <w:p>
+      <w:pPr>
+        <w:pStyle w:val="ListParagraph"/>
+        <w:numPr>
+          <w:ilvl w:val="0"/>
+          <w:numId w:val="27"/>
+        </w:numPr>
+      </w:pPr>
+      <w:r>
+        <w:t xml:space="preserve">Cloud Front - can be used to deliver your entire website, including dynamic, static, streaming, and interactive content using a global network of edge locations. Requests for your content are automatically routed to the nearest edge location, so content is delivered with the best possible performance. </w:t>
+      </w:r>
+      <w:r>
+        <w:t>Optimized</w:t>
+      </w:r>
+      <w:r>
+        <w:t xml:space="preserve"> to work with other AWS services. Works seamlessly with any non-AWS origin server which stores the original, definitive versions of your files.</w:t>
+      </w:r>
+      <w:r>
+        <w:t xml:space="preserve"> Can use multiple origins.</w:t>
+      </w:r>
+    </w:p>
+    <w:p>
+      <w:pPr>
+        <w:pStyle w:val="ListParagraph"/>
+        <w:numPr>
+          <w:ilvl w:val="0"/>
+          <w:numId w:val="27"/>
+        </w:numPr>
+      </w:pPr>
       <w:r>
         <w:rPr>
           <w:b/>
@@ -2905,6 +3431,13 @@
       </w:r>
     </w:p>
     <w:p>
+      <w:pPr>
+        <w:pStyle w:val="ListParagraph"/>
+        <w:numPr>
+          <w:ilvl w:val="0"/>
+          <w:numId w:val="27"/>
+        </w:numPr>
+      </w:pPr>
       <w:r>
         <w:rPr>
           <w:b/>
@@ -2915,8 +3448,9 @@
         <w:t xml:space="preserve"> – Used for Media Streaming. </w:t>
       </w:r>
     </w:p>
-    <w:p>
-      <w:hyperlink r:id="rId7" w:history="1">
+    <w:p/>
+    <w:p>
+      <w:hyperlink r:id="rId8" w:history="1">
         <w:r>
           <w:rPr>
             <w:rStyle w:val="Hyperlink"/>
@@ -2941,7 +3475,50 @@
     </w:p>
     <w:p>
       <w:r>
-        <w:t>Can restrict users to use cloudfront only versus the s3 url.  If objects consistenly change, it would be good to change the TTL if it happens often. Acloud guru uses signed urls that are geared towards users and can’t be shared with users based on who or who didn’t pay.</w:t>
+        <w:lastRenderedPageBreak/>
+        <w:t xml:space="preserve">Can restrict users to use </w:t>
+      </w:r>
+      <w:proofErr w:type="spellStart"/>
+      <w:r>
+        <w:t>cloudfront</w:t>
+      </w:r>
+      <w:proofErr w:type="spellEnd"/>
+      <w:r>
+        <w:t xml:space="preserve"> only versus the s3 </w:t>
+      </w:r>
+      <w:proofErr w:type="spellStart"/>
+      <w:proofErr w:type="gramStart"/>
+      <w:r>
+        <w:t>url</w:t>
+      </w:r>
+      <w:proofErr w:type="spellEnd"/>
+      <w:proofErr w:type="gramEnd"/>
+      <w:r>
+        <w:t xml:space="preserve">.  If objects </w:t>
+      </w:r>
+      <w:proofErr w:type="spellStart"/>
+      <w:r>
+        <w:t>consistenly</w:t>
+      </w:r>
+      <w:proofErr w:type="spellEnd"/>
+      <w:r>
+        <w:t xml:space="preserve"> change, it would be good to change the TTL if it happens often. </w:t>
+      </w:r>
+      <w:proofErr w:type="spellStart"/>
+      <w:r>
+        <w:t>Acloud</w:t>
+      </w:r>
+      <w:proofErr w:type="spellEnd"/>
+      <w:r>
+        <w:t xml:space="preserve"> guru uses signed </w:t>
+      </w:r>
+      <w:proofErr w:type="spellStart"/>
+      <w:r>
+        <w:t>urls</w:t>
+      </w:r>
+      <w:proofErr w:type="spellEnd"/>
+      <w:r>
+        <w:t xml:space="preserve"> that are geared towards users and can’t be shared with users based on who or who didn’t pay.</w:t>
       </w:r>
     </w:p>
     <w:p>
@@ -2972,8 +3549,21 @@
         <w:rPr>
           <w:b/>
         </w:rPr>
-        <w:lastRenderedPageBreak/>
-        <w:t xml:space="preserve">Invalidating objects can remove them from CloudFront edge locations. Costs money by removing it Stops content from being cached before the TTL if it is in process. Used not only for downloading but uploading. </w:t>
+        <w:t xml:space="preserve">Invalidating objects can remove them from </w:t>
+      </w:r>
+      <w:proofErr w:type="spellStart"/>
+      <w:r>
+        <w:rPr>
+          <w:b/>
+        </w:rPr>
+        <w:t>CloudFront</w:t>
+      </w:r>
+      <w:proofErr w:type="spellEnd"/>
+      <w:r>
+        <w:rPr>
+          <w:b/>
+        </w:rPr>
+        <w:t xml:space="preserve"> edge locations. Costs money by removing it Stops content from being cached before the TTL if it is in process. Used not only for downloading but uploading. </w:t>
       </w:r>
     </w:p>
     <w:p>
@@ -3140,6 +3730,7 @@
           <w:szCs w:val="20"/>
         </w:rPr>
       </w:pPr>
+      <w:proofErr w:type="gramStart"/>
       <w:r>
         <w:rPr>
           <w:rFonts w:ascii="Courier New" w:eastAsia="Times New Roman" w:hAnsi="Courier New" w:cs="Courier New"/>
@@ -3147,7 +3738,17 @@
           <w:sz w:val="20"/>
           <w:szCs w:val="20"/>
         </w:rPr>
-        <w:t xml:space="preserve">In a word, Patience.  </w:t>
+        <w:t>In a word, Patience.</w:t>
+      </w:r>
+      <w:proofErr w:type="gramEnd"/>
+      <w:r>
+        <w:rPr>
+          <w:rFonts w:ascii="Courier New" w:eastAsia="Times New Roman" w:hAnsi="Courier New" w:cs="Courier New"/>
+          <w:color w:val="000000"/>
+          <w:sz w:val="20"/>
+          <w:szCs w:val="20"/>
+        </w:rPr>
+        <w:t xml:space="preserve">  </w:t>
       </w:r>
     </w:p>
     <w:p>
@@ -3212,7 +3813,27 @@
           <w:sz w:val="20"/>
           <w:szCs w:val="20"/>
         </w:rPr>
-        <w:t>The Lab does work, however there appears to be a problem that the delay caused by the distribution's settings and DNS values replication causes the initial accesses to fail and cache the 'failure'.</w:t>
+        <w:t xml:space="preserve">The Lab does </w:t>
+      </w:r>
+      <w:proofErr w:type="gramStart"/>
+      <w:r>
+        <w:rPr>
+          <w:rFonts w:ascii="Courier New" w:eastAsia="Times New Roman" w:hAnsi="Courier New" w:cs="Courier New"/>
+          <w:color w:val="000000"/>
+          <w:sz w:val="20"/>
+          <w:szCs w:val="20"/>
+        </w:rPr>
+        <w:t>work,</w:t>
+      </w:r>
+      <w:proofErr w:type="gramEnd"/>
+      <w:r>
+        <w:rPr>
+          <w:rFonts w:ascii="Courier New" w:eastAsia="Times New Roman" w:hAnsi="Courier New" w:cs="Courier New"/>
+          <w:color w:val="000000"/>
+          <w:sz w:val="20"/>
+          <w:szCs w:val="20"/>
+        </w:rPr>
+        <w:t xml:space="preserve"> however there appears to be a problem that the delay caused by the distribution's settings and DNS values replication causes the initial accesses to fail and cache the 'failure'.</w:t>
       </w:r>
     </w:p>
     <w:p>
@@ -3277,7 +3898,67 @@
           <w:sz w:val="20"/>
           <w:szCs w:val="20"/>
         </w:rPr>
-        <w:t>While the Distribution is being created and activated, CloudFront will simply redirect back to S3. However if the objects in S3 are not available an 'AccessDenied' is cached.  This behaviour also appears to be inconsistent which doesn't help.</w:t>
+        <w:t xml:space="preserve">While the Distribution is being created and activated, </w:t>
+      </w:r>
+      <w:proofErr w:type="spellStart"/>
+      <w:r>
+        <w:rPr>
+          <w:rFonts w:ascii="Courier New" w:eastAsia="Times New Roman" w:hAnsi="Courier New" w:cs="Courier New"/>
+          <w:color w:val="000000"/>
+          <w:sz w:val="20"/>
+          <w:szCs w:val="20"/>
+        </w:rPr>
+        <w:t>CloudFront</w:t>
+      </w:r>
+      <w:proofErr w:type="spellEnd"/>
+      <w:r>
+        <w:rPr>
+          <w:rFonts w:ascii="Courier New" w:eastAsia="Times New Roman" w:hAnsi="Courier New" w:cs="Courier New"/>
+          <w:color w:val="000000"/>
+          <w:sz w:val="20"/>
+          <w:szCs w:val="20"/>
+        </w:rPr>
+        <w:t xml:space="preserve"> will simply redirect back to S3. However if the objects in S3 are not available an '</w:t>
+      </w:r>
+      <w:proofErr w:type="spellStart"/>
+      <w:r>
+        <w:rPr>
+          <w:rFonts w:ascii="Courier New" w:eastAsia="Times New Roman" w:hAnsi="Courier New" w:cs="Courier New"/>
+          <w:color w:val="000000"/>
+          <w:sz w:val="20"/>
+          <w:szCs w:val="20"/>
+        </w:rPr>
+        <w:t>AccessDenied</w:t>
+      </w:r>
+      <w:proofErr w:type="spellEnd"/>
+      <w:r>
+        <w:rPr>
+          <w:rFonts w:ascii="Courier New" w:eastAsia="Times New Roman" w:hAnsi="Courier New" w:cs="Courier New"/>
+          <w:color w:val="000000"/>
+          <w:sz w:val="20"/>
+          <w:szCs w:val="20"/>
+        </w:rPr>
+        <w:t xml:space="preserve">' is cached.  This </w:t>
+      </w:r>
+      <w:proofErr w:type="spellStart"/>
+      <w:r>
+        <w:rPr>
+          <w:rFonts w:ascii="Courier New" w:eastAsia="Times New Roman" w:hAnsi="Courier New" w:cs="Courier New"/>
+          <w:color w:val="000000"/>
+          <w:sz w:val="20"/>
+          <w:szCs w:val="20"/>
+        </w:rPr>
+        <w:t>behaviour</w:t>
+      </w:r>
+      <w:proofErr w:type="spellEnd"/>
+      <w:r>
+        <w:rPr>
+          <w:rFonts w:ascii="Courier New" w:eastAsia="Times New Roman" w:hAnsi="Courier New" w:cs="Courier New"/>
+          <w:color w:val="000000"/>
+          <w:sz w:val="20"/>
+          <w:szCs w:val="20"/>
+        </w:rPr>
+        <w:t xml:space="preserve"> also appears to be inconsistent which doesn't help.</w:t>
       </w:r>
     </w:p>
     <w:p>
@@ -3342,7 +4023,27 @@
           <w:sz w:val="20"/>
           <w:szCs w:val="20"/>
         </w:rPr>
-        <w:t>I have confirmed that by waiting (I have been testing for at least an hour)  or Disabling and then Enabling will also allow the system to stabilize.</w:t>
+        <w:t>I have confirmed that by waiting (I have been testing for at least an hour</w:t>
+      </w:r>
+      <w:proofErr w:type="gramStart"/>
+      <w:r>
+        <w:rPr>
+          <w:rFonts w:ascii="Courier New" w:eastAsia="Times New Roman" w:hAnsi="Courier New" w:cs="Courier New"/>
+          <w:color w:val="000000"/>
+          <w:sz w:val="20"/>
+          <w:szCs w:val="20"/>
+        </w:rPr>
+        <w:t>)  or</w:t>
+      </w:r>
+      <w:proofErr w:type="gramEnd"/>
+      <w:r>
+        <w:rPr>
+          <w:rFonts w:ascii="Courier New" w:eastAsia="Times New Roman" w:hAnsi="Courier New" w:cs="Courier New"/>
+          <w:color w:val="000000"/>
+          <w:sz w:val="20"/>
+          <w:szCs w:val="20"/>
+        </w:rPr>
+        <w:t xml:space="preserve"> Disabling and then Enabling will also allow the system to stabilize.</w:t>
       </w:r>
     </w:p>
     <w:p>
@@ -3435,7 +4136,27 @@
           <w:sz w:val="20"/>
           <w:szCs w:val="20"/>
         </w:rPr>
-        <w:t>Here are my recommendation as a work around until we get to the bottom of this.</w:t>
+        <w:t xml:space="preserve">Here </w:t>
+      </w:r>
+      <w:proofErr w:type="gramStart"/>
+      <w:r>
+        <w:rPr>
+          <w:rFonts w:ascii="Courier New" w:eastAsia="Times New Roman" w:hAnsi="Courier New" w:cs="Courier New"/>
+          <w:color w:val="000000"/>
+          <w:sz w:val="20"/>
+          <w:szCs w:val="20"/>
+        </w:rPr>
+        <w:t>are my recommendation</w:t>
+      </w:r>
+      <w:proofErr w:type="gramEnd"/>
+      <w:r>
+        <w:rPr>
+          <w:rFonts w:ascii="Courier New" w:eastAsia="Times New Roman" w:hAnsi="Courier New" w:cs="Courier New"/>
+          <w:color w:val="000000"/>
+          <w:sz w:val="20"/>
+          <w:szCs w:val="20"/>
+        </w:rPr>
+        <w:t xml:space="preserve"> as a work around until we get to the bottom of this.</w:t>
       </w:r>
     </w:p>
     <w:p>
@@ -3500,7 +4221,47 @@
           <w:sz w:val="20"/>
           <w:szCs w:val="20"/>
         </w:rPr>
-        <w:t>A/  Do not attempt to access the objects in the S3 bucked until after the CloudFront distribution is fully "Deployed".  And even then I suggest waiting another 15 - 20 minutes.</w:t>
+        <w:t>A</w:t>
+      </w:r>
+      <w:proofErr w:type="gramStart"/>
+      <w:r>
+        <w:rPr>
+          <w:rFonts w:ascii="Courier New" w:eastAsia="Times New Roman" w:hAnsi="Courier New" w:cs="Courier New"/>
+          <w:color w:val="000000"/>
+          <w:sz w:val="20"/>
+          <w:szCs w:val="20"/>
+        </w:rPr>
+        <w:t>/  Do</w:t>
+      </w:r>
+      <w:proofErr w:type="gramEnd"/>
+      <w:r>
+        <w:rPr>
+          <w:rFonts w:ascii="Courier New" w:eastAsia="Times New Roman" w:hAnsi="Courier New" w:cs="Courier New"/>
+          <w:color w:val="000000"/>
+          <w:sz w:val="20"/>
+          <w:szCs w:val="20"/>
+        </w:rPr>
+        <w:t xml:space="preserve"> not attempt to access the objects in the S3 bucked until after the </w:t>
+      </w:r>
+      <w:proofErr w:type="spellStart"/>
+      <w:r>
+        <w:rPr>
+          <w:rFonts w:ascii="Courier New" w:eastAsia="Times New Roman" w:hAnsi="Courier New" w:cs="Courier New"/>
+          <w:color w:val="000000"/>
+          <w:sz w:val="20"/>
+          <w:szCs w:val="20"/>
+        </w:rPr>
+        <w:t>CloudFront</w:t>
+      </w:r>
+      <w:proofErr w:type="spellEnd"/>
+      <w:r>
+        <w:rPr>
+          <w:rFonts w:ascii="Courier New" w:eastAsia="Times New Roman" w:hAnsi="Courier New" w:cs="Courier New"/>
+          <w:color w:val="000000"/>
+          <w:sz w:val="20"/>
+          <w:szCs w:val="20"/>
+        </w:rPr>
+        <w:t xml:space="preserve"> distribution is fully "Deployed".  And even then I suggest waiting another 15 - 20 minutes.</w:t>
       </w:r>
     </w:p>
     <w:p>
@@ -3565,7 +4326,47 @@
           <w:sz w:val="20"/>
           <w:szCs w:val="20"/>
         </w:rPr>
-        <w:t>B/  Delay the UpLoading of your test images until after the Cloud Distribution is Deployed.</w:t>
+        <w:t>B</w:t>
+      </w:r>
+      <w:proofErr w:type="gramStart"/>
+      <w:r>
+        <w:rPr>
+          <w:rFonts w:ascii="Courier New" w:eastAsia="Times New Roman" w:hAnsi="Courier New" w:cs="Courier New"/>
+          <w:color w:val="000000"/>
+          <w:sz w:val="20"/>
+          <w:szCs w:val="20"/>
+        </w:rPr>
+        <w:t>/  Delay</w:t>
+      </w:r>
+      <w:proofErr w:type="gramEnd"/>
+      <w:r>
+        <w:rPr>
+          <w:rFonts w:ascii="Courier New" w:eastAsia="Times New Roman" w:hAnsi="Courier New" w:cs="Courier New"/>
+          <w:color w:val="000000"/>
+          <w:sz w:val="20"/>
+          <w:szCs w:val="20"/>
+        </w:rPr>
+        <w:t xml:space="preserve"> the </w:t>
+      </w:r>
+      <w:proofErr w:type="spellStart"/>
+      <w:r>
+        <w:rPr>
+          <w:rFonts w:ascii="Courier New" w:eastAsia="Times New Roman" w:hAnsi="Courier New" w:cs="Courier New"/>
+          <w:color w:val="000000"/>
+          <w:sz w:val="20"/>
+          <w:szCs w:val="20"/>
+        </w:rPr>
+        <w:t>UpLoading</w:t>
+      </w:r>
+      <w:proofErr w:type="spellEnd"/>
+      <w:r>
+        <w:rPr>
+          <w:rFonts w:ascii="Courier New" w:eastAsia="Times New Roman" w:hAnsi="Courier New" w:cs="Courier New"/>
+          <w:color w:val="000000"/>
+          <w:sz w:val="20"/>
+          <w:szCs w:val="20"/>
+        </w:rPr>
+        <w:t xml:space="preserve"> of your test images until after the Cloud Distribution is Deployed.</w:t>
       </w:r>
     </w:p>
     <w:p>
@@ -3623,6 +4424,7 @@
           <w:szCs w:val="20"/>
         </w:rPr>
       </w:pPr>
+      <w:proofErr w:type="gramStart"/>
       <w:r>
         <w:rPr>
           <w:rFonts w:ascii="Courier New" w:eastAsia="Times New Roman" w:hAnsi="Courier New" w:cs="Courier New"/>
@@ -3630,7 +4432,37 @@
           <w:sz w:val="20"/>
           <w:szCs w:val="20"/>
         </w:rPr>
-        <w:t>C/ If you are stuck now.  UpLoad a different image and use the new Image for testing</w:t>
+        <w:t>C/ If you are stuck now.</w:t>
+      </w:r>
+      <w:proofErr w:type="gramEnd"/>
+      <w:r>
+        <w:rPr>
+          <w:rFonts w:ascii="Courier New" w:eastAsia="Times New Roman" w:hAnsi="Courier New" w:cs="Courier New"/>
+          <w:color w:val="000000"/>
+          <w:sz w:val="20"/>
+          <w:szCs w:val="20"/>
+        </w:rPr>
+        <w:t xml:space="preserve">  </w:t>
+      </w:r>
+      <w:proofErr w:type="spellStart"/>
+      <w:r>
+        <w:rPr>
+          <w:rFonts w:ascii="Courier New" w:eastAsia="Times New Roman" w:hAnsi="Courier New" w:cs="Courier New"/>
+          <w:color w:val="000000"/>
+          <w:sz w:val="20"/>
+          <w:szCs w:val="20"/>
+        </w:rPr>
+        <w:t>UpLoad</w:t>
+      </w:r>
+      <w:proofErr w:type="spellEnd"/>
+      <w:r>
+        <w:rPr>
+          <w:rFonts w:ascii="Courier New" w:eastAsia="Times New Roman" w:hAnsi="Courier New" w:cs="Courier New"/>
+          <w:color w:val="000000"/>
+          <w:sz w:val="20"/>
+          <w:szCs w:val="20"/>
+        </w:rPr>
+        <w:t xml:space="preserve"> a different image and use the new Image for testing</w:t>
       </w:r>
     </w:p>
     <w:p>
@@ -3887,6 +4719,7 @@
         <w:rPr>
           <w:b/>
         </w:rPr>
+        <w:lastRenderedPageBreak/>
         <w:t>S3 – Security &amp; Encryption</w:t>
       </w:r>
     </w:p>
@@ -3899,13 +4732,37 @@
     </w:p>
     <w:p>
       <w:r>
-        <w:t xml:space="preserve">All buckets are private. Access controls can be setup by bucket policies or ACL’s. </w:t>
-      </w:r>
-    </w:p>
-    <w:p>
-      <w:r>
-        <w:t>S3 buckets can be configured to create access logs which log all requests made to the S3 bucket. Can be done to another bucket.</w:t>
-      </w:r>
+        <w:t xml:space="preserve">All buckets are private. </w:t>
+      </w:r>
+    </w:p>
+    <w:p>
+      <w:pPr>
+        <w:pStyle w:val="ListParagraph"/>
+        <w:numPr>
+          <w:ilvl w:val="0"/>
+          <w:numId w:val="28"/>
+        </w:numPr>
+      </w:pPr>
+      <w:r>
+        <w:t xml:space="preserve">Access controls can be setup by bucket policies or ACL’s. </w:t>
+      </w:r>
+    </w:p>
+    <w:p>
+      <w:pPr>
+        <w:pStyle w:val="ListParagraph"/>
+        <w:numPr>
+          <w:ilvl w:val="0"/>
+          <w:numId w:val="28"/>
+        </w:numPr>
+      </w:pPr>
+      <w:r>
+        <w:t xml:space="preserve">S3 buckets can be configured to create access logs which log all requests made to the S3 bucket. </w:t>
+      </w:r>
+      <w:proofErr w:type="gramStart"/>
+      <w:r>
+        <w:t>Can be done to another bucket.</w:t>
+      </w:r>
+      <w:proofErr w:type="gramEnd"/>
     </w:p>
     <w:p>
       <w:r>
@@ -3934,7 +4791,6 @@
         <w:rPr>
           <w:b/>
         </w:rPr>
-        <w:lastRenderedPageBreak/>
         <w:t>SSL/TLS</w:t>
       </w:r>
     </w:p>
@@ -4113,7 +4969,15 @@
         </w:numPr>
       </w:pPr>
       <w:r>
-        <w:t>Supports VMware ESXi or Hyper-V</w:t>
+        <w:t xml:space="preserve">Supports VMware </w:t>
+      </w:r>
+      <w:proofErr w:type="spellStart"/>
+      <w:r>
+        <w:t>ESXi</w:t>
+      </w:r>
+      <w:proofErr w:type="spellEnd"/>
+      <w:r>
+        <w:t xml:space="preserve"> or Hyper-V</w:t>
       </w:r>
     </w:p>
     <w:p>
@@ -4248,6 +5112,7 @@
         <w:rPr>
           <w:b/>
         </w:rPr>
+        <w:lastRenderedPageBreak/>
         <w:t xml:space="preserve">(Gateway) </w:t>
       </w:r>
       <w:r>
@@ -4314,8 +5179,15 @@
         </w:numPr>
       </w:pPr>
       <w:r>
-        <w:lastRenderedPageBreak/>
-        <w:t>Frequently accessed data (Cached volumes) is kept locally with S3 being your primary data storage. Can create up to 32 TB size and attach the volumes as iSCSI devices to on-premise application servers. 1 GB – 32 TB in cached volumes. Volumes are written to S3.</w:t>
+        <w:t xml:space="preserve">Frequently accessed data (Cached volumes) is kept locally with S3 being your primary data storage. Can create up to 32 TB size and attach the volumes as iSCSI devices to </w:t>
+      </w:r>
+      <w:proofErr w:type="spellStart"/>
+      <w:r>
+        <w:t>on-premise</w:t>
+      </w:r>
+      <w:proofErr w:type="spellEnd"/>
+      <w:r>
+        <w:t xml:space="preserve"> application servers. 1 GB – 32 TB in cached volumes. Volumes are written to S3.</w:t>
       </w:r>
       <w:r>
         <w:t xml:space="preserve"> Most likely EBS volumes in S3. </w:t>
@@ -4369,7 +5241,23 @@
         <w:t>Use existing tape-based backup application to store data on virtual tape cartridges that you create on your tape gateway.</w:t>
       </w:r>
       <w:r>
-        <w:t xml:space="preserve"> Preconfigured with media changer and tape drives which are available as iSCSI devices. Supported by Veam, NetBackup, etc</w:t>
+        <w:t xml:space="preserve"> Preconfigured with media changer and tape drives which are available as iSCSI </w:t>
+      </w:r>
+      <w:proofErr w:type="gramStart"/>
+      <w:r>
+        <w:t>devices.</w:t>
+      </w:r>
+      <w:proofErr w:type="gramEnd"/>
+      <w:r>
+        <w:t xml:space="preserve"> Supported by </w:t>
+      </w:r>
+      <w:proofErr w:type="spellStart"/>
+      <w:r>
+        <w:t>Veam</w:t>
+      </w:r>
+      <w:proofErr w:type="spellEnd"/>
+      <w:r>
+        <w:t>, NetBackup, etc</w:t>
       </w:r>
       <w:r>
         <w:t>. Sent to S3 and then shelfed to Glacier</w:t>
@@ -4410,11 +5298,21 @@
         <w:t>Import/Export Disk service</w:t>
       </w:r>
       <w:r>
-        <w:t xml:space="preserve"> – accelerate moving large amount of data in and out of AWS cloud with portable storage devices for transport. Transfers data directly onto and off of storage devices using AWS internal network and bypass internet. </w:t>
-      </w:r>
+        <w:t xml:space="preserve"> – accelerate moving large amount of data in and out of AWS cloud with portable storage devices for transport. </w:t>
+      </w:r>
+      <w:proofErr w:type="gramStart"/>
+      <w:r>
+        <w:t>Transfers data directly onto and off of storage devices using AWS internal network and bypass internet.</w:t>
+      </w:r>
+      <w:proofErr w:type="gramEnd"/>
+      <w:r>
+        <w:t xml:space="preserve"> </w:t>
+      </w:r>
+      <w:proofErr w:type="gramStart"/>
       <w:r>
         <w:t>Still available.</w:t>
       </w:r>
+      <w:proofErr w:type="gramEnd"/>
     </w:p>
     <w:p/>
     <w:p>
@@ -4431,10 +5329,26 @@
         <w:t xml:space="preserve"> </w:t>
       </w:r>
       <w:r>
-        <w:t>PB data transport solution that uses secure appliance to transfer large amount of data into and out of AWS. Cost is 1/5 that of High-speed internet. 80 TB in all regions</w:t>
-      </w:r>
-      <w:r>
-        <w:t>. Supports TPM and 256-bit encryption with tamper-resistant enclosures. AWS performs software erasure after all the data is transferred</w:t>
+        <w:t xml:space="preserve">PB data transport solution that uses secure appliance to transfer large amount of data into and out of AWS. Cost is 1/5 that of High-speed internet. </w:t>
+      </w:r>
+      <w:proofErr w:type="gramStart"/>
+      <w:r>
+        <w:t>80 TB in all regions</w:t>
+      </w:r>
+      <w:r>
+        <w:t>.</w:t>
+      </w:r>
+      <w:proofErr w:type="gramEnd"/>
+      <w:r>
+        <w:t xml:space="preserve"> </w:t>
+      </w:r>
+      <w:proofErr w:type="gramStart"/>
+      <w:r>
+        <w:t>Supports TPM and 256-bit encryption with tamper-resistant enclosures.</w:t>
+      </w:r>
+      <w:proofErr w:type="gramEnd"/>
+      <w:r>
+        <w:t xml:space="preserve"> AWS performs software erasure after all the data is transferred</w:t>
       </w:r>
       <w:r>
         <w:t xml:space="preserve">. Import to S3 or export from S3. </w:t>
@@ -4449,7 +5363,23 @@
         <w:t>Snowball Edge</w:t>
       </w:r>
       <w:r>
-        <w:t xml:space="preserve"> – contains 100 TB with onboard storage and compute capabilities. Little datacenter to bring on premise. You can run lambda functions locally as well. Supports local workloads in remote locations or transfer storage. Can cluster together and form a local storage tier, etc.</w:t>
+        <w:t xml:space="preserve"> – contains 100 TB with onboard storage and compute capabilities. </w:t>
+      </w:r>
+      <w:proofErr w:type="gramStart"/>
+      <w:r>
+        <w:t>Little datacenter to bring on premise.</w:t>
+      </w:r>
+      <w:proofErr w:type="gramEnd"/>
+      <w:r>
+        <w:t xml:space="preserve"> You can run lambda functions locally as well. </w:t>
+      </w:r>
+      <w:proofErr w:type="gramStart"/>
+      <w:r>
+        <w:t>Supports local workloads in remote locations or transfer storage.</w:t>
+      </w:r>
+      <w:proofErr w:type="gramEnd"/>
+      <w:r>
+        <w:t xml:space="preserve"> Can cluster together and form a local storage tier, etc.</w:t>
       </w:r>
     </w:p>
     <w:p/>
@@ -4464,7 +5394,31 @@
         <w:t xml:space="preserve"> </w:t>
       </w:r>
       <w:r>
-        <w:t xml:space="preserve">– PB or EB of data. Transfer 100PB per snowmobile. 45-foot long shipping container pulled by a semi-trailer truck. Easy to move massive amounts of volumes. Could take up to 6 months. </w:t>
+        <w:t xml:space="preserve">– PB or EB of data. Transfer 100PB per snowmobile. </w:t>
+      </w:r>
+      <w:proofErr w:type="gramStart"/>
+      <w:r>
+        <w:t>45-foot long shipping container pulled by a semi-trailer truck.</w:t>
+      </w:r>
+      <w:proofErr w:type="gramEnd"/>
+      <w:r>
+        <w:t xml:space="preserve"> </w:t>
+      </w:r>
+      <w:proofErr w:type="gramStart"/>
+      <w:r>
+        <w:t>Easy to move massive amounts of volumes.</w:t>
+      </w:r>
+      <w:proofErr w:type="gramEnd"/>
+      <w:r>
+        <w:t xml:space="preserve"> </w:t>
+      </w:r>
+      <w:proofErr w:type="gramStart"/>
+      <w:r>
+        <w:t>Could take up to 6 months.</w:t>
+      </w:r>
+      <w:proofErr w:type="gramEnd"/>
+      <w:r>
+        <w:t xml:space="preserve"> </w:t>
       </w:r>
     </w:p>
     <w:p/>
@@ -4476,8 +5430,182 @@
     </w:p>
     <w:p/>
     <w:p>
+      <w:r>
+        <w:t>There is a snowball client that can be downloaded.</w:t>
+      </w:r>
+    </w:p>
+    <w:p>
+      <w:proofErr w:type="gramStart"/>
+      <w:r>
+        <w:t>./</w:t>
+      </w:r>
+      <w:proofErr w:type="gramEnd"/>
+      <w:r>
+        <w:t>snowball start –I 192.168.1.116 –m manifest file –u access code</w:t>
+      </w:r>
+    </w:p>
+    <w:p>
+      <w:r>
+        <w:lastRenderedPageBreak/>
+        <w:t>Snowball stop</w:t>
+      </w:r>
+    </w:p>
+    <w:p/>
+    <w:p/>
+    <w:p>
+      <w:pPr>
+        <w:rPr>
+          <w:b/>
+        </w:rPr>
+      </w:pPr>
+      <w:r>
+        <w:rPr>
+          <w:b/>
+        </w:rPr>
+        <w:t xml:space="preserve">S3 Transfer Acceleration </w:t>
+      </w:r>
+    </w:p>
+    <w:p/>
+    <w:p>
+      <w:r>
+        <w:rPr>
+          <w:b/>
+        </w:rPr>
+        <w:t>S3 Transfer Acceleration</w:t>
+      </w:r>
+      <w:r>
+        <w:t xml:space="preserve"> - utilizes the </w:t>
+      </w:r>
+      <w:proofErr w:type="spellStart"/>
+      <w:r>
+        <w:t>CloudFront</w:t>
+      </w:r>
+      <w:proofErr w:type="spellEnd"/>
+      <w:r>
+        <w:t xml:space="preserve"> Edge network to accelerate you’re uploads to S3. You can use a distinct URL to upload directly to an edge location</w:t>
+      </w:r>
+    </w:p>
+    <w:p>
+      <w:pPr>
+        <w:pStyle w:val="ListParagraph"/>
+        <w:numPr>
+          <w:ilvl w:val="0"/>
+          <w:numId w:val="26"/>
+        </w:numPr>
+      </w:pPr>
+      <w:r>
+        <w:t>Does cost a little more money</w:t>
+      </w:r>
+    </w:p>
+    <w:p>
+      <w:pPr>
+        <w:pStyle w:val="ListParagraph"/>
+        <w:numPr>
+          <w:ilvl w:val="0"/>
+          <w:numId w:val="26"/>
+        </w:numPr>
+      </w:pPr>
+      <w:r>
+        <w:t>Further the way you are the faster the speed increase you will see.</w:t>
+      </w:r>
+    </w:p>
+    <w:p/>
+    <w:p>
+      <w:r>
+        <w:t>Lab (S3 Static Web Hosting):</w:t>
+      </w:r>
+    </w:p>
+    <w:p/>
+    <w:p>
+      <w:r>
+        <w:t xml:space="preserve">Know Static website hosting for developer exam. Bucket name. </w:t>
+      </w:r>
+      <w:proofErr w:type="gramStart"/>
+      <w:r>
+        <w:t>s3-website.region</w:t>
+      </w:r>
+      <w:proofErr w:type="gramEnd"/>
+      <w:r>
+        <w:t xml:space="preserve">. </w:t>
+      </w:r>
+      <w:proofErr w:type="spellStart"/>
+      <w:r>
+        <w:t>Serverless</w:t>
+      </w:r>
+      <w:proofErr w:type="spellEnd"/>
+      <w:r>
+        <w:t xml:space="preserve">. No </w:t>
+      </w:r>
+      <w:proofErr w:type="spellStart"/>
+      <w:r>
+        <w:t>php</w:t>
+      </w:r>
+      <w:proofErr w:type="spellEnd"/>
+      <w:r>
+        <w:t xml:space="preserve"> .NET framework, etc. </w:t>
+      </w:r>
+      <w:proofErr w:type="gramStart"/>
+      <w:r>
+        <w:t>Cheap to do.</w:t>
+      </w:r>
+      <w:proofErr w:type="gramEnd"/>
+    </w:p>
+    <w:p/>
+    <w:p/>
+    <w:p>
+      <w:r>
+        <w:t>Summary:</w:t>
+      </w:r>
+    </w:p>
+    <w:p/>
+    <w:p>
+      <w:r>
+        <w:t>S3 (Durable, immediately available, frequently accessed)</w:t>
+      </w:r>
+    </w:p>
+    <w:p>
+      <w:r>
+        <w:t>S3-IA (Durable, immediately available, infrequently accessed)</w:t>
+      </w:r>
+    </w:p>
+    <w:p>
+      <w:r>
+        <w:t>S3-Reduced Redundancy Storage (data easily reproducible like thumb nails)</w:t>
+      </w:r>
+    </w:p>
+    <w:p>
+      <w:r>
+        <w:t xml:space="preserve">Pay for all versions in S3. </w:t>
+      </w:r>
+    </w:p>
+    <w:p>
+      <w:proofErr w:type="spellStart"/>
+      <w:r>
+        <w:t>LifeCycle</w:t>
+      </w:r>
+      <w:proofErr w:type="spellEnd"/>
+      <w:r>
+        <w:t xml:space="preserve"> Management – transition to Standard –IA have to be 128 Kb in size and 30 days.</w:t>
+      </w:r>
+    </w:p>
+    <w:p>
+      <w:r>
+        <w:t xml:space="preserve">You can upload files to S3 much faster by enabling multipart upload. </w:t>
+      </w:r>
+      <w:r>
+        <w:rPr>
+          <w:b/>
+        </w:rPr>
+        <w:t>Read S3</w:t>
+      </w:r>
       <w:bookmarkStart w:id="0" w:name="_GoBack"/>
       <w:bookmarkEnd w:id="0"/>
+      <w:r>
+        <w:rPr>
+          <w:b/>
+        </w:rPr>
+        <w:t xml:space="preserve"> FAQ.</w:t>
+      </w:r>
     </w:p>
     <w:sectPr>
       <w:pgSz w:w="12240" w:h="15840"/>
@@ -4490,7 +5618,7 @@
 </file>
 
 <file path=word/numbering.xml><?xml version="1.0" encoding="utf-8"?>
-<w:numbering xmlns:wpc="http://schemas.microsoft.com/office/word/2010/wordprocessingCanvas" xmlns:mo="http://schemas.microsoft.com/office/mac/office/2008/main" xmlns:mc="http://schemas.openxmlformats.org/markup-compatibility/2006" xmlns:mv="urn:schemas-microsoft-com:mac:vml" xmlns:o="urn:schemas-microsoft-com:office:office" xmlns:r="http://schemas.openxmlformats.org/officeDocument/2006/relationships" xmlns:m="http://schemas.openxmlformats.org/officeDocument/2006/math" xmlns:v="urn:schemas-microsoft-com:vml" xmlns:wp14="http://schemas.microsoft.com/office/word/2010/wordprocessingDrawing" xmlns:wp="http://schemas.openxmlformats.org/drawingml/2006/wordprocessingDrawing" xmlns:w10="urn:schemas-microsoft-com:office:word" xmlns:w="http://schemas.openxmlformats.org/wordprocessingml/2006/main" xmlns:w14="http://schemas.microsoft.com/office/word/2010/wordml" xmlns:w15="http://schemas.microsoft.com/office/word/2012/wordml" xmlns:wpg="http://schemas.microsoft.com/office/word/2010/wordprocessingGroup" xmlns:wpi="http://schemas.microsoft.com/office/word/2010/wordprocessingInk" xmlns:wne="http://schemas.microsoft.com/office/word/2006/wordml" xmlns:wps="http://schemas.microsoft.com/office/word/2010/wordprocessingShape" mc:Ignorable="w14 w15 wp14">
+<w:numbering xmlns:wpc="http://schemas.microsoft.com/office/word/2010/wordprocessingCanvas" xmlns:mc="http://schemas.openxmlformats.org/markup-compatibility/2006" xmlns:o="urn:schemas-microsoft-com:office:office" xmlns:r="http://schemas.openxmlformats.org/officeDocument/2006/relationships" xmlns:m="http://schemas.openxmlformats.org/officeDocument/2006/math" xmlns:v="urn:schemas-microsoft-com:vml" xmlns:wp14="http://schemas.microsoft.com/office/word/2010/wordprocessingDrawing" xmlns:wp="http://schemas.openxmlformats.org/drawingml/2006/wordprocessingDrawing" xmlns:w10="urn:schemas-microsoft-com:office:word" xmlns:w="http://schemas.openxmlformats.org/wordprocessingml/2006/main" xmlns:w14="http://schemas.microsoft.com/office/word/2010/wordml" xmlns:wpg="http://schemas.microsoft.com/office/word/2010/wordprocessingGroup" xmlns:wpi="http://schemas.microsoft.com/office/word/2010/wordprocessingInk" xmlns:wne="http://schemas.microsoft.com/office/word/2006/wordml" xmlns:wps="http://schemas.microsoft.com/office/word/2010/wordprocessingShape" mc:Ignorable="w14 wp14">
   <w:abstractNum w:abstractNumId="0">
     <w:nsid w:val="0B51467D"/>
     <w:multiLevelType w:val="hybridMultilevel"/>
@@ -6300,6 +7428,119 @@
     </w:lvl>
   </w:abstractNum>
   <w:abstractNum w:abstractNumId="16">
+    <w:nsid w:val="36D13D31"/>
+    <w:multiLevelType w:val="hybridMultilevel"/>
+    <w:tmpl w:val="95E29136"/>
+    <w:lvl w:ilvl="0" w:tplc="04090001">
+      <w:start w:val="1"/>
+      <w:numFmt w:val="bullet"/>
+      <w:lvlText w:val=""/>
+      <w:lvlJc w:val="left"/>
+      <w:pPr>
+        <w:ind w:left="720" w:hanging="360"/>
+      </w:pPr>
+      <w:rPr>
+        <w:rFonts w:ascii="Symbol" w:hAnsi="Symbol" w:hint="default"/>
+      </w:rPr>
+    </w:lvl>
+    <w:lvl w:ilvl="1" w:tplc="04090003" w:tentative="1">
+      <w:start w:val="1"/>
+      <w:numFmt w:val="bullet"/>
+      <w:lvlText w:val="o"/>
+      <w:lvlJc w:val="left"/>
+      <w:pPr>
+        <w:ind w:left="1440" w:hanging="360"/>
+      </w:pPr>
+      <w:rPr>
+        <w:rFonts w:ascii="Courier New" w:hAnsi="Courier New" w:cs="Courier New" w:hint="default"/>
+      </w:rPr>
+    </w:lvl>
+    <w:lvl w:ilvl="2" w:tplc="04090005" w:tentative="1">
+      <w:start w:val="1"/>
+      <w:numFmt w:val="bullet"/>
+      <w:lvlText w:val=""/>
+      <w:lvlJc w:val="left"/>
+      <w:pPr>
+        <w:ind w:left="2160" w:hanging="360"/>
+      </w:pPr>
+      <w:rPr>
+        <w:rFonts w:ascii="Wingdings" w:hAnsi="Wingdings" w:hint="default"/>
+      </w:rPr>
+    </w:lvl>
+    <w:lvl w:ilvl="3" w:tplc="04090001" w:tentative="1">
+      <w:start w:val="1"/>
+      <w:numFmt w:val="bullet"/>
+      <w:lvlText w:val=""/>
+      <w:lvlJc w:val="left"/>
+      <w:pPr>
+        <w:ind w:left="2880" w:hanging="360"/>
+      </w:pPr>
+      <w:rPr>
+        <w:rFonts w:ascii="Symbol" w:hAnsi="Symbol" w:hint="default"/>
+      </w:rPr>
+    </w:lvl>
+    <w:lvl w:ilvl="4" w:tplc="04090003" w:tentative="1">
+      <w:start w:val="1"/>
+      <w:numFmt w:val="bullet"/>
+      <w:lvlText w:val="o"/>
+      <w:lvlJc w:val="left"/>
+      <w:pPr>
+        <w:ind w:left="3600" w:hanging="360"/>
+      </w:pPr>
+      <w:rPr>
+        <w:rFonts w:ascii="Courier New" w:hAnsi="Courier New" w:cs="Courier New" w:hint="default"/>
+      </w:rPr>
+    </w:lvl>
+    <w:lvl w:ilvl="5" w:tplc="04090005" w:tentative="1">
+      <w:start w:val="1"/>
+      <w:numFmt w:val="bullet"/>
+      <w:lvlText w:val=""/>
+      <w:lvlJc w:val="left"/>
+      <w:pPr>
+        <w:ind w:left="4320" w:hanging="360"/>
+      </w:pPr>
+      <w:rPr>
+        <w:rFonts w:ascii="Wingdings" w:hAnsi="Wingdings" w:hint="default"/>
+      </w:rPr>
+    </w:lvl>
+    <w:lvl w:ilvl="6" w:tplc="04090001" w:tentative="1">
+      <w:start w:val="1"/>
+      <w:numFmt w:val="bullet"/>
+      <w:lvlText w:val=""/>
+      <w:lvlJc w:val="left"/>
+      <w:pPr>
+        <w:ind w:left="5040" w:hanging="360"/>
+      </w:pPr>
+      <w:rPr>
+        <w:rFonts w:ascii="Symbol" w:hAnsi="Symbol" w:hint="default"/>
+      </w:rPr>
+    </w:lvl>
+    <w:lvl w:ilvl="7" w:tplc="04090003" w:tentative="1">
+      <w:start w:val="1"/>
+      <w:numFmt w:val="bullet"/>
+      <w:lvlText w:val="o"/>
+      <w:lvlJc w:val="left"/>
+      <w:pPr>
+        <w:ind w:left="5760" w:hanging="360"/>
+      </w:pPr>
+      <w:rPr>
+        <w:rFonts w:ascii="Courier New" w:hAnsi="Courier New" w:cs="Courier New" w:hint="default"/>
+      </w:rPr>
+    </w:lvl>
+    <w:lvl w:ilvl="8" w:tplc="04090005" w:tentative="1">
+      <w:start w:val="1"/>
+      <w:numFmt w:val="bullet"/>
+      <w:lvlText w:val=""/>
+      <w:lvlJc w:val="left"/>
+      <w:pPr>
+        <w:ind w:left="6480" w:hanging="360"/>
+      </w:pPr>
+      <w:rPr>
+        <w:rFonts w:ascii="Wingdings" w:hAnsi="Wingdings" w:hint="default"/>
+      </w:rPr>
+    </w:lvl>
+  </w:abstractNum>
+  <w:abstractNum w:abstractNumId="17">
     <w:nsid w:val="39287901"/>
     <w:multiLevelType w:val="hybridMultilevel"/>
     <w:tmpl w:val="C8481B0E"/>
@@ -6412,7 +7653,120 @@
       </w:rPr>
     </w:lvl>
   </w:abstractNum>
-  <w:abstractNum w:abstractNumId="17">
+  <w:abstractNum w:abstractNumId="18">
+    <w:nsid w:val="3A1B5232"/>
+    <w:multiLevelType w:val="hybridMultilevel"/>
+    <w:tmpl w:val="112C098C"/>
+    <w:lvl w:ilvl="0" w:tplc="04090001">
+      <w:start w:val="1"/>
+      <w:numFmt w:val="bullet"/>
+      <w:lvlText w:val=""/>
+      <w:lvlJc w:val="left"/>
+      <w:pPr>
+        <w:ind w:left="720" w:hanging="360"/>
+      </w:pPr>
+      <w:rPr>
+        <w:rFonts w:ascii="Symbol" w:hAnsi="Symbol" w:hint="default"/>
+      </w:rPr>
+    </w:lvl>
+    <w:lvl w:ilvl="1" w:tplc="04090003" w:tentative="1">
+      <w:start w:val="1"/>
+      <w:numFmt w:val="bullet"/>
+      <w:lvlText w:val="o"/>
+      <w:lvlJc w:val="left"/>
+      <w:pPr>
+        <w:ind w:left="1440" w:hanging="360"/>
+      </w:pPr>
+      <w:rPr>
+        <w:rFonts w:ascii="Courier New" w:hAnsi="Courier New" w:cs="Courier New" w:hint="default"/>
+      </w:rPr>
+    </w:lvl>
+    <w:lvl w:ilvl="2" w:tplc="04090005" w:tentative="1">
+      <w:start w:val="1"/>
+      <w:numFmt w:val="bullet"/>
+      <w:lvlText w:val=""/>
+      <w:lvlJc w:val="left"/>
+      <w:pPr>
+        <w:ind w:left="2160" w:hanging="360"/>
+      </w:pPr>
+      <w:rPr>
+        <w:rFonts w:ascii="Wingdings" w:hAnsi="Wingdings" w:hint="default"/>
+      </w:rPr>
+    </w:lvl>
+    <w:lvl w:ilvl="3" w:tplc="04090001" w:tentative="1">
+      <w:start w:val="1"/>
+      <w:numFmt w:val="bullet"/>
+      <w:lvlText w:val=""/>
+      <w:lvlJc w:val="left"/>
+      <w:pPr>
+        <w:ind w:left="2880" w:hanging="360"/>
+      </w:pPr>
+      <w:rPr>
+        <w:rFonts w:ascii="Symbol" w:hAnsi="Symbol" w:hint="default"/>
+      </w:rPr>
+    </w:lvl>
+    <w:lvl w:ilvl="4" w:tplc="04090003" w:tentative="1">
+      <w:start w:val="1"/>
+      <w:numFmt w:val="bullet"/>
+      <w:lvlText w:val="o"/>
+      <w:lvlJc w:val="left"/>
+      <w:pPr>
+        <w:ind w:left="3600" w:hanging="360"/>
+      </w:pPr>
+      <w:rPr>
+        <w:rFonts w:ascii="Courier New" w:hAnsi="Courier New" w:cs="Courier New" w:hint="default"/>
+      </w:rPr>
+    </w:lvl>
+    <w:lvl w:ilvl="5" w:tplc="04090005" w:tentative="1">
+      <w:start w:val="1"/>
+      <w:numFmt w:val="bullet"/>
+      <w:lvlText w:val=""/>
+      <w:lvlJc w:val="left"/>
+      <w:pPr>
+        <w:ind w:left="4320" w:hanging="360"/>
+      </w:pPr>
+      <w:rPr>
+        <w:rFonts w:ascii="Wingdings" w:hAnsi="Wingdings" w:hint="default"/>
+      </w:rPr>
+    </w:lvl>
+    <w:lvl w:ilvl="6" w:tplc="04090001" w:tentative="1">
+      <w:start w:val="1"/>
+      <w:numFmt w:val="bullet"/>
+      <w:lvlText w:val=""/>
+      <w:lvlJc w:val="left"/>
+      <w:pPr>
+        <w:ind w:left="5040" w:hanging="360"/>
+      </w:pPr>
+      <w:rPr>
+        <w:rFonts w:ascii="Symbol" w:hAnsi="Symbol" w:hint="default"/>
+      </w:rPr>
+    </w:lvl>
+    <w:lvl w:ilvl="7" w:tplc="04090003" w:tentative="1">
+      <w:start w:val="1"/>
+      <w:numFmt w:val="bullet"/>
+      <w:lvlText w:val="o"/>
+      <w:lvlJc w:val="left"/>
+      <w:pPr>
+        <w:ind w:left="5760" w:hanging="360"/>
+      </w:pPr>
+      <w:rPr>
+        <w:rFonts w:ascii="Courier New" w:hAnsi="Courier New" w:cs="Courier New" w:hint="default"/>
+      </w:rPr>
+    </w:lvl>
+    <w:lvl w:ilvl="8" w:tplc="04090005" w:tentative="1">
+      <w:start w:val="1"/>
+      <w:numFmt w:val="bullet"/>
+      <w:lvlText w:val=""/>
+      <w:lvlJc w:val="left"/>
+      <w:pPr>
+        <w:ind w:left="6480" w:hanging="360"/>
+      </w:pPr>
+      <w:rPr>
+        <w:rFonts w:ascii="Wingdings" w:hAnsi="Wingdings" w:hint="default"/>
+      </w:rPr>
+    </w:lvl>
+  </w:abstractNum>
+  <w:abstractNum w:abstractNumId="19">
     <w:nsid w:val="3C0C56F7"/>
     <w:multiLevelType w:val="hybridMultilevel"/>
     <w:tmpl w:val="0BDEBD06"/>
@@ -6525,7 +7879,7 @@
       </w:rPr>
     </w:lvl>
   </w:abstractNum>
-  <w:abstractNum w:abstractNumId="18">
+  <w:abstractNum w:abstractNumId="20">
     <w:nsid w:val="4CEC32CB"/>
     <w:multiLevelType w:val="hybridMultilevel"/>
     <w:tmpl w:val="A13A9AAA"/>
@@ -6638,7 +7992,7 @@
       </w:rPr>
     </w:lvl>
   </w:abstractNum>
-  <w:abstractNum w:abstractNumId="19">
+  <w:abstractNum w:abstractNumId="21">
     <w:nsid w:val="50493BE2"/>
     <w:multiLevelType w:val="hybridMultilevel"/>
     <w:tmpl w:val="0C127B1E"/>
@@ -6751,7 +8105,7 @@
       </w:rPr>
     </w:lvl>
   </w:abstractNum>
-  <w:abstractNum w:abstractNumId="20">
+  <w:abstractNum w:abstractNumId="22">
     <w:nsid w:val="529572BE"/>
     <w:multiLevelType w:val="hybridMultilevel"/>
     <w:tmpl w:val="4DE25A78"/>
@@ -6864,7 +8218,120 @@
       </w:rPr>
     </w:lvl>
   </w:abstractNum>
-  <w:abstractNum w:abstractNumId="21">
+  <w:abstractNum w:abstractNumId="23">
+    <w:nsid w:val="57577DFF"/>
+    <w:multiLevelType w:val="hybridMultilevel"/>
+    <w:tmpl w:val="0026148A"/>
+    <w:lvl w:ilvl="0" w:tplc="04090001">
+      <w:start w:val="1"/>
+      <w:numFmt w:val="bullet"/>
+      <w:lvlText w:val=""/>
+      <w:lvlJc w:val="left"/>
+      <w:pPr>
+        <w:ind w:left="720" w:hanging="360"/>
+      </w:pPr>
+      <w:rPr>
+        <w:rFonts w:ascii="Symbol" w:hAnsi="Symbol" w:hint="default"/>
+      </w:rPr>
+    </w:lvl>
+    <w:lvl w:ilvl="1" w:tplc="04090003" w:tentative="1">
+      <w:start w:val="1"/>
+      <w:numFmt w:val="bullet"/>
+      <w:lvlText w:val="o"/>
+      <w:lvlJc w:val="left"/>
+      <w:pPr>
+        <w:ind w:left="1440" w:hanging="360"/>
+      </w:pPr>
+      <w:rPr>
+        <w:rFonts w:ascii="Courier New" w:hAnsi="Courier New" w:cs="Courier New" w:hint="default"/>
+      </w:rPr>
+    </w:lvl>
+    <w:lvl w:ilvl="2" w:tplc="04090005" w:tentative="1">
+      <w:start w:val="1"/>
+      <w:numFmt w:val="bullet"/>
+      <w:lvlText w:val=""/>
+      <w:lvlJc w:val="left"/>
+      <w:pPr>
+        <w:ind w:left="2160" w:hanging="360"/>
+      </w:pPr>
+      <w:rPr>
+        <w:rFonts w:ascii="Wingdings" w:hAnsi="Wingdings" w:hint="default"/>
+      </w:rPr>
+    </w:lvl>
+    <w:lvl w:ilvl="3" w:tplc="04090001" w:tentative="1">
+      <w:start w:val="1"/>
+      <w:numFmt w:val="bullet"/>
+      <w:lvlText w:val=""/>
+      <w:lvlJc w:val="left"/>
+      <w:pPr>
+        <w:ind w:left="2880" w:hanging="360"/>
+      </w:pPr>
+      <w:rPr>
+        <w:rFonts w:ascii="Symbol" w:hAnsi="Symbol" w:hint="default"/>
+      </w:rPr>
+    </w:lvl>
+    <w:lvl w:ilvl="4" w:tplc="04090003" w:tentative="1">
+      <w:start w:val="1"/>
+      <w:numFmt w:val="bullet"/>
+      <w:lvlText w:val="o"/>
+      <w:lvlJc w:val="left"/>
+      <w:pPr>
+        <w:ind w:left="3600" w:hanging="360"/>
+      </w:pPr>
+      <w:rPr>
+        <w:rFonts w:ascii="Courier New" w:hAnsi="Courier New" w:cs="Courier New" w:hint="default"/>
+      </w:rPr>
+    </w:lvl>
+    <w:lvl w:ilvl="5" w:tplc="04090005" w:tentative="1">
+      <w:start w:val="1"/>
+      <w:numFmt w:val="bullet"/>
+      <w:lvlText w:val=""/>
+      <w:lvlJc w:val="left"/>
+      <w:pPr>
+        <w:ind w:left="4320" w:hanging="360"/>
+      </w:pPr>
+      <w:rPr>
+        <w:rFonts w:ascii="Wingdings" w:hAnsi="Wingdings" w:hint="default"/>
+      </w:rPr>
+    </w:lvl>
+    <w:lvl w:ilvl="6" w:tplc="04090001" w:tentative="1">
+      <w:start w:val="1"/>
+      <w:numFmt w:val="bullet"/>
+      <w:lvlText w:val=""/>
+      <w:lvlJc w:val="left"/>
+      <w:pPr>
+        <w:ind w:left="5040" w:hanging="360"/>
+      </w:pPr>
+      <w:rPr>
+        <w:rFonts w:ascii="Symbol" w:hAnsi="Symbol" w:hint="default"/>
+      </w:rPr>
+    </w:lvl>
+    <w:lvl w:ilvl="7" w:tplc="04090003" w:tentative="1">
+      <w:start w:val="1"/>
+      <w:numFmt w:val="bullet"/>
+      <w:lvlText w:val="o"/>
+      <w:lvlJc w:val="left"/>
+      <w:pPr>
+        <w:ind w:left="5760" w:hanging="360"/>
+      </w:pPr>
+      <w:rPr>
+        <w:rFonts w:ascii="Courier New" w:hAnsi="Courier New" w:cs="Courier New" w:hint="default"/>
+      </w:rPr>
+    </w:lvl>
+    <w:lvl w:ilvl="8" w:tplc="04090005" w:tentative="1">
+      <w:start w:val="1"/>
+      <w:numFmt w:val="bullet"/>
+      <w:lvlText w:val=""/>
+      <w:lvlJc w:val="left"/>
+      <w:pPr>
+        <w:ind w:left="6480" w:hanging="360"/>
+      </w:pPr>
+      <w:rPr>
+        <w:rFonts w:ascii="Wingdings" w:hAnsi="Wingdings" w:hint="default"/>
+      </w:rPr>
+    </w:lvl>
+  </w:abstractNum>
+  <w:abstractNum w:abstractNumId="24">
     <w:nsid w:val="5A094EF6"/>
     <w:multiLevelType w:val="hybridMultilevel"/>
     <w:tmpl w:val="EDFA31E0"/>
@@ -6977,7 +8444,7 @@
       </w:rPr>
     </w:lvl>
   </w:abstractNum>
-  <w:abstractNum w:abstractNumId="22">
+  <w:abstractNum w:abstractNumId="25">
     <w:nsid w:val="622A2646"/>
     <w:multiLevelType w:val="hybridMultilevel"/>
     <w:tmpl w:val="EC6EF0F6"/>
@@ -7090,7 +8557,7 @@
       </w:rPr>
     </w:lvl>
   </w:abstractNum>
-  <w:abstractNum w:abstractNumId="23">
+  <w:abstractNum w:abstractNumId="26">
     <w:nsid w:val="6D6C1C25"/>
     <w:multiLevelType w:val="hybridMultilevel"/>
     <w:tmpl w:val="E8EE8836"/>
@@ -7203,7 +8670,7 @@
       </w:rPr>
     </w:lvl>
   </w:abstractNum>
-  <w:abstractNum w:abstractNumId="24">
+  <w:abstractNum w:abstractNumId="27">
     <w:nsid w:val="74CA4B18"/>
     <w:multiLevelType w:val="hybridMultilevel"/>
     <w:tmpl w:val="86C221B8"/>
@@ -7329,7 +8796,7 @@
     <w:abstractNumId w:val="9"/>
   </w:num>
   <w:num w:numId="5">
-    <w:abstractNumId w:val="18"/>
+    <w:abstractNumId w:val="20"/>
   </w:num>
   <w:num w:numId="6">
     <w:abstractNumId w:val="12"/>
@@ -7344,7 +8811,7 @@
     <w:abstractNumId w:val="13"/>
   </w:num>
   <w:num w:numId="10">
-    <w:abstractNumId w:val="16"/>
+    <w:abstractNumId w:val="17"/>
   </w:num>
   <w:num w:numId="11">
     <w:abstractNumId w:val="7"/>
@@ -7356,7 +8823,7 @@
     <w:abstractNumId w:val="2"/>
   </w:num>
   <w:num w:numId="14">
-    <w:abstractNumId w:val="24"/>
+    <w:abstractNumId w:val="27"/>
   </w:num>
   <w:num w:numId="15">
     <w:abstractNumId w:val="0"/>
@@ -7371,31 +8838,40 @@
     <w:abstractNumId w:val="6"/>
   </w:num>
   <w:num w:numId="19">
-    <w:abstractNumId w:val="20"/>
+    <w:abstractNumId w:val="22"/>
   </w:num>
   <w:num w:numId="20">
-    <w:abstractNumId w:val="22"/>
+    <w:abstractNumId w:val="25"/>
   </w:num>
   <w:num w:numId="21">
-    <w:abstractNumId w:val="23"/>
+    <w:abstractNumId w:val="26"/>
   </w:num>
   <w:num w:numId="22">
-    <w:abstractNumId w:val="21"/>
+    <w:abstractNumId w:val="24"/>
   </w:num>
   <w:num w:numId="23">
     <w:abstractNumId w:val="14"/>
   </w:num>
   <w:num w:numId="24">
+    <w:abstractNumId w:val="21"/>
+  </w:num>
+  <w:num w:numId="25">
     <w:abstractNumId w:val="19"/>
   </w:num>
-  <w:num w:numId="25">
-    <w:abstractNumId w:val="17"/>
+  <w:num w:numId="26">
+    <w:abstractNumId w:val="18"/>
+  </w:num>
+  <w:num w:numId="27">
+    <w:abstractNumId w:val="16"/>
+  </w:num>
+  <w:num w:numId="28">
+    <w:abstractNumId w:val="23"/>
   </w:num>
 </w:numbering>
 </file>
 
 <file path=word/styles.xml><?xml version="1.0" encoding="utf-8"?>
-<w:styles xmlns:mc="http://schemas.openxmlformats.org/markup-compatibility/2006" xmlns:r="http://schemas.openxmlformats.org/officeDocument/2006/relationships" xmlns:w="http://schemas.openxmlformats.org/wordprocessingml/2006/main" xmlns:w14="http://schemas.microsoft.com/office/word/2010/wordml" xmlns:w15="http://schemas.microsoft.com/office/word/2012/wordml" mc:Ignorable="w14 w15">
+<w:styles xmlns:mc="http://schemas.openxmlformats.org/markup-compatibility/2006" xmlns:r="http://schemas.openxmlformats.org/officeDocument/2006/relationships" xmlns:w="http://schemas.openxmlformats.org/wordprocessingml/2006/main" xmlns:w14="http://schemas.microsoft.com/office/word/2010/wordml" mc:Ignorable="w14">
   <w:docDefaults>
     <w:rPrDefault>
       <w:rPr>
@@ -7407,389 +8883,352 @@
     </w:rPrDefault>
     <w:pPrDefault/>
   </w:docDefaults>
-  <w:latentStyles w:defLockedState="0" w:defUIPriority="99" w:defSemiHidden="0" w:defUnhideWhenUsed="0" w:defQFormat="0" w:count="382">
-    <w:lsdException w:name="Normal" w:uiPriority="0" w:qFormat="1"/>
-    <w:lsdException w:name="heading 1" w:uiPriority="9" w:qFormat="1"/>
-    <w:lsdException w:name="heading 2" w:semiHidden="1" w:uiPriority="9" w:unhideWhenUsed="1" w:qFormat="1"/>
-    <w:lsdException w:name="heading 3" w:semiHidden="1" w:uiPriority="9" w:unhideWhenUsed="1" w:qFormat="1"/>
-    <w:lsdException w:name="heading 4" w:semiHidden="1" w:uiPriority="9" w:unhideWhenUsed="1" w:qFormat="1"/>
-    <w:lsdException w:name="heading 5" w:semiHidden="1" w:uiPriority="9" w:unhideWhenUsed="1" w:qFormat="1"/>
-    <w:lsdException w:name="heading 6" w:semiHidden="1" w:uiPriority="9" w:unhideWhenUsed="1" w:qFormat="1"/>
-    <w:lsdException w:name="heading 7" w:semiHidden="1" w:uiPriority="9" w:unhideWhenUsed="1" w:qFormat="1"/>
-    <w:lsdException w:name="heading 8" w:semiHidden="1" w:uiPriority="9" w:unhideWhenUsed="1" w:qFormat="1"/>
-    <w:lsdException w:name="heading 9" w:semiHidden="1" w:uiPriority="9" w:unhideWhenUsed="1" w:qFormat="1"/>
-    <w:lsdException w:name="index 1" w:semiHidden="1" w:unhideWhenUsed="1"/>
-    <w:lsdException w:name="index 2" w:semiHidden="1" w:unhideWhenUsed="1"/>
-    <w:lsdException w:name="index 3" w:semiHidden="1" w:unhideWhenUsed="1"/>
-    <w:lsdException w:name="index 4" w:semiHidden="1" w:unhideWhenUsed="1"/>
-    <w:lsdException w:name="index 5" w:semiHidden="1" w:unhideWhenUsed="1"/>
-    <w:lsdException w:name="index 6" w:semiHidden="1" w:unhideWhenUsed="1"/>
-    <w:lsdException w:name="index 7" w:semiHidden="1" w:unhideWhenUsed="1"/>
-    <w:lsdException w:name="index 8" w:semiHidden="1" w:unhideWhenUsed="1"/>
-    <w:lsdException w:name="index 9" w:semiHidden="1" w:unhideWhenUsed="1"/>
-    <w:lsdException w:name="toc 1" w:semiHidden="1" w:uiPriority="39" w:unhideWhenUsed="1"/>
-    <w:lsdException w:name="toc 2" w:semiHidden="1" w:uiPriority="39" w:unhideWhenUsed="1"/>
-    <w:lsdException w:name="toc 3" w:semiHidden="1" w:uiPriority="39" w:unhideWhenUsed="1"/>
-    <w:lsdException w:name="toc 4" w:semiHidden="1" w:uiPriority="39" w:unhideWhenUsed="1"/>
-    <w:lsdException w:name="toc 5" w:semiHidden="1" w:uiPriority="39" w:unhideWhenUsed="1"/>
-    <w:lsdException w:name="toc 6" w:semiHidden="1" w:uiPriority="39" w:unhideWhenUsed="1"/>
-    <w:lsdException w:name="toc 7" w:semiHidden="1" w:uiPriority="39" w:unhideWhenUsed="1"/>
-    <w:lsdException w:name="toc 8" w:semiHidden="1" w:uiPriority="39" w:unhideWhenUsed="1"/>
-    <w:lsdException w:name="toc 9" w:semiHidden="1" w:uiPriority="39" w:unhideWhenUsed="1"/>
-    <w:lsdException w:name="Normal Indent" w:semiHidden="1" w:unhideWhenUsed="1"/>
-    <w:lsdException w:name="footnote text" w:semiHidden="1" w:unhideWhenUsed="1"/>
-    <w:lsdException w:name="annotation text" w:semiHidden="1" w:unhideWhenUsed="1"/>
-    <w:lsdException w:name="header" w:semiHidden="1" w:unhideWhenUsed="1"/>
-    <w:lsdException w:name="footer" w:semiHidden="1" w:unhideWhenUsed="1"/>
-    <w:lsdException w:name="index heading" w:semiHidden="1" w:unhideWhenUsed="1"/>
-    <w:lsdException w:name="caption" w:semiHidden="1" w:uiPriority="35" w:unhideWhenUsed="1" w:qFormat="1"/>
-    <w:lsdException w:name="table of figures" w:semiHidden="1" w:unhideWhenUsed="1"/>
-    <w:lsdException w:name="envelope address" w:semiHidden="1" w:unhideWhenUsed="1"/>
-    <w:lsdException w:name="envelope return" w:semiHidden="1" w:unhideWhenUsed="1"/>
-    <w:lsdException w:name="footnote reference" w:semiHidden="1" w:unhideWhenUsed="1"/>
-    <w:lsdException w:name="annotation reference" w:semiHidden="1" w:unhideWhenUsed="1"/>
-    <w:lsdException w:name="line number" w:semiHidden="1" w:unhideWhenUsed="1"/>
-    <w:lsdException w:name="page number" w:semiHidden="1" w:unhideWhenUsed="1"/>
-    <w:lsdException w:name="endnote reference" w:semiHidden="1" w:unhideWhenUsed="1"/>
-    <w:lsdException w:name="endnote text" w:semiHidden="1" w:unhideWhenUsed="1"/>
-    <w:lsdException w:name="table of authorities" w:semiHidden="1" w:unhideWhenUsed="1"/>
-    <w:lsdException w:name="macro" w:semiHidden="1" w:unhideWhenUsed="1"/>
-    <w:lsdException w:name="toa heading" w:semiHidden="1" w:unhideWhenUsed="1"/>
-    <w:lsdException w:name="List" w:semiHidden="1" w:unhideWhenUsed="1"/>
-    <w:lsdException w:name="List Bullet" w:semiHidden="1" w:unhideWhenUsed="1"/>
-    <w:lsdException w:name="List Number" w:semiHidden="1" w:unhideWhenUsed="1"/>
-    <w:lsdException w:name="List 2" w:semiHidden="1" w:unhideWhenUsed="1"/>
-    <w:lsdException w:name="List 3" w:semiHidden="1" w:unhideWhenUsed="1"/>
-    <w:lsdException w:name="List 4" w:semiHidden="1" w:unhideWhenUsed="1"/>
-    <w:lsdException w:name="List 5" w:semiHidden="1" w:unhideWhenUsed="1"/>
-    <w:lsdException w:name="List Bullet 2" w:semiHidden="1" w:unhideWhenUsed="1"/>
-    <w:lsdException w:name="List Bullet 3" w:semiHidden="1" w:unhideWhenUsed="1"/>
-    <w:lsdException w:name="List Bullet 4" w:semiHidden="1" w:unhideWhenUsed="1"/>
-    <w:lsdException w:name="List Bullet 5" w:semiHidden="1" w:unhideWhenUsed="1"/>
-    <w:lsdException w:name="List Number 2" w:semiHidden="1" w:unhideWhenUsed="1"/>
-    <w:lsdException w:name="List Number 3" w:semiHidden="1" w:unhideWhenUsed="1"/>
-    <w:lsdException w:name="List Number 4" w:semiHidden="1" w:unhideWhenUsed="1"/>
-    <w:lsdException w:name="List Number 5" w:semiHidden="1" w:unhideWhenUsed="1"/>
-    <w:lsdException w:name="Title" w:uiPriority="10" w:qFormat="1"/>
-    <w:lsdException w:name="Closing" w:semiHidden="1" w:unhideWhenUsed="1"/>
-    <w:lsdException w:name="Signature" w:semiHidden="1" w:unhideWhenUsed="1"/>
-    <w:lsdException w:name="Default Paragraph Font" w:semiHidden="1" w:uiPriority="1" w:unhideWhenUsed="1"/>
-    <w:lsdException w:name="Body Text" w:semiHidden="1" w:unhideWhenUsed="1"/>
-    <w:lsdException w:name="Body Text Indent" w:semiHidden="1" w:unhideWhenUsed="1"/>
-    <w:lsdException w:name="List Continue" w:semiHidden="1" w:unhideWhenUsed="1"/>
-    <w:lsdException w:name="List Continue 2" w:semiHidden="1" w:unhideWhenUsed="1"/>
-    <w:lsdException w:name="List Continue 3" w:semiHidden="1" w:unhideWhenUsed="1"/>
-    <w:lsdException w:name="List Continue 4" w:semiHidden="1" w:unhideWhenUsed="1"/>
-    <w:lsdException w:name="List Continue 5" w:semiHidden="1" w:unhideWhenUsed="1"/>
-    <w:lsdException w:name="Message Header" w:semiHidden="1" w:unhideWhenUsed="1"/>
-    <w:lsdException w:name="Subtitle" w:uiPriority="11" w:qFormat="1"/>
-    <w:lsdException w:name="Salutation" w:semiHidden="1" w:unhideWhenUsed="1"/>
-    <w:lsdException w:name="Date" w:semiHidden="1" w:unhideWhenUsed="1"/>
-    <w:lsdException w:name="Body Text First Indent" w:semiHidden="1" w:unhideWhenUsed="1"/>
-    <w:lsdException w:name="Body Text First Indent 2" w:semiHidden="1" w:unhideWhenUsed="1"/>
-    <w:lsdException w:name="Note Heading" w:semiHidden="1" w:unhideWhenUsed="1"/>
-    <w:lsdException w:name="Body Text 2" w:semiHidden="1" w:unhideWhenUsed="1"/>
-    <w:lsdException w:name="Body Text 3" w:semiHidden="1" w:unhideWhenUsed="1"/>
-    <w:lsdException w:name="Body Text Indent 2" w:semiHidden="1" w:unhideWhenUsed="1"/>
-    <w:lsdException w:name="Body Text Indent 3" w:semiHidden="1" w:unhideWhenUsed="1"/>
-    <w:lsdException w:name="Block Text" w:semiHidden="1" w:unhideWhenUsed="1"/>
-    <w:lsdException w:name="Hyperlink" w:semiHidden="1" w:unhideWhenUsed="1"/>
-    <w:lsdException w:name="FollowedHyperlink" w:semiHidden="1" w:unhideWhenUsed="1"/>
-    <w:lsdException w:name="Strong" w:uiPriority="22" w:qFormat="1"/>
-    <w:lsdException w:name="Emphasis" w:uiPriority="20" w:qFormat="1"/>
-    <w:lsdException w:name="Document Map" w:semiHidden="1" w:unhideWhenUsed="1"/>
-    <w:lsdException w:name="Plain Text" w:semiHidden="1" w:unhideWhenUsed="1"/>
-    <w:lsdException w:name="E-mail Signature" w:semiHidden="1" w:unhideWhenUsed="1"/>
-    <w:lsdException w:name="HTML Top of Form" w:semiHidden="1" w:unhideWhenUsed="1"/>
-    <w:lsdException w:name="HTML Bottom of Form" w:semiHidden="1" w:unhideWhenUsed="1"/>
-    <w:lsdException w:name="Normal (Web)" w:semiHidden="1" w:unhideWhenUsed="1"/>
-    <w:lsdException w:name="HTML Acronym" w:semiHidden="1" w:unhideWhenUsed="1"/>
-    <w:lsdException w:name="HTML Address" w:semiHidden="1" w:unhideWhenUsed="1"/>
-    <w:lsdException w:name="HTML Cite" w:semiHidden="1" w:unhideWhenUsed="1"/>
-    <w:lsdException w:name="HTML Code" w:semiHidden="1" w:unhideWhenUsed="1"/>
-    <w:lsdException w:name="HTML Definition" w:semiHidden="1" w:unhideWhenUsed="1"/>
-    <w:lsdException w:name="HTML Keyboard" w:semiHidden="1" w:unhideWhenUsed="1"/>
-    <w:lsdException w:name="HTML Preformatted" w:semiHidden="1" w:unhideWhenUsed="1"/>
-    <w:lsdException w:name="HTML Sample" w:semiHidden="1" w:unhideWhenUsed="1"/>
-    <w:lsdException w:name="HTML Typewriter" w:semiHidden="1" w:unhideWhenUsed="1"/>
-    <w:lsdException w:name="HTML Variable" w:semiHidden="1" w:unhideWhenUsed="1"/>
-    <w:lsdException w:name="Normal Table" w:semiHidden="1" w:unhideWhenUsed="1"/>
-    <w:lsdException w:name="annotation subject" w:semiHidden="1" w:unhideWhenUsed="1"/>
-    <w:lsdException w:name="No List" w:semiHidden="1" w:unhideWhenUsed="1"/>
-    <w:lsdException w:name="Outline List 1" w:semiHidden="1" w:unhideWhenUsed="1"/>
-    <w:lsdException w:name="Outline List 2" w:semiHidden="1" w:unhideWhenUsed="1"/>
-    <w:lsdException w:name="Outline List 3" w:semiHidden="1" w:unhideWhenUsed="1"/>
-    <w:lsdException w:name="Table Simple 1" w:semiHidden="1" w:unhideWhenUsed="1"/>
-    <w:lsdException w:name="Table Simple 2" w:semiHidden="1" w:unhideWhenUsed="1"/>
-    <w:lsdException w:name="Table Simple 3" w:semiHidden="1" w:unhideWhenUsed="1"/>
-    <w:lsdException w:name="Table Classic 1" w:semiHidden="1" w:unhideWhenUsed="1"/>
-    <w:lsdException w:name="Table Classic 2" w:semiHidden="1" w:unhideWhenUsed="1"/>
-    <w:lsdException w:name="Table Classic 3" w:semiHidden="1" w:unhideWhenUsed="1"/>
-    <w:lsdException w:name="Table Classic 4" w:semiHidden="1" w:unhideWhenUsed="1"/>
-    <w:lsdException w:name="Table Colorful 1" w:semiHidden="1" w:unhideWhenUsed="1"/>
-    <w:lsdException w:name="Table Colorful 2" w:semiHidden="1" w:unhideWhenUsed="1"/>
-    <w:lsdException w:name="Table Colorful 3" w:semiHidden="1" w:unhideWhenUsed="1"/>
-    <w:lsdException w:name="Table Columns 1" w:semiHidden="1" w:unhideWhenUsed="1"/>
-    <w:lsdException w:name="Table Columns 2" w:semiHidden="1" w:unhideWhenUsed="1"/>
-    <w:lsdException w:name="Table Columns 3" w:semiHidden="1" w:unhideWhenUsed="1"/>
-    <w:lsdException w:name="Table Columns 4" w:semiHidden="1" w:unhideWhenUsed="1"/>
-    <w:lsdException w:name="Table Columns 5" w:semiHidden="1" w:unhideWhenUsed="1"/>
-    <w:lsdException w:name="Table Grid 1" w:semiHidden="1" w:unhideWhenUsed="1"/>
-    <w:lsdException w:name="Table Grid 2" w:semiHidden="1" w:unhideWhenUsed="1"/>
-    <w:lsdException w:name="Table Grid 3" w:semiHidden="1" w:unhideWhenUsed="1"/>
-    <w:lsdException w:name="Table Grid 4" w:semiHidden="1" w:unhideWhenUsed="1"/>
-    <w:lsdException w:name="Table Grid 5" w:semiHidden="1" w:unhideWhenUsed="1"/>
-    <w:lsdException w:name="Table Grid 6" w:semiHidden="1" w:unhideWhenUsed="1"/>
-    <w:lsdException w:name="Table Grid 7" w:semiHidden="1" w:unhideWhenUsed="1"/>
-    <w:lsdException w:name="Table Grid 8" w:semiHidden="1" w:unhideWhenUsed="1"/>
-    <w:lsdException w:name="Table List 1" w:semiHidden="1" w:unhideWhenUsed="1"/>
-    <w:lsdException w:name="Table List 2" w:semiHidden="1" w:unhideWhenUsed="1"/>
-    <w:lsdException w:name="Table List 3" w:semiHidden="1" w:unhideWhenUsed="1"/>
-    <w:lsdException w:name="Table List 4" w:semiHidden="1" w:unhideWhenUsed="1"/>
-    <w:lsdException w:name="Table List 5" w:semiHidden="1" w:unhideWhenUsed="1"/>
-    <w:lsdException w:name="Table List 6" w:semiHidden="1" w:unhideWhenUsed="1"/>
-    <w:lsdException w:name="Table List 7" w:semiHidden="1" w:unhideWhenUsed="1"/>
-    <w:lsdException w:name="Table List 8" w:semiHidden="1" w:unhideWhenUsed="1"/>
-    <w:lsdException w:name="Table 3D effects 1" w:semiHidden="1" w:unhideWhenUsed="1"/>
-    <w:lsdException w:name="Table 3D effects 2" w:semiHidden="1" w:unhideWhenUsed="1"/>
-    <w:lsdException w:name="Table 3D effects 3" w:semiHidden="1" w:unhideWhenUsed="1"/>
-    <w:lsdException w:name="Table Contemporary" w:semiHidden="1" w:unhideWhenUsed="1"/>
-    <w:lsdException w:name="Table Elegant" w:semiHidden="1" w:unhideWhenUsed="1"/>
-    <w:lsdException w:name="Table Professional" w:semiHidden="1" w:unhideWhenUsed="1"/>
-    <w:lsdException w:name="Table Subtle 1" w:semiHidden="1" w:unhideWhenUsed="1"/>
-    <w:lsdException w:name="Table Subtle 2" w:semiHidden="1" w:unhideWhenUsed="1"/>
-    <w:lsdException w:name="Table Web 1" w:semiHidden="1" w:unhideWhenUsed="1"/>
-    <w:lsdException w:name="Table Web 2" w:semiHidden="1" w:unhideWhenUsed="1"/>
-    <w:lsdException w:name="Table Web 3" w:semiHidden="1" w:unhideWhenUsed="1"/>
-    <w:lsdException w:name="Balloon Text" w:semiHidden="1" w:unhideWhenUsed="1"/>
-    <w:lsdException w:name="Table Grid" w:uiPriority="39"/>
-    <w:lsdException w:name="Table Theme" w:semiHidden="1" w:unhideWhenUsed="1"/>
-    <w:lsdException w:name="Note Level 1" w:semiHidden="1" w:unhideWhenUsed="1"/>
-    <w:lsdException w:name="Note Level 2" w:semiHidden="1" w:unhideWhenUsed="1"/>
-    <w:lsdException w:name="Note Level 3" w:semiHidden="1" w:unhideWhenUsed="1"/>
-    <w:lsdException w:name="Note Level 4" w:semiHidden="1" w:unhideWhenUsed="1"/>
-    <w:lsdException w:name="Note Level 5" w:semiHidden="1" w:unhideWhenUsed="1"/>
-    <w:lsdException w:name="Note Level 6" w:semiHidden="1" w:unhideWhenUsed="1"/>
-    <w:lsdException w:name="Note Level 7" w:semiHidden="1" w:unhideWhenUsed="1"/>
-    <w:lsdException w:name="Note Level 8" w:semiHidden="1" w:unhideWhenUsed="1"/>
-    <w:lsdException w:name="Note Level 9" w:semiHidden="1" w:unhideWhenUsed="1"/>
-    <w:lsdException w:name="Placeholder Text" w:semiHidden="1"/>
-    <w:lsdException w:name="No Spacing" w:uiPriority="1" w:qFormat="1"/>
-    <w:lsdException w:name="Light Shading" w:uiPriority="60"/>
-    <w:lsdException w:name="Light List" w:uiPriority="61"/>
-    <w:lsdException w:name="Light Grid" w:uiPriority="62"/>
-    <w:lsdException w:name="Medium Shading 1" w:uiPriority="63"/>
-    <w:lsdException w:name="Medium Shading 2" w:uiPriority="64"/>
-    <w:lsdException w:name="Medium List 1" w:uiPriority="65"/>
-    <w:lsdException w:name="Medium List 2" w:uiPriority="66"/>
-    <w:lsdException w:name="Medium Grid 1" w:uiPriority="67"/>
-    <w:lsdException w:name="Medium Grid 2" w:uiPriority="68"/>
-    <w:lsdException w:name="Medium Grid 3" w:uiPriority="69"/>
-    <w:lsdException w:name="Dark List" w:uiPriority="70"/>
-    <w:lsdException w:name="Colorful Shading" w:uiPriority="71"/>
-    <w:lsdException w:name="Colorful List" w:uiPriority="72"/>
-    <w:lsdException w:name="Colorful Grid" w:uiPriority="73"/>
-    <w:lsdException w:name="Light Shading Accent 1" w:uiPriority="60"/>
-    <w:lsdException w:name="Light List Accent 1" w:uiPriority="61"/>
-    <w:lsdException w:name="Light Grid Accent 1" w:uiPriority="62"/>
-    <w:lsdException w:name="Medium Shading 1 Accent 1" w:uiPriority="63"/>
-    <w:lsdException w:name="Medium Shading 2 Accent 1" w:uiPriority="64"/>
-    <w:lsdException w:name="Medium List 1 Accent 1" w:uiPriority="65"/>
-    <w:lsdException w:name="Revision" w:semiHidden="1"/>
-    <w:lsdException w:name="List Paragraph" w:uiPriority="34" w:qFormat="1"/>
-    <w:lsdException w:name="Quote" w:uiPriority="29" w:qFormat="1"/>
-    <w:lsdException w:name="Intense Quote" w:uiPriority="30" w:qFormat="1"/>
-    <w:lsdException w:name="Medium List 2 Accent 1" w:uiPriority="66"/>
-    <w:lsdException w:name="Medium Grid 1 Accent 1" w:uiPriority="67"/>
-    <w:lsdException w:name="Medium Grid 2 Accent 1" w:uiPriority="68"/>
-    <w:lsdException w:name="Medium Grid 3 Accent 1" w:uiPriority="69"/>
-    <w:lsdException w:name="Dark List Accent 1" w:uiPriority="70"/>
-    <w:lsdException w:name="Colorful Shading Accent 1" w:uiPriority="71"/>
-    <w:lsdException w:name="Colorful List Accent 1" w:uiPriority="72"/>
-    <w:lsdException w:name="Colorful Grid Accent 1" w:uiPriority="73"/>
-    <w:lsdException w:name="Light Shading Accent 2" w:uiPriority="60"/>
-    <w:lsdException w:name="Light List Accent 2" w:uiPriority="61"/>
-    <w:lsdException w:name="Light Grid Accent 2" w:uiPriority="62"/>
-    <w:lsdException w:name="Medium Shading 1 Accent 2" w:uiPriority="63"/>
-    <w:lsdException w:name="Medium Shading 2 Accent 2" w:uiPriority="64"/>
-    <w:lsdException w:name="Medium List 1 Accent 2" w:uiPriority="65"/>
-    <w:lsdException w:name="Medium List 2 Accent 2" w:uiPriority="66"/>
-    <w:lsdException w:name="Medium Grid 1 Accent 2" w:uiPriority="67"/>
-    <w:lsdException w:name="Medium Grid 2 Accent 2" w:uiPriority="68"/>
-    <w:lsdException w:name="Medium Grid 3 Accent 2" w:uiPriority="69"/>
-    <w:lsdException w:name="Dark List Accent 2" w:uiPriority="70"/>
-    <w:lsdException w:name="Colorful Shading Accent 2" w:uiPriority="71"/>
-    <w:lsdException w:name="Colorful List Accent 2" w:uiPriority="72"/>
-    <w:lsdException w:name="Colorful Grid Accent 2" w:uiPriority="73"/>
-    <w:lsdException w:name="Light Shading Accent 3" w:uiPriority="60"/>
-    <w:lsdException w:name="Light List Accent 3" w:uiPriority="61"/>
-    <w:lsdException w:name="Light Grid Accent 3" w:uiPriority="62"/>
-    <w:lsdException w:name="Medium Shading 1 Accent 3" w:uiPriority="63"/>
-    <w:lsdException w:name="Medium Shading 2 Accent 3" w:uiPriority="64"/>
-    <w:lsdException w:name="Medium List 1 Accent 3" w:uiPriority="65"/>
-    <w:lsdException w:name="Medium List 2 Accent 3" w:uiPriority="66"/>
-    <w:lsdException w:name="Medium Grid 1 Accent 3" w:uiPriority="67"/>
-    <w:lsdException w:name="Medium Grid 2 Accent 3" w:uiPriority="68"/>
-    <w:lsdException w:name="Medium Grid 3 Accent 3" w:uiPriority="69"/>
-    <w:lsdException w:name="Dark List Accent 3" w:uiPriority="70"/>
-    <w:lsdException w:name="Colorful Shading Accent 3" w:uiPriority="71"/>
-    <w:lsdException w:name="Colorful List Accent 3" w:uiPriority="72"/>
-    <w:lsdException w:name="Colorful Grid Accent 3" w:uiPriority="73"/>
-    <w:lsdException w:name="Light Shading Accent 4" w:uiPriority="60"/>
-    <w:lsdException w:name="Light List Accent 4" w:uiPriority="61"/>
-    <w:lsdException w:name="Light Grid Accent 4" w:uiPriority="62"/>
-    <w:lsdException w:name="Medium Shading 1 Accent 4" w:uiPriority="63"/>
-    <w:lsdException w:name="Medium Shading 2 Accent 4" w:uiPriority="64"/>
-    <w:lsdException w:name="Medium List 1 Accent 4" w:uiPriority="65"/>
-    <w:lsdException w:name="Medium List 2 Accent 4" w:uiPriority="66"/>
-    <w:lsdException w:name="Medium Grid 1 Accent 4" w:uiPriority="67"/>
-    <w:lsdException w:name="Medium Grid 2 Accent 4" w:uiPriority="68"/>
-    <w:lsdException w:name="Medium Grid 3 Accent 4" w:uiPriority="69"/>
-    <w:lsdException w:name="Dark List Accent 4" w:uiPriority="70"/>
-    <w:lsdException w:name="Colorful Shading Accent 4" w:uiPriority="71"/>
-    <w:lsdException w:name="Colorful List Accent 4" w:uiPriority="72"/>
-    <w:lsdException w:name="Colorful Grid Accent 4" w:uiPriority="73"/>
-    <w:lsdException w:name="Light Shading Accent 5" w:uiPriority="60"/>
-    <w:lsdException w:name="Light List Accent 5" w:uiPriority="61"/>
-    <w:lsdException w:name="Light Grid Accent 5" w:uiPriority="62"/>
-    <w:lsdException w:name="Medium Shading 1 Accent 5" w:uiPriority="63"/>
-    <w:lsdException w:name="Medium Shading 2 Accent 5" w:uiPriority="64"/>
-    <w:lsdException w:name="Medium List 1 Accent 5" w:uiPriority="65"/>
-    <w:lsdException w:name="Medium List 2 Accent 5" w:uiPriority="66"/>
-    <w:lsdException w:name="Medium Grid 1 Accent 5" w:uiPriority="67"/>
-    <w:lsdException w:name="Medium Grid 2 Accent 5" w:uiPriority="68"/>
-    <w:lsdException w:name="Medium Grid 3 Accent 5" w:uiPriority="69"/>
-    <w:lsdException w:name="Dark List Accent 5" w:uiPriority="70"/>
-    <w:lsdException w:name="Colorful Shading Accent 5" w:uiPriority="71"/>
-    <w:lsdException w:name="Colorful List Accent 5" w:uiPriority="72"/>
-    <w:lsdException w:name="Colorful Grid Accent 5" w:uiPriority="73"/>
-    <w:lsdException w:name="Light Shading Accent 6" w:uiPriority="60"/>
-    <w:lsdException w:name="Light List Accent 6" w:uiPriority="61"/>
-    <w:lsdException w:name="Light Grid Accent 6" w:uiPriority="62"/>
-    <w:lsdException w:name="Medium Shading 1 Accent 6" w:uiPriority="63"/>
-    <w:lsdException w:name="Medium Shading 2 Accent 6" w:uiPriority="64"/>
-    <w:lsdException w:name="Medium List 1 Accent 6" w:uiPriority="65"/>
-    <w:lsdException w:name="Medium List 2 Accent 6" w:uiPriority="66"/>
-    <w:lsdException w:name="Medium Grid 1 Accent 6" w:uiPriority="67"/>
-    <w:lsdException w:name="Medium Grid 2 Accent 6" w:uiPriority="68"/>
-    <w:lsdException w:name="Medium Grid 3 Accent 6" w:uiPriority="69"/>
-    <w:lsdException w:name="Dark List Accent 6" w:uiPriority="70"/>
-    <w:lsdException w:name="Colorful Shading Accent 6" w:uiPriority="71"/>
-    <w:lsdException w:name="Colorful List Accent 6" w:uiPriority="72"/>
-    <w:lsdException w:name="Colorful Grid Accent 6" w:uiPriority="73"/>
-    <w:lsdException w:name="Subtle Emphasis" w:uiPriority="19" w:qFormat="1"/>
-    <w:lsdException w:name="Intense Emphasis" w:uiPriority="21" w:qFormat="1"/>
-    <w:lsdException w:name="Subtle Reference" w:uiPriority="31" w:qFormat="1"/>
-    <w:lsdException w:name="Intense Reference" w:uiPriority="32" w:qFormat="1"/>
-    <w:lsdException w:name="Book Title" w:uiPriority="33" w:qFormat="1"/>
-    <w:lsdException w:name="Bibliography" w:semiHidden="1" w:uiPriority="37" w:unhideWhenUsed="1"/>
-    <w:lsdException w:name="TOC Heading" w:semiHidden="1" w:uiPriority="39" w:unhideWhenUsed="1" w:qFormat="1"/>
-    <w:lsdException w:name="Plain Table 1" w:uiPriority="41"/>
-    <w:lsdException w:name="Plain Table 2" w:uiPriority="42"/>
-    <w:lsdException w:name="Plain Table 3" w:uiPriority="43"/>
-    <w:lsdException w:name="Plain Table 4" w:uiPriority="44"/>
-    <w:lsdException w:name="Plain Table 5" w:uiPriority="45"/>
-    <w:lsdException w:name="Grid Table Light" w:uiPriority="40"/>
-    <w:lsdException w:name="Grid Table 1 Light" w:uiPriority="46"/>
-    <w:lsdException w:name="Grid Table 2" w:uiPriority="47"/>
-    <w:lsdException w:name="Grid Table 3" w:uiPriority="48"/>
-    <w:lsdException w:name="Grid Table 4" w:uiPriority="49"/>
-    <w:lsdException w:name="Grid Table 5 Dark" w:uiPriority="50"/>
-    <w:lsdException w:name="Grid Table 6 Colorful" w:uiPriority="51"/>
-    <w:lsdException w:name="Grid Table 7 Colorful" w:uiPriority="52"/>
-    <w:lsdException w:name="Grid Table 1 Light Accent 1" w:uiPriority="46"/>
-    <w:lsdException w:name="Grid Table 2 Accent 1" w:uiPriority="47"/>
-    <w:lsdException w:name="Grid Table 3 Accent 1" w:uiPriority="48"/>
-    <w:lsdException w:name="Grid Table 4 Accent 1" w:uiPriority="49"/>
-    <w:lsdException w:name="Grid Table 5 Dark Accent 1" w:uiPriority="50"/>
-    <w:lsdException w:name="Grid Table 6 Colorful Accent 1" w:uiPriority="51"/>
-    <w:lsdException w:name="Grid Table 7 Colorful Accent 1" w:uiPriority="52"/>
-    <w:lsdException w:name="Grid Table 1 Light Accent 2" w:uiPriority="46"/>
-    <w:lsdException w:name="Grid Table 2 Accent 2" w:uiPriority="47"/>
-    <w:lsdException w:name="Grid Table 3 Accent 2" w:uiPriority="48"/>
-    <w:lsdException w:name="Grid Table 4 Accent 2" w:uiPriority="49"/>
-    <w:lsdException w:name="Grid Table 5 Dark Accent 2" w:uiPriority="50"/>
-    <w:lsdException w:name="Grid Table 6 Colorful Accent 2" w:uiPriority="51"/>
-    <w:lsdException w:name="Grid Table 7 Colorful Accent 2" w:uiPriority="52"/>
-    <w:lsdException w:name="Grid Table 1 Light Accent 3" w:uiPriority="46"/>
-    <w:lsdException w:name="Grid Table 2 Accent 3" w:uiPriority="47"/>
-    <w:lsdException w:name="Grid Table 3 Accent 3" w:uiPriority="48"/>
-    <w:lsdException w:name="Grid Table 4 Accent 3" w:uiPriority="49"/>
-    <w:lsdException w:name="Grid Table 5 Dark Accent 3" w:uiPriority="50"/>
-    <w:lsdException w:name="Grid Table 6 Colorful Accent 3" w:uiPriority="51"/>
-    <w:lsdException w:name="Grid Table 7 Colorful Accent 3" w:uiPriority="52"/>
-    <w:lsdException w:name="Grid Table 1 Light Accent 4" w:uiPriority="46"/>
-    <w:lsdException w:name="Grid Table 2 Accent 4" w:uiPriority="47"/>
-    <w:lsdException w:name="Grid Table 3 Accent 4" w:uiPriority="48"/>
-    <w:lsdException w:name="Grid Table 4 Accent 4" w:uiPriority="49"/>
-    <w:lsdException w:name="Grid Table 5 Dark Accent 4" w:uiPriority="50"/>
-    <w:lsdException w:name="Grid Table 6 Colorful Accent 4" w:uiPriority="51"/>
-    <w:lsdException w:name="Grid Table 7 Colorful Accent 4" w:uiPriority="52"/>
-    <w:lsdException w:name="Grid Table 1 Light Accent 5" w:uiPriority="46"/>
-    <w:lsdException w:name="Grid Table 2 Accent 5" w:uiPriority="47"/>
-    <w:lsdException w:name="Grid Table 3 Accent 5" w:uiPriority="48"/>
-    <w:lsdException w:name="Grid Table 4 Accent 5" w:uiPriority="49"/>
-    <w:lsdException w:name="Grid Table 5 Dark Accent 5" w:uiPriority="50"/>
-    <w:lsdException w:name="Grid Table 6 Colorful Accent 5" w:uiPriority="51"/>
-    <w:lsdException w:name="Grid Table 7 Colorful Accent 5" w:uiPriority="52"/>
-    <w:lsdException w:name="Grid Table 1 Light Accent 6" w:uiPriority="46"/>
-    <w:lsdException w:name="Grid Table 2 Accent 6" w:uiPriority="47"/>
-    <w:lsdException w:name="Grid Table 3 Accent 6" w:uiPriority="48"/>
-    <w:lsdException w:name="Grid Table 4 Accent 6" w:uiPriority="49"/>
-    <w:lsdException w:name="Grid Table 5 Dark Accent 6" w:uiPriority="50"/>
-    <w:lsdException w:name="Grid Table 6 Colorful Accent 6" w:uiPriority="51"/>
-    <w:lsdException w:name="Grid Table 7 Colorful Accent 6" w:uiPriority="52"/>
-    <w:lsdException w:name="List Table 1 Light" w:uiPriority="46"/>
-    <w:lsdException w:name="List Table 2" w:uiPriority="47"/>
-    <w:lsdException w:name="List Table 3" w:uiPriority="48"/>
-    <w:lsdException w:name="List Table 4" w:uiPriority="49"/>
-    <w:lsdException w:name="List Table 5 Dark" w:uiPriority="50"/>
-    <w:lsdException w:name="List Table 6 Colorful" w:uiPriority="51"/>
-    <w:lsdException w:name="List Table 7 Colorful" w:uiPriority="52"/>
-    <w:lsdException w:name="List Table 1 Light Accent 1" w:uiPriority="46"/>
-    <w:lsdException w:name="List Table 2 Accent 1" w:uiPriority="47"/>
-    <w:lsdException w:name="List Table 3 Accent 1" w:uiPriority="48"/>
-    <w:lsdException w:name="List Table 4 Accent 1" w:uiPriority="49"/>
-    <w:lsdException w:name="List Table 5 Dark Accent 1" w:uiPriority="50"/>
-    <w:lsdException w:name="List Table 6 Colorful Accent 1" w:uiPriority="51"/>
-    <w:lsdException w:name="List Table 7 Colorful Accent 1" w:uiPriority="52"/>
-    <w:lsdException w:name="List Table 1 Light Accent 2" w:uiPriority="46"/>
-    <w:lsdException w:name="List Table 2 Accent 2" w:uiPriority="47"/>
-    <w:lsdException w:name="List Table 3 Accent 2" w:uiPriority="48"/>
-    <w:lsdException w:name="List Table 4 Accent 2" w:uiPriority="49"/>
-    <w:lsdException w:name="List Table 5 Dark Accent 2" w:uiPriority="50"/>
-    <w:lsdException w:name="List Table 6 Colorful Accent 2" w:uiPriority="51"/>
-    <w:lsdException w:name="List Table 7 Colorful Accent 2" w:uiPriority="52"/>
-    <w:lsdException w:name="List Table 1 Light Accent 3" w:uiPriority="46"/>
-    <w:lsdException w:name="List Table 2 Accent 3" w:uiPriority="47"/>
-    <w:lsdException w:name="List Table 3 Accent 3" w:uiPriority="48"/>
-    <w:lsdException w:name="List Table 4 Accent 3" w:uiPriority="49"/>
-    <w:lsdException w:name="List Table 5 Dark Accent 3" w:uiPriority="50"/>
-    <w:lsdException w:name="List Table 6 Colorful Accent 3" w:uiPriority="51"/>
-    <w:lsdException w:name="List Table 7 Colorful Accent 3" w:uiPriority="52"/>
-    <w:lsdException w:name="List Table 1 Light Accent 4" w:uiPriority="46"/>
-    <w:lsdException w:name="List Table 2 Accent 4" w:uiPriority="47"/>
-    <w:lsdException w:name="List Table 3 Accent 4" w:uiPriority="48"/>
-    <w:lsdException w:name="List Table 4 Accent 4" w:uiPriority="49"/>
-    <w:lsdException w:name="List Table 5 Dark Accent 4" w:uiPriority="50"/>
-    <w:lsdException w:name="List Table 6 Colorful Accent 4" w:uiPriority="51"/>
-    <w:lsdException w:name="List Table 7 Colorful Accent 4" w:uiPriority="52"/>
-    <w:lsdException w:name="List Table 1 Light Accent 5" w:uiPriority="46"/>
-    <w:lsdException w:name="List Table 2 Accent 5" w:uiPriority="47"/>
-    <w:lsdException w:name="List Table 3 Accent 5" w:uiPriority="48"/>
-    <w:lsdException w:name="List Table 4 Accent 5" w:uiPriority="49"/>
-    <w:lsdException w:name="List Table 5 Dark Accent 5" w:uiPriority="50"/>
-    <w:lsdException w:name="List Table 6 Colorful Accent 5" w:uiPriority="51"/>
-    <w:lsdException w:name="List Table 7 Colorful Accent 5" w:uiPriority="52"/>
-    <w:lsdException w:name="List Table 1 Light Accent 6" w:uiPriority="46"/>
-    <w:lsdException w:name="List Table 2 Accent 6" w:uiPriority="47"/>
-    <w:lsdException w:name="List Table 3 Accent 6" w:uiPriority="48"/>
-    <w:lsdException w:name="List Table 4 Accent 6" w:uiPriority="49"/>
-    <w:lsdException w:name="List Table 5 Dark Accent 6" w:uiPriority="50"/>
-    <w:lsdException w:name="List Table 6 Colorful Accent 6" w:uiPriority="51"/>
-    <w:lsdException w:name="List Table 7 Colorful Accent 6" w:uiPriority="52"/>
-    <w:lsdException w:name="Mention" w:semiHidden="1" w:unhideWhenUsed="1"/>
-    <w:lsdException w:name="Smart Hyperlink" w:semiHidden="1" w:unhideWhenUsed="1"/>
+  <w:latentStyles w:defLockedState="0" w:defUIPriority="99" w:defSemiHidden="1" w:defUnhideWhenUsed="1" w:defQFormat="0" w:count="267">
+    <w:lsdException w:name="Normal" w:semiHidden="0" w:uiPriority="0" w:unhideWhenUsed="0" w:qFormat="1"/>
+    <w:lsdException w:name="heading 1" w:semiHidden="0" w:uiPriority="9" w:unhideWhenUsed="0" w:qFormat="1"/>
+    <w:lsdException w:name="heading 2" w:uiPriority="9" w:qFormat="1"/>
+    <w:lsdException w:name="heading 3" w:uiPriority="9" w:qFormat="1"/>
+    <w:lsdException w:name="heading 4" w:uiPriority="9" w:qFormat="1"/>
+    <w:lsdException w:name="heading 5" w:uiPriority="9" w:qFormat="1"/>
+    <w:lsdException w:name="heading 6" w:uiPriority="9" w:qFormat="1"/>
+    <w:lsdException w:name="heading 7" w:uiPriority="9" w:qFormat="1"/>
+    <w:lsdException w:name="heading 8" w:uiPriority="9" w:qFormat="1"/>
+    <w:lsdException w:name="heading 9" w:uiPriority="9" w:qFormat="1"/>
+    <w:lsdException w:name="toc 1" w:uiPriority="39"/>
+    <w:lsdException w:name="toc 2" w:uiPriority="39"/>
+    <w:lsdException w:name="toc 3" w:uiPriority="39"/>
+    <w:lsdException w:name="toc 4" w:uiPriority="39"/>
+    <w:lsdException w:name="toc 5" w:uiPriority="39"/>
+    <w:lsdException w:name="toc 6" w:uiPriority="39"/>
+    <w:lsdException w:name="toc 7" w:uiPriority="39"/>
+    <w:lsdException w:name="toc 8" w:uiPriority="39"/>
+    <w:lsdException w:name="toc 9" w:uiPriority="39"/>
+    <w:lsdException w:name="caption" w:uiPriority="35" w:qFormat="1"/>
+    <w:lsdException w:name="Title" w:semiHidden="0" w:uiPriority="10" w:unhideWhenUsed="0" w:qFormat="1"/>
+    <w:lsdException w:name="Default Paragraph Font" w:uiPriority="1"/>
+    <w:lsdException w:name="Subtitle" w:semiHidden="0" w:uiPriority="11" w:unhideWhenUsed="0" w:qFormat="1"/>
+    <w:lsdException w:name="Strong" w:semiHidden="0" w:uiPriority="22" w:unhideWhenUsed="0" w:qFormat="1"/>
+    <w:lsdException w:name="Emphasis" w:semiHidden="0" w:uiPriority="20" w:unhideWhenUsed="0" w:qFormat="1"/>
+    <w:lsdException w:name="Table Grid" w:semiHidden="0" w:uiPriority="39" w:unhideWhenUsed="0"/>
+    <w:lsdException w:name="Placeholder Text" w:unhideWhenUsed="0"/>
+    <w:lsdException w:name="No Spacing" w:semiHidden="0" w:uiPriority="1" w:unhideWhenUsed="0" w:qFormat="1"/>
+    <w:lsdException w:name="Light Shading" w:semiHidden="0" w:uiPriority="60" w:unhideWhenUsed="0"/>
+    <w:lsdException w:name="Light List" w:semiHidden="0" w:uiPriority="61" w:unhideWhenUsed="0"/>
+    <w:lsdException w:name="Light Grid" w:semiHidden="0" w:uiPriority="62" w:unhideWhenUsed="0"/>
+    <w:lsdException w:name="Medium Shading 1" w:semiHidden="0" w:uiPriority="63" w:unhideWhenUsed="0"/>
+    <w:lsdException w:name="Medium Shading 2" w:semiHidden="0" w:uiPriority="64" w:unhideWhenUsed="0"/>
+    <w:lsdException w:name="Medium List 1" w:semiHidden="0" w:uiPriority="65" w:unhideWhenUsed="0"/>
+    <w:lsdException w:name="Medium List 2" w:semiHidden="0" w:uiPriority="66" w:unhideWhenUsed="0"/>
+    <w:lsdException w:name="Medium Grid 1" w:semiHidden="0" w:uiPriority="67" w:unhideWhenUsed="0"/>
+    <w:lsdException w:name="Medium Grid 2" w:semiHidden="0" w:uiPriority="68" w:unhideWhenUsed="0"/>
+    <w:lsdException w:name="Medium Grid 3" w:semiHidden="0" w:uiPriority="69" w:unhideWhenUsed="0"/>
+    <w:lsdException w:name="Dark List" w:semiHidden="0" w:uiPriority="70" w:unhideWhenUsed="0"/>
+    <w:lsdException w:name="Colorful Shading" w:semiHidden="0" w:uiPriority="71" w:unhideWhenUsed="0"/>
+    <w:lsdException w:name="Colorful List" w:semiHidden="0" w:uiPriority="72" w:unhideWhenUsed="0"/>
+    <w:lsdException w:name="Colorful Grid" w:semiHidden="0" w:uiPriority="73" w:unhideWhenUsed="0"/>
+    <w:lsdException w:name="Light Shading Accent 1" w:semiHidden="0" w:uiPriority="60" w:unhideWhenUsed="0"/>
+    <w:lsdException w:name="Light List Accent 1" w:semiHidden="0" w:uiPriority="61" w:unhideWhenUsed="0"/>
+    <w:lsdException w:name="Light Grid Accent 1" w:semiHidden="0" w:uiPriority="62" w:unhideWhenUsed="0"/>
+    <w:lsdException w:name="Medium Shading 1 Accent 1" w:semiHidden="0" w:uiPriority="63" w:unhideWhenUsed="0"/>
+    <w:lsdException w:name="Medium Shading 2 Accent 1" w:semiHidden="0" w:uiPriority="64" w:unhideWhenUsed="0"/>
+    <w:lsdException w:name="Medium List 1 Accent 1" w:semiHidden="0" w:uiPriority="65" w:unhideWhenUsed="0"/>
+    <w:lsdException w:name="Revision" w:unhideWhenUsed="0"/>
+    <w:lsdException w:name="List Paragraph" w:semiHidden="0" w:uiPriority="34" w:unhideWhenUsed="0" w:qFormat="1"/>
+    <w:lsdException w:name="Quote" w:semiHidden="0" w:uiPriority="29" w:unhideWhenUsed="0" w:qFormat="1"/>
+    <w:lsdException w:name="Intense Quote" w:semiHidden="0" w:uiPriority="30" w:unhideWhenUsed="0" w:qFormat="1"/>
+    <w:lsdException w:name="Medium List 2 Accent 1" w:semiHidden="0" w:uiPriority="66" w:unhideWhenUsed="0"/>
+    <w:lsdException w:name="Medium Grid 1 Accent 1" w:semiHidden="0" w:uiPriority="67" w:unhideWhenUsed="0"/>
+    <w:lsdException w:name="Medium Grid 2 Accent 1" w:semiHidden="0" w:uiPriority="68" w:unhideWhenUsed="0"/>
+    <w:lsdException w:name="Medium Grid 3 Accent 1" w:semiHidden="0" w:uiPriority="69" w:unhideWhenUsed="0"/>
+    <w:lsdException w:name="Dark List Accent 1" w:semiHidden="0" w:uiPriority="70" w:unhideWhenUsed="0"/>
+    <w:lsdException w:name="Colorful Shading Accent 1" w:semiHidden="0" w:uiPriority="71" w:unhideWhenUsed="0"/>
+    <w:lsdException w:name="Colorful List Accent 1" w:semiHidden="0" w:uiPriority="72" w:unhideWhenUsed="0"/>
+    <w:lsdException w:name="Colorful Grid Accent 1" w:semiHidden="0" w:uiPriority="73" w:unhideWhenUsed="0"/>
+    <w:lsdException w:name="Light Shading Accent 2" w:semiHidden="0" w:uiPriority="60" w:unhideWhenUsed="0"/>
+    <w:lsdException w:name="Light List Accent 2" w:semiHidden="0" w:uiPriority="61" w:unhideWhenUsed="0"/>
+    <w:lsdException w:name="Light Grid Accent 2" w:semiHidden="0" w:uiPriority="62" w:unhideWhenUsed="0"/>
+    <w:lsdException w:name="Medium Shading 1 Accent 2" w:semiHidden="0" w:uiPriority="63" w:unhideWhenUsed="0"/>
+    <w:lsdException w:name="Medium Shading 2 Accent 2" w:semiHidden="0" w:uiPriority="64" w:unhideWhenUsed="0"/>
+    <w:lsdException w:name="Medium List 1 Accent 2" w:semiHidden="0" w:uiPriority="65" w:unhideWhenUsed="0"/>
+    <w:lsdException w:name="Medium List 2 Accent 2" w:semiHidden="0" w:uiPriority="66" w:unhideWhenUsed="0"/>
+    <w:lsdException w:name="Medium Grid 1 Accent 2" w:semiHidden="0" w:uiPriority="67" w:unhideWhenUsed="0"/>
+    <w:lsdException w:name="Medium Grid 2 Accent 2" w:semiHidden="0" w:uiPriority="68" w:unhideWhenUsed="0"/>
+    <w:lsdException w:name="Medium Grid 3 Accent 2" w:semiHidden="0" w:uiPriority="69" w:unhideWhenUsed="0"/>
+    <w:lsdException w:name="Dark List Accent 2" w:semiHidden="0" w:uiPriority="70" w:unhideWhenUsed="0"/>
+    <w:lsdException w:name="Colorful Shading Accent 2" w:semiHidden="0" w:uiPriority="71" w:unhideWhenUsed="0"/>
+    <w:lsdException w:name="Colorful List Accent 2" w:semiHidden="0" w:uiPriority="72" w:unhideWhenUsed="0"/>
+    <w:lsdException w:name="Colorful Grid Accent 2" w:semiHidden="0" w:uiPriority="73" w:unhideWhenUsed="0"/>
+    <w:lsdException w:name="Light Shading Accent 3" w:semiHidden="0" w:uiPriority="60" w:unhideWhenUsed="0"/>
+    <w:lsdException w:name="Light List Accent 3" w:semiHidden="0" w:uiPriority="61" w:unhideWhenUsed="0"/>
+    <w:lsdException w:name="Light Grid Accent 3" w:semiHidden="0" w:uiPriority="62" w:unhideWhenUsed="0"/>
+    <w:lsdException w:name="Medium Shading 1 Accent 3" w:semiHidden="0" w:uiPriority="63" w:unhideWhenUsed="0"/>
+    <w:lsdException w:name="Medium Shading 2 Accent 3" w:semiHidden="0" w:uiPriority="64" w:unhideWhenUsed="0"/>
+    <w:lsdException w:name="Medium List 1 Accent 3" w:semiHidden="0" w:uiPriority="65" w:unhideWhenUsed="0"/>
+    <w:lsdException w:name="Medium List 2 Accent 3" w:semiHidden="0" w:uiPriority="66" w:unhideWhenUsed="0"/>
+    <w:lsdException w:name="Medium Grid 1 Accent 3" w:semiHidden="0" w:uiPriority="67" w:unhideWhenUsed="0"/>
+    <w:lsdException w:name="Medium Grid 2 Accent 3" w:semiHidden="0" w:uiPriority="68" w:unhideWhenUsed="0"/>
+    <w:lsdException w:name="Medium Grid 3 Accent 3" w:semiHidden="0" w:uiPriority="69" w:unhideWhenUsed="0"/>
+    <w:lsdException w:name="Dark List Accent 3" w:semiHidden="0" w:uiPriority="70" w:unhideWhenUsed="0"/>
+    <w:lsdException w:name="Colorful Shading Accent 3" w:semiHidden="0" w:uiPriority="71" w:unhideWhenUsed="0"/>
+    <w:lsdException w:name="Colorful List Accent 3" w:semiHidden="0" w:uiPriority="72" w:unhideWhenUsed="0"/>
+    <w:lsdException w:name="Colorful Grid Accent 3" w:semiHidden="0" w:uiPriority="73" w:unhideWhenUsed="0"/>
+    <w:lsdException w:name="Light Shading Accent 4" w:semiHidden="0" w:uiPriority="60" w:unhideWhenUsed="0"/>
+    <w:lsdException w:name="Light List Accent 4" w:semiHidden="0" w:uiPriority="61" w:unhideWhenUsed="0"/>
+    <w:lsdException w:name="Light Grid Accent 4" w:semiHidden="0" w:uiPriority="62" w:unhideWhenUsed="0"/>
+    <w:lsdException w:name="Medium Shading 1 Accent 4" w:semiHidden="0" w:uiPriority="63" w:unhideWhenUsed="0"/>
+    <w:lsdException w:name="Medium Shading 2 Accent 4" w:semiHidden="0" w:uiPriority="64" w:unhideWhenUsed="0"/>
+    <w:lsdException w:name="Medium List 1 Accent 4" w:semiHidden="0" w:uiPriority="65" w:unhideWhenUsed="0"/>
+    <w:lsdException w:name="Medium List 2 Accent 4" w:semiHidden="0" w:uiPriority="66" w:unhideWhenUsed="0"/>
+    <w:lsdException w:name="Medium Grid 1 Accent 4" w:semiHidden="0" w:uiPriority="67" w:unhideWhenUsed="0"/>
+    <w:lsdException w:name="Medium Grid 2 Accent 4" w:semiHidden="0" w:uiPriority="68" w:unhideWhenUsed="0"/>
+    <w:lsdException w:name="Medium Grid 3 Accent 4" w:semiHidden="0" w:uiPriority="69" w:unhideWhenUsed="0"/>
+    <w:lsdException w:name="Dark List Accent 4" w:semiHidden="0" w:uiPriority="70" w:unhideWhenUsed="0"/>
+    <w:lsdException w:name="Colorful Shading Accent 4" w:semiHidden="0" w:uiPriority="71" w:unhideWhenUsed="0"/>
+    <w:lsdException w:name="Colorful List Accent 4" w:semiHidden="0" w:uiPriority="72" w:unhideWhenUsed="0"/>
+    <w:lsdException w:name="Colorful Grid Accent 4" w:semiHidden="0" w:uiPriority="73" w:unhideWhenUsed="0"/>
+    <w:lsdException w:name="Light Shading Accent 5" w:semiHidden="0" w:uiPriority="60" w:unhideWhenUsed="0"/>
+    <w:lsdException w:name="Light List Accent 5" w:semiHidden="0" w:uiPriority="61" w:unhideWhenUsed="0"/>
+    <w:lsdException w:name="Light Grid Accent 5" w:semiHidden="0" w:uiPriority="62" w:unhideWhenUsed="0"/>
+    <w:lsdException w:name="Medium Shading 1 Accent 5" w:semiHidden="0" w:uiPriority="63" w:unhideWhenUsed="0"/>
+    <w:lsdException w:name="Medium Shading 2 Accent 5" w:semiHidden="0" w:uiPriority="64" w:unhideWhenUsed="0"/>
+    <w:lsdException w:name="Medium List 1 Accent 5" w:semiHidden="0" w:uiPriority="65" w:unhideWhenUsed="0"/>
+    <w:lsdException w:name="Medium List 2 Accent 5" w:semiHidden="0" w:uiPriority="66" w:unhideWhenUsed="0"/>
+    <w:lsdException w:name="Medium Grid 1 Accent 5" w:semiHidden="0" w:uiPriority="67" w:unhideWhenUsed="0"/>
+    <w:lsdException w:name="Medium Grid 2 Accent 5" w:semiHidden="0" w:uiPriority="68" w:unhideWhenUsed="0"/>
+    <w:lsdException w:name="Medium Grid 3 Accent 5" w:semiHidden="0" w:uiPriority="69" w:unhideWhenUsed="0"/>
+    <w:lsdException w:name="Dark List Accent 5" w:semiHidden="0" w:uiPriority="70" w:unhideWhenUsed="0"/>
+    <w:lsdException w:name="Colorful Shading Accent 5" w:semiHidden="0" w:uiPriority="71" w:unhideWhenUsed="0"/>
+    <w:lsdException w:name="Colorful List Accent 5" w:semiHidden="0" w:uiPriority="72" w:unhideWhenUsed="0"/>
+    <w:lsdException w:name="Colorful Grid Accent 5" w:semiHidden="0" w:uiPriority="73" w:unhideWhenUsed="0"/>
+    <w:lsdException w:name="Light Shading Accent 6" w:semiHidden="0" w:uiPriority="60" w:unhideWhenUsed="0"/>
+    <w:lsdException w:name="Light List Accent 6" w:semiHidden="0" w:uiPriority="61" w:unhideWhenUsed="0"/>
+    <w:lsdException w:name="Light Grid Accent 6" w:semiHidden="0" w:uiPriority="62" w:unhideWhenUsed="0"/>
+    <w:lsdException w:name="Medium Shading 1 Accent 6" w:semiHidden="0" w:uiPriority="63" w:unhideWhenUsed="0"/>
+    <w:lsdException w:name="Medium Shading 2 Accent 6" w:semiHidden="0" w:uiPriority="64" w:unhideWhenUsed="0"/>
+    <w:lsdException w:name="Medium List 1 Accent 6" w:semiHidden="0" w:uiPriority="65" w:unhideWhenUsed="0"/>
+    <w:lsdException w:name="Medium List 2 Accent 6" w:semiHidden="0" w:uiPriority="66" w:unhideWhenUsed="0"/>
+    <w:lsdException w:name="Medium Grid 1 Accent 6" w:semiHidden="0" w:uiPriority="67" w:unhideWhenUsed="0"/>
+    <w:lsdException w:name="Medium Grid 2 Accent 6" w:semiHidden="0" w:uiPriority="68" w:unhideWhenUsed="0"/>
+    <w:lsdException w:name="Medium Grid 3 Accent 6" w:semiHidden="0" w:uiPriority="69" w:unhideWhenUsed="0"/>
+    <w:lsdException w:name="Dark List Accent 6" w:semiHidden="0" w:uiPriority="70" w:unhideWhenUsed="0"/>
+    <w:lsdException w:name="Colorful Shading Accent 6" w:semiHidden="0" w:uiPriority="71" w:unhideWhenUsed="0"/>
+    <w:lsdException w:name="Colorful List Accent 6" w:semiHidden="0" w:uiPriority="72" w:unhideWhenUsed="0"/>
+    <w:lsdException w:name="Colorful Grid Accent 6" w:semiHidden="0" w:uiPriority="73" w:unhideWhenUsed="0"/>
+    <w:lsdException w:name="Subtle Emphasis" w:semiHidden="0" w:uiPriority="19" w:unhideWhenUsed="0" w:qFormat="1"/>
+    <w:lsdException w:name="Intense Emphasis" w:semiHidden="0" w:uiPriority="21" w:unhideWhenUsed="0" w:qFormat="1"/>
+    <w:lsdException w:name="Subtle Reference" w:semiHidden="0" w:uiPriority="31" w:unhideWhenUsed="0" w:qFormat="1"/>
+    <w:lsdException w:name="Intense Reference" w:semiHidden="0" w:uiPriority="32" w:unhideWhenUsed="0" w:qFormat="1"/>
+    <w:lsdException w:name="Book Title" w:semiHidden="0" w:uiPriority="33" w:unhideWhenUsed="0" w:qFormat="1"/>
+    <w:lsdException w:name="Bibliography" w:uiPriority="37"/>
+    <w:lsdException w:name="TOC Heading" w:uiPriority="39" w:qFormat="1"/>
+  </w:latentStyles>
+  <w:style w:type="paragraph" w:default="1" w:styleId="Normal">
+    <w:name w:val="Normal"/>
+    <w:qFormat/>
+  </w:style>
+  <w:style w:type="character" w:default="1" w:styleId="DefaultParagraphFont">
+    <w:name w:val="Default Paragraph Font"/>
+    <w:uiPriority w:val="1"/>
+    <w:semiHidden/>
+    <w:unhideWhenUsed/>
+  </w:style>
+  <w:style w:type="table" w:default="1" w:styleId="TableNormal">
+    <w:name w:val="Normal Table"/>
+    <w:uiPriority w:val="99"/>
+    <w:semiHidden/>
+    <w:unhideWhenUsed/>
+    <w:tblPr>
+      <w:tblInd w:w="0" w:type="dxa"/>
+      <w:tblCellMar>
+        <w:top w:w="0" w:type="dxa"/>
+        <w:left w:w="108" w:type="dxa"/>
+        <w:bottom w:w="0" w:type="dxa"/>
+        <w:right w:w="108" w:type="dxa"/>
+      </w:tblCellMar>
+    </w:tblPr>
+  </w:style>
+  <w:style w:type="numbering" w:default="1" w:styleId="NoList">
+    <w:name w:val="No List"/>
+    <w:uiPriority w:val="99"/>
+    <w:semiHidden/>
+    <w:unhideWhenUsed/>
+  </w:style>
+  <w:style w:type="paragraph" w:styleId="ListParagraph">
+    <w:name w:val="List Paragraph"/>
+    <w:basedOn w:val="Normal"/>
+    <w:uiPriority w:val="34"/>
+    <w:qFormat/>
+    <w:rsid w:val="00562D04"/>
+    <w:pPr>
+      <w:ind w:left="720"/>
+      <w:contextualSpacing/>
+    </w:pPr>
+  </w:style>
+  <w:style w:type="character" w:styleId="Hyperlink">
+    <w:name w:val="Hyperlink"/>
+    <w:basedOn w:val="DefaultParagraphFont"/>
+    <w:uiPriority w:val="99"/>
+    <w:unhideWhenUsed/>
+    <w:rsid w:val="00AC3280"/>
+    <w:rPr>
+      <w:color w:val="0563C1" w:themeColor="hyperlink"/>
+      <w:u w:val="single"/>
+    </w:rPr>
+  </w:style>
+</w:styles>
+</file>
+
+<file path=word/stylesWithEffects.xml><?xml version="1.0" encoding="utf-8"?>
+<w:styles xmlns:wpc="http://schemas.microsoft.com/office/word/2010/wordprocessingCanvas" xmlns:mc="http://schemas.openxmlformats.org/markup-compatibility/2006" xmlns:o="urn:schemas-microsoft-com:office:office" xmlns:r="http://schemas.openxmlformats.org/officeDocument/2006/relationships" xmlns:m="http://schemas.openxmlformats.org/officeDocument/2006/math" xmlns:v="urn:schemas-microsoft-com:vml" xmlns:wp14="http://schemas.microsoft.com/office/word/2010/wordprocessingDrawing" xmlns:wp="http://schemas.openxmlformats.org/drawingml/2006/wordprocessingDrawing" xmlns:w10="urn:schemas-microsoft-com:office:word" xmlns:w="http://schemas.openxmlformats.org/wordprocessingml/2006/main" xmlns:w14="http://schemas.microsoft.com/office/word/2010/wordml" xmlns:wpg="http://schemas.microsoft.com/office/word/2010/wordprocessingGroup" xmlns:wpi="http://schemas.microsoft.com/office/word/2010/wordprocessingInk" xmlns:wne="http://schemas.microsoft.com/office/word/2006/wordml" xmlns:wps="http://schemas.microsoft.com/office/word/2010/wordprocessingShape" mc:Ignorable="w14 wp14">
+  <w:docDefaults>
+    <w:rPrDefault>
+      <w:rPr>
+        <w:rFonts w:asciiTheme="minorHAnsi" w:eastAsiaTheme="minorHAnsi" w:hAnsiTheme="minorHAnsi" w:cstheme="minorBidi"/>
+        <w:sz w:val="24"/>
+        <w:szCs w:val="24"/>
+        <w:lang w:val="en-US" w:eastAsia="en-US" w:bidi="ar-SA"/>
+      </w:rPr>
+    </w:rPrDefault>
+    <w:pPrDefault/>
+  </w:docDefaults>
+  <w:latentStyles w:defLockedState="0" w:defUIPriority="99" w:defSemiHidden="1" w:defUnhideWhenUsed="1" w:defQFormat="0" w:count="267">
+    <w:lsdException w:name="Normal" w:semiHidden="0" w:uiPriority="0" w:unhideWhenUsed="0" w:qFormat="1"/>
+    <w:lsdException w:name="heading 1" w:semiHidden="0" w:uiPriority="9" w:unhideWhenUsed="0" w:qFormat="1"/>
+    <w:lsdException w:name="heading 2" w:uiPriority="9" w:qFormat="1"/>
+    <w:lsdException w:name="heading 3" w:uiPriority="9" w:qFormat="1"/>
+    <w:lsdException w:name="heading 4" w:uiPriority="9" w:qFormat="1"/>
+    <w:lsdException w:name="heading 5" w:uiPriority="9" w:qFormat="1"/>
+    <w:lsdException w:name="heading 6" w:uiPriority="9" w:qFormat="1"/>
+    <w:lsdException w:name="heading 7" w:uiPriority="9" w:qFormat="1"/>
+    <w:lsdException w:name="heading 8" w:uiPriority="9" w:qFormat="1"/>
+    <w:lsdException w:name="heading 9" w:uiPriority="9" w:qFormat="1"/>
+    <w:lsdException w:name="toc 1" w:uiPriority="39"/>
+    <w:lsdException w:name="toc 2" w:uiPriority="39"/>
+    <w:lsdException w:name="toc 3" w:uiPriority="39"/>
+    <w:lsdException w:name="toc 4" w:uiPriority="39"/>
+    <w:lsdException w:name="toc 5" w:uiPriority="39"/>
+    <w:lsdException w:name="toc 6" w:uiPriority="39"/>
+    <w:lsdException w:name="toc 7" w:uiPriority="39"/>
+    <w:lsdException w:name="toc 8" w:uiPriority="39"/>
+    <w:lsdException w:name="toc 9" w:uiPriority="39"/>
+    <w:lsdException w:name="caption" w:uiPriority="35" w:qFormat="1"/>
+    <w:lsdException w:name="Title" w:semiHidden="0" w:uiPriority="10" w:unhideWhenUsed="0" w:qFormat="1"/>
+    <w:lsdException w:name="Default Paragraph Font" w:uiPriority="1"/>
+    <w:lsdException w:name="Subtitle" w:semiHidden="0" w:uiPriority="11" w:unhideWhenUsed="0" w:qFormat="1"/>
+    <w:lsdException w:name="Strong" w:semiHidden="0" w:uiPriority="22" w:unhideWhenUsed="0" w:qFormat="1"/>
+    <w:lsdException w:name="Emphasis" w:semiHidden="0" w:uiPriority="20" w:unhideWhenUsed="0" w:qFormat="1"/>
+    <w:lsdException w:name="Table Grid" w:semiHidden="0" w:uiPriority="39" w:unhideWhenUsed="0"/>
+    <w:lsdException w:name="Placeholder Text" w:unhideWhenUsed="0"/>
+    <w:lsdException w:name="No Spacing" w:semiHidden="0" w:uiPriority="1" w:unhideWhenUsed="0" w:qFormat="1"/>
+    <w:lsdException w:name="Light Shading" w:semiHidden="0" w:uiPriority="60" w:unhideWhenUsed="0"/>
+    <w:lsdException w:name="Light List" w:semiHidden="0" w:uiPriority="61" w:unhideWhenUsed="0"/>
+    <w:lsdException w:name="Light Grid" w:semiHidden="0" w:uiPriority="62" w:unhideWhenUsed="0"/>
+    <w:lsdException w:name="Medium Shading 1" w:semiHidden="0" w:uiPriority="63" w:unhideWhenUsed="0"/>
+    <w:lsdException w:name="Medium Shading 2" w:semiHidden="0" w:uiPriority="64" w:unhideWhenUsed="0"/>
+    <w:lsdException w:name="Medium List 1" w:semiHidden="0" w:uiPriority="65" w:unhideWhenUsed="0"/>
+    <w:lsdException w:name="Medium List 2" w:semiHidden="0" w:uiPriority="66" w:unhideWhenUsed="0"/>
+    <w:lsdException w:name="Medium Grid 1" w:semiHidden="0" w:uiPriority="67" w:unhideWhenUsed="0"/>
+    <w:lsdException w:name="Medium Grid 2" w:semiHidden="0" w:uiPriority="68" w:unhideWhenUsed="0"/>
+    <w:lsdException w:name="Medium Grid 3" w:semiHidden="0" w:uiPriority="69" w:unhideWhenUsed="0"/>
+    <w:lsdException w:name="Dark List" w:semiHidden="0" w:uiPriority="70" w:unhideWhenUsed="0"/>
+    <w:lsdException w:name="Colorful Shading" w:semiHidden="0" w:uiPriority="71" w:unhideWhenUsed="0"/>
+    <w:lsdException w:name="Colorful List" w:semiHidden="0" w:uiPriority="72" w:unhideWhenUsed="0"/>
+    <w:lsdException w:name="Colorful Grid" w:semiHidden="0" w:uiPriority="73" w:unhideWhenUsed="0"/>
+    <w:lsdException w:name="Light Shading Accent 1" w:semiHidden="0" w:uiPriority="60" w:unhideWhenUsed="0"/>
+    <w:lsdException w:name="Light List Accent 1" w:semiHidden="0" w:uiPriority="61" w:unhideWhenUsed="0"/>
+    <w:lsdException w:name="Light Grid Accent 1" w:semiHidden="0" w:uiPriority="62" w:unhideWhenUsed="0"/>
+    <w:lsdException w:name="Medium Shading 1 Accent 1" w:semiHidden="0" w:uiPriority="63" w:unhideWhenUsed="0"/>
+    <w:lsdException w:name="Medium Shading 2 Accent 1" w:semiHidden="0" w:uiPriority="64" w:unhideWhenUsed="0"/>
+    <w:lsdException w:name="Medium List 1 Accent 1" w:semiHidden="0" w:uiPriority="65" w:unhideWhenUsed="0"/>
+    <w:lsdException w:name="Revision" w:unhideWhenUsed="0"/>
+    <w:lsdException w:name="List Paragraph" w:semiHidden="0" w:uiPriority="34" w:unhideWhenUsed="0" w:qFormat="1"/>
+    <w:lsdException w:name="Quote" w:semiHidden="0" w:uiPriority="29" w:unhideWhenUsed="0" w:qFormat="1"/>
+    <w:lsdException w:name="Intense Quote" w:semiHidden="0" w:uiPriority="30" w:unhideWhenUsed="0" w:qFormat="1"/>
+    <w:lsdException w:name="Medium List 2 Accent 1" w:semiHidden="0" w:uiPriority="66" w:unhideWhenUsed="0"/>
+    <w:lsdException w:name="Medium Grid 1 Accent 1" w:semiHidden="0" w:uiPriority="67" w:unhideWhenUsed="0"/>
+    <w:lsdException w:name="Medium Grid 2 Accent 1" w:semiHidden="0" w:uiPriority="68" w:unhideWhenUsed="0"/>
+    <w:lsdException w:name="Medium Grid 3 Accent 1" w:semiHidden="0" w:uiPriority="69" w:unhideWhenUsed="0"/>
+    <w:lsdException w:name="Dark List Accent 1" w:semiHidden="0" w:uiPriority="70" w:unhideWhenUsed="0"/>
+    <w:lsdException w:name="Colorful Shading Accent 1" w:semiHidden="0" w:uiPriority="71" w:unhideWhenUsed="0"/>
+    <w:lsdException w:name="Colorful List Accent 1" w:semiHidden="0" w:uiPriority="72" w:unhideWhenUsed="0"/>
+    <w:lsdException w:name="Colorful Grid Accent 1" w:semiHidden="0" w:uiPriority="73" w:unhideWhenUsed="0"/>
+    <w:lsdException w:name="Light Shading Accent 2" w:semiHidden="0" w:uiPriority="60" w:unhideWhenUsed="0"/>
+    <w:lsdException w:name="Light List Accent 2" w:semiHidden="0" w:uiPriority="61" w:unhideWhenUsed="0"/>
+    <w:lsdException w:name="Light Grid Accent 2" w:semiHidden="0" w:uiPriority="62" w:unhideWhenUsed="0"/>
+    <w:lsdException w:name="Medium Shading 1 Accent 2" w:semiHidden="0" w:uiPriority="63" w:unhideWhenUsed="0"/>
+    <w:lsdException w:name="Medium Shading 2 Accent 2" w:semiHidden="0" w:uiPriority="64" w:unhideWhenUsed="0"/>
+    <w:lsdException w:name="Medium List 1 Accent 2" w:semiHidden="0" w:uiPriority="65" w:unhideWhenUsed="0"/>
+    <w:lsdException w:name="Medium List 2 Accent 2" w:semiHidden="0" w:uiPriority="66" w:unhideWhenUsed="0"/>
+    <w:lsdException w:name="Medium Grid 1 Accent 2" w:semiHidden="0" w:uiPriority="67" w:unhideWhenUsed="0"/>
+    <w:lsdException w:name="Medium Grid 2 Accent 2" w:semiHidden="0" w:uiPriority="68" w:unhideWhenUsed="0"/>
+    <w:lsdException w:name="Medium Grid 3 Accent 2" w:semiHidden="0" w:uiPriority="69" w:unhideWhenUsed="0"/>
+    <w:lsdException w:name="Dark List Accent 2" w:semiHidden="0" w:uiPriority="70" w:unhideWhenUsed="0"/>
+    <w:lsdException w:name="Colorful Shading Accent 2" w:semiHidden="0" w:uiPriority="71" w:unhideWhenUsed="0"/>
+    <w:lsdException w:name="Colorful List Accent 2" w:semiHidden="0" w:uiPriority="72" w:unhideWhenUsed="0"/>
+    <w:lsdException w:name="Colorful Grid Accent 2" w:semiHidden="0" w:uiPriority="73" w:unhideWhenUsed="0"/>
+    <w:lsdException w:name="Light Shading Accent 3" w:semiHidden="0" w:uiPriority="60" w:unhideWhenUsed="0"/>
+    <w:lsdException w:name="Light List Accent 3" w:semiHidden="0" w:uiPriority="61" w:unhideWhenUsed="0"/>
+    <w:lsdException w:name="Light Grid Accent 3" w:semiHidden="0" w:uiPriority="62" w:unhideWhenUsed="0"/>
+    <w:lsdException w:name="Medium Shading 1 Accent 3" w:semiHidden="0" w:uiPriority="63" w:unhideWhenUsed="0"/>
+    <w:lsdException w:name="Medium Shading 2 Accent 3" w:semiHidden="0" w:uiPriority="64" w:unhideWhenUsed="0"/>
+    <w:lsdException w:name="Medium List 1 Accent 3" w:semiHidden="0" w:uiPriority="65" w:unhideWhenUsed="0"/>
+    <w:lsdException w:name="Medium List 2 Accent 3" w:semiHidden="0" w:uiPriority="66" w:unhideWhenUsed="0"/>
+    <w:lsdException w:name="Medium Grid 1 Accent 3" w:semiHidden="0" w:uiPriority="67" w:unhideWhenUsed="0"/>
+    <w:lsdException w:name="Medium Grid 2 Accent 3" w:semiHidden="0" w:uiPriority="68" w:unhideWhenUsed="0"/>
+    <w:lsdException w:name="Medium Grid 3 Accent 3" w:semiHidden="0" w:uiPriority="69" w:unhideWhenUsed="0"/>
+    <w:lsdException w:name="Dark List Accent 3" w:semiHidden="0" w:uiPriority="70" w:unhideWhenUsed="0"/>
+    <w:lsdException w:name="Colorful Shading Accent 3" w:semiHidden="0" w:uiPriority="71" w:unhideWhenUsed="0"/>
+    <w:lsdException w:name="Colorful List Accent 3" w:semiHidden="0" w:uiPriority="72" w:unhideWhenUsed="0"/>
+    <w:lsdException w:name="Colorful Grid Accent 3" w:semiHidden="0" w:uiPriority="73" w:unhideWhenUsed="0"/>
+    <w:lsdException w:name="Light Shading Accent 4" w:semiHidden="0" w:uiPriority="60" w:unhideWhenUsed="0"/>
+    <w:lsdException w:name="Light List Accent 4" w:semiHidden="0" w:uiPriority="61" w:unhideWhenUsed="0"/>
+    <w:lsdException w:name="Light Grid Accent 4" w:semiHidden="0" w:uiPriority="62" w:unhideWhenUsed="0"/>
+    <w:lsdException w:name="Medium Shading 1 Accent 4" w:semiHidden="0" w:uiPriority="63" w:unhideWhenUsed="0"/>
+    <w:lsdException w:name="Medium Shading 2 Accent 4" w:semiHidden="0" w:uiPriority="64" w:unhideWhenUsed="0"/>
+    <w:lsdException w:name="Medium List 1 Accent 4" w:semiHidden="0" w:uiPriority="65" w:unhideWhenUsed="0"/>
+    <w:lsdException w:name="Medium List 2 Accent 4" w:semiHidden="0" w:uiPriority="66" w:unhideWhenUsed="0"/>
+    <w:lsdException w:name="Medium Grid 1 Accent 4" w:semiHidden="0" w:uiPriority="67" w:unhideWhenUsed="0"/>
+    <w:lsdException w:name="Medium Grid 2 Accent 4" w:semiHidden="0" w:uiPriority="68" w:unhideWhenUsed="0"/>
+    <w:lsdException w:name="Medium Grid 3 Accent 4" w:semiHidden="0" w:uiPriority="69" w:unhideWhenUsed="0"/>
+    <w:lsdException w:name="Dark List Accent 4" w:semiHidden="0" w:uiPriority="70" w:unhideWhenUsed="0"/>
+    <w:lsdException w:name="Colorful Shading Accent 4" w:semiHidden="0" w:uiPriority="71" w:unhideWhenUsed="0"/>
+    <w:lsdException w:name="Colorful List Accent 4" w:semiHidden="0" w:uiPriority="72" w:unhideWhenUsed="0"/>
+    <w:lsdException w:name="Colorful Grid Accent 4" w:semiHidden="0" w:uiPriority="73" w:unhideWhenUsed="0"/>
+    <w:lsdException w:name="Light Shading Accent 5" w:semiHidden="0" w:uiPriority="60" w:unhideWhenUsed="0"/>
+    <w:lsdException w:name="Light List Accent 5" w:semiHidden="0" w:uiPriority="61" w:unhideWhenUsed="0"/>
+    <w:lsdException w:name="Light Grid Accent 5" w:semiHidden="0" w:uiPriority="62" w:unhideWhenUsed="0"/>
+    <w:lsdException w:name="Medium Shading 1 Accent 5" w:semiHidden="0" w:uiPriority="63" w:unhideWhenUsed="0"/>
+    <w:lsdException w:name="Medium Shading 2 Accent 5" w:semiHidden="0" w:uiPriority="64" w:unhideWhenUsed="0"/>
+    <w:lsdException w:name="Medium List 1 Accent 5" w:semiHidden="0" w:uiPriority="65" w:unhideWhenUsed="0"/>
+    <w:lsdException w:name="Medium List 2 Accent 5" w:semiHidden="0" w:uiPriority="66" w:unhideWhenUsed="0"/>
+    <w:lsdException w:name="Medium Grid 1 Accent 5" w:semiHidden="0" w:uiPriority="67" w:unhideWhenUsed="0"/>
+    <w:lsdException w:name="Medium Grid 2 Accent 5" w:semiHidden="0" w:uiPriority="68" w:unhideWhenUsed="0"/>
+    <w:lsdException w:name="Medium Grid 3 Accent 5" w:semiHidden="0" w:uiPriority="69" w:unhideWhenUsed="0"/>
+    <w:lsdException w:name="Dark List Accent 5" w:semiHidden="0" w:uiPriority="70" w:unhideWhenUsed="0"/>
+    <w:lsdException w:name="Colorful Shading Accent 5" w:semiHidden="0" w:uiPriority="71" w:unhideWhenUsed="0"/>
+    <w:lsdException w:name="Colorful List Accent 5" w:semiHidden="0" w:uiPriority="72" w:unhideWhenUsed="0"/>
+    <w:lsdException w:name="Colorful Grid Accent 5" w:semiHidden="0" w:uiPriority="73" w:unhideWhenUsed="0"/>
+    <w:lsdException w:name="Light Shading Accent 6" w:semiHidden="0" w:uiPriority="60" w:unhideWhenUsed="0"/>
+    <w:lsdException w:name="Light List Accent 6" w:semiHidden="0" w:uiPriority="61" w:unhideWhenUsed="0"/>
+    <w:lsdException w:name="Light Grid Accent 6" w:semiHidden="0" w:uiPriority="62" w:unhideWhenUsed="0"/>
+    <w:lsdException w:name="Medium Shading 1 Accent 6" w:semiHidden="0" w:uiPriority="63" w:unhideWhenUsed="0"/>
+    <w:lsdException w:name="Medium Shading 2 Accent 6" w:semiHidden="0" w:uiPriority="64" w:unhideWhenUsed="0"/>
+    <w:lsdException w:name="Medium List 1 Accent 6" w:semiHidden="0" w:uiPriority="65" w:unhideWhenUsed="0"/>
+    <w:lsdException w:name="Medium List 2 Accent 6" w:semiHidden="0" w:uiPriority="66" w:unhideWhenUsed="0"/>
+    <w:lsdException w:name="Medium Grid 1 Accent 6" w:semiHidden="0" w:uiPriority="67" w:unhideWhenUsed="0"/>
+    <w:lsdException w:name="Medium Grid 2 Accent 6" w:semiHidden="0" w:uiPriority="68" w:unhideWhenUsed="0"/>
+    <w:lsdException w:name="Medium Grid 3 Accent 6" w:semiHidden="0" w:uiPriority="69" w:unhideWhenUsed="0"/>
+    <w:lsdException w:name="Dark List Accent 6" w:semiHidden="0" w:uiPriority="70" w:unhideWhenUsed="0"/>
+    <w:lsdException w:name="Colorful Shading Accent 6" w:semiHidden="0" w:uiPriority="71" w:unhideWhenUsed="0"/>
+    <w:lsdException w:name="Colorful List Accent 6" w:semiHidden="0" w:uiPriority="72" w:unhideWhenUsed="0"/>
+    <w:lsdException w:name="Colorful Grid Accent 6" w:semiHidden="0" w:uiPriority="73" w:unhideWhenUsed="0"/>
+    <w:lsdException w:name="Subtle Emphasis" w:semiHidden="0" w:uiPriority="19" w:unhideWhenUsed="0" w:qFormat="1"/>
+    <w:lsdException w:name="Intense Emphasis" w:semiHidden="0" w:uiPriority="21" w:unhideWhenUsed="0" w:qFormat="1"/>
+    <w:lsdException w:name="Subtle Reference" w:semiHidden="0" w:uiPriority="31" w:unhideWhenUsed="0" w:qFormat="1"/>
+    <w:lsdException w:name="Intense Reference" w:semiHidden="0" w:uiPriority="32" w:unhideWhenUsed="0" w:qFormat="1"/>
+    <w:lsdException w:name="Book Title" w:semiHidden="0" w:uiPriority="33" w:unhideWhenUsed="0" w:qFormat="1"/>
+    <w:lsdException w:name="Bibliography" w:uiPriority="37"/>
+    <w:lsdException w:name="TOC Heading" w:uiPriority="39" w:qFormat="1"/>
   </w:latentStyles>
   <w:style w:type="paragraph" w:default="1" w:styleId="Normal">
     <w:name w:val="Normal"/>
@@ -8102,7 +9541,7 @@
   <a:extraClrSchemeLst/>
   <a:extLst>
     <a:ext uri="{05A4C25C-085E-4340-85A3-A5531E510DB2}">
-      <thm15:themeFamily xmlns:thm15="http://schemas.microsoft.com/office/thememl/2012/main" name="Office Theme" id="{62F939B6-93AF-4DB8-9C6B-D6C7DFDC589F}" vid="{4A3C46E8-61CC-4603-A589-7422A47A8E4A}"/>
+      <thm15:themeFamily xmlns:thm15="http://schemas.microsoft.com/office/thememl/2012/main" xmlns="" name="Office Theme" id="{62F939B6-93AF-4DB8-9C6B-D6C7DFDC589F}" vid="{4A3C46E8-61CC-4603-A589-7422A47A8E4A}"/>
     </a:ext>
   </a:extLst>
 </a:theme>

</xml_diff>

<commit_message>
ebs lab, security lab
</commit_message>
<xml_diff>
--- a/AWS/A Cloud Guru AWS CSAA.docx
+++ b/AWS/A Cloud Guru AWS CSAA.docx
@@ -58,8 +58,13 @@
     </w:p>
     <w:p>
       <w:r>
-        <w:t>2007 had over 180,000 developered</w:t>
-      </w:r>
+        <w:t xml:space="preserve">2007 had over 180,000 </w:t>
+      </w:r>
+      <w:proofErr w:type="spellStart"/>
+      <w:r>
+        <w:t>developered</w:t>
+      </w:r>
+      <w:proofErr w:type="spellEnd"/>
     </w:p>
     <w:p>
       <w:r>
@@ -108,7 +113,23 @@
     <w:p/>
     <w:p>
       <w:r>
-        <w:t>Subscribe to YouTube on Cloudguru, Jeff Bar’s Blog and twitter of ACloudGuru.</w:t>
+        <w:t xml:space="preserve">Subscribe to YouTube on </w:t>
+      </w:r>
+      <w:proofErr w:type="spellStart"/>
+      <w:r>
+        <w:t>Cloudguru</w:t>
+      </w:r>
+      <w:proofErr w:type="spellEnd"/>
+      <w:r>
+        <w:t xml:space="preserve">, Jeff Bar’s Blog and twitter of </w:t>
+      </w:r>
+      <w:proofErr w:type="spellStart"/>
+      <w:r>
+        <w:t>ACloudGuru</w:t>
+      </w:r>
+      <w:proofErr w:type="spellEnd"/>
+      <w:r>
+        <w:t>.</w:t>
       </w:r>
     </w:p>
     <w:p>
@@ -130,7 +151,23 @@
     </w:p>
     <w:p>
       <w:r>
-        <w:t>CenturyLink VmWare and Softlayer are now niche players.</w:t>
+        <w:t xml:space="preserve">CenturyLink </w:t>
+      </w:r>
+      <w:proofErr w:type="spellStart"/>
+      <w:r>
+        <w:t>VmWare</w:t>
+      </w:r>
+      <w:proofErr w:type="spellEnd"/>
+      <w:r>
+        <w:t xml:space="preserve"> and </w:t>
+      </w:r>
+      <w:proofErr w:type="spellStart"/>
+      <w:r>
+        <w:t>Softlayer</w:t>
+      </w:r>
+      <w:proofErr w:type="spellEnd"/>
+      <w:r>
+        <w:t xml:space="preserve"> are now niche players.</w:t>
       </w:r>
     </w:p>
     <w:p/>
@@ -145,7 +182,21 @@
         <w:rPr>
           <w:b/>
         </w:rPr>
-        <w:t>10,000 ft overview</w:t>
+        <w:t xml:space="preserve">10,000 </w:t>
+      </w:r>
+      <w:proofErr w:type="spellStart"/>
+      <w:r>
+        <w:rPr>
+          <w:b/>
+        </w:rPr>
+        <w:t>ft</w:t>
+      </w:r>
+      <w:proofErr w:type="spellEnd"/>
+      <w:r>
+        <w:rPr>
+          <w:b/>
+        </w:rPr>
+        <w:t xml:space="preserve"> overview</w:t>
       </w:r>
       <w:r>
         <w:rPr>
@@ -256,7 +307,15 @@
         <w:t xml:space="preserve">Edge Location </w:t>
       </w:r>
       <w:r>
-        <w:t xml:space="preserve">– CDN end point for CloudFront. </w:t>
+        <w:t xml:space="preserve">– CDN end point for </w:t>
+      </w:r>
+      <w:proofErr w:type="spellStart"/>
+      <w:r>
+        <w:t>CloudFront</w:t>
+      </w:r>
+      <w:proofErr w:type="spellEnd"/>
+      <w:r>
+        <w:t xml:space="preserve">. </w:t>
       </w:r>
       <w:r>
         <w:t xml:space="preserve">A way to cache media objects in the cloud. </w:t>
@@ -265,8 +324,13 @@
         <w:t xml:space="preserve">More edge locations than regions. </w:t>
       </w:r>
       <w:r>
-        <w:t>POP for CloudFront</w:t>
-      </w:r>
+        <w:t xml:space="preserve">POP for </w:t>
+      </w:r>
+      <w:proofErr w:type="spellStart"/>
+      <w:r>
+        <w:t>CloudFront</w:t>
+      </w:r>
+      <w:proofErr w:type="spellEnd"/>
     </w:p>
     <w:p/>
     <w:p>
@@ -328,12 +392,14 @@
           <w:numId w:val="2"/>
         </w:numPr>
       </w:pPr>
+      <w:proofErr w:type="spellStart"/>
       <w:r>
         <w:rPr>
           <w:b/>
         </w:rPr>
         <w:t>CloudFront</w:t>
       </w:r>
+      <w:proofErr w:type="spellEnd"/>
       <w:r>
         <w:t xml:space="preserve"> </w:t>
       </w:r>
@@ -458,7 +524,15 @@
         <w:t xml:space="preserve">Lambda </w:t>
       </w:r>
       <w:r>
-        <w:t xml:space="preserve">– Serverless, upload code and code will respond to events. Not in exams yet. </w:t>
+        <w:t xml:space="preserve">– </w:t>
+      </w:r>
+      <w:proofErr w:type="spellStart"/>
+      <w:r>
+        <w:t>Serverless</w:t>
+      </w:r>
+      <w:proofErr w:type="spellEnd"/>
+      <w:r>
+        <w:t xml:space="preserve">, upload code and code will respond to events. Not in exams yet. </w:t>
       </w:r>
     </w:p>
     <w:p>
@@ -469,17 +543,33 @@
           <w:numId w:val="3"/>
         </w:numPr>
       </w:pPr>
-      <w:r>
-        <w:rPr>
-          <w:b/>
-        </w:rPr>
-        <w:t xml:space="preserve">Lightsail </w:t>
+      <w:proofErr w:type="spellStart"/>
+      <w:r>
+        <w:rPr>
+          <w:b/>
+        </w:rPr>
+        <w:t>Lightsail</w:t>
+      </w:r>
+      <w:proofErr w:type="spellEnd"/>
+      <w:r>
+        <w:rPr>
+          <w:b/>
+        </w:rPr>
+        <w:t xml:space="preserve"> </w:t>
       </w:r>
       <w:r>
         <w:t>– out of the box cloud</w:t>
       </w:r>
       <w:r>
-        <w:t xml:space="preserve">. Wordpress/etc. </w:t>
+        <w:t xml:space="preserve">. </w:t>
+      </w:r>
+      <w:proofErr w:type="spellStart"/>
+      <w:r>
+        <w:t>Wordpress</w:t>
+      </w:r>
+      <w:proofErr w:type="spellEnd"/>
+      <w:r>
+        <w:t xml:space="preserve">/etc. </w:t>
       </w:r>
     </w:p>
     <w:p/>
@@ -596,7 +686,15 @@
         <w:t>RDS (Relational Database Service)</w:t>
       </w:r>
       <w:r>
-        <w:t xml:space="preserve"> – MariaDB, SQL, MySQL, Oracle, Comes up in the CSAA</w:t>
+        <w:t xml:space="preserve"> – </w:t>
+      </w:r>
+      <w:proofErr w:type="spellStart"/>
+      <w:r>
+        <w:t>MariaDB</w:t>
+      </w:r>
+      <w:proofErr w:type="spellEnd"/>
+      <w:r>
+        <w:t>, SQL, MySQL, Oracle, Comes up in the CSAA</w:t>
       </w:r>
     </w:p>
     <w:p>
@@ -614,8 +712,13 @@
         <w:t>Aurora</w:t>
       </w:r>
       <w:r>
-        <w:t xml:space="preserve"> – MySQL, PostGres</w:t>
-      </w:r>
+        <w:t xml:space="preserve"> – MySQL, </w:t>
+      </w:r>
+      <w:proofErr w:type="spellStart"/>
+      <w:r>
+        <w:t>PostGres</w:t>
+      </w:r>
+      <w:proofErr w:type="spellEnd"/>
     </w:p>
     <w:p>
       <w:pPr>
@@ -625,11 +728,19 @@
           <w:numId w:val="5"/>
         </w:numPr>
       </w:pPr>
-      <w:r>
-        <w:rPr>
-          <w:b/>
-        </w:rPr>
-        <w:t xml:space="preserve">DynamoDB </w:t>
+      <w:proofErr w:type="spellStart"/>
+      <w:r>
+        <w:rPr>
+          <w:b/>
+        </w:rPr>
+        <w:t>DynamoDB</w:t>
+      </w:r>
+      <w:proofErr w:type="spellEnd"/>
+      <w:r>
+        <w:rPr>
+          <w:b/>
+        </w:rPr>
+        <w:t xml:space="preserve"> </w:t>
       </w:r>
       <w:r>
         <w:t>– non-relational database. NoSQL</w:t>
@@ -653,7 +764,15 @@
         <w:t>Redshift</w:t>
       </w:r>
       <w:r>
-        <w:t xml:space="preserve"> – datawarehousing solution. Big Data. </w:t>
+        <w:t xml:space="preserve"> – </w:t>
+      </w:r>
+      <w:proofErr w:type="spellStart"/>
+      <w:r>
+        <w:t>datawarehousing</w:t>
+      </w:r>
+      <w:proofErr w:type="spellEnd"/>
+      <w:r>
+        <w:t xml:space="preserve"> solution. Big Data. </w:t>
       </w:r>
     </w:p>
     <w:p>
@@ -664,11 +783,19 @@
           <w:numId w:val="5"/>
         </w:numPr>
       </w:pPr>
-      <w:r>
-        <w:rPr>
-          <w:b/>
-        </w:rPr>
-        <w:t xml:space="preserve">Elasticcache </w:t>
+      <w:proofErr w:type="spellStart"/>
+      <w:r>
+        <w:rPr>
+          <w:b/>
+        </w:rPr>
+        <w:t>Elasticcache</w:t>
+      </w:r>
+      <w:proofErr w:type="spellEnd"/>
+      <w:r>
+        <w:rPr>
+          <w:b/>
+        </w:rPr>
+        <w:t xml:space="preserve"> </w:t>
       </w:r>
       <w:r>
         <w:t xml:space="preserve">– a way to </w:t>
@@ -715,8 +842,13 @@
       <w:r>
         <w:t xml:space="preserve">Added compute capacity to it which can be taken on premise. </w:t>
       </w:r>
-      <w:r>
-        <w:t xml:space="preserve">SysOps/Associate exam. </w:t>
+      <w:proofErr w:type="spellStart"/>
+      <w:r>
+        <w:t>SysOps</w:t>
+      </w:r>
+      <w:proofErr w:type="spellEnd"/>
+      <w:r>
+        <w:t xml:space="preserve">/Associate exam. </w:t>
       </w:r>
     </w:p>
     <w:p>
@@ -777,7 +909,15 @@
         <w:t xml:space="preserve">SMS (Server Migration Services) </w:t>
       </w:r>
       <w:r>
-        <w:t xml:space="preserve">– migrate VM (vmWare) </w:t>
+        <w:t>– migrate VM (</w:t>
+      </w:r>
+      <w:proofErr w:type="spellStart"/>
+      <w:r>
+        <w:t>vmWare</w:t>
+      </w:r>
+      <w:proofErr w:type="spellEnd"/>
+      <w:r>
+        <w:t xml:space="preserve">) </w:t>
       </w:r>
       <w:r>
         <w:t>on premise</w:t>
@@ -1145,11 +1285,19 @@
           <w:numId w:val="9"/>
         </w:numPr>
       </w:pPr>
-      <w:r>
-        <w:rPr>
-          <w:b/>
-        </w:rPr>
-        <w:t xml:space="preserve">Opsworks </w:t>
+      <w:proofErr w:type="spellStart"/>
+      <w:r>
+        <w:rPr>
+          <w:b/>
+        </w:rPr>
+        <w:t>Opsworks</w:t>
+      </w:r>
+      <w:proofErr w:type="spellEnd"/>
+      <w:r>
+        <w:rPr>
+          <w:b/>
+        </w:rPr>
+        <w:t xml:space="preserve"> </w:t>
       </w:r>
       <w:r>
         <w:t xml:space="preserve">– automating deployments via chef. </w:t>
@@ -1163,11 +1311,19 @@
           <w:numId w:val="9"/>
         </w:numPr>
       </w:pPr>
-      <w:r>
-        <w:rPr>
-          <w:b/>
-        </w:rPr>
-        <w:t xml:space="preserve">Config </w:t>
+      <w:proofErr w:type="spellStart"/>
+      <w:r>
+        <w:rPr>
+          <w:b/>
+        </w:rPr>
+        <w:t>Config</w:t>
+      </w:r>
+      <w:proofErr w:type="spellEnd"/>
+      <w:r>
+        <w:rPr>
+          <w:b/>
+        </w:rPr>
+        <w:t xml:space="preserve"> </w:t>
       </w:r>
       <w:r>
         <w:t xml:space="preserve">– a way to monitor and automate your environment. You can set alerts. </w:t>
@@ -1237,7 +1393,15 @@
         <w:t>application</w:t>
       </w:r>
       <w:r>
-        <w:t xml:space="preserve"> or microservices. </w:t>
+        <w:t xml:space="preserve"> or </w:t>
+      </w:r>
+      <w:proofErr w:type="spellStart"/>
+      <w:r>
+        <w:t>microservices</w:t>
+      </w:r>
+      <w:proofErr w:type="spellEnd"/>
+      <w:r>
+        <w:t xml:space="preserve">. </w:t>
       </w:r>
     </w:p>
     <w:p>
@@ -1290,11 +1454,19 @@
           <w:numId w:val="10"/>
         </w:numPr>
       </w:pPr>
-      <w:r>
-        <w:rPr>
-          <w:b/>
-        </w:rPr>
-        <w:t xml:space="preserve">AppStream </w:t>
+      <w:proofErr w:type="spellStart"/>
+      <w:r>
+        <w:rPr>
+          <w:b/>
+        </w:rPr>
+        <w:t>AppStream</w:t>
+      </w:r>
+      <w:proofErr w:type="spellEnd"/>
+      <w:r>
+        <w:rPr>
+          <w:b/>
+        </w:rPr>
+        <w:t xml:space="preserve"> </w:t>
       </w:r>
       <w:r>
         <w:t>– streaming desktop applications to your users</w:t>
@@ -1332,15 +1504,30 @@
           <w:numId w:val="11"/>
         </w:numPr>
       </w:pPr>
+      <w:proofErr w:type="spellStart"/>
       <w:r>
         <w:rPr>
           <w:b/>
         </w:rPr>
         <w:t>CodeCommit</w:t>
       </w:r>
-      <w:r>
-        <w:t xml:space="preserve"> – Github. A place to store your code like Github</w:t>
-      </w:r>
+      <w:proofErr w:type="spellEnd"/>
+      <w:r>
+        <w:t xml:space="preserve"> – </w:t>
+      </w:r>
+      <w:proofErr w:type="spellStart"/>
+      <w:r>
+        <w:t>Github</w:t>
+      </w:r>
+      <w:proofErr w:type="spellEnd"/>
+      <w:r>
+        <w:t xml:space="preserve">. A place to store your code like </w:t>
+      </w:r>
+      <w:proofErr w:type="spellStart"/>
+      <w:r>
+        <w:t>Github</w:t>
+      </w:r>
+      <w:proofErr w:type="spellEnd"/>
     </w:p>
     <w:p>
       <w:pPr>
@@ -1350,12 +1537,14 @@
           <w:numId w:val="11"/>
         </w:numPr>
       </w:pPr>
+      <w:proofErr w:type="spellStart"/>
       <w:r>
         <w:rPr>
           <w:b/>
         </w:rPr>
         <w:t>CodeBuild</w:t>
       </w:r>
+      <w:proofErr w:type="spellEnd"/>
       <w:r>
         <w:t xml:space="preserve"> – a way to compile your code</w:t>
       </w:r>
@@ -1368,11 +1557,19 @@
           <w:numId w:val="11"/>
         </w:numPr>
       </w:pPr>
-      <w:r>
-        <w:rPr>
-          <w:b/>
-        </w:rPr>
-        <w:t xml:space="preserve">CodeDeploy </w:t>
+      <w:proofErr w:type="spellStart"/>
+      <w:r>
+        <w:rPr>
+          <w:b/>
+        </w:rPr>
+        <w:t>CodeDeploy</w:t>
+      </w:r>
+      <w:proofErr w:type="spellEnd"/>
+      <w:r>
+        <w:rPr>
+          <w:b/>
+        </w:rPr>
+        <w:t xml:space="preserve"> </w:t>
       </w:r>
       <w:r>
         <w:t>– a way to deploy your code to EC2 instances</w:t>
@@ -1386,12 +1583,14 @@
           <w:numId w:val="11"/>
         </w:numPr>
       </w:pPr>
+      <w:proofErr w:type="spellStart"/>
       <w:r>
         <w:rPr>
           <w:b/>
         </w:rPr>
         <w:t>CodePipeline</w:t>
       </w:r>
+      <w:proofErr w:type="spellEnd"/>
       <w:r>
         <w:t xml:space="preserve"> – a way to keep track of all versions of your codes. </w:t>
       </w:r>
@@ -1417,7 +1616,23 @@
         <w:t>Mobile Hub</w:t>
       </w:r>
       <w:r>
-        <w:t xml:space="preserve"> – let’s you add/configure features for your apps. Backend logic, notfications. Own console for the apps. </w:t>
+        <w:t xml:space="preserve"> – </w:t>
+      </w:r>
+      <w:proofErr w:type="spellStart"/>
+      <w:r>
+        <w:t>let’s</w:t>
+      </w:r>
+      <w:proofErr w:type="spellEnd"/>
+      <w:r>
+        <w:t xml:space="preserve"> you add/configure features for your apps. Backend logic, </w:t>
+      </w:r>
+      <w:proofErr w:type="spellStart"/>
+      <w:r>
+        <w:t>notfications</w:t>
+      </w:r>
+      <w:proofErr w:type="spellEnd"/>
+      <w:r>
+        <w:t xml:space="preserve">. Own console for the apps. </w:t>
       </w:r>
     </w:p>
     <w:p>
@@ -1428,12 +1643,14 @@
           <w:numId w:val="12"/>
         </w:numPr>
       </w:pPr>
+      <w:proofErr w:type="spellStart"/>
       <w:r>
         <w:rPr>
           <w:b/>
         </w:rPr>
         <w:t>Cognito</w:t>
       </w:r>
+      <w:proofErr w:type="spellEnd"/>
       <w:r>
         <w:t xml:space="preserve"> – easy for users to sign in and sign up for your apps. Gmail credentials for example.  </w:t>
       </w:r>
@@ -1453,7 +1670,15 @@
         <w:t>Device Farm</w:t>
       </w:r>
       <w:r>
-        <w:t xml:space="preserve"> – provides a way to enhance usable android/ios apps. Can test on hundreds of real smart phones.</w:t>
+        <w:t xml:space="preserve"> – provides a way to enhance usable android/</w:t>
+      </w:r>
+      <w:proofErr w:type="spellStart"/>
+      <w:r>
+        <w:t>ios</w:t>
+      </w:r>
+      <w:proofErr w:type="spellEnd"/>
+      <w:r>
+        <w:t xml:space="preserve"> apps. Can test on hundreds of real smart phones.</w:t>
       </w:r>
     </w:p>
     <w:p>
@@ -1509,11 +1734,19 @@
           <w:numId w:val="13"/>
         </w:numPr>
       </w:pPr>
-      <w:r>
-        <w:rPr>
-          <w:b/>
-        </w:rPr>
-        <w:t xml:space="preserve">WorkDocs </w:t>
+      <w:proofErr w:type="spellStart"/>
+      <w:r>
+        <w:rPr>
+          <w:b/>
+        </w:rPr>
+        <w:t>WorkDocs</w:t>
+      </w:r>
+      <w:proofErr w:type="spellEnd"/>
+      <w:r>
+        <w:rPr>
+          <w:b/>
+        </w:rPr>
+        <w:t xml:space="preserve"> </w:t>
       </w:r>
       <w:r>
         <w:t>–</w:t>
@@ -1533,11 +1766,19 @@
           <w:numId w:val="13"/>
         </w:numPr>
       </w:pPr>
-      <w:r>
-        <w:rPr>
-          <w:b/>
-        </w:rPr>
-        <w:t xml:space="preserve">WorkMail </w:t>
+      <w:proofErr w:type="spellStart"/>
+      <w:r>
+        <w:rPr>
+          <w:b/>
+        </w:rPr>
+        <w:t>WorkMail</w:t>
+      </w:r>
+      <w:proofErr w:type="spellEnd"/>
+      <w:r>
+        <w:rPr>
+          <w:b/>
+        </w:rPr>
+        <w:t xml:space="preserve"> </w:t>
       </w:r>
       <w:r>
         <w:t>– exchange for AWS. A way to send/receive email</w:t>
@@ -1557,12 +1798,14 @@
           <w:numId w:val="14"/>
         </w:numPr>
       </w:pPr>
+      <w:proofErr w:type="spellStart"/>
       <w:r>
         <w:rPr>
           <w:b/>
         </w:rPr>
         <w:t>iOT</w:t>
       </w:r>
+      <w:proofErr w:type="spellEnd"/>
       <w:r>
         <w:t xml:space="preserve"> – millions of devices out there and a way to keep track of them. </w:t>
       </w:r>
@@ -1581,12 +1824,14 @@
           <w:numId w:val="14"/>
         </w:numPr>
       </w:pPr>
+      <w:proofErr w:type="spellStart"/>
       <w:r>
         <w:rPr>
           <w:b/>
         </w:rPr>
         <w:t>WorkSpaces</w:t>
       </w:r>
+      <w:proofErr w:type="spellEnd"/>
       <w:r>
         <w:t xml:space="preserve"> – VDI, a way of having your desktop in the cloud. </w:t>
       </w:r>
@@ -1599,11 +1844,19 @@
           <w:numId w:val="14"/>
         </w:numPr>
       </w:pPr>
-      <w:r>
-        <w:rPr>
-          <w:b/>
-        </w:rPr>
-        <w:t>AppStream 2</w:t>
+      <w:proofErr w:type="spellStart"/>
+      <w:r>
+        <w:rPr>
+          <w:b/>
+        </w:rPr>
+        <w:t>AppStream</w:t>
+      </w:r>
+      <w:proofErr w:type="spellEnd"/>
+      <w:r>
+        <w:rPr>
+          <w:b/>
+        </w:rPr>
+        <w:t xml:space="preserve"> 2</w:t>
       </w:r>
       <w:r>
         <w:t>.</w:t>
@@ -1633,8 +1886,13 @@
         </w:numPr>
       </w:pPr>
       <w:r>
-        <w:t>Superintelligence book by Nick Bostrom</w:t>
-      </w:r>
+        <w:t xml:space="preserve">Superintelligence book by Nick </w:t>
+      </w:r>
+      <w:proofErr w:type="spellStart"/>
+      <w:r>
+        <w:t>Bostrom</w:t>
+      </w:r>
+      <w:proofErr w:type="spellEnd"/>
     </w:p>
     <w:p>
       <w:pPr>
@@ -1651,8 +1909,13 @@
         <w:t>Lex</w:t>
       </w:r>
       <w:r>
-        <w:t xml:space="preserve"> – don’t need an echo to communicate with alexa</w:t>
-      </w:r>
+        <w:t xml:space="preserve"> – don’t need an echo to communicate with </w:t>
+      </w:r>
+      <w:proofErr w:type="spellStart"/>
+      <w:r>
+        <w:t>alexa</w:t>
+      </w:r>
+      <w:proofErr w:type="spellEnd"/>
     </w:p>
     <w:p>
       <w:pPr>
@@ -1720,11 +1983,19 @@
           <w:numId w:val="15"/>
         </w:numPr>
       </w:pPr>
-      <w:r>
-        <w:rPr>
-          <w:b/>
-        </w:rPr>
-        <w:t xml:space="preserve">Rekognition </w:t>
+      <w:proofErr w:type="spellStart"/>
+      <w:r>
+        <w:rPr>
+          <w:b/>
+        </w:rPr>
+        <w:t>Rekognition</w:t>
+      </w:r>
+      <w:proofErr w:type="spellEnd"/>
+      <w:r>
+        <w:rPr>
+          <w:b/>
+        </w:rPr>
+        <w:t xml:space="preserve"> </w:t>
       </w:r>
       <w:r>
         <w:t xml:space="preserve">– Upload a picture. Provides tags, facial recognition. </w:t>
@@ -1766,10 +2037,21 @@
         <w:rPr>
           <w:b/>
         </w:rPr>
-        <w:t>SQS (Simple Queue Service)</w:t>
-      </w:r>
-      <w:r>
-        <w:t xml:space="preserve">  - a way of decoupling your applications. Post jobs to a queue. </w:t>
+        <w:t xml:space="preserve">SQS (Simple Queue </w:t>
+      </w:r>
+      <w:proofErr w:type="gramStart"/>
+      <w:r>
+        <w:rPr>
+          <w:b/>
+        </w:rPr>
+        <w:t>Service)</w:t>
+      </w:r>
+      <w:r>
+        <w:t xml:space="preserve">  -</w:t>
+      </w:r>
+      <w:proofErr w:type="gramEnd"/>
+      <w:r>
+        <w:t xml:space="preserve"> a way of decoupling your applications. Post jobs to a queue. </w:t>
       </w:r>
       <w:r>
         <w:t xml:space="preserve">If message dies, it stays in the SQS queue. No tightly coupled dependencies. </w:t>
@@ -2172,10 +2454,18 @@
         <w:t xml:space="preserve">Data is spread across multiple devices and facilities. </w:t>
       </w:r>
       <w:r>
-        <w:t>Designed to sustain the loss of 2 facilities</w:t>
-      </w:r>
-      <w:r>
-        <w:t>Block storage (OS, database).</w:t>
+        <w:t xml:space="preserve">Designed to sustain the loss of 2 </w:t>
+      </w:r>
+      <w:proofErr w:type="spellStart"/>
+      <w:r>
+        <w:t>facilities</w:t>
+      </w:r>
+      <w:r>
+        <w:t>Block</w:t>
+      </w:r>
+      <w:proofErr w:type="spellEnd"/>
+      <w:r>
+        <w:t xml:space="preserve"> storage (OS, database).</w:t>
       </w:r>
     </w:p>
     <w:p/>
@@ -2253,8 +2543,13 @@
         <w:t xml:space="preserve"> – name of object</w:t>
       </w:r>
       <w:r>
-        <w:t xml:space="preserve"> (Can put data in alphabetical order. Can add dates to make sure their unique. )</w:t>
-      </w:r>
+        <w:t xml:space="preserve"> (Can put data in alphabetical order. Can add dates to make sure their unique</w:t>
+      </w:r>
+      <w:proofErr w:type="gramStart"/>
+      <w:r>
+        <w:t>. )</w:t>
+      </w:r>
+      <w:proofErr w:type="gramEnd"/>
     </w:p>
     <w:p>
       <w:pPr>
@@ -2324,11 +2619,19 @@
           <w:numId w:val="19"/>
         </w:numPr>
       </w:pPr>
-      <w:r>
-        <w:rPr>
-          <w:b/>
-        </w:rPr>
-        <w:t xml:space="preserve">Subresources </w:t>
+      <w:proofErr w:type="spellStart"/>
+      <w:r>
+        <w:rPr>
+          <w:b/>
+        </w:rPr>
+        <w:t>Subresources</w:t>
+      </w:r>
+      <w:proofErr w:type="spellEnd"/>
+      <w:r>
+        <w:rPr>
+          <w:b/>
+        </w:rPr>
+        <w:t xml:space="preserve"> </w:t>
       </w:r>
       <w:r>
         <w:t>– exist underneath an object</w:t>
@@ -2428,7 +2731,21 @@
         <w:rPr>
           <w:b/>
         </w:rPr>
-        <w:t>S3 – IA(infrequently accessed)</w:t>
+        <w:t xml:space="preserve">S3 – </w:t>
+      </w:r>
+      <w:proofErr w:type="gramStart"/>
+      <w:r>
+        <w:rPr>
+          <w:b/>
+        </w:rPr>
+        <w:t>IA(</w:t>
+      </w:r>
+      <w:proofErr w:type="gramEnd"/>
+      <w:r>
+        <w:rPr>
+          <w:b/>
+        </w:rPr>
+        <w:t>infrequently accessed)</w:t>
       </w:r>
       <w:r>
         <w:t xml:space="preserve"> –for data that is accessed less frequently, but requires rapid access when needed. Lower fee than S3, but you are charged a retrieval fee.</w:t>
@@ -2630,7 +2947,15 @@
         <w:t>Transfer Acceleration</w:t>
       </w:r>
       <w:r>
-        <w:t xml:space="preserve"> – enables fast, easy and secure transfers of file over long distances between you end users and an S3 bucket. Transfer Acceleration takes advantage of Amazon CloudFront’s globally distributed edge locations. As the data arrives at an edge location, data is routed to Amazon S3 over an optimized network path.</w:t>
+        <w:t xml:space="preserve"> – enables fast, easy and secure transfers of file over long distances between you end users and an S3 bucket. Transfer Acceleration takes advantage of Amazon </w:t>
+      </w:r>
+      <w:proofErr w:type="spellStart"/>
+      <w:r>
+        <w:t>CloudFront’s</w:t>
+      </w:r>
+      <w:proofErr w:type="spellEnd"/>
+      <w:r>
+        <w:t xml:space="preserve"> globally distributed edge locations. As the data arrives at an edge location, data is routed to Amazon S3 over an optimized network path.</w:t>
       </w:r>
       <w:r>
         <w:t xml:space="preserve"> Users upload to edge location</w:t>
@@ -2690,11 +3015,19 @@
           <w:b/>
         </w:rPr>
       </w:pPr>
-      <w:r>
-        <w:rPr>
-          <w:b/>
-        </w:rPr>
-        <w:t>Cant delete versioning once it is enabled.</w:t>
+      <w:proofErr w:type="gramStart"/>
+      <w:r>
+        <w:rPr>
+          <w:b/>
+        </w:rPr>
+        <w:t>Cant</w:t>
+      </w:r>
+      <w:proofErr w:type="gramEnd"/>
+      <w:r>
+        <w:rPr>
+          <w:b/>
+        </w:rPr>
+        <w:t xml:space="preserve"> delete versioning once it is enabled.</w:t>
       </w:r>
     </w:p>
     <w:p>
@@ -2819,11 +3152,19 @@
           <w:b/>
         </w:rPr>
       </w:pPr>
-      <w:r>
-        <w:rPr>
-          <w:b/>
-        </w:rPr>
-        <w:t>CloudFront CDN Overview</w:t>
+      <w:proofErr w:type="spellStart"/>
+      <w:r>
+        <w:rPr>
+          <w:b/>
+        </w:rPr>
+        <w:t>CloudFront</w:t>
+      </w:r>
+      <w:proofErr w:type="spellEnd"/>
+      <w:r>
+        <w:rPr>
+          <w:b/>
+        </w:rPr>
+        <w:t xml:space="preserve"> CDN Overview</w:t>
       </w:r>
     </w:p>
     <w:p>
@@ -2857,7 +3198,15 @@
         <w:t>Edge Location</w:t>
       </w:r>
       <w:r>
-        <w:t xml:space="preserve"> – location where content will be cached. This is separate to an AWS Region/AZ.  </w:t>
+        <w:t xml:space="preserve"> – </w:t>
+      </w:r>
+      <w:proofErr w:type="spellStart"/>
+      <w:r>
+        <w:t>location</w:t>
+      </w:r>
+      <w:proofErr w:type="spellEnd"/>
+      <w:r>
+        <w:t xml:space="preserve"> where content will be cached. This is separate to an AWS Region/AZ.  </w:t>
       </w:r>
       <w:r>
         <w:rPr>
@@ -2887,7 +3236,15 @@
         <w:t>Origin</w:t>
       </w:r>
       <w:r>
-        <w:t xml:space="preserve"> – origin of all the files that the CDN will distribute. This can be an S3 Bucket, EC2 Instance, Elastic Load Balancer or Route 53. </w:t>
+        <w:t xml:space="preserve"> – </w:t>
+      </w:r>
+      <w:proofErr w:type="spellStart"/>
+      <w:r>
+        <w:t>origin</w:t>
+      </w:r>
+      <w:proofErr w:type="spellEnd"/>
+      <w:r>
+        <w:t xml:space="preserve"> of all the files that the CDN will distribute. This can be an S3 Bucket, EC2 Instance, Elastic Load Balancer or Route 53. </w:t>
       </w:r>
     </w:p>
     <w:p>
@@ -2993,7 +3350,47 @@
     <w:p>
       <w:r>
         <w:lastRenderedPageBreak/>
-        <w:t>Can restrict users to use cloudfront only versus the s3 url.  If objects consistenly change, it would be good to change the TTL if it happens often. Acloud guru uses signed urls that are geared towards users and can’t be shared with users based on who or who didn’t pay.</w:t>
+        <w:t xml:space="preserve">Can restrict users to use </w:t>
+      </w:r>
+      <w:proofErr w:type="spellStart"/>
+      <w:r>
+        <w:t>cloudfront</w:t>
+      </w:r>
+      <w:proofErr w:type="spellEnd"/>
+      <w:r>
+        <w:t xml:space="preserve"> only versus the s3 </w:t>
+      </w:r>
+      <w:proofErr w:type="spellStart"/>
+      <w:r>
+        <w:t>url</w:t>
+      </w:r>
+      <w:proofErr w:type="spellEnd"/>
+      <w:r>
+        <w:t xml:space="preserve">.  If objects </w:t>
+      </w:r>
+      <w:proofErr w:type="spellStart"/>
+      <w:r>
+        <w:t>consistenly</w:t>
+      </w:r>
+      <w:proofErr w:type="spellEnd"/>
+      <w:r>
+        <w:t xml:space="preserve"> change, it would be good to change the TTL if it happens often. </w:t>
+      </w:r>
+      <w:proofErr w:type="spellStart"/>
+      <w:r>
+        <w:t>Acloud</w:t>
+      </w:r>
+      <w:proofErr w:type="spellEnd"/>
+      <w:r>
+        <w:t xml:space="preserve"> guru uses signed </w:t>
+      </w:r>
+      <w:proofErr w:type="spellStart"/>
+      <w:r>
+        <w:t>urls</w:t>
+      </w:r>
+      <w:proofErr w:type="spellEnd"/>
+      <w:r>
+        <w:t xml:space="preserve"> that are geared towards users and can’t be shared with users based on who or who didn’t pay.</w:t>
       </w:r>
     </w:p>
     <w:p>
@@ -3024,7 +3421,21 @@
         <w:rPr>
           <w:b/>
         </w:rPr>
-        <w:t xml:space="preserve">Invalidating objects can remove them from CloudFront edge locations. Costs money by removing it Stops content from being cached before the TTL if it is in process. Used not only for downloading but uploading. </w:t>
+        <w:t xml:space="preserve">Invalidating objects can remove them from </w:t>
+      </w:r>
+      <w:proofErr w:type="spellStart"/>
+      <w:r>
+        <w:rPr>
+          <w:b/>
+        </w:rPr>
+        <w:t>CloudFront</w:t>
+      </w:r>
+      <w:proofErr w:type="spellEnd"/>
+      <w:r>
+        <w:rPr>
+          <w:b/>
+        </w:rPr>
+        <w:t xml:space="preserve"> edge locations. Costs money by removing it Stops content from being cached before the TTL if it is in process. Used not only for downloading but uploading. </w:t>
       </w:r>
     </w:p>
     <w:p>
@@ -3328,7 +3739,87 @@
           <w:sz w:val="20"/>
           <w:szCs w:val="20"/>
         </w:rPr>
-        <w:t>While the Distribution is being created and activated, CloudFront will simply redirect back to S3. However if the objects in S3 are not available an 'AccessDenied' is cached.  This behaviour also appears to be inconsistent which doesn't help.</w:t>
+        <w:t xml:space="preserve">While the Distribution is being created and activated, </w:t>
+      </w:r>
+      <w:proofErr w:type="spellStart"/>
+      <w:r>
+        <w:rPr>
+          <w:rFonts w:ascii="Courier New" w:eastAsia="Times New Roman" w:hAnsi="Courier New" w:cs="Courier New"/>
+          <w:color w:val="000000"/>
+          <w:sz w:val="20"/>
+          <w:szCs w:val="20"/>
+        </w:rPr>
+        <w:t>CloudFront</w:t>
+      </w:r>
+      <w:proofErr w:type="spellEnd"/>
+      <w:r>
+        <w:rPr>
+          <w:rFonts w:ascii="Courier New" w:eastAsia="Times New Roman" w:hAnsi="Courier New" w:cs="Courier New"/>
+          <w:color w:val="000000"/>
+          <w:sz w:val="20"/>
+          <w:szCs w:val="20"/>
+        </w:rPr>
+        <w:t xml:space="preserve"> will simply redirect back to S3. </w:t>
+      </w:r>
+      <w:proofErr w:type="gramStart"/>
+      <w:r>
+        <w:rPr>
+          <w:rFonts w:ascii="Courier New" w:eastAsia="Times New Roman" w:hAnsi="Courier New" w:cs="Courier New"/>
+          <w:color w:val="000000"/>
+          <w:sz w:val="20"/>
+          <w:szCs w:val="20"/>
+        </w:rPr>
+        <w:t>However</w:t>
+      </w:r>
+      <w:proofErr w:type="gramEnd"/>
+      <w:r>
+        <w:rPr>
+          <w:rFonts w:ascii="Courier New" w:eastAsia="Times New Roman" w:hAnsi="Courier New" w:cs="Courier New"/>
+          <w:color w:val="000000"/>
+          <w:sz w:val="20"/>
+          <w:szCs w:val="20"/>
+        </w:rPr>
+        <w:t xml:space="preserve"> if the objects in S3 are not available an '</w:t>
+      </w:r>
+      <w:proofErr w:type="spellStart"/>
+      <w:r>
+        <w:rPr>
+          <w:rFonts w:ascii="Courier New" w:eastAsia="Times New Roman" w:hAnsi="Courier New" w:cs="Courier New"/>
+          <w:color w:val="000000"/>
+          <w:sz w:val="20"/>
+          <w:szCs w:val="20"/>
+        </w:rPr>
+        <w:t>AccessDenied</w:t>
+      </w:r>
+      <w:proofErr w:type="spellEnd"/>
+      <w:r>
+        <w:rPr>
+          <w:rFonts w:ascii="Courier New" w:eastAsia="Times New Roman" w:hAnsi="Courier New" w:cs="Courier New"/>
+          <w:color w:val="000000"/>
+          <w:sz w:val="20"/>
+          <w:szCs w:val="20"/>
+        </w:rPr>
+        <w:t xml:space="preserve">' is cached.  This </w:t>
+      </w:r>
+      <w:proofErr w:type="spellStart"/>
+      <w:r>
+        <w:rPr>
+          <w:rFonts w:ascii="Courier New" w:eastAsia="Times New Roman" w:hAnsi="Courier New" w:cs="Courier New"/>
+          <w:color w:val="000000"/>
+          <w:sz w:val="20"/>
+          <w:szCs w:val="20"/>
+        </w:rPr>
+        <w:t>behaviour</w:t>
+      </w:r>
+      <w:proofErr w:type="spellEnd"/>
+      <w:r>
+        <w:rPr>
+          <w:rFonts w:ascii="Courier New" w:eastAsia="Times New Roman" w:hAnsi="Courier New" w:cs="Courier New"/>
+          <w:color w:val="000000"/>
+          <w:sz w:val="20"/>
+          <w:szCs w:val="20"/>
+        </w:rPr>
+        <w:t xml:space="preserve"> also appears to be inconsistent which doesn't help.</w:t>
       </w:r>
     </w:p>
     <w:p>
@@ -3393,7 +3884,27 @@
           <w:sz w:val="20"/>
           <w:szCs w:val="20"/>
         </w:rPr>
-        <w:t>I have confirmed that by waiting (I have been testing for at least an hour)  or Disabling and then Enabling will also allow the system to stabilize.</w:t>
+        <w:t xml:space="preserve">I have confirmed that by waiting (I have been testing for at least an </w:t>
+      </w:r>
+      <w:proofErr w:type="gramStart"/>
+      <w:r>
+        <w:rPr>
+          <w:rFonts w:ascii="Courier New" w:eastAsia="Times New Roman" w:hAnsi="Courier New" w:cs="Courier New"/>
+          <w:color w:val="000000"/>
+          <w:sz w:val="20"/>
+          <w:szCs w:val="20"/>
+        </w:rPr>
+        <w:t>hour)  or</w:t>
+      </w:r>
+      <w:proofErr w:type="gramEnd"/>
+      <w:r>
+        <w:rPr>
+          <w:rFonts w:ascii="Courier New" w:eastAsia="Times New Roman" w:hAnsi="Courier New" w:cs="Courier New"/>
+          <w:color w:val="000000"/>
+          <w:sz w:val="20"/>
+          <w:szCs w:val="20"/>
+        </w:rPr>
+        <w:t xml:space="preserve"> Disabling and then Enabling will also allow the system to stabilize.</w:t>
       </w:r>
     </w:p>
     <w:p>
@@ -3486,7 +3997,27 @@
           <w:sz w:val="20"/>
           <w:szCs w:val="20"/>
         </w:rPr>
-        <w:t>Here are my recommendation as a work around until we get to the bottom of this.</w:t>
+        <w:t xml:space="preserve">Here </w:t>
+      </w:r>
+      <w:proofErr w:type="gramStart"/>
+      <w:r>
+        <w:rPr>
+          <w:rFonts w:ascii="Courier New" w:eastAsia="Times New Roman" w:hAnsi="Courier New" w:cs="Courier New"/>
+          <w:color w:val="000000"/>
+          <w:sz w:val="20"/>
+          <w:szCs w:val="20"/>
+        </w:rPr>
+        <w:t>are</w:t>
+      </w:r>
+      <w:proofErr w:type="gramEnd"/>
+      <w:r>
+        <w:rPr>
+          <w:rFonts w:ascii="Courier New" w:eastAsia="Times New Roman" w:hAnsi="Courier New" w:cs="Courier New"/>
+          <w:color w:val="000000"/>
+          <w:sz w:val="20"/>
+          <w:szCs w:val="20"/>
+        </w:rPr>
+        <w:t xml:space="preserve"> my recommendation as a work around until we get to the bottom of this.</w:t>
       </w:r>
     </w:p>
     <w:p>
@@ -3551,7 +4082,67 @@
           <w:sz w:val="20"/>
           <w:szCs w:val="20"/>
         </w:rPr>
-        <w:t>A/  Do not attempt to access the objects in the S3 bucked until after the CloudFront distribution is fully "Deployed".  And even then I suggest waiting another 15 - 20 minutes.</w:t>
+        <w:t>A</w:t>
+      </w:r>
+      <w:proofErr w:type="gramStart"/>
+      <w:r>
+        <w:rPr>
+          <w:rFonts w:ascii="Courier New" w:eastAsia="Times New Roman" w:hAnsi="Courier New" w:cs="Courier New"/>
+          <w:color w:val="000000"/>
+          <w:sz w:val="20"/>
+          <w:szCs w:val="20"/>
+        </w:rPr>
+        <w:t>/  Do</w:t>
+      </w:r>
+      <w:proofErr w:type="gramEnd"/>
+      <w:r>
+        <w:rPr>
+          <w:rFonts w:ascii="Courier New" w:eastAsia="Times New Roman" w:hAnsi="Courier New" w:cs="Courier New"/>
+          <w:color w:val="000000"/>
+          <w:sz w:val="20"/>
+          <w:szCs w:val="20"/>
+        </w:rPr>
+        <w:t xml:space="preserve"> not attempt to access the objects in the S3 bucked until after the </w:t>
+      </w:r>
+      <w:proofErr w:type="spellStart"/>
+      <w:r>
+        <w:rPr>
+          <w:rFonts w:ascii="Courier New" w:eastAsia="Times New Roman" w:hAnsi="Courier New" w:cs="Courier New"/>
+          <w:color w:val="000000"/>
+          <w:sz w:val="20"/>
+          <w:szCs w:val="20"/>
+        </w:rPr>
+        <w:t>CloudFront</w:t>
+      </w:r>
+      <w:proofErr w:type="spellEnd"/>
+      <w:r>
+        <w:rPr>
+          <w:rFonts w:ascii="Courier New" w:eastAsia="Times New Roman" w:hAnsi="Courier New" w:cs="Courier New"/>
+          <w:color w:val="000000"/>
+          <w:sz w:val="20"/>
+          <w:szCs w:val="20"/>
+        </w:rPr>
+        <w:t xml:space="preserve"> distribution is fully "Deployed".  And even </w:t>
+      </w:r>
+      <w:proofErr w:type="gramStart"/>
+      <w:r>
+        <w:rPr>
+          <w:rFonts w:ascii="Courier New" w:eastAsia="Times New Roman" w:hAnsi="Courier New" w:cs="Courier New"/>
+          <w:color w:val="000000"/>
+          <w:sz w:val="20"/>
+          <w:szCs w:val="20"/>
+        </w:rPr>
+        <w:t>then</w:t>
+      </w:r>
+      <w:proofErr w:type="gramEnd"/>
+      <w:r>
+        <w:rPr>
+          <w:rFonts w:ascii="Courier New" w:eastAsia="Times New Roman" w:hAnsi="Courier New" w:cs="Courier New"/>
+          <w:color w:val="000000"/>
+          <w:sz w:val="20"/>
+          <w:szCs w:val="20"/>
+        </w:rPr>
+        <w:t xml:space="preserve"> I suggest waiting another 15 - 20 minutes.</w:t>
       </w:r>
     </w:p>
     <w:p>
@@ -3616,7 +4207,47 @@
           <w:sz w:val="20"/>
           <w:szCs w:val="20"/>
         </w:rPr>
-        <w:t>B/  Delay the UpLoading of your test images until after the Cloud Distribution is Deployed.</w:t>
+        <w:t>B</w:t>
+      </w:r>
+      <w:proofErr w:type="gramStart"/>
+      <w:r>
+        <w:rPr>
+          <w:rFonts w:ascii="Courier New" w:eastAsia="Times New Roman" w:hAnsi="Courier New" w:cs="Courier New"/>
+          <w:color w:val="000000"/>
+          <w:sz w:val="20"/>
+          <w:szCs w:val="20"/>
+        </w:rPr>
+        <w:t>/  Delay</w:t>
+      </w:r>
+      <w:proofErr w:type="gramEnd"/>
+      <w:r>
+        <w:rPr>
+          <w:rFonts w:ascii="Courier New" w:eastAsia="Times New Roman" w:hAnsi="Courier New" w:cs="Courier New"/>
+          <w:color w:val="000000"/>
+          <w:sz w:val="20"/>
+          <w:szCs w:val="20"/>
+        </w:rPr>
+        <w:t xml:space="preserve"> the </w:t>
+      </w:r>
+      <w:proofErr w:type="spellStart"/>
+      <w:r>
+        <w:rPr>
+          <w:rFonts w:ascii="Courier New" w:eastAsia="Times New Roman" w:hAnsi="Courier New" w:cs="Courier New"/>
+          <w:color w:val="000000"/>
+          <w:sz w:val="20"/>
+          <w:szCs w:val="20"/>
+        </w:rPr>
+        <w:t>UpLoading</w:t>
+      </w:r>
+      <w:proofErr w:type="spellEnd"/>
+      <w:r>
+        <w:rPr>
+          <w:rFonts w:ascii="Courier New" w:eastAsia="Times New Roman" w:hAnsi="Courier New" w:cs="Courier New"/>
+          <w:color w:val="000000"/>
+          <w:sz w:val="20"/>
+          <w:szCs w:val="20"/>
+        </w:rPr>
+        <w:t xml:space="preserve"> of your test images until after the Cloud Distribution is Deployed.</w:t>
       </w:r>
     </w:p>
     <w:p>
@@ -3681,7 +4312,27 @@
           <w:sz w:val="20"/>
           <w:szCs w:val="20"/>
         </w:rPr>
-        <w:t>C/ If you are stuck now.  UpLoad a different image and use the new Image for testing</w:t>
+        <w:t xml:space="preserve">C/ If you are stuck now.  </w:t>
+      </w:r>
+      <w:proofErr w:type="spellStart"/>
+      <w:r>
+        <w:rPr>
+          <w:rFonts w:ascii="Courier New" w:eastAsia="Times New Roman" w:hAnsi="Courier New" w:cs="Courier New"/>
+          <w:color w:val="000000"/>
+          <w:sz w:val="20"/>
+          <w:szCs w:val="20"/>
+        </w:rPr>
+        <w:t>UpLoad</w:t>
+      </w:r>
+      <w:proofErr w:type="spellEnd"/>
+      <w:r>
+        <w:rPr>
+          <w:rFonts w:ascii="Courier New" w:eastAsia="Times New Roman" w:hAnsi="Courier New" w:cs="Courier New"/>
+          <w:color w:val="000000"/>
+          <w:sz w:val="20"/>
+          <w:szCs w:val="20"/>
+        </w:rPr>
+        <w:t xml:space="preserve"> a different image and use the new Image for testing</w:t>
       </w:r>
     </w:p>
     <w:p>
@@ -4088,7 +4739,15 @@
         <w:t>-KMS</w:t>
       </w:r>
       <w:r>
-        <w:t xml:space="preserve"> ( Envelope key protects the encryption key from unwanted access, audit trail when keys are used, or you can use own key)</w:t>
+        <w:t xml:space="preserve"> </w:t>
+      </w:r>
+      <w:proofErr w:type="gramStart"/>
+      <w:r>
+        <w:t>( Envelope</w:t>
+      </w:r>
+      <w:proofErr w:type="gramEnd"/>
+      <w:r>
+        <w:t xml:space="preserve"> key protects the encryption key from unwanted access, audit trail when keys are used, or you can use own key)</w:t>
       </w:r>
     </w:p>
     <w:p>
@@ -4183,7 +4842,15 @@
         </w:numPr>
       </w:pPr>
       <w:r>
-        <w:t>Supports VMware ESXi or Hyper-V</w:t>
+        <w:t xml:space="preserve">Supports VMware </w:t>
+      </w:r>
+      <w:proofErr w:type="spellStart"/>
+      <w:r>
+        <w:t>ESXi</w:t>
+      </w:r>
+      <w:proofErr w:type="spellEnd"/>
+      <w:r>
+        <w:t xml:space="preserve"> or Hyper-V</w:t>
       </w:r>
     </w:p>
     <w:p>
@@ -4385,7 +5052,15 @@
         </w:numPr>
       </w:pPr>
       <w:r>
-        <w:t>Frequently accessed data (Cached volumes) is kept locally with S3 being your primary data storage. Can create up to 32 TB size and attach the volumes as iSCSI devices to on-premise application servers. 1 GB – 32 TB in cached volumes. Volumes are written to S3.</w:t>
+        <w:t xml:space="preserve">Frequently accessed data (Cached volumes) is kept locally with S3 being your primary data storage. Can create up to 32 TB size and attach the volumes as iSCSI devices to </w:t>
+      </w:r>
+      <w:proofErr w:type="spellStart"/>
+      <w:r>
+        <w:t>on-premise</w:t>
+      </w:r>
+      <w:proofErr w:type="spellEnd"/>
+      <w:r>
+        <w:t xml:space="preserve"> application servers. 1 GB – 32 TB in cached volumes. Volumes are written to S3.</w:t>
       </w:r>
       <w:r>
         <w:t xml:space="preserve"> Most likely EBS volumes in S3. </w:t>
@@ -4439,7 +5114,15 @@
         <w:t>Use existing tape-based backup application to store data on virtual tape cartridges that you create on your tape gateway.</w:t>
       </w:r>
       <w:r>
-        <w:t xml:space="preserve"> Preconfigured with media changer and tape drives which are available as iSCSI devices. Supported by Veam, NetBackup, etc</w:t>
+        <w:t xml:space="preserve"> Preconfigured with media changer and tape drives which are available as iSCSI devices. Supported by </w:t>
+      </w:r>
+      <w:proofErr w:type="spellStart"/>
+      <w:r>
+        <w:t>Veam</w:t>
+      </w:r>
+      <w:proofErr w:type="spellEnd"/>
+      <w:r>
+        <w:t>, NetBackup, etc</w:t>
       </w:r>
       <w:r>
         <w:t>. Sent to S3 and then shelfed to Glacier</w:t>
@@ -4551,15 +5234,25 @@
       </w:r>
     </w:p>
     <w:p>
-      <w:r>
-        <w:t>./snowball start –I 192.168.1.116 –m manifest file –u access code</w:t>
+      <w:proofErr w:type="gramStart"/>
+      <w:r>
+        <w:t>./</w:t>
+      </w:r>
+      <w:proofErr w:type="gramEnd"/>
+      <w:r>
+        <w:t>snowball start –I 192.168.1.116 –m manifest file –u access code</w:t>
       </w:r>
     </w:p>
     <w:p>
       <w:r>
         <w:lastRenderedPageBreak/>
-        <w:t>Snowball stop</w:t>
-      </w:r>
+        <w:t xml:space="preserve">Snowball </w:t>
+      </w:r>
+      <w:proofErr w:type="gramStart"/>
+      <w:r>
+        <w:t>stop</w:t>
+      </w:r>
+      <w:proofErr w:type="gramEnd"/>
     </w:p>
     <w:p/>
     <w:p/>
@@ -4585,7 +5278,15 @@
         <w:t>S3 Transfer Acceleration</w:t>
       </w:r>
       <w:r>
-        <w:t xml:space="preserve"> - utilizes the CloudFront Edge network to accelerate you’re uploads to S3. You can use a distinct URL to upload directly to an edge location</w:t>
+        <w:t xml:space="preserve"> - utilizes the </w:t>
+      </w:r>
+      <w:proofErr w:type="spellStart"/>
+      <w:r>
+        <w:t>CloudFront</w:t>
+      </w:r>
+      <w:proofErr w:type="spellEnd"/>
+      <w:r>
+        <w:t xml:space="preserve"> Edge network to accelerate you’re uploads to S3. You can use a distinct URL to upload directly to an edge location</w:t>
       </w:r>
     </w:p>
     <w:p>
@@ -4609,7 +5310,15 @@
         </w:numPr>
       </w:pPr>
       <w:r>
-        <w:t>Further the way you are the faster the speed increase you will see.</w:t>
+        <w:t xml:space="preserve">Further the way you are the faster the speed </w:t>
+      </w:r>
+      <w:proofErr w:type="gramStart"/>
+      <w:r>
+        <w:t>increase</w:t>
+      </w:r>
+      <w:proofErr w:type="gramEnd"/>
+      <w:r>
+        <w:t xml:space="preserve"> you will see.</w:t>
       </w:r>
     </w:p>
     <w:p/>
@@ -4621,10 +5330,31 @@
     <w:p/>
     <w:p>
       <w:r>
-        <w:t>Know Static website hosting for developer exam. Bucket name. s3-website.region</w:t>
-      </w:r>
-      <w:r>
-        <w:t xml:space="preserve">. Serverless. No php .NET framework, etc. </w:t>
+        <w:t>Know Static website hosting for developer exam. Bucket name. s3-</w:t>
+      </w:r>
+      <w:proofErr w:type="gramStart"/>
+      <w:r>
+        <w:t>website.region</w:t>
+      </w:r>
+      <w:proofErr w:type="gramEnd"/>
+      <w:r>
+        <w:t xml:space="preserve">. </w:t>
+      </w:r>
+      <w:proofErr w:type="spellStart"/>
+      <w:r>
+        <w:t>Serverless</w:t>
+      </w:r>
+      <w:proofErr w:type="spellEnd"/>
+      <w:r>
+        <w:t xml:space="preserve">. No </w:t>
+      </w:r>
+      <w:proofErr w:type="spellStart"/>
+      <w:r>
+        <w:t>php</w:t>
+      </w:r>
+      <w:proofErr w:type="spellEnd"/>
+      <w:r>
+        <w:t xml:space="preserve"> .NET framework, etc. </w:t>
       </w:r>
       <w:r>
         <w:t>Cheap to do.</w:t>
@@ -4659,8 +5389,13 @@
       </w:r>
     </w:p>
     <w:p>
-      <w:r>
-        <w:t>LifeCycle Management – transition to Standard –IA have to be 128 Kb in size and 30 days.</w:t>
+      <w:proofErr w:type="spellStart"/>
+      <w:r>
+        <w:t>LifeCycle</w:t>
+      </w:r>
+      <w:proofErr w:type="spellEnd"/>
+      <w:r>
+        <w:t xml:space="preserve"> Management – transition to Standard –IA have to be 128 Kb in size and 30 days.</w:t>
       </w:r>
     </w:p>
     <w:p>
@@ -4964,7 +5699,21 @@
         <w:rPr>
           <w:b/>
         </w:rPr>
-        <w:t>If a spot instance is terminated by AWS, you won’t be charged for a partial hour of usage. However, if you terminate the instance yourself, you wil be charged for any hour in which the instance ran.</w:t>
+        <w:t xml:space="preserve">If a spot instance is terminated by AWS, you won’t be charged for a partial hour of usage. However, if you terminate the instance yourself, you </w:t>
+      </w:r>
+      <w:proofErr w:type="spellStart"/>
+      <w:r>
+        <w:rPr>
+          <w:b/>
+        </w:rPr>
+        <w:t>wil</w:t>
+      </w:r>
+      <w:proofErr w:type="spellEnd"/>
+      <w:r>
+        <w:rPr>
+          <w:b/>
+        </w:rPr>
+        <w:t xml:space="preserve"> be charged for any hour in which the instance ran.</w:t>
       </w:r>
     </w:p>
     <w:p>
@@ -5048,8 +5797,13 @@
         </w:numPr>
       </w:pPr>
       <w:r>
-        <w:t>D2 – Dense Storage – Fileservers/data warehousing/hadoop</w:t>
-      </w:r>
+        <w:t>D2 – Dense Storage – Fileservers/data warehousing/</w:t>
+      </w:r>
+      <w:proofErr w:type="spellStart"/>
+      <w:r>
+        <w:t>hadoop</w:t>
+      </w:r>
+      <w:proofErr w:type="spellEnd"/>
     </w:p>
     <w:p>
       <w:pPr>
@@ -5060,8 +5814,13 @@
         </w:numPr>
       </w:pPr>
       <w:r>
-        <w:t>R4 – Memory Optimized – Memory Intensive Apps/Dbs</w:t>
-      </w:r>
+        <w:t>R4 – Memory Optimized – Memory Intensive Apps/</w:t>
+      </w:r>
+      <w:proofErr w:type="spellStart"/>
+      <w:r>
+        <w:t>Dbs</w:t>
+      </w:r>
+      <w:proofErr w:type="spellEnd"/>
     </w:p>
     <w:p>
       <w:pPr>
@@ -5162,8 +5921,13 @@
         <w:t>(Cheap)</w:t>
       </w:r>
       <w:r>
-        <w:t xml:space="preserve"> – lowest cost, general purpose – web servers/small dbs</w:t>
-      </w:r>
+        <w:t xml:space="preserve"> – lowest cost, general purpose – web servers/small </w:t>
+      </w:r>
+      <w:proofErr w:type="spellStart"/>
+      <w:r>
+        <w:t>dbs</w:t>
+      </w:r>
+      <w:proofErr w:type="spellEnd"/>
     </w:p>
     <w:p>
       <w:pPr>
@@ -5198,7 +5962,15 @@
         <w:t>(Extreme Memory)</w:t>
       </w:r>
       <w:r>
-        <w:t xml:space="preserve"> – Memory Optimized – SAP Hana/Apache Spark</w:t>
+        <w:t xml:space="preserve"> – </w:t>
+      </w:r>
+      <w:proofErr w:type="spellStart"/>
+      <w:r>
+        <w:t>Memory</w:t>
+      </w:r>
+      <w:proofErr w:type="spellEnd"/>
+      <w:r>
+        <w:t xml:space="preserve"> Optimized – SAP Hana/Apache Spark</w:t>
       </w:r>
     </w:p>
     <w:p/>
@@ -5535,7 +6307,15 @@
         <w:t xml:space="preserve">AMI are snapshots of machines. </w:t>
       </w:r>
       <w:r>
-        <w:t>PV(Peravertal) HVM</w:t>
+        <w:t>PV(</w:t>
+      </w:r>
+      <w:proofErr w:type="spellStart"/>
+      <w:r>
+        <w:t>Peravertal</w:t>
+      </w:r>
+      <w:proofErr w:type="spellEnd"/>
+      <w:r>
+        <w:t>) HVM</w:t>
       </w:r>
       <w:r>
         <w:t xml:space="preserve">. Persistent request – is to run the machine every single weekend. </w:t>
@@ -5579,7 +6359,20 @@
         <w:t xml:space="preserve">They use public IP to SSH in. </w:t>
       </w:r>
       <w:r>
-        <w:t xml:space="preserve">Do need to change the permissions of the .pem file. </w:t>
+        <w:t xml:space="preserve">Do need to change the permissions of </w:t>
+      </w:r>
+      <w:proofErr w:type="gramStart"/>
+      <w:r>
+        <w:t>the .</w:t>
+      </w:r>
+      <w:proofErr w:type="spellStart"/>
+      <w:r>
+        <w:t>pem</w:t>
+      </w:r>
+      <w:proofErr w:type="spellEnd"/>
+      <w:proofErr w:type="gramEnd"/>
+      <w:r>
+        <w:t xml:space="preserve"> file. </w:t>
       </w:r>
     </w:p>
     <w:p/>
@@ -5615,7 +6408,15 @@
     </w:p>
     <w:p>
       <w:r>
-        <w:t xml:space="preserve">Know default monitors that come with CloudWatch. </w:t>
+        <w:t xml:space="preserve">Know default monitors that come with </w:t>
+      </w:r>
+      <w:proofErr w:type="spellStart"/>
+      <w:r>
+        <w:t>CloudWatch</w:t>
+      </w:r>
+      <w:proofErr w:type="spellEnd"/>
+      <w:r>
+        <w:t xml:space="preserve">. </w:t>
       </w:r>
     </w:p>
     <w:p>
@@ -5655,7 +6456,21 @@
         <w:rPr>
           <w:b/>
         </w:rPr>
-        <w:t xml:space="preserve">You can use a third party tool to encrypt the root volume. </w:t>
+        <w:t xml:space="preserve">You can use a </w:t>
+      </w:r>
+      <w:proofErr w:type="gramStart"/>
+      <w:r>
+        <w:rPr>
+          <w:b/>
+        </w:rPr>
+        <w:t>third party</w:t>
+      </w:r>
+      <w:proofErr w:type="gramEnd"/>
+      <w:r>
+        <w:rPr>
+          <w:b/>
+        </w:rPr>
+        <w:t xml:space="preserve"> tool to encrypt the root volume. </w:t>
       </w:r>
     </w:p>
     <w:p>
@@ -5726,27 +6541,169 @@
           <w:b/>
         </w:rPr>
       </w:pPr>
+    </w:p>
+    <w:p>
+      <w:r>
+        <w:t>Lab 3:</w:t>
+      </w:r>
+    </w:p>
+    <w:p/>
+    <w:p>
+      <w:r>
+        <w:t>Putty doesn’t</w:t>
+      </w:r>
+      <w:r>
+        <w:t xml:space="preserve"> support </w:t>
+      </w:r>
+      <w:proofErr w:type="spellStart"/>
+      <w:r>
+        <w:t>pem</w:t>
+      </w:r>
+      <w:proofErr w:type="spellEnd"/>
+      <w:r>
+        <w:t xml:space="preserve"> files and uses </w:t>
+      </w:r>
+      <w:proofErr w:type="spellStart"/>
+      <w:r>
+        <w:t>ppk</w:t>
+      </w:r>
+      <w:proofErr w:type="spellEnd"/>
+      <w:r>
+        <w:t xml:space="preserve"> files. </w:t>
+      </w:r>
+      <w:r>
+        <w:t xml:space="preserve">Putty key generator. </w:t>
+      </w:r>
+      <w:r>
+        <w:t xml:space="preserve">Ec2-user is the name for SSH before @. </w:t>
+      </w:r>
+    </w:p>
+    <w:p/>
+    <w:p/>
+    <w:p>
+      <w:r>
+        <w:t>Lab 4</w:t>
+      </w:r>
+      <w:r>
+        <w:t>:</w:t>
+      </w:r>
+    </w:p>
+    <w:p/>
+    <w:p>
+      <w:r>
+        <w:rPr>
+          <w:b/>
+        </w:rPr>
+        <w:t>Security Group</w:t>
+      </w:r>
+      <w:r>
+        <w:t xml:space="preserve"> – is a virtual firewall. You can have multiple security groups. Rules can be added to each security group. </w:t>
+      </w:r>
+      <w:r>
+        <w:t xml:space="preserve">Rules applied to security groups happen automatically. </w:t>
+      </w:r>
+      <w:r>
+        <w:t xml:space="preserve">Security groups are </w:t>
+      </w:r>
+      <w:proofErr w:type="spellStart"/>
+      <w:r>
+        <w:rPr>
+          <w:b/>
+        </w:rPr>
+        <w:t>stateful</w:t>
+      </w:r>
+      <w:proofErr w:type="spellEnd"/>
+      <w:r>
+        <w:t xml:space="preserve">. </w:t>
+      </w:r>
+      <w:r>
+        <w:t xml:space="preserve">Network ACL are stateless. </w:t>
+      </w:r>
+      <w:r>
+        <w:t xml:space="preserve">Once an inbound rule is added, outbound rules are automatically applied. </w:t>
+      </w:r>
+      <w:r>
+        <w:t xml:space="preserve">Can’t </w:t>
+      </w:r>
+      <w:r>
+        <w:t>specifically</w:t>
+      </w:r>
+      <w:r>
+        <w:t xml:space="preserve"> deny traffic on ports, etc. </w:t>
+      </w:r>
+      <w:r>
+        <w:t xml:space="preserve">instances </w:t>
+      </w:r>
+      <w:r>
+        <w:t xml:space="preserve">within a security group and communicate with one another. </w:t>
+      </w:r>
+      <w:r>
+        <w:t xml:space="preserve">Can have more than one security group assigned to an instance. </w:t>
+      </w:r>
+      <w:r>
+        <w:t xml:space="preserve">All inbound traffic is blocked by default. All outbound traffic is allowed. </w:t>
+      </w:r>
+      <w:r>
+        <w:t>Can’t block specific IP addresses using security groups instead use Network ACL’s</w:t>
+      </w:r>
+      <w:r>
+        <w:t xml:space="preserve">. </w:t>
+      </w:r>
+    </w:p>
+    <w:p/>
+    <w:p>
+      <w:r>
+        <w:t>Lab 5:</w:t>
+      </w:r>
+    </w:p>
+    <w:p/>
+    <w:p>
+      <w:proofErr w:type="spellStart"/>
+      <w:r>
+        <w:t>Lsblk</w:t>
+      </w:r>
+      <w:proofErr w:type="spellEnd"/>
+      <w:r>
+        <w:t xml:space="preserve"> shows us all the volumes attached to the instance. If you create a volume in a different AZ other than where the instance it, you wouldn’t be able to attach it to the instance. </w:t>
+      </w:r>
+      <w:r>
+        <w:t>File –s /dev/</w:t>
+      </w:r>
+      <w:proofErr w:type="spellStart"/>
+      <w:r>
+        <w:t>xvdf</w:t>
+      </w:r>
+      <w:proofErr w:type="spellEnd"/>
+      <w:r>
+        <w:t xml:space="preserve"> shows if there is data on the volume or not. </w:t>
+      </w:r>
+      <w:r>
+        <w:t xml:space="preserve">Only data that is changed on a snapshot is stored in S3. </w:t>
+      </w:r>
+      <w:r>
+        <w:t xml:space="preserve">Volumes created from snapshots can change the </w:t>
+      </w:r>
+      <w:r>
+        <w:t xml:space="preserve">disk type as needed. </w:t>
+      </w:r>
+      <w:proofErr w:type="spellStart"/>
+      <w:r>
+        <w:t>Mkfs</w:t>
+      </w:r>
+      <w:proofErr w:type="spellEnd"/>
+      <w:r>
+        <w:t xml:space="preserve"> –t ext4 /dev/xvdf</w:t>
+      </w:r>
       <w:bookmarkStart w:id="0" w:name="_GoBack"/>
       <w:bookmarkEnd w:id="0"/>
     </w:p>
-    <w:p>
-      <w:r>
-        <w:t>Lab 3:</w:t>
-      </w:r>
-    </w:p>
     <w:p/>
     <w:p>
       <w:r>
-        <w:t>Putty doesn’t</w:t>
-      </w:r>
-      <w:r>
-        <w:t xml:space="preserve"> support pem files and uses ppk</w:t>
-      </w:r>
-      <w:r>
-        <w:t xml:space="preserve"> files. </w:t>
-      </w:r>
-      <w:r>
-        <w:t xml:space="preserve">Putty key generator. </w:t>
+        <w:t xml:space="preserve">Volumes exist on EBS. </w:t>
+      </w:r>
+      <w:r>
+        <w:t xml:space="preserve">Snapshot is stored on S3. </w:t>
       </w:r>
     </w:p>
     <w:sectPr>

</xml_diff>

<commit_message>
end of EC2, Route 53 start
</commit_message>
<xml_diff>
--- a/AWS/A Cloud Guru AWS CSAA.docx
+++ b/AWS/A Cloud Guru AWS CSAA.docx
@@ -5894,17 +5894,127 @@
         <w:pStyle w:val="ListParagraph"/>
         <w:numPr>
           <w:ilvl w:val="0"/>
+          <w:numId w:val="32"/>
+        </w:numPr>
+      </w:pPr>
+      <w:r>
+        <w:rPr>
+          <w:b/>
+        </w:rPr>
+        <w:t>RAID 0</w:t>
+      </w:r>
+      <w:r>
+        <w:t xml:space="preserve"> – Striped, No redundancy, good performance.</w:t>
+      </w:r>
+    </w:p>
+    <w:p>
+      <w:pPr>
+        <w:pStyle w:val="ListParagraph"/>
+        <w:numPr>
+          <w:ilvl w:val="0"/>
+          <w:numId w:val="32"/>
+        </w:numPr>
+      </w:pPr>
+      <w:r>
+        <w:rPr>
+          <w:b/>
+        </w:rPr>
+        <w:t xml:space="preserve">RAID 1 </w:t>
+      </w:r>
+      <w:r>
+        <w:t>– Mirrored, Redundancy</w:t>
+      </w:r>
+    </w:p>
+    <w:p>
+      <w:pPr>
+        <w:pStyle w:val="ListParagraph"/>
+        <w:numPr>
+          <w:ilvl w:val="0"/>
+          <w:numId w:val="32"/>
+        </w:numPr>
+      </w:pPr>
+      <w:r>
+        <w:rPr>
+          <w:b/>
+        </w:rPr>
+        <w:t xml:space="preserve">RAID 5 </w:t>
+      </w:r>
+      <w:r>
+        <w:t>– good for reads, bad for writes, AWS does not recommend ever putting RAID 5’s on EBS.</w:t>
+      </w:r>
+    </w:p>
+    <w:p>
+      <w:pPr>
+        <w:pStyle w:val="ListParagraph"/>
+        <w:numPr>
+          <w:ilvl w:val="1"/>
+          <w:numId w:val="32"/>
+        </w:numPr>
+      </w:pPr>
+      <w:r>
+        <w:t>Parity is a checksum.</w:t>
+      </w:r>
+    </w:p>
+    <w:p>
+      <w:pPr>
+        <w:pStyle w:val="ListParagraph"/>
+        <w:numPr>
+          <w:ilvl w:val="0"/>
+          <w:numId w:val="32"/>
+        </w:numPr>
+      </w:pPr>
+      <w:r>
+        <w:t>RAID 10 – Striped &amp; Mirrored, good redundancy, good performance</w:t>
+      </w:r>
+    </w:p>
+    <w:p/>
+    <w:p>
+      <w:r>
+        <w:t xml:space="preserve">RAID’s help provide more disk I/O that </w:t>
+      </w:r>
+      <w:r>
+        <w:t>you’re</w:t>
+      </w:r>
+      <w:r>
+        <w:t xml:space="preserve"> not likely getting with just a single volume. </w:t>
+      </w:r>
+    </w:p>
+    <w:p>
+      <w:r>
+        <w:t xml:space="preserve">Username – administrator for windows. </w:t>
+      </w:r>
+      <w:r>
+        <w:t xml:space="preserve">Mstsc – Microsoft terminal services connection. </w:t>
+      </w:r>
+    </w:p>
+    <w:p/>
+    <w:p>
+      <w:r>
+        <w:rPr>
+          <w:b/>
+        </w:rPr>
+        <w:t>Snapshot</w:t>
+      </w:r>
+      <w:r>
+        <w:t xml:space="preserve"> – excludes data held in the cache. Take an application consistent snapshot. </w:t>
+      </w:r>
+    </w:p>
+    <w:p>
+      <w:pPr>
+        <w:pStyle w:val="ListParagraph"/>
+        <w:numPr>
+          <w:ilvl w:val="0"/>
           <w:numId w:val="33"/>
         </w:numPr>
-      </w:pPr>
-      <w:r>
-        <w:rPr>
-          <w:b/>
-        </w:rPr>
-        <w:t>RAID 0</w:t>
-      </w:r>
-      <w:r>
-        <w:t xml:space="preserve"> – Striped, No redundancy, good performance.</w:t>
+        <w:rPr>
+          <w:b/>
+        </w:rPr>
+      </w:pPr>
+      <w:r>
+        <w:rPr>
+          <w:b/>
+        </w:rPr>
+        <w:t>Free file system</w:t>
       </w:r>
     </w:p>
     <w:p>
@@ -5914,15 +6024,15 @@
           <w:ilvl w:val="0"/>
           <w:numId w:val="33"/>
         </w:numPr>
-      </w:pPr>
-      <w:r>
-        <w:rPr>
-          <w:b/>
-        </w:rPr>
-        <w:t xml:space="preserve">RAID 1 </w:t>
-      </w:r>
-      <w:r>
-        <w:t>– Mirrored, Redundancy</w:t>
+        <w:rPr>
+          <w:b/>
+        </w:rPr>
+      </w:pPr>
+      <w:r>
+        <w:rPr>
+          <w:b/>
+        </w:rPr>
+        <w:t>Unmount RAID array</w:t>
       </w:r>
     </w:p>
     <w:p>
@@ -5932,71 +6042,49 @@
           <w:ilvl w:val="0"/>
           <w:numId w:val="33"/>
         </w:numPr>
-      </w:pPr>
-      <w:r>
-        <w:rPr>
-          <w:b/>
-        </w:rPr>
-        <w:t xml:space="preserve">RAID 5 </w:t>
-      </w:r>
-      <w:r>
-        <w:t>– good for reads, bad for writes, AWS does not recommend ever putting RAID 5’s on EBS.</w:t>
-      </w:r>
-    </w:p>
-    <w:p>
-      <w:pPr>
-        <w:pStyle w:val="ListParagraph"/>
-        <w:numPr>
-          <w:ilvl w:val="1"/>
-          <w:numId w:val="33"/>
-        </w:numPr>
-      </w:pPr>
-      <w:r>
-        <w:t>Parity is a checksum.</w:t>
-      </w:r>
-    </w:p>
-    <w:p>
-      <w:pPr>
-        <w:pStyle w:val="ListParagraph"/>
-        <w:numPr>
-          <w:ilvl w:val="0"/>
-          <w:numId w:val="33"/>
-        </w:numPr>
-      </w:pPr>
-      <w:r>
-        <w:t>RAID 10 – Striped &amp; Mirrored, good redundancy, good performance</w:t>
-      </w:r>
+        <w:rPr>
+          <w:b/>
+        </w:rPr>
+      </w:pPr>
+      <w:r>
+        <w:rPr>
+          <w:b/>
+        </w:rPr>
+        <w:t xml:space="preserve">Shut down the EC2 instance. </w:t>
+      </w:r>
+    </w:p>
+    <w:p>
+      <w:pPr>
+        <w:rPr>
+          <w:b/>
+        </w:rPr>
+      </w:pPr>
     </w:p>
     <w:p/>
     <w:p>
       <w:r>
-        <w:t xml:space="preserve">RAID’s help provide more disk I/O that </w:t>
-      </w:r>
-      <w:r>
-        <w:t>you’re</w:t>
-      </w:r>
-      <w:r>
-        <w:t xml:space="preserve"> not likely getting with just a single volume. </w:t>
-      </w:r>
-    </w:p>
-    <w:p>
-      <w:r>
-        <w:t xml:space="preserve">Username – administrator for windows. </w:t>
-      </w:r>
-      <w:r>
-        <w:t xml:space="preserve">Mstsc – Microsoft terminal services connection. </w:t>
+        <w:t xml:space="preserve">Lab 7 – </w:t>
+      </w:r>
+      <w:r>
+        <w:rPr>
+          <w:b/>
+        </w:rPr>
+        <w:t>Encrypted root device</w:t>
+      </w:r>
+      <w:r>
+        <w:t>:</w:t>
       </w:r>
     </w:p>
     <w:p/>
     <w:p>
       <w:r>
-        <w:rPr>
-          <w:b/>
-        </w:rPr>
-        <w:t>Snapshot</w:t>
-      </w:r>
-      <w:r>
-        <w:t xml:space="preserve"> – excludes data held in the cache. Take an application consistent snapshot. </w:t>
+        <w:t xml:space="preserve">You can rent or purchase AMI’s from the marketplace. </w:t>
+      </w:r>
+      <w:r>
+        <w:t>Encrypted AMI’s will be private.</w:t>
+      </w:r>
+      <w:r>
+        <w:t xml:space="preserve"> </w:t>
       </w:r>
     </w:p>
     <w:p>
@@ -6006,15 +6094,9 @@
           <w:ilvl w:val="0"/>
           <w:numId w:val="34"/>
         </w:numPr>
-        <w:rPr>
-          <w:b/>
-        </w:rPr>
-      </w:pPr>
-      <w:r>
-        <w:rPr>
-          <w:b/>
-        </w:rPr>
-        <w:t>Free file system</w:t>
+      </w:pPr>
+      <w:r>
+        <w:t xml:space="preserve">Have to stop an instance before taking a snapshot. </w:t>
       </w:r>
     </w:p>
     <w:p>
@@ -6024,15 +6106,9 @@
           <w:ilvl w:val="0"/>
           <w:numId w:val="34"/>
         </w:numPr>
-        <w:rPr>
-          <w:b/>
-        </w:rPr>
-      </w:pPr>
-      <w:r>
-        <w:rPr>
-          <w:b/>
-        </w:rPr>
-        <w:t>Unmount RAID array</w:t>
+      </w:pPr>
+      <w:r>
+        <w:t xml:space="preserve">Snapshots of encrypted volumes are encrypted automatically. </w:t>
       </w:r>
     </w:p>
     <w:p>
@@ -6042,82 +6118,6 @@
           <w:ilvl w:val="0"/>
           <w:numId w:val="34"/>
         </w:numPr>
-        <w:rPr>
-          <w:b/>
-        </w:rPr>
-      </w:pPr>
-      <w:r>
-        <w:rPr>
-          <w:b/>
-        </w:rPr>
-        <w:t xml:space="preserve">Shut down the EC2 instance. </w:t>
-      </w:r>
-    </w:p>
-    <w:p>
-      <w:pPr>
-        <w:rPr>
-          <w:b/>
-        </w:rPr>
-      </w:pPr>
-    </w:p>
-    <w:p/>
-    <w:p>
-      <w:r>
-        <w:t xml:space="preserve">Lab 7 – </w:t>
-      </w:r>
-      <w:r>
-        <w:rPr>
-          <w:b/>
-        </w:rPr>
-        <w:t>Encrypted root device</w:t>
-      </w:r>
-      <w:r>
-        <w:t>:</w:t>
-      </w:r>
-    </w:p>
-    <w:p/>
-    <w:p>
-      <w:r>
-        <w:t xml:space="preserve">You can rent or purchase AMI’s from the marketplace. </w:t>
-      </w:r>
-      <w:r>
-        <w:t>Encrypted AMI’s will be private.</w:t>
-      </w:r>
-      <w:r>
-        <w:t xml:space="preserve"> </w:t>
-      </w:r>
-    </w:p>
-    <w:p>
-      <w:pPr>
-        <w:pStyle w:val="ListParagraph"/>
-        <w:numPr>
-          <w:ilvl w:val="0"/>
-          <w:numId w:val="35"/>
-        </w:numPr>
-      </w:pPr>
-      <w:r>
-        <w:t xml:space="preserve">Have to stop an instance before taking a snapshot. </w:t>
-      </w:r>
-    </w:p>
-    <w:p>
-      <w:pPr>
-        <w:pStyle w:val="ListParagraph"/>
-        <w:numPr>
-          <w:ilvl w:val="0"/>
-          <w:numId w:val="35"/>
-        </w:numPr>
-      </w:pPr>
-      <w:r>
-        <w:t xml:space="preserve">Snapshots of encrypted volumes are encrypted automatically. </w:t>
-      </w:r>
-    </w:p>
-    <w:p>
-      <w:pPr>
-        <w:pStyle w:val="ListParagraph"/>
-        <w:numPr>
-          <w:ilvl w:val="0"/>
-          <w:numId w:val="35"/>
-        </w:numPr>
       </w:pPr>
       <w:r>
         <w:t>Volumes restored from encrypted snapshots are encrypted automatically.</w:t>
@@ -6128,7 +6128,7 @@
         <w:pStyle w:val="ListParagraph"/>
         <w:numPr>
           <w:ilvl w:val="0"/>
-          <w:numId w:val="35"/>
+          <w:numId w:val="34"/>
         </w:numPr>
       </w:pPr>
       <w:r>
@@ -6180,7 +6180,7 @@
         <w:pStyle w:val="ListParagraph"/>
         <w:numPr>
           <w:ilvl w:val="0"/>
-          <w:numId w:val="36"/>
+          <w:numId w:val="35"/>
         </w:numPr>
         <w:rPr>
           <w:b/>
@@ -6198,7 +6198,7 @@
         <w:pStyle w:val="ListParagraph"/>
         <w:numPr>
           <w:ilvl w:val="1"/>
-          <w:numId w:val="36"/>
+          <w:numId w:val="35"/>
         </w:numPr>
       </w:pPr>
       <w:r>
@@ -6210,7 +6210,7 @@
         <w:pStyle w:val="ListParagraph"/>
         <w:numPr>
           <w:ilvl w:val="1"/>
-          <w:numId w:val="36"/>
+          <w:numId w:val="35"/>
         </w:numPr>
       </w:pPr>
       <w:r>
@@ -6222,7 +6222,7 @@
         <w:pStyle w:val="ListParagraph"/>
         <w:numPr>
           <w:ilvl w:val="1"/>
-          <w:numId w:val="36"/>
+          <w:numId w:val="35"/>
         </w:numPr>
       </w:pPr>
       <w:r>
@@ -6243,7 +6243,7 @@
         <w:pStyle w:val="ListParagraph"/>
         <w:numPr>
           <w:ilvl w:val="1"/>
-          <w:numId w:val="36"/>
+          <w:numId w:val="35"/>
         </w:numPr>
       </w:pPr>
       <w:r>
@@ -6255,7 +6255,7 @@
         <w:pStyle w:val="ListParagraph"/>
         <w:numPr>
           <w:ilvl w:val="1"/>
-          <w:numId w:val="36"/>
+          <w:numId w:val="35"/>
         </w:numPr>
       </w:pPr>
       <w:r>
@@ -6267,7 +6267,7 @@
         <w:pStyle w:val="ListParagraph"/>
         <w:numPr>
           <w:ilvl w:val="1"/>
-          <w:numId w:val="36"/>
+          <w:numId w:val="35"/>
         </w:numPr>
       </w:pPr>
       <w:r>
@@ -6279,7 +6279,7 @@
         <w:pStyle w:val="ListParagraph"/>
         <w:numPr>
           <w:ilvl w:val="0"/>
-          <w:numId w:val="36"/>
+          <w:numId w:val="35"/>
         </w:numPr>
         <w:rPr>
           <w:b/>
@@ -6297,7 +6297,7 @@
         <w:pStyle w:val="ListParagraph"/>
         <w:numPr>
           <w:ilvl w:val="1"/>
-          <w:numId w:val="36"/>
+          <w:numId w:val="35"/>
         </w:numPr>
       </w:pPr>
       <w:r>
@@ -6310,7 +6310,7 @@
         <w:pStyle w:val="ListParagraph"/>
         <w:numPr>
           <w:ilvl w:val="1"/>
-          <w:numId w:val="36"/>
+          <w:numId w:val="35"/>
         </w:numPr>
       </w:pPr>
       <w:r>
@@ -6322,7 +6322,7 @@
         <w:pStyle w:val="ListParagraph"/>
         <w:numPr>
           <w:ilvl w:val="1"/>
-          <w:numId w:val="36"/>
+          <w:numId w:val="35"/>
         </w:numPr>
       </w:pPr>
       <w:r>
@@ -6343,7 +6343,7 @@
         <w:pStyle w:val="ListParagraph"/>
         <w:numPr>
           <w:ilvl w:val="1"/>
-          <w:numId w:val="36"/>
+          <w:numId w:val="35"/>
         </w:numPr>
       </w:pPr>
       <w:r>
@@ -6494,7 +6494,7 @@
         <w:pStyle w:val="ListParagraph"/>
         <w:numPr>
           <w:ilvl w:val="0"/>
-          <w:numId w:val="37"/>
+          <w:numId w:val="36"/>
         </w:numPr>
       </w:pPr>
       <w:r>
@@ -6506,7 +6506,7 @@
         <w:pStyle w:val="ListParagraph"/>
         <w:numPr>
           <w:ilvl w:val="0"/>
-          <w:numId w:val="37"/>
+          <w:numId w:val="36"/>
         </w:numPr>
       </w:pPr>
       <w:r>
@@ -6601,42 +6601,42 @@
         <w:pStyle w:val="ListParagraph"/>
         <w:numPr>
           <w:ilvl w:val="0"/>
+          <w:numId w:val="37"/>
+        </w:numPr>
+      </w:pPr>
+      <w:r>
+        <w:t xml:space="preserve">Uses lambda function, etc. </w:t>
+      </w:r>
+    </w:p>
+    <w:p>
+      <w:pPr>
+        <w:pStyle w:val="ListParagraph"/>
+        <w:numPr>
+          <w:ilvl w:val="0"/>
+          <w:numId w:val="37"/>
+        </w:numPr>
+      </w:pPr>
+      <w:r>
+        <w:t>Connects blocks of AWS services together.</w:t>
+      </w:r>
+    </w:p>
+    <w:p>
+      <w:r>
+        <w:rPr>
+          <w:b/>
+        </w:rPr>
+        <w:t>Logs</w:t>
+      </w:r>
+      <w:r>
+        <w:t xml:space="preserve"> – monitor EC2 instances at application level and into kernel logs.</w:t>
+      </w:r>
+    </w:p>
+    <w:p>
+      <w:pPr>
+        <w:pStyle w:val="ListParagraph"/>
+        <w:numPr>
+          <w:ilvl w:val="0"/>
           <w:numId w:val="38"/>
-        </w:numPr>
-      </w:pPr>
-      <w:r>
-        <w:t xml:space="preserve">Uses lambda function, etc. </w:t>
-      </w:r>
-    </w:p>
-    <w:p>
-      <w:pPr>
-        <w:pStyle w:val="ListParagraph"/>
-        <w:numPr>
-          <w:ilvl w:val="0"/>
-          <w:numId w:val="38"/>
-        </w:numPr>
-      </w:pPr>
-      <w:r>
-        <w:t>Connects blocks of AWS services together.</w:t>
-      </w:r>
-    </w:p>
-    <w:p>
-      <w:r>
-        <w:rPr>
-          <w:b/>
-        </w:rPr>
-        <w:t>Logs</w:t>
-      </w:r>
-      <w:r>
-        <w:t xml:space="preserve"> – monitor EC2 instances at application level and into kernel logs.</w:t>
-      </w:r>
-    </w:p>
-    <w:p>
-      <w:pPr>
-        <w:pStyle w:val="ListParagraph"/>
-        <w:numPr>
-          <w:ilvl w:val="0"/>
-          <w:numId w:val="39"/>
         </w:numPr>
       </w:pPr>
       <w:r>
@@ -6790,10 +6790,7 @@
       </w:hyperlink>
     </w:p>
     <w:p/>
-    <w:p>
-      <w:bookmarkStart w:id="0" w:name="_GoBack"/>
-      <w:bookmarkEnd w:id="0"/>
-    </w:p>
+    <w:p/>
     <w:p>
       <w:r>
         <w:t>Lab 12 IAM with EC2:</w:t>
@@ -6864,9 +6861,16 @@
     </w:p>
     <w:p>
       <w:r>
-        <w:t>aws s3 cp s3://bucketname/index.html /var/www/html *--region</w:t>
-      </w:r>
-    </w:p>
+        <w:t>aws s3 cp s3://bucketname</w:t>
+      </w:r>
+      <w:r>
+        <w:t>/index.html</w:t>
+      </w:r>
+      <w:r>
+        <w:t xml:space="preserve"> /var/www/html *--region</w:t>
+      </w:r>
+    </w:p>
+    <w:p/>
     <w:p/>
     <w:p/>
     <w:p>
@@ -6904,11 +6908,22 @@
         <w:t xml:space="preserve">. </w:t>
       </w:r>
       <w:r>
-        <w:t xml:space="preserve">After metadata not userdata. </w:t>
+        <w:t xml:space="preserve">After metadata not </w:t>
+      </w:r>
+      <w:r>
+        <w:t>user data</w:t>
+      </w:r>
+      <w:r>
+        <w:t xml:space="preserve">. </w:t>
       </w:r>
     </w:p>
     <w:p/>
     <w:p>
+      <w:pPr>
+        <w:rPr>
+          <w:rStyle w:val="Hyperlink"/>
+        </w:rPr>
+      </w:pPr>
       <w:hyperlink r:id="rId17" w:history="1">
         <w:r>
           <w:rPr>
@@ -6918,8 +6933,2222 @@
         </w:r>
       </w:hyperlink>
     </w:p>
+    <w:p>
+      <w:pPr>
+        <w:rPr>
+          <w:rStyle w:val="Hyperlink"/>
+        </w:rPr>
+      </w:pPr>
+    </w:p>
+    <w:p>
+      <w:pPr>
+        <w:rPr>
+          <w:rStyle w:val="Hyperlink"/>
+        </w:rPr>
+      </w:pPr>
+    </w:p>
+    <w:p>
+      <w:pPr>
+        <w:rPr>
+          <w:rStyle w:val="Hyperlink"/>
+          <w:color w:val="000000" w:themeColor="text1"/>
+          <w:u w:val="none"/>
+        </w:rPr>
+      </w:pPr>
+      <w:r>
+        <w:rPr>
+          <w:rStyle w:val="Hyperlink"/>
+          <w:color w:val="000000" w:themeColor="text1"/>
+          <w:u w:val="none"/>
+        </w:rPr>
+        <w:t>Lab 15 Autoscaling:</w:t>
+      </w:r>
+    </w:p>
+    <w:p>
+      <w:pPr>
+        <w:rPr>
+          <w:rStyle w:val="Hyperlink"/>
+          <w:color w:val="000000" w:themeColor="text1"/>
+          <w:u w:val="none"/>
+        </w:rPr>
+      </w:pPr>
+    </w:p>
+    <w:p>
+      <w:pPr>
+        <w:rPr>
+          <w:rStyle w:val="Hyperlink"/>
+          <w:color w:val="000000" w:themeColor="text1"/>
+          <w:u w:val="none"/>
+        </w:rPr>
+      </w:pPr>
+      <w:r>
+        <w:rPr>
+          <w:rStyle w:val="Hyperlink"/>
+          <w:color w:val="000000" w:themeColor="text1"/>
+          <w:u w:val="none"/>
+        </w:rPr>
+        <w:t xml:space="preserve">You can put bootstrap scripts in the launch configuration start. </w:t>
+      </w:r>
+      <w:r>
+        <w:rPr>
+          <w:rStyle w:val="Hyperlink"/>
+          <w:color w:val="000000" w:themeColor="text1"/>
+          <w:u w:val="none"/>
+        </w:rPr>
+        <w:t xml:space="preserve">Autoscale within a specific AZ or all. </w:t>
+      </w:r>
+    </w:p>
+    <w:p>
+      <w:pPr>
+        <w:rPr>
+          <w:rStyle w:val="Hyperlink"/>
+          <w:color w:val="000000" w:themeColor="text1"/>
+          <w:u w:val="none"/>
+        </w:rPr>
+      </w:pPr>
+      <w:r>
+        <w:rPr>
+          <w:rStyle w:val="Hyperlink"/>
+          <w:color w:val="000000" w:themeColor="text1"/>
+          <w:u w:val="none"/>
+        </w:rPr>
+        <w:t xml:space="preserve">Health Check Grace Period  - waits for a period of time when an instance comes on and then checks for health status checks. </w:t>
+      </w:r>
+      <w:r>
+        <w:rPr>
+          <w:rStyle w:val="Hyperlink"/>
+          <w:color w:val="000000" w:themeColor="text1"/>
+          <w:u w:val="none"/>
+        </w:rPr>
+        <w:t xml:space="preserve">More of a horizontal scaling than vertical. </w:t>
+      </w:r>
+    </w:p>
+    <w:p>
+      <w:pPr>
+        <w:rPr>
+          <w:rStyle w:val="Hyperlink"/>
+          <w:color w:val="000000" w:themeColor="text1"/>
+          <w:u w:val="none"/>
+        </w:rPr>
+      </w:pPr>
+    </w:p>
+    <w:p>
+      <w:pPr>
+        <w:rPr>
+          <w:rStyle w:val="Hyperlink"/>
+          <w:color w:val="000000" w:themeColor="text1"/>
+          <w:u w:val="none"/>
+        </w:rPr>
+      </w:pPr>
+    </w:p>
+    <w:p>
+      <w:pPr>
+        <w:rPr>
+          <w:rStyle w:val="Hyperlink"/>
+          <w:color w:val="000000" w:themeColor="text1"/>
+          <w:u w:val="none"/>
+        </w:rPr>
+      </w:pPr>
+    </w:p>
+    <w:p>
+      <w:pPr>
+        <w:rPr>
+          <w:rStyle w:val="Hyperlink"/>
+          <w:color w:val="000000" w:themeColor="text1"/>
+          <w:u w:val="none"/>
+        </w:rPr>
+      </w:pPr>
+      <w:r>
+        <w:rPr>
+          <w:rStyle w:val="Hyperlink"/>
+          <w:color w:val="000000" w:themeColor="text1"/>
+          <w:u w:val="none"/>
+        </w:rPr>
+        <w:t>EC2 Placement Groups:</w:t>
+      </w:r>
+    </w:p>
+    <w:p>
+      <w:pPr>
+        <w:rPr>
+          <w:rStyle w:val="Hyperlink"/>
+          <w:color w:val="000000" w:themeColor="text1"/>
+          <w:u w:val="none"/>
+        </w:rPr>
+      </w:pPr>
+    </w:p>
+    <w:p>
+      <w:pPr>
+        <w:rPr>
+          <w:rStyle w:val="Hyperlink"/>
+          <w:color w:val="000000" w:themeColor="text1"/>
+          <w:u w:val="none"/>
+        </w:rPr>
+      </w:pPr>
+      <w:r>
+        <w:rPr>
+          <w:rStyle w:val="Hyperlink"/>
+          <w:b/>
+          <w:color w:val="000000" w:themeColor="text1"/>
+          <w:u w:val="none"/>
+        </w:rPr>
+        <w:t>Placement group</w:t>
+      </w:r>
+      <w:r>
+        <w:rPr>
+          <w:rStyle w:val="Hyperlink"/>
+          <w:color w:val="000000" w:themeColor="text1"/>
+          <w:u w:val="none"/>
+        </w:rPr>
+        <w:t xml:space="preserve"> – logical grouping of instances within a AZ. Enables applications to participate in a low latency, 10 Gbps network. </w:t>
+      </w:r>
+      <w:r>
+        <w:rPr>
+          <w:rStyle w:val="Hyperlink"/>
+          <w:color w:val="000000" w:themeColor="text1"/>
+          <w:u w:val="none"/>
+        </w:rPr>
+        <w:t xml:space="preserve">Benefit from low network latency, high network throughput, or both. </w:t>
+      </w:r>
+    </w:p>
+    <w:p>
+      <w:pPr>
+        <w:pStyle w:val="ListParagraph"/>
+        <w:numPr>
+          <w:ilvl w:val="0"/>
+          <w:numId w:val="38"/>
+        </w:numPr>
+        <w:rPr>
+          <w:rStyle w:val="Hyperlink"/>
+          <w:color w:val="000000" w:themeColor="text1"/>
+          <w:u w:val="none"/>
+        </w:rPr>
+      </w:pPr>
+      <w:r>
+        <w:rPr>
+          <w:rStyle w:val="Hyperlink"/>
+          <w:color w:val="000000" w:themeColor="text1"/>
+          <w:u w:val="none"/>
+        </w:rPr>
+        <w:t>Can’t span placement groups across multiple AZ’s.</w:t>
+      </w:r>
+    </w:p>
+    <w:p>
+      <w:pPr>
+        <w:pStyle w:val="ListParagraph"/>
+        <w:numPr>
+          <w:ilvl w:val="0"/>
+          <w:numId w:val="38"/>
+        </w:numPr>
+        <w:rPr>
+          <w:rStyle w:val="Hyperlink"/>
+          <w:color w:val="000000" w:themeColor="text1"/>
+          <w:u w:val="none"/>
+        </w:rPr>
+      </w:pPr>
+      <w:r>
+        <w:rPr>
+          <w:rStyle w:val="Hyperlink"/>
+          <w:color w:val="000000" w:themeColor="text1"/>
+          <w:u w:val="none"/>
+        </w:rPr>
+        <w:t xml:space="preserve">Name must be unique in AWS account. </w:t>
+      </w:r>
+    </w:p>
+    <w:p>
+      <w:pPr>
+        <w:pStyle w:val="ListParagraph"/>
+        <w:numPr>
+          <w:ilvl w:val="0"/>
+          <w:numId w:val="38"/>
+        </w:numPr>
+        <w:rPr>
+          <w:rStyle w:val="Hyperlink"/>
+          <w:color w:val="000000" w:themeColor="text1"/>
+          <w:u w:val="none"/>
+        </w:rPr>
+      </w:pPr>
+      <w:r>
+        <w:rPr>
+          <w:rStyle w:val="Hyperlink"/>
+          <w:color w:val="000000" w:themeColor="text1"/>
+          <w:u w:val="none"/>
+        </w:rPr>
+        <w:t xml:space="preserve">Certain types of instanced can only be launched. </w:t>
+      </w:r>
+    </w:p>
+    <w:p>
+      <w:pPr>
+        <w:pStyle w:val="ListParagraph"/>
+        <w:numPr>
+          <w:ilvl w:val="0"/>
+          <w:numId w:val="38"/>
+        </w:numPr>
+        <w:rPr>
+          <w:rStyle w:val="Hyperlink"/>
+          <w:color w:val="000000" w:themeColor="text1"/>
+          <w:u w:val="none"/>
+        </w:rPr>
+      </w:pPr>
+      <w:r>
+        <w:rPr>
+          <w:rStyle w:val="Hyperlink"/>
+          <w:color w:val="000000" w:themeColor="text1"/>
+          <w:u w:val="none"/>
+        </w:rPr>
+        <w:t xml:space="preserve">AWS recommends homogenous(same size &amp; family) instances with placement groups. </w:t>
+      </w:r>
+    </w:p>
+    <w:p>
+      <w:pPr>
+        <w:pStyle w:val="ListParagraph"/>
+        <w:numPr>
+          <w:ilvl w:val="0"/>
+          <w:numId w:val="38"/>
+        </w:numPr>
+        <w:rPr>
+          <w:rStyle w:val="Hyperlink"/>
+          <w:color w:val="000000" w:themeColor="text1"/>
+          <w:u w:val="none"/>
+        </w:rPr>
+      </w:pPr>
+      <w:r>
+        <w:rPr>
+          <w:rStyle w:val="Hyperlink"/>
+          <w:color w:val="000000" w:themeColor="text1"/>
+          <w:u w:val="none"/>
+        </w:rPr>
+        <w:t>Can’t merge placement groups</w:t>
+      </w:r>
+    </w:p>
+    <w:p>
+      <w:pPr>
+        <w:pStyle w:val="ListParagraph"/>
+        <w:numPr>
+          <w:ilvl w:val="0"/>
+          <w:numId w:val="38"/>
+        </w:numPr>
+        <w:rPr>
+          <w:rStyle w:val="Hyperlink"/>
+          <w:color w:val="000000" w:themeColor="text1"/>
+          <w:u w:val="none"/>
+        </w:rPr>
+      </w:pPr>
+      <w:r>
+        <w:rPr>
+          <w:rStyle w:val="Hyperlink"/>
+          <w:color w:val="000000" w:themeColor="text1"/>
+          <w:u w:val="none"/>
+        </w:rPr>
+        <w:t>Can’t move an existing instance into a placement group. Can launch Ami’s from existence instances into the placement group.</w:t>
+      </w:r>
+    </w:p>
+    <w:p>
+      <w:pPr>
+        <w:rPr>
+          <w:rStyle w:val="Hyperlink"/>
+          <w:color w:val="000000" w:themeColor="text1"/>
+          <w:u w:val="none"/>
+        </w:rPr>
+      </w:pPr>
+    </w:p>
+    <w:p>
+      <w:pPr>
+        <w:rPr>
+          <w:rStyle w:val="Hyperlink"/>
+          <w:color w:val="000000" w:themeColor="text1"/>
+          <w:u w:val="none"/>
+        </w:rPr>
+      </w:pPr>
+      <w:hyperlink r:id="rId18" w:history="1">
+        <w:r>
+          <w:rPr>
+            <w:rStyle w:val="Hyperlink"/>
+          </w:rPr>
+          <w:t>http://docs.aws.amazon.com/cli/latest/reference/s3/</w:t>
+        </w:r>
+      </w:hyperlink>
+    </w:p>
+    <w:p>
+      <w:pPr>
+        <w:rPr>
+          <w:rStyle w:val="Hyperlink"/>
+          <w:color w:val="000000" w:themeColor="text1"/>
+          <w:u w:val="none"/>
+        </w:rPr>
+      </w:pPr>
+    </w:p>
+    <w:p>
+      <w:pPr>
+        <w:rPr>
+          <w:rStyle w:val="Hyperlink"/>
+          <w:color w:val="000000" w:themeColor="text1"/>
+          <w:u w:val="none"/>
+        </w:rPr>
+      </w:pPr>
+    </w:p>
+    <w:p>
+      <w:pPr>
+        <w:rPr>
+          <w:rStyle w:val="Hyperlink"/>
+          <w:color w:val="000000" w:themeColor="text1"/>
+          <w:u w:val="none"/>
+        </w:rPr>
+      </w:pPr>
+    </w:p>
+    <w:p>
+      <w:pPr>
+        <w:rPr>
+          <w:rStyle w:val="Hyperlink"/>
+          <w:color w:val="000000" w:themeColor="text1"/>
+          <w:u w:val="none"/>
+        </w:rPr>
+      </w:pPr>
+    </w:p>
+    <w:p/>
+    <w:p>
+      <w:r>
+        <w:t>Lab 16 EFS Lab:</w:t>
+      </w:r>
+    </w:p>
+    <w:p>
+      <w:r>
+        <w:rPr>
+          <w:b/>
+        </w:rPr>
+        <w:lastRenderedPageBreak/>
+        <w:t>Elastic File System (EFS)</w:t>
+      </w:r>
+      <w:r>
+        <w:t xml:space="preserve"> – file storage service for EC2 instances. EFS is easy to use and provides a simple interface that allows you to create and configure file systems quickly and easily. EFS capacity is elastic, growing and shrinking automatically as you add/remove files so your applications have the storage they need. </w:t>
+      </w:r>
+    </w:p>
+    <w:p>
+      <w:pPr>
+        <w:pStyle w:val="ListParagraph"/>
+        <w:numPr>
+          <w:ilvl w:val="0"/>
+          <w:numId w:val="39"/>
+        </w:numPr>
+      </w:pPr>
+      <w:r>
+        <w:t xml:space="preserve">NFSv4 protocol. Only pay for what you use. </w:t>
+      </w:r>
+    </w:p>
+    <w:p>
+      <w:pPr>
+        <w:pStyle w:val="ListParagraph"/>
+        <w:numPr>
+          <w:ilvl w:val="0"/>
+          <w:numId w:val="39"/>
+        </w:numPr>
+      </w:pPr>
+      <w:r>
+        <w:t>Can scale up to PB</w:t>
+      </w:r>
+    </w:p>
+    <w:p>
+      <w:pPr>
+        <w:pStyle w:val="ListParagraph"/>
+        <w:numPr>
+          <w:ilvl w:val="0"/>
+          <w:numId w:val="39"/>
+        </w:numPr>
+      </w:pPr>
+      <w:r>
+        <w:t>Support up to concurrent NFS connections</w:t>
+      </w:r>
+    </w:p>
+    <w:p>
+      <w:pPr>
+        <w:pStyle w:val="ListParagraph"/>
+        <w:numPr>
+          <w:ilvl w:val="0"/>
+          <w:numId w:val="39"/>
+        </w:numPr>
+      </w:pPr>
+      <w:r>
+        <w:t>Data is stored across multiple AZ’s within a region.</w:t>
+      </w:r>
+    </w:p>
+    <w:p>
+      <w:pPr>
+        <w:pStyle w:val="ListParagraph"/>
+        <w:numPr>
+          <w:ilvl w:val="0"/>
+          <w:numId w:val="39"/>
+        </w:numPr>
+      </w:pPr>
+      <w:r>
+        <w:t>Block based storage. Can be shared with other EC2 instances</w:t>
+      </w:r>
+    </w:p>
+    <w:p>
+      <w:pPr>
+        <w:pStyle w:val="ListParagraph"/>
+        <w:numPr>
+          <w:ilvl w:val="0"/>
+          <w:numId w:val="39"/>
+        </w:numPr>
+      </w:pPr>
+      <w:r>
+        <w:t xml:space="preserve">Read after write consistency. </w:t>
+      </w:r>
+    </w:p>
+    <w:p>
+      <w:pPr>
+        <w:pStyle w:val="ListParagraph"/>
+        <w:numPr>
+          <w:ilvl w:val="0"/>
+          <w:numId w:val="39"/>
+        </w:numPr>
+      </w:pPr>
+      <w:r>
+        <w:t xml:space="preserve">Can restrict files at directory level and root level. </w:t>
+      </w:r>
+    </w:p>
+    <w:p/>
+    <w:p>
+      <w:r>
+        <w:t>Note: Make sure EC2 instances are part of the same SG of the EFS</w:t>
+      </w:r>
+    </w:p>
+    <w:p/>
+    <w:p>
+      <w:r>
+        <w:t>Run the command to mount it to the EC2 instance</w:t>
+      </w:r>
+      <w:r>
+        <w:t xml:space="preserve"> but change it to mount to a different directory. Has to be done in the Server. </w:t>
+      </w:r>
+      <w:r>
+        <w:t xml:space="preserve">Don’t need multiple copies of your code. </w:t>
+      </w:r>
+      <w:r>
+        <w:rPr>
+          <w:b/>
+        </w:rPr>
+        <w:t>Remember the use case for this. Using it as a file server like a central repo.</w:t>
+      </w:r>
+    </w:p>
     <w:p/>
     <w:p/>
+    <w:p>
+      <w:r>
+        <w:t>Lambda:</w:t>
+      </w:r>
+    </w:p>
+    <w:p/>
+    <w:p>
+      <w:r>
+        <w:t>PaaS – Elasticbean stalk</w:t>
+      </w:r>
+    </w:p>
+    <w:p>
+      <w:r>
+        <w:rPr>
+          <w:b/>
+        </w:rPr>
+        <w:t>Lambda</w:t>
+      </w:r>
+      <w:r>
+        <w:t xml:space="preserve"> – all you have to worry about is your code. </w:t>
+      </w:r>
+      <w:r>
+        <w:t xml:space="preserve">Event triggers. Customer doesn’t have to worry about managing anything except for the code. </w:t>
+      </w:r>
+    </w:p>
+    <w:p>
+      <w:pPr>
+        <w:pStyle w:val="ListParagraph"/>
+        <w:numPr>
+          <w:ilvl w:val="0"/>
+          <w:numId w:val="40"/>
+        </w:numPr>
+      </w:pPr>
+      <w:r>
+        <w:t>Data Centres, hardware, assembly code, high level languages, OS, application layer encapsulated in all.</w:t>
+      </w:r>
+    </w:p>
+    <w:p>
+      <w:pPr>
+        <w:pStyle w:val="ListParagraph"/>
+        <w:numPr>
+          <w:ilvl w:val="0"/>
+          <w:numId w:val="40"/>
+        </w:numPr>
+      </w:pPr>
+      <w:r>
+        <w:rPr>
+          <w:b/>
+        </w:rPr>
+        <w:t>Lambda</w:t>
+      </w:r>
+      <w:r>
+        <w:t xml:space="preserve"> – compute service where you can upload your code and create a lambda function. Takes care of provisioning and managing the servers that you use to run the code. Don’t have to worry about OS.</w:t>
+      </w:r>
+    </w:p>
+    <w:p>
+      <w:pPr>
+        <w:pStyle w:val="ListParagraph"/>
+        <w:numPr>
+          <w:ilvl w:val="1"/>
+          <w:numId w:val="40"/>
+        </w:numPr>
+      </w:pPr>
+      <w:r>
+        <w:t>event-drive compute service where AWS lambda runs code in response to your events. Changes to AWS S3 or DynamoDB</w:t>
+      </w:r>
+    </w:p>
+    <w:p>
+      <w:pPr>
+        <w:pStyle w:val="ListParagraph"/>
+        <w:numPr>
+          <w:ilvl w:val="1"/>
+          <w:numId w:val="40"/>
+        </w:numPr>
+      </w:pPr>
+      <w:r>
+        <w:t xml:space="preserve">Run your code in response to HTTP requests with API Gateway or API calls with AWS SDK’s. </w:t>
+      </w:r>
+    </w:p>
+    <w:p>
+      <w:pPr>
+        <w:pStyle w:val="ListParagraph"/>
+        <w:numPr>
+          <w:ilvl w:val="1"/>
+          <w:numId w:val="40"/>
+        </w:numPr>
+      </w:pPr>
+      <w:r>
+        <w:t>Node.js, Python, Java, C#</w:t>
+      </w:r>
+    </w:p>
+    <w:p>
+      <w:pPr>
+        <w:pStyle w:val="ListParagraph"/>
+        <w:numPr>
+          <w:ilvl w:val="1"/>
+          <w:numId w:val="40"/>
+        </w:numPr>
+      </w:pPr>
+      <w:r>
+        <w:t>Continuously scales</w:t>
+      </w:r>
+    </w:p>
+    <w:p>
+      <w:pPr>
+        <w:pStyle w:val="ListParagraph"/>
+        <w:numPr>
+          <w:ilvl w:val="1"/>
+          <w:numId w:val="40"/>
+        </w:numPr>
+      </w:pPr>
+      <w:r>
+        <w:t>Price by # of requests. 1 million requests are free. $.20 per 1 million requests thereafter</w:t>
+      </w:r>
+    </w:p>
+    <w:p>
+      <w:pPr>
+        <w:pStyle w:val="ListParagraph"/>
+        <w:numPr>
+          <w:ilvl w:val="2"/>
+          <w:numId w:val="40"/>
+        </w:numPr>
+      </w:pPr>
+      <w:r>
+        <w:t xml:space="preserve">Duration – calculated from the time your code begins executing until it returns or otherwise terminated. Price depends on amount of memory you allocate to your function. </w:t>
+      </w:r>
+    </w:p>
+    <w:p/>
+    <w:p>
+      <w:pPr>
+        <w:rPr>
+          <w:b/>
+        </w:rPr>
+      </w:pPr>
+      <w:r>
+        <w:rPr>
+          <w:b/>
+        </w:rPr>
+        <w:t>EC2 Summary:</w:t>
+      </w:r>
+    </w:p>
+    <w:p/>
+    <w:p>
+      <w:pPr>
+        <w:rPr>
+          <w:b/>
+        </w:rPr>
+      </w:pPr>
+      <w:r>
+        <w:rPr>
+          <w:b/>
+        </w:rPr>
+        <w:lastRenderedPageBreak/>
+        <w:t>Know difference between the following:</w:t>
+      </w:r>
+    </w:p>
+    <w:p>
+      <w:pPr>
+        <w:pStyle w:val="ListParagraph"/>
+        <w:numPr>
+          <w:ilvl w:val="0"/>
+          <w:numId w:val="41"/>
+        </w:numPr>
+        <w:rPr>
+          <w:b/>
+        </w:rPr>
+      </w:pPr>
+      <w:r>
+        <w:rPr>
+          <w:b/>
+        </w:rPr>
+        <w:t>On demand</w:t>
+      </w:r>
+    </w:p>
+    <w:p>
+      <w:pPr>
+        <w:pStyle w:val="ListParagraph"/>
+        <w:numPr>
+          <w:ilvl w:val="0"/>
+          <w:numId w:val="41"/>
+        </w:numPr>
+        <w:rPr>
+          <w:b/>
+        </w:rPr>
+      </w:pPr>
+      <w:r>
+        <w:rPr>
+          <w:b/>
+        </w:rPr>
+        <w:t>Spot</w:t>
+      </w:r>
+    </w:p>
+    <w:p>
+      <w:pPr>
+        <w:pStyle w:val="ListParagraph"/>
+        <w:numPr>
+          <w:ilvl w:val="1"/>
+          <w:numId w:val="41"/>
+        </w:numPr>
+        <w:rPr>
+          <w:b/>
+        </w:rPr>
+      </w:pPr>
+      <w:r>
+        <w:rPr>
+          <w:b/>
+        </w:rPr>
+        <w:t xml:space="preserve">If you term the instance, you pay for the hour. </w:t>
+      </w:r>
+    </w:p>
+    <w:p>
+      <w:pPr>
+        <w:pStyle w:val="ListParagraph"/>
+        <w:numPr>
+          <w:ilvl w:val="1"/>
+          <w:numId w:val="41"/>
+        </w:numPr>
+        <w:rPr>
+          <w:b/>
+        </w:rPr>
+      </w:pPr>
+      <w:r>
+        <w:rPr>
+          <w:b/>
+        </w:rPr>
+        <w:t>If AWS terminates the spot instance, you get the hour it was terminated in for free</w:t>
+      </w:r>
+    </w:p>
+    <w:p>
+      <w:pPr>
+        <w:pStyle w:val="ListParagraph"/>
+        <w:numPr>
+          <w:ilvl w:val="0"/>
+          <w:numId w:val="41"/>
+        </w:numPr>
+        <w:rPr>
+          <w:b/>
+        </w:rPr>
+      </w:pPr>
+      <w:r>
+        <w:rPr>
+          <w:b/>
+        </w:rPr>
+        <w:t>Reserved</w:t>
+      </w:r>
+    </w:p>
+    <w:p>
+      <w:pPr>
+        <w:pStyle w:val="ListParagraph"/>
+        <w:numPr>
+          <w:ilvl w:val="0"/>
+          <w:numId w:val="41"/>
+        </w:numPr>
+        <w:rPr>
+          <w:b/>
+        </w:rPr>
+      </w:pPr>
+      <w:r>
+        <w:rPr>
+          <w:b/>
+        </w:rPr>
+        <w:t>Dedicated hosts</w:t>
+      </w:r>
+    </w:p>
+    <w:p/>
+    <w:p>
+      <w:pPr>
+        <w:rPr>
+          <w:b/>
+        </w:rPr>
+      </w:pPr>
+      <w:r>
+        <w:rPr>
+          <w:b/>
+        </w:rPr>
+        <w:t>Know Instance Types – Dr Mc GIFT PX</w:t>
+      </w:r>
+    </w:p>
+    <w:p>
+      <w:pPr>
+        <w:rPr>
+          <w:b/>
+        </w:rPr>
+      </w:pPr>
+    </w:p>
+    <w:p>
+      <w:pPr>
+        <w:rPr>
+          <w:b/>
+        </w:rPr>
+      </w:pPr>
+      <w:r>
+        <w:rPr>
+          <w:b/>
+        </w:rPr>
+        <w:t>EBS Consists of:</w:t>
+      </w:r>
+    </w:p>
+    <w:p>
+      <w:pPr>
+        <w:pStyle w:val="ListParagraph"/>
+        <w:numPr>
+          <w:ilvl w:val="0"/>
+          <w:numId w:val="43"/>
+        </w:numPr>
+        <w:rPr>
+          <w:b/>
+        </w:rPr>
+      </w:pPr>
+      <w:r>
+        <w:rPr>
+          <w:b/>
+        </w:rPr>
+        <w:t>SSD, General Purpose – GP2 (Up to 10,000 IOPS)</w:t>
+      </w:r>
+    </w:p>
+    <w:p>
+      <w:pPr>
+        <w:pStyle w:val="ListParagraph"/>
+        <w:numPr>
+          <w:ilvl w:val="0"/>
+          <w:numId w:val="43"/>
+        </w:numPr>
+        <w:rPr>
+          <w:b/>
+        </w:rPr>
+      </w:pPr>
+      <w:r>
+        <w:rPr>
+          <w:b/>
+        </w:rPr>
+        <w:t>SSD, Provisioned IOPS – IO1 (More than 10,000 IOPS)</w:t>
+      </w:r>
+    </w:p>
+    <w:p>
+      <w:pPr>
+        <w:pStyle w:val="ListParagraph"/>
+        <w:numPr>
+          <w:ilvl w:val="0"/>
+          <w:numId w:val="43"/>
+        </w:numPr>
+        <w:rPr>
+          <w:b/>
+        </w:rPr>
+      </w:pPr>
+      <w:r>
+        <w:rPr>
+          <w:b/>
+        </w:rPr>
+        <w:t>HDD, Throughput Optimized – ST1 – frequently accessed workloads</w:t>
+      </w:r>
+    </w:p>
+    <w:p>
+      <w:pPr>
+        <w:pStyle w:val="ListParagraph"/>
+        <w:numPr>
+          <w:ilvl w:val="0"/>
+          <w:numId w:val="43"/>
+        </w:numPr>
+        <w:rPr>
+          <w:b/>
+        </w:rPr>
+      </w:pPr>
+      <w:r>
+        <w:rPr>
+          <w:b/>
+        </w:rPr>
+        <w:t>HDD, Cold – SC1 – less frequently accessed data.</w:t>
+      </w:r>
+    </w:p>
+    <w:p>
+      <w:pPr>
+        <w:pStyle w:val="ListParagraph"/>
+        <w:numPr>
+          <w:ilvl w:val="0"/>
+          <w:numId w:val="43"/>
+        </w:numPr>
+        <w:rPr>
+          <w:b/>
+        </w:rPr>
+      </w:pPr>
+      <w:r>
+        <w:rPr>
+          <w:b/>
+        </w:rPr>
+        <w:t xml:space="preserve">HDD, Magnetic – Standard – cheap, IA storage. </w:t>
+      </w:r>
+    </w:p>
+    <w:p>
+      <w:pPr>
+        <w:rPr>
+          <w:b/>
+        </w:rPr>
+      </w:pPr>
+    </w:p>
+    <w:p>
+      <w:pPr>
+        <w:pStyle w:val="ListParagraph"/>
+        <w:numPr>
+          <w:ilvl w:val="0"/>
+          <w:numId w:val="42"/>
+        </w:numPr>
+        <w:rPr>
+          <w:b/>
+        </w:rPr>
+      </w:pPr>
+      <w:r>
+        <w:rPr>
+          <w:b/>
+        </w:rPr>
+        <w:t>Can’t mount 1 EBS volume to multiple EC2 instances instead just one</w:t>
+      </w:r>
+    </w:p>
+    <w:p>
+      <w:pPr>
+        <w:pStyle w:val="ListParagraph"/>
+        <w:numPr>
+          <w:ilvl w:val="0"/>
+          <w:numId w:val="42"/>
+        </w:numPr>
+        <w:rPr>
+          <w:b/>
+        </w:rPr>
+      </w:pPr>
+      <w:r>
+        <w:rPr>
+          <w:b/>
+        </w:rPr>
+        <w:t>Termination Protection is turned off by default, you must turn it on.</w:t>
+      </w:r>
+    </w:p>
+    <w:p>
+      <w:pPr>
+        <w:pStyle w:val="ListParagraph"/>
+        <w:numPr>
+          <w:ilvl w:val="0"/>
+          <w:numId w:val="42"/>
+        </w:numPr>
+        <w:rPr>
+          <w:b/>
+        </w:rPr>
+      </w:pPr>
+      <w:r>
+        <w:rPr>
+          <w:b/>
+        </w:rPr>
+        <w:t>EBS-backed instance, the default action is for the root EBS volume to be deleted when the instance is terminated</w:t>
+      </w:r>
+    </w:p>
+    <w:p>
+      <w:pPr>
+        <w:pStyle w:val="ListParagraph"/>
+        <w:numPr>
+          <w:ilvl w:val="0"/>
+          <w:numId w:val="42"/>
+        </w:numPr>
+        <w:rPr>
+          <w:b/>
+        </w:rPr>
+      </w:pPr>
+      <w:r>
+        <w:rPr>
+          <w:b/>
+        </w:rPr>
+        <w:t>Root volume can’t be encrypted by default, you need third party tools to encrypt the root volume.</w:t>
+      </w:r>
+    </w:p>
+    <w:p>
+      <w:pPr>
+        <w:rPr>
+          <w:b/>
+        </w:rPr>
+      </w:pPr>
+    </w:p>
+    <w:p>
+      <w:pPr>
+        <w:rPr>
+          <w:b/>
+        </w:rPr>
+      </w:pPr>
+      <w:r>
+        <w:rPr>
+          <w:b/>
+        </w:rPr>
+        <w:t>Volumes exist on EBS</w:t>
+      </w:r>
+    </w:p>
+    <w:p>
+      <w:pPr>
+        <w:pStyle w:val="ListParagraph"/>
+        <w:numPr>
+          <w:ilvl w:val="0"/>
+          <w:numId w:val="44"/>
+        </w:numPr>
+        <w:rPr>
+          <w:b/>
+        </w:rPr>
+      </w:pPr>
+      <w:r>
+        <w:rPr>
+          <w:b/>
+        </w:rPr>
+        <w:t>VHD</w:t>
+      </w:r>
+    </w:p>
+    <w:p>
+      <w:pPr>
+        <w:rPr>
+          <w:b/>
+        </w:rPr>
+      </w:pPr>
+      <w:r>
+        <w:rPr>
+          <w:b/>
+        </w:rPr>
+        <w:t>Snapshot exist on S3</w:t>
+      </w:r>
+    </w:p>
+    <w:p>
+      <w:pPr>
+        <w:pStyle w:val="ListParagraph"/>
+        <w:numPr>
+          <w:ilvl w:val="0"/>
+          <w:numId w:val="44"/>
+        </w:numPr>
+        <w:rPr>
+          <w:b/>
+        </w:rPr>
+      </w:pPr>
+      <w:r>
+        <w:rPr>
+          <w:b/>
+        </w:rPr>
+        <w:t>You can take a snapshot of a volume, this will store that volume on S3.</w:t>
+      </w:r>
+    </w:p>
+    <w:p>
+      <w:pPr>
+        <w:pStyle w:val="ListParagraph"/>
+        <w:numPr>
+          <w:ilvl w:val="0"/>
+          <w:numId w:val="44"/>
+        </w:numPr>
+        <w:rPr>
+          <w:b/>
+        </w:rPr>
+      </w:pPr>
+      <w:r>
+        <w:rPr>
+          <w:b/>
+        </w:rPr>
+        <w:t>Point in time copies of volumes</w:t>
+      </w:r>
+    </w:p>
+    <w:p>
+      <w:pPr>
+        <w:pStyle w:val="ListParagraph"/>
+        <w:numPr>
+          <w:ilvl w:val="0"/>
+          <w:numId w:val="44"/>
+        </w:numPr>
+        <w:rPr>
+          <w:b/>
+        </w:rPr>
+      </w:pPr>
+      <w:r>
+        <w:rPr>
+          <w:b/>
+        </w:rPr>
+        <w:t>Incremental, this means that only the blocks that have changed since your last snapshot are moved to S3.</w:t>
+      </w:r>
+    </w:p>
+    <w:p>
+      <w:pPr>
+        <w:pStyle w:val="ListParagraph"/>
+        <w:numPr>
+          <w:ilvl w:val="0"/>
+          <w:numId w:val="44"/>
+        </w:numPr>
+        <w:rPr>
+          <w:b/>
+        </w:rPr>
+      </w:pPr>
+      <w:r>
+        <w:rPr>
+          <w:b/>
+        </w:rPr>
+        <w:t>May take time to create if it is your first snapshot.</w:t>
+      </w:r>
+    </w:p>
+    <w:p>
+      <w:pPr>
+        <w:pStyle w:val="ListParagraph"/>
+        <w:numPr>
+          <w:ilvl w:val="0"/>
+          <w:numId w:val="44"/>
+        </w:numPr>
+        <w:rPr>
+          <w:b/>
+        </w:rPr>
+      </w:pPr>
+      <w:r>
+        <w:rPr>
+          <w:b/>
+        </w:rPr>
+        <w:t>Snapshots of encrypted volumes are encrypted automatically</w:t>
+      </w:r>
+    </w:p>
+    <w:p>
+      <w:pPr>
+        <w:pStyle w:val="ListParagraph"/>
+        <w:numPr>
+          <w:ilvl w:val="0"/>
+          <w:numId w:val="44"/>
+        </w:numPr>
+        <w:rPr>
+          <w:b/>
+        </w:rPr>
+      </w:pPr>
+      <w:r>
+        <w:rPr>
+          <w:b/>
+        </w:rPr>
+        <w:t>Volumes restored from encrypted snapshots are encrypted automatically</w:t>
+      </w:r>
+    </w:p>
+    <w:p>
+      <w:pPr>
+        <w:pStyle w:val="ListParagraph"/>
+        <w:numPr>
+          <w:ilvl w:val="0"/>
+          <w:numId w:val="44"/>
+        </w:numPr>
+        <w:rPr>
+          <w:b/>
+        </w:rPr>
+      </w:pPr>
+      <w:r>
+        <w:rPr>
+          <w:b/>
+        </w:rPr>
+        <w:t>You can share snapshots only if they are unencrypted.</w:t>
+      </w:r>
+    </w:p>
+    <w:p>
+      <w:pPr>
+        <w:pStyle w:val="ListParagraph"/>
+        <w:numPr>
+          <w:ilvl w:val="1"/>
+          <w:numId w:val="44"/>
+        </w:numPr>
+        <w:rPr>
+          <w:b/>
+        </w:rPr>
+      </w:pPr>
+      <w:r>
+        <w:rPr>
+          <w:b/>
+        </w:rPr>
+        <w:t>Snapshots can be shared with other AWS accounts or make them public</w:t>
+      </w:r>
+    </w:p>
+    <w:p>
+      <w:pPr>
+        <w:pStyle w:val="ListParagraph"/>
+        <w:numPr>
+          <w:ilvl w:val="0"/>
+          <w:numId w:val="44"/>
+        </w:numPr>
+        <w:rPr>
+          <w:b/>
+        </w:rPr>
+      </w:pPr>
+      <w:r>
+        <w:rPr>
+          <w:b/>
+        </w:rPr>
+        <w:t>Stop the instance to take a snapshot</w:t>
+      </w:r>
+    </w:p>
+    <w:p>
+      <w:pPr>
+        <w:rPr>
+          <w:b/>
+        </w:rPr>
+      </w:pPr>
+    </w:p>
+    <w:p>
+      <w:pPr>
+        <w:rPr>
+          <w:b/>
+        </w:rPr>
+      </w:pPr>
+      <w:r>
+        <w:rPr>
+          <w:b/>
+        </w:rPr>
+        <w:t>EBS vs Instance Store</w:t>
+      </w:r>
+    </w:p>
+    <w:p>
+      <w:pPr>
+        <w:pStyle w:val="ListParagraph"/>
+        <w:numPr>
+          <w:ilvl w:val="0"/>
+          <w:numId w:val="45"/>
+        </w:numPr>
+        <w:rPr>
+          <w:b/>
+        </w:rPr>
+      </w:pPr>
+      <w:r>
+        <w:rPr>
+          <w:b/>
+        </w:rPr>
+        <w:t>Instance Store volume are sometimes called Ephemeral Storage</w:t>
+      </w:r>
+    </w:p>
+    <w:p>
+      <w:pPr>
+        <w:pStyle w:val="ListParagraph"/>
+        <w:numPr>
+          <w:ilvl w:val="1"/>
+          <w:numId w:val="45"/>
+        </w:numPr>
+        <w:rPr>
+          <w:b/>
+        </w:rPr>
+      </w:pPr>
+      <w:r>
+        <w:rPr>
+          <w:b/>
+        </w:rPr>
+        <w:t>Cant be stopped, if the host fails, data is lost</w:t>
+      </w:r>
+    </w:p>
+    <w:p>
+      <w:pPr>
+        <w:pStyle w:val="ListParagraph"/>
+        <w:numPr>
+          <w:ilvl w:val="1"/>
+          <w:numId w:val="45"/>
+        </w:numPr>
+        <w:rPr>
+          <w:b/>
+        </w:rPr>
+      </w:pPr>
+      <w:r>
+        <w:rPr>
+          <w:b/>
+        </w:rPr>
+        <w:t>You can reboot but wont loose your data</w:t>
+      </w:r>
+    </w:p>
+    <w:p>
+      <w:pPr>
+        <w:pStyle w:val="ListParagraph"/>
+        <w:numPr>
+          <w:ilvl w:val="0"/>
+          <w:numId w:val="45"/>
+        </w:numPr>
+        <w:rPr>
+          <w:b/>
+        </w:rPr>
+      </w:pPr>
+      <w:r>
+        <w:rPr>
+          <w:b/>
+        </w:rPr>
+        <w:lastRenderedPageBreak/>
+        <w:t>EBS backed instances can be stopped. Won’t lose data on the instance if it is stopped.</w:t>
+      </w:r>
+    </w:p>
+    <w:p>
+      <w:pPr>
+        <w:pStyle w:val="ListParagraph"/>
+        <w:numPr>
+          <w:ilvl w:val="1"/>
+          <w:numId w:val="45"/>
+        </w:numPr>
+        <w:rPr>
+          <w:b/>
+        </w:rPr>
+      </w:pPr>
+      <w:r>
+        <w:rPr>
+          <w:b/>
+        </w:rPr>
+        <w:t>You can reboot but wont loose your data</w:t>
+      </w:r>
+    </w:p>
+    <w:p>
+      <w:pPr>
+        <w:pStyle w:val="ListParagraph"/>
+        <w:numPr>
+          <w:ilvl w:val="1"/>
+          <w:numId w:val="45"/>
+        </w:numPr>
+        <w:rPr>
+          <w:b/>
+        </w:rPr>
+      </w:pPr>
+      <w:r>
+        <w:rPr>
+          <w:b/>
+        </w:rPr>
+        <w:t>You can tell AWS to keep the root device rather than deleting on termination.</w:t>
+      </w:r>
+    </w:p>
+    <w:p>
+      <w:pPr>
+        <w:rPr>
+          <w:b/>
+        </w:rPr>
+      </w:pPr>
+    </w:p>
+    <w:p>
+      <w:pPr>
+        <w:rPr>
+          <w:b/>
+        </w:rPr>
+      </w:pPr>
+    </w:p>
+    <w:p>
+      <w:pPr>
+        <w:rPr>
+          <w:b/>
+        </w:rPr>
+      </w:pPr>
+      <w:r>
+        <w:rPr>
+          <w:b/>
+        </w:rPr>
+        <w:t>Snapshot with RAID array</w:t>
+      </w:r>
+    </w:p>
+    <w:p>
+      <w:pPr>
+        <w:rPr>
+          <w:b/>
+        </w:rPr>
+      </w:pPr>
+    </w:p>
+    <w:p>
+      <w:pPr>
+        <w:rPr>
+          <w:b/>
+        </w:rPr>
+      </w:pPr>
+      <w:r>
+        <w:rPr>
+          <w:b/>
+        </w:rPr>
+        <w:t>Problem – snapshot excludes data held by cache by the application and the OS. Multiple volumes have issues with this due to interdependencies</w:t>
+      </w:r>
+    </w:p>
+    <w:p>
+      <w:pPr>
+        <w:rPr>
+          <w:b/>
+        </w:rPr>
+      </w:pPr>
+    </w:p>
+    <w:p>
+      <w:pPr>
+        <w:rPr>
+          <w:b/>
+        </w:rPr>
+      </w:pPr>
+      <w:r>
+        <w:rPr>
+          <w:b/>
+        </w:rPr>
+        <w:t>Solution – take application consistent snapshot</w:t>
+      </w:r>
+    </w:p>
+    <w:p>
+      <w:pPr>
+        <w:rPr>
+          <w:b/>
+        </w:rPr>
+      </w:pPr>
+    </w:p>
+    <w:p>
+      <w:pPr>
+        <w:pStyle w:val="ListParagraph"/>
+        <w:numPr>
+          <w:ilvl w:val="0"/>
+          <w:numId w:val="46"/>
+        </w:numPr>
+        <w:rPr>
+          <w:b/>
+        </w:rPr>
+      </w:pPr>
+      <w:r>
+        <w:rPr>
+          <w:b/>
+        </w:rPr>
+        <w:t>Stop application writing to disk</w:t>
+      </w:r>
+    </w:p>
+    <w:p>
+      <w:pPr>
+        <w:pStyle w:val="ListParagraph"/>
+        <w:numPr>
+          <w:ilvl w:val="0"/>
+          <w:numId w:val="46"/>
+        </w:numPr>
+        <w:rPr>
+          <w:b/>
+        </w:rPr>
+      </w:pPr>
+      <w:r>
+        <w:rPr>
+          <w:b/>
+        </w:rPr>
+        <w:t>Flush all caches to the disk</w:t>
+      </w:r>
+    </w:p>
+    <w:p>
+      <w:pPr>
+        <w:pStyle w:val="ListParagraph"/>
+        <w:numPr>
+          <w:ilvl w:val="0"/>
+          <w:numId w:val="46"/>
+        </w:numPr>
+        <w:rPr>
+          <w:b/>
+        </w:rPr>
+      </w:pPr>
+      <w:r>
+        <w:rPr>
+          <w:b/>
+        </w:rPr>
+        <w:t>Freeze the file system</w:t>
+      </w:r>
+    </w:p>
+    <w:p>
+      <w:pPr>
+        <w:pStyle w:val="ListParagraph"/>
+        <w:numPr>
+          <w:ilvl w:val="0"/>
+          <w:numId w:val="46"/>
+        </w:numPr>
+        <w:rPr>
+          <w:b/>
+        </w:rPr>
+      </w:pPr>
+      <w:r>
+        <w:rPr>
+          <w:b/>
+        </w:rPr>
+        <w:t>Unmount the RAID array</w:t>
+      </w:r>
+    </w:p>
+    <w:p>
+      <w:pPr>
+        <w:pStyle w:val="ListParagraph"/>
+        <w:numPr>
+          <w:ilvl w:val="0"/>
+          <w:numId w:val="46"/>
+        </w:numPr>
+        <w:rPr>
+          <w:b/>
+        </w:rPr>
+      </w:pPr>
+      <w:r>
+        <w:rPr>
+          <w:b/>
+        </w:rPr>
+        <w:t>Shut down the associated EC2 instance.</w:t>
+      </w:r>
+    </w:p>
+    <w:p>
+      <w:pPr>
+        <w:rPr>
+          <w:b/>
+        </w:rPr>
+      </w:pPr>
+    </w:p>
+    <w:p>
+      <w:pPr>
+        <w:rPr>
+          <w:b/>
+        </w:rPr>
+      </w:pPr>
+      <w:r>
+        <w:rPr>
+          <w:b/>
+        </w:rPr>
+        <w:t>AMI’s are regional – you can copy AMI’s to other regions by CLI, API or console.</w:t>
+      </w:r>
+    </w:p>
+    <w:p>
+      <w:pPr>
+        <w:rPr>
+          <w:b/>
+        </w:rPr>
+      </w:pPr>
+    </w:p>
+    <w:p>
+      <w:pPr>
+        <w:rPr>
+          <w:b/>
+        </w:rPr>
+      </w:pPr>
+      <w:r>
+        <w:rPr>
+          <w:b/>
+        </w:rPr>
+        <w:t>Standard Monitoring = 5 minutes</w:t>
+      </w:r>
+    </w:p>
+    <w:p>
+      <w:pPr>
+        <w:rPr>
+          <w:b/>
+        </w:rPr>
+      </w:pPr>
+      <w:r>
+        <w:rPr>
+          <w:b/>
+        </w:rPr>
+        <w:t>Detailed Monitoring = 1 Minute</w:t>
+      </w:r>
+    </w:p>
+    <w:p>
+      <w:pPr>
+        <w:rPr>
+          <w:b/>
+        </w:rPr>
+      </w:pPr>
+    </w:p>
+    <w:p>
+      <w:pPr>
+        <w:rPr>
+          <w:b/>
+        </w:rPr>
+      </w:pPr>
+      <w:r>
+        <w:rPr>
+          <w:b/>
+        </w:rPr>
+        <w:t>CloudWatch – performance monitoring</w:t>
+      </w:r>
+    </w:p>
+    <w:p>
+      <w:pPr>
+        <w:pStyle w:val="ListParagraph"/>
+        <w:numPr>
+          <w:ilvl w:val="0"/>
+          <w:numId w:val="47"/>
+        </w:numPr>
+        <w:rPr>
+          <w:b/>
+        </w:rPr>
+      </w:pPr>
+      <w:r>
+        <w:rPr>
+          <w:b/>
+        </w:rPr>
+        <w:t>Create dashboards, alarms, events, logs</w:t>
+      </w:r>
+    </w:p>
+    <w:p>
+      <w:pPr>
+        <w:rPr>
+          <w:b/>
+        </w:rPr>
+      </w:pPr>
+      <w:r>
+        <w:rPr>
+          <w:b/>
+        </w:rPr>
+        <w:t>CloudTrail – auditing</w:t>
+      </w:r>
+    </w:p>
+    <w:p>
+      <w:pPr>
+        <w:rPr>
+          <w:b/>
+        </w:rPr>
+      </w:pPr>
+    </w:p>
+    <w:p>
+      <w:pPr>
+        <w:rPr>
+          <w:b/>
+        </w:rPr>
+      </w:pPr>
+      <w:r>
+        <w:rPr>
+          <w:b/>
+        </w:rPr>
+        <w:t>Roles are more secure than storing access key and secret access key on individual EC2 instance</w:t>
+      </w:r>
+    </w:p>
+    <w:p>
+      <w:pPr>
+        <w:pStyle w:val="ListParagraph"/>
+        <w:numPr>
+          <w:ilvl w:val="0"/>
+          <w:numId w:val="47"/>
+        </w:numPr>
+        <w:rPr>
+          <w:b/>
+        </w:rPr>
+      </w:pPr>
+      <w:r>
+        <w:rPr>
+          <w:b/>
+        </w:rPr>
+        <w:t xml:space="preserve">Roles are easier to manage. </w:t>
+      </w:r>
+    </w:p>
+    <w:p>
+      <w:pPr>
+        <w:pStyle w:val="ListParagraph"/>
+        <w:numPr>
+          <w:ilvl w:val="0"/>
+          <w:numId w:val="47"/>
+        </w:numPr>
+        <w:rPr>
+          <w:b/>
+        </w:rPr>
+      </w:pPr>
+      <w:r>
+        <w:rPr>
+          <w:b/>
+        </w:rPr>
+        <w:t>Roles can be assigned when an EC2 instance is being provisioned.</w:t>
+      </w:r>
+    </w:p>
+    <w:p>
+      <w:pPr>
+        <w:pStyle w:val="ListParagraph"/>
+        <w:numPr>
+          <w:ilvl w:val="0"/>
+          <w:numId w:val="47"/>
+        </w:numPr>
+        <w:rPr>
+          <w:b/>
+        </w:rPr>
+      </w:pPr>
+      <w:r>
+        <w:rPr>
+          <w:b/>
+        </w:rPr>
+        <w:t>Roles are universal, you can use them in any region</w:t>
+      </w:r>
+    </w:p>
+    <w:p>
+      <w:pPr>
+        <w:rPr>
+          <w:b/>
+        </w:rPr>
+      </w:pPr>
+    </w:p>
+    <w:p>
+      <w:pPr>
+        <w:rPr>
+          <w:b/>
+        </w:rPr>
+      </w:pPr>
+      <w:r>
+        <w:rPr>
+          <w:b/>
+        </w:rPr>
+        <w:t>Instance meta-data:</w:t>
+      </w:r>
+    </w:p>
+    <w:p>
+      <w:pPr>
+        <w:pStyle w:val="ListParagraph"/>
+        <w:numPr>
+          <w:ilvl w:val="0"/>
+          <w:numId w:val="47"/>
+        </w:numPr>
+        <w:rPr>
+          <w:b/>
+        </w:rPr>
+      </w:pPr>
+      <w:r>
+        <w:rPr>
+          <w:b/>
+        </w:rPr>
+        <w:t>Used to get information about an instance</w:t>
+      </w:r>
+    </w:p>
+    <w:p>
+      <w:pPr>
+        <w:pStyle w:val="ListParagraph"/>
+        <w:numPr>
+          <w:ilvl w:val="0"/>
+          <w:numId w:val="47"/>
+        </w:numPr>
+        <w:rPr>
+          <w:b/>
+        </w:rPr>
+      </w:pPr>
+      <w:r>
+        <w:rPr>
+          <w:b/>
+        </w:rPr>
+        <w:t xml:space="preserve">Curl </w:t>
+      </w:r>
+      <w:hyperlink r:id="rId19" w:history="1">
+        <w:r>
+          <w:rPr>
+            <w:rStyle w:val="Hyperlink"/>
+            <w:b/>
+          </w:rPr>
+          <w:t>http://169.254.169.254/latest/meta-data/</w:t>
+        </w:r>
+      </w:hyperlink>
+    </w:p>
+    <w:p/>
+    <w:p>
+      <w:pPr>
+        <w:rPr>
+          <w:b/>
+        </w:rPr>
+      </w:pPr>
+      <w:r>
+        <w:rPr>
+          <w:b/>
+        </w:rPr>
+        <w:t>EFS</w:t>
+      </w:r>
+    </w:p>
+    <w:p>
+      <w:pPr>
+        <w:pStyle w:val="ListParagraph"/>
+        <w:numPr>
+          <w:ilvl w:val="0"/>
+          <w:numId w:val="48"/>
+        </w:numPr>
+        <w:rPr>
+          <w:b/>
+        </w:rPr>
+      </w:pPr>
+      <w:r>
+        <w:rPr>
+          <w:b/>
+        </w:rPr>
+        <w:t>Pay only for what you use</w:t>
+      </w:r>
+    </w:p>
+    <w:p>
+      <w:pPr>
+        <w:pStyle w:val="ListParagraph"/>
+        <w:numPr>
+          <w:ilvl w:val="0"/>
+          <w:numId w:val="48"/>
+        </w:numPr>
+        <w:rPr>
+          <w:b/>
+        </w:rPr>
+      </w:pPr>
+      <w:r>
+        <w:rPr>
+          <w:b/>
+        </w:rPr>
+        <w:t>NFSv4 support</w:t>
+      </w:r>
+    </w:p>
+    <w:p>
+      <w:pPr>
+        <w:pStyle w:val="ListParagraph"/>
+        <w:numPr>
+          <w:ilvl w:val="0"/>
+          <w:numId w:val="48"/>
+        </w:numPr>
+        <w:rPr>
+          <w:b/>
+        </w:rPr>
+      </w:pPr>
+      <w:r>
+        <w:rPr>
+          <w:b/>
+        </w:rPr>
+        <w:t>Data stored across Multiple AZ</w:t>
+      </w:r>
+    </w:p>
+    <w:p>
+      <w:pPr>
+        <w:pStyle w:val="ListParagraph"/>
+        <w:numPr>
+          <w:ilvl w:val="0"/>
+          <w:numId w:val="48"/>
+        </w:numPr>
+        <w:rPr>
+          <w:b/>
+        </w:rPr>
+      </w:pPr>
+      <w:r>
+        <w:rPr>
+          <w:b/>
+        </w:rPr>
+        <w:t>Read after Write consistency</w:t>
+      </w:r>
+    </w:p>
+    <w:p>
+      <w:pPr>
+        <w:pStyle w:val="ListParagraph"/>
+        <w:numPr>
+          <w:ilvl w:val="0"/>
+          <w:numId w:val="48"/>
+        </w:numPr>
+        <w:rPr>
+          <w:b/>
+        </w:rPr>
+      </w:pPr>
+      <w:r>
+        <w:rPr>
+          <w:b/>
+        </w:rPr>
+        <w:t>Support thousands of concurrent NFS</w:t>
+      </w:r>
+    </w:p>
+    <w:p>
+      <w:pPr>
+        <w:pStyle w:val="ListParagraph"/>
+        <w:numPr>
+          <w:ilvl w:val="0"/>
+          <w:numId w:val="48"/>
+        </w:numPr>
+        <w:rPr>
+          <w:b/>
+        </w:rPr>
+      </w:pPr>
+      <w:r>
+        <w:rPr>
+          <w:b/>
+        </w:rPr>
+        <w:lastRenderedPageBreak/>
+        <w:t xml:space="preserve">Scale up by PB. </w:t>
+      </w:r>
+    </w:p>
+    <w:p>
+      <w:pPr>
+        <w:rPr>
+          <w:b/>
+        </w:rPr>
+      </w:pPr>
+    </w:p>
+    <w:p>
+      <w:pPr>
+        <w:rPr>
+          <w:b/>
+        </w:rPr>
+      </w:pPr>
+      <w:r>
+        <w:rPr>
+          <w:b/>
+        </w:rPr>
+        <w:t>Lambda</w:t>
+      </w:r>
+    </w:p>
+    <w:p>
+      <w:pPr>
+        <w:pStyle w:val="ListParagraph"/>
+        <w:numPr>
+          <w:ilvl w:val="0"/>
+          <w:numId w:val="49"/>
+        </w:numPr>
+        <w:rPr>
+          <w:b/>
+        </w:rPr>
+      </w:pPr>
+      <w:r>
+        <w:rPr>
+          <w:b/>
+        </w:rPr>
+        <w:t>Compute service to upload code and create a lambda function</w:t>
+      </w:r>
+    </w:p>
+    <w:p>
+      <w:pPr>
+        <w:pStyle w:val="ListParagraph"/>
+        <w:numPr>
+          <w:ilvl w:val="0"/>
+          <w:numId w:val="49"/>
+        </w:numPr>
+        <w:rPr>
+          <w:b/>
+        </w:rPr>
+      </w:pPr>
+      <w:r>
+        <w:rPr>
+          <w:b/>
+        </w:rPr>
+        <w:t>Event driven compute service.</w:t>
+      </w:r>
+    </w:p>
+    <w:p>
+      <w:pPr>
+        <w:rPr>
+          <w:b/>
+        </w:rPr>
+      </w:pPr>
+    </w:p>
+    <w:p>
+      <w:pPr>
+        <w:rPr>
+          <w:b/>
+        </w:rPr>
+      </w:pPr>
+    </w:p>
+    <w:p>
+      <w:pPr>
+        <w:rPr>
+          <w:b/>
+        </w:rPr>
+      </w:pPr>
+      <w:hyperlink r:id="rId20" w:history="1">
+        <w:r>
+          <w:rPr>
+            <w:rStyle w:val="Hyperlink"/>
+            <w:b/>
+          </w:rPr>
+          <w:t>https://aws.amazon.com/blogs/aws/new-encrypted-ebs-boot-volumes/</w:t>
+        </w:r>
+      </w:hyperlink>
+    </w:p>
+    <w:p>
+      <w:pPr>
+        <w:rPr>
+          <w:b/>
+        </w:rPr>
+      </w:pPr>
+    </w:p>
+    <w:p/>
+    <w:p/>
+    <w:p/>
+    <w:p>
+      <w:pPr>
+        <w:rPr>
+          <w:b/>
+        </w:rPr>
+      </w:pPr>
+      <w:r>
+        <w:rPr>
+          <w:b/>
+        </w:rPr>
+        <w:t>Route 53</w:t>
+      </w:r>
+      <w:r>
+        <w:rPr>
+          <w:b/>
+        </w:rPr>
+        <w:t xml:space="preserve"> </w:t>
+      </w:r>
+    </w:p>
+    <w:p>
+      <w:pPr>
+        <w:rPr>
+          <w:b/>
+        </w:rPr>
+      </w:pPr>
+    </w:p>
+    <w:p>
+      <w:pPr>
+        <w:rPr>
+          <w:b/>
+        </w:rPr>
+      </w:pPr>
+      <w:r>
+        <w:rPr>
+          <w:b/>
+        </w:rPr>
+        <w:t>DNS 101</w:t>
+      </w:r>
+    </w:p>
+    <w:p>
+      <w:pPr>
+        <w:rPr>
+          <w:b/>
+        </w:rPr>
+      </w:pPr>
+    </w:p>
+    <w:p>
+      <w:r>
+        <w:t>DNS is used to convert human friendly domain names into an IP address like 82.124.53.1</w:t>
+      </w:r>
+    </w:p>
+    <w:p/>
+    <w:p>
+      <w:r>
+        <w:t>IP addresses are used by computers to identify each other on the network. IP is a 32bit field with over 4 billion different addresses.</w:t>
+      </w:r>
+    </w:p>
+    <w:p/>
+    <w:p>
+      <w:r>
+        <w:t>IPv6 was used to solve this depletion issue and have an address space of 128 bits or 340 undecillion addresses.</w:t>
+      </w:r>
+      <w:r>
+        <w:t xml:space="preserve"> VPC can used IPv6.</w:t>
+      </w:r>
+    </w:p>
+    <w:p/>
+    <w:p>
+      <w:r>
+        <w:rPr>
+          <w:b/>
+        </w:rPr>
+        <w:t>Top level domains</w:t>
+      </w:r>
+      <w:r>
+        <w:t xml:space="preserve"> like .com, .edu, .gov. Second level domain is .co.uk, .gov.uk. IANA (Internet Assigned Numbers) control top level domains.</w:t>
+      </w:r>
+    </w:p>
+    <w:p/>
+    <w:p>
+      <w:r>
+        <w:rPr>
+          <w:b/>
+        </w:rPr>
+        <w:t>Domain Registrars</w:t>
+      </w:r>
+      <w:r>
+        <w:t xml:space="preserve"> – an authority that can assign domain names directly under one or more top-level domains. Route 53 doesn’t fall under free tier. Registered in a central database as whois database. </w:t>
+      </w:r>
+    </w:p>
+    <w:p/>
+    <w:p>
+      <w:r>
+        <w:rPr>
+          <w:b/>
+        </w:rPr>
+        <w:t>SOA record</w:t>
+      </w:r>
+      <w:r>
+        <w:t xml:space="preserve"> – name of the server that supplied the data for the zone</w:t>
+      </w:r>
+    </w:p>
+    <w:p>
+      <w:pPr>
+        <w:pStyle w:val="ListParagraph"/>
+        <w:numPr>
+          <w:ilvl w:val="0"/>
+          <w:numId w:val="50"/>
+        </w:numPr>
+      </w:pPr>
+      <w:r>
+        <w:t>Administrator of the zone</w:t>
+      </w:r>
+    </w:p>
+    <w:p>
+      <w:pPr>
+        <w:pStyle w:val="ListParagraph"/>
+        <w:numPr>
+          <w:ilvl w:val="0"/>
+          <w:numId w:val="50"/>
+        </w:numPr>
+      </w:pPr>
+      <w:r>
+        <w:t>Current version of the data file</w:t>
+      </w:r>
+    </w:p>
+    <w:p>
+      <w:pPr>
+        <w:pStyle w:val="ListParagraph"/>
+        <w:numPr>
+          <w:ilvl w:val="0"/>
+          <w:numId w:val="50"/>
+        </w:numPr>
+      </w:pPr>
+      <w:r>
+        <w:t xml:space="preserve">Number of seconds a secondary name </w:t>
+      </w:r>
+      <w:r>
+        <w:t>server should wait before retying a failed zone transfer</w:t>
+      </w:r>
+    </w:p>
+    <w:p>
+      <w:pPr>
+        <w:pStyle w:val="ListParagraph"/>
+        <w:numPr>
+          <w:ilvl w:val="0"/>
+          <w:numId w:val="50"/>
+        </w:numPr>
+      </w:pPr>
+      <w:r>
+        <w:t>Number of seconds that a secondary name server can use data before it must either be refreshed or expire.</w:t>
+      </w:r>
+    </w:p>
+    <w:p>
+      <w:pPr>
+        <w:pStyle w:val="ListParagraph"/>
+        <w:numPr>
+          <w:ilvl w:val="0"/>
+          <w:numId w:val="50"/>
+        </w:numPr>
+      </w:pPr>
+      <w:r>
+        <w:t xml:space="preserve">Default number of seconds for a time-to-live file on resource needs. </w:t>
+      </w:r>
+    </w:p>
+    <w:p/>
+    <w:p>
+      <w:r>
+        <w:rPr>
+          <w:b/>
+        </w:rPr>
+        <w:t>NS (Name Server)</w:t>
+      </w:r>
+      <w:r>
+        <w:t xml:space="preserve"> – used by top level domain servers to direct traffic to the Content DNS server which contains the authoritative DNS records. </w:t>
+      </w:r>
+    </w:p>
+    <w:p>
+      <w:pPr>
+        <w:pStyle w:val="ListParagraph"/>
+        <w:numPr>
+          <w:ilvl w:val="0"/>
+          <w:numId w:val="51"/>
+        </w:numPr>
+      </w:pPr>
+      <w:r>
+        <w:t xml:space="preserve">Supply these to the hosting provider. </w:t>
+      </w:r>
+    </w:p>
+    <w:p/>
+    <w:p>
+      <w:r>
+        <w:t>A record – Stands for address – used by computer to translate the name of the domain to IP address.</w:t>
+      </w:r>
+    </w:p>
+    <w:p/>
+    <w:p>
+      <w:r>
+        <w:rPr>
+          <w:b/>
+        </w:rPr>
+        <w:t>TTL</w:t>
+      </w:r>
+      <w:r>
+        <w:t xml:space="preserve"> – time to live. Length of time the DNS record is cached on either the resolving server or the users own local PC equal to the value of TTL. Lower the TTL, faster changes to DNS records to propagate. </w:t>
+      </w:r>
+      <w:r>
+        <w:t xml:space="preserve">Plan two days before hand to migrate. </w:t>
+      </w:r>
+    </w:p>
+    <w:p/>
+    <w:p>
+      <w:r>
+        <w:rPr>
+          <w:b/>
+        </w:rPr>
+        <w:t>Cname (Canonical Name)</w:t>
+      </w:r>
+      <w:r>
+        <w:t xml:space="preserve"> – resolve one domain name to another. Mobile website to main domain name. </w:t>
+      </w:r>
+      <w:r>
+        <w:t xml:space="preserve">Can’t be used for naked domain names. </w:t>
+      </w:r>
+      <w:r>
+        <w:rPr>
+          <w:b/>
+        </w:rPr>
+        <w:t>Naked name</w:t>
+      </w:r>
+      <w:r>
+        <w:t xml:space="preserve"> – name without www.</w:t>
+      </w:r>
+    </w:p>
+    <w:p/>
+    <w:p>
+      <w:r>
+        <w:rPr>
+          <w:b/>
+        </w:rPr>
+        <w:t>Alias records</w:t>
+      </w:r>
+      <w:r>
+        <w:t xml:space="preserve"> – used to map resource record sets in your hosted zone to ELB, S3 buckets. Can map one DNS name to another target DNS name.</w:t>
+      </w:r>
+    </w:p>
+    <w:p/>
+    <w:p/>
+    <w:p>
+      <w:pPr>
+        <w:rPr>
+          <w:b/>
+        </w:rPr>
+      </w:pPr>
+      <w:r>
+        <w:rPr>
+          <w:b/>
+        </w:rPr>
+        <w:t xml:space="preserve">ELB don’t have pre-defined IPv4 but only resolve to DNS name. </w:t>
+      </w:r>
+    </w:p>
+    <w:p>
+      <w:pPr>
+        <w:rPr>
+          <w:b/>
+        </w:rPr>
+      </w:pPr>
+      <w:r>
+        <w:rPr>
+          <w:b/>
+        </w:rPr>
+        <w:t>Understand the difference between Alias record or CNAME.</w:t>
+      </w:r>
+      <w:r>
+        <w:rPr>
+          <w:b/>
+        </w:rPr>
+        <w:t xml:space="preserve"> Always choose Alias record over CNAME.</w:t>
+      </w:r>
+      <w:bookmarkStart w:id="0" w:name="_GoBack"/>
+      <w:bookmarkEnd w:id="0"/>
+    </w:p>
     <w:sectPr>
       <w:pgSz w:w="12240" w:h="15840"/>
       <w:pgMar w:top="1440" w:right="1440" w:bottom="1440" w:left="1440" w:header="720" w:footer="720" w:gutter="0"/>
@@ -7272,6 +9501,119 @@
     </w:lvl>
   </w:abstractNum>
   <w:abstractNum w:abstractNumId="3">
+    <w:nsid w:val="0E242937"/>
+    <w:multiLevelType w:val="hybridMultilevel"/>
+    <w:tmpl w:val="C0BC80BE"/>
+    <w:lvl w:ilvl="0" w:tplc="04090001">
+      <w:start w:val="1"/>
+      <w:numFmt w:val="bullet"/>
+      <w:lvlText w:val=""/>
+      <w:lvlJc w:val="left"/>
+      <w:pPr>
+        <w:ind w:left="720" w:hanging="360"/>
+      </w:pPr>
+      <w:rPr>
+        <w:rFonts w:ascii="Symbol" w:hAnsi="Symbol" w:hint="default"/>
+      </w:rPr>
+    </w:lvl>
+    <w:lvl w:ilvl="1" w:tplc="04090003" w:tentative="1">
+      <w:start w:val="1"/>
+      <w:numFmt w:val="bullet"/>
+      <w:lvlText w:val="o"/>
+      <w:lvlJc w:val="left"/>
+      <w:pPr>
+        <w:ind w:left="1440" w:hanging="360"/>
+      </w:pPr>
+      <w:rPr>
+        <w:rFonts w:ascii="Courier New" w:hAnsi="Courier New" w:cs="Courier New" w:hint="default"/>
+      </w:rPr>
+    </w:lvl>
+    <w:lvl w:ilvl="2" w:tplc="04090005" w:tentative="1">
+      <w:start w:val="1"/>
+      <w:numFmt w:val="bullet"/>
+      <w:lvlText w:val=""/>
+      <w:lvlJc w:val="left"/>
+      <w:pPr>
+        <w:ind w:left="2160" w:hanging="360"/>
+      </w:pPr>
+      <w:rPr>
+        <w:rFonts w:ascii="Wingdings" w:hAnsi="Wingdings" w:hint="default"/>
+      </w:rPr>
+    </w:lvl>
+    <w:lvl w:ilvl="3" w:tplc="04090001" w:tentative="1">
+      <w:start w:val="1"/>
+      <w:numFmt w:val="bullet"/>
+      <w:lvlText w:val=""/>
+      <w:lvlJc w:val="left"/>
+      <w:pPr>
+        <w:ind w:left="2880" w:hanging="360"/>
+      </w:pPr>
+      <w:rPr>
+        <w:rFonts w:ascii="Symbol" w:hAnsi="Symbol" w:hint="default"/>
+      </w:rPr>
+    </w:lvl>
+    <w:lvl w:ilvl="4" w:tplc="04090003" w:tentative="1">
+      <w:start w:val="1"/>
+      <w:numFmt w:val="bullet"/>
+      <w:lvlText w:val="o"/>
+      <w:lvlJc w:val="left"/>
+      <w:pPr>
+        <w:ind w:left="3600" w:hanging="360"/>
+      </w:pPr>
+      <w:rPr>
+        <w:rFonts w:ascii="Courier New" w:hAnsi="Courier New" w:cs="Courier New" w:hint="default"/>
+      </w:rPr>
+    </w:lvl>
+    <w:lvl w:ilvl="5" w:tplc="04090005" w:tentative="1">
+      <w:start w:val="1"/>
+      <w:numFmt w:val="bullet"/>
+      <w:lvlText w:val=""/>
+      <w:lvlJc w:val="left"/>
+      <w:pPr>
+        <w:ind w:left="4320" w:hanging="360"/>
+      </w:pPr>
+      <w:rPr>
+        <w:rFonts w:ascii="Wingdings" w:hAnsi="Wingdings" w:hint="default"/>
+      </w:rPr>
+    </w:lvl>
+    <w:lvl w:ilvl="6" w:tplc="04090001" w:tentative="1">
+      <w:start w:val="1"/>
+      <w:numFmt w:val="bullet"/>
+      <w:lvlText w:val=""/>
+      <w:lvlJc w:val="left"/>
+      <w:pPr>
+        <w:ind w:left="5040" w:hanging="360"/>
+      </w:pPr>
+      <w:rPr>
+        <w:rFonts w:ascii="Symbol" w:hAnsi="Symbol" w:hint="default"/>
+      </w:rPr>
+    </w:lvl>
+    <w:lvl w:ilvl="7" w:tplc="04090003" w:tentative="1">
+      <w:start w:val="1"/>
+      <w:numFmt w:val="bullet"/>
+      <w:lvlText w:val="o"/>
+      <w:lvlJc w:val="left"/>
+      <w:pPr>
+        <w:ind w:left="5760" w:hanging="360"/>
+      </w:pPr>
+      <w:rPr>
+        <w:rFonts w:ascii="Courier New" w:hAnsi="Courier New" w:cs="Courier New" w:hint="default"/>
+      </w:rPr>
+    </w:lvl>
+    <w:lvl w:ilvl="8" w:tplc="04090005" w:tentative="1">
+      <w:start w:val="1"/>
+      <w:numFmt w:val="bullet"/>
+      <w:lvlText w:val=""/>
+      <w:lvlJc w:val="left"/>
+      <w:pPr>
+        <w:ind w:left="6480" w:hanging="360"/>
+      </w:pPr>
+      <w:rPr>
+        <w:rFonts w:ascii="Wingdings" w:hAnsi="Wingdings" w:hint="default"/>
+      </w:rPr>
+    </w:lvl>
+  </w:abstractNum>
+  <w:abstractNum w:abstractNumId="4">
     <w:nsid w:val="120503A0"/>
     <w:multiLevelType w:val="hybridMultilevel"/>
     <w:tmpl w:val="61A8C9A8"/>
@@ -7384,7 +9726,7 @@
       </w:rPr>
     </w:lvl>
   </w:abstractNum>
-  <w:abstractNum w:abstractNumId="4">
+  <w:abstractNum w:abstractNumId="5">
     <w:nsid w:val="191F77C6"/>
     <w:multiLevelType w:val="hybridMultilevel"/>
     <w:tmpl w:val="5810E976"/>
@@ -7497,7 +9839,7 @@
       </w:rPr>
     </w:lvl>
   </w:abstractNum>
-  <w:abstractNum w:abstractNumId="5">
+  <w:abstractNum w:abstractNumId="6">
     <w:nsid w:val="1B8859CF"/>
     <w:multiLevelType w:val="hybridMultilevel"/>
     <w:tmpl w:val="3FBEB982"/>
@@ -7610,7 +9952,7 @@
       </w:rPr>
     </w:lvl>
   </w:abstractNum>
-  <w:abstractNum w:abstractNumId="6">
+  <w:abstractNum w:abstractNumId="7">
     <w:nsid w:val="1C4072A3"/>
     <w:multiLevelType w:val="hybridMultilevel"/>
     <w:tmpl w:val="728CE88E"/>
@@ -7723,7 +10065,7 @@
       </w:rPr>
     </w:lvl>
   </w:abstractNum>
-  <w:abstractNum w:abstractNumId="7">
+  <w:abstractNum w:abstractNumId="8">
     <w:nsid w:val="1D9E6DA6"/>
     <w:multiLevelType w:val="hybridMultilevel"/>
     <w:tmpl w:val="859AEC96"/>
@@ -7836,7 +10178,7 @@
       </w:rPr>
     </w:lvl>
   </w:abstractNum>
-  <w:abstractNum w:abstractNumId="8">
+  <w:abstractNum w:abstractNumId="9">
     <w:nsid w:val="1F8323DB"/>
     <w:multiLevelType w:val="hybridMultilevel"/>
     <w:tmpl w:val="6B3A242A"/>
@@ -7949,7 +10291,7 @@
       </w:rPr>
     </w:lvl>
   </w:abstractNum>
-  <w:abstractNum w:abstractNumId="9">
+  <w:abstractNum w:abstractNumId="10">
     <w:nsid w:val="1FB87F8D"/>
     <w:multiLevelType w:val="hybridMultilevel"/>
     <w:tmpl w:val="47D2D69E"/>
@@ -8062,17 +10404,17 @@
       </w:rPr>
     </w:lvl>
   </w:abstractNum>
-  <w:abstractNum w:abstractNumId="10">
-    <w:nsid w:val="21975A75"/>
+  <w:abstractNum w:abstractNumId="11">
+    <w:nsid w:val="1FD45077"/>
     <w:multiLevelType w:val="hybridMultilevel"/>
-    <w:tmpl w:val="096E2A40"/>
+    <w:tmpl w:val="34167DF8"/>
     <w:lvl w:ilvl="0" w:tplc="04090001">
       <w:start w:val="1"/>
       <w:numFmt w:val="bullet"/>
       <w:lvlText w:val=""/>
       <w:lvlJc w:val="left"/>
       <w:pPr>
-        <w:ind w:left="1448" w:hanging="360"/>
+        <w:ind w:left="720" w:hanging="360"/>
       </w:pPr>
       <w:rPr>
         <w:rFonts w:ascii="Symbol" w:hAnsi="Symbol" w:hint="default"/>
@@ -8084,7 +10426,7 @@
       <w:lvlText w:val="o"/>
       <w:lvlJc w:val="left"/>
       <w:pPr>
-        <w:ind w:left="2168" w:hanging="360"/>
+        <w:ind w:left="1440" w:hanging="360"/>
       </w:pPr>
       <w:rPr>
         <w:rFonts w:ascii="Courier New" w:hAnsi="Courier New" w:cs="Courier New" w:hint="default"/>
@@ -8096,7 +10438,7 @@
       <w:lvlText w:val=""/>
       <w:lvlJc w:val="left"/>
       <w:pPr>
-        <w:ind w:left="2888" w:hanging="360"/>
+        <w:ind w:left="2160" w:hanging="360"/>
       </w:pPr>
       <w:rPr>
         <w:rFonts w:ascii="Wingdings" w:hAnsi="Wingdings" w:hint="default"/>
@@ -8108,7 +10450,7 @@
       <w:lvlText w:val=""/>
       <w:lvlJc w:val="left"/>
       <w:pPr>
-        <w:ind w:left="3608" w:hanging="360"/>
+        <w:ind w:left="2880" w:hanging="360"/>
       </w:pPr>
       <w:rPr>
         <w:rFonts w:ascii="Symbol" w:hAnsi="Symbol" w:hint="default"/>
@@ -8120,7 +10462,7 @@
       <w:lvlText w:val="o"/>
       <w:lvlJc w:val="left"/>
       <w:pPr>
-        <w:ind w:left="4328" w:hanging="360"/>
+        <w:ind w:left="3600" w:hanging="360"/>
       </w:pPr>
       <w:rPr>
         <w:rFonts w:ascii="Courier New" w:hAnsi="Courier New" w:cs="Courier New" w:hint="default"/>
@@ -8132,7 +10474,7 @@
       <w:lvlText w:val=""/>
       <w:lvlJc w:val="left"/>
       <w:pPr>
-        <w:ind w:left="5048" w:hanging="360"/>
+        <w:ind w:left="4320" w:hanging="360"/>
       </w:pPr>
       <w:rPr>
         <w:rFonts w:ascii="Wingdings" w:hAnsi="Wingdings" w:hint="default"/>
@@ -8144,7 +10486,7 @@
       <w:lvlText w:val=""/>
       <w:lvlJc w:val="left"/>
       <w:pPr>
-        <w:ind w:left="5768" w:hanging="360"/>
+        <w:ind w:left="5040" w:hanging="360"/>
       </w:pPr>
       <w:rPr>
         <w:rFonts w:ascii="Symbol" w:hAnsi="Symbol" w:hint="default"/>
@@ -8156,7 +10498,7 @@
       <w:lvlText w:val="o"/>
       <w:lvlJc w:val="left"/>
       <w:pPr>
-        <w:ind w:left="6488" w:hanging="360"/>
+        <w:ind w:left="5760" w:hanging="360"/>
       </w:pPr>
       <w:rPr>
         <w:rFonts w:ascii="Courier New" w:hAnsi="Courier New" w:cs="Courier New" w:hint="default"/>
@@ -8168,14 +10510,14 @@
       <w:lvlText w:val=""/>
       <w:lvlJc w:val="left"/>
       <w:pPr>
-        <w:ind w:left="7208" w:hanging="360"/>
+        <w:ind w:left="6480" w:hanging="360"/>
       </w:pPr>
       <w:rPr>
         <w:rFonts w:ascii="Wingdings" w:hAnsi="Wingdings" w:hint="default"/>
       </w:rPr>
     </w:lvl>
   </w:abstractNum>
-  <w:abstractNum w:abstractNumId="11">
+  <w:abstractNum w:abstractNumId="12">
     <w:nsid w:val="232A3442"/>
     <w:multiLevelType w:val="hybridMultilevel"/>
     <w:tmpl w:val="10F016AC"/>
@@ -8288,7 +10630,7 @@
       </w:rPr>
     </w:lvl>
   </w:abstractNum>
-  <w:abstractNum w:abstractNumId="12">
+  <w:abstractNum w:abstractNumId="13">
     <w:nsid w:val="235A5B53"/>
     <w:multiLevelType w:val="hybridMultilevel"/>
     <w:tmpl w:val="7C2E939E"/>
@@ -8401,7 +10743,7 @@
       </w:rPr>
     </w:lvl>
   </w:abstractNum>
-  <w:abstractNum w:abstractNumId="13">
+  <w:abstractNum w:abstractNumId="14">
     <w:nsid w:val="239B26F2"/>
     <w:multiLevelType w:val="hybridMultilevel"/>
     <w:tmpl w:val="B95A6B86"/>
@@ -8514,7 +10856,7 @@
       </w:rPr>
     </w:lvl>
   </w:abstractNum>
-  <w:abstractNum w:abstractNumId="14">
+  <w:abstractNum w:abstractNumId="15">
     <w:nsid w:val="271E65EB"/>
     <w:multiLevelType w:val="hybridMultilevel"/>
     <w:tmpl w:val="82D6DBD4"/>
@@ -8627,7 +10969,7 @@
       </w:rPr>
     </w:lvl>
   </w:abstractNum>
-  <w:abstractNum w:abstractNumId="15">
+  <w:abstractNum w:abstractNumId="16">
     <w:nsid w:val="274F3F1D"/>
     <w:multiLevelType w:val="hybridMultilevel"/>
     <w:tmpl w:val="17546C32"/>
@@ -8740,7 +11082,120 @@
       </w:rPr>
     </w:lvl>
   </w:abstractNum>
-  <w:abstractNum w:abstractNumId="16">
+  <w:abstractNum w:abstractNumId="17">
+    <w:nsid w:val="27E9565D"/>
+    <w:multiLevelType w:val="hybridMultilevel"/>
+    <w:tmpl w:val="ED7A02CE"/>
+    <w:lvl w:ilvl="0" w:tplc="04090001">
+      <w:start w:val="1"/>
+      <w:numFmt w:val="bullet"/>
+      <w:lvlText w:val=""/>
+      <w:lvlJc w:val="left"/>
+      <w:pPr>
+        <w:ind w:left="720" w:hanging="360"/>
+      </w:pPr>
+      <w:rPr>
+        <w:rFonts w:ascii="Symbol" w:hAnsi="Symbol" w:hint="default"/>
+      </w:rPr>
+    </w:lvl>
+    <w:lvl w:ilvl="1" w:tplc="04090003" w:tentative="1">
+      <w:start w:val="1"/>
+      <w:numFmt w:val="bullet"/>
+      <w:lvlText w:val="o"/>
+      <w:lvlJc w:val="left"/>
+      <w:pPr>
+        <w:ind w:left="1440" w:hanging="360"/>
+      </w:pPr>
+      <w:rPr>
+        <w:rFonts w:ascii="Courier New" w:hAnsi="Courier New" w:cs="Courier New" w:hint="default"/>
+      </w:rPr>
+    </w:lvl>
+    <w:lvl w:ilvl="2" w:tplc="04090005" w:tentative="1">
+      <w:start w:val="1"/>
+      <w:numFmt w:val="bullet"/>
+      <w:lvlText w:val=""/>
+      <w:lvlJc w:val="left"/>
+      <w:pPr>
+        <w:ind w:left="2160" w:hanging="360"/>
+      </w:pPr>
+      <w:rPr>
+        <w:rFonts w:ascii="Wingdings" w:hAnsi="Wingdings" w:hint="default"/>
+      </w:rPr>
+    </w:lvl>
+    <w:lvl w:ilvl="3" w:tplc="04090001" w:tentative="1">
+      <w:start w:val="1"/>
+      <w:numFmt w:val="bullet"/>
+      <w:lvlText w:val=""/>
+      <w:lvlJc w:val="left"/>
+      <w:pPr>
+        <w:ind w:left="2880" w:hanging="360"/>
+      </w:pPr>
+      <w:rPr>
+        <w:rFonts w:ascii="Symbol" w:hAnsi="Symbol" w:hint="default"/>
+      </w:rPr>
+    </w:lvl>
+    <w:lvl w:ilvl="4" w:tplc="04090003" w:tentative="1">
+      <w:start w:val="1"/>
+      <w:numFmt w:val="bullet"/>
+      <w:lvlText w:val="o"/>
+      <w:lvlJc w:val="left"/>
+      <w:pPr>
+        <w:ind w:left="3600" w:hanging="360"/>
+      </w:pPr>
+      <w:rPr>
+        <w:rFonts w:ascii="Courier New" w:hAnsi="Courier New" w:cs="Courier New" w:hint="default"/>
+      </w:rPr>
+    </w:lvl>
+    <w:lvl w:ilvl="5" w:tplc="04090005" w:tentative="1">
+      <w:start w:val="1"/>
+      <w:numFmt w:val="bullet"/>
+      <w:lvlText w:val=""/>
+      <w:lvlJc w:val="left"/>
+      <w:pPr>
+        <w:ind w:left="4320" w:hanging="360"/>
+      </w:pPr>
+      <w:rPr>
+        <w:rFonts w:ascii="Wingdings" w:hAnsi="Wingdings" w:hint="default"/>
+      </w:rPr>
+    </w:lvl>
+    <w:lvl w:ilvl="6" w:tplc="04090001" w:tentative="1">
+      <w:start w:val="1"/>
+      <w:numFmt w:val="bullet"/>
+      <w:lvlText w:val=""/>
+      <w:lvlJc w:val="left"/>
+      <w:pPr>
+        <w:ind w:left="5040" w:hanging="360"/>
+      </w:pPr>
+      <w:rPr>
+        <w:rFonts w:ascii="Symbol" w:hAnsi="Symbol" w:hint="default"/>
+      </w:rPr>
+    </w:lvl>
+    <w:lvl w:ilvl="7" w:tplc="04090003" w:tentative="1">
+      <w:start w:val="1"/>
+      <w:numFmt w:val="bullet"/>
+      <w:lvlText w:val="o"/>
+      <w:lvlJc w:val="left"/>
+      <w:pPr>
+        <w:ind w:left="5760" w:hanging="360"/>
+      </w:pPr>
+      <w:rPr>
+        <w:rFonts w:ascii="Courier New" w:hAnsi="Courier New" w:cs="Courier New" w:hint="default"/>
+      </w:rPr>
+    </w:lvl>
+    <w:lvl w:ilvl="8" w:tplc="04090005" w:tentative="1">
+      <w:start w:val="1"/>
+      <w:numFmt w:val="bullet"/>
+      <w:lvlText w:val=""/>
+      <w:lvlJc w:val="left"/>
+      <w:pPr>
+        <w:ind w:left="6480" w:hanging="360"/>
+      </w:pPr>
+      <w:rPr>
+        <w:rFonts w:ascii="Wingdings" w:hAnsi="Wingdings" w:hint="default"/>
+      </w:rPr>
+    </w:lvl>
+  </w:abstractNum>
+  <w:abstractNum w:abstractNumId="18">
     <w:nsid w:val="2A7D295B"/>
     <w:multiLevelType w:val="hybridMultilevel"/>
     <w:tmpl w:val="9510F916"/>
@@ -8853,7 +11308,7 @@
       </w:rPr>
     </w:lvl>
   </w:abstractNum>
-  <w:abstractNum w:abstractNumId="17">
+  <w:abstractNum w:abstractNumId="19">
     <w:nsid w:val="2B703160"/>
     <w:multiLevelType w:val="hybridMultilevel"/>
     <w:tmpl w:val="EE20C20E"/>
@@ -8966,7 +11421,7 @@
       </w:rPr>
     </w:lvl>
   </w:abstractNum>
-  <w:abstractNum w:abstractNumId="18">
+  <w:abstractNum w:abstractNumId="20">
     <w:nsid w:val="322626B9"/>
     <w:multiLevelType w:val="hybridMultilevel"/>
     <w:tmpl w:val="8A60E6AC"/>
@@ -9079,7 +11534,7 @@
       </w:rPr>
     </w:lvl>
   </w:abstractNum>
-  <w:abstractNum w:abstractNumId="19">
+  <w:abstractNum w:abstractNumId="21">
     <w:nsid w:val="334C2959"/>
     <w:multiLevelType w:val="hybridMultilevel"/>
     <w:tmpl w:val="2D768B8C"/>
@@ -9192,7 +11647,7 @@
       </w:rPr>
     </w:lvl>
   </w:abstractNum>
-  <w:abstractNum w:abstractNumId="20">
+  <w:abstractNum w:abstractNumId="22">
     <w:nsid w:val="346F340E"/>
     <w:multiLevelType w:val="hybridMultilevel"/>
     <w:tmpl w:val="7AE8AA4E"/>
@@ -9305,7 +11760,7 @@
       </w:rPr>
     </w:lvl>
   </w:abstractNum>
-  <w:abstractNum w:abstractNumId="21">
+  <w:abstractNum w:abstractNumId="23">
     <w:nsid w:val="36D13D31"/>
     <w:multiLevelType w:val="hybridMultilevel"/>
     <w:tmpl w:val="95E29136"/>
@@ -9418,7 +11873,7 @@
       </w:rPr>
     </w:lvl>
   </w:abstractNum>
-  <w:abstractNum w:abstractNumId="22">
+  <w:abstractNum w:abstractNumId="24">
     <w:nsid w:val="39287901"/>
     <w:multiLevelType w:val="hybridMultilevel"/>
     <w:tmpl w:val="C8481B0E"/>
@@ -9531,7 +11986,7 @@
       </w:rPr>
     </w:lvl>
   </w:abstractNum>
-  <w:abstractNum w:abstractNumId="23">
+  <w:abstractNum w:abstractNumId="25">
     <w:nsid w:val="3A1B5232"/>
     <w:multiLevelType w:val="hybridMultilevel"/>
     <w:tmpl w:val="112C098C"/>
@@ -9644,7 +12099,7 @@
       </w:rPr>
     </w:lvl>
   </w:abstractNum>
-  <w:abstractNum w:abstractNumId="24">
+  <w:abstractNum w:abstractNumId="26">
     <w:nsid w:val="3A1B60D7"/>
     <w:multiLevelType w:val="hybridMultilevel"/>
     <w:tmpl w:val="D11CC3FA"/>
@@ -9757,10 +12212,10 @@
       </w:rPr>
     </w:lvl>
   </w:abstractNum>
-  <w:abstractNum w:abstractNumId="25">
+  <w:abstractNum w:abstractNumId="27">
     <w:nsid w:val="3AB61BFB"/>
     <w:multiLevelType w:val="hybridMultilevel"/>
-    <w:tmpl w:val="3B127720"/>
+    <w:tmpl w:val="E6CCE4F4"/>
     <w:lvl w:ilvl="0" w:tplc="04090001">
       <w:start w:val="1"/>
       <w:numFmt w:val="bullet"/>
@@ -9870,7 +12325,7 @@
       </w:rPr>
     </w:lvl>
   </w:abstractNum>
-  <w:abstractNum w:abstractNumId="26">
+  <w:abstractNum w:abstractNumId="28">
     <w:nsid w:val="3C0C56F7"/>
     <w:multiLevelType w:val="hybridMultilevel"/>
     <w:tmpl w:val="0BDEBD06"/>
@@ -9983,7 +12438,120 @@
       </w:rPr>
     </w:lvl>
   </w:abstractNum>
-  <w:abstractNum w:abstractNumId="27">
+  <w:abstractNum w:abstractNumId="29">
+    <w:nsid w:val="4C81339F"/>
+    <w:multiLevelType w:val="hybridMultilevel"/>
+    <w:tmpl w:val="E5A8F7BC"/>
+    <w:lvl w:ilvl="0" w:tplc="04090001">
+      <w:start w:val="1"/>
+      <w:numFmt w:val="bullet"/>
+      <w:lvlText w:val=""/>
+      <w:lvlJc w:val="left"/>
+      <w:pPr>
+        <w:ind w:left="720" w:hanging="360"/>
+      </w:pPr>
+      <w:rPr>
+        <w:rFonts w:ascii="Symbol" w:hAnsi="Symbol" w:hint="default"/>
+      </w:rPr>
+    </w:lvl>
+    <w:lvl w:ilvl="1" w:tplc="04090003">
+      <w:start w:val="1"/>
+      <w:numFmt w:val="bullet"/>
+      <w:lvlText w:val="o"/>
+      <w:lvlJc w:val="left"/>
+      <w:pPr>
+        <w:ind w:left="1440" w:hanging="360"/>
+      </w:pPr>
+      <w:rPr>
+        <w:rFonts w:ascii="Courier New" w:hAnsi="Courier New" w:cs="Courier New" w:hint="default"/>
+      </w:rPr>
+    </w:lvl>
+    <w:lvl w:ilvl="2" w:tplc="04090005" w:tentative="1">
+      <w:start w:val="1"/>
+      <w:numFmt w:val="bullet"/>
+      <w:lvlText w:val=""/>
+      <w:lvlJc w:val="left"/>
+      <w:pPr>
+        <w:ind w:left="2160" w:hanging="360"/>
+      </w:pPr>
+      <w:rPr>
+        <w:rFonts w:ascii="Wingdings" w:hAnsi="Wingdings" w:hint="default"/>
+      </w:rPr>
+    </w:lvl>
+    <w:lvl w:ilvl="3" w:tplc="04090001" w:tentative="1">
+      <w:start w:val="1"/>
+      <w:numFmt w:val="bullet"/>
+      <w:lvlText w:val=""/>
+      <w:lvlJc w:val="left"/>
+      <w:pPr>
+        <w:ind w:left="2880" w:hanging="360"/>
+      </w:pPr>
+      <w:rPr>
+        <w:rFonts w:ascii="Symbol" w:hAnsi="Symbol" w:hint="default"/>
+      </w:rPr>
+    </w:lvl>
+    <w:lvl w:ilvl="4" w:tplc="04090003" w:tentative="1">
+      <w:start w:val="1"/>
+      <w:numFmt w:val="bullet"/>
+      <w:lvlText w:val="o"/>
+      <w:lvlJc w:val="left"/>
+      <w:pPr>
+        <w:ind w:left="3600" w:hanging="360"/>
+      </w:pPr>
+      <w:rPr>
+        <w:rFonts w:ascii="Courier New" w:hAnsi="Courier New" w:cs="Courier New" w:hint="default"/>
+      </w:rPr>
+    </w:lvl>
+    <w:lvl w:ilvl="5" w:tplc="04090005" w:tentative="1">
+      <w:start w:val="1"/>
+      <w:numFmt w:val="bullet"/>
+      <w:lvlText w:val=""/>
+      <w:lvlJc w:val="left"/>
+      <w:pPr>
+        <w:ind w:left="4320" w:hanging="360"/>
+      </w:pPr>
+      <w:rPr>
+        <w:rFonts w:ascii="Wingdings" w:hAnsi="Wingdings" w:hint="default"/>
+      </w:rPr>
+    </w:lvl>
+    <w:lvl w:ilvl="6" w:tplc="04090001" w:tentative="1">
+      <w:start w:val="1"/>
+      <w:numFmt w:val="bullet"/>
+      <w:lvlText w:val=""/>
+      <w:lvlJc w:val="left"/>
+      <w:pPr>
+        <w:ind w:left="5040" w:hanging="360"/>
+      </w:pPr>
+      <w:rPr>
+        <w:rFonts w:ascii="Symbol" w:hAnsi="Symbol" w:hint="default"/>
+      </w:rPr>
+    </w:lvl>
+    <w:lvl w:ilvl="7" w:tplc="04090003" w:tentative="1">
+      <w:start w:val="1"/>
+      <w:numFmt w:val="bullet"/>
+      <w:lvlText w:val="o"/>
+      <w:lvlJc w:val="left"/>
+      <w:pPr>
+        <w:ind w:left="5760" w:hanging="360"/>
+      </w:pPr>
+      <w:rPr>
+        <w:rFonts w:ascii="Courier New" w:hAnsi="Courier New" w:cs="Courier New" w:hint="default"/>
+      </w:rPr>
+    </w:lvl>
+    <w:lvl w:ilvl="8" w:tplc="04090005" w:tentative="1">
+      <w:start w:val="1"/>
+      <w:numFmt w:val="bullet"/>
+      <w:lvlText w:val=""/>
+      <w:lvlJc w:val="left"/>
+      <w:pPr>
+        <w:ind w:left="6480" w:hanging="360"/>
+      </w:pPr>
+      <w:rPr>
+        <w:rFonts w:ascii="Wingdings" w:hAnsi="Wingdings" w:hint="default"/>
+      </w:rPr>
+    </w:lvl>
+  </w:abstractNum>
+  <w:abstractNum w:abstractNumId="30">
     <w:nsid w:val="4CEC32CB"/>
     <w:multiLevelType w:val="hybridMultilevel"/>
     <w:tmpl w:val="A13A9AAA"/>
@@ -10096,7 +12664,7 @@
       </w:rPr>
     </w:lvl>
   </w:abstractNum>
-  <w:abstractNum w:abstractNumId="28">
+  <w:abstractNum w:abstractNumId="31">
     <w:nsid w:val="50493BE2"/>
     <w:multiLevelType w:val="hybridMultilevel"/>
     <w:tmpl w:val="0C127B1E"/>
@@ -10209,7 +12777,7 @@
       </w:rPr>
     </w:lvl>
   </w:abstractNum>
-  <w:abstractNum w:abstractNumId="29">
+  <w:abstractNum w:abstractNumId="32">
     <w:nsid w:val="529572BE"/>
     <w:multiLevelType w:val="hybridMultilevel"/>
     <w:tmpl w:val="4DE25A78"/>
@@ -10322,7 +12890,7 @@
       </w:rPr>
     </w:lvl>
   </w:abstractNum>
-  <w:abstractNum w:abstractNumId="30">
+  <w:abstractNum w:abstractNumId="33">
     <w:nsid w:val="5470158D"/>
     <w:multiLevelType w:val="hybridMultilevel"/>
     <w:tmpl w:val="C7F6C51C"/>
@@ -10435,7 +13003,7 @@
       </w:rPr>
     </w:lvl>
   </w:abstractNum>
-  <w:abstractNum w:abstractNumId="31">
+  <w:abstractNum w:abstractNumId="34">
     <w:nsid w:val="57577DFF"/>
     <w:multiLevelType w:val="hybridMultilevel"/>
     <w:tmpl w:val="0026148A"/>
@@ -10548,7 +13116,7 @@
       </w:rPr>
     </w:lvl>
   </w:abstractNum>
-  <w:abstractNum w:abstractNumId="32">
+  <w:abstractNum w:abstractNumId="35">
     <w:nsid w:val="5A094EF6"/>
     <w:multiLevelType w:val="hybridMultilevel"/>
     <w:tmpl w:val="EDFA31E0"/>
@@ -10661,7 +13229,346 @@
       </w:rPr>
     </w:lvl>
   </w:abstractNum>
-  <w:abstractNum w:abstractNumId="33">
+  <w:abstractNum w:abstractNumId="36">
+    <w:nsid w:val="5CD760B1"/>
+    <w:multiLevelType w:val="hybridMultilevel"/>
+    <w:tmpl w:val="58122580"/>
+    <w:lvl w:ilvl="0" w:tplc="04090001">
+      <w:start w:val="1"/>
+      <w:numFmt w:val="bullet"/>
+      <w:lvlText w:val=""/>
+      <w:lvlJc w:val="left"/>
+      <w:pPr>
+        <w:ind w:left="720" w:hanging="360"/>
+      </w:pPr>
+      <w:rPr>
+        <w:rFonts w:ascii="Symbol" w:hAnsi="Symbol" w:hint="default"/>
+      </w:rPr>
+    </w:lvl>
+    <w:lvl w:ilvl="1" w:tplc="04090003" w:tentative="1">
+      <w:start w:val="1"/>
+      <w:numFmt w:val="bullet"/>
+      <w:lvlText w:val="o"/>
+      <w:lvlJc w:val="left"/>
+      <w:pPr>
+        <w:ind w:left="1440" w:hanging="360"/>
+      </w:pPr>
+      <w:rPr>
+        <w:rFonts w:ascii="Courier New" w:hAnsi="Courier New" w:cs="Courier New" w:hint="default"/>
+      </w:rPr>
+    </w:lvl>
+    <w:lvl w:ilvl="2" w:tplc="04090005" w:tentative="1">
+      <w:start w:val="1"/>
+      <w:numFmt w:val="bullet"/>
+      <w:lvlText w:val=""/>
+      <w:lvlJc w:val="left"/>
+      <w:pPr>
+        <w:ind w:left="2160" w:hanging="360"/>
+      </w:pPr>
+      <w:rPr>
+        <w:rFonts w:ascii="Wingdings" w:hAnsi="Wingdings" w:hint="default"/>
+      </w:rPr>
+    </w:lvl>
+    <w:lvl w:ilvl="3" w:tplc="04090001" w:tentative="1">
+      <w:start w:val="1"/>
+      <w:numFmt w:val="bullet"/>
+      <w:lvlText w:val=""/>
+      <w:lvlJc w:val="left"/>
+      <w:pPr>
+        <w:ind w:left="2880" w:hanging="360"/>
+      </w:pPr>
+      <w:rPr>
+        <w:rFonts w:ascii="Symbol" w:hAnsi="Symbol" w:hint="default"/>
+      </w:rPr>
+    </w:lvl>
+    <w:lvl w:ilvl="4" w:tplc="04090003" w:tentative="1">
+      <w:start w:val="1"/>
+      <w:numFmt w:val="bullet"/>
+      <w:lvlText w:val="o"/>
+      <w:lvlJc w:val="left"/>
+      <w:pPr>
+        <w:ind w:left="3600" w:hanging="360"/>
+      </w:pPr>
+      <w:rPr>
+        <w:rFonts w:ascii="Courier New" w:hAnsi="Courier New" w:cs="Courier New" w:hint="default"/>
+      </w:rPr>
+    </w:lvl>
+    <w:lvl w:ilvl="5" w:tplc="04090005" w:tentative="1">
+      <w:start w:val="1"/>
+      <w:numFmt w:val="bullet"/>
+      <w:lvlText w:val=""/>
+      <w:lvlJc w:val="left"/>
+      <w:pPr>
+        <w:ind w:left="4320" w:hanging="360"/>
+      </w:pPr>
+      <w:rPr>
+        <w:rFonts w:ascii="Wingdings" w:hAnsi="Wingdings" w:hint="default"/>
+      </w:rPr>
+    </w:lvl>
+    <w:lvl w:ilvl="6" w:tplc="04090001" w:tentative="1">
+      <w:start w:val="1"/>
+      <w:numFmt w:val="bullet"/>
+      <w:lvlText w:val=""/>
+      <w:lvlJc w:val="left"/>
+      <w:pPr>
+        <w:ind w:left="5040" w:hanging="360"/>
+      </w:pPr>
+      <w:rPr>
+        <w:rFonts w:ascii="Symbol" w:hAnsi="Symbol" w:hint="default"/>
+      </w:rPr>
+    </w:lvl>
+    <w:lvl w:ilvl="7" w:tplc="04090003" w:tentative="1">
+      <w:start w:val="1"/>
+      <w:numFmt w:val="bullet"/>
+      <w:lvlText w:val="o"/>
+      <w:lvlJc w:val="left"/>
+      <w:pPr>
+        <w:ind w:left="5760" w:hanging="360"/>
+      </w:pPr>
+      <w:rPr>
+        <w:rFonts w:ascii="Courier New" w:hAnsi="Courier New" w:cs="Courier New" w:hint="default"/>
+      </w:rPr>
+    </w:lvl>
+    <w:lvl w:ilvl="8" w:tplc="04090005" w:tentative="1">
+      <w:start w:val="1"/>
+      <w:numFmt w:val="bullet"/>
+      <w:lvlText w:val=""/>
+      <w:lvlJc w:val="left"/>
+      <w:pPr>
+        <w:ind w:left="6480" w:hanging="360"/>
+      </w:pPr>
+      <w:rPr>
+        <w:rFonts w:ascii="Wingdings" w:hAnsi="Wingdings" w:hint="default"/>
+      </w:rPr>
+    </w:lvl>
+  </w:abstractNum>
+  <w:abstractNum w:abstractNumId="37">
+    <w:nsid w:val="5F7D7848"/>
+    <w:multiLevelType w:val="hybridMultilevel"/>
+    <w:tmpl w:val="6D6EA450"/>
+    <w:lvl w:ilvl="0" w:tplc="04090001">
+      <w:start w:val="1"/>
+      <w:numFmt w:val="bullet"/>
+      <w:lvlText w:val=""/>
+      <w:lvlJc w:val="left"/>
+      <w:pPr>
+        <w:ind w:left="720" w:hanging="360"/>
+      </w:pPr>
+      <w:rPr>
+        <w:rFonts w:ascii="Symbol" w:hAnsi="Symbol" w:hint="default"/>
+      </w:rPr>
+    </w:lvl>
+    <w:lvl w:ilvl="1" w:tplc="04090003" w:tentative="1">
+      <w:start w:val="1"/>
+      <w:numFmt w:val="bullet"/>
+      <w:lvlText w:val="o"/>
+      <w:lvlJc w:val="left"/>
+      <w:pPr>
+        <w:ind w:left="1440" w:hanging="360"/>
+      </w:pPr>
+      <w:rPr>
+        <w:rFonts w:ascii="Courier New" w:hAnsi="Courier New" w:cs="Courier New" w:hint="default"/>
+      </w:rPr>
+    </w:lvl>
+    <w:lvl w:ilvl="2" w:tplc="04090005" w:tentative="1">
+      <w:start w:val="1"/>
+      <w:numFmt w:val="bullet"/>
+      <w:lvlText w:val=""/>
+      <w:lvlJc w:val="left"/>
+      <w:pPr>
+        <w:ind w:left="2160" w:hanging="360"/>
+      </w:pPr>
+      <w:rPr>
+        <w:rFonts w:ascii="Wingdings" w:hAnsi="Wingdings" w:hint="default"/>
+      </w:rPr>
+    </w:lvl>
+    <w:lvl w:ilvl="3" w:tplc="04090001" w:tentative="1">
+      <w:start w:val="1"/>
+      <w:numFmt w:val="bullet"/>
+      <w:lvlText w:val=""/>
+      <w:lvlJc w:val="left"/>
+      <w:pPr>
+        <w:ind w:left="2880" w:hanging="360"/>
+      </w:pPr>
+      <w:rPr>
+        <w:rFonts w:ascii="Symbol" w:hAnsi="Symbol" w:hint="default"/>
+      </w:rPr>
+    </w:lvl>
+    <w:lvl w:ilvl="4" w:tplc="04090003" w:tentative="1">
+      <w:start w:val="1"/>
+      <w:numFmt w:val="bullet"/>
+      <w:lvlText w:val="o"/>
+      <w:lvlJc w:val="left"/>
+      <w:pPr>
+        <w:ind w:left="3600" w:hanging="360"/>
+      </w:pPr>
+      <w:rPr>
+        <w:rFonts w:ascii="Courier New" w:hAnsi="Courier New" w:cs="Courier New" w:hint="default"/>
+      </w:rPr>
+    </w:lvl>
+    <w:lvl w:ilvl="5" w:tplc="04090005" w:tentative="1">
+      <w:start w:val="1"/>
+      <w:numFmt w:val="bullet"/>
+      <w:lvlText w:val=""/>
+      <w:lvlJc w:val="left"/>
+      <w:pPr>
+        <w:ind w:left="4320" w:hanging="360"/>
+      </w:pPr>
+      <w:rPr>
+        <w:rFonts w:ascii="Wingdings" w:hAnsi="Wingdings" w:hint="default"/>
+      </w:rPr>
+    </w:lvl>
+    <w:lvl w:ilvl="6" w:tplc="04090001" w:tentative="1">
+      <w:start w:val="1"/>
+      <w:numFmt w:val="bullet"/>
+      <w:lvlText w:val=""/>
+      <w:lvlJc w:val="left"/>
+      <w:pPr>
+        <w:ind w:left="5040" w:hanging="360"/>
+      </w:pPr>
+      <w:rPr>
+        <w:rFonts w:ascii="Symbol" w:hAnsi="Symbol" w:hint="default"/>
+      </w:rPr>
+    </w:lvl>
+    <w:lvl w:ilvl="7" w:tplc="04090003" w:tentative="1">
+      <w:start w:val="1"/>
+      <w:numFmt w:val="bullet"/>
+      <w:lvlText w:val="o"/>
+      <w:lvlJc w:val="left"/>
+      <w:pPr>
+        <w:ind w:left="5760" w:hanging="360"/>
+      </w:pPr>
+      <w:rPr>
+        <w:rFonts w:ascii="Courier New" w:hAnsi="Courier New" w:cs="Courier New" w:hint="default"/>
+      </w:rPr>
+    </w:lvl>
+    <w:lvl w:ilvl="8" w:tplc="04090005" w:tentative="1">
+      <w:start w:val="1"/>
+      <w:numFmt w:val="bullet"/>
+      <w:lvlText w:val=""/>
+      <w:lvlJc w:val="left"/>
+      <w:pPr>
+        <w:ind w:left="6480" w:hanging="360"/>
+      </w:pPr>
+      <w:rPr>
+        <w:rFonts w:ascii="Wingdings" w:hAnsi="Wingdings" w:hint="default"/>
+      </w:rPr>
+    </w:lvl>
+  </w:abstractNum>
+  <w:abstractNum w:abstractNumId="38">
+    <w:nsid w:val="60C23488"/>
+    <w:multiLevelType w:val="hybridMultilevel"/>
+    <w:tmpl w:val="19DEB722"/>
+    <w:lvl w:ilvl="0" w:tplc="04090001">
+      <w:start w:val="1"/>
+      <w:numFmt w:val="bullet"/>
+      <w:lvlText w:val=""/>
+      <w:lvlJc w:val="left"/>
+      <w:pPr>
+        <w:ind w:left="720" w:hanging="360"/>
+      </w:pPr>
+      <w:rPr>
+        <w:rFonts w:ascii="Symbol" w:hAnsi="Symbol" w:hint="default"/>
+      </w:rPr>
+    </w:lvl>
+    <w:lvl w:ilvl="1" w:tplc="04090003" w:tentative="1">
+      <w:start w:val="1"/>
+      <w:numFmt w:val="bullet"/>
+      <w:lvlText w:val="o"/>
+      <w:lvlJc w:val="left"/>
+      <w:pPr>
+        <w:ind w:left="1440" w:hanging="360"/>
+      </w:pPr>
+      <w:rPr>
+        <w:rFonts w:ascii="Courier New" w:hAnsi="Courier New" w:cs="Courier New" w:hint="default"/>
+      </w:rPr>
+    </w:lvl>
+    <w:lvl w:ilvl="2" w:tplc="04090005" w:tentative="1">
+      <w:start w:val="1"/>
+      <w:numFmt w:val="bullet"/>
+      <w:lvlText w:val=""/>
+      <w:lvlJc w:val="left"/>
+      <w:pPr>
+        <w:ind w:left="2160" w:hanging="360"/>
+      </w:pPr>
+      <w:rPr>
+        <w:rFonts w:ascii="Wingdings" w:hAnsi="Wingdings" w:hint="default"/>
+      </w:rPr>
+    </w:lvl>
+    <w:lvl w:ilvl="3" w:tplc="04090001" w:tentative="1">
+      <w:start w:val="1"/>
+      <w:numFmt w:val="bullet"/>
+      <w:lvlText w:val=""/>
+      <w:lvlJc w:val="left"/>
+      <w:pPr>
+        <w:ind w:left="2880" w:hanging="360"/>
+      </w:pPr>
+      <w:rPr>
+        <w:rFonts w:ascii="Symbol" w:hAnsi="Symbol" w:hint="default"/>
+      </w:rPr>
+    </w:lvl>
+    <w:lvl w:ilvl="4" w:tplc="04090003" w:tentative="1">
+      <w:start w:val="1"/>
+      <w:numFmt w:val="bullet"/>
+      <w:lvlText w:val="o"/>
+      <w:lvlJc w:val="left"/>
+      <w:pPr>
+        <w:ind w:left="3600" w:hanging="360"/>
+      </w:pPr>
+      <w:rPr>
+        <w:rFonts w:ascii="Courier New" w:hAnsi="Courier New" w:cs="Courier New" w:hint="default"/>
+      </w:rPr>
+    </w:lvl>
+    <w:lvl w:ilvl="5" w:tplc="04090005" w:tentative="1">
+      <w:start w:val="1"/>
+      <w:numFmt w:val="bullet"/>
+      <w:lvlText w:val=""/>
+      <w:lvlJc w:val="left"/>
+      <w:pPr>
+        <w:ind w:left="4320" w:hanging="360"/>
+      </w:pPr>
+      <w:rPr>
+        <w:rFonts w:ascii="Wingdings" w:hAnsi="Wingdings" w:hint="default"/>
+      </w:rPr>
+    </w:lvl>
+    <w:lvl w:ilvl="6" w:tplc="04090001" w:tentative="1">
+      <w:start w:val="1"/>
+      <w:numFmt w:val="bullet"/>
+      <w:lvlText w:val=""/>
+      <w:lvlJc w:val="left"/>
+      <w:pPr>
+        <w:ind w:left="5040" w:hanging="360"/>
+      </w:pPr>
+      <w:rPr>
+        <w:rFonts w:ascii="Symbol" w:hAnsi="Symbol" w:hint="default"/>
+      </w:rPr>
+    </w:lvl>
+    <w:lvl w:ilvl="7" w:tplc="04090003" w:tentative="1">
+      <w:start w:val="1"/>
+      <w:numFmt w:val="bullet"/>
+      <w:lvlText w:val="o"/>
+      <w:lvlJc w:val="left"/>
+      <w:pPr>
+        <w:ind w:left="5760" w:hanging="360"/>
+      </w:pPr>
+      <w:rPr>
+        <w:rFonts w:ascii="Courier New" w:hAnsi="Courier New" w:cs="Courier New" w:hint="default"/>
+      </w:rPr>
+    </w:lvl>
+    <w:lvl w:ilvl="8" w:tplc="04090005" w:tentative="1">
+      <w:start w:val="1"/>
+      <w:numFmt w:val="bullet"/>
+      <w:lvlText w:val=""/>
+      <w:lvlJc w:val="left"/>
+      <w:pPr>
+        <w:ind w:left="6480" w:hanging="360"/>
+      </w:pPr>
+      <w:rPr>
+        <w:rFonts w:ascii="Wingdings" w:hAnsi="Wingdings" w:hint="default"/>
+      </w:rPr>
+    </w:lvl>
+  </w:abstractNum>
+  <w:abstractNum w:abstractNumId="39">
     <w:nsid w:val="622A2646"/>
     <w:multiLevelType w:val="hybridMultilevel"/>
     <w:tmpl w:val="EC6EF0F6"/>
@@ -10774,7 +13681,7 @@
       </w:rPr>
     </w:lvl>
   </w:abstractNum>
-  <w:abstractNum w:abstractNumId="34">
+  <w:abstractNum w:abstractNumId="40">
     <w:nsid w:val="62CA34C9"/>
     <w:multiLevelType w:val="hybridMultilevel"/>
     <w:tmpl w:val="5F5CDAEE"/>
@@ -10887,7 +13794,346 @@
       </w:rPr>
     </w:lvl>
   </w:abstractNum>
-  <w:abstractNum w:abstractNumId="35">
+  <w:abstractNum w:abstractNumId="41">
+    <w:nsid w:val="638365E4"/>
+    <w:multiLevelType w:val="hybridMultilevel"/>
+    <w:tmpl w:val="2E1C54DA"/>
+    <w:lvl w:ilvl="0" w:tplc="04090001">
+      <w:start w:val="1"/>
+      <w:numFmt w:val="bullet"/>
+      <w:lvlText w:val=""/>
+      <w:lvlJc w:val="left"/>
+      <w:pPr>
+        <w:ind w:left="720" w:hanging="360"/>
+      </w:pPr>
+      <w:rPr>
+        <w:rFonts w:ascii="Symbol" w:hAnsi="Symbol" w:hint="default"/>
+      </w:rPr>
+    </w:lvl>
+    <w:lvl w:ilvl="1" w:tplc="04090003" w:tentative="1">
+      <w:start w:val="1"/>
+      <w:numFmt w:val="bullet"/>
+      <w:lvlText w:val="o"/>
+      <w:lvlJc w:val="left"/>
+      <w:pPr>
+        <w:ind w:left="1440" w:hanging="360"/>
+      </w:pPr>
+      <w:rPr>
+        <w:rFonts w:ascii="Courier New" w:hAnsi="Courier New" w:cs="Courier New" w:hint="default"/>
+      </w:rPr>
+    </w:lvl>
+    <w:lvl w:ilvl="2" w:tplc="04090005" w:tentative="1">
+      <w:start w:val="1"/>
+      <w:numFmt w:val="bullet"/>
+      <w:lvlText w:val=""/>
+      <w:lvlJc w:val="left"/>
+      <w:pPr>
+        <w:ind w:left="2160" w:hanging="360"/>
+      </w:pPr>
+      <w:rPr>
+        <w:rFonts w:ascii="Wingdings" w:hAnsi="Wingdings" w:hint="default"/>
+      </w:rPr>
+    </w:lvl>
+    <w:lvl w:ilvl="3" w:tplc="04090001" w:tentative="1">
+      <w:start w:val="1"/>
+      <w:numFmt w:val="bullet"/>
+      <w:lvlText w:val=""/>
+      <w:lvlJc w:val="left"/>
+      <w:pPr>
+        <w:ind w:left="2880" w:hanging="360"/>
+      </w:pPr>
+      <w:rPr>
+        <w:rFonts w:ascii="Symbol" w:hAnsi="Symbol" w:hint="default"/>
+      </w:rPr>
+    </w:lvl>
+    <w:lvl w:ilvl="4" w:tplc="04090003" w:tentative="1">
+      <w:start w:val="1"/>
+      <w:numFmt w:val="bullet"/>
+      <w:lvlText w:val="o"/>
+      <w:lvlJc w:val="left"/>
+      <w:pPr>
+        <w:ind w:left="3600" w:hanging="360"/>
+      </w:pPr>
+      <w:rPr>
+        <w:rFonts w:ascii="Courier New" w:hAnsi="Courier New" w:cs="Courier New" w:hint="default"/>
+      </w:rPr>
+    </w:lvl>
+    <w:lvl w:ilvl="5" w:tplc="04090005" w:tentative="1">
+      <w:start w:val="1"/>
+      <w:numFmt w:val="bullet"/>
+      <w:lvlText w:val=""/>
+      <w:lvlJc w:val="left"/>
+      <w:pPr>
+        <w:ind w:left="4320" w:hanging="360"/>
+      </w:pPr>
+      <w:rPr>
+        <w:rFonts w:ascii="Wingdings" w:hAnsi="Wingdings" w:hint="default"/>
+      </w:rPr>
+    </w:lvl>
+    <w:lvl w:ilvl="6" w:tplc="04090001" w:tentative="1">
+      <w:start w:val="1"/>
+      <w:numFmt w:val="bullet"/>
+      <w:lvlText w:val=""/>
+      <w:lvlJc w:val="left"/>
+      <w:pPr>
+        <w:ind w:left="5040" w:hanging="360"/>
+      </w:pPr>
+      <w:rPr>
+        <w:rFonts w:ascii="Symbol" w:hAnsi="Symbol" w:hint="default"/>
+      </w:rPr>
+    </w:lvl>
+    <w:lvl w:ilvl="7" w:tplc="04090003" w:tentative="1">
+      <w:start w:val="1"/>
+      <w:numFmt w:val="bullet"/>
+      <w:lvlText w:val="o"/>
+      <w:lvlJc w:val="left"/>
+      <w:pPr>
+        <w:ind w:left="5760" w:hanging="360"/>
+      </w:pPr>
+      <w:rPr>
+        <w:rFonts w:ascii="Courier New" w:hAnsi="Courier New" w:cs="Courier New" w:hint="default"/>
+      </w:rPr>
+    </w:lvl>
+    <w:lvl w:ilvl="8" w:tplc="04090005" w:tentative="1">
+      <w:start w:val="1"/>
+      <w:numFmt w:val="bullet"/>
+      <w:lvlText w:val=""/>
+      <w:lvlJc w:val="left"/>
+      <w:pPr>
+        <w:ind w:left="6480" w:hanging="360"/>
+      </w:pPr>
+      <w:rPr>
+        <w:rFonts w:ascii="Wingdings" w:hAnsi="Wingdings" w:hint="default"/>
+      </w:rPr>
+    </w:lvl>
+  </w:abstractNum>
+  <w:abstractNum w:abstractNumId="42">
+    <w:nsid w:val="65181B73"/>
+    <w:multiLevelType w:val="hybridMultilevel"/>
+    <w:tmpl w:val="9E50E77C"/>
+    <w:lvl w:ilvl="0" w:tplc="04090001">
+      <w:start w:val="1"/>
+      <w:numFmt w:val="bullet"/>
+      <w:lvlText w:val=""/>
+      <w:lvlJc w:val="left"/>
+      <w:pPr>
+        <w:ind w:left="720" w:hanging="360"/>
+      </w:pPr>
+      <w:rPr>
+        <w:rFonts w:ascii="Symbol" w:hAnsi="Symbol" w:hint="default"/>
+      </w:rPr>
+    </w:lvl>
+    <w:lvl w:ilvl="1" w:tplc="04090003">
+      <w:start w:val="1"/>
+      <w:numFmt w:val="bullet"/>
+      <w:lvlText w:val="o"/>
+      <w:lvlJc w:val="left"/>
+      <w:pPr>
+        <w:ind w:left="1440" w:hanging="360"/>
+      </w:pPr>
+      <w:rPr>
+        <w:rFonts w:ascii="Courier New" w:hAnsi="Courier New" w:cs="Courier New" w:hint="default"/>
+      </w:rPr>
+    </w:lvl>
+    <w:lvl w:ilvl="2" w:tplc="04090005" w:tentative="1">
+      <w:start w:val="1"/>
+      <w:numFmt w:val="bullet"/>
+      <w:lvlText w:val=""/>
+      <w:lvlJc w:val="left"/>
+      <w:pPr>
+        <w:ind w:left="2160" w:hanging="360"/>
+      </w:pPr>
+      <w:rPr>
+        <w:rFonts w:ascii="Wingdings" w:hAnsi="Wingdings" w:hint="default"/>
+      </w:rPr>
+    </w:lvl>
+    <w:lvl w:ilvl="3" w:tplc="04090001" w:tentative="1">
+      <w:start w:val="1"/>
+      <w:numFmt w:val="bullet"/>
+      <w:lvlText w:val=""/>
+      <w:lvlJc w:val="left"/>
+      <w:pPr>
+        <w:ind w:left="2880" w:hanging="360"/>
+      </w:pPr>
+      <w:rPr>
+        <w:rFonts w:ascii="Symbol" w:hAnsi="Symbol" w:hint="default"/>
+      </w:rPr>
+    </w:lvl>
+    <w:lvl w:ilvl="4" w:tplc="04090003" w:tentative="1">
+      <w:start w:val="1"/>
+      <w:numFmt w:val="bullet"/>
+      <w:lvlText w:val="o"/>
+      <w:lvlJc w:val="left"/>
+      <w:pPr>
+        <w:ind w:left="3600" w:hanging="360"/>
+      </w:pPr>
+      <w:rPr>
+        <w:rFonts w:ascii="Courier New" w:hAnsi="Courier New" w:cs="Courier New" w:hint="default"/>
+      </w:rPr>
+    </w:lvl>
+    <w:lvl w:ilvl="5" w:tplc="04090005" w:tentative="1">
+      <w:start w:val="1"/>
+      <w:numFmt w:val="bullet"/>
+      <w:lvlText w:val=""/>
+      <w:lvlJc w:val="left"/>
+      <w:pPr>
+        <w:ind w:left="4320" w:hanging="360"/>
+      </w:pPr>
+      <w:rPr>
+        <w:rFonts w:ascii="Wingdings" w:hAnsi="Wingdings" w:hint="default"/>
+      </w:rPr>
+    </w:lvl>
+    <w:lvl w:ilvl="6" w:tplc="04090001" w:tentative="1">
+      <w:start w:val="1"/>
+      <w:numFmt w:val="bullet"/>
+      <w:lvlText w:val=""/>
+      <w:lvlJc w:val="left"/>
+      <w:pPr>
+        <w:ind w:left="5040" w:hanging="360"/>
+      </w:pPr>
+      <w:rPr>
+        <w:rFonts w:ascii="Symbol" w:hAnsi="Symbol" w:hint="default"/>
+      </w:rPr>
+    </w:lvl>
+    <w:lvl w:ilvl="7" w:tplc="04090003" w:tentative="1">
+      <w:start w:val="1"/>
+      <w:numFmt w:val="bullet"/>
+      <w:lvlText w:val="o"/>
+      <w:lvlJc w:val="left"/>
+      <w:pPr>
+        <w:ind w:left="5760" w:hanging="360"/>
+      </w:pPr>
+      <w:rPr>
+        <w:rFonts w:ascii="Courier New" w:hAnsi="Courier New" w:cs="Courier New" w:hint="default"/>
+      </w:rPr>
+    </w:lvl>
+    <w:lvl w:ilvl="8" w:tplc="04090005" w:tentative="1">
+      <w:start w:val="1"/>
+      <w:numFmt w:val="bullet"/>
+      <w:lvlText w:val=""/>
+      <w:lvlJc w:val="left"/>
+      <w:pPr>
+        <w:ind w:left="6480" w:hanging="360"/>
+      </w:pPr>
+      <w:rPr>
+        <w:rFonts w:ascii="Wingdings" w:hAnsi="Wingdings" w:hint="default"/>
+      </w:rPr>
+    </w:lvl>
+  </w:abstractNum>
+  <w:abstractNum w:abstractNumId="43">
+    <w:nsid w:val="6C4A164B"/>
+    <w:multiLevelType w:val="hybridMultilevel"/>
+    <w:tmpl w:val="E8406E82"/>
+    <w:lvl w:ilvl="0" w:tplc="04090001">
+      <w:start w:val="1"/>
+      <w:numFmt w:val="bullet"/>
+      <w:lvlText w:val=""/>
+      <w:lvlJc w:val="left"/>
+      <w:pPr>
+        <w:ind w:left="720" w:hanging="360"/>
+      </w:pPr>
+      <w:rPr>
+        <w:rFonts w:ascii="Symbol" w:hAnsi="Symbol" w:hint="default"/>
+      </w:rPr>
+    </w:lvl>
+    <w:lvl w:ilvl="1" w:tplc="04090003" w:tentative="1">
+      <w:start w:val="1"/>
+      <w:numFmt w:val="bullet"/>
+      <w:lvlText w:val="o"/>
+      <w:lvlJc w:val="left"/>
+      <w:pPr>
+        <w:ind w:left="1440" w:hanging="360"/>
+      </w:pPr>
+      <w:rPr>
+        <w:rFonts w:ascii="Courier New" w:hAnsi="Courier New" w:cs="Courier New" w:hint="default"/>
+      </w:rPr>
+    </w:lvl>
+    <w:lvl w:ilvl="2" w:tplc="04090005" w:tentative="1">
+      <w:start w:val="1"/>
+      <w:numFmt w:val="bullet"/>
+      <w:lvlText w:val=""/>
+      <w:lvlJc w:val="left"/>
+      <w:pPr>
+        <w:ind w:left="2160" w:hanging="360"/>
+      </w:pPr>
+      <w:rPr>
+        <w:rFonts w:ascii="Wingdings" w:hAnsi="Wingdings" w:hint="default"/>
+      </w:rPr>
+    </w:lvl>
+    <w:lvl w:ilvl="3" w:tplc="04090001" w:tentative="1">
+      <w:start w:val="1"/>
+      <w:numFmt w:val="bullet"/>
+      <w:lvlText w:val=""/>
+      <w:lvlJc w:val="left"/>
+      <w:pPr>
+        <w:ind w:left="2880" w:hanging="360"/>
+      </w:pPr>
+      <w:rPr>
+        <w:rFonts w:ascii="Symbol" w:hAnsi="Symbol" w:hint="default"/>
+      </w:rPr>
+    </w:lvl>
+    <w:lvl w:ilvl="4" w:tplc="04090003" w:tentative="1">
+      <w:start w:val="1"/>
+      <w:numFmt w:val="bullet"/>
+      <w:lvlText w:val="o"/>
+      <w:lvlJc w:val="left"/>
+      <w:pPr>
+        <w:ind w:left="3600" w:hanging="360"/>
+      </w:pPr>
+      <w:rPr>
+        <w:rFonts w:ascii="Courier New" w:hAnsi="Courier New" w:cs="Courier New" w:hint="default"/>
+      </w:rPr>
+    </w:lvl>
+    <w:lvl w:ilvl="5" w:tplc="04090005" w:tentative="1">
+      <w:start w:val="1"/>
+      <w:numFmt w:val="bullet"/>
+      <w:lvlText w:val=""/>
+      <w:lvlJc w:val="left"/>
+      <w:pPr>
+        <w:ind w:left="4320" w:hanging="360"/>
+      </w:pPr>
+      <w:rPr>
+        <w:rFonts w:ascii="Wingdings" w:hAnsi="Wingdings" w:hint="default"/>
+      </w:rPr>
+    </w:lvl>
+    <w:lvl w:ilvl="6" w:tplc="04090001" w:tentative="1">
+      <w:start w:val="1"/>
+      <w:numFmt w:val="bullet"/>
+      <w:lvlText w:val=""/>
+      <w:lvlJc w:val="left"/>
+      <w:pPr>
+        <w:ind w:left="5040" w:hanging="360"/>
+      </w:pPr>
+      <w:rPr>
+        <w:rFonts w:ascii="Symbol" w:hAnsi="Symbol" w:hint="default"/>
+      </w:rPr>
+    </w:lvl>
+    <w:lvl w:ilvl="7" w:tplc="04090003" w:tentative="1">
+      <w:start w:val="1"/>
+      <w:numFmt w:val="bullet"/>
+      <w:lvlText w:val="o"/>
+      <w:lvlJc w:val="left"/>
+      <w:pPr>
+        <w:ind w:left="5760" w:hanging="360"/>
+      </w:pPr>
+      <w:rPr>
+        <w:rFonts w:ascii="Courier New" w:hAnsi="Courier New" w:cs="Courier New" w:hint="default"/>
+      </w:rPr>
+    </w:lvl>
+    <w:lvl w:ilvl="8" w:tplc="04090005" w:tentative="1">
+      <w:start w:val="1"/>
+      <w:numFmt w:val="bullet"/>
+      <w:lvlText w:val=""/>
+      <w:lvlJc w:val="left"/>
+      <w:pPr>
+        <w:ind w:left="6480" w:hanging="360"/>
+      </w:pPr>
+      <w:rPr>
+        <w:rFonts w:ascii="Wingdings" w:hAnsi="Wingdings" w:hint="default"/>
+      </w:rPr>
+    </w:lvl>
+  </w:abstractNum>
+  <w:abstractNum w:abstractNumId="44">
     <w:nsid w:val="6D6C1C25"/>
     <w:multiLevelType w:val="hybridMultilevel"/>
     <w:tmpl w:val="E8EE8836"/>
@@ -11000,7 +14246,7 @@
       </w:rPr>
     </w:lvl>
   </w:abstractNum>
-  <w:abstractNum w:abstractNumId="36">
+  <w:abstractNum w:abstractNumId="45">
     <w:nsid w:val="6E21421A"/>
     <w:multiLevelType w:val="hybridMultilevel"/>
     <w:tmpl w:val="52B69F56"/>
@@ -11113,7 +14359,7 @@
       </w:rPr>
     </w:lvl>
   </w:abstractNum>
-  <w:abstractNum w:abstractNumId="37">
+  <w:abstractNum w:abstractNumId="46">
     <w:nsid w:val="74CA4B18"/>
     <w:multiLevelType w:val="hybridMultilevel"/>
     <w:tmpl w:val="86C221B8"/>
@@ -11226,7 +14472,7 @@
       </w:rPr>
     </w:lvl>
   </w:abstractNum>
-  <w:abstractNum w:abstractNumId="38">
+  <w:abstractNum w:abstractNumId="47">
     <w:nsid w:val="78331C8F"/>
     <w:multiLevelType w:val="hybridMultilevel"/>
     <w:tmpl w:val="296EE99C"/>
@@ -11255,6 +14501,345 @@
       </w:rPr>
     </w:lvl>
     <w:lvl w:ilvl="2" w:tplc="04090005" w:tentative="1">
+      <w:start w:val="1"/>
+      <w:numFmt w:val="bullet"/>
+      <w:lvlText w:val=""/>
+      <w:lvlJc w:val="left"/>
+      <w:pPr>
+        <w:ind w:left="2160" w:hanging="360"/>
+      </w:pPr>
+      <w:rPr>
+        <w:rFonts w:ascii="Wingdings" w:hAnsi="Wingdings" w:hint="default"/>
+      </w:rPr>
+    </w:lvl>
+    <w:lvl w:ilvl="3" w:tplc="04090001" w:tentative="1">
+      <w:start w:val="1"/>
+      <w:numFmt w:val="bullet"/>
+      <w:lvlText w:val=""/>
+      <w:lvlJc w:val="left"/>
+      <w:pPr>
+        <w:ind w:left="2880" w:hanging="360"/>
+      </w:pPr>
+      <w:rPr>
+        <w:rFonts w:ascii="Symbol" w:hAnsi="Symbol" w:hint="default"/>
+      </w:rPr>
+    </w:lvl>
+    <w:lvl w:ilvl="4" w:tplc="04090003" w:tentative="1">
+      <w:start w:val="1"/>
+      <w:numFmt w:val="bullet"/>
+      <w:lvlText w:val="o"/>
+      <w:lvlJc w:val="left"/>
+      <w:pPr>
+        <w:ind w:left="3600" w:hanging="360"/>
+      </w:pPr>
+      <w:rPr>
+        <w:rFonts w:ascii="Courier New" w:hAnsi="Courier New" w:cs="Courier New" w:hint="default"/>
+      </w:rPr>
+    </w:lvl>
+    <w:lvl w:ilvl="5" w:tplc="04090005" w:tentative="1">
+      <w:start w:val="1"/>
+      <w:numFmt w:val="bullet"/>
+      <w:lvlText w:val=""/>
+      <w:lvlJc w:val="left"/>
+      <w:pPr>
+        <w:ind w:left="4320" w:hanging="360"/>
+      </w:pPr>
+      <w:rPr>
+        <w:rFonts w:ascii="Wingdings" w:hAnsi="Wingdings" w:hint="default"/>
+      </w:rPr>
+    </w:lvl>
+    <w:lvl w:ilvl="6" w:tplc="04090001" w:tentative="1">
+      <w:start w:val="1"/>
+      <w:numFmt w:val="bullet"/>
+      <w:lvlText w:val=""/>
+      <w:lvlJc w:val="left"/>
+      <w:pPr>
+        <w:ind w:left="5040" w:hanging="360"/>
+      </w:pPr>
+      <w:rPr>
+        <w:rFonts w:ascii="Symbol" w:hAnsi="Symbol" w:hint="default"/>
+      </w:rPr>
+    </w:lvl>
+    <w:lvl w:ilvl="7" w:tplc="04090003" w:tentative="1">
+      <w:start w:val="1"/>
+      <w:numFmt w:val="bullet"/>
+      <w:lvlText w:val="o"/>
+      <w:lvlJc w:val="left"/>
+      <w:pPr>
+        <w:ind w:left="5760" w:hanging="360"/>
+      </w:pPr>
+      <w:rPr>
+        <w:rFonts w:ascii="Courier New" w:hAnsi="Courier New" w:cs="Courier New" w:hint="default"/>
+      </w:rPr>
+    </w:lvl>
+    <w:lvl w:ilvl="8" w:tplc="04090005" w:tentative="1">
+      <w:start w:val="1"/>
+      <w:numFmt w:val="bullet"/>
+      <w:lvlText w:val=""/>
+      <w:lvlJc w:val="left"/>
+      <w:pPr>
+        <w:ind w:left="6480" w:hanging="360"/>
+      </w:pPr>
+      <w:rPr>
+        <w:rFonts w:ascii="Wingdings" w:hAnsi="Wingdings" w:hint="default"/>
+      </w:rPr>
+    </w:lvl>
+  </w:abstractNum>
+  <w:abstractNum w:abstractNumId="48">
+    <w:nsid w:val="797C64C9"/>
+    <w:multiLevelType w:val="hybridMultilevel"/>
+    <w:tmpl w:val="943EBA48"/>
+    <w:lvl w:ilvl="0" w:tplc="04090001">
+      <w:start w:val="1"/>
+      <w:numFmt w:val="bullet"/>
+      <w:lvlText w:val=""/>
+      <w:lvlJc w:val="left"/>
+      <w:pPr>
+        <w:ind w:left="720" w:hanging="360"/>
+      </w:pPr>
+      <w:rPr>
+        <w:rFonts w:ascii="Symbol" w:hAnsi="Symbol" w:hint="default"/>
+      </w:rPr>
+    </w:lvl>
+    <w:lvl w:ilvl="1" w:tplc="04090003">
+      <w:start w:val="1"/>
+      <w:numFmt w:val="bullet"/>
+      <w:lvlText w:val="o"/>
+      <w:lvlJc w:val="left"/>
+      <w:pPr>
+        <w:ind w:left="1440" w:hanging="360"/>
+      </w:pPr>
+      <w:rPr>
+        <w:rFonts w:ascii="Courier New" w:hAnsi="Courier New" w:cs="Courier New" w:hint="default"/>
+      </w:rPr>
+    </w:lvl>
+    <w:lvl w:ilvl="2" w:tplc="04090005" w:tentative="1">
+      <w:start w:val="1"/>
+      <w:numFmt w:val="bullet"/>
+      <w:lvlText w:val=""/>
+      <w:lvlJc w:val="left"/>
+      <w:pPr>
+        <w:ind w:left="2160" w:hanging="360"/>
+      </w:pPr>
+      <w:rPr>
+        <w:rFonts w:ascii="Wingdings" w:hAnsi="Wingdings" w:hint="default"/>
+      </w:rPr>
+    </w:lvl>
+    <w:lvl w:ilvl="3" w:tplc="04090001" w:tentative="1">
+      <w:start w:val="1"/>
+      <w:numFmt w:val="bullet"/>
+      <w:lvlText w:val=""/>
+      <w:lvlJc w:val="left"/>
+      <w:pPr>
+        <w:ind w:left="2880" w:hanging="360"/>
+      </w:pPr>
+      <w:rPr>
+        <w:rFonts w:ascii="Symbol" w:hAnsi="Symbol" w:hint="default"/>
+      </w:rPr>
+    </w:lvl>
+    <w:lvl w:ilvl="4" w:tplc="04090003" w:tentative="1">
+      <w:start w:val="1"/>
+      <w:numFmt w:val="bullet"/>
+      <w:lvlText w:val="o"/>
+      <w:lvlJc w:val="left"/>
+      <w:pPr>
+        <w:ind w:left="3600" w:hanging="360"/>
+      </w:pPr>
+      <w:rPr>
+        <w:rFonts w:ascii="Courier New" w:hAnsi="Courier New" w:cs="Courier New" w:hint="default"/>
+      </w:rPr>
+    </w:lvl>
+    <w:lvl w:ilvl="5" w:tplc="04090005" w:tentative="1">
+      <w:start w:val="1"/>
+      <w:numFmt w:val="bullet"/>
+      <w:lvlText w:val=""/>
+      <w:lvlJc w:val="left"/>
+      <w:pPr>
+        <w:ind w:left="4320" w:hanging="360"/>
+      </w:pPr>
+      <w:rPr>
+        <w:rFonts w:ascii="Wingdings" w:hAnsi="Wingdings" w:hint="default"/>
+      </w:rPr>
+    </w:lvl>
+    <w:lvl w:ilvl="6" w:tplc="04090001" w:tentative="1">
+      <w:start w:val="1"/>
+      <w:numFmt w:val="bullet"/>
+      <w:lvlText w:val=""/>
+      <w:lvlJc w:val="left"/>
+      <w:pPr>
+        <w:ind w:left="5040" w:hanging="360"/>
+      </w:pPr>
+      <w:rPr>
+        <w:rFonts w:ascii="Symbol" w:hAnsi="Symbol" w:hint="default"/>
+      </w:rPr>
+    </w:lvl>
+    <w:lvl w:ilvl="7" w:tplc="04090003" w:tentative="1">
+      <w:start w:val="1"/>
+      <w:numFmt w:val="bullet"/>
+      <w:lvlText w:val="o"/>
+      <w:lvlJc w:val="left"/>
+      <w:pPr>
+        <w:ind w:left="5760" w:hanging="360"/>
+      </w:pPr>
+      <w:rPr>
+        <w:rFonts w:ascii="Courier New" w:hAnsi="Courier New" w:cs="Courier New" w:hint="default"/>
+      </w:rPr>
+    </w:lvl>
+    <w:lvl w:ilvl="8" w:tplc="04090005" w:tentative="1">
+      <w:start w:val="1"/>
+      <w:numFmt w:val="bullet"/>
+      <w:lvlText w:val=""/>
+      <w:lvlJc w:val="left"/>
+      <w:pPr>
+        <w:ind w:left="6480" w:hanging="360"/>
+      </w:pPr>
+      <w:rPr>
+        <w:rFonts w:ascii="Wingdings" w:hAnsi="Wingdings" w:hint="default"/>
+      </w:rPr>
+    </w:lvl>
+  </w:abstractNum>
+  <w:abstractNum w:abstractNumId="49">
+    <w:nsid w:val="7E566ABA"/>
+    <w:multiLevelType w:val="hybridMultilevel"/>
+    <w:tmpl w:val="5BC05414"/>
+    <w:lvl w:ilvl="0" w:tplc="04090001">
+      <w:start w:val="1"/>
+      <w:numFmt w:val="bullet"/>
+      <w:lvlText w:val=""/>
+      <w:lvlJc w:val="left"/>
+      <w:pPr>
+        <w:ind w:left="720" w:hanging="360"/>
+      </w:pPr>
+      <w:rPr>
+        <w:rFonts w:ascii="Symbol" w:hAnsi="Symbol" w:hint="default"/>
+      </w:rPr>
+    </w:lvl>
+    <w:lvl w:ilvl="1" w:tplc="04090003" w:tentative="1">
+      <w:start w:val="1"/>
+      <w:numFmt w:val="bullet"/>
+      <w:lvlText w:val="o"/>
+      <w:lvlJc w:val="left"/>
+      <w:pPr>
+        <w:ind w:left="1440" w:hanging="360"/>
+      </w:pPr>
+      <w:rPr>
+        <w:rFonts w:ascii="Courier New" w:hAnsi="Courier New" w:cs="Courier New" w:hint="default"/>
+      </w:rPr>
+    </w:lvl>
+    <w:lvl w:ilvl="2" w:tplc="04090005" w:tentative="1">
+      <w:start w:val="1"/>
+      <w:numFmt w:val="bullet"/>
+      <w:lvlText w:val=""/>
+      <w:lvlJc w:val="left"/>
+      <w:pPr>
+        <w:ind w:left="2160" w:hanging="360"/>
+      </w:pPr>
+      <w:rPr>
+        <w:rFonts w:ascii="Wingdings" w:hAnsi="Wingdings" w:hint="default"/>
+      </w:rPr>
+    </w:lvl>
+    <w:lvl w:ilvl="3" w:tplc="04090001" w:tentative="1">
+      <w:start w:val="1"/>
+      <w:numFmt w:val="bullet"/>
+      <w:lvlText w:val=""/>
+      <w:lvlJc w:val="left"/>
+      <w:pPr>
+        <w:ind w:left="2880" w:hanging="360"/>
+      </w:pPr>
+      <w:rPr>
+        <w:rFonts w:ascii="Symbol" w:hAnsi="Symbol" w:hint="default"/>
+      </w:rPr>
+    </w:lvl>
+    <w:lvl w:ilvl="4" w:tplc="04090003" w:tentative="1">
+      <w:start w:val="1"/>
+      <w:numFmt w:val="bullet"/>
+      <w:lvlText w:val="o"/>
+      <w:lvlJc w:val="left"/>
+      <w:pPr>
+        <w:ind w:left="3600" w:hanging="360"/>
+      </w:pPr>
+      <w:rPr>
+        <w:rFonts w:ascii="Courier New" w:hAnsi="Courier New" w:cs="Courier New" w:hint="default"/>
+      </w:rPr>
+    </w:lvl>
+    <w:lvl w:ilvl="5" w:tplc="04090005" w:tentative="1">
+      <w:start w:val="1"/>
+      <w:numFmt w:val="bullet"/>
+      <w:lvlText w:val=""/>
+      <w:lvlJc w:val="left"/>
+      <w:pPr>
+        <w:ind w:left="4320" w:hanging="360"/>
+      </w:pPr>
+      <w:rPr>
+        <w:rFonts w:ascii="Wingdings" w:hAnsi="Wingdings" w:hint="default"/>
+      </w:rPr>
+    </w:lvl>
+    <w:lvl w:ilvl="6" w:tplc="04090001" w:tentative="1">
+      <w:start w:val="1"/>
+      <w:numFmt w:val="bullet"/>
+      <w:lvlText w:val=""/>
+      <w:lvlJc w:val="left"/>
+      <w:pPr>
+        <w:ind w:left="5040" w:hanging="360"/>
+      </w:pPr>
+      <w:rPr>
+        <w:rFonts w:ascii="Symbol" w:hAnsi="Symbol" w:hint="default"/>
+      </w:rPr>
+    </w:lvl>
+    <w:lvl w:ilvl="7" w:tplc="04090003" w:tentative="1">
+      <w:start w:val="1"/>
+      <w:numFmt w:val="bullet"/>
+      <w:lvlText w:val="o"/>
+      <w:lvlJc w:val="left"/>
+      <w:pPr>
+        <w:ind w:left="5760" w:hanging="360"/>
+      </w:pPr>
+      <w:rPr>
+        <w:rFonts w:ascii="Courier New" w:hAnsi="Courier New" w:cs="Courier New" w:hint="default"/>
+      </w:rPr>
+    </w:lvl>
+    <w:lvl w:ilvl="8" w:tplc="04090005" w:tentative="1">
+      <w:start w:val="1"/>
+      <w:numFmt w:val="bullet"/>
+      <w:lvlText w:val=""/>
+      <w:lvlJc w:val="left"/>
+      <w:pPr>
+        <w:ind w:left="6480" w:hanging="360"/>
+      </w:pPr>
+      <w:rPr>
+        <w:rFonts w:ascii="Wingdings" w:hAnsi="Wingdings" w:hint="default"/>
+      </w:rPr>
+    </w:lvl>
+  </w:abstractNum>
+  <w:abstractNum w:abstractNumId="50">
+    <w:nsid w:val="7EF26D47"/>
+    <w:multiLevelType w:val="hybridMultilevel"/>
+    <w:tmpl w:val="0DB0886A"/>
+    <w:lvl w:ilvl="0" w:tplc="04090001">
+      <w:start w:val="1"/>
+      <w:numFmt w:val="bullet"/>
+      <w:lvlText w:val=""/>
+      <w:lvlJc w:val="left"/>
+      <w:pPr>
+        <w:ind w:left="720" w:hanging="360"/>
+      </w:pPr>
+      <w:rPr>
+        <w:rFonts w:ascii="Symbol" w:hAnsi="Symbol" w:hint="default"/>
+      </w:rPr>
+    </w:lvl>
+    <w:lvl w:ilvl="1" w:tplc="04090003">
+      <w:start w:val="1"/>
+      <w:numFmt w:val="bullet"/>
+      <w:lvlText w:val="o"/>
+      <w:lvlJc w:val="left"/>
+      <w:pPr>
+        <w:ind w:left="1440" w:hanging="360"/>
+      </w:pPr>
+      <w:rPr>
+        <w:rFonts w:ascii="Courier New" w:hAnsi="Courier New" w:cs="Courier New" w:hint="default"/>
+      </w:rPr>
+    </w:lvl>
+    <w:lvl w:ilvl="2" w:tplc="04090005">
       <w:start w:val="1"/>
       <w:numFmt w:val="bullet"/>
       <w:lvlText w:val=""/>
@@ -11343,119 +14928,156 @@
     <w:abstractNumId w:val="2"/>
   </w:num>
   <w:num w:numId="2">
+    <w:abstractNumId w:val="15"/>
+  </w:num>
+  <w:num w:numId="3">
+    <w:abstractNumId w:val="8"/>
+  </w:num>
+  <w:num w:numId="4">
     <w:abstractNumId w:val="14"/>
   </w:num>
-  <w:num w:numId="3">
-    <w:abstractNumId w:val="7"/>
+  <w:num w:numId="5">
+    <w:abstractNumId w:val="30"/>
   </w:num>
-  <w:num w:numId="4">
+  <w:num w:numId="6">
+    <w:abstractNumId w:val="18"/>
+  </w:num>
+  <w:num w:numId="7">
     <w:abstractNumId w:val="13"/>
   </w:num>
-  <w:num w:numId="5">
-    <w:abstractNumId w:val="27"/>
-  </w:num>
-  <w:num w:numId="6">
+  <w:num w:numId="8">
     <w:abstractNumId w:val="16"/>
   </w:num>
-  <w:num w:numId="7">
-    <w:abstractNumId w:val="12"/>
-  </w:num>
-  <w:num w:numId="8">
-    <w:abstractNumId w:val="15"/>
-  </w:num>
   <w:num w:numId="9">
-    <w:abstractNumId w:val="17"/>
+    <w:abstractNumId w:val="19"/>
   </w:num>
   <w:num w:numId="10">
-    <w:abstractNumId w:val="22"/>
+    <w:abstractNumId w:val="24"/>
   </w:num>
   <w:num w:numId="11">
-    <w:abstractNumId w:val="9"/>
+    <w:abstractNumId w:val="10"/>
   </w:num>
   <w:num w:numId="12">
-    <w:abstractNumId w:val="5"/>
+    <w:abstractNumId w:val="6"/>
   </w:num>
   <w:num w:numId="13">
-    <w:abstractNumId w:val="3"/>
+    <w:abstractNumId w:val="4"/>
   </w:num>
   <w:num w:numId="14">
-    <w:abstractNumId w:val="37"/>
+    <w:abstractNumId w:val="46"/>
   </w:num>
   <w:num w:numId="15">
     <w:abstractNumId w:val="1"/>
   </w:num>
   <w:num w:numId="16">
-    <w:abstractNumId w:val="6"/>
+    <w:abstractNumId w:val="7"/>
   </w:num>
   <w:num w:numId="17">
+    <w:abstractNumId w:val="22"/>
+  </w:num>
+  <w:num w:numId="18">
+    <w:abstractNumId w:val="9"/>
+  </w:num>
+  <w:num w:numId="19">
+    <w:abstractNumId w:val="32"/>
+  </w:num>
+  <w:num w:numId="20">
+    <w:abstractNumId w:val="39"/>
+  </w:num>
+  <w:num w:numId="21">
+    <w:abstractNumId w:val="44"/>
+  </w:num>
+  <w:num w:numId="22">
+    <w:abstractNumId w:val="35"/>
+  </w:num>
+  <w:num w:numId="23">
+    <w:abstractNumId w:val="21"/>
+  </w:num>
+  <w:num w:numId="24">
+    <w:abstractNumId w:val="31"/>
+  </w:num>
+  <w:num w:numId="25">
+    <w:abstractNumId w:val="28"/>
+  </w:num>
+  <w:num w:numId="26">
+    <w:abstractNumId w:val="25"/>
+  </w:num>
+  <w:num w:numId="27">
+    <w:abstractNumId w:val="23"/>
+  </w:num>
+  <w:num w:numId="28">
+    <w:abstractNumId w:val="34"/>
+  </w:num>
+  <w:num w:numId="29">
+    <w:abstractNumId w:val="47"/>
+  </w:num>
+  <w:num w:numId="30">
+    <w:abstractNumId w:val="5"/>
+  </w:num>
+  <w:num w:numId="31">
+    <w:abstractNumId w:val="45"/>
+  </w:num>
+  <w:num w:numId="32">
+    <w:abstractNumId w:val="33"/>
+  </w:num>
+  <w:num w:numId="33">
     <w:abstractNumId w:val="20"/>
   </w:num>
-  <w:num w:numId="18">
-    <w:abstractNumId w:val="8"/>
+  <w:num w:numId="34">
+    <w:abstractNumId w:val="26"/>
   </w:num>
-  <w:num w:numId="19">
+  <w:num w:numId="35">
+    <w:abstractNumId w:val="12"/>
+  </w:num>
+  <w:num w:numId="36">
+    <w:abstractNumId w:val="40"/>
+  </w:num>
+  <w:num w:numId="37">
+    <w:abstractNumId w:val="0"/>
+  </w:num>
+  <w:num w:numId="38">
+    <w:abstractNumId w:val="27"/>
+  </w:num>
+  <w:num w:numId="39">
+    <w:abstractNumId w:val="41"/>
+  </w:num>
+  <w:num w:numId="40">
+    <w:abstractNumId w:val="50"/>
+  </w:num>
+  <w:num w:numId="41">
+    <w:abstractNumId w:val="48"/>
+  </w:num>
+  <w:num w:numId="42">
+    <w:abstractNumId w:val="38"/>
+  </w:num>
+  <w:num w:numId="43">
+    <w:abstractNumId w:val="3"/>
+  </w:num>
+  <w:num w:numId="44">
     <w:abstractNumId w:val="29"/>
   </w:num>
-  <w:num w:numId="20">
-    <w:abstractNumId w:val="33"/>
+  <w:num w:numId="45">
+    <w:abstractNumId w:val="42"/>
   </w:num>
-  <w:num w:numId="21">
-    <w:abstractNumId w:val="35"/>
+  <w:num w:numId="46">
+    <w:abstractNumId w:val="17"/>
   </w:num>
-  <w:num w:numId="22">
-    <w:abstractNumId w:val="32"/>
+  <w:num w:numId="47">
+    <w:abstractNumId w:val="37"/>
   </w:num>
-  <w:num w:numId="23">
-    <w:abstractNumId w:val="19"/>
+  <w:num w:numId="48">
+    <w:abstractNumId w:val="43"/>
   </w:num>
-  <w:num w:numId="24">
-    <w:abstractNumId w:val="28"/>
+  <w:num w:numId="49">
+    <w:abstractNumId w:val="49"/>
   </w:num>
-  <w:num w:numId="25">
-    <w:abstractNumId w:val="26"/>
-  </w:num>
-  <w:num w:numId="26">
-    <w:abstractNumId w:val="23"/>
-  </w:num>
-  <w:num w:numId="27">
-    <w:abstractNumId w:val="21"/>
-  </w:num>
-  <w:num w:numId="28">
-    <w:abstractNumId w:val="31"/>
-  </w:num>
-  <w:num w:numId="29">
-    <w:abstractNumId w:val="38"/>
-  </w:num>
-  <w:num w:numId="30">
-    <w:abstractNumId w:val="4"/>
-  </w:num>
-  <w:num w:numId="31">
+  <w:num w:numId="50">
     <w:abstractNumId w:val="36"/>
   </w:num>
-  <w:num w:numId="32">
-    <w:abstractNumId w:val="10"/>
-  </w:num>
-  <w:num w:numId="33">
-    <w:abstractNumId w:val="30"/>
-  </w:num>
-  <w:num w:numId="34">
-    <w:abstractNumId w:val="18"/>
-  </w:num>
-  <w:num w:numId="35">
-    <w:abstractNumId w:val="24"/>
-  </w:num>
-  <w:num w:numId="36">
+  <w:num w:numId="51">
     <w:abstractNumId w:val="11"/>
   </w:num>
-  <w:num w:numId="37">
-    <w:abstractNumId w:val="34"/>
-  </w:num>
-  <w:num w:numId="38">
-    <w:abstractNumId w:val="0"/>
-  </w:num>
-  <w:num w:numId="39">
-    <w:abstractNumId w:val="25"/>
-  </w:num>
+  <w:numIdMacAtCleanup w:val="50"/>
 </w:numbering>
 </file>
 

</xml_diff>

<commit_message>
finish route53, start DB
</commit_message>
<xml_diff>
--- a/AWS/A Cloud Guru AWS CSAA.docx
+++ b/AWS/A Cloud Guru AWS CSAA.docx
@@ -4633,7 +4633,15 @@
     <w:p/>
     <w:p/>
     <w:p>
-      <w:r>
+      <w:pPr>
+        <w:rPr>
+          <w:b/>
+        </w:rPr>
+      </w:pPr>
+      <w:r>
+        <w:rPr>
+          <w:b/>
+        </w:rPr>
         <w:t>Summary:</w:t>
       </w:r>
     </w:p>
@@ -9146,8 +9154,779 @@
         </w:rPr>
         <w:t xml:space="preserve"> Always choose Alias record over CNAME.</w:t>
       </w:r>
+    </w:p>
+    <w:p>
+      <w:pPr>
+        <w:rPr>
+          <w:b/>
+        </w:rPr>
+      </w:pPr>
+    </w:p>
+    <w:p>
+      <w:pPr>
+        <w:rPr>
+          <w:b/>
+        </w:rPr>
+      </w:pPr>
+    </w:p>
+    <w:p/>
+    <w:p>
+      <w:r>
+        <w:t>Lab 1 Register a Domain Name:</w:t>
+      </w:r>
+    </w:p>
+    <w:p/>
+    <w:p>
+      <w:r>
+        <w:t>You c</w:t>
+      </w:r>
+      <w:r>
+        <w:t xml:space="preserve">an register a domain name through AWS. </w:t>
+      </w:r>
+      <w:r>
+        <w:t xml:space="preserve">Registration could take up to 3 days to be completed. </w:t>
+      </w:r>
+      <w:r>
+        <w:t>Comes with associated NS</w:t>
+      </w:r>
+      <w:r>
+        <w:t>/SOA</w:t>
+      </w:r>
+      <w:r>
+        <w:t xml:space="preserve"> records.</w:t>
+      </w:r>
+      <w:r>
+        <w:t xml:space="preserve"> Comes with different top level domain names. </w:t>
+      </w:r>
+    </w:p>
+    <w:p/>
+    <w:p/>
+    <w:p>
+      <w:r>
+        <w:t>Lab 2 Setup our EC2 instances Lab:</w:t>
+      </w:r>
+    </w:p>
+    <w:p/>
+    <w:p>
+      <w:r>
+        <w:t xml:space="preserve">2 EC2 with </w:t>
+      </w:r>
+      <w:r>
+        <w:t xml:space="preserve">1 ELB in one region. </w:t>
+      </w:r>
+      <w:r>
+        <w:t xml:space="preserve">1 EC2 instance with 1 ELB in another region. </w:t>
+      </w:r>
+    </w:p>
+    <w:p/>
+    <w:p>
+      <w:pPr>
+        <w:tabs>
+          <w:tab w:val="left" w:pos="916"/>
+          <w:tab w:val="left" w:pos="1832"/>
+          <w:tab w:val="left" w:pos="2748"/>
+          <w:tab w:val="left" w:pos="3664"/>
+          <w:tab w:val="left" w:pos="4580"/>
+          <w:tab w:val="left" w:pos="5496"/>
+          <w:tab w:val="left" w:pos="6412"/>
+          <w:tab w:val="left" w:pos="7328"/>
+          <w:tab w:val="left" w:pos="8244"/>
+          <w:tab w:val="left" w:pos="9160"/>
+          <w:tab w:val="left" w:pos="10076"/>
+          <w:tab w:val="left" w:pos="10992"/>
+          <w:tab w:val="left" w:pos="11908"/>
+          <w:tab w:val="left" w:pos="12824"/>
+          <w:tab w:val="left" w:pos="13740"/>
+          <w:tab w:val="left" w:pos="14656"/>
+        </w:tabs>
+        <w:rPr>
+          <w:rFonts w:ascii="Courier New" w:hAnsi="Courier New" w:cs="Courier New"/>
+          <w:color w:val="000000"/>
+          <w:sz w:val="20"/>
+          <w:szCs w:val="20"/>
+        </w:rPr>
+      </w:pPr>
+      <w:r>
+        <w:rPr>
+          <w:rFonts w:ascii="Courier New" w:hAnsi="Courier New" w:cs="Courier New"/>
+          <w:color w:val="000000"/>
+          <w:sz w:val="20"/>
+          <w:szCs w:val="20"/>
+        </w:rPr>
+        <w:t>#!/bin/bash</w:t>
+      </w:r>
+    </w:p>
+    <w:p>
+      <w:pPr>
+        <w:tabs>
+          <w:tab w:val="left" w:pos="916"/>
+          <w:tab w:val="left" w:pos="1832"/>
+          <w:tab w:val="left" w:pos="2748"/>
+          <w:tab w:val="left" w:pos="3664"/>
+          <w:tab w:val="left" w:pos="4580"/>
+          <w:tab w:val="left" w:pos="5496"/>
+          <w:tab w:val="left" w:pos="6412"/>
+          <w:tab w:val="left" w:pos="7328"/>
+          <w:tab w:val="left" w:pos="8244"/>
+          <w:tab w:val="left" w:pos="9160"/>
+          <w:tab w:val="left" w:pos="10076"/>
+          <w:tab w:val="left" w:pos="10992"/>
+          <w:tab w:val="left" w:pos="11908"/>
+          <w:tab w:val="left" w:pos="12824"/>
+          <w:tab w:val="left" w:pos="13740"/>
+          <w:tab w:val="left" w:pos="14656"/>
+        </w:tabs>
+        <w:rPr>
+          <w:rFonts w:ascii="Courier New" w:hAnsi="Courier New" w:cs="Courier New"/>
+          <w:color w:val="000000"/>
+          <w:sz w:val="20"/>
+          <w:szCs w:val="20"/>
+        </w:rPr>
+      </w:pPr>
+      <w:r>
+        <w:rPr>
+          <w:rFonts w:ascii="Courier New" w:hAnsi="Courier New" w:cs="Courier New"/>
+          <w:color w:val="000000"/>
+          <w:sz w:val="20"/>
+          <w:szCs w:val="20"/>
+        </w:rPr>
+        <w:t>yum update -y</w:t>
+      </w:r>
+    </w:p>
+    <w:p>
+      <w:pPr>
+        <w:tabs>
+          <w:tab w:val="left" w:pos="916"/>
+          <w:tab w:val="left" w:pos="1832"/>
+          <w:tab w:val="left" w:pos="2748"/>
+          <w:tab w:val="left" w:pos="3664"/>
+          <w:tab w:val="left" w:pos="4580"/>
+          <w:tab w:val="left" w:pos="5496"/>
+          <w:tab w:val="left" w:pos="6412"/>
+          <w:tab w:val="left" w:pos="7328"/>
+          <w:tab w:val="left" w:pos="8244"/>
+          <w:tab w:val="left" w:pos="9160"/>
+          <w:tab w:val="left" w:pos="10076"/>
+          <w:tab w:val="left" w:pos="10992"/>
+          <w:tab w:val="left" w:pos="11908"/>
+          <w:tab w:val="left" w:pos="12824"/>
+          <w:tab w:val="left" w:pos="13740"/>
+          <w:tab w:val="left" w:pos="14656"/>
+        </w:tabs>
+        <w:rPr>
+          <w:rFonts w:ascii="Courier New" w:hAnsi="Courier New" w:cs="Courier New"/>
+          <w:color w:val="000000"/>
+          <w:sz w:val="20"/>
+          <w:szCs w:val="20"/>
+        </w:rPr>
+      </w:pPr>
+      <w:r>
+        <w:rPr>
+          <w:rFonts w:ascii="Courier New" w:hAnsi="Courier New" w:cs="Courier New"/>
+          <w:color w:val="000000"/>
+          <w:sz w:val="20"/>
+          <w:szCs w:val="20"/>
+        </w:rPr>
+        <w:t>yum install httpd24 -y</w:t>
+      </w:r>
+    </w:p>
+    <w:p>
+      <w:pPr>
+        <w:tabs>
+          <w:tab w:val="left" w:pos="916"/>
+          <w:tab w:val="left" w:pos="1832"/>
+          <w:tab w:val="left" w:pos="2748"/>
+          <w:tab w:val="left" w:pos="3664"/>
+          <w:tab w:val="left" w:pos="4580"/>
+          <w:tab w:val="left" w:pos="5496"/>
+          <w:tab w:val="left" w:pos="6412"/>
+          <w:tab w:val="left" w:pos="7328"/>
+          <w:tab w:val="left" w:pos="8244"/>
+          <w:tab w:val="left" w:pos="9160"/>
+          <w:tab w:val="left" w:pos="10076"/>
+          <w:tab w:val="left" w:pos="10992"/>
+          <w:tab w:val="left" w:pos="11908"/>
+          <w:tab w:val="left" w:pos="12824"/>
+          <w:tab w:val="left" w:pos="13740"/>
+          <w:tab w:val="left" w:pos="14656"/>
+        </w:tabs>
+        <w:rPr>
+          <w:rFonts w:ascii="Courier New" w:hAnsi="Courier New" w:cs="Courier New"/>
+          <w:color w:val="000000"/>
+          <w:sz w:val="20"/>
+          <w:szCs w:val="20"/>
+        </w:rPr>
+      </w:pPr>
+      <w:r>
+        <w:rPr>
+          <w:rFonts w:ascii="Courier New" w:hAnsi="Courier New" w:cs="Courier New"/>
+          <w:color w:val="000000"/>
+          <w:sz w:val="20"/>
+          <w:szCs w:val="20"/>
+        </w:rPr>
+        <w:t>service httpd start</w:t>
+      </w:r>
+    </w:p>
+    <w:p>
+      <w:pPr>
+        <w:tabs>
+          <w:tab w:val="left" w:pos="916"/>
+          <w:tab w:val="left" w:pos="1832"/>
+          <w:tab w:val="left" w:pos="2748"/>
+          <w:tab w:val="left" w:pos="3664"/>
+          <w:tab w:val="left" w:pos="4580"/>
+          <w:tab w:val="left" w:pos="5496"/>
+          <w:tab w:val="left" w:pos="6412"/>
+          <w:tab w:val="left" w:pos="7328"/>
+          <w:tab w:val="left" w:pos="8244"/>
+          <w:tab w:val="left" w:pos="9160"/>
+          <w:tab w:val="left" w:pos="10076"/>
+          <w:tab w:val="left" w:pos="10992"/>
+          <w:tab w:val="left" w:pos="11908"/>
+          <w:tab w:val="left" w:pos="12824"/>
+          <w:tab w:val="left" w:pos="13740"/>
+          <w:tab w:val="left" w:pos="14656"/>
+        </w:tabs>
+        <w:rPr>
+          <w:rFonts w:ascii="Courier New" w:hAnsi="Courier New" w:cs="Courier New"/>
+          <w:color w:val="000000"/>
+          <w:sz w:val="20"/>
+          <w:szCs w:val="20"/>
+        </w:rPr>
+      </w:pPr>
+      <w:r>
+        <w:rPr>
+          <w:rFonts w:ascii="Courier New" w:hAnsi="Courier New" w:cs="Courier New"/>
+          <w:color w:val="000000"/>
+          <w:sz w:val="20"/>
+          <w:szCs w:val="20"/>
+        </w:rPr>
+        <w:t>chkconfig httpd on</w:t>
+      </w:r>
+    </w:p>
+    <w:p>
+      <w:pPr>
+        <w:tabs>
+          <w:tab w:val="left" w:pos="916"/>
+          <w:tab w:val="left" w:pos="1832"/>
+          <w:tab w:val="left" w:pos="2748"/>
+          <w:tab w:val="left" w:pos="3664"/>
+          <w:tab w:val="left" w:pos="4580"/>
+          <w:tab w:val="left" w:pos="5496"/>
+          <w:tab w:val="left" w:pos="6412"/>
+          <w:tab w:val="left" w:pos="7328"/>
+          <w:tab w:val="left" w:pos="8244"/>
+          <w:tab w:val="left" w:pos="9160"/>
+          <w:tab w:val="left" w:pos="10076"/>
+          <w:tab w:val="left" w:pos="10992"/>
+          <w:tab w:val="left" w:pos="11908"/>
+          <w:tab w:val="left" w:pos="12824"/>
+          <w:tab w:val="left" w:pos="13740"/>
+          <w:tab w:val="left" w:pos="14656"/>
+        </w:tabs>
+        <w:rPr>
+          <w:rFonts w:ascii="Courier New" w:hAnsi="Courier New" w:cs="Courier New"/>
+          <w:color w:val="000000"/>
+          <w:sz w:val="20"/>
+          <w:szCs w:val="20"/>
+        </w:rPr>
+      </w:pPr>
+      <w:r>
+        <w:rPr>
+          <w:rFonts w:ascii="Courier New" w:hAnsi="Courier New" w:cs="Courier New"/>
+          <w:color w:val="000000"/>
+          <w:sz w:val="20"/>
+          <w:szCs w:val="20"/>
+        </w:rPr>
+        <w:t>echo "&lt;html&gt;&lt;body&gt;&lt;h1&gt;Hello Cloud Gurus, this is X&lt;/h1&gt;&lt;/body&gt;&lt;/html&gt;" &gt; /var/www/html/index.html</w:t>
+      </w:r>
+    </w:p>
+    <w:p/>
+    <w:p>
+      <w:r>
+        <w:t>Lab 3 Simple Routing Policy:</w:t>
+      </w:r>
+    </w:p>
+    <w:p/>
+    <w:p>
+      <w:r>
+        <w:rPr>
+          <w:b/>
+        </w:rPr>
+        <w:t>Simple</w:t>
+      </w:r>
+      <w:r>
+        <w:t xml:space="preserve"> – default routing policy when you create a new record set. </w:t>
+      </w:r>
+      <w:r>
+        <w:t>No failover, etc.</w:t>
+      </w:r>
+      <w:r>
+        <w:t xml:space="preserve"> Round Robin. </w:t>
+      </w:r>
+    </w:p>
+    <w:p>
+      <w:r>
+        <w:rPr>
+          <w:b/>
+        </w:rPr>
+        <w:t>Naked domain</w:t>
+      </w:r>
+      <w:r>
+        <w:t xml:space="preserve"> – alias record. </w:t>
+      </w:r>
+    </w:p>
+    <w:p/>
+    <w:p/>
+    <w:p>
+      <w:r>
+        <w:t>Lab 4 Weighted Routing Policy:</w:t>
+      </w:r>
+    </w:p>
+    <w:p/>
+    <w:p>
+      <w:r>
+        <w:rPr>
+          <w:b/>
+        </w:rPr>
+        <w:t>Weighted</w:t>
+      </w:r>
+      <w:r>
+        <w:rPr>
+          <w:b/>
+        </w:rPr>
+        <w:t xml:space="preserve"> </w:t>
+      </w:r>
+      <w:r>
+        <w:t>–</w:t>
+      </w:r>
+      <w:r>
+        <w:t xml:space="preserve"> </w:t>
+      </w:r>
+      <w:r>
+        <w:t>let you split your traffic based on different weights assigned. Weights it over the length of the day.</w:t>
+      </w:r>
+      <w:r>
+        <w:t xml:space="preserve"> </w:t>
+      </w:r>
+    </w:p>
+    <w:p/>
+    <w:p/>
+    <w:p>
+      <w:r>
+        <w:t>Lab 5 Latency Routing Policy:</w:t>
+      </w:r>
+    </w:p>
+    <w:p/>
+    <w:p>
+      <w:r>
+        <w:rPr>
+          <w:b/>
+        </w:rPr>
+        <w:t>Latency</w:t>
+      </w:r>
+      <w:r>
+        <w:t xml:space="preserve"> – allows you to route your traffic based on the lowest network latency for your end user.</w:t>
+      </w:r>
+      <w:r>
+        <w:t xml:space="preserve"> Selects the region based on the lowest latency. </w:t>
+      </w:r>
+      <w:r>
+        <w:t xml:space="preserve">VyprVPN. </w:t>
+      </w:r>
+    </w:p>
+    <w:p/>
+    <w:p/>
+    <w:p>
+      <w:r>
+        <w:t xml:space="preserve">Lab 6 </w:t>
+      </w:r>
+      <w:r>
+        <w:t>Failover Routing Policy:</w:t>
+      </w:r>
+    </w:p>
+    <w:p/>
+    <w:p>
+      <w:r>
+        <w:rPr>
+          <w:b/>
+        </w:rPr>
+        <w:t>Failover</w:t>
+      </w:r>
+      <w:r>
+        <w:t xml:space="preserve"> – used for when you want to create an active/passive setup. Route 53 will monitor the primary site with a health check. </w:t>
+      </w:r>
+      <w:r>
+        <w:t xml:space="preserve">Healthchecks can be done by domain names or paths. </w:t>
+      </w:r>
+    </w:p>
+    <w:p/>
+    <w:p/>
+    <w:p>
+      <w:r>
+        <w:t>Lab 7 Geolocation Routing Policy:</w:t>
+      </w:r>
+    </w:p>
+    <w:p/>
+    <w:p>
+      <w:r>
+        <w:rPr>
+          <w:b/>
+        </w:rPr>
+        <w:t>Geolocation</w:t>
+      </w:r>
+      <w:r>
+        <w:t xml:space="preserve"> – </w:t>
+      </w:r>
+      <w:r>
+        <w:t>let’s</w:t>
+      </w:r>
+      <w:r>
+        <w:t xml:space="preserve"> you choose where your traffic will be sent based on the geographic location of your users. </w:t>
+      </w:r>
+      <w:r>
+        <w:t xml:space="preserve">Default – means everywhere else. </w:t>
+      </w:r>
+    </w:p>
+    <w:p/>
+    <w:p/>
+    <w:p>
+      <w:pPr>
+        <w:rPr>
+          <w:b/>
+        </w:rPr>
+      </w:pPr>
+      <w:r>
+        <w:rPr>
+          <w:b/>
+        </w:rPr>
+        <w:t>Summary:</w:t>
+      </w:r>
+    </w:p>
+    <w:p/>
+    <w:p>
+      <w:pPr>
+        <w:rPr>
+          <w:b/>
+        </w:rPr>
+      </w:pPr>
+      <w:r>
+        <w:rPr>
+          <w:b/>
+        </w:rPr>
+        <w:t xml:space="preserve">ELB don’t have public IP’s. AWS takes care of that. Found by domain name. </w:t>
+      </w:r>
+    </w:p>
+    <w:p>
+      <w:pPr>
+        <w:rPr>
+          <w:b/>
+        </w:rPr>
+      </w:pPr>
+      <w:r>
+        <w:rPr>
+          <w:b/>
+        </w:rPr>
+        <w:t xml:space="preserve">Know Alias and CNAME record. </w:t>
+      </w:r>
+      <w:r>
+        <w:rPr>
+          <w:b/>
+        </w:rPr>
+        <w:t xml:space="preserve">Always choose alias record over CNAME. </w:t>
+      </w:r>
+    </w:p>
+    <w:p>
+      <w:pPr>
+        <w:rPr>
+          <w:b/>
+        </w:rPr>
+      </w:pPr>
+      <w:r>
+        <w:rPr>
+          <w:b/>
+        </w:rPr>
+        <w:t xml:space="preserve">Know Routing policies. </w:t>
+      </w:r>
+      <w:r>
+        <w:rPr>
+          <w:b/>
+        </w:rPr>
+        <w:t>Read FAQ on Route 53.</w:t>
+      </w:r>
+    </w:p>
+    <w:p>
+      <w:pPr>
+        <w:rPr>
+          <w:b/>
+        </w:rPr>
+      </w:pPr>
+    </w:p>
+    <w:p>
+      <w:pPr>
+        <w:rPr>
+          <w:b/>
+        </w:rPr>
+      </w:pPr>
+    </w:p>
+    <w:p>
+      <w:pPr>
+        <w:rPr>
+          <w:b/>
+        </w:rPr>
+      </w:pPr>
+    </w:p>
+    <w:p>
+      <w:pPr>
+        <w:rPr>
+          <w:b/>
+        </w:rPr>
+      </w:pPr>
+      <w:r>
+        <w:rPr>
+          <w:b/>
+        </w:rPr>
+        <w:t>Databases 101</w:t>
+      </w:r>
+    </w:p>
+    <w:p>
+      <w:pPr>
+        <w:rPr>
+          <w:b/>
+        </w:rPr>
+      </w:pPr>
+    </w:p>
+    <w:p>
+      <w:pPr>
+        <w:rPr>
+          <w:b/>
+        </w:rPr>
+      </w:pPr>
+      <w:r>
+        <w:rPr>
+          <w:b/>
+        </w:rPr>
+        <w:t>Relational database</w:t>
+      </w:r>
+      <w:r>
+        <w:t xml:space="preserve"> – based on columns, databases, rows, fields, records. Each field contains the same type of information. </w:t>
+      </w:r>
+      <w:r>
+        <w:t xml:space="preserve">Different types like SQL, Oracle, MySQL, PostgreSQL, Aurora, MariaDB. </w:t>
+      </w:r>
+      <w:r>
+        <w:rPr>
+          <w:b/>
+        </w:rPr>
+        <w:t>Read the FAQ of databases.</w:t>
+      </w:r>
+    </w:p>
+    <w:p>
+      <w:pPr>
+        <w:rPr>
+          <w:b/>
+        </w:rPr>
+      </w:pPr>
+    </w:p>
+    <w:p>
+      <w:r>
+        <w:rPr>
+          <w:b/>
+        </w:rPr>
+        <w:t xml:space="preserve">Non Relational Databases – </w:t>
+      </w:r>
+      <w:r>
+        <w:t xml:space="preserve">CouchDB, MongoDB. Document oriented databases. </w:t>
+      </w:r>
+    </w:p>
+    <w:p>
+      <w:pPr>
+        <w:pStyle w:val="ListParagraph"/>
+        <w:numPr>
+          <w:ilvl w:val="0"/>
+          <w:numId w:val="51"/>
+        </w:numPr>
+      </w:pPr>
+      <w:r>
+        <w:t>Database</w:t>
+      </w:r>
+    </w:p>
+    <w:p>
+      <w:pPr>
+        <w:pStyle w:val="ListParagraph"/>
+        <w:numPr>
+          <w:ilvl w:val="1"/>
+          <w:numId w:val="51"/>
+        </w:numPr>
+      </w:pPr>
+      <w:r>
+        <w:t>Collection = Table</w:t>
+      </w:r>
+    </w:p>
+    <w:p>
+      <w:pPr>
+        <w:pStyle w:val="ListParagraph"/>
+        <w:numPr>
+          <w:ilvl w:val="1"/>
+          <w:numId w:val="51"/>
+        </w:numPr>
+      </w:pPr>
+      <w:r>
+        <w:t>Document = Row</w:t>
+      </w:r>
+    </w:p>
+    <w:p>
+      <w:pPr>
+        <w:pStyle w:val="ListParagraph"/>
+        <w:numPr>
+          <w:ilvl w:val="1"/>
+          <w:numId w:val="51"/>
+        </w:numPr>
+      </w:pPr>
+      <w:r>
+        <w:lastRenderedPageBreak/>
+        <w:t>Key Value Pairs = Fields</w:t>
+      </w:r>
+    </w:p>
+    <w:p>
+      <w:pPr>
+        <w:pStyle w:val="ListParagraph"/>
+        <w:numPr>
+          <w:ilvl w:val="0"/>
+          <w:numId w:val="51"/>
+        </w:numPr>
+      </w:pPr>
+      <w:r>
+        <w:t>JSON based with {}</w:t>
+      </w:r>
+    </w:p>
+    <w:p>
+      <w:pPr>
+        <w:pStyle w:val="ListParagraph"/>
+        <w:numPr>
+          <w:ilvl w:val="0"/>
+          <w:numId w:val="51"/>
+        </w:numPr>
+      </w:pPr>
+      <w:r>
+        <w:t>DynamoDB – No SQL</w:t>
+      </w:r>
       <w:bookmarkStart w:id="0" w:name="_GoBack"/>
       <w:bookmarkEnd w:id="0"/>
+    </w:p>
+    <w:p/>
+    <w:p>
+      <w:r>
+        <w:rPr>
+          <w:b/>
+        </w:rPr>
+        <w:t>Data warehousing</w:t>
+      </w:r>
+      <w:r>
+        <w:t xml:space="preserve"> – used with business intelligence. Used to pull in very large and compelx data sets. Usually used by management to do queries. SQL, SAP, Jaspersoft,etc</w:t>
+      </w:r>
+    </w:p>
+    <w:p>
+      <w:pPr>
+        <w:pStyle w:val="ListParagraph"/>
+        <w:numPr>
+          <w:ilvl w:val="0"/>
+          <w:numId w:val="52"/>
+        </w:numPr>
+      </w:pPr>
+      <w:r>
+        <w:t xml:space="preserve">OLTP (Online Transaction Processing) </w:t>
+      </w:r>
+      <w:r>
+        <w:t>- RDS</w:t>
+      </w:r>
+    </w:p>
+    <w:p>
+      <w:pPr>
+        <w:pStyle w:val="ListParagraph"/>
+        <w:numPr>
+          <w:ilvl w:val="0"/>
+          <w:numId w:val="52"/>
+        </w:numPr>
+      </w:pPr>
+      <w:r>
+        <w:t>OLAP (Online Analytics Processing)</w:t>
+      </w:r>
+      <w:r>
+        <w:t xml:space="preserve"> - Redshift</w:t>
+      </w:r>
+    </w:p>
+    <w:p>
+      <w:pPr>
+        <w:pStyle w:val="ListParagraph"/>
+        <w:numPr>
+          <w:ilvl w:val="0"/>
+          <w:numId w:val="52"/>
+        </w:numPr>
+      </w:pPr>
+      <w:r>
+        <w:t>Uses different database and infrastructure architecture as part of data warehousing</w:t>
+      </w:r>
+    </w:p>
+    <w:p/>
+    <w:p>
+      <w:r>
+        <w:rPr>
+          <w:b/>
+        </w:rPr>
+        <w:t>ElastiCache</w:t>
+      </w:r>
+      <w:r>
+        <w:t xml:space="preserve"> – web service that makes it easy to deploy, operate, and scale an in-memory cache in the cloud. Service improves the performance of web applications by allowing you to retrieve information from fast, managed, in-memory cahces, instead of relying entirely on slower disk-based databases. </w:t>
+      </w:r>
+    </w:p>
+    <w:p>
+      <w:pPr>
+        <w:pStyle w:val="ListParagraph"/>
+        <w:numPr>
+          <w:ilvl w:val="0"/>
+          <w:numId w:val="53"/>
+        </w:numPr>
+      </w:pPr>
+      <w:r>
+        <w:t>Emcached</w:t>
+      </w:r>
+    </w:p>
+    <w:p>
+      <w:pPr>
+        <w:pStyle w:val="ListParagraph"/>
+        <w:numPr>
+          <w:ilvl w:val="0"/>
+          <w:numId w:val="53"/>
+        </w:numPr>
+      </w:pPr>
+      <w:r>
+        <w:t>Redis</w:t>
+      </w:r>
+    </w:p>
+    <w:p/>
+    <w:p>
+      <w:r>
+        <w:rPr>
+          <w:b/>
+        </w:rPr>
+        <w:t>DMS (Database Migration Service)</w:t>
+      </w:r>
+      <w:r>
+        <w:t xml:space="preserve"> – allows you to migrate your production database to AWS. Once the migration has started, AWS manages all the complexities of the migration process like data type transformation, compression, and parallel transfer while ensuring that data changes to the source database that occur during the migration process are automatically replicated to the target.</w:t>
+      </w:r>
+    </w:p>
+    <w:p>
+      <w:pPr>
+        <w:pStyle w:val="ListParagraph"/>
+        <w:numPr>
+          <w:ilvl w:val="0"/>
+          <w:numId w:val="54"/>
+        </w:numPr>
+      </w:pPr>
+      <w:r>
+        <w:t>Schema conversion tool – converts the source database schema and majority of the custom code, including views, stored procedures, and functions, to a format compatible with the target database.</w:t>
+      </w:r>
     </w:p>
     <w:sectPr>
       <w:pgSz w:w="12240" w:h="15840"/>
@@ -9953,6 +10732,119 @@
     </w:lvl>
   </w:abstractNum>
   <w:abstractNum w:abstractNumId="7">
+    <w:nsid w:val="1BF1118D"/>
+    <w:multiLevelType w:val="hybridMultilevel"/>
+    <w:tmpl w:val="1FF6A40C"/>
+    <w:lvl w:ilvl="0" w:tplc="04090001">
+      <w:start w:val="1"/>
+      <w:numFmt w:val="bullet"/>
+      <w:lvlText w:val=""/>
+      <w:lvlJc w:val="left"/>
+      <w:pPr>
+        <w:ind w:left="720" w:hanging="360"/>
+      </w:pPr>
+      <w:rPr>
+        <w:rFonts w:ascii="Symbol" w:hAnsi="Symbol" w:hint="default"/>
+      </w:rPr>
+    </w:lvl>
+    <w:lvl w:ilvl="1" w:tplc="04090003" w:tentative="1">
+      <w:start w:val="1"/>
+      <w:numFmt w:val="bullet"/>
+      <w:lvlText w:val="o"/>
+      <w:lvlJc w:val="left"/>
+      <w:pPr>
+        <w:ind w:left="1440" w:hanging="360"/>
+      </w:pPr>
+      <w:rPr>
+        <w:rFonts w:ascii="Courier New" w:hAnsi="Courier New" w:cs="Courier New" w:hint="default"/>
+      </w:rPr>
+    </w:lvl>
+    <w:lvl w:ilvl="2" w:tplc="04090005" w:tentative="1">
+      <w:start w:val="1"/>
+      <w:numFmt w:val="bullet"/>
+      <w:lvlText w:val=""/>
+      <w:lvlJc w:val="left"/>
+      <w:pPr>
+        <w:ind w:left="2160" w:hanging="360"/>
+      </w:pPr>
+      <w:rPr>
+        <w:rFonts w:ascii="Wingdings" w:hAnsi="Wingdings" w:hint="default"/>
+      </w:rPr>
+    </w:lvl>
+    <w:lvl w:ilvl="3" w:tplc="04090001" w:tentative="1">
+      <w:start w:val="1"/>
+      <w:numFmt w:val="bullet"/>
+      <w:lvlText w:val=""/>
+      <w:lvlJc w:val="left"/>
+      <w:pPr>
+        <w:ind w:left="2880" w:hanging="360"/>
+      </w:pPr>
+      <w:rPr>
+        <w:rFonts w:ascii="Symbol" w:hAnsi="Symbol" w:hint="default"/>
+      </w:rPr>
+    </w:lvl>
+    <w:lvl w:ilvl="4" w:tplc="04090003" w:tentative="1">
+      <w:start w:val="1"/>
+      <w:numFmt w:val="bullet"/>
+      <w:lvlText w:val="o"/>
+      <w:lvlJc w:val="left"/>
+      <w:pPr>
+        <w:ind w:left="3600" w:hanging="360"/>
+      </w:pPr>
+      <w:rPr>
+        <w:rFonts w:ascii="Courier New" w:hAnsi="Courier New" w:cs="Courier New" w:hint="default"/>
+      </w:rPr>
+    </w:lvl>
+    <w:lvl w:ilvl="5" w:tplc="04090005" w:tentative="1">
+      <w:start w:val="1"/>
+      <w:numFmt w:val="bullet"/>
+      <w:lvlText w:val=""/>
+      <w:lvlJc w:val="left"/>
+      <w:pPr>
+        <w:ind w:left="4320" w:hanging="360"/>
+      </w:pPr>
+      <w:rPr>
+        <w:rFonts w:ascii="Wingdings" w:hAnsi="Wingdings" w:hint="default"/>
+      </w:rPr>
+    </w:lvl>
+    <w:lvl w:ilvl="6" w:tplc="04090001" w:tentative="1">
+      <w:start w:val="1"/>
+      <w:numFmt w:val="bullet"/>
+      <w:lvlText w:val=""/>
+      <w:lvlJc w:val="left"/>
+      <w:pPr>
+        <w:ind w:left="5040" w:hanging="360"/>
+      </w:pPr>
+      <w:rPr>
+        <w:rFonts w:ascii="Symbol" w:hAnsi="Symbol" w:hint="default"/>
+      </w:rPr>
+    </w:lvl>
+    <w:lvl w:ilvl="7" w:tplc="04090003" w:tentative="1">
+      <w:start w:val="1"/>
+      <w:numFmt w:val="bullet"/>
+      <w:lvlText w:val="o"/>
+      <w:lvlJc w:val="left"/>
+      <w:pPr>
+        <w:ind w:left="5760" w:hanging="360"/>
+      </w:pPr>
+      <w:rPr>
+        <w:rFonts w:ascii="Courier New" w:hAnsi="Courier New" w:cs="Courier New" w:hint="default"/>
+      </w:rPr>
+    </w:lvl>
+    <w:lvl w:ilvl="8" w:tplc="04090005" w:tentative="1">
+      <w:start w:val="1"/>
+      <w:numFmt w:val="bullet"/>
+      <w:lvlText w:val=""/>
+      <w:lvlJc w:val="left"/>
+      <w:pPr>
+        <w:ind w:left="6480" w:hanging="360"/>
+      </w:pPr>
+      <w:rPr>
+        <w:rFonts w:ascii="Wingdings" w:hAnsi="Wingdings" w:hint="default"/>
+      </w:rPr>
+    </w:lvl>
+  </w:abstractNum>
+  <w:abstractNum w:abstractNumId="8">
     <w:nsid w:val="1C4072A3"/>
     <w:multiLevelType w:val="hybridMultilevel"/>
     <w:tmpl w:val="728CE88E"/>
@@ -10065,7 +10957,7 @@
       </w:rPr>
     </w:lvl>
   </w:abstractNum>
-  <w:abstractNum w:abstractNumId="8">
+  <w:abstractNum w:abstractNumId="9">
     <w:nsid w:val="1D9E6DA6"/>
     <w:multiLevelType w:val="hybridMultilevel"/>
     <w:tmpl w:val="859AEC96"/>
@@ -10178,7 +11070,120 @@
       </w:rPr>
     </w:lvl>
   </w:abstractNum>
-  <w:abstractNum w:abstractNumId="9">
+  <w:abstractNum w:abstractNumId="10">
+    <w:nsid w:val="1E887D27"/>
+    <w:multiLevelType w:val="hybridMultilevel"/>
+    <w:tmpl w:val="47C6D818"/>
+    <w:lvl w:ilvl="0" w:tplc="04090001">
+      <w:start w:val="1"/>
+      <w:numFmt w:val="bullet"/>
+      <w:lvlText w:val=""/>
+      <w:lvlJc w:val="left"/>
+      <w:pPr>
+        <w:ind w:left="720" w:hanging="360"/>
+      </w:pPr>
+      <w:rPr>
+        <w:rFonts w:ascii="Symbol" w:hAnsi="Symbol" w:hint="default"/>
+      </w:rPr>
+    </w:lvl>
+    <w:lvl w:ilvl="1" w:tplc="04090003" w:tentative="1">
+      <w:start w:val="1"/>
+      <w:numFmt w:val="bullet"/>
+      <w:lvlText w:val="o"/>
+      <w:lvlJc w:val="left"/>
+      <w:pPr>
+        <w:ind w:left="1440" w:hanging="360"/>
+      </w:pPr>
+      <w:rPr>
+        <w:rFonts w:ascii="Courier New" w:hAnsi="Courier New" w:cs="Courier New" w:hint="default"/>
+      </w:rPr>
+    </w:lvl>
+    <w:lvl w:ilvl="2" w:tplc="04090005" w:tentative="1">
+      <w:start w:val="1"/>
+      <w:numFmt w:val="bullet"/>
+      <w:lvlText w:val=""/>
+      <w:lvlJc w:val="left"/>
+      <w:pPr>
+        <w:ind w:left="2160" w:hanging="360"/>
+      </w:pPr>
+      <w:rPr>
+        <w:rFonts w:ascii="Wingdings" w:hAnsi="Wingdings" w:hint="default"/>
+      </w:rPr>
+    </w:lvl>
+    <w:lvl w:ilvl="3" w:tplc="04090001" w:tentative="1">
+      <w:start w:val="1"/>
+      <w:numFmt w:val="bullet"/>
+      <w:lvlText w:val=""/>
+      <w:lvlJc w:val="left"/>
+      <w:pPr>
+        <w:ind w:left="2880" w:hanging="360"/>
+      </w:pPr>
+      <w:rPr>
+        <w:rFonts w:ascii="Symbol" w:hAnsi="Symbol" w:hint="default"/>
+      </w:rPr>
+    </w:lvl>
+    <w:lvl w:ilvl="4" w:tplc="04090003" w:tentative="1">
+      <w:start w:val="1"/>
+      <w:numFmt w:val="bullet"/>
+      <w:lvlText w:val="o"/>
+      <w:lvlJc w:val="left"/>
+      <w:pPr>
+        <w:ind w:left="3600" w:hanging="360"/>
+      </w:pPr>
+      <w:rPr>
+        <w:rFonts w:ascii="Courier New" w:hAnsi="Courier New" w:cs="Courier New" w:hint="default"/>
+      </w:rPr>
+    </w:lvl>
+    <w:lvl w:ilvl="5" w:tplc="04090005" w:tentative="1">
+      <w:start w:val="1"/>
+      <w:numFmt w:val="bullet"/>
+      <w:lvlText w:val=""/>
+      <w:lvlJc w:val="left"/>
+      <w:pPr>
+        <w:ind w:left="4320" w:hanging="360"/>
+      </w:pPr>
+      <w:rPr>
+        <w:rFonts w:ascii="Wingdings" w:hAnsi="Wingdings" w:hint="default"/>
+      </w:rPr>
+    </w:lvl>
+    <w:lvl w:ilvl="6" w:tplc="04090001" w:tentative="1">
+      <w:start w:val="1"/>
+      <w:numFmt w:val="bullet"/>
+      <w:lvlText w:val=""/>
+      <w:lvlJc w:val="left"/>
+      <w:pPr>
+        <w:ind w:left="5040" w:hanging="360"/>
+      </w:pPr>
+      <w:rPr>
+        <w:rFonts w:ascii="Symbol" w:hAnsi="Symbol" w:hint="default"/>
+      </w:rPr>
+    </w:lvl>
+    <w:lvl w:ilvl="7" w:tplc="04090003" w:tentative="1">
+      <w:start w:val="1"/>
+      <w:numFmt w:val="bullet"/>
+      <w:lvlText w:val="o"/>
+      <w:lvlJc w:val="left"/>
+      <w:pPr>
+        <w:ind w:left="5760" w:hanging="360"/>
+      </w:pPr>
+      <w:rPr>
+        <w:rFonts w:ascii="Courier New" w:hAnsi="Courier New" w:cs="Courier New" w:hint="default"/>
+      </w:rPr>
+    </w:lvl>
+    <w:lvl w:ilvl="8" w:tplc="04090005" w:tentative="1">
+      <w:start w:val="1"/>
+      <w:numFmt w:val="bullet"/>
+      <w:lvlText w:val=""/>
+      <w:lvlJc w:val="left"/>
+      <w:pPr>
+        <w:ind w:left="6480" w:hanging="360"/>
+      </w:pPr>
+      <w:rPr>
+        <w:rFonts w:ascii="Wingdings" w:hAnsi="Wingdings" w:hint="default"/>
+      </w:rPr>
+    </w:lvl>
+  </w:abstractNum>
+  <w:abstractNum w:abstractNumId="11">
     <w:nsid w:val="1F8323DB"/>
     <w:multiLevelType w:val="hybridMultilevel"/>
     <w:tmpl w:val="6B3A242A"/>
@@ -10291,7 +11296,7 @@
       </w:rPr>
     </w:lvl>
   </w:abstractNum>
-  <w:abstractNum w:abstractNumId="10">
+  <w:abstractNum w:abstractNumId="12">
     <w:nsid w:val="1FB87F8D"/>
     <w:multiLevelType w:val="hybridMultilevel"/>
     <w:tmpl w:val="47D2D69E"/>
@@ -10404,10 +11409,10 @@
       </w:rPr>
     </w:lvl>
   </w:abstractNum>
-  <w:abstractNum w:abstractNumId="11">
+  <w:abstractNum w:abstractNumId="13">
     <w:nsid w:val="1FD45077"/>
     <w:multiLevelType w:val="hybridMultilevel"/>
-    <w:tmpl w:val="34167DF8"/>
+    <w:tmpl w:val="CBE4851E"/>
     <w:lvl w:ilvl="0" w:tplc="04090001">
       <w:start w:val="1"/>
       <w:numFmt w:val="bullet"/>
@@ -10420,7 +11425,7 @@
         <w:rFonts w:ascii="Symbol" w:hAnsi="Symbol" w:hint="default"/>
       </w:rPr>
     </w:lvl>
-    <w:lvl w:ilvl="1" w:tplc="04090003" w:tentative="1">
+    <w:lvl w:ilvl="1" w:tplc="04090003">
       <w:start w:val="1"/>
       <w:numFmt w:val="bullet"/>
       <w:lvlText w:val="o"/>
@@ -10517,7 +11522,7 @@
       </w:rPr>
     </w:lvl>
   </w:abstractNum>
-  <w:abstractNum w:abstractNumId="12">
+  <w:abstractNum w:abstractNumId="14">
     <w:nsid w:val="232A3442"/>
     <w:multiLevelType w:val="hybridMultilevel"/>
     <w:tmpl w:val="10F016AC"/>
@@ -10630,7 +11635,7 @@
       </w:rPr>
     </w:lvl>
   </w:abstractNum>
-  <w:abstractNum w:abstractNumId="13">
+  <w:abstractNum w:abstractNumId="15">
     <w:nsid w:val="235A5B53"/>
     <w:multiLevelType w:val="hybridMultilevel"/>
     <w:tmpl w:val="7C2E939E"/>
@@ -10743,7 +11748,7 @@
       </w:rPr>
     </w:lvl>
   </w:abstractNum>
-  <w:abstractNum w:abstractNumId="14">
+  <w:abstractNum w:abstractNumId="16">
     <w:nsid w:val="239B26F2"/>
     <w:multiLevelType w:val="hybridMultilevel"/>
     <w:tmpl w:val="B95A6B86"/>
@@ -10856,7 +11861,7 @@
       </w:rPr>
     </w:lvl>
   </w:abstractNum>
-  <w:abstractNum w:abstractNumId="15">
+  <w:abstractNum w:abstractNumId="17">
     <w:nsid w:val="271E65EB"/>
     <w:multiLevelType w:val="hybridMultilevel"/>
     <w:tmpl w:val="82D6DBD4"/>
@@ -10969,7 +11974,7 @@
       </w:rPr>
     </w:lvl>
   </w:abstractNum>
-  <w:abstractNum w:abstractNumId="16">
+  <w:abstractNum w:abstractNumId="18">
     <w:nsid w:val="274F3F1D"/>
     <w:multiLevelType w:val="hybridMultilevel"/>
     <w:tmpl w:val="17546C32"/>
@@ -11082,7 +12087,7 @@
       </w:rPr>
     </w:lvl>
   </w:abstractNum>
-  <w:abstractNum w:abstractNumId="17">
+  <w:abstractNum w:abstractNumId="19">
     <w:nsid w:val="27E9565D"/>
     <w:multiLevelType w:val="hybridMultilevel"/>
     <w:tmpl w:val="ED7A02CE"/>
@@ -11195,7 +12200,7 @@
       </w:rPr>
     </w:lvl>
   </w:abstractNum>
-  <w:abstractNum w:abstractNumId="18">
+  <w:abstractNum w:abstractNumId="20">
     <w:nsid w:val="2A7D295B"/>
     <w:multiLevelType w:val="hybridMultilevel"/>
     <w:tmpl w:val="9510F916"/>
@@ -11308,7 +12313,7 @@
       </w:rPr>
     </w:lvl>
   </w:abstractNum>
-  <w:abstractNum w:abstractNumId="19">
+  <w:abstractNum w:abstractNumId="21">
     <w:nsid w:val="2B703160"/>
     <w:multiLevelType w:val="hybridMultilevel"/>
     <w:tmpl w:val="EE20C20E"/>
@@ -11421,7 +12426,7 @@
       </w:rPr>
     </w:lvl>
   </w:abstractNum>
-  <w:abstractNum w:abstractNumId="20">
+  <w:abstractNum w:abstractNumId="22">
     <w:nsid w:val="322626B9"/>
     <w:multiLevelType w:val="hybridMultilevel"/>
     <w:tmpl w:val="8A60E6AC"/>
@@ -11534,7 +12539,7 @@
       </w:rPr>
     </w:lvl>
   </w:abstractNum>
-  <w:abstractNum w:abstractNumId="21">
+  <w:abstractNum w:abstractNumId="23">
     <w:nsid w:val="334C2959"/>
     <w:multiLevelType w:val="hybridMultilevel"/>
     <w:tmpl w:val="2D768B8C"/>
@@ -11647,7 +12652,7 @@
       </w:rPr>
     </w:lvl>
   </w:abstractNum>
-  <w:abstractNum w:abstractNumId="22">
+  <w:abstractNum w:abstractNumId="24">
     <w:nsid w:val="346F340E"/>
     <w:multiLevelType w:val="hybridMultilevel"/>
     <w:tmpl w:val="7AE8AA4E"/>
@@ -11760,7 +12765,7 @@
       </w:rPr>
     </w:lvl>
   </w:abstractNum>
-  <w:abstractNum w:abstractNumId="23">
+  <w:abstractNum w:abstractNumId="25">
     <w:nsid w:val="36D13D31"/>
     <w:multiLevelType w:val="hybridMultilevel"/>
     <w:tmpl w:val="95E29136"/>
@@ -11873,7 +12878,7 @@
       </w:rPr>
     </w:lvl>
   </w:abstractNum>
-  <w:abstractNum w:abstractNumId="24">
+  <w:abstractNum w:abstractNumId="26">
     <w:nsid w:val="39287901"/>
     <w:multiLevelType w:val="hybridMultilevel"/>
     <w:tmpl w:val="C8481B0E"/>
@@ -11986,7 +12991,7 @@
       </w:rPr>
     </w:lvl>
   </w:abstractNum>
-  <w:abstractNum w:abstractNumId="25">
+  <w:abstractNum w:abstractNumId="27">
     <w:nsid w:val="3A1B5232"/>
     <w:multiLevelType w:val="hybridMultilevel"/>
     <w:tmpl w:val="112C098C"/>
@@ -12099,7 +13104,7 @@
       </w:rPr>
     </w:lvl>
   </w:abstractNum>
-  <w:abstractNum w:abstractNumId="26">
+  <w:abstractNum w:abstractNumId="28">
     <w:nsid w:val="3A1B60D7"/>
     <w:multiLevelType w:val="hybridMultilevel"/>
     <w:tmpl w:val="D11CC3FA"/>
@@ -12212,7 +13217,7 @@
       </w:rPr>
     </w:lvl>
   </w:abstractNum>
-  <w:abstractNum w:abstractNumId="27">
+  <w:abstractNum w:abstractNumId="29">
     <w:nsid w:val="3AB61BFB"/>
     <w:multiLevelType w:val="hybridMultilevel"/>
     <w:tmpl w:val="E6CCE4F4"/>
@@ -12325,7 +13330,7 @@
       </w:rPr>
     </w:lvl>
   </w:abstractNum>
-  <w:abstractNum w:abstractNumId="28">
+  <w:abstractNum w:abstractNumId="30">
     <w:nsid w:val="3C0C56F7"/>
     <w:multiLevelType w:val="hybridMultilevel"/>
     <w:tmpl w:val="0BDEBD06"/>
@@ -12438,7 +13443,7 @@
       </w:rPr>
     </w:lvl>
   </w:abstractNum>
-  <w:abstractNum w:abstractNumId="29">
+  <w:abstractNum w:abstractNumId="31">
     <w:nsid w:val="4C81339F"/>
     <w:multiLevelType w:val="hybridMultilevel"/>
     <w:tmpl w:val="E5A8F7BC"/>
@@ -12551,7 +13556,7 @@
       </w:rPr>
     </w:lvl>
   </w:abstractNum>
-  <w:abstractNum w:abstractNumId="30">
+  <w:abstractNum w:abstractNumId="32">
     <w:nsid w:val="4CEC32CB"/>
     <w:multiLevelType w:val="hybridMultilevel"/>
     <w:tmpl w:val="A13A9AAA"/>
@@ -12664,7 +13669,7 @@
       </w:rPr>
     </w:lvl>
   </w:abstractNum>
-  <w:abstractNum w:abstractNumId="31">
+  <w:abstractNum w:abstractNumId="33">
     <w:nsid w:val="50493BE2"/>
     <w:multiLevelType w:val="hybridMultilevel"/>
     <w:tmpl w:val="0C127B1E"/>
@@ -12777,7 +13782,7 @@
       </w:rPr>
     </w:lvl>
   </w:abstractNum>
-  <w:abstractNum w:abstractNumId="32">
+  <w:abstractNum w:abstractNumId="34">
     <w:nsid w:val="529572BE"/>
     <w:multiLevelType w:val="hybridMultilevel"/>
     <w:tmpl w:val="4DE25A78"/>
@@ -12890,7 +13895,7 @@
       </w:rPr>
     </w:lvl>
   </w:abstractNum>
-  <w:abstractNum w:abstractNumId="33">
+  <w:abstractNum w:abstractNumId="35">
     <w:nsid w:val="5470158D"/>
     <w:multiLevelType w:val="hybridMultilevel"/>
     <w:tmpl w:val="C7F6C51C"/>
@@ -13003,7 +14008,7 @@
       </w:rPr>
     </w:lvl>
   </w:abstractNum>
-  <w:abstractNum w:abstractNumId="34">
+  <w:abstractNum w:abstractNumId="36">
     <w:nsid w:val="57577DFF"/>
     <w:multiLevelType w:val="hybridMultilevel"/>
     <w:tmpl w:val="0026148A"/>
@@ -13116,7 +14121,7 @@
       </w:rPr>
     </w:lvl>
   </w:abstractNum>
-  <w:abstractNum w:abstractNumId="35">
+  <w:abstractNum w:abstractNumId="37">
     <w:nsid w:val="5A094EF6"/>
     <w:multiLevelType w:val="hybridMultilevel"/>
     <w:tmpl w:val="EDFA31E0"/>
@@ -13229,7 +14234,7 @@
       </w:rPr>
     </w:lvl>
   </w:abstractNum>
-  <w:abstractNum w:abstractNumId="36">
+  <w:abstractNum w:abstractNumId="38">
     <w:nsid w:val="5CD760B1"/>
     <w:multiLevelType w:val="hybridMultilevel"/>
     <w:tmpl w:val="58122580"/>
@@ -13342,7 +14347,7 @@
       </w:rPr>
     </w:lvl>
   </w:abstractNum>
-  <w:abstractNum w:abstractNumId="37">
+  <w:abstractNum w:abstractNumId="39">
     <w:nsid w:val="5F7D7848"/>
     <w:multiLevelType w:val="hybridMultilevel"/>
     <w:tmpl w:val="6D6EA450"/>
@@ -13455,7 +14460,7 @@
       </w:rPr>
     </w:lvl>
   </w:abstractNum>
-  <w:abstractNum w:abstractNumId="38">
+  <w:abstractNum w:abstractNumId="40">
     <w:nsid w:val="60C23488"/>
     <w:multiLevelType w:val="hybridMultilevel"/>
     <w:tmpl w:val="19DEB722"/>
@@ -13568,7 +14573,7 @@
       </w:rPr>
     </w:lvl>
   </w:abstractNum>
-  <w:abstractNum w:abstractNumId="39">
+  <w:abstractNum w:abstractNumId="41">
     <w:nsid w:val="622A2646"/>
     <w:multiLevelType w:val="hybridMultilevel"/>
     <w:tmpl w:val="EC6EF0F6"/>
@@ -13681,7 +14686,7 @@
       </w:rPr>
     </w:lvl>
   </w:abstractNum>
-  <w:abstractNum w:abstractNumId="40">
+  <w:abstractNum w:abstractNumId="42">
     <w:nsid w:val="62CA34C9"/>
     <w:multiLevelType w:val="hybridMultilevel"/>
     <w:tmpl w:val="5F5CDAEE"/>
@@ -13794,7 +14799,7 @@
       </w:rPr>
     </w:lvl>
   </w:abstractNum>
-  <w:abstractNum w:abstractNumId="41">
+  <w:abstractNum w:abstractNumId="43">
     <w:nsid w:val="638365E4"/>
     <w:multiLevelType w:val="hybridMultilevel"/>
     <w:tmpl w:val="2E1C54DA"/>
@@ -13907,7 +14912,7 @@
       </w:rPr>
     </w:lvl>
   </w:abstractNum>
-  <w:abstractNum w:abstractNumId="42">
+  <w:abstractNum w:abstractNumId="44">
     <w:nsid w:val="65181B73"/>
     <w:multiLevelType w:val="hybridMultilevel"/>
     <w:tmpl w:val="9E50E77C"/>
@@ -14020,7 +15025,7 @@
       </w:rPr>
     </w:lvl>
   </w:abstractNum>
-  <w:abstractNum w:abstractNumId="43">
+  <w:abstractNum w:abstractNumId="45">
     <w:nsid w:val="6C4A164B"/>
     <w:multiLevelType w:val="hybridMultilevel"/>
     <w:tmpl w:val="E8406E82"/>
@@ -14133,7 +15138,7 @@
       </w:rPr>
     </w:lvl>
   </w:abstractNum>
-  <w:abstractNum w:abstractNumId="44">
+  <w:abstractNum w:abstractNumId="46">
     <w:nsid w:val="6D6C1C25"/>
     <w:multiLevelType w:val="hybridMultilevel"/>
     <w:tmpl w:val="E8EE8836"/>
@@ -14246,7 +15251,120 @@
       </w:rPr>
     </w:lvl>
   </w:abstractNum>
-  <w:abstractNum w:abstractNumId="45">
+  <w:abstractNum w:abstractNumId="47">
+    <w:nsid w:val="6D813DEB"/>
+    <w:multiLevelType w:val="hybridMultilevel"/>
+    <w:tmpl w:val="612AE444"/>
+    <w:lvl w:ilvl="0" w:tplc="04090001">
+      <w:start w:val="1"/>
+      <w:numFmt w:val="bullet"/>
+      <w:lvlText w:val=""/>
+      <w:lvlJc w:val="left"/>
+      <w:pPr>
+        <w:ind w:left="720" w:hanging="360"/>
+      </w:pPr>
+      <w:rPr>
+        <w:rFonts w:ascii="Symbol" w:hAnsi="Symbol" w:hint="default"/>
+      </w:rPr>
+    </w:lvl>
+    <w:lvl w:ilvl="1" w:tplc="04090003" w:tentative="1">
+      <w:start w:val="1"/>
+      <w:numFmt w:val="bullet"/>
+      <w:lvlText w:val="o"/>
+      <w:lvlJc w:val="left"/>
+      <w:pPr>
+        <w:ind w:left="1440" w:hanging="360"/>
+      </w:pPr>
+      <w:rPr>
+        <w:rFonts w:ascii="Courier New" w:hAnsi="Courier New" w:cs="Courier New" w:hint="default"/>
+      </w:rPr>
+    </w:lvl>
+    <w:lvl w:ilvl="2" w:tplc="04090005" w:tentative="1">
+      <w:start w:val="1"/>
+      <w:numFmt w:val="bullet"/>
+      <w:lvlText w:val=""/>
+      <w:lvlJc w:val="left"/>
+      <w:pPr>
+        <w:ind w:left="2160" w:hanging="360"/>
+      </w:pPr>
+      <w:rPr>
+        <w:rFonts w:ascii="Wingdings" w:hAnsi="Wingdings" w:hint="default"/>
+      </w:rPr>
+    </w:lvl>
+    <w:lvl w:ilvl="3" w:tplc="04090001" w:tentative="1">
+      <w:start w:val="1"/>
+      <w:numFmt w:val="bullet"/>
+      <w:lvlText w:val=""/>
+      <w:lvlJc w:val="left"/>
+      <w:pPr>
+        <w:ind w:left="2880" w:hanging="360"/>
+      </w:pPr>
+      <w:rPr>
+        <w:rFonts w:ascii="Symbol" w:hAnsi="Symbol" w:hint="default"/>
+      </w:rPr>
+    </w:lvl>
+    <w:lvl w:ilvl="4" w:tplc="04090003" w:tentative="1">
+      <w:start w:val="1"/>
+      <w:numFmt w:val="bullet"/>
+      <w:lvlText w:val="o"/>
+      <w:lvlJc w:val="left"/>
+      <w:pPr>
+        <w:ind w:left="3600" w:hanging="360"/>
+      </w:pPr>
+      <w:rPr>
+        <w:rFonts w:ascii="Courier New" w:hAnsi="Courier New" w:cs="Courier New" w:hint="default"/>
+      </w:rPr>
+    </w:lvl>
+    <w:lvl w:ilvl="5" w:tplc="04090005" w:tentative="1">
+      <w:start w:val="1"/>
+      <w:numFmt w:val="bullet"/>
+      <w:lvlText w:val=""/>
+      <w:lvlJc w:val="left"/>
+      <w:pPr>
+        <w:ind w:left="4320" w:hanging="360"/>
+      </w:pPr>
+      <w:rPr>
+        <w:rFonts w:ascii="Wingdings" w:hAnsi="Wingdings" w:hint="default"/>
+      </w:rPr>
+    </w:lvl>
+    <w:lvl w:ilvl="6" w:tplc="04090001" w:tentative="1">
+      <w:start w:val="1"/>
+      <w:numFmt w:val="bullet"/>
+      <w:lvlText w:val=""/>
+      <w:lvlJc w:val="left"/>
+      <w:pPr>
+        <w:ind w:left="5040" w:hanging="360"/>
+      </w:pPr>
+      <w:rPr>
+        <w:rFonts w:ascii="Symbol" w:hAnsi="Symbol" w:hint="default"/>
+      </w:rPr>
+    </w:lvl>
+    <w:lvl w:ilvl="7" w:tplc="04090003" w:tentative="1">
+      <w:start w:val="1"/>
+      <w:numFmt w:val="bullet"/>
+      <w:lvlText w:val="o"/>
+      <w:lvlJc w:val="left"/>
+      <w:pPr>
+        <w:ind w:left="5760" w:hanging="360"/>
+      </w:pPr>
+      <w:rPr>
+        <w:rFonts w:ascii="Courier New" w:hAnsi="Courier New" w:cs="Courier New" w:hint="default"/>
+      </w:rPr>
+    </w:lvl>
+    <w:lvl w:ilvl="8" w:tplc="04090005" w:tentative="1">
+      <w:start w:val="1"/>
+      <w:numFmt w:val="bullet"/>
+      <w:lvlText w:val=""/>
+      <w:lvlJc w:val="left"/>
+      <w:pPr>
+        <w:ind w:left="6480" w:hanging="360"/>
+      </w:pPr>
+      <w:rPr>
+        <w:rFonts w:ascii="Wingdings" w:hAnsi="Wingdings" w:hint="default"/>
+      </w:rPr>
+    </w:lvl>
+  </w:abstractNum>
+  <w:abstractNum w:abstractNumId="48">
     <w:nsid w:val="6E21421A"/>
     <w:multiLevelType w:val="hybridMultilevel"/>
     <w:tmpl w:val="52B69F56"/>
@@ -14359,7 +15477,7 @@
       </w:rPr>
     </w:lvl>
   </w:abstractNum>
-  <w:abstractNum w:abstractNumId="46">
+  <w:abstractNum w:abstractNumId="49">
     <w:nsid w:val="74CA4B18"/>
     <w:multiLevelType w:val="hybridMultilevel"/>
     <w:tmpl w:val="86C221B8"/>
@@ -14472,7 +15590,7 @@
       </w:rPr>
     </w:lvl>
   </w:abstractNum>
-  <w:abstractNum w:abstractNumId="47">
+  <w:abstractNum w:abstractNumId="50">
     <w:nsid w:val="78331C8F"/>
     <w:multiLevelType w:val="hybridMultilevel"/>
     <w:tmpl w:val="296EE99C"/>
@@ -14585,7 +15703,7 @@
       </w:rPr>
     </w:lvl>
   </w:abstractNum>
-  <w:abstractNum w:abstractNumId="48">
+  <w:abstractNum w:abstractNumId="51">
     <w:nsid w:val="797C64C9"/>
     <w:multiLevelType w:val="hybridMultilevel"/>
     <w:tmpl w:val="943EBA48"/>
@@ -14698,7 +15816,7 @@
       </w:rPr>
     </w:lvl>
   </w:abstractNum>
-  <w:abstractNum w:abstractNumId="49">
+  <w:abstractNum w:abstractNumId="52">
     <w:nsid w:val="7E566ABA"/>
     <w:multiLevelType w:val="hybridMultilevel"/>
     <w:tmpl w:val="5BC05414"/>
@@ -14811,7 +15929,7 @@
       </w:rPr>
     </w:lvl>
   </w:abstractNum>
-  <w:abstractNum w:abstractNumId="50">
+  <w:abstractNum w:abstractNumId="53">
     <w:nsid w:val="7EF26D47"/>
     <w:multiLevelType w:val="hybridMultilevel"/>
     <w:tmpl w:val="0DB0886A"/>
@@ -14928,34 +16046,34 @@
     <w:abstractNumId w:val="2"/>
   </w:num>
   <w:num w:numId="2">
+    <w:abstractNumId w:val="17"/>
+  </w:num>
+  <w:num w:numId="3">
+    <w:abstractNumId w:val="9"/>
+  </w:num>
+  <w:num w:numId="4">
+    <w:abstractNumId w:val="16"/>
+  </w:num>
+  <w:num w:numId="5">
+    <w:abstractNumId w:val="32"/>
+  </w:num>
+  <w:num w:numId="6">
+    <w:abstractNumId w:val="20"/>
+  </w:num>
+  <w:num w:numId="7">
     <w:abstractNumId w:val="15"/>
   </w:num>
-  <w:num w:numId="3">
-    <w:abstractNumId w:val="8"/>
-  </w:num>
-  <w:num w:numId="4">
-    <w:abstractNumId w:val="14"/>
-  </w:num>
-  <w:num w:numId="5">
-    <w:abstractNumId w:val="30"/>
-  </w:num>
-  <w:num w:numId="6">
+  <w:num w:numId="8">
     <w:abstractNumId w:val="18"/>
   </w:num>
-  <w:num w:numId="7">
-    <w:abstractNumId w:val="13"/>
-  </w:num>
-  <w:num w:numId="8">
-    <w:abstractNumId w:val="16"/>
-  </w:num>
   <w:num w:numId="9">
-    <w:abstractNumId w:val="19"/>
+    <w:abstractNumId w:val="21"/>
   </w:num>
   <w:num w:numId="10">
-    <w:abstractNumId w:val="24"/>
+    <w:abstractNumId w:val="26"/>
   </w:num>
   <w:num w:numId="11">
-    <w:abstractNumId w:val="10"/>
+    <w:abstractNumId w:val="12"/>
   </w:num>
   <w:num w:numId="12">
     <w:abstractNumId w:val="6"/>
@@ -14964,118 +16082,127 @@
     <w:abstractNumId w:val="4"/>
   </w:num>
   <w:num w:numId="14">
-    <w:abstractNumId w:val="46"/>
+    <w:abstractNumId w:val="49"/>
   </w:num>
   <w:num w:numId="15">
     <w:abstractNumId w:val="1"/>
   </w:num>
   <w:num w:numId="16">
-    <w:abstractNumId w:val="7"/>
+    <w:abstractNumId w:val="8"/>
   </w:num>
   <w:num w:numId="17">
-    <w:abstractNumId w:val="22"/>
+    <w:abstractNumId w:val="24"/>
   </w:num>
   <w:num w:numId="18">
-    <w:abstractNumId w:val="9"/>
+    <w:abstractNumId w:val="11"/>
   </w:num>
   <w:num w:numId="19">
-    <w:abstractNumId w:val="32"/>
+    <w:abstractNumId w:val="34"/>
   </w:num>
   <w:num w:numId="20">
-    <w:abstractNumId w:val="39"/>
+    <w:abstractNumId w:val="41"/>
   </w:num>
   <w:num w:numId="21">
-    <w:abstractNumId w:val="44"/>
+    <w:abstractNumId w:val="46"/>
   </w:num>
   <w:num w:numId="22">
-    <w:abstractNumId w:val="35"/>
+    <w:abstractNumId w:val="37"/>
   </w:num>
   <w:num w:numId="23">
-    <w:abstractNumId w:val="21"/>
+    <w:abstractNumId w:val="23"/>
   </w:num>
   <w:num w:numId="24">
-    <w:abstractNumId w:val="31"/>
+    <w:abstractNumId w:val="33"/>
   </w:num>
   <w:num w:numId="25">
-    <w:abstractNumId w:val="28"/>
+    <w:abstractNumId w:val="30"/>
   </w:num>
   <w:num w:numId="26">
+    <w:abstractNumId w:val="27"/>
+  </w:num>
+  <w:num w:numId="27">
     <w:abstractNumId w:val="25"/>
   </w:num>
-  <w:num w:numId="27">
-    <w:abstractNumId w:val="23"/>
-  </w:num>
   <w:num w:numId="28">
-    <w:abstractNumId w:val="34"/>
+    <w:abstractNumId w:val="36"/>
   </w:num>
   <w:num w:numId="29">
-    <w:abstractNumId w:val="47"/>
+    <w:abstractNumId w:val="50"/>
   </w:num>
   <w:num w:numId="30">
     <w:abstractNumId w:val="5"/>
   </w:num>
   <w:num w:numId="31">
-    <w:abstractNumId w:val="45"/>
+    <w:abstractNumId w:val="48"/>
   </w:num>
   <w:num w:numId="32">
-    <w:abstractNumId w:val="33"/>
+    <w:abstractNumId w:val="35"/>
   </w:num>
   <w:num w:numId="33">
-    <w:abstractNumId w:val="20"/>
+    <w:abstractNumId w:val="22"/>
   </w:num>
   <w:num w:numId="34">
-    <w:abstractNumId w:val="26"/>
+    <w:abstractNumId w:val="28"/>
   </w:num>
   <w:num w:numId="35">
-    <w:abstractNumId w:val="12"/>
+    <w:abstractNumId w:val="14"/>
   </w:num>
   <w:num w:numId="36">
-    <w:abstractNumId w:val="40"/>
+    <w:abstractNumId w:val="42"/>
   </w:num>
   <w:num w:numId="37">
     <w:abstractNumId w:val="0"/>
   </w:num>
   <w:num w:numId="38">
-    <w:abstractNumId w:val="27"/>
+    <w:abstractNumId w:val="29"/>
   </w:num>
   <w:num w:numId="39">
-    <w:abstractNumId w:val="41"/>
+    <w:abstractNumId w:val="43"/>
   </w:num>
   <w:num w:numId="40">
-    <w:abstractNumId w:val="50"/>
+    <w:abstractNumId w:val="53"/>
   </w:num>
   <w:num w:numId="41">
-    <w:abstractNumId w:val="48"/>
+    <w:abstractNumId w:val="51"/>
   </w:num>
   <w:num w:numId="42">
-    <w:abstractNumId w:val="38"/>
+    <w:abstractNumId w:val="40"/>
   </w:num>
   <w:num w:numId="43">
     <w:abstractNumId w:val="3"/>
   </w:num>
   <w:num w:numId="44">
-    <w:abstractNumId w:val="29"/>
+    <w:abstractNumId w:val="31"/>
   </w:num>
   <w:num w:numId="45">
-    <w:abstractNumId w:val="42"/>
+    <w:abstractNumId w:val="44"/>
   </w:num>
   <w:num w:numId="46">
-    <w:abstractNumId w:val="17"/>
+    <w:abstractNumId w:val="19"/>
   </w:num>
   <w:num w:numId="47">
-    <w:abstractNumId w:val="37"/>
+    <w:abstractNumId w:val="39"/>
   </w:num>
   <w:num w:numId="48">
-    <w:abstractNumId w:val="43"/>
+    <w:abstractNumId w:val="45"/>
   </w:num>
   <w:num w:numId="49">
-    <w:abstractNumId w:val="49"/>
+    <w:abstractNumId w:val="52"/>
   </w:num>
   <w:num w:numId="50">
-    <w:abstractNumId w:val="36"/>
+    <w:abstractNumId w:val="38"/>
   </w:num>
   <w:num w:numId="51">
-    <w:abstractNumId w:val="11"/>
+    <w:abstractNumId w:val="13"/>
+  </w:num>
+  <w:num w:numId="52">
+    <w:abstractNumId w:val="47"/>
+  </w:num>
+  <w:num w:numId="53">
+    <w:abstractNumId w:val="7"/>
+  </w:num>
+  <w:num w:numId="54">
+    <w:abstractNumId w:val="10"/>
   </w:num>
   <w:numIdMacAtCleanup w:val="50"/>
 </w:numbering>
@@ -15531,6 +16658,53 @@
       <w:u w:val="single"/>
     </w:rPr>
   </w:style>
+  <w:style w:type="paragraph" w:styleId="HTMLPreformatted">
+    <w:name w:val="HTML Preformatted"/>
+    <w:basedOn w:val="Normal"/>
+    <w:link w:val="HTMLPreformattedChar"/>
+    <w:uiPriority w:val="99"/>
+    <w:semiHidden/>
+    <w:unhideWhenUsed/>
+    <w:rsid w:val="00703285"/>
+    <w:pPr>
+      <w:tabs>
+        <w:tab w:val="left" w:pos="916"/>
+        <w:tab w:val="left" w:pos="1832"/>
+        <w:tab w:val="left" w:pos="2748"/>
+        <w:tab w:val="left" w:pos="3664"/>
+        <w:tab w:val="left" w:pos="4580"/>
+        <w:tab w:val="left" w:pos="5496"/>
+        <w:tab w:val="left" w:pos="6412"/>
+        <w:tab w:val="left" w:pos="7328"/>
+        <w:tab w:val="left" w:pos="8244"/>
+        <w:tab w:val="left" w:pos="9160"/>
+        <w:tab w:val="left" w:pos="10076"/>
+        <w:tab w:val="left" w:pos="10992"/>
+        <w:tab w:val="left" w:pos="11908"/>
+        <w:tab w:val="left" w:pos="12824"/>
+        <w:tab w:val="left" w:pos="13740"/>
+        <w:tab w:val="left" w:pos="14656"/>
+      </w:tabs>
+    </w:pPr>
+    <w:rPr>
+      <w:rFonts w:ascii="Courier New" w:hAnsi="Courier New" w:cs="Courier New"/>
+      <w:sz w:val="20"/>
+      <w:szCs w:val="20"/>
+    </w:rPr>
+  </w:style>
+  <w:style w:type="character" w:customStyle="1" w:styleId="HTMLPreformattedChar">
+    <w:name w:val="HTML Preformatted Char"/>
+    <w:basedOn w:val="DefaultParagraphFont"/>
+    <w:link w:val="HTMLPreformatted"/>
+    <w:uiPriority w:val="99"/>
+    <w:semiHidden/>
+    <w:rsid w:val="00703285"/>
+    <w:rPr>
+      <w:rFonts w:ascii="Courier New" w:hAnsi="Courier New" w:cs="Courier New"/>
+      <w:sz w:val="20"/>
+      <w:szCs w:val="20"/>
+    </w:rPr>
+  </w:style>
 </w:styles>
 </file>
 

</xml_diff>

<commit_message>
DB start & finish
</commit_message>
<xml_diff>
--- a/AWS/A Cloud Guru AWS CSAA.docx
+++ b/AWS/A Cloud Guru AWS CSAA.docx
@@ -9489,13 +9489,7 @@
         <w:rPr>
           <w:b/>
         </w:rPr>
-        <w:t>Weighted</w:t>
-      </w:r>
-      <w:r>
-        <w:rPr>
-          <w:b/>
-        </w:rPr>
-        <w:t xml:space="preserve"> </w:t>
+        <w:t xml:space="preserve">Weighted </w:t>
       </w:r>
       <w:r>
         <w:t>–</w:t>
@@ -9811,123 +9805,1248 @@
       <w:r>
         <w:t>DynamoDB – No SQL</w:t>
       </w:r>
+    </w:p>
+    <w:p/>
+    <w:p>
+      <w:r>
+        <w:rPr>
+          <w:b/>
+        </w:rPr>
+        <w:t>Data warehousing</w:t>
+      </w:r>
+      <w:r>
+        <w:t xml:space="preserve"> – used with business intelligence. Used to pull in very large and compelx data sets. Usually used by management to do queries. SQL, SAP, Jaspersoft,etc</w:t>
+      </w:r>
+    </w:p>
+    <w:p>
+      <w:pPr>
+        <w:pStyle w:val="ListParagraph"/>
+        <w:numPr>
+          <w:ilvl w:val="0"/>
+          <w:numId w:val="52"/>
+        </w:numPr>
+      </w:pPr>
+      <w:r>
+        <w:t xml:space="preserve">OLTP (Online Transaction Processing) </w:t>
+      </w:r>
+      <w:r>
+        <w:t>- RDS</w:t>
+      </w:r>
+    </w:p>
+    <w:p>
+      <w:pPr>
+        <w:pStyle w:val="ListParagraph"/>
+        <w:numPr>
+          <w:ilvl w:val="0"/>
+          <w:numId w:val="52"/>
+        </w:numPr>
+      </w:pPr>
+      <w:r>
+        <w:t>OLAP (Online Analytics Processing)</w:t>
+      </w:r>
+      <w:r>
+        <w:t xml:space="preserve"> - Redshift</w:t>
+      </w:r>
+    </w:p>
+    <w:p>
+      <w:pPr>
+        <w:pStyle w:val="ListParagraph"/>
+        <w:numPr>
+          <w:ilvl w:val="0"/>
+          <w:numId w:val="52"/>
+        </w:numPr>
+      </w:pPr>
+      <w:r>
+        <w:t>Uses different database and infrastructure architecture as part of data warehousing</w:t>
+      </w:r>
+    </w:p>
+    <w:p/>
+    <w:p>
+      <w:r>
+        <w:rPr>
+          <w:b/>
+        </w:rPr>
+        <w:t>ElastiCache</w:t>
+      </w:r>
+      <w:r>
+        <w:t xml:space="preserve"> – web service that makes it easy to deploy, operate, and scale an in-memory cache in the cloud. Service improves the performance of web applications by allowing you to retrieve information from fast, managed, in-memory cahces, instead of relying entirely on slower disk-based databases. </w:t>
+      </w:r>
+    </w:p>
+    <w:p>
+      <w:pPr>
+        <w:pStyle w:val="ListParagraph"/>
+        <w:numPr>
+          <w:ilvl w:val="0"/>
+          <w:numId w:val="53"/>
+        </w:numPr>
+      </w:pPr>
+      <w:r>
+        <w:t>Emcached</w:t>
+      </w:r>
+    </w:p>
+    <w:p>
+      <w:pPr>
+        <w:pStyle w:val="ListParagraph"/>
+        <w:numPr>
+          <w:ilvl w:val="0"/>
+          <w:numId w:val="53"/>
+        </w:numPr>
+      </w:pPr>
+      <w:r>
+        <w:t>Redis</w:t>
+      </w:r>
+    </w:p>
+    <w:p/>
+    <w:p>
+      <w:r>
+        <w:rPr>
+          <w:b/>
+        </w:rPr>
+        <w:t>DMS (Database Migration Service)</w:t>
+      </w:r>
+      <w:r>
+        <w:t xml:space="preserve"> – allows you to migrate your production database to AWS. Once the migration has started, AWS manages all the complexities of the migration process like data type transformation, compression, and parallel transfer while ensuring that data changes to the source database that occur during the migration process are automatically replicated to the target.</w:t>
+      </w:r>
+    </w:p>
+    <w:p>
+      <w:pPr>
+        <w:pStyle w:val="ListParagraph"/>
+        <w:numPr>
+          <w:ilvl w:val="0"/>
+          <w:numId w:val="54"/>
+        </w:numPr>
+      </w:pPr>
+      <w:r>
+        <w:t>Schema conversion tool – converts the source database schema and majority of the custom code, including views, stored procedures, and functions, to a format compatible with the target database.</w:t>
+      </w:r>
+    </w:p>
+    <w:p/>
+    <w:p/>
+    <w:p>
+      <w:r>
+        <w:t>Lab 1 Create First RDS instance:</w:t>
+      </w:r>
+    </w:p>
+    <w:p/>
+    <w:p>
+      <w:pPr>
+        <w:rPr>
+          <w:b/>
+        </w:rPr>
+      </w:pPr>
+      <w:r>
+        <w:rPr>
+          <w:b/>
+        </w:rPr>
+        <w:t>Know port 3306 for MySQL.</w:t>
+      </w:r>
+      <w:r>
+        <w:rPr>
+          <w:b/>
+        </w:rPr>
+        <w:t xml:space="preserve"> Always make sure the inbound and outbound firewalls allow the RDS instance to come in via that port.</w:t>
+      </w:r>
+    </w:p>
+    <w:p/>
+    <w:p>
+      <w:r>
+        <w:t>#!/bin/bash</w:t>
+      </w:r>
+    </w:p>
+    <w:p>
+      <w:r>
+        <w:t>yum install httpd php php-mysql -y</w:t>
+      </w:r>
+    </w:p>
+    <w:p>
+      <w:r>
+        <w:t>yum update -y</w:t>
+      </w:r>
+    </w:p>
+    <w:p>
+      <w:r>
+        <w:t>chkconfig httpd on</w:t>
+      </w:r>
+    </w:p>
+    <w:p>
+      <w:r>
+        <w:t>service httpd start</w:t>
+      </w:r>
+    </w:p>
+    <w:p>
+      <w:r>
+        <w:t>echo "&lt;?php phpinfo();?&gt;" &gt; /var/www/html/index.php</w:t>
+      </w:r>
+    </w:p>
+    <w:p>
+      <w:r>
+        <w:t>cd /var/www/html</w:t>
+      </w:r>
+    </w:p>
+    <w:p>
+      <w:r>
+        <w:t xml:space="preserve">wget </w:t>
+      </w:r>
+      <w:hyperlink r:id="rId21" w:history="1">
+        <w:r>
+          <w:rPr>
+            <w:rStyle w:val="Hyperlink"/>
+          </w:rPr>
+          <w:t>https://s3.eu-west-2.amazonaws.com/acloudguru-example/connect.php</w:t>
+        </w:r>
+      </w:hyperlink>
+    </w:p>
+    <w:p/>
+    <w:p/>
+    <w:p>
+      <w:r>
+        <w:t>RDS – Backups, Multi-AZ &amp; Read Replicas:</w:t>
+      </w:r>
+    </w:p>
+    <w:p/>
+    <w:p>
+      <w:r>
+        <w:rPr>
+          <w:b/>
+        </w:rPr>
+        <w:t>Automated Backups</w:t>
+      </w:r>
+      <w:r>
+        <w:t xml:space="preserve"> – allow you to recover your database to any point in time within a “retention </w:t>
+      </w:r>
+      <w:r>
+        <w:t xml:space="preserve">period”. </w:t>
+      </w:r>
+    </w:p>
+    <w:p>
+      <w:pPr>
+        <w:pStyle w:val="ListParagraph"/>
+        <w:numPr>
+          <w:ilvl w:val="0"/>
+          <w:numId w:val="54"/>
+        </w:numPr>
+      </w:pPr>
+      <w:r>
+        <w:t>Retention period is 1 to 35 days.</w:t>
+      </w:r>
+    </w:p>
+    <w:p>
+      <w:pPr>
+        <w:pStyle w:val="ListParagraph"/>
+        <w:numPr>
+          <w:ilvl w:val="0"/>
+          <w:numId w:val="54"/>
+        </w:numPr>
+      </w:pPr>
+      <w:r>
+        <w:t xml:space="preserve">Takes a full daily snapshot and stores transaction logs throughout the day. </w:t>
+      </w:r>
+    </w:p>
+    <w:p>
+      <w:pPr>
+        <w:pStyle w:val="ListParagraph"/>
+        <w:numPr>
+          <w:ilvl w:val="0"/>
+          <w:numId w:val="54"/>
+        </w:numPr>
+      </w:pPr>
+      <w:r>
+        <w:t>AWS chooses the most recent backup. Allows Point in time recovery.</w:t>
+      </w:r>
+    </w:p>
+    <w:p>
+      <w:pPr>
+        <w:pStyle w:val="ListParagraph"/>
+        <w:numPr>
+          <w:ilvl w:val="0"/>
+          <w:numId w:val="54"/>
+        </w:numPr>
+      </w:pPr>
+      <w:r>
+        <w:t>Are enabled by default. Stored in S3</w:t>
+      </w:r>
+    </w:p>
+    <w:p>
+      <w:pPr>
+        <w:pStyle w:val="ListParagraph"/>
+        <w:numPr>
+          <w:ilvl w:val="0"/>
+          <w:numId w:val="54"/>
+        </w:numPr>
+      </w:pPr>
+      <w:r>
+        <w:t>RDS instance is the size of the 10GB will be 10GB of storage.</w:t>
+      </w:r>
+    </w:p>
+    <w:p>
+      <w:pPr>
+        <w:pStyle w:val="ListParagraph"/>
+        <w:numPr>
+          <w:ilvl w:val="0"/>
+          <w:numId w:val="54"/>
+        </w:numPr>
+      </w:pPr>
+      <w:r>
+        <w:t>Storage I/O may be suspended while data is being backed up</w:t>
+      </w:r>
+    </w:p>
+    <w:p/>
+    <w:p>
+      <w:r>
+        <w:rPr>
+          <w:b/>
+        </w:rPr>
+        <w:t>DB Snapshots</w:t>
+      </w:r>
+      <w:r>
+        <w:t xml:space="preserve"> – manually done. Stored even after the instance is deleted. </w:t>
+      </w:r>
+    </w:p>
+    <w:p>
+      <w:pPr>
+        <w:pStyle w:val="ListParagraph"/>
+        <w:numPr>
+          <w:ilvl w:val="0"/>
+          <w:numId w:val="55"/>
+        </w:numPr>
+      </w:pPr>
+      <w:r>
+        <w:t>Restored version of the DB will be a new RDS instance.</w:t>
+      </w:r>
+    </w:p>
+    <w:p/>
+    <w:p>
+      <w:r>
+        <w:rPr>
+          <w:b/>
+        </w:rPr>
+        <w:t>Encryption at rest</w:t>
+      </w:r>
+      <w:r>
+        <w:t xml:space="preserve"> – MySQL, Oracle, SQL Server &amp; PostgreSQL &amp; MariaDB. Done using KMS</w:t>
+      </w:r>
+    </w:p>
+    <w:p>
+      <w:pPr>
+        <w:pStyle w:val="ListParagraph"/>
+        <w:numPr>
+          <w:ilvl w:val="0"/>
+          <w:numId w:val="55"/>
+        </w:numPr>
+      </w:pPr>
+      <w:r>
+        <w:t>Can’t encrypt an ex</w:t>
+      </w:r>
+      <w:r>
+        <w:t xml:space="preserve">isting DB instance. Have to </w:t>
+      </w:r>
+      <w:r>
+        <w:t>build a</w:t>
+      </w:r>
+      <w:r>
+        <w:t xml:space="preserve"> new to encrypt.</w:t>
+      </w:r>
+    </w:p>
+    <w:p/>
+    <w:p>
+      <w:r>
+        <w:rPr>
+          <w:b/>
+        </w:rPr>
+        <w:t>Multi-AZ</w:t>
+      </w:r>
+      <w:r>
+        <w:t xml:space="preserve"> </w:t>
+      </w:r>
+      <w:r>
+        <w:t>–</w:t>
+      </w:r>
+      <w:r>
+        <w:t xml:space="preserve"> </w:t>
+      </w:r>
+      <w:r>
+        <w:t xml:space="preserve">synchronous replication to another AZ. Allows exact copy of your production db in another AZ. AWS handles the replication. RDS will automatically failover to the standby. Multi-AZ for DR only. </w:t>
+      </w:r>
+    </w:p>
+    <w:p>
+      <w:pPr>
+        <w:pStyle w:val="ListParagraph"/>
+        <w:numPr>
+          <w:ilvl w:val="0"/>
+          <w:numId w:val="55"/>
+        </w:numPr>
+      </w:pPr>
+      <w:r>
+        <w:t>For performance increase, do read replicas.</w:t>
+      </w:r>
+    </w:p>
+    <w:p>
+      <w:pPr>
+        <w:pStyle w:val="ListParagraph"/>
+        <w:numPr>
+          <w:ilvl w:val="0"/>
+          <w:numId w:val="55"/>
+        </w:numPr>
+      </w:pPr>
+      <w:r>
+        <w:t>SQL Server, Oracle, MySQL, MariaDB, PostgreSQL.</w:t>
+      </w:r>
+    </w:p>
+    <w:p/>
+    <w:p>
+      <w:r>
+        <w:rPr>
+          <w:b/>
+        </w:rPr>
+        <w:t>Read Replica</w:t>
+      </w:r>
+      <w:r>
+        <w:t xml:space="preserve"> </w:t>
+      </w:r>
+      <w:r>
+        <w:t>–</w:t>
+      </w:r>
+      <w:r>
+        <w:t xml:space="preserve"> </w:t>
+      </w:r>
+      <w:r>
+        <w:t xml:space="preserve">asynchronous replication which can be read from. </w:t>
+      </w:r>
+      <w:r>
+        <w:t>You can have read replicas of read replicas with up to 5 of them</w:t>
+      </w:r>
+      <w:r>
+        <w:t xml:space="preserve"> (latency possible)</w:t>
+      </w:r>
+      <w:r>
+        <w:t xml:space="preserve">. </w:t>
+      </w:r>
+      <w:r>
+        <w:t>Used for read-heavy database workloads.</w:t>
+      </w:r>
+    </w:p>
+    <w:p>
+      <w:pPr>
+        <w:pStyle w:val="ListParagraph"/>
+        <w:numPr>
+          <w:ilvl w:val="0"/>
+          <w:numId w:val="56"/>
+        </w:numPr>
+      </w:pPr>
+      <w:r>
+        <w:t>MySQL, PostgreSQL, MariaDB</w:t>
+      </w:r>
+    </w:p>
+    <w:p>
+      <w:pPr>
+        <w:pStyle w:val="ListParagraph"/>
+        <w:numPr>
+          <w:ilvl w:val="0"/>
+          <w:numId w:val="56"/>
+        </w:numPr>
+      </w:pPr>
+      <w:r>
+        <w:t>Used for scaling</w:t>
+      </w:r>
+    </w:p>
+    <w:p>
+      <w:pPr>
+        <w:pStyle w:val="ListParagraph"/>
+        <w:numPr>
+          <w:ilvl w:val="0"/>
+          <w:numId w:val="56"/>
+        </w:numPr>
+      </w:pPr>
+      <w:r>
+        <w:t>Automatic backups must be turned on to use read replica.</w:t>
+      </w:r>
+    </w:p>
+    <w:p>
+      <w:pPr>
+        <w:pStyle w:val="ListParagraph"/>
+        <w:numPr>
+          <w:ilvl w:val="0"/>
+          <w:numId w:val="56"/>
+        </w:numPr>
+      </w:pPr>
+      <w:r>
+        <w:t>Each read replica will have its own DNS end point.</w:t>
+      </w:r>
+    </w:p>
+    <w:p>
+      <w:pPr>
+        <w:pStyle w:val="ListParagraph"/>
+        <w:numPr>
+          <w:ilvl w:val="0"/>
+          <w:numId w:val="56"/>
+        </w:numPr>
+      </w:pPr>
+      <w:r>
+        <w:t xml:space="preserve">Can’t have read replicas that have Multi-AZ. </w:t>
+      </w:r>
+    </w:p>
+    <w:p>
+      <w:pPr>
+        <w:pStyle w:val="ListParagraph"/>
+        <w:numPr>
+          <w:ilvl w:val="0"/>
+          <w:numId w:val="56"/>
+        </w:numPr>
+      </w:pPr>
+      <w:r>
+        <w:t>Can crate read replica’s of Multi-AZ source.</w:t>
+      </w:r>
+    </w:p>
+    <w:p>
+      <w:pPr>
+        <w:pStyle w:val="ListParagraph"/>
+        <w:numPr>
+          <w:ilvl w:val="0"/>
+          <w:numId w:val="56"/>
+        </w:numPr>
+      </w:pPr>
+      <w:r>
+        <w:t>Read replica can be promoted to its own db. Breaks replication</w:t>
+      </w:r>
+    </w:p>
+    <w:p>
+      <w:pPr>
+        <w:pStyle w:val="ListParagraph"/>
+        <w:numPr>
+          <w:ilvl w:val="0"/>
+          <w:numId w:val="56"/>
+        </w:numPr>
+      </w:pPr>
+      <w:r>
+        <w:t>Can have read replica in a second region with MySQL or MariaDB</w:t>
+      </w:r>
+    </w:p>
+    <w:p/>
+    <w:p>
+      <w:r>
+        <w:rPr>
+          <w:b/>
+        </w:rPr>
+        <w:t>DynamoDB</w:t>
+      </w:r>
+      <w:r>
+        <w:t xml:space="preserve"> – offers push button scaling</w:t>
+      </w:r>
+      <w:r>
+        <w:t xml:space="preserve">. Can scale database on the fly. RDS has to use bigger instances for scaling. </w:t>
+      </w:r>
+    </w:p>
+    <w:p>
+      <w:pPr>
+        <w:pStyle w:val="ListParagraph"/>
+        <w:numPr>
+          <w:ilvl w:val="0"/>
+          <w:numId w:val="57"/>
+        </w:numPr>
+      </w:pPr>
+      <w:r>
+        <w:t xml:space="preserve">NoSQL </w:t>
+      </w:r>
+      <w:r>
+        <w:t>database for all applications needing single digit latency</w:t>
+      </w:r>
+    </w:p>
+    <w:p>
+      <w:pPr>
+        <w:pStyle w:val="ListParagraph"/>
+        <w:numPr>
+          <w:ilvl w:val="0"/>
+          <w:numId w:val="57"/>
+        </w:numPr>
+      </w:pPr>
+      <w:r>
+        <w:t>Fully managed and supports document and key-value data models</w:t>
+      </w:r>
+    </w:p>
+    <w:p>
+      <w:pPr>
+        <w:pStyle w:val="ListParagraph"/>
+        <w:numPr>
+          <w:ilvl w:val="0"/>
+          <w:numId w:val="57"/>
+        </w:numPr>
+      </w:pPr>
+      <w:r>
+        <w:t>Stored on SSD storage</w:t>
+      </w:r>
+    </w:p>
+    <w:p>
+      <w:pPr>
+        <w:pStyle w:val="ListParagraph"/>
+        <w:numPr>
+          <w:ilvl w:val="0"/>
+          <w:numId w:val="57"/>
+        </w:numPr>
+      </w:pPr>
+      <w:r>
+        <w:t xml:space="preserve">Spread across 3 geographically DC’s. </w:t>
+      </w:r>
+    </w:p>
+    <w:p>
+      <w:pPr>
+        <w:pStyle w:val="ListParagraph"/>
+        <w:numPr>
+          <w:ilvl w:val="0"/>
+          <w:numId w:val="57"/>
+        </w:numPr>
+        <w:rPr>
+          <w:b/>
+        </w:rPr>
+      </w:pPr>
+      <w:r>
+        <w:rPr>
+          <w:b/>
+        </w:rPr>
+        <w:t>Eventual Consistent Reads</w:t>
+      </w:r>
+    </w:p>
+    <w:p>
+      <w:pPr>
+        <w:pStyle w:val="ListParagraph"/>
+        <w:numPr>
+          <w:ilvl w:val="1"/>
+          <w:numId w:val="57"/>
+        </w:numPr>
+      </w:pPr>
+      <w:r>
+        <w:t>Consistency across all copies of data is within a second. Repeating a read after a short time should return the updated data (best read performance)</w:t>
+      </w:r>
+    </w:p>
+    <w:p>
+      <w:pPr>
+        <w:pStyle w:val="ListParagraph"/>
+        <w:numPr>
+          <w:ilvl w:val="0"/>
+          <w:numId w:val="57"/>
+        </w:numPr>
+        <w:rPr>
+          <w:b/>
+        </w:rPr>
+      </w:pPr>
+      <w:r>
+        <w:rPr>
+          <w:b/>
+        </w:rPr>
+        <w:t>Strongly Consistent Reads</w:t>
+      </w:r>
+    </w:p>
+    <w:p>
+      <w:pPr>
+        <w:pStyle w:val="ListParagraph"/>
+        <w:numPr>
+          <w:ilvl w:val="1"/>
+          <w:numId w:val="57"/>
+        </w:numPr>
+      </w:pPr>
+      <w:r>
+        <w:lastRenderedPageBreak/>
+        <w:t>Returns a result that reflects all writes that received a successful response prior to the read.</w:t>
+      </w:r>
+      <w:r>
+        <w:t xml:space="preserve"> &lt; 1 second needed</w:t>
+      </w:r>
       <w:bookmarkStart w:id="0" w:name="_GoBack"/>
       <w:bookmarkEnd w:id="0"/>
     </w:p>
-    <w:p/>
-    <w:p>
-      <w:r>
-        <w:rPr>
-          <w:b/>
-        </w:rPr>
-        <w:t>Data warehousing</w:t>
-      </w:r>
-      <w:r>
-        <w:t xml:space="preserve"> – used with business intelligence. Used to pull in very large and compelx data sets. Usually used by management to do queries. SQL, SAP, Jaspersoft,etc</w:t>
-      </w:r>
-    </w:p>
-    <w:p>
-      <w:pPr>
-        <w:pStyle w:val="ListParagraph"/>
-        <w:numPr>
-          <w:ilvl w:val="0"/>
-          <w:numId w:val="52"/>
-        </w:numPr>
-      </w:pPr>
-      <w:r>
-        <w:t xml:space="preserve">OLTP (Online Transaction Processing) </w:t>
-      </w:r>
-      <w:r>
-        <w:t>- RDS</w:t>
-      </w:r>
-    </w:p>
-    <w:p>
-      <w:pPr>
-        <w:pStyle w:val="ListParagraph"/>
-        <w:numPr>
-          <w:ilvl w:val="0"/>
-          <w:numId w:val="52"/>
-        </w:numPr>
-      </w:pPr>
-      <w:r>
-        <w:t>OLAP (Online Analytics Processing)</w:t>
-      </w:r>
-      <w:r>
-        <w:t xml:space="preserve"> - Redshift</w:t>
-      </w:r>
-    </w:p>
-    <w:p>
-      <w:pPr>
-        <w:pStyle w:val="ListParagraph"/>
-        <w:numPr>
-          <w:ilvl w:val="0"/>
-          <w:numId w:val="52"/>
-        </w:numPr>
-      </w:pPr>
-      <w:r>
-        <w:t>Uses different database and infrastructure architecture as part of data warehousing</w:t>
-      </w:r>
-    </w:p>
-    <w:p/>
-    <w:p>
-      <w:r>
-        <w:rPr>
-          <w:b/>
-        </w:rPr>
-        <w:t>ElastiCache</w:t>
-      </w:r>
-      <w:r>
-        <w:t xml:space="preserve"> – web service that makes it easy to deploy, operate, and scale an in-memory cache in the cloud. Service improves the performance of web applications by allowing you to retrieve information from fast, managed, in-memory cahces, instead of relying entirely on slower disk-based databases. </w:t>
-      </w:r>
-    </w:p>
-    <w:p>
-      <w:pPr>
-        <w:pStyle w:val="ListParagraph"/>
-        <w:numPr>
-          <w:ilvl w:val="0"/>
-          <w:numId w:val="53"/>
-        </w:numPr>
-      </w:pPr>
-      <w:r>
-        <w:t>Emcached</w:t>
-      </w:r>
-    </w:p>
-    <w:p>
-      <w:pPr>
-        <w:pStyle w:val="ListParagraph"/>
-        <w:numPr>
-          <w:ilvl w:val="0"/>
-          <w:numId w:val="53"/>
+    <w:p>
+      <w:pPr>
+        <w:pStyle w:val="ListParagraph"/>
+        <w:numPr>
+          <w:ilvl w:val="0"/>
+          <w:numId w:val="57"/>
+        </w:numPr>
+      </w:pPr>
+      <w:r>
+        <w:t>Pricing:</w:t>
+      </w:r>
+    </w:p>
+    <w:p>
+      <w:pPr>
+        <w:pStyle w:val="ListParagraph"/>
+        <w:numPr>
+          <w:ilvl w:val="1"/>
+          <w:numId w:val="57"/>
+        </w:numPr>
+      </w:pPr>
+      <w:r>
+        <w:t>Provision throughput capacity by write and read</w:t>
+      </w:r>
+    </w:p>
+    <w:p>
+      <w:pPr>
+        <w:pStyle w:val="ListParagraph"/>
+        <w:numPr>
+          <w:ilvl w:val="1"/>
+          <w:numId w:val="57"/>
+        </w:numPr>
+      </w:pPr>
+      <w:r>
+        <w:t>Storage costs</w:t>
+      </w:r>
+    </w:p>
+    <w:p>
+      <w:pPr>
+        <w:pStyle w:val="ListParagraph"/>
+        <w:numPr>
+          <w:ilvl w:val="1"/>
+          <w:numId w:val="57"/>
+        </w:numPr>
+      </w:pPr>
+      <w:r>
+        <w:t>Read units in 50</w:t>
+      </w:r>
+    </w:p>
+    <w:p>
+      <w:pPr>
+        <w:pStyle w:val="ListParagraph"/>
+        <w:numPr>
+          <w:ilvl w:val="1"/>
+          <w:numId w:val="57"/>
+        </w:numPr>
+      </w:pPr>
+      <w:r>
+        <w:t>Write unit in 10s</w:t>
+      </w:r>
+    </w:p>
+    <w:p/>
+    <w:p/>
+    <w:p>
+      <w:pPr>
+        <w:rPr>
+          <w:b/>
+        </w:rPr>
+      </w:pPr>
+      <w:r>
+        <w:rPr>
+          <w:b/>
+        </w:rPr>
+        <w:t>Know Multi-AZ &amp; Read replica.</w:t>
+      </w:r>
+    </w:p>
+    <w:p>
+      <w:pPr>
+        <w:rPr>
+          <w:b/>
+        </w:rPr>
+      </w:pPr>
+    </w:p>
+    <w:p>
+      <w:pPr>
+        <w:rPr>
+          <w:b/>
+        </w:rPr>
+      </w:pPr>
+    </w:p>
+    <w:p>
+      <w:r>
+        <w:rPr>
+          <w:b/>
+        </w:rPr>
+        <w:t>Redshift</w:t>
+      </w:r>
+      <w:r>
+        <w:t xml:space="preserve"> – data</w:t>
+      </w:r>
+      <w:r>
+        <w:t xml:space="preserve"> </w:t>
+      </w:r>
+      <w:r>
+        <w:t>warehousing service fully managed and PB scale. OLAP type transaction.</w:t>
+      </w:r>
+    </w:p>
+    <w:p>
+      <w:pPr>
+        <w:pStyle w:val="ListParagraph"/>
+        <w:numPr>
+          <w:ilvl w:val="0"/>
+          <w:numId w:val="58"/>
+        </w:numPr>
+      </w:pPr>
+      <w:r>
+        <w:t>Single node (160GB)</w:t>
+      </w:r>
+    </w:p>
+    <w:p>
+      <w:pPr>
+        <w:pStyle w:val="ListParagraph"/>
+        <w:numPr>
+          <w:ilvl w:val="0"/>
+          <w:numId w:val="58"/>
+        </w:numPr>
+      </w:pPr>
+      <w:r>
+        <w:t>Multi-Node</w:t>
+      </w:r>
+    </w:p>
+    <w:p>
+      <w:pPr>
+        <w:pStyle w:val="ListParagraph"/>
+        <w:numPr>
+          <w:ilvl w:val="1"/>
+          <w:numId w:val="58"/>
+        </w:numPr>
+      </w:pPr>
+      <w:r>
+        <w:t>Leader Node</w:t>
+      </w:r>
+      <w:r>
+        <w:t xml:space="preserve"> </w:t>
+      </w:r>
+      <w:r>
+        <w:t>(manages client connections and receives queries)</w:t>
+      </w:r>
+    </w:p>
+    <w:p>
+      <w:pPr>
+        <w:pStyle w:val="ListParagraph"/>
+        <w:numPr>
+          <w:ilvl w:val="1"/>
+          <w:numId w:val="58"/>
+        </w:numPr>
+      </w:pPr>
+      <w:r>
+        <w:t>Compute Node (store data and perform queries and computations) up to 128 compute nodes.</w:t>
+      </w:r>
+    </w:p>
+    <w:p>
+      <w:pPr>
+        <w:pStyle w:val="ListParagraph"/>
+        <w:numPr>
+          <w:ilvl w:val="0"/>
+          <w:numId w:val="58"/>
+        </w:numPr>
+      </w:pPr>
+      <w:r>
+        <w:rPr>
+          <w:b/>
+        </w:rPr>
+        <w:t>Columnar Data Storage</w:t>
+      </w:r>
+      <w:r>
+        <w:t xml:space="preserve"> – column based systems for data warehousing and analytics aggregate. Stores data sequentially on storage media so it requires less I/O. </w:t>
+      </w:r>
+    </w:p>
+    <w:p>
+      <w:pPr>
+        <w:pStyle w:val="ListParagraph"/>
+        <w:numPr>
+          <w:ilvl w:val="0"/>
+          <w:numId w:val="58"/>
+        </w:numPr>
+      </w:pPr>
+      <w:r>
+        <w:rPr>
+          <w:b/>
+        </w:rPr>
+        <w:t>Advanced Compression</w:t>
+      </w:r>
+      <w:r>
+        <w:t xml:space="preserve"> – can be compressed much better than row data due to it being seque</w:t>
+      </w:r>
+      <w:r>
+        <w:t>i</w:t>
+      </w:r>
+      <w:r>
+        <w:t>nltly stored. Doesn’t require indexes or views and uses less space. Selects the appropriate schema when loaded.</w:t>
+      </w:r>
+    </w:p>
+    <w:p>
+      <w:pPr>
+        <w:pStyle w:val="ListParagraph"/>
+        <w:numPr>
+          <w:ilvl w:val="0"/>
+          <w:numId w:val="58"/>
+        </w:numPr>
+      </w:pPr>
+      <w:r>
+        <w:rPr>
+          <w:b/>
+        </w:rPr>
+        <w:t xml:space="preserve">Massively Parallel Processing (MPP) </w:t>
+      </w:r>
+      <w:r>
+        <w:t>– automatically distributes data and query across all nodes. Makes it easy to add  nodes to maintain fast query power.</w:t>
+      </w:r>
+    </w:p>
+    <w:p>
+      <w:pPr>
+        <w:pStyle w:val="ListParagraph"/>
+        <w:numPr>
+          <w:ilvl w:val="0"/>
+          <w:numId w:val="58"/>
+        </w:numPr>
+      </w:pPr>
+      <w:r>
+        <w:t>Price</w:t>
+      </w:r>
+    </w:p>
+    <w:p>
+      <w:pPr>
+        <w:pStyle w:val="ListParagraph"/>
+        <w:numPr>
+          <w:ilvl w:val="1"/>
+          <w:numId w:val="58"/>
+        </w:numPr>
+      </w:pPr>
+      <w:r>
+        <w:t xml:space="preserve">Compute Node Hours – number of hours across </w:t>
+      </w:r>
+    </w:p>
+    <w:p>
+      <w:pPr>
+        <w:pStyle w:val="ListParagraph"/>
+        <w:numPr>
+          <w:ilvl w:val="1"/>
+          <w:numId w:val="58"/>
+        </w:numPr>
+      </w:pPr>
+      <w:r>
+        <w:t>Backup</w:t>
+      </w:r>
+    </w:p>
+    <w:p>
+      <w:pPr>
+        <w:pStyle w:val="ListParagraph"/>
+        <w:numPr>
+          <w:ilvl w:val="1"/>
+          <w:numId w:val="58"/>
+        </w:numPr>
+      </w:pPr>
+      <w:r>
+        <w:t>Data Transfer (only in a VPC charged for not outside)</w:t>
+      </w:r>
+    </w:p>
+    <w:p>
+      <w:pPr>
+        <w:pStyle w:val="ListParagraph"/>
+        <w:numPr>
+          <w:ilvl w:val="0"/>
+          <w:numId w:val="58"/>
+        </w:numPr>
+      </w:pPr>
+      <w:r>
+        <w:t>Security</w:t>
+      </w:r>
+    </w:p>
+    <w:p>
+      <w:pPr>
+        <w:pStyle w:val="ListParagraph"/>
+        <w:numPr>
+          <w:ilvl w:val="1"/>
+          <w:numId w:val="58"/>
+        </w:numPr>
+      </w:pPr>
+      <w:r>
+        <w:t>Encrypted in transit</w:t>
+      </w:r>
+    </w:p>
+    <w:p>
+      <w:pPr>
+        <w:pStyle w:val="ListParagraph"/>
+        <w:numPr>
+          <w:ilvl w:val="1"/>
+          <w:numId w:val="58"/>
+        </w:numPr>
+      </w:pPr>
+      <w:r>
+        <w:t>Encrypted at rest</w:t>
+      </w:r>
+      <w:r>
+        <w:t xml:space="preserve"> in AES-256</w:t>
+      </w:r>
+    </w:p>
+    <w:p>
+      <w:pPr>
+        <w:pStyle w:val="ListParagraph"/>
+        <w:numPr>
+          <w:ilvl w:val="1"/>
+          <w:numId w:val="58"/>
+        </w:numPr>
+      </w:pPr>
+      <w:r>
+        <w:t>Manage keys through HSM or KMS</w:t>
+      </w:r>
+    </w:p>
+    <w:p>
+      <w:pPr>
+        <w:pStyle w:val="ListParagraph"/>
+        <w:numPr>
+          <w:ilvl w:val="0"/>
+          <w:numId w:val="58"/>
+        </w:numPr>
+      </w:pPr>
+      <w:r>
+        <w:t>Availability</w:t>
+      </w:r>
+    </w:p>
+    <w:p>
+      <w:pPr>
+        <w:pStyle w:val="ListParagraph"/>
+        <w:numPr>
+          <w:ilvl w:val="1"/>
+          <w:numId w:val="58"/>
+        </w:numPr>
+      </w:pPr>
+      <w:r>
+        <w:t xml:space="preserve">Only available in 1 AZ. </w:t>
+      </w:r>
+    </w:p>
+    <w:p>
+      <w:pPr>
+        <w:pStyle w:val="ListParagraph"/>
+        <w:numPr>
+          <w:ilvl w:val="1"/>
+          <w:numId w:val="58"/>
+        </w:numPr>
+      </w:pPr>
+      <w:r>
+        <w:t xml:space="preserve">Can restore new snapshots to new AZ’s. </w:t>
+      </w:r>
+    </w:p>
+    <w:p/>
+    <w:p>
+      <w:r>
+        <w:rPr>
+          <w:b/>
+        </w:rPr>
+        <w:t>Elasticache</w:t>
+      </w:r>
+      <w:r>
+        <w:t xml:space="preserve"> </w:t>
+      </w:r>
+      <w:r>
+        <w:t>–</w:t>
+      </w:r>
+      <w:r>
+        <w:t xml:space="preserve"> </w:t>
+      </w:r>
+      <w:r>
+        <w:t xml:space="preserve">web service makes it easy to deploy and operate scale in-memory cache in the cloud. Improves performance by retrieving information from cache than disk-based database. </w:t>
+      </w:r>
+      <w:r>
+        <w:t>OLAP type transactions.</w:t>
+      </w:r>
+    </w:p>
+    <w:p>
+      <w:pPr>
+        <w:pStyle w:val="ListParagraph"/>
+        <w:numPr>
+          <w:ilvl w:val="0"/>
+          <w:numId w:val="59"/>
+        </w:numPr>
+        <w:rPr>
+          <w:b/>
+        </w:rPr>
+      </w:pPr>
+      <w:r>
+        <w:t xml:space="preserve">Improves latency and throughput with </w:t>
+      </w:r>
+      <w:r>
+        <w:rPr>
+          <w:b/>
+        </w:rPr>
+        <w:t>read-heavy application workloads</w:t>
+      </w:r>
+    </w:p>
+    <w:p>
+      <w:pPr>
+        <w:pStyle w:val="ListParagraph"/>
+        <w:numPr>
+          <w:ilvl w:val="0"/>
+          <w:numId w:val="59"/>
+        </w:numPr>
+      </w:pPr>
+      <w:r>
+        <w:t>Cached information results in low I/O</w:t>
+      </w:r>
+    </w:p>
+    <w:p>
+      <w:pPr>
+        <w:pStyle w:val="ListParagraph"/>
+        <w:numPr>
+          <w:ilvl w:val="0"/>
+          <w:numId w:val="59"/>
+        </w:numPr>
+      </w:pPr>
+      <w:r>
+        <w:t>Memcached</w:t>
+      </w:r>
+    </w:p>
+    <w:p>
+      <w:pPr>
+        <w:pStyle w:val="ListParagraph"/>
+        <w:numPr>
+          <w:ilvl w:val="1"/>
+          <w:numId w:val="59"/>
+        </w:numPr>
+      </w:pPr>
+      <w:r>
+        <w:t>Object caching system</w:t>
+      </w:r>
+    </w:p>
+    <w:p>
+      <w:pPr>
+        <w:pStyle w:val="ListParagraph"/>
+        <w:numPr>
+          <w:ilvl w:val="1"/>
+          <w:numId w:val="59"/>
+        </w:numPr>
+      </w:pPr>
+      <w:r>
+        <w:lastRenderedPageBreak/>
+        <w:t>Doesn’t support multi-AZ.</w:t>
+      </w:r>
+    </w:p>
+    <w:p>
+      <w:pPr>
+        <w:pStyle w:val="ListParagraph"/>
+        <w:numPr>
+          <w:ilvl w:val="0"/>
+          <w:numId w:val="59"/>
         </w:numPr>
       </w:pPr>
       <w:r>
         <w:t>Redis</w:t>
       </w:r>
     </w:p>
-    <w:p/>
-    <w:p>
-      <w:r>
-        <w:rPr>
-          <w:b/>
-        </w:rPr>
-        <w:t>DMS (Database Migration Service)</w:t>
-      </w:r>
-      <w:r>
-        <w:t xml:space="preserve"> – allows you to migrate your production database to AWS. Once the migration has started, AWS manages all the complexities of the migration process like data type transformation, compression, and parallel transfer while ensuring that data changes to the source database that occur during the migration process are automatically replicated to the target.</w:t>
-      </w:r>
-    </w:p>
-    <w:p>
-      <w:pPr>
-        <w:pStyle w:val="ListParagraph"/>
-        <w:numPr>
-          <w:ilvl w:val="0"/>
-          <w:numId w:val="54"/>
-        </w:numPr>
-      </w:pPr>
-      <w:r>
-        <w:t>Schema conversion tool – converts the source database schema and majority of the custom code, including views, stored procedures, and functions, to a format compatible with the target database.</w:t>
-      </w:r>
-    </w:p>
+    <w:p>
+      <w:pPr>
+        <w:pStyle w:val="ListParagraph"/>
+        <w:numPr>
+          <w:ilvl w:val="1"/>
+          <w:numId w:val="59"/>
+        </w:numPr>
+      </w:pPr>
+      <w:r>
+        <w:t xml:space="preserve">Open-source key value store with sorted sets and lists. </w:t>
+      </w:r>
+    </w:p>
+    <w:p>
+      <w:pPr>
+        <w:pStyle w:val="ListParagraph"/>
+        <w:numPr>
+          <w:ilvl w:val="0"/>
+          <w:numId w:val="59"/>
+        </w:numPr>
+      </w:pPr>
+      <w:r>
+        <w:t>Supports Master/Slav with Multi-AZ capability.</w:t>
+      </w:r>
+    </w:p>
+    <w:p/>
+    <w:p>
+      <w:hyperlink r:id="rId22" w:history="1">
+        <w:r>
+          <w:rPr>
+            <w:rStyle w:val="Hyperlink"/>
+          </w:rPr>
+          <w:t>https://aws.amazon.com/elasticache/</w:t>
+        </w:r>
+      </w:hyperlink>
+    </w:p>
+    <w:p/>
+    <w:p>
+      <w:r>
+        <w:rPr>
+          <w:b/>
+        </w:rPr>
+        <w:t>Aurora</w:t>
+      </w:r>
+      <w:r>
+        <w:t xml:space="preserve"> – RDS with the combined speed of availability with high-end commercial database. Better performance than Mysql with less than the price point. </w:t>
+      </w:r>
+      <w:r>
+        <w:t>Open-Source.</w:t>
+      </w:r>
+    </w:p>
+    <w:p>
+      <w:pPr>
+        <w:pStyle w:val="ListParagraph"/>
+        <w:numPr>
+          <w:ilvl w:val="0"/>
+          <w:numId w:val="60"/>
+        </w:numPr>
+      </w:pPr>
+      <w:r>
+        <w:t>Scales by 10Gb increments up to 64 TB and autoscales.</w:t>
+      </w:r>
+    </w:p>
+    <w:p>
+      <w:pPr>
+        <w:pStyle w:val="ListParagraph"/>
+        <w:numPr>
+          <w:ilvl w:val="0"/>
+          <w:numId w:val="60"/>
+        </w:numPr>
+      </w:pPr>
+      <w:r>
+        <w:t>Compute resources can scale up to 32vCPU’s and 244GB</w:t>
+      </w:r>
+    </w:p>
+    <w:p>
+      <w:pPr>
+        <w:pStyle w:val="ListParagraph"/>
+        <w:numPr>
+          <w:ilvl w:val="0"/>
+          <w:numId w:val="60"/>
+        </w:numPr>
+      </w:pPr>
+      <w:r>
+        <w:t xml:space="preserve">2 copies of your data in each AZ with a minimum of 3 AZ with 6 copies of data. </w:t>
+      </w:r>
+    </w:p>
+    <w:p>
+      <w:pPr>
+        <w:pStyle w:val="ListParagraph"/>
+        <w:numPr>
+          <w:ilvl w:val="0"/>
+          <w:numId w:val="60"/>
+        </w:numPr>
+      </w:pPr>
+      <w:r>
+        <w:t>Self-healing. Disks are scanned for errors.</w:t>
+      </w:r>
+    </w:p>
+    <w:p>
+      <w:pPr>
+        <w:pStyle w:val="ListParagraph"/>
+        <w:numPr>
+          <w:ilvl w:val="0"/>
+          <w:numId w:val="60"/>
+        </w:numPr>
+      </w:pPr>
+      <w:r>
+        <w:t>Aurora replicas – 15 – failover is the main difference between the two.</w:t>
+      </w:r>
+    </w:p>
+    <w:p>
+      <w:pPr>
+        <w:pStyle w:val="ListParagraph"/>
+        <w:numPr>
+          <w:ilvl w:val="0"/>
+          <w:numId w:val="60"/>
+        </w:numPr>
+      </w:pPr>
+      <w:r>
+        <w:t xml:space="preserve">MySQL read replicas – 5 </w:t>
+      </w:r>
+    </w:p>
+    <w:p/>
+    <w:p>
+      <w:r>
+        <w:t>Summar</w:t>
+      </w:r>
+      <w:r>
+        <w:t>y</w:t>
+      </w:r>
+    </w:p>
+    <w:p/>
+    <w:p/>
     <w:sectPr>
       <w:pgSz w:w="12240" w:h="15840"/>
       <w:pgMar w:top="1440" w:right="1440" w:bottom="1440" w:left="1440" w:header="720" w:footer="720" w:gutter="0"/>
@@ -9941,6 +11060,119 @@
 <file path=word/numbering.xml><?xml version="1.0" encoding="utf-8"?>
 <w:numbering xmlns:wpc="http://schemas.microsoft.com/office/word/2010/wordprocessingCanvas" xmlns:mo="http://schemas.microsoft.com/office/mac/office/2008/main" xmlns:mc="http://schemas.openxmlformats.org/markup-compatibility/2006" xmlns:mv="urn:schemas-microsoft-com:mac:vml" xmlns:o="urn:schemas-microsoft-com:office:office" xmlns:r="http://schemas.openxmlformats.org/officeDocument/2006/relationships" xmlns:m="http://schemas.openxmlformats.org/officeDocument/2006/math" xmlns:v="urn:schemas-microsoft-com:vml" xmlns:wp14="http://schemas.microsoft.com/office/word/2010/wordprocessingDrawing" xmlns:wp="http://schemas.openxmlformats.org/drawingml/2006/wordprocessingDrawing" xmlns:w10="urn:schemas-microsoft-com:office:word" xmlns:w="http://schemas.openxmlformats.org/wordprocessingml/2006/main" xmlns:w14="http://schemas.microsoft.com/office/word/2010/wordml" xmlns:w15="http://schemas.microsoft.com/office/word/2012/wordml" xmlns:wpg="http://schemas.microsoft.com/office/word/2010/wordprocessingGroup" xmlns:wpi="http://schemas.microsoft.com/office/word/2010/wordprocessingInk" xmlns:wne="http://schemas.microsoft.com/office/word/2006/wordml" xmlns:wps="http://schemas.microsoft.com/office/word/2010/wordprocessingShape" mc:Ignorable="w14 w15 wp14">
   <w:abstractNum w:abstractNumId="0">
+    <w:nsid w:val="06AE79B7"/>
+    <w:multiLevelType w:val="hybridMultilevel"/>
+    <w:tmpl w:val="870E8388"/>
+    <w:lvl w:ilvl="0" w:tplc="04090003">
+      <w:start w:val="1"/>
+      <w:numFmt w:val="bullet"/>
+      <w:lvlText w:val="o"/>
+      <w:lvlJc w:val="left"/>
+      <w:pPr>
+        <w:ind w:left="720" w:hanging="360"/>
+      </w:pPr>
+      <w:rPr>
+        <w:rFonts w:ascii="Courier New" w:hAnsi="Courier New" w:cs="Courier New" w:hint="default"/>
+      </w:rPr>
+    </w:lvl>
+    <w:lvl w:ilvl="1" w:tplc="04090003">
+      <w:start w:val="1"/>
+      <w:numFmt w:val="bullet"/>
+      <w:lvlText w:val="o"/>
+      <w:lvlJc w:val="left"/>
+      <w:pPr>
+        <w:ind w:left="1440" w:hanging="360"/>
+      </w:pPr>
+      <w:rPr>
+        <w:rFonts w:ascii="Courier New" w:hAnsi="Courier New" w:cs="Courier New" w:hint="default"/>
+      </w:rPr>
+    </w:lvl>
+    <w:lvl w:ilvl="2" w:tplc="04090005" w:tentative="1">
+      <w:start w:val="1"/>
+      <w:numFmt w:val="bullet"/>
+      <w:lvlText w:val=""/>
+      <w:lvlJc w:val="left"/>
+      <w:pPr>
+        <w:ind w:left="2160" w:hanging="360"/>
+      </w:pPr>
+      <w:rPr>
+        <w:rFonts w:ascii="Wingdings" w:hAnsi="Wingdings" w:hint="default"/>
+      </w:rPr>
+    </w:lvl>
+    <w:lvl w:ilvl="3" w:tplc="04090001" w:tentative="1">
+      <w:start w:val="1"/>
+      <w:numFmt w:val="bullet"/>
+      <w:lvlText w:val=""/>
+      <w:lvlJc w:val="left"/>
+      <w:pPr>
+        <w:ind w:left="2880" w:hanging="360"/>
+      </w:pPr>
+      <w:rPr>
+        <w:rFonts w:ascii="Symbol" w:hAnsi="Symbol" w:hint="default"/>
+      </w:rPr>
+    </w:lvl>
+    <w:lvl w:ilvl="4" w:tplc="04090003" w:tentative="1">
+      <w:start w:val="1"/>
+      <w:numFmt w:val="bullet"/>
+      <w:lvlText w:val="o"/>
+      <w:lvlJc w:val="left"/>
+      <w:pPr>
+        <w:ind w:left="3600" w:hanging="360"/>
+      </w:pPr>
+      <w:rPr>
+        <w:rFonts w:ascii="Courier New" w:hAnsi="Courier New" w:cs="Courier New" w:hint="default"/>
+      </w:rPr>
+    </w:lvl>
+    <w:lvl w:ilvl="5" w:tplc="04090005" w:tentative="1">
+      <w:start w:val="1"/>
+      <w:numFmt w:val="bullet"/>
+      <w:lvlText w:val=""/>
+      <w:lvlJc w:val="left"/>
+      <w:pPr>
+        <w:ind w:left="4320" w:hanging="360"/>
+      </w:pPr>
+      <w:rPr>
+        <w:rFonts w:ascii="Wingdings" w:hAnsi="Wingdings" w:hint="default"/>
+      </w:rPr>
+    </w:lvl>
+    <w:lvl w:ilvl="6" w:tplc="04090001" w:tentative="1">
+      <w:start w:val="1"/>
+      <w:numFmt w:val="bullet"/>
+      <w:lvlText w:val=""/>
+      <w:lvlJc w:val="left"/>
+      <w:pPr>
+        <w:ind w:left="5040" w:hanging="360"/>
+      </w:pPr>
+      <w:rPr>
+        <w:rFonts w:ascii="Symbol" w:hAnsi="Symbol" w:hint="default"/>
+      </w:rPr>
+    </w:lvl>
+    <w:lvl w:ilvl="7" w:tplc="04090003" w:tentative="1">
+      <w:start w:val="1"/>
+      <w:numFmt w:val="bullet"/>
+      <w:lvlText w:val="o"/>
+      <w:lvlJc w:val="left"/>
+      <w:pPr>
+        <w:ind w:left="5760" w:hanging="360"/>
+      </w:pPr>
+      <w:rPr>
+        <w:rFonts w:ascii="Courier New" w:hAnsi="Courier New" w:cs="Courier New" w:hint="default"/>
+      </w:rPr>
+    </w:lvl>
+    <w:lvl w:ilvl="8" w:tplc="04090005" w:tentative="1">
+      <w:start w:val="1"/>
+      <w:numFmt w:val="bullet"/>
+      <w:lvlText w:val=""/>
+      <w:lvlJc w:val="left"/>
+      <w:pPr>
+        <w:ind w:left="6480" w:hanging="360"/>
+      </w:pPr>
+      <w:rPr>
+        <w:rFonts w:ascii="Wingdings" w:hAnsi="Wingdings" w:hint="default"/>
+      </w:rPr>
+    </w:lvl>
+  </w:abstractNum>
+  <w:abstractNum w:abstractNumId="1">
     <w:nsid w:val="0A7029A4"/>
     <w:multiLevelType w:val="hybridMultilevel"/>
     <w:tmpl w:val="53EAB9B2"/>
@@ -10053,7 +11285,7 @@
       </w:rPr>
     </w:lvl>
   </w:abstractNum>
-  <w:abstractNum w:abstractNumId="1">
+  <w:abstractNum w:abstractNumId="2">
     <w:nsid w:val="0B51467D"/>
     <w:multiLevelType w:val="hybridMultilevel"/>
     <w:tmpl w:val="FF46C616"/>
@@ -10166,7 +11398,7 @@
       </w:rPr>
     </w:lvl>
   </w:abstractNum>
-  <w:abstractNum w:abstractNumId="2">
+  <w:abstractNum w:abstractNumId="3">
     <w:nsid w:val="0DDC6645"/>
     <w:multiLevelType w:val="hybridMultilevel"/>
     <w:tmpl w:val="4D14703E"/>
@@ -10279,7 +11511,7 @@
       </w:rPr>
     </w:lvl>
   </w:abstractNum>
-  <w:abstractNum w:abstractNumId="3">
+  <w:abstractNum w:abstractNumId="4">
     <w:nsid w:val="0E242937"/>
     <w:multiLevelType w:val="hybridMultilevel"/>
     <w:tmpl w:val="C0BC80BE"/>
@@ -10392,7 +11624,7 @@
       </w:rPr>
     </w:lvl>
   </w:abstractNum>
-  <w:abstractNum w:abstractNumId="4">
+  <w:abstractNum w:abstractNumId="5">
     <w:nsid w:val="120503A0"/>
     <w:multiLevelType w:val="hybridMultilevel"/>
     <w:tmpl w:val="61A8C9A8"/>
@@ -10505,7 +11737,120 @@
       </w:rPr>
     </w:lvl>
   </w:abstractNum>
-  <w:abstractNum w:abstractNumId="5">
+  <w:abstractNum w:abstractNumId="6">
+    <w:nsid w:val="18B6234F"/>
+    <w:multiLevelType w:val="hybridMultilevel"/>
+    <w:tmpl w:val="A95CC55A"/>
+    <w:lvl w:ilvl="0" w:tplc="04090001">
+      <w:start w:val="1"/>
+      <w:numFmt w:val="bullet"/>
+      <w:lvlText w:val=""/>
+      <w:lvlJc w:val="left"/>
+      <w:pPr>
+        <w:ind w:left="720" w:hanging="360"/>
+      </w:pPr>
+      <w:rPr>
+        <w:rFonts w:ascii="Symbol" w:hAnsi="Symbol" w:hint="default"/>
+      </w:rPr>
+    </w:lvl>
+    <w:lvl w:ilvl="1" w:tplc="04090003">
+      <w:start w:val="1"/>
+      <w:numFmt w:val="bullet"/>
+      <w:lvlText w:val="o"/>
+      <w:lvlJc w:val="left"/>
+      <w:pPr>
+        <w:ind w:left="1440" w:hanging="360"/>
+      </w:pPr>
+      <w:rPr>
+        <w:rFonts w:ascii="Courier New" w:hAnsi="Courier New" w:cs="Courier New" w:hint="default"/>
+      </w:rPr>
+    </w:lvl>
+    <w:lvl w:ilvl="2" w:tplc="04090005" w:tentative="1">
+      <w:start w:val="1"/>
+      <w:numFmt w:val="bullet"/>
+      <w:lvlText w:val=""/>
+      <w:lvlJc w:val="left"/>
+      <w:pPr>
+        <w:ind w:left="2160" w:hanging="360"/>
+      </w:pPr>
+      <w:rPr>
+        <w:rFonts w:ascii="Wingdings" w:hAnsi="Wingdings" w:hint="default"/>
+      </w:rPr>
+    </w:lvl>
+    <w:lvl w:ilvl="3" w:tplc="04090001" w:tentative="1">
+      <w:start w:val="1"/>
+      <w:numFmt w:val="bullet"/>
+      <w:lvlText w:val=""/>
+      <w:lvlJc w:val="left"/>
+      <w:pPr>
+        <w:ind w:left="2880" w:hanging="360"/>
+      </w:pPr>
+      <w:rPr>
+        <w:rFonts w:ascii="Symbol" w:hAnsi="Symbol" w:hint="default"/>
+      </w:rPr>
+    </w:lvl>
+    <w:lvl w:ilvl="4" w:tplc="04090003" w:tentative="1">
+      <w:start w:val="1"/>
+      <w:numFmt w:val="bullet"/>
+      <w:lvlText w:val="o"/>
+      <w:lvlJc w:val="left"/>
+      <w:pPr>
+        <w:ind w:left="3600" w:hanging="360"/>
+      </w:pPr>
+      <w:rPr>
+        <w:rFonts w:ascii="Courier New" w:hAnsi="Courier New" w:cs="Courier New" w:hint="default"/>
+      </w:rPr>
+    </w:lvl>
+    <w:lvl w:ilvl="5" w:tplc="04090005" w:tentative="1">
+      <w:start w:val="1"/>
+      <w:numFmt w:val="bullet"/>
+      <w:lvlText w:val=""/>
+      <w:lvlJc w:val="left"/>
+      <w:pPr>
+        <w:ind w:left="4320" w:hanging="360"/>
+      </w:pPr>
+      <w:rPr>
+        <w:rFonts w:ascii="Wingdings" w:hAnsi="Wingdings" w:hint="default"/>
+      </w:rPr>
+    </w:lvl>
+    <w:lvl w:ilvl="6" w:tplc="04090001" w:tentative="1">
+      <w:start w:val="1"/>
+      <w:numFmt w:val="bullet"/>
+      <w:lvlText w:val=""/>
+      <w:lvlJc w:val="left"/>
+      <w:pPr>
+        <w:ind w:left="5040" w:hanging="360"/>
+      </w:pPr>
+      <w:rPr>
+        <w:rFonts w:ascii="Symbol" w:hAnsi="Symbol" w:hint="default"/>
+      </w:rPr>
+    </w:lvl>
+    <w:lvl w:ilvl="7" w:tplc="04090003" w:tentative="1">
+      <w:start w:val="1"/>
+      <w:numFmt w:val="bullet"/>
+      <w:lvlText w:val="o"/>
+      <w:lvlJc w:val="left"/>
+      <w:pPr>
+        <w:ind w:left="5760" w:hanging="360"/>
+      </w:pPr>
+      <w:rPr>
+        <w:rFonts w:ascii="Courier New" w:hAnsi="Courier New" w:cs="Courier New" w:hint="default"/>
+      </w:rPr>
+    </w:lvl>
+    <w:lvl w:ilvl="8" w:tplc="04090005" w:tentative="1">
+      <w:start w:val="1"/>
+      <w:numFmt w:val="bullet"/>
+      <w:lvlText w:val=""/>
+      <w:lvlJc w:val="left"/>
+      <w:pPr>
+        <w:ind w:left="6480" w:hanging="360"/>
+      </w:pPr>
+      <w:rPr>
+        <w:rFonts w:ascii="Wingdings" w:hAnsi="Wingdings" w:hint="default"/>
+      </w:rPr>
+    </w:lvl>
+  </w:abstractNum>
+  <w:abstractNum w:abstractNumId="7">
     <w:nsid w:val="191F77C6"/>
     <w:multiLevelType w:val="hybridMultilevel"/>
     <w:tmpl w:val="5810E976"/>
@@ -10618,7 +11963,7 @@
       </w:rPr>
     </w:lvl>
   </w:abstractNum>
-  <w:abstractNum w:abstractNumId="6">
+  <w:abstractNum w:abstractNumId="8">
     <w:nsid w:val="1B8859CF"/>
     <w:multiLevelType w:val="hybridMultilevel"/>
     <w:tmpl w:val="3FBEB982"/>
@@ -10731,7 +12076,7 @@
       </w:rPr>
     </w:lvl>
   </w:abstractNum>
-  <w:abstractNum w:abstractNumId="7">
+  <w:abstractNum w:abstractNumId="9">
     <w:nsid w:val="1BF1118D"/>
     <w:multiLevelType w:val="hybridMultilevel"/>
     <w:tmpl w:val="1FF6A40C"/>
@@ -10844,7 +12189,7 @@
       </w:rPr>
     </w:lvl>
   </w:abstractNum>
-  <w:abstractNum w:abstractNumId="8">
+  <w:abstractNum w:abstractNumId="10">
     <w:nsid w:val="1C4072A3"/>
     <w:multiLevelType w:val="hybridMultilevel"/>
     <w:tmpl w:val="728CE88E"/>
@@ -10957,7 +12302,7 @@
       </w:rPr>
     </w:lvl>
   </w:abstractNum>
-  <w:abstractNum w:abstractNumId="9">
+  <w:abstractNum w:abstractNumId="11">
     <w:nsid w:val="1D9E6DA6"/>
     <w:multiLevelType w:val="hybridMultilevel"/>
     <w:tmpl w:val="859AEC96"/>
@@ -11070,10 +12415,10 @@
       </w:rPr>
     </w:lvl>
   </w:abstractNum>
-  <w:abstractNum w:abstractNumId="10">
+  <w:abstractNum w:abstractNumId="12">
     <w:nsid w:val="1E887D27"/>
     <w:multiLevelType w:val="hybridMultilevel"/>
-    <w:tmpl w:val="47C6D818"/>
+    <w:tmpl w:val="8CFABEBC"/>
     <w:lvl w:ilvl="0" w:tplc="04090001">
       <w:start w:val="1"/>
       <w:numFmt w:val="bullet"/>
@@ -11183,7 +12528,7 @@
       </w:rPr>
     </w:lvl>
   </w:abstractNum>
-  <w:abstractNum w:abstractNumId="11">
+  <w:abstractNum w:abstractNumId="13">
     <w:nsid w:val="1F8323DB"/>
     <w:multiLevelType w:val="hybridMultilevel"/>
     <w:tmpl w:val="6B3A242A"/>
@@ -11296,7 +12641,7 @@
       </w:rPr>
     </w:lvl>
   </w:abstractNum>
-  <w:abstractNum w:abstractNumId="12">
+  <w:abstractNum w:abstractNumId="14">
     <w:nsid w:val="1FB87F8D"/>
     <w:multiLevelType w:val="hybridMultilevel"/>
     <w:tmpl w:val="47D2D69E"/>
@@ -11409,7 +12754,7 @@
       </w:rPr>
     </w:lvl>
   </w:abstractNum>
-  <w:abstractNum w:abstractNumId="13">
+  <w:abstractNum w:abstractNumId="15">
     <w:nsid w:val="1FD45077"/>
     <w:multiLevelType w:val="hybridMultilevel"/>
     <w:tmpl w:val="CBE4851E"/>
@@ -11522,7 +12867,7 @@
       </w:rPr>
     </w:lvl>
   </w:abstractNum>
-  <w:abstractNum w:abstractNumId="14">
+  <w:abstractNum w:abstractNumId="16">
     <w:nsid w:val="232A3442"/>
     <w:multiLevelType w:val="hybridMultilevel"/>
     <w:tmpl w:val="10F016AC"/>
@@ -11635,7 +12980,7 @@
       </w:rPr>
     </w:lvl>
   </w:abstractNum>
-  <w:abstractNum w:abstractNumId="15">
+  <w:abstractNum w:abstractNumId="17">
     <w:nsid w:val="235A5B53"/>
     <w:multiLevelType w:val="hybridMultilevel"/>
     <w:tmpl w:val="7C2E939E"/>
@@ -11748,7 +13093,7 @@
       </w:rPr>
     </w:lvl>
   </w:abstractNum>
-  <w:abstractNum w:abstractNumId="16">
+  <w:abstractNum w:abstractNumId="18">
     <w:nsid w:val="239B26F2"/>
     <w:multiLevelType w:val="hybridMultilevel"/>
     <w:tmpl w:val="B95A6B86"/>
@@ -11861,7 +13206,7 @@
       </w:rPr>
     </w:lvl>
   </w:abstractNum>
-  <w:abstractNum w:abstractNumId="17">
+  <w:abstractNum w:abstractNumId="19">
     <w:nsid w:val="271E65EB"/>
     <w:multiLevelType w:val="hybridMultilevel"/>
     <w:tmpl w:val="82D6DBD4"/>
@@ -11974,7 +13319,7 @@
       </w:rPr>
     </w:lvl>
   </w:abstractNum>
-  <w:abstractNum w:abstractNumId="18">
+  <w:abstractNum w:abstractNumId="20">
     <w:nsid w:val="274F3F1D"/>
     <w:multiLevelType w:val="hybridMultilevel"/>
     <w:tmpl w:val="17546C32"/>
@@ -12087,7 +13432,7 @@
       </w:rPr>
     </w:lvl>
   </w:abstractNum>
-  <w:abstractNum w:abstractNumId="19">
+  <w:abstractNum w:abstractNumId="21">
     <w:nsid w:val="27E9565D"/>
     <w:multiLevelType w:val="hybridMultilevel"/>
     <w:tmpl w:val="ED7A02CE"/>
@@ -12200,7 +13545,7 @@
       </w:rPr>
     </w:lvl>
   </w:abstractNum>
-  <w:abstractNum w:abstractNumId="20">
+  <w:abstractNum w:abstractNumId="22">
     <w:nsid w:val="2A7D295B"/>
     <w:multiLevelType w:val="hybridMultilevel"/>
     <w:tmpl w:val="9510F916"/>
@@ -12313,7 +13658,7 @@
       </w:rPr>
     </w:lvl>
   </w:abstractNum>
-  <w:abstractNum w:abstractNumId="21">
+  <w:abstractNum w:abstractNumId="23">
     <w:nsid w:val="2B703160"/>
     <w:multiLevelType w:val="hybridMultilevel"/>
     <w:tmpl w:val="EE20C20E"/>
@@ -12426,7 +13771,120 @@
       </w:rPr>
     </w:lvl>
   </w:abstractNum>
-  <w:abstractNum w:abstractNumId="22">
+  <w:abstractNum w:abstractNumId="24">
+    <w:nsid w:val="2DBE7B65"/>
+    <w:multiLevelType w:val="hybridMultilevel"/>
+    <w:tmpl w:val="4CB4E9F4"/>
+    <w:lvl w:ilvl="0" w:tplc="04090003">
+      <w:start w:val="1"/>
+      <w:numFmt w:val="bullet"/>
+      <w:lvlText w:val="o"/>
+      <w:lvlJc w:val="left"/>
+      <w:pPr>
+        <w:ind w:left="720" w:hanging="360"/>
+      </w:pPr>
+      <w:rPr>
+        <w:rFonts w:ascii="Courier New" w:hAnsi="Courier New" w:cs="Courier New" w:hint="default"/>
+      </w:rPr>
+    </w:lvl>
+    <w:lvl w:ilvl="1" w:tplc="04090003">
+      <w:start w:val="1"/>
+      <w:numFmt w:val="bullet"/>
+      <w:lvlText w:val="o"/>
+      <w:lvlJc w:val="left"/>
+      <w:pPr>
+        <w:ind w:left="1440" w:hanging="360"/>
+      </w:pPr>
+      <w:rPr>
+        <w:rFonts w:ascii="Courier New" w:hAnsi="Courier New" w:cs="Courier New" w:hint="default"/>
+      </w:rPr>
+    </w:lvl>
+    <w:lvl w:ilvl="2" w:tplc="04090005" w:tentative="1">
+      <w:start w:val="1"/>
+      <w:numFmt w:val="bullet"/>
+      <w:lvlText w:val=""/>
+      <w:lvlJc w:val="left"/>
+      <w:pPr>
+        <w:ind w:left="2160" w:hanging="360"/>
+      </w:pPr>
+      <w:rPr>
+        <w:rFonts w:ascii="Wingdings" w:hAnsi="Wingdings" w:hint="default"/>
+      </w:rPr>
+    </w:lvl>
+    <w:lvl w:ilvl="3" w:tplc="04090001" w:tentative="1">
+      <w:start w:val="1"/>
+      <w:numFmt w:val="bullet"/>
+      <w:lvlText w:val=""/>
+      <w:lvlJc w:val="left"/>
+      <w:pPr>
+        <w:ind w:left="2880" w:hanging="360"/>
+      </w:pPr>
+      <w:rPr>
+        <w:rFonts w:ascii="Symbol" w:hAnsi="Symbol" w:hint="default"/>
+      </w:rPr>
+    </w:lvl>
+    <w:lvl w:ilvl="4" w:tplc="04090003" w:tentative="1">
+      <w:start w:val="1"/>
+      <w:numFmt w:val="bullet"/>
+      <w:lvlText w:val="o"/>
+      <w:lvlJc w:val="left"/>
+      <w:pPr>
+        <w:ind w:left="3600" w:hanging="360"/>
+      </w:pPr>
+      <w:rPr>
+        <w:rFonts w:ascii="Courier New" w:hAnsi="Courier New" w:cs="Courier New" w:hint="default"/>
+      </w:rPr>
+    </w:lvl>
+    <w:lvl w:ilvl="5" w:tplc="04090005" w:tentative="1">
+      <w:start w:val="1"/>
+      <w:numFmt w:val="bullet"/>
+      <w:lvlText w:val=""/>
+      <w:lvlJc w:val="left"/>
+      <w:pPr>
+        <w:ind w:left="4320" w:hanging="360"/>
+      </w:pPr>
+      <w:rPr>
+        <w:rFonts w:ascii="Wingdings" w:hAnsi="Wingdings" w:hint="default"/>
+      </w:rPr>
+    </w:lvl>
+    <w:lvl w:ilvl="6" w:tplc="04090001" w:tentative="1">
+      <w:start w:val="1"/>
+      <w:numFmt w:val="bullet"/>
+      <w:lvlText w:val=""/>
+      <w:lvlJc w:val="left"/>
+      <w:pPr>
+        <w:ind w:left="5040" w:hanging="360"/>
+      </w:pPr>
+      <w:rPr>
+        <w:rFonts w:ascii="Symbol" w:hAnsi="Symbol" w:hint="default"/>
+      </w:rPr>
+    </w:lvl>
+    <w:lvl w:ilvl="7" w:tplc="04090003" w:tentative="1">
+      <w:start w:val="1"/>
+      <w:numFmt w:val="bullet"/>
+      <w:lvlText w:val="o"/>
+      <w:lvlJc w:val="left"/>
+      <w:pPr>
+        <w:ind w:left="5760" w:hanging="360"/>
+      </w:pPr>
+      <w:rPr>
+        <w:rFonts w:ascii="Courier New" w:hAnsi="Courier New" w:cs="Courier New" w:hint="default"/>
+      </w:rPr>
+    </w:lvl>
+    <w:lvl w:ilvl="8" w:tplc="04090005" w:tentative="1">
+      <w:start w:val="1"/>
+      <w:numFmt w:val="bullet"/>
+      <w:lvlText w:val=""/>
+      <w:lvlJc w:val="left"/>
+      <w:pPr>
+        <w:ind w:left="6480" w:hanging="360"/>
+      </w:pPr>
+      <w:rPr>
+        <w:rFonts w:ascii="Wingdings" w:hAnsi="Wingdings" w:hint="default"/>
+      </w:rPr>
+    </w:lvl>
+  </w:abstractNum>
+  <w:abstractNum w:abstractNumId="25">
     <w:nsid w:val="322626B9"/>
     <w:multiLevelType w:val="hybridMultilevel"/>
     <w:tmpl w:val="8A60E6AC"/>
@@ -12539,7 +13997,7 @@
       </w:rPr>
     </w:lvl>
   </w:abstractNum>
-  <w:abstractNum w:abstractNumId="23">
+  <w:abstractNum w:abstractNumId="26">
     <w:nsid w:val="334C2959"/>
     <w:multiLevelType w:val="hybridMultilevel"/>
     <w:tmpl w:val="2D768B8C"/>
@@ -12652,7 +14110,7 @@
       </w:rPr>
     </w:lvl>
   </w:abstractNum>
-  <w:abstractNum w:abstractNumId="24">
+  <w:abstractNum w:abstractNumId="27">
     <w:nsid w:val="346F340E"/>
     <w:multiLevelType w:val="hybridMultilevel"/>
     <w:tmpl w:val="7AE8AA4E"/>
@@ -12765,7 +14223,7 @@
       </w:rPr>
     </w:lvl>
   </w:abstractNum>
-  <w:abstractNum w:abstractNumId="25">
+  <w:abstractNum w:abstractNumId="28">
     <w:nsid w:val="36D13D31"/>
     <w:multiLevelType w:val="hybridMultilevel"/>
     <w:tmpl w:val="95E29136"/>
@@ -12878,7 +14336,7 @@
       </w:rPr>
     </w:lvl>
   </w:abstractNum>
-  <w:abstractNum w:abstractNumId="26">
+  <w:abstractNum w:abstractNumId="29">
     <w:nsid w:val="39287901"/>
     <w:multiLevelType w:val="hybridMultilevel"/>
     <w:tmpl w:val="C8481B0E"/>
@@ -12991,7 +14449,7 @@
       </w:rPr>
     </w:lvl>
   </w:abstractNum>
-  <w:abstractNum w:abstractNumId="27">
+  <w:abstractNum w:abstractNumId="30">
     <w:nsid w:val="3A1B5232"/>
     <w:multiLevelType w:val="hybridMultilevel"/>
     <w:tmpl w:val="112C098C"/>
@@ -13104,7 +14562,7 @@
       </w:rPr>
     </w:lvl>
   </w:abstractNum>
-  <w:abstractNum w:abstractNumId="28">
+  <w:abstractNum w:abstractNumId="31">
     <w:nsid w:val="3A1B60D7"/>
     <w:multiLevelType w:val="hybridMultilevel"/>
     <w:tmpl w:val="D11CC3FA"/>
@@ -13217,7 +14675,7 @@
       </w:rPr>
     </w:lvl>
   </w:abstractNum>
-  <w:abstractNum w:abstractNumId="29">
+  <w:abstractNum w:abstractNumId="32">
     <w:nsid w:val="3AB61BFB"/>
     <w:multiLevelType w:val="hybridMultilevel"/>
     <w:tmpl w:val="E6CCE4F4"/>
@@ -13330,7 +14788,7 @@
       </w:rPr>
     </w:lvl>
   </w:abstractNum>
-  <w:abstractNum w:abstractNumId="30">
+  <w:abstractNum w:abstractNumId="33">
     <w:nsid w:val="3C0C56F7"/>
     <w:multiLevelType w:val="hybridMultilevel"/>
     <w:tmpl w:val="0BDEBD06"/>
@@ -13443,7 +14901,7 @@
       </w:rPr>
     </w:lvl>
   </w:abstractNum>
-  <w:abstractNum w:abstractNumId="31">
+  <w:abstractNum w:abstractNumId="34">
     <w:nsid w:val="4C81339F"/>
     <w:multiLevelType w:val="hybridMultilevel"/>
     <w:tmpl w:val="E5A8F7BC"/>
@@ -13556,7 +15014,7 @@
       </w:rPr>
     </w:lvl>
   </w:abstractNum>
-  <w:abstractNum w:abstractNumId="32">
+  <w:abstractNum w:abstractNumId="35">
     <w:nsid w:val="4CEC32CB"/>
     <w:multiLevelType w:val="hybridMultilevel"/>
     <w:tmpl w:val="A13A9AAA"/>
@@ -13669,7 +15127,7 @@
       </w:rPr>
     </w:lvl>
   </w:abstractNum>
-  <w:abstractNum w:abstractNumId="33">
+  <w:abstractNum w:abstractNumId="36">
     <w:nsid w:val="50493BE2"/>
     <w:multiLevelType w:val="hybridMultilevel"/>
     <w:tmpl w:val="0C127B1E"/>
@@ -13782,7 +15240,120 @@
       </w:rPr>
     </w:lvl>
   </w:abstractNum>
-  <w:abstractNum w:abstractNumId="34">
+  <w:abstractNum w:abstractNumId="37">
+    <w:nsid w:val="51D51FE3"/>
+    <w:multiLevelType w:val="hybridMultilevel"/>
+    <w:tmpl w:val="2160C698"/>
+    <w:lvl w:ilvl="0" w:tplc="04090001">
+      <w:start w:val="1"/>
+      <w:numFmt w:val="bullet"/>
+      <w:lvlText w:val=""/>
+      <w:lvlJc w:val="left"/>
+      <w:pPr>
+        <w:ind w:left="720" w:hanging="360"/>
+      </w:pPr>
+      <w:rPr>
+        <w:rFonts w:ascii="Symbol" w:hAnsi="Symbol" w:hint="default"/>
+      </w:rPr>
+    </w:lvl>
+    <w:lvl w:ilvl="1" w:tplc="04090003" w:tentative="1">
+      <w:start w:val="1"/>
+      <w:numFmt w:val="bullet"/>
+      <w:lvlText w:val="o"/>
+      <w:lvlJc w:val="left"/>
+      <w:pPr>
+        <w:ind w:left="1440" w:hanging="360"/>
+      </w:pPr>
+      <w:rPr>
+        <w:rFonts w:ascii="Courier New" w:hAnsi="Courier New" w:cs="Courier New" w:hint="default"/>
+      </w:rPr>
+    </w:lvl>
+    <w:lvl w:ilvl="2" w:tplc="04090005" w:tentative="1">
+      <w:start w:val="1"/>
+      <w:numFmt w:val="bullet"/>
+      <w:lvlText w:val=""/>
+      <w:lvlJc w:val="left"/>
+      <w:pPr>
+        <w:ind w:left="2160" w:hanging="360"/>
+      </w:pPr>
+      <w:rPr>
+        <w:rFonts w:ascii="Wingdings" w:hAnsi="Wingdings" w:hint="default"/>
+      </w:rPr>
+    </w:lvl>
+    <w:lvl w:ilvl="3" w:tplc="04090001" w:tentative="1">
+      <w:start w:val="1"/>
+      <w:numFmt w:val="bullet"/>
+      <w:lvlText w:val=""/>
+      <w:lvlJc w:val="left"/>
+      <w:pPr>
+        <w:ind w:left="2880" w:hanging="360"/>
+      </w:pPr>
+      <w:rPr>
+        <w:rFonts w:ascii="Symbol" w:hAnsi="Symbol" w:hint="default"/>
+      </w:rPr>
+    </w:lvl>
+    <w:lvl w:ilvl="4" w:tplc="04090003" w:tentative="1">
+      <w:start w:val="1"/>
+      <w:numFmt w:val="bullet"/>
+      <w:lvlText w:val="o"/>
+      <w:lvlJc w:val="left"/>
+      <w:pPr>
+        <w:ind w:left="3600" w:hanging="360"/>
+      </w:pPr>
+      <w:rPr>
+        <w:rFonts w:ascii="Courier New" w:hAnsi="Courier New" w:cs="Courier New" w:hint="default"/>
+      </w:rPr>
+    </w:lvl>
+    <w:lvl w:ilvl="5" w:tplc="04090005" w:tentative="1">
+      <w:start w:val="1"/>
+      <w:numFmt w:val="bullet"/>
+      <w:lvlText w:val=""/>
+      <w:lvlJc w:val="left"/>
+      <w:pPr>
+        <w:ind w:left="4320" w:hanging="360"/>
+      </w:pPr>
+      <w:rPr>
+        <w:rFonts w:ascii="Wingdings" w:hAnsi="Wingdings" w:hint="default"/>
+      </w:rPr>
+    </w:lvl>
+    <w:lvl w:ilvl="6" w:tplc="04090001" w:tentative="1">
+      <w:start w:val="1"/>
+      <w:numFmt w:val="bullet"/>
+      <w:lvlText w:val=""/>
+      <w:lvlJc w:val="left"/>
+      <w:pPr>
+        <w:ind w:left="5040" w:hanging="360"/>
+      </w:pPr>
+      <w:rPr>
+        <w:rFonts w:ascii="Symbol" w:hAnsi="Symbol" w:hint="default"/>
+      </w:rPr>
+    </w:lvl>
+    <w:lvl w:ilvl="7" w:tplc="04090003" w:tentative="1">
+      <w:start w:val="1"/>
+      <w:numFmt w:val="bullet"/>
+      <w:lvlText w:val="o"/>
+      <w:lvlJc w:val="left"/>
+      <w:pPr>
+        <w:ind w:left="5760" w:hanging="360"/>
+      </w:pPr>
+      <w:rPr>
+        <w:rFonts w:ascii="Courier New" w:hAnsi="Courier New" w:cs="Courier New" w:hint="default"/>
+      </w:rPr>
+    </w:lvl>
+    <w:lvl w:ilvl="8" w:tplc="04090005" w:tentative="1">
+      <w:start w:val="1"/>
+      <w:numFmt w:val="bullet"/>
+      <w:lvlText w:val=""/>
+      <w:lvlJc w:val="left"/>
+      <w:pPr>
+        <w:ind w:left="6480" w:hanging="360"/>
+      </w:pPr>
+      <w:rPr>
+        <w:rFonts w:ascii="Wingdings" w:hAnsi="Wingdings" w:hint="default"/>
+      </w:rPr>
+    </w:lvl>
+  </w:abstractNum>
+  <w:abstractNum w:abstractNumId="38">
     <w:nsid w:val="529572BE"/>
     <w:multiLevelType w:val="hybridMultilevel"/>
     <w:tmpl w:val="4DE25A78"/>
@@ -13895,7 +15466,7 @@
       </w:rPr>
     </w:lvl>
   </w:abstractNum>
-  <w:abstractNum w:abstractNumId="35">
+  <w:abstractNum w:abstractNumId="39">
     <w:nsid w:val="5470158D"/>
     <w:multiLevelType w:val="hybridMultilevel"/>
     <w:tmpl w:val="C7F6C51C"/>
@@ -14008,7 +15579,120 @@
       </w:rPr>
     </w:lvl>
   </w:abstractNum>
-  <w:abstractNum w:abstractNumId="36">
+  <w:abstractNum w:abstractNumId="40">
+    <w:nsid w:val="55B12064"/>
+    <w:multiLevelType w:val="hybridMultilevel"/>
+    <w:tmpl w:val="92C0413E"/>
+    <w:lvl w:ilvl="0" w:tplc="04090003">
+      <w:start w:val="1"/>
+      <w:numFmt w:val="bullet"/>
+      <w:lvlText w:val="o"/>
+      <w:lvlJc w:val="left"/>
+      <w:pPr>
+        <w:ind w:left="720" w:hanging="360"/>
+      </w:pPr>
+      <w:rPr>
+        <w:rFonts w:ascii="Courier New" w:hAnsi="Courier New" w:cs="Courier New" w:hint="default"/>
+      </w:rPr>
+    </w:lvl>
+    <w:lvl w:ilvl="1" w:tplc="04090003" w:tentative="1">
+      <w:start w:val="1"/>
+      <w:numFmt w:val="bullet"/>
+      <w:lvlText w:val="o"/>
+      <w:lvlJc w:val="left"/>
+      <w:pPr>
+        <w:ind w:left="1440" w:hanging="360"/>
+      </w:pPr>
+      <w:rPr>
+        <w:rFonts w:ascii="Courier New" w:hAnsi="Courier New" w:cs="Courier New" w:hint="default"/>
+      </w:rPr>
+    </w:lvl>
+    <w:lvl w:ilvl="2" w:tplc="04090005" w:tentative="1">
+      <w:start w:val="1"/>
+      <w:numFmt w:val="bullet"/>
+      <w:lvlText w:val=""/>
+      <w:lvlJc w:val="left"/>
+      <w:pPr>
+        <w:ind w:left="2160" w:hanging="360"/>
+      </w:pPr>
+      <w:rPr>
+        <w:rFonts w:ascii="Wingdings" w:hAnsi="Wingdings" w:hint="default"/>
+      </w:rPr>
+    </w:lvl>
+    <w:lvl w:ilvl="3" w:tplc="04090001" w:tentative="1">
+      <w:start w:val="1"/>
+      <w:numFmt w:val="bullet"/>
+      <w:lvlText w:val=""/>
+      <w:lvlJc w:val="left"/>
+      <w:pPr>
+        <w:ind w:left="2880" w:hanging="360"/>
+      </w:pPr>
+      <w:rPr>
+        <w:rFonts w:ascii="Symbol" w:hAnsi="Symbol" w:hint="default"/>
+      </w:rPr>
+    </w:lvl>
+    <w:lvl w:ilvl="4" w:tplc="04090003" w:tentative="1">
+      <w:start w:val="1"/>
+      <w:numFmt w:val="bullet"/>
+      <w:lvlText w:val="o"/>
+      <w:lvlJc w:val="left"/>
+      <w:pPr>
+        <w:ind w:left="3600" w:hanging="360"/>
+      </w:pPr>
+      <w:rPr>
+        <w:rFonts w:ascii="Courier New" w:hAnsi="Courier New" w:cs="Courier New" w:hint="default"/>
+      </w:rPr>
+    </w:lvl>
+    <w:lvl w:ilvl="5" w:tplc="04090005" w:tentative="1">
+      <w:start w:val="1"/>
+      <w:numFmt w:val="bullet"/>
+      <w:lvlText w:val=""/>
+      <w:lvlJc w:val="left"/>
+      <w:pPr>
+        <w:ind w:left="4320" w:hanging="360"/>
+      </w:pPr>
+      <w:rPr>
+        <w:rFonts w:ascii="Wingdings" w:hAnsi="Wingdings" w:hint="default"/>
+      </w:rPr>
+    </w:lvl>
+    <w:lvl w:ilvl="6" w:tplc="04090001" w:tentative="1">
+      <w:start w:val="1"/>
+      <w:numFmt w:val="bullet"/>
+      <w:lvlText w:val=""/>
+      <w:lvlJc w:val="left"/>
+      <w:pPr>
+        <w:ind w:left="5040" w:hanging="360"/>
+      </w:pPr>
+      <w:rPr>
+        <w:rFonts w:ascii="Symbol" w:hAnsi="Symbol" w:hint="default"/>
+      </w:rPr>
+    </w:lvl>
+    <w:lvl w:ilvl="7" w:tplc="04090003" w:tentative="1">
+      <w:start w:val="1"/>
+      <w:numFmt w:val="bullet"/>
+      <w:lvlText w:val="o"/>
+      <w:lvlJc w:val="left"/>
+      <w:pPr>
+        <w:ind w:left="5760" w:hanging="360"/>
+      </w:pPr>
+      <w:rPr>
+        <w:rFonts w:ascii="Courier New" w:hAnsi="Courier New" w:cs="Courier New" w:hint="default"/>
+      </w:rPr>
+    </w:lvl>
+    <w:lvl w:ilvl="8" w:tplc="04090005" w:tentative="1">
+      <w:start w:val="1"/>
+      <w:numFmt w:val="bullet"/>
+      <w:lvlText w:val=""/>
+      <w:lvlJc w:val="left"/>
+      <w:pPr>
+        <w:ind w:left="6480" w:hanging="360"/>
+      </w:pPr>
+      <w:rPr>
+        <w:rFonts w:ascii="Wingdings" w:hAnsi="Wingdings" w:hint="default"/>
+      </w:rPr>
+    </w:lvl>
+  </w:abstractNum>
+  <w:abstractNum w:abstractNumId="41">
     <w:nsid w:val="57577DFF"/>
     <w:multiLevelType w:val="hybridMultilevel"/>
     <w:tmpl w:val="0026148A"/>
@@ -14121,7 +15805,7 @@
       </w:rPr>
     </w:lvl>
   </w:abstractNum>
-  <w:abstractNum w:abstractNumId="37">
+  <w:abstractNum w:abstractNumId="42">
     <w:nsid w:val="5A094EF6"/>
     <w:multiLevelType w:val="hybridMultilevel"/>
     <w:tmpl w:val="EDFA31E0"/>
@@ -14234,7 +15918,7 @@
       </w:rPr>
     </w:lvl>
   </w:abstractNum>
-  <w:abstractNum w:abstractNumId="38">
+  <w:abstractNum w:abstractNumId="43">
     <w:nsid w:val="5CD760B1"/>
     <w:multiLevelType w:val="hybridMultilevel"/>
     <w:tmpl w:val="58122580"/>
@@ -14347,7 +16031,7 @@
       </w:rPr>
     </w:lvl>
   </w:abstractNum>
-  <w:abstractNum w:abstractNumId="39">
+  <w:abstractNum w:abstractNumId="44">
     <w:nsid w:val="5F7D7848"/>
     <w:multiLevelType w:val="hybridMultilevel"/>
     <w:tmpl w:val="6D6EA450"/>
@@ -14460,7 +16144,7 @@
       </w:rPr>
     </w:lvl>
   </w:abstractNum>
-  <w:abstractNum w:abstractNumId="40">
+  <w:abstractNum w:abstractNumId="45">
     <w:nsid w:val="60C23488"/>
     <w:multiLevelType w:val="hybridMultilevel"/>
     <w:tmpl w:val="19DEB722"/>
@@ -14573,7 +16257,7 @@
       </w:rPr>
     </w:lvl>
   </w:abstractNum>
-  <w:abstractNum w:abstractNumId="41">
+  <w:abstractNum w:abstractNumId="46">
     <w:nsid w:val="622A2646"/>
     <w:multiLevelType w:val="hybridMultilevel"/>
     <w:tmpl w:val="EC6EF0F6"/>
@@ -14686,7 +16370,7 @@
       </w:rPr>
     </w:lvl>
   </w:abstractNum>
-  <w:abstractNum w:abstractNumId="42">
+  <w:abstractNum w:abstractNumId="47">
     <w:nsid w:val="62CA34C9"/>
     <w:multiLevelType w:val="hybridMultilevel"/>
     <w:tmpl w:val="5F5CDAEE"/>
@@ -14799,7 +16483,7 @@
       </w:rPr>
     </w:lvl>
   </w:abstractNum>
-  <w:abstractNum w:abstractNumId="43">
+  <w:abstractNum w:abstractNumId="48">
     <w:nsid w:val="638365E4"/>
     <w:multiLevelType w:val="hybridMultilevel"/>
     <w:tmpl w:val="2E1C54DA"/>
@@ -14912,7 +16596,7 @@
       </w:rPr>
     </w:lvl>
   </w:abstractNum>
-  <w:abstractNum w:abstractNumId="44">
+  <w:abstractNum w:abstractNumId="49">
     <w:nsid w:val="65181B73"/>
     <w:multiLevelType w:val="hybridMultilevel"/>
     <w:tmpl w:val="9E50E77C"/>
@@ -15025,7 +16709,120 @@
       </w:rPr>
     </w:lvl>
   </w:abstractNum>
-  <w:abstractNum w:abstractNumId="45">
+  <w:abstractNum w:abstractNumId="50">
+    <w:nsid w:val="68CA55EA"/>
+    <w:multiLevelType w:val="hybridMultilevel"/>
+    <w:tmpl w:val="565C769C"/>
+    <w:lvl w:ilvl="0" w:tplc="04090001">
+      <w:start w:val="1"/>
+      <w:numFmt w:val="bullet"/>
+      <w:lvlText w:val=""/>
+      <w:lvlJc w:val="left"/>
+      <w:pPr>
+        <w:ind w:left="720" w:hanging="360"/>
+      </w:pPr>
+      <w:rPr>
+        <w:rFonts w:ascii="Symbol" w:hAnsi="Symbol" w:hint="default"/>
+      </w:rPr>
+    </w:lvl>
+    <w:lvl w:ilvl="1" w:tplc="04090003" w:tentative="1">
+      <w:start w:val="1"/>
+      <w:numFmt w:val="bullet"/>
+      <w:lvlText w:val="o"/>
+      <w:lvlJc w:val="left"/>
+      <w:pPr>
+        <w:ind w:left="1440" w:hanging="360"/>
+      </w:pPr>
+      <w:rPr>
+        <w:rFonts w:ascii="Courier New" w:hAnsi="Courier New" w:cs="Courier New" w:hint="default"/>
+      </w:rPr>
+    </w:lvl>
+    <w:lvl w:ilvl="2" w:tplc="04090005" w:tentative="1">
+      <w:start w:val="1"/>
+      <w:numFmt w:val="bullet"/>
+      <w:lvlText w:val=""/>
+      <w:lvlJc w:val="left"/>
+      <w:pPr>
+        <w:ind w:left="2160" w:hanging="360"/>
+      </w:pPr>
+      <w:rPr>
+        <w:rFonts w:ascii="Wingdings" w:hAnsi="Wingdings" w:hint="default"/>
+      </w:rPr>
+    </w:lvl>
+    <w:lvl w:ilvl="3" w:tplc="04090001" w:tentative="1">
+      <w:start w:val="1"/>
+      <w:numFmt w:val="bullet"/>
+      <w:lvlText w:val=""/>
+      <w:lvlJc w:val="left"/>
+      <w:pPr>
+        <w:ind w:left="2880" w:hanging="360"/>
+      </w:pPr>
+      <w:rPr>
+        <w:rFonts w:ascii="Symbol" w:hAnsi="Symbol" w:hint="default"/>
+      </w:rPr>
+    </w:lvl>
+    <w:lvl w:ilvl="4" w:tplc="04090003" w:tentative="1">
+      <w:start w:val="1"/>
+      <w:numFmt w:val="bullet"/>
+      <w:lvlText w:val="o"/>
+      <w:lvlJc w:val="left"/>
+      <w:pPr>
+        <w:ind w:left="3600" w:hanging="360"/>
+      </w:pPr>
+      <w:rPr>
+        <w:rFonts w:ascii="Courier New" w:hAnsi="Courier New" w:cs="Courier New" w:hint="default"/>
+      </w:rPr>
+    </w:lvl>
+    <w:lvl w:ilvl="5" w:tplc="04090005" w:tentative="1">
+      <w:start w:val="1"/>
+      <w:numFmt w:val="bullet"/>
+      <w:lvlText w:val=""/>
+      <w:lvlJc w:val="left"/>
+      <w:pPr>
+        <w:ind w:left="4320" w:hanging="360"/>
+      </w:pPr>
+      <w:rPr>
+        <w:rFonts w:ascii="Wingdings" w:hAnsi="Wingdings" w:hint="default"/>
+      </w:rPr>
+    </w:lvl>
+    <w:lvl w:ilvl="6" w:tplc="04090001" w:tentative="1">
+      <w:start w:val="1"/>
+      <w:numFmt w:val="bullet"/>
+      <w:lvlText w:val=""/>
+      <w:lvlJc w:val="left"/>
+      <w:pPr>
+        <w:ind w:left="5040" w:hanging="360"/>
+      </w:pPr>
+      <w:rPr>
+        <w:rFonts w:ascii="Symbol" w:hAnsi="Symbol" w:hint="default"/>
+      </w:rPr>
+    </w:lvl>
+    <w:lvl w:ilvl="7" w:tplc="04090003" w:tentative="1">
+      <w:start w:val="1"/>
+      <w:numFmt w:val="bullet"/>
+      <w:lvlText w:val="o"/>
+      <w:lvlJc w:val="left"/>
+      <w:pPr>
+        <w:ind w:left="5760" w:hanging="360"/>
+      </w:pPr>
+      <w:rPr>
+        <w:rFonts w:ascii="Courier New" w:hAnsi="Courier New" w:cs="Courier New" w:hint="default"/>
+      </w:rPr>
+    </w:lvl>
+    <w:lvl w:ilvl="8" w:tplc="04090005" w:tentative="1">
+      <w:start w:val="1"/>
+      <w:numFmt w:val="bullet"/>
+      <w:lvlText w:val=""/>
+      <w:lvlJc w:val="left"/>
+      <w:pPr>
+        <w:ind w:left="6480" w:hanging="360"/>
+      </w:pPr>
+      <w:rPr>
+        <w:rFonts w:ascii="Wingdings" w:hAnsi="Wingdings" w:hint="default"/>
+      </w:rPr>
+    </w:lvl>
+  </w:abstractNum>
+  <w:abstractNum w:abstractNumId="51">
     <w:nsid w:val="6C4A164B"/>
     <w:multiLevelType w:val="hybridMultilevel"/>
     <w:tmpl w:val="E8406E82"/>
@@ -15138,7 +16935,7 @@
       </w:rPr>
     </w:lvl>
   </w:abstractNum>
-  <w:abstractNum w:abstractNumId="46">
+  <w:abstractNum w:abstractNumId="52">
     <w:nsid w:val="6D6C1C25"/>
     <w:multiLevelType w:val="hybridMultilevel"/>
     <w:tmpl w:val="E8EE8836"/>
@@ -15251,7 +17048,7 @@
       </w:rPr>
     </w:lvl>
   </w:abstractNum>
-  <w:abstractNum w:abstractNumId="47">
+  <w:abstractNum w:abstractNumId="53">
     <w:nsid w:val="6D813DEB"/>
     <w:multiLevelType w:val="hybridMultilevel"/>
     <w:tmpl w:val="612AE444"/>
@@ -15364,7 +17161,7 @@
       </w:rPr>
     </w:lvl>
   </w:abstractNum>
-  <w:abstractNum w:abstractNumId="48">
+  <w:abstractNum w:abstractNumId="54">
     <w:nsid w:val="6E21421A"/>
     <w:multiLevelType w:val="hybridMultilevel"/>
     <w:tmpl w:val="52B69F56"/>
@@ -15477,7 +17274,7 @@
       </w:rPr>
     </w:lvl>
   </w:abstractNum>
-  <w:abstractNum w:abstractNumId="49">
+  <w:abstractNum w:abstractNumId="55">
     <w:nsid w:val="74CA4B18"/>
     <w:multiLevelType w:val="hybridMultilevel"/>
     <w:tmpl w:val="86C221B8"/>
@@ -15590,7 +17387,7 @@
       </w:rPr>
     </w:lvl>
   </w:abstractNum>
-  <w:abstractNum w:abstractNumId="50">
+  <w:abstractNum w:abstractNumId="56">
     <w:nsid w:val="78331C8F"/>
     <w:multiLevelType w:val="hybridMultilevel"/>
     <w:tmpl w:val="296EE99C"/>
@@ -15703,7 +17500,7 @@
       </w:rPr>
     </w:lvl>
   </w:abstractNum>
-  <w:abstractNum w:abstractNumId="51">
+  <w:abstractNum w:abstractNumId="57">
     <w:nsid w:val="797C64C9"/>
     <w:multiLevelType w:val="hybridMultilevel"/>
     <w:tmpl w:val="943EBA48"/>
@@ -15816,7 +17613,7 @@
       </w:rPr>
     </w:lvl>
   </w:abstractNum>
-  <w:abstractNum w:abstractNumId="52">
+  <w:abstractNum w:abstractNumId="58">
     <w:nsid w:val="7E566ABA"/>
     <w:multiLevelType w:val="hybridMultilevel"/>
     <w:tmpl w:val="5BC05414"/>
@@ -15929,7 +17726,7 @@
       </w:rPr>
     </w:lvl>
   </w:abstractNum>
-  <w:abstractNum w:abstractNumId="53">
+  <w:abstractNum w:abstractNumId="59">
     <w:nsid w:val="7EF26D47"/>
     <w:multiLevelType w:val="hybridMultilevel"/>
     <w:tmpl w:val="0DB0886A"/>
@@ -16043,168 +17840,186 @@
     </w:lvl>
   </w:abstractNum>
   <w:num w:numId="1">
+    <w:abstractNumId w:val="3"/>
+  </w:num>
+  <w:num w:numId="2">
+    <w:abstractNumId w:val="19"/>
+  </w:num>
+  <w:num w:numId="3">
+    <w:abstractNumId w:val="11"/>
+  </w:num>
+  <w:num w:numId="4">
+    <w:abstractNumId w:val="18"/>
+  </w:num>
+  <w:num w:numId="5">
+    <w:abstractNumId w:val="35"/>
+  </w:num>
+  <w:num w:numId="6">
+    <w:abstractNumId w:val="22"/>
+  </w:num>
+  <w:num w:numId="7">
+    <w:abstractNumId w:val="17"/>
+  </w:num>
+  <w:num w:numId="8">
+    <w:abstractNumId w:val="20"/>
+  </w:num>
+  <w:num w:numId="9">
+    <w:abstractNumId w:val="23"/>
+  </w:num>
+  <w:num w:numId="10">
+    <w:abstractNumId w:val="29"/>
+  </w:num>
+  <w:num w:numId="11">
+    <w:abstractNumId w:val="14"/>
+  </w:num>
+  <w:num w:numId="12">
+    <w:abstractNumId w:val="8"/>
+  </w:num>
+  <w:num w:numId="13">
+    <w:abstractNumId w:val="5"/>
+  </w:num>
+  <w:num w:numId="14">
+    <w:abstractNumId w:val="55"/>
+  </w:num>
+  <w:num w:numId="15">
     <w:abstractNumId w:val="2"/>
   </w:num>
-  <w:num w:numId="2">
-    <w:abstractNumId w:val="17"/>
+  <w:num w:numId="16">
+    <w:abstractNumId w:val="10"/>
   </w:num>
-  <w:num w:numId="3">
+  <w:num w:numId="17">
+    <w:abstractNumId w:val="27"/>
+  </w:num>
+  <w:num w:numId="18">
+    <w:abstractNumId w:val="13"/>
+  </w:num>
+  <w:num w:numId="19">
+    <w:abstractNumId w:val="38"/>
+  </w:num>
+  <w:num w:numId="20">
+    <w:abstractNumId w:val="46"/>
+  </w:num>
+  <w:num w:numId="21">
+    <w:abstractNumId w:val="52"/>
+  </w:num>
+  <w:num w:numId="22">
+    <w:abstractNumId w:val="42"/>
+  </w:num>
+  <w:num w:numId="23">
+    <w:abstractNumId w:val="26"/>
+  </w:num>
+  <w:num w:numId="24">
+    <w:abstractNumId w:val="36"/>
+  </w:num>
+  <w:num w:numId="25">
+    <w:abstractNumId w:val="33"/>
+  </w:num>
+  <w:num w:numId="26">
+    <w:abstractNumId w:val="30"/>
+  </w:num>
+  <w:num w:numId="27">
+    <w:abstractNumId w:val="28"/>
+  </w:num>
+  <w:num w:numId="28">
+    <w:abstractNumId w:val="41"/>
+  </w:num>
+  <w:num w:numId="29">
+    <w:abstractNumId w:val="56"/>
+  </w:num>
+  <w:num w:numId="30">
+    <w:abstractNumId w:val="7"/>
+  </w:num>
+  <w:num w:numId="31">
+    <w:abstractNumId w:val="54"/>
+  </w:num>
+  <w:num w:numId="32">
+    <w:abstractNumId w:val="39"/>
+  </w:num>
+  <w:num w:numId="33">
+    <w:abstractNumId w:val="25"/>
+  </w:num>
+  <w:num w:numId="34">
+    <w:abstractNumId w:val="31"/>
+  </w:num>
+  <w:num w:numId="35">
+    <w:abstractNumId w:val="16"/>
+  </w:num>
+  <w:num w:numId="36">
+    <w:abstractNumId w:val="47"/>
+  </w:num>
+  <w:num w:numId="37">
+    <w:abstractNumId w:val="1"/>
+  </w:num>
+  <w:num w:numId="38">
+    <w:abstractNumId w:val="32"/>
+  </w:num>
+  <w:num w:numId="39">
+    <w:abstractNumId w:val="48"/>
+  </w:num>
+  <w:num w:numId="40">
+    <w:abstractNumId w:val="59"/>
+  </w:num>
+  <w:num w:numId="41">
+    <w:abstractNumId w:val="57"/>
+  </w:num>
+  <w:num w:numId="42">
+    <w:abstractNumId w:val="45"/>
+  </w:num>
+  <w:num w:numId="43">
+    <w:abstractNumId w:val="4"/>
+  </w:num>
+  <w:num w:numId="44">
+    <w:abstractNumId w:val="34"/>
+  </w:num>
+  <w:num w:numId="45">
+    <w:abstractNumId w:val="49"/>
+  </w:num>
+  <w:num w:numId="46">
+    <w:abstractNumId w:val="21"/>
+  </w:num>
+  <w:num w:numId="47">
+    <w:abstractNumId w:val="44"/>
+  </w:num>
+  <w:num w:numId="48">
+    <w:abstractNumId w:val="51"/>
+  </w:num>
+  <w:num w:numId="49">
+    <w:abstractNumId w:val="58"/>
+  </w:num>
+  <w:num w:numId="50">
+    <w:abstractNumId w:val="43"/>
+  </w:num>
+  <w:num w:numId="51">
+    <w:abstractNumId w:val="15"/>
+  </w:num>
+  <w:num w:numId="52">
+    <w:abstractNumId w:val="53"/>
+  </w:num>
+  <w:num w:numId="53">
     <w:abstractNumId w:val="9"/>
   </w:num>
-  <w:num w:numId="4">
-    <w:abstractNumId w:val="16"/>
-  </w:num>
-  <w:num w:numId="5">
-    <w:abstractNumId w:val="32"/>
-  </w:num>
-  <w:num w:numId="6">
-    <w:abstractNumId w:val="20"/>
-  </w:num>
-  <w:num w:numId="7">
-    <w:abstractNumId w:val="15"/>
-  </w:num>
-  <w:num w:numId="8">
-    <w:abstractNumId w:val="18"/>
-  </w:num>
-  <w:num w:numId="9">
-    <w:abstractNumId w:val="21"/>
-  </w:num>
-  <w:num w:numId="10">
-    <w:abstractNumId w:val="26"/>
-  </w:num>
-  <w:num w:numId="11">
+  <w:num w:numId="54">
     <w:abstractNumId w:val="12"/>
   </w:num>
-  <w:num w:numId="12">
+  <w:num w:numId="55">
+    <w:abstractNumId w:val="37"/>
+  </w:num>
+  <w:num w:numId="56">
+    <w:abstractNumId w:val="50"/>
+  </w:num>
+  <w:num w:numId="57">
     <w:abstractNumId w:val="6"/>
   </w:num>
-  <w:num w:numId="13">
-    <w:abstractNumId w:val="4"/>
-  </w:num>
-  <w:num w:numId="14">
-    <w:abstractNumId w:val="49"/>
-  </w:num>
-  <w:num w:numId="15">
-    <w:abstractNumId w:val="1"/>
-  </w:num>
-  <w:num w:numId="16">
-    <w:abstractNumId w:val="8"/>
-  </w:num>
-  <w:num w:numId="17">
+  <w:num w:numId="58">
     <w:abstractNumId w:val="24"/>
   </w:num>
-  <w:num w:numId="18">
-    <w:abstractNumId w:val="11"/>
-  </w:num>
-  <w:num w:numId="19">
-    <w:abstractNumId w:val="34"/>
-  </w:num>
-  <w:num w:numId="20">
-    <w:abstractNumId w:val="41"/>
-  </w:num>
-  <w:num w:numId="21">
-    <w:abstractNumId w:val="46"/>
-  </w:num>
-  <w:num w:numId="22">
-    <w:abstractNumId w:val="37"/>
-  </w:num>
-  <w:num w:numId="23">
-    <w:abstractNumId w:val="23"/>
-  </w:num>
-  <w:num w:numId="24">
-    <w:abstractNumId w:val="33"/>
-  </w:num>
-  <w:num w:numId="25">
-    <w:abstractNumId w:val="30"/>
-  </w:num>
-  <w:num w:numId="26">
-    <w:abstractNumId w:val="27"/>
-  </w:num>
-  <w:num w:numId="27">
-    <w:abstractNumId w:val="25"/>
-  </w:num>
-  <w:num w:numId="28">
-    <w:abstractNumId w:val="36"/>
-  </w:num>
-  <w:num w:numId="29">
-    <w:abstractNumId w:val="50"/>
-  </w:num>
-  <w:num w:numId="30">
-    <w:abstractNumId w:val="5"/>
-  </w:num>
-  <w:num w:numId="31">
-    <w:abstractNumId w:val="48"/>
-  </w:num>
-  <w:num w:numId="32">
-    <w:abstractNumId w:val="35"/>
-  </w:num>
-  <w:num w:numId="33">
-    <w:abstractNumId w:val="22"/>
-  </w:num>
-  <w:num w:numId="34">
-    <w:abstractNumId w:val="28"/>
-  </w:num>
-  <w:num w:numId="35">
-    <w:abstractNumId w:val="14"/>
-  </w:num>
-  <w:num w:numId="36">
-    <w:abstractNumId w:val="42"/>
-  </w:num>
-  <w:num w:numId="37">
+  <w:num w:numId="59">
     <w:abstractNumId w:val="0"/>
   </w:num>
-  <w:num w:numId="38">
-    <w:abstractNumId w:val="29"/>
-  </w:num>
-  <w:num w:numId="39">
-    <w:abstractNumId w:val="43"/>
-  </w:num>
-  <w:num w:numId="40">
-    <w:abstractNumId w:val="53"/>
-  </w:num>
-  <w:num w:numId="41">
-    <w:abstractNumId w:val="51"/>
-  </w:num>
-  <w:num w:numId="42">
+  <w:num w:numId="60">
     <w:abstractNumId w:val="40"/>
   </w:num>
-  <w:num w:numId="43">
-    <w:abstractNumId w:val="3"/>
-  </w:num>
-  <w:num w:numId="44">
-    <w:abstractNumId w:val="31"/>
-  </w:num>
-  <w:num w:numId="45">
-    <w:abstractNumId w:val="44"/>
-  </w:num>
-  <w:num w:numId="46">
-    <w:abstractNumId w:val="19"/>
-  </w:num>
-  <w:num w:numId="47">
-    <w:abstractNumId w:val="39"/>
-  </w:num>
-  <w:num w:numId="48">
-    <w:abstractNumId w:val="45"/>
-  </w:num>
-  <w:num w:numId="49">
-    <w:abstractNumId w:val="52"/>
-  </w:num>
-  <w:num w:numId="50">
-    <w:abstractNumId w:val="38"/>
-  </w:num>
-  <w:num w:numId="51">
-    <w:abstractNumId w:val="13"/>
-  </w:num>
-  <w:num w:numId="52">
-    <w:abstractNumId w:val="47"/>
-  </w:num>
-  <w:num w:numId="53">
-    <w:abstractNumId w:val="7"/>
-  </w:num>
-  <w:num w:numId="54">
-    <w:abstractNumId w:val="10"/>
-  </w:num>
-  <w:numIdMacAtCleanup w:val="50"/>
+  <w:numIdMacAtCleanup w:val="60"/>
 </w:numbering>
 </file>
 

</xml_diff>

<commit_message>
finish application, start wordpress
</commit_message>
<xml_diff>
--- a/AWS/A Cloud Guru AWS CSAA.docx
+++ b/AWS/A Cloud Guru AWS CSAA.docx
@@ -1,6 +1,6 @@
 
 <file path=word/document.xml><?xml version="1.0" encoding="utf-8"?>
-<w:document xmlns:wpc="http://schemas.microsoft.com/office/word/2010/wordprocessingCanvas" xmlns:mo="http://schemas.microsoft.com/office/mac/office/2008/main" xmlns:mc="http://schemas.openxmlformats.org/markup-compatibility/2006" xmlns:mv="urn:schemas-microsoft-com:mac:vml" xmlns:o="urn:schemas-microsoft-com:office:office" xmlns:r="http://schemas.openxmlformats.org/officeDocument/2006/relationships" xmlns:m="http://schemas.openxmlformats.org/officeDocument/2006/math" xmlns:v="urn:schemas-microsoft-com:vml" xmlns:wp14="http://schemas.microsoft.com/office/word/2010/wordprocessingDrawing" xmlns:wp="http://schemas.openxmlformats.org/drawingml/2006/wordprocessingDrawing" xmlns:w10="urn:schemas-microsoft-com:office:word" xmlns:w="http://schemas.openxmlformats.org/wordprocessingml/2006/main" xmlns:w14="http://schemas.microsoft.com/office/word/2010/wordml" xmlns:w15="http://schemas.microsoft.com/office/word/2012/wordml" xmlns:wpg="http://schemas.microsoft.com/office/word/2010/wordprocessingGroup" xmlns:wpi="http://schemas.microsoft.com/office/word/2010/wordprocessingInk" xmlns:wne="http://schemas.microsoft.com/office/word/2006/wordml" xmlns:wps="http://schemas.microsoft.com/office/word/2010/wordprocessingShape" mc:Ignorable="w14 w15 wp14">
+<w:document xmlns:wpc="http://schemas.microsoft.com/office/word/2010/wordprocessingCanvas" xmlns:mc="http://schemas.openxmlformats.org/markup-compatibility/2006" xmlns:o="urn:schemas-microsoft-com:office:office" xmlns:r="http://schemas.openxmlformats.org/officeDocument/2006/relationships" xmlns:m="http://schemas.openxmlformats.org/officeDocument/2006/math" xmlns:v="urn:schemas-microsoft-com:vml" xmlns:wp14="http://schemas.microsoft.com/office/word/2010/wordprocessingDrawing" xmlns:wp="http://schemas.openxmlformats.org/drawingml/2006/wordprocessingDrawing" xmlns:w10="urn:schemas-microsoft-com:office:word" xmlns:w="http://schemas.openxmlformats.org/wordprocessingml/2006/main" xmlns:w14="http://schemas.microsoft.com/office/word/2010/wordml" xmlns:wpg="http://schemas.microsoft.com/office/word/2010/wordprocessingGroup" xmlns:wpi="http://schemas.microsoft.com/office/word/2010/wordprocessingInk" xmlns:wne="http://schemas.microsoft.com/office/word/2006/wordml" xmlns:wps="http://schemas.microsoft.com/office/word/2010/wordprocessingShape" mc:Ignorable="w14 wp14">
   <w:body>
     <w:p>
       <w:pPr>
@@ -2522,7 +2522,7 @@
       </w:pPr>
     </w:p>
     <w:p>
-      <w:hyperlink r:id="rId5" w:history="1">
+      <w:hyperlink r:id="rId6" w:history="1">
         <w:r>
           <w:rPr>
             <w:rStyle w:val="Hyperlink"/>
@@ -2771,7 +2771,7 @@
     </w:p>
     <w:p/>
     <w:p>
-      <w:hyperlink r:id="rId6" w:history="1">
+      <w:hyperlink r:id="rId7" w:history="1">
         <w:r>
           <w:rPr>
             <w:rStyle w:val="Hyperlink"/>
@@ -2967,7 +2967,7 @@
     </w:p>
     <w:p/>
     <w:p>
-      <w:hyperlink r:id="rId7" w:history="1">
+      <w:hyperlink r:id="rId8" w:history="1">
         <w:r>
           <w:rPr>
             <w:rStyle w:val="Hyperlink"/>
@@ -5217,7 +5217,7 @@
     </w:p>
     <w:p/>
     <w:p>
-      <w:hyperlink r:id="rId8" w:history="1">
+      <w:hyperlink r:id="rId9" w:history="1">
         <w:r>
           <w:rPr>
             <w:rStyle w:val="Hyperlink"/>
@@ -5718,7 +5718,7 @@
           <w:b/>
         </w:rPr>
       </w:pPr>
-      <w:hyperlink r:id="rId9" w:history="1">
+      <w:hyperlink r:id="rId10" w:history="1">
         <w:r>
           <w:rPr>
             <w:rStyle w:val="Hyperlink"/>
@@ -6145,7 +6145,7 @@
     </w:p>
     <w:p/>
     <w:p>
-      <w:hyperlink r:id="rId10" w:history="1">
+      <w:hyperlink r:id="rId11" w:history="1">
         <w:r>
           <w:rPr>
             <w:rStyle w:val="Hyperlink"/>
@@ -6155,7 +6155,7 @@
       </w:hyperlink>
     </w:p>
     <w:p>
-      <w:hyperlink r:id="rId11" w:history="1">
+      <w:hyperlink r:id="rId12" w:history="1">
         <w:r>
           <w:rPr>
             <w:rStyle w:val="Hyperlink"/>
@@ -6524,7 +6524,7 @@
     <w:p/>
     <w:p/>
     <w:p>
-      <w:hyperlink r:id="rId12" w:history="1">
+      <w:hyperlink r:id="rId13" w:history="1">
         <w:r>
           <w:rPr>
             <w:rStyle w:val="Hyperlink"/>
@@ -6535,7 +6535,7 @@
     </w:p>
     <w:p/>
     <w:p>
-      <w:hyperlink r:id="rId13" w:history="1">
+      <w:hyperlink r:id="rId14" w:history="1">
         <w:r>
           <w:rPr>
             <w:rStyle w:val="Hyperlink"/>
@@ -6777,7 +6777,7 @@
     </w:p>
     <w:p/>
     <w:p>
-      <w:hyperlink r:id="rId14" w:history="1">
+      <w:hyperlink r:id="rId15" w:history="1">
         <w:r>
           <w:rPr>
             <w:rStyle w:val="Hyperlink"/>
@@ -6788,7 +6788,7 @@
     </w:p>
     <w:p/>
     <w:p>
-      <w:hyperlink r:id="rId15" w:history="1">
+      <w:hyperlink r:id="rId16" w:history="1">
         <w:r>
           <w:rPr>
             <w:rStyle w:val="Hyperlink"/>
@@ -6900,7 +6900,7 @@
         </w:rPr>
         <w:t xml:space="preserve">Curl </w:t>
       </w:r>
-      <w:hyperlink r:id="rId16" w:history="1">
+      <w:hyperlink r:id="rId17" w:history="1">
         <w:r>
           <w:rPr>
             <w:rStyle w:val="Hyperlink"/>
@@ -6932,7 +6932,7 @@
           <w:rStyle w:val="Hyperlink"/>
         </w:rPr>
       </w:pPr>
-      <w:hyperlink r:id="rId17" w:history="1">
+      <w:hyperlink r:id="rId18" w:history="1">
         <w:r>
           <w:rPr>
             <w:rStyle w:val="Hyperlink"/>
@@ -7267,7 +7267,7 @@
           <w:u w:val="none"/>
         </w:rPr>
       </w:pPr>
-      <w:hyperlink r:id="rId18" w:history="1">
+      <w:hyperlink r:id="rId19" w:history="1">
         <w:r>
           <w:rPr>
             <w:rStyle w:val="Hyperlink"/>
@@ -8646,7 +8646,7 @@
         </w:rPr>
         <w:t xml:space="preserve">Curl </w:t>
       </w:r>
-      <w:hyperlink r:id="rId19" w:history="1">
+      <w:hyperlink r:id="rId20" w:history="1">
         <w:r>
           <w:rPr>
             <w:rStyle w:val="Hyperlink"/>
@@ -8855,7 +8855,7 @@
           <w:b/>
         </w:rPr>
       </w:pPr>
-      <w:hyperlink r:id="rId20" w:history="1">
+      <w:hyperlink r:id="rId21" w:history="1">
         <w:r>
           <w:rPr>
             <w:rStyle w:val="Hyperlink"/>
@@ -9987,7 +9987,7 @@
       <w:r>
         <w:t xml:space="preserve">wget </w:t>
       </w:r>
-      <w:hyperlink r:id="rId21" w:history="1">
+      <w:hyperlink r:id="rId22" w:history="1">
         <w:r>
           <w:rPr>
             <w:rStyle w:val="Hyperlink"/>
@@ -10938,7 +10938,7 @@
     </w:p>
     <w:p/>
     <w:p>
-      <w:hyperlink r:id="rId22" w:history="1">
+      <w:hyperlink r:id="rId23" w:history="1">
         <w:r>
           <w:rPr>
             <w:rStyle w:val="Hyperlink"/>
@@ -12734,7 +12734,7 @@
     </w:p>
     <w:p/>
     <w:p>
-      <w:hyperlink r:id="rId23" w:history="1">
+      <w:hyperlink r:id="rId24" w:history="1">
         <w:r>
           <w:rPr>
             <w:rStyle w:val="Hyperlink"/>
@@ -12935,7 +12935,13 @@
         </w:numPr>
       </w:pPr>
       <w:r>
-        <w:t xml:space="preserve">Can send SMS text message or email, SQS or HTTP endpoint. </w:t>
+        <w:t>Can send SMS text message or email, SQS or HTTP</w:t>
+      </w:r>
+      <w:r>
+        <w:t>/HTTPS</w:t>
+      </w:r>
+      <w:r>
+        <w:t xml:space="preserve"> endpoint. </w:t>
       </w:r>
     </w:p>
     <w:p>
@@ -12948,6 +12954,9 @@
       </w:pPr>
       <w:r>
         <w:t>Can trigger lambda functions</w:t>
+      </w:r>
+      <w:r>
+        <w:t>, application, email-JSON</w:t>
       </w:r>
     </w:p>
     <w:p>
@@ -13348,9 +13357,366 @@
       <w:r>
         <w:t xml:space="preserve">Shard level metrics are produced every 1 minute instead of 5 minutes. </w:t>
       </w:r>
+    </w:p>
+    <w:p/>
+    <w:p/>
+    <w:p>
+      <w:r>
+        <w:t>Summary:</w:t>
+      </w:r>
+    </w:p>
+    <w:p/>
+    <w:p>
+      <w:pPr>
+        <w:pStyle w:val="ListParagraph"/>
+        <w:numPr>
+          <w:ilvl w:val="0"/>
+          <w:numId w:val="75"/>
+        </w:numPr>
+      </w:pPr>
+      <w:r>
+        <w:t>SQS is the most important.</w:t>
+      </w:r>
+    </w:p>
+    <w:p>
+      <w:pPr>
+        <w:pStyle w:val="ListParagraph"/>
+        <w:numPr>
+          <w:ilvl w:val="0"/>
+          <w:numId w:val="75"/>
+        </w:numPr>
+      </w:pPr>
+      <w:r>
+        <w:t>Short polling returns immediately</w:t>
+      </w:r>
+    </w:p>
+    <w:p>
+      <w:pPr>
+        <w:pStyle w:val="ListParagraph"/>
+        <w:numPr>
+          <w:ilvl w:val="0"/>
+          <w:numId w:val="75"/>
+        </w:numPr>
+      </w:pPr>
+      <w:r>
+        <w:t>Long polling retrieves messages or until long polling times out.</w:t>
+      </w:r>
+    </w:p>
+    <w:p>
+      <w:pPr>
+        <w:pStyle w:val="ListParagraph"/>
+        <w:numPr>
+          <w:ilvl w:val="0"/>
+          <w:numId w:val="75"/>
+        </w:numPr>
+      </w:pPr>
+      <w:r>
+        <w:t>SWF keeps track of all the events in an application. SQS needs application level tracking implemented.</w:t>
+      </w:r>
+    </w:p>
+    <w:p>
+      <w:pPr>
+        <w:pStyle w:val="ListParagraph"/>
+        <w:numPr>
+          <w:ilvl w:val="0"/>
+          <w:numId w:val="75"/>
+        </w:numPr>
+      </w:pPr>
+      <w:r>
+        <w:t xml:space="preserve">Charged on Elastic transcorder based on the resolution as well. </w:t>
+      </w:r>
+    </w:p>
+    <w:p>
+      <w:pPr>
+        <w:pStyle w:val="ListParagraph"/>
+        <w:numPr>
+          <w:ilvl w:val="0"/>
+          <w:numId w:val="75"/>
+        </w:numPr>
+      </w:pPr>
+      <w:r>
+        <w:t>Kinesis – consumers (EC2) – producers (users,laptops).</w:t>
+      </w:r>
+    </w:p>
+    <w:p>
+      <w:pPr>
+        <w:pStyle w:val="ListParagraph"/>
+        <w:numPr>
+          <w:ilvl w:val="1"/>
+          <w:numId w:val="75"/>
+        </w:numPr>
+      </w:pPr>
+      <w:r>
+        <w:t>Firehose=lambda</w:t>
+      </w:r>
+    </w:p>
+    <w:p/>
+    <w:p>
+      <w:pPr>
+        <w:rPr>
+          <w:b/>
+        </w:rPr>
+      </w:pPr>
+      <w:r>
+        <w:rPr>
+          <w:b/>
+        </w:rPr>
+        <w:lastRenderedPageBreak/>
+        <w:t>Creating a fault tolerant Word Press Site</w:t>
+      </w:r>
+    </w:p>
+    <w:p>
+      <w:pPr>
+        <w:rPr>
+          <w:b/>
+        </w:rPr>
+      </w:pPr>
+    </w:p>
+    <w:p>
+      <w:r>
+        <w:t>Lab 1 Getting Setup:</w:t>
+      </w:r>
+    </w:p>
+    <w:p/>
+    <w:p>
+      <w:r>
+        <w:t xml:space="preserve">Draw.io </w:t>
+      </w:r>
+      <w:r>
+        <w:t>. 2 SG, 2 RDS, 2 S3, Cloudfront, 1 ELB</w:t>
+      </w:r>
+      <w:r>
+        <w:t>, Route 53</w:t>
+      </w:r>
+    </w:p>
+    <w:p/>
+    <w:p/>
+    <w:p>
+      <w:r>
+        <w:t>Lab 2 Setting Up EC2:</w:t>
+      </w:r>
+    </w:p>
+    <w:p/>
+    <w:p>
+      <w:r>
+        <w:t>#!/bin/bash</w:t>
+      </w:r>
+    </w:p>
+    <w:p>
+      <w:r>
+        <w:t>yum update -y</w:t>
+      </w:r>
+    </w:p>
+    <w:p>
+      <w:r>
+        <w:t>yum install httpd php php-mysql stress -y</w:t>
+      </w:r>
+    </w:p>
+    <w:p>
+      <w:r>
+        <w:t>cd /etc/httpd/conf</w:t>
+      </w:r>
+    </w:p>
+    <w:p>
+      <w:r>
+        <w:t>cp httpd.conf httpdconfbackup.conf</w:t>
+      </w:r>
+    </w:p>
+    <w:p>
+      <w:r>
+        <w:t>nano httpd.conf</w:t>
+      </w:r>
+      <w:r>
+        <w:t xml:space="preserve"> – Allowoverride control ALL</w:t>
+      </w:r>
+    </w:p>
+    <w:p>
+      <w:r>
+        <w:t>rm -rf httpd.conf</w:t>
+      </w:r>
+    </w:p>
+    <w:p>
+      <w:r>
+        <w:t>wget https://s3-eu-west-1.amazonaws.com/acloudguru-wp/httpd.conf</w:t>
+      </w:r>
+    </w:p>
+    <w:p>
+      <w:r>
+        <w:t>cd /var/www/html</w:t>
+      </w:r>
+    </w:p>
+    <w:p>
+      <w:r>
+        <w:t>echo "healthy" &gt; healthy.html</w:t>
+      </w:r>
+    </w:p>
+    <w:p>
+      <w:r>
+        <w:t>wget https://wordpress.org/latest.tar.gz</w:t>
+      </w:r>
+    </w:p>
+    <w:p>
+      <w:r>
+        <w:t>tar -xzf latest.tar.gz</w:t>
+      </w:r>
+    </w:p>
+    <w:p>
+      <w:r>
+        <w:t>cp -r wordpress/* /var/www/html/</w:t>
+      </w:r>
+    </w:p>
+    <w:p>
+      <w:r>
+        <w:t>rm -rf wordpress</w:t>
+      </w:r>
+    </w:p>
+    <w:p>
+      <w:r>
+        <w:t>rm -rf latest.tar.gz</w:t>
+      </w:r>
+    </w:p>
+    <w:p>
+      <w:r>
+        <w:t>chmod -R 755 wp-content</w:t>
+      </w:r>
+    </w:p>
+    <w:p>
+      <w:r>
+        <w:t>chown -R apache.apache wp-content</w:t>
+      </w:r>
+    </w:p>
+    <w:p>
+      <w:r>
+        <w:t>service httpd start</w:t>
+      </w:r>
+    </w:p>
+    <w:p>
+      <w:r>
+        <w:t>chkconfig httpd on</w:t>
+      </w:r>
+    </w:p>
+    <w:p>
+      <w:r>
+        <w:t>aws s3 ls</w:t>
+      </w:r>
+    </w:p>
+    <w:p>
+      <w:r>
+        <w:t>aws s3 cp –recursive /var/www/html s3://wordpresscode16acloudguru</w:t>
+      </w:r>
+    </w:p>
+    <w:p>
+      <w:r>
+        <w:t>aws s3 ls wordpresscode16acloudguru</w:t>
+      </w:r>
+    </w:p>
+    <w:p>
+      <w:r>
+        <w:t>aws s3 cp –recursive s3://wordpresscode16acloudguru /var/www/html</w:t>
+      </w:r>
+    </w:p>
+    <w:p>
+      <w:r>
+        <w:t>chmod –R 755 wp-content</w:t>
+      </w:r>
+    </w:p>
+    <w:p>
+      <w:r>
+        <w:t>chown –R apache.apache wp-content</w:t>
+      </w:r>
+    </w:p>
+    <w:p/>
+    <w:p/>
+    <w:p>
+      <w:r>
+        <w:t>Lab 3 – Automation &amp; Setting Up Our AMI</w:t>
+      </w:r>
+    </w:p>
+    <w:p/>
+    <w:p>
+      <w:r>
+        <w:t>Cd wp-content/uploads</w:t>
+      </w:r>
+    </w:p>
+    <w:p>
+      <w:r>
+        <w:t>Aws s3 ls</w:t>
+      </w:r>
+    </w:p>
+    <w:p>
+      <w:r>
+        <w:t>Aws s3 cp –recursive /var/www/html/wp-content/uploads/ s3://wordpressmedia16acloudguru</w:t>
+      </w:r>
+    </w:p>
+    <w:p>
+      <w:r>
+        <w:t>Aws s3 sync /var/www/html/wp-content/uploads/ s3://wordpressmedia16acloudguru</w:t>
+      </w:r>
+      <w:r>
+        <w:t xml:space="preserve"> –delete(perfect sync)</w:t>
+      </w:r>
+      <w:r>
+        <w:t xml:space="preserve"> –dryrun</w:t>
+      </w:r>
+    </w:p>
+    <w:p>
+      <w:r>
+        <w:t xml:space="preserve">Wget </w:t>
+      </w:r>
+      <w:hyperlink r:id="rId25" w:history="1">
+        <w:r>
+          <w:rPr>
+            <w:rStyle w:val="Hyperlink"/>
+          </w:rPr>
+          <w:t>https://s3-eu-west-1.amazonaws.com/acloudguru/config/htaccess</w:t>
+        </w:r>
+      </w:hyperlink>
+    </w:p>
+    <w:p>
+      <w:r>
+        <w:lastRenderedPageBreak/>
+        <w:t>Cp htaccess .htaccess</w:t>
+      </w:r>
+    </w:p>
+    <w:p>
+      <w:r>
+        <w:t>Rm –rf htaccess</w:t>
+      </w:r>
+    </w:p>
+    <w:p>
+      <w:r>
+        <w:t>Cd /etc</w:t>
+      </w:r>
+    </w:p>
+    <w:p>
+      <w:r>
+        <w:t>Nano crontab (scheduled task)</w:t>
+      </w:r>
+    </w:p>
+    <w:p>
+      <w:r>
+        <w:t>*/2****root aws s3 sync –delete /var/www/html/ s3://wordpressmedia16acloudguru/</w:t>
+      </w:r>
+    </w:p>
+    <w:p>
+      <w:r>
+        <w:t>*/2****root aws s3 sync –delete /var/www/html/wp-content/uploads/ s3://wordpressmedia16acloudguru/</w:t>
+      </w:r>
+    </w:p>
+    <w:p>
+      <w:r>
+        <w:t>*/3****root aws s3 sync –delete s3://wordpresscode16acloudguru/ /var/www/html/</w:t>
+      </w:r>
+    </w:p>
+    <w:p/>
+    <w:p>
+      <w:r>
+        <w:t xml:space="preserve">Best practice to not select no reboot when creating an image. </w:t>
+      </w:r>
       <w:bookmarkStart w:id="0" w:name="_GoBack"/>
       <w:bookmarkEnd w:id="0"/>
     </w:p>
+    <w:p/>
     <w:sectPr>
       <w:pgSz w:w="12240" w:h="15840"/>
       <w:pgMar w:top="1440" w:right="1440" w:bottom="1440" w:left="1440" w:header="720" w:footer="720" w:gutter="0"/>
@@ -13362,7 +13728,7 @@
 </file>
 
 <file path=word/numbering.xml><?xml version="1.0" encoding="utf-8"?>
-<w:numbering xmlns:wpc="http://schemas.microsoft.com/office/word/2010/wordprocessingCanvas" xmlns:mo="http://schemas.microsoft.com/office/mac/office/2008/main" xmlns:mc="http://schemas.openxmlformats.org/markup-compatibility/2006" xmlns:mv="urn:schemas-microsoft-com:mac:vml" xmlns:o="urn:schemas-microsoft-com:office:office" xmlns:r="http://schemas.openxmlformats.org/officeDocument/2006/relationships" xmlns:m="http://schemas.openxmlformats.org/officeDocument/2006/math" xmlns:v="urn:schemas-microsoft-com:vml" xmlns:wp14="http://schemas.microsoft.com/office/word/2010/wordprocessingDrawing" xmlns:wp="http://schemas.openxmlformats.org/drawingml/2006/wordprocessingDrawing" xmlns:w10="urn:schemas-microsoft-com:office:word" xmlns:w="http://schemas.openxmlformats.org/wordprocessingml/2006/main" xmlns:w14="http://schemas.microsoft.com/office/word/2010/wordml" xmlns:w15="http://schemas.microsoft.com/office/word/2012/wordml" xmlns:wpg="http://schemas.microsoft.com/office/word/2010/wordprocessingGroup" xmlns:wpi="http://schemas.microsoft.com/office/word/2010/wordprocessingInk" xmlns:wne="http://schemas.microsoft.com/office/word/2006/wordml" xmlns:wps="http://schemas.microsoft.com/office/word/2010/wordprocessingShape" mc:Ignorable="w14 w15 wp14">
+<w:numbering xmlns:wpc="http://schemas.microsoft.com/office/word/2010/wordprocessingCanvas" xmlns:mc="http://schemas.openxmlformats.org/markup-compatibility/2006" xmlns:o="urn:schemas-microsoft-com:office:office" xmlns:r="http://schemas.openxmlformats.org/officeDocument/2006/relationships" xmlns:m="http://schemas.openxmlformats.org/officeDocument/2006/math" xmlns:v="urn:schemas-microsoft-com:vml" xmlns:wp14="http://schemas.microsoft.com/office/word/2010/wordprocessingDrawing" xmlns:wp="http://schemas.openxmlformats.org/drawingml/2006/wordprocessingDrawing" xmlns:w10="urn:schemas-microsoft-com:office:word" xmlns:w="http://schemas.openxmlformats.org/wordprocessingml/2006/main" xmlns:w14="http://schemas.microsoft.com/office/word/2010/wordml" xmlns:wpg="http://schemas.microsoft.com/office/word/2010/wordprocessingGroup" xmlns:wpi="http://schemas.microsoft.com/office/word/2010/wordprocessingInk" xmlns:wne="http://schemas.microsoft.com/office/word/2006/wordml" xmlns:wps="http://schemas.microsoft.com/office/word/2010/wordprocessingShape" mc:Ignorable="w14 wp14">
   <w:abstractNum w:abstractNumId="0">
     <w:nsid w:val="030D366A"/>
     <w:multiLevelType w:val="hybridMultilevel"/>
@@ -15624,6 +15990,119 @@
     </w:lvl>
   </w:abstractNum>
   <w:abstractNum w:abstractNumId="20">
+    <w:nsid w:val="21672368"/>
+    <w:multiLevelType w:val="hybridMultilevel"/>
+    <w:tmpl w:val="10F62C62"/>
+    <w:lvl w:ilvl="0" w:tplc="04090001">
+      <w:start w:val="1"/>
+      <w:numFmt w:val="bullet"/>
+      <w:lvlText w:val=""/>
+      <w:lvlJc w:val="left"/>
+      <w:pPr>
+        <w:ind w:left="720" w:hanging="360"/>
+      </w:pPr>
+      <w:rPr>
+        <w:rFonts w:ascii="Symbol" w:hAnsi="Symbol" w:hint="default"/>
+      </w:rPr>
+    </w:lvl>
+    <w:lvl w:ilvl="1" w:tplc="04090003">
+      <w:start w:val="1"/>
+      <w:numFmt w:val="bullet"/>
+      <w:lvlText w:val="o"/>
+      <w:lvlJc w:val="left"/>
+      <w:pPr>
+        <w:ind w:left="1440" w:hanging="360"/>
+      </w:pPr>
+      <w:rPr>
+        <w:rFonts w:ascii="Courier New" w:hAnsi="Courier New" w:cs="Courier New" w:hint="default"/>
+      </w:rPr>
+    </w:lvl>
+    <w:lvl w:ilvl="2" w:tplc="04090005" w:tentative="1">
+      <w:start w:val="1"/>
+      <w:numFmt w:val="bullet"/>
+      <w:lvlText w:val=""/>
+      <w:lvlJc w:val="left"/>
+      <w:pPr>
+        <w:ind w:left="2160" w:hanging="360"/>
+      </w:pPr>
+      <w:rPr>
+        <w:rFonts w:ascii="Wingdings" w:hAnsi="Wingdings" w:hint="default"/>
+      </w:rPr>
+    </w:lvl>
+    <w:lvl w:ilvl="3" w:tplc="04090001" w:tentative="1">
+      <w:start w:val="1"/>
+      <w:numFmt w:val="bullet"/>
+      <w:lvlText w:val=""/>
+      <w:lvlJc w:val="left"/>
+      <w:pPr>
+        <w:ind w:left="2880" w:hanging="360"/>
+      </w:pPr>
+      <w:rPr>
+        <w:rFonts w:ascii="Symbol" w:hAnsi="Symbol" w:hint="default"/>
+      </w:rPr>
+    </w:lvl>
+    <w:lvl w:ilvl="4" w:tplc="04090003" w:tentative="1">
+      <w:start w:val="1"/>
+      <w:numFmt w:val="bullet"/>
+      <w:lvlText w:val="o"/>
+      <w:lvlJc w:val="left"/>
+      <w:pPr>
+        <w:ind w:left="3600" w:hanging="360"/>
+      </w:pPr>
+      <w:rPr>
+        <w:rFonts w:ascii="Courier New" w:hAnsi="Courier New" w:cs="Courier New" w:hint="default"/>
+      </w:rPr>
+    </w:lvl>
+    <w:lvl w:ilvl="5" w:tplc="04090005" w:tentative="1">
+      <w:start w:val="1"/>
+      <w:numFmt w:val="bullet"/>
+      <w:lvlText w:val=""/>
+      <w:lvlJc w:val="left"/>
+      <w:pPr>
+        <w:ind w:left="4320" w:hanging="360"/>
+      </w:pPr>
+      <w:rPr>
+        <w:rFonts w:ascii="Wingdings" w:hAnsi="Wingdings" w:hint="default"/>
+      </w:rPr>
+    </w:lvl>
+    <w:lvl w:ilvl="6" w:tplc="04090001" w:tentative="1">
+      <w:start w:val="1"/>
+      <w:numFmt w:val="bullet"/>
+      <w:lvlText w:val=""/>
+      <w:lvlJc w:val="left"/>
+      <w:pPr>
+        <w:ind w:left="5040" w:hanging="360"/>
+      </w:pPr>
+      <w:rPr>
+        <w:rFonts w:ascii="Symbol" w:hAnsi="Symbol" w:hint="default"/>
+      </w:rPr>
+    </w:lvl>
+    <w:lvl w:ilvl="7" w:tplc="04090003" w:tentative="1">
+      <w:start w:val="1"/>
+      <w:numFmt w:val="bullet"/>
+      <w:lvlText w:val="o"/>
+      <w:lvlJc w:val="left"/>
+      <w:pPr>
+        <w:ind w:left="5760" w:hanging="360"/>
+      </w:pPr>
+      <w:rPr>
+        <w:rFonts w:ascii="Courier New" w:hAnsi="Courier New" w:cs="Courier New" w:hint="default"/>
+      </w:rPr>
+    </w:lvl>
+    <w:lvl w:ilvl="8" w:tplc="04090005" w:tentative="1">
+      <w:start w:val="1"/>
+      <w:numFmt w:val="bullet"/>
+      <w:lvlText w:val=""/>
+      <w:lvlJc w:val="left"/>
+      <w:pPr>
+        <w:ind w:left="6480" w:hanging="360"/>
+      </w:pPr>
+      <w:rPr>
+        <w:rFonts w:ascii="Wingdings" w:hAnsi="Wingdings" w:hint="default"/>
+      </w:rPr>
+    </w:lvl>
+  </w:abstractNum>
+  <w:abstractNum w:abstractNumId="21">
     <w:nsid w:val="232A3442"/>
     <w:multiLevelType w:val="hybridMultilevel"/>
     <w:tmpl w:val="10F016AC"/>
@@ -15736,7 +16215,7 @@
       </w:rPr>
     </w:lvl>
   </w:abstractNum>
-  <w:abstractNum w:abstractNumId="21">
+  <w:abstractNum w:abstractNumId="22">
     <w:nsid w:val="235A5B53"/>
     <w:multiLevelType w:val="hybridMultilevel"/>
     <w:tmpl w:val="7C2E939E"/>
@@ -15849,7 +16328,7 @@
       </w:rPr>
     </w:lvl>
   </w:abstractNum>
-  <w:abstractNum w:abstractNumId="22">
+  <w:abstractNum w:abstractNumId="23">
     <w:nsid w:val="239B26F2"/>
     <w:multiLevelType w:val="hybridMultilevel"/>
     <w:tmpl w:val="B95A6B86"/>
@@ -15962,7 +16441,7 @@
       </w:rPr>
     </w:lvl>
   </w:abstractNum>
-  <w:abstractNum w:abstractNumId="23">
+  <w:abstractNum w:abstractNumId="24">
     <w:nsid w:val="271E65EB"/>
     <w:multiLevelType w:val="hybridMultilevel"/>
     <w:tmpl w:val="82D6DBD4"/>
@@ -16075,7 +16554,7 @@
       </w:rPr>
     </w:lvl>
   </w:abstractNum>
-  <w:abstractNum w:abstractNumId="24">
+  <w:abstractNum w:abstractNumId="25">
     <w:nsid w:val="274F3F1D"/>
     <w:multiLevelType w:val="hybridMultilevel"/>
     <w:tmpl w:val="17546C32"/>
@@ -16188,7 +16667,7 @@
       </w:rPr>
     </w:lvl>
   </w:abstractNum>
-  <w:abstractNum w:abstractNumId="25">
+  <w:abstractNum w:abstractNumId="26">
     <w:nsid w:val="27E9565D"/>
     <w:multiLevelType w:val="hybridMultilevel"/>
     <w:tmpl w:val="ED7A02CE"/>
@@ -16301,7 +16780,7 @@
       </w:rPr>
     </w:lvl>
   </w:abstractNum>
-  <w:abstractNum w:abstractNumId="26">
+  <w:abstractNum w:abstractNumId="27">
     <w:nsid w:val="291246E3"/>
     <w:multiLevelType w:val="hybridMultilevel"/>
     <w:tmpl w:val="5F469AB8"/>
@@ -16414,7 +16893,7 @@
       </w:rPr>
     </w:lvl>
   </w:abstractNum>
-  <w:abstractNum w:abstractNumId="27">
+  <w:abstractNum w:abstractNumId="28">
     <w:nsid w:val="2A7D295B"/>
     <w:multiLevelType w:val="hybridMultilevel"/>
     <w:tmpl w:val="9510F916"/>
@@ -16527,7 +17006,7 @@
       </w:rPr>
     </w:lvl>
   </w:abstractNum>
-  <w:abstractNum w:abstractNumId="28">
+  <w:abstractNum w:abstractNumId="29">
     <w:nsid w:val="2B703160"/>
     <w:multiLevelType w:val="hybridMultilevel"/>
     <w:tmpl w:val="EE20C20E"/>
@@ -16640,7 +17119,7 @@
       </w:rPr>
     </w:lvl>
   </w:abstractNum>
-  <w:abstractNum w:abstractNumId="29">
+  <w:abstractNum w:abstractNumId="30">
     <w:nsid w:val="2DBE7B65"/>
     <w:multiLevelType w:val="hybridMultilevel"/>
     <w:tmpl w:val="4CB4E9F4"/>
@@ -16753,7 +17232,7 @@
       </w:rPr>
     </w:lvl>
   </w:abstractNum>
-  <w:abstractNum w:abstractNumId="30">
+  <w:abstractNum w:abstractNumId="31">
     <w:nsid w:val="322626B9"/>
     <w:multiLevelType w:val="hybridMultilevel"/>
     <w:tmpl w:val="8A60E6AC"/>
@@ -16866,7 +17345,7 @@
       </w:rPr>
     </w:lvl>
   </w:abstractNum>
-  <w:abstractNum w:abstractNumId="31">
+  <w:abstractNum w:abstractNumId="32">
     <w:nsid w:val="334C2959"/>
     <w:multiLevelType w:val="hybridMultilevel"/>
     <w:tmpl w:val="2D768B8C"/>
@@ -16979,7 +17458,7 @@
       </w:rPr>
     </w:lvl>
   </w:abstractNum>
-  <w:abstractNum w:abstractNumId="32">
+  <w:abstractNum w:abstractNumId="33">
     <w:nsid w:val="346F340E"/>
     <w:multiLevelType w:val="hybridMultilevel"/>
     <w:tmpl w:val="7AE8AA4E"/>
@@ -17092,7 +17571,7 @@
       </w:rPr>
     </w:lvl>
   </w:abstractNum>
-  <w:abstractNum w:abstractNumId="33">
+  <w:abstractNum w:abstractNumId="34">
     <w:nsid w:val="36D13D31"/>
     <w:multiLevelType w:val="hybridMultilevel"/>
     <w:tmpl w:val="95E29136"/>
@@ -17205,7 +17684,7 @@
       </w:rPr>
     </w:lvl>
   </w:abstractNum>
-  <w:abstractNum w:abstractNumId="34">
+  <w:abstractNum w:abstractNumId="35">
     <w:nsid w:val="392040A1"/>
     <w:multiLevelType w:val="hybridMultilevel"/>
     <w:tmpl w:val="3CBC46C2"/>
@@ -17318,7 +17797,7 @@
       </w:rPr>
     </w:lvl>
   </w:abstractNum>
-  <w:abstractNum w:abstractNumId="35">
+  <w:abstractNum w:abstractNumId="36">
     <w:nsid w:val="39287901"/>
     <w:multiLevelType w:val="hybridMultilevel"/>
     <w:tmpl w:val="C8481B0E"/>
@@ -17431,7 +17910,7 @@
       </w:rPr>
     </w:lvl>
   </w:abstractNum>
-  <w:abstractNum w:abstractNumId="36">
+  <w:abstractNum w:abstractNumId="37">
     <w:nsid w:val="3A1B5232"/>
     <w:multiLevelType w:val="hybridMultilevel"/>
     <w:tmpl w:val="112C098C"/>
@@ -17544,7 +18023,7 @@
       </w:rPr>
     </w:lvl>
   </w:abstractNum>
-  <w:abstractNum w:abstractNumId="37">
+  <w:abstractNum w:abstractNumId="38">
     <w:nsid w:val="3A1B60D7"/>
     <w:multiLevelType w:val="hybridMultilevel"/>
     <w:tmpl w:val="D11CC3FA"/>
@@ -17657,7 +18136,7 @@
       </w:rPr>
     </w:lvl>
   </w:abstractNum>
-  <w:abstractNum w:abstractNumId="38">
+  <w:abstractNum w:abstractNumId="39">
     <w:nsid w:val="3AB61BFB"/>
     <w:multiLevelType w:val="hybridMultilevel"/>
     <w:tmpl w:val="E6CCE4F4"/>
@@ -17770,7 +18249,7 @@
       </w:rPr>
     </w:lvl>
   </w:abstractNum>
-  <w:abstractNum w:abstractNumId="39">
+  <w:abstractNum w:abstractNumId="40">
     <w:nsid w:val="3C0C56F7"/>
     <w:multiLevelType w:val="hybridMultilevel"/>
     <w:tmpl w:val="0BDEBD06"/>
@@ -17883,7 +18362,7 @@
       </w:rPr>
     </w:lvl>
   </w:abstractNum>
-  <w:abstractNum w:abstractNumId="40">
+  <w:abstractNum w:abstractNumId="41">
     <w:nsid w:val="3E2F549F"/>
     <w:multiLevelType w:val="hybridMultilevel"/>
     <w:tmpl w:val="26A63B38"/>
@@ -17996,7 +18475,7 @@
       </w:rPr>
     </w:lvl>
   </w:abstractNum>
-  <w:abstractNum w:abstractNumId="41">
+  <w:abstractNum w:abstractNumId="42">
     <w:nsid w:val="4C81339F"/>
     <w:multiLevelType w:val="hybridMultilevel"/>
     <w:tmpl w:val="E5A8F7BC"/>
@@ -18109,7 +18588,7 @@
       </w:rPr>
     </w:lvl>
   </w:abstractNum>
-  <w:abstractNum w:abstractNumId="42">
+  <w:abstractNum w:abstractNumId="43">
     <w:nsid w:val="4CEC32CB"/>
     <w:multiLevelType w:val="hybridMultilevel"/>
     <w:tmpl w:val="A13A9AAA"/>
@@ -18222,7 +18701,7 @@
       </w:rPr>
     </w:lvl>
   </w:abstractNum>
-  <w:abstractNum w:abstractNumId="43">
+  <w:abstractNum w:abstractNumId="44">
     <w:nsid w:val="50493BE2"/>
     <w:multiLevelType w:val="hybridMultilevel"/>
     <w:tmpl w:val="0C127B1E"/>
@@ -18335,7 +18814,7 @@
       </w:rPr>
     </w:lvl>
   </w:abstractNum>
-  <w:abstractNum w:abstractNumId="44">
+  <w:abstractNum w:abstractNumId="45">
     <w:nsid w:val="51543AF3"/>
     <w:multiLevelType w:val="hybridMultilevel"/>
     <w:tmpl w:val="51FC92A8"/>
@@ -18448,7 +18927,7 @@
       </w:rPr>
     </w:lvl>
   </w:abstractNum>
-  <w:abstractNum w:abstractNumId="45">
+  <w:abstractNum w:abstractNumId="46">
     <w:nsid w:val="51D51FE3"/>
     <w:multiLevelType w:val="hybridMultilevel"/>
     <w:tmpl w:val="2160C698"/>
@@ -18561,7 +19040,7 @@
       </w:rPr>
     </w:lvl>
   </w:abstractNum>
-  <w:abstractNum w:abstractNumId="46">
+  <w:abstractNum w:abstractNumId="47">
     <w:nsid w:val="529572BE"/>
     <w:multiLevelType w:val="hybridMultilevel"/>
     <w:tmpl w:val="4DE25A78"/>
@@ -18674,7 +19153,7 @@
       </w:rPr>
     </w:lvl>
   </w:abstractNum>
-  <w:abstractNum w:abstractNumId="47">
+  <w:abstractNum w:abstractNumId="48">
     <w:nsid w:val="5470158D"/>
     <w:multiLevelType w:val="hybridMultilevel"/>
     <w:tmpl w:val="C7F6C51C"/>
@@ -18787,7 +19266,7 @@
       </w:rPr>
     </w:lvl>
   </w:abstractNum>
-  <w:abstractNum w:abstractNumId="48">
+  <w:abstractNum w:abstractNumId="49">
     <w:nsid w:val="55B12064"/>
     <w:multiLevelType w:val="hybridMultilevel"/>
     <w:tmpl w:val="92C0413E"/>
@@ -18900,7 +19379,7 @@
       </w:rPr>
     </w:lvl>
   </w:abstractNum>
-  <w:abstractNum w:abstractNumId="49">
+  <w:abstractNum w:abstractNumId="50">
     <w:nsid w:val="57577DFF"/>
     <w:multiLevelType w:val="hybridMultilevel"/>
     <w:tmpl w:val="0026148A"/>
@@ -19013,7 +19492,7 @@
       </w:rPr>
     </w:lvl>
   </w:abstractNum>
-  <w:abstractNum w:abstractNumId="50">
+  <w:abstractNum w:abstractNumId="51">
     <w:nsid w:val="5A094EF6"/>
     <w:multiLevelType w:val="hybridMultilevel"/>
     <w:tmpl w:val="EDFA31E0"/>
@@ -19126,7 +19605,7 @@
       </w:rPr>
     </w:lvl>
   </w:abstractNum>
-  <w:abstractNum w:abstractNumId="51">
+  <w:abstractNum w:abstractNumId="52">
     <w:nsid w:val="5A6A61C2"/>
     <w:multiLevelType w:val="hybridMultilevel"/>
     <w:tmpl w:val="53D0A516"/>
@@ -19239,7 +19718,7 @@
       </w:rPr>
     </w:lvl>
   </w:abstractNum>
-  <w:abstractNum w:abstractNumId="52">
+  <w:abstractNum w:abstractNumId="53">
     <w:nsid w:val="5CD760B1"/>
     <w:multiLevelType w:val="hybridMultilevel"/>
     <w:tmpl w:val="58122580"/>
@@ -19352,7 +19831,7 @@
       </w:rPr>
     </w:lvl>
   </w:abstractNum>
-  <w:abstractNum w:abstractNumId="53">
+  <w:abstractNum w:abstractNumId="54">
     <w:nsid w:val="5DEC6464"/>
     <w:multiLevelType w:val="hybridMultilevel"/>
     <w:tmpl w:val="B70001C6"/>
@@ -19465,7 +19944,7 @@
       </w:rPr>
     </w:lvl>
   </w:abstractNum>
-  <w:abstractNum w:abstractNumId="54">
+  <w:abstractNum w:abstractNumId="55">
     <w:nsid w:val="5F7D7848"/>
     <w:multiLevelType w:val="hybridMultilevel"/>
     <w:tmpl w:val="6D6EA450"/>
@@ -19578,7 +20057,7 @@
       </w:rPr>
     </w:lvl>
   </w:abstractNum>
-  <w:abstractNum w:abstractNumId="55">
+  <w:abstractNum w:abstractNumId="56">
     <w:nsid w:val="60C23488"/>
     <w:multiLevelType w:val="hybridMultilevel"/>
     <w:tmpl w:val="19DEB722"/>
@@ -19691,7 +20170,7 @@
       </w:rPr>
     </w:lvl>
   </w:abstractNum>
-  <w:abstractNum w:abstractNumId="56">
+  <w:abstractNum w:abstractNumId="57">
     <w:nsid w:val="622A2646"/>
     <w:multiLevelType w:val="hybridMultilevel"/>
     <w:tmpl w:val="EC6EF0F6"/>
@@ -19804,7 +20283,7 @@
       </w:rPr>
     </w:lvl>
   </w:abstractNum>
-  <w:abstractNum w:abstractNumId="57">
+  <w:abstractNum w:abstractNumId="58">
     <w:nsid w:val="62CA34C9"/>
     <w:multiLevelType w:val="hybridMultilevel"/>
     <w:tmpl w:val="5F5CDAEE"/>
@@ -19917,7 +20396,7 @@
       </w:rPr>
     </w:lvl>
   </w:abstractNum>
-  <w:abstractNum w:abstractNumId="58">
+  <w:abstractNum w:abstractNumId="59">
     <w:nsid w:val="638365E4"/>
     <w:multiLevelType w:val="hybridMultilevel"/>
     <w:tmpl w:val="2E1C54DA"/>
@@ -20030,7 +20509,7 @@
       </w:rPr>
     </w:lvl>
   </w:abstractNum>
-  <w:abstractNum w:abstractNumId="59">
+  <w:abstractNum w:abstractNumId="60">
     <w:nsid w:val="65181B73"/>
     <w:multiLevelType w:val="hybridMultilevel"/>
     <w:tmpl w:val="9E50E77C"/>
@@ -20143,7 +20622,7 @@
       </w:rPr>
     </w:lvl>
   </w:abstractNum>
-  <w:abstractNum w:abstractNumId="60">
+  <w:abstractNum w:abstractNumId="61">
     <w:nsid w:val="68316D0B"/>
     <w:multiLevelType w:val="hybridMultilevel"/>
     <w:tmpl w:val="1AEAF190"/>
@@ -20256,7 +20735,7 @@
       </w:rPr>
     </w:lvl>
   </w:abstractNum>
-  <w:abstractNum w:abstractNumId="61">
+  <w:abstractNum w:abstractNumId="62">
     <w:nsid w:val="68CA55EA"/>
     <w:multiLevelType w:val="hybridMultilevel"/>
     <w:tmpl w:val="565C769C"/>
@@ -20369,7 +20848,7 @@
       </w:rPr>
     </w:lvl>
   </w:abstractNum>
-  <w:abstractNum w:abstractNumId="62">
+  <w:abstractNum w:abstractNumId="63">
     <w:nsid w:val="6C4A164B"/>
     <w:multiLevelType w:val="hybridMultilevel"/>
     <w:tmpl w:val="E8406E82"/>
@@ -20482,7 +20961,7 @@
       </w:rPr>
     </w:lvl>
   </w:abstractNum>
-  <w:abstractNum w:abstractNumId="63">
+  <w:abstractNum w:abstractNumId="64">
     <w:nsid w:val="6D6C1C25"/>
     <w:multiLevelType w:val="hybridMultilevel"/>
     <w:tmpl w:val="E8EE8836"/>
@@ -20595,7 +21074,7 @@
       </w:rPr>
     </w:lvl>
   </w:abstractNum>
-  <w:abstractNum w:abstractNumId="64">
+  <w:abstractNum w:abstractNumId="65">
     <w:nsid w:val="6D813DEB"/>
     <w:multiLevelType w:val="hybridMultilevel"/>
     <w:tmpl w:val="612AE444"/>
@@ -20708,7 +21187,7 @@
       </w:rPr>
     </w:lvl>
   </w:abstractNum>
-  <w:abstractNum w:abstractNumId="65">
+  <w:abstractNum w:abstractNumId="66">
     <w:nsid w:val="6E21421A"/>
     <w:multiLevelType w:val="hybridMultilevel"/>
     <w:tmpl w:val="52B69F56"/>
@@ -20821,7 +21300,7 @@
       </w:rPr>
     </w:lvl>
   </w:abstractNum>
-  <w:abstractNum w:abstractNumId="66">
+  <w:abstractNum w:abstractNumId="67">
     <w:nsid w:val="707C1CDE"/>
     <w:multiLevelType w:val="hybridMultilevel"/>
     <w:tmpl w:val="43B4DD92"/>
@@ -20934,7 +21413,7 @@
       </w:rPr>
     </w:lvl>
   </w:abstractNum>
-  <w:abstractNum w:abstractNumId="67">
+  <w:abstractNum w:abstractNumId="68">
     <w:nsid w:val="70CD3521"/>
     <w:multiLevelType w:val="hybridMultilevel"/>
     <w:tmpl w:val="97E80CA0"/>
@@ -21047,7 +21526,7 @@
       </w:rPr>
     </w:lvl>
   </w:abstractNum>
-  <w:abstractNum w:abstractNumId="68">
+  <w:abstractNum w:abstractNumId="69">
     <w:nsid w:val="74CA4B18"/>
     <w:multiLevelType w:val="hybridMultilevel"/>
     <w:tmpl w:val="86C221B8"/>
@@ -21160,7 +21639,7 @@
       </w:rPr>
     </w:lvl>
   </w:abstractNum>
-  <w:abstractNum w:abstractNumId="69">
+  <w:abstractNum w:abstractNumId="70">
     <w:nsid w:val="78331C8F"/>
     <w:multiLevelType w:val="hybridMultilevel"/>
     <w:tmpl w:val="296EE99C"/>
@@ -21273,7 +21752,7 @@
       </w:rPr>
     </w:lvl>
   </w:abstractNum>
-  <w:abstractNum w:abstractNumId="70">
+  <w:abstractNum w:abstractNumId="71">
     <w:nsid w:val="797C64C9"/>
     <w:multiLevelType w:val="hybridMultilevel"/>
     <w:tmpl w:val="943EBA48"/>
@@ -21386,7 +21865,7 @@
       </w:rPr>
     </w:lvl>
   </w:abstractNum>
-  <w:abstractNum w:abstractNumId="71">
+  <w:abstractNum w:abstractNumId="72">
     <w:nsid w:val="7E566ABA"/>
     <w:multiLevelType w:val="hybridMultilevel"/>
     <w:tmpl w:val="5BC05414"/>
@@ -21499,7 +21978,7 @@
       </w:rPr>
     </w:lvl>
   </w:abstractNum>
-  <w:abstractNum w:abstractNumId="72">
+  <w:abstractNum w:abstractNumId="73">
     <w:nsid w:val="7EF26D47"/>
     <w:multiLevelType w:val="hybridMultilevel"/>
     <w:tmpl w:val="0DB0886A"/>
@@ -21612,7 +22091,7 @@
       </w:rPr>
     </w:lvl>
   </w:abstractNum>
-  <w:abstractNum w:abstractNumId="73">
+  <w:abstractNum w:abstractNumId="74">
     <w:nsid w:val="7FEB2E2A"/>
     <w:multiLevelType w:val="hybridMultilevel"/>
     <w:tmpl w:val="7498610A"/>
@@ -21729,31 +22208,31 @@
     <w:abstractNumId w:val="5"/>
   </w:num>
   <w:num w:numId="2">
-    <w:abstractNumId w:val="23"/>
+    <w:abstractNumId w:val="24"/>
   </w:num>
   <w:num w:numId="3">
     <w:abstractNumId w:val="15"/>
   </w:num>
   <w:num w:numId="4">
+    <w:abstractNumId w:val="23"/>
+  </w:num>
+  <w:num w:numId="5">
+    <w:abstractNumId w:val="43"/>
+  </w:num>
+  <w:num w:numId="6">
+    <w:abstractNumId w:val="28"/>
+  </w:num>
+  <w:num w:numId="7">
     <w:abstractNumId w:val="22"/>
   </w:num>
-  <w:num w:numId="5">
-    <w:abstractNumId w:val="42"/>
-  </w:num>
-  <w:num w:numId="6">
-    <w:abstractNumId w:val="27"/>
-  </w:num>
-  <w:num w:numId="7">
-    <w:abstractNumId w:val="21"/>
-  </w:num>
   <w:num w:numId="8">
-    <w:abstractNumId w:val="24"/>
+    <w:abstractNumId w:val="25"/>
   </w:num>
   <w:num w:numId="9">
-    <w:abstractNumId w:val="28"/>
+    <w:abstractNumId w:val="29"/>
   </w:num>
   <w:num w:numId="10">
-    <w:abstractNumId w:val="35"/>
+    <w:abstractNumId w:val="36"/>
   </w:num>
   <w:num w:numId="11">
     <w:abstractNumId w:val="18"/>
@@ -21765,7 +22244,7 @@
     <w:abstractNumId w:val="7"/>
   </w:num>
   <w:num w:numId="14">
-    <w:abstractNumId w:val="68"/>
+    <w:abstractNumId w:val="69"/>
   </w:num>
   <w:num w:numId="15">
     <w:abstractNumId w:val="4"/>
@@ -21774,112 +22253,112 @@
     <w:abstractNumId w:val="14"/>
   </w:num>
   <w:num w:numId="17">
-    <w:abstractNumId w:val="32"/>
+    <w:abstractNumId w:val="33"/>
   </w:num>
   <w:num w:numId="18">
     <w:abstractNumId w:val="17"/>
   </w:num>
   <w:num w:numId="19">
-    <w:abstractNumId w:val="46"/>
+    <w:abstractNumId w:val="47"/>
   </w:num>
   <w:num w:numId="20">
-    <w:abstractNumId w:val="56"/>
+    <w:abstractNumId w:val="57"/>
   </w:num>
   <w:num w:numId="21">
-    <w:abstractNumId w:val="63"/>
+    <w:abstractNumId w:val="64"/>
   </w:num>
   <w:num w:numId="22">
+    <w:abstractNumId w:val="51"/>
+  </w:num>
+  <w:num w:numId="23">
+    <w:abstractNumId w:val="32"/>
+  </w:num>
+  <w:num w:numId="24">
+    <w:abstractNumId w:val="44"/>
+  </w:num>
+  <w:num w:numId="25">
+    <w:abstractNumId w:val="40"/>
+  </w:num>
+  <w:num w:numId="26">
+    <w:abstractNumId w:val="37"/>
+  </w:num>
+  <w:num w:numId="27">
+    <w:abstractNumId w:val="34"/>
+  </w:num>
+  <w:num w:numId="28">
     <w:abstractNumId w:val="50"/>
   </w:num>
-  <w:num w:numId="23">
-    <w:abstractNumId w:val="31"/>
-  </w:num>
-  <w:num w:numId="24">
-    <w:abstractNumId w:val="43"/>
-  </w:num>
-  <w:num w:numId="25">
-    <w:abstractNumId w:val="39"/>
-  </w:num>
-  <w:num w:numId="26">
-    <w:abstractNumId w:val="36"/>
-  </w:num>
-  <w:num w:numId="27">
-    <w:abstractNumId w:val="33"/>
-  </w:num>
-  <w:num w:numId="28">
-    <w:abstractNumId w:val="49"/>
-  </w:num>
   <w:num w:numId="29">
-    <w:abstractNumId w:val="69"/>
+    <w:abstractNumId w:val="70"/>
   </w:num>
   <w:num w:numId="30">
     <w:abstractNumId w:val="11"/>
   </w:num>
   <w:num w:numId="31">
-    <w:abstractNumId w:val="65"/>
+    <w:abstractNumId w:val="66"/>
   </w:num>
   <w:num w:numId="32">
-    <w:abstractNumId w:val="47"/>
+    <w:abstractNumId w:val="48"/>
   </w:num>
   <w:num w:numId="33">
-    <w:abstractNumId w:val="30"/>
+    <w:abstractNumId w:val="31"/>
   </w:num>
   <w:num w:numId="34">
-    <w:abstractNumId w:val="37"/>
+    <w:abstractNumId w:val="38"/>
   </w:num>
   <w:num w:numId="35">
-    <w:abstractNumId w:val="20"/>
+    <w:abstractNumId w:val="21"/>
   </w:num>
   <w:num w:numId="36">
-    <w:abstractNumId w:val="57"/>
+    <w:abstractNumId w:val="58"/>
   </w:num>
   <w:num w:numId="37">
     <w:abstractNumId w:val="3"/>
   </w:num>
   <w:num w:numId="38">
-    <w:abstractNumId w:val="38"/>
+    <w:abstractNumId w:val="39"/>
   </w:num>
   <w:num w:numId="39">
-    <w:abstractNumId w:val="58"/>
+    <w:abstractNumId w:val="59"/>
   </w:num>
   <w:num w:numId="40">
-    <w:abstractNumId w:val="72"/>
+    <w:abstractNumId w:val="73"/>
   </w:num>
   <w:num w:numId="41">
-    <w:abstractNumId w:val="70"/>
+    <w:abstractNumId w:val="71"/>
   </w:num>
   <w:num w:numId="42">
-    <w:abstractNumId w:val="55"/>
+    <w:abstractNumId w:val="56"/>
   </w:num>
   <w:num w:numId="43">
     <w:abstractNumId w:val="6"/>
   </w:num>
   <w:num w:numId="44">
-    <w:abstractNumId w:val="41"/>
+    <w:abstractNumId w:val="42"/>
   </w:num>
   <w:num w:numId="45">
-    <w:abstractNumId w:val="59"/>
+    <w:abstractNumId w:val="60"/>
   </w:num>
   <w:num w:numId="46">
-    <w:abstractNumId w:val="25"/>
+    <w:abstractNumId w:val="26"/>
   </w:num>
   <w:num w:numId="47">
-    <w:abstractNumId w:val="54"/>
+    <w:abstractNumId w:val="55"/>
   </w:num>
   <w:num w:numId="48">
-    <w:abstractNumId w:val="62"/>
+    <w:abstractNumId w:val="63"/>
   </w:num>
   <w:num w:numId="49">
-    <w:abstractNumId w:val="71"/>
+    <w:abstractNumId w:val="72"/>
   </w:num>
   <w:num w:numId="50">
-    <w:abstractNumId w:val="52"/>
+    <w:abstractNumId w:val="53"/>
   </w:num>
   <w:num w:numId="51">
     <w:abstractNumId w:val="19"/>
   </w:num>
   <w:num w:numId="52">
-    <w:abstractNumId w:val="64"/>
+    <w:abstractNumId w:val="65"/>
   </w:num>
   <w:num w:numId="53">
     <w:abstractNumId w:val="13"/>
@@ -21888,71 +22367,74 @@
     <w:abstractNumId w:val="16"/>
   </w:num>
   <w:num w:numId="55">
-    <w:abstractNumId w:val="45"/>
+    <w:abstractNumId w:val="46"/>
   </w:num>
   <w:num w:numId="56">
-    <w:abstractNumId w:val="61"/>
+    <w:abstractNumId w:val="62"/>
   </w:num>
   <w:num w:numId="57">
     <w:abstractNumId w:val="10"/>
   </w:num>
   <w:num w:numId="58">
-    <w:abstractNumId w:val="29"/>
+    <w:abstractNumId w:val="30"/>
   </w:num>
   <w:num w:numId="59">
     <w:abstractNumId w:val="2"/>
   </w:num>
   <w:num w:numId="60">
-    <w:abstractNumId w:val="48"/>
+    <w:abstractNumId w:val="49"/>
   </w:num>
   <w:num w:numId="61">
     <w:abstractNumId w:val="0"/>
   </w:num>
   <w:num w:numId="62">
-    <w:abstractNumId w:val="40"/>
+    <w:abstractNumId w:val="41"/>
   </w:num>
   <w:num w:numId="63">
-    <w:abstractNumId w:val="60"/>
+    <w:abstractNumId w:val="61"/>
   </w:num>
   <w:num w:numId="64">
-    <w:abstractNumId w:val="51"/>
+    <w:abstractNumId w:val="52"/>
   </w:num>
   <w:num w:numId="65">
-    <w:abstractNumId w:val="73"/>
+    <w:abstractNumId w:val="74"/>
   </w:num>
   <w:num w:numId="66">
     <w:abstractNumId w:val="8"/>
   </w:num>
   <w:num w:numId="67">
-    <w:abstractNumId w:val="53"/>
+    <w:abstractNumId w:val="54"/>
   </w:num>
   <w:num w:numId="68">
-    <w:abstractNumId w:val="44"/>
+    <w:abstractNumId w:val="45"/>
   </w:num>
   <w:num w:numId="69">
-    <w:abstractNumId w:val="26"/>
+    <w:abstractNumId w:val="27"/>
   </w:num>
   <w:num w:numId="70">
-    <w:abstractNumId w:val="66"/>
+    <w:abstractNumId w:val="67"/>
   </w:num>
   <w:num w:numId="71">
     <w:abstractNumId w:val="9"/>
   </w:num>
   <w:num w:numId="72">
-    <w:abstractNumId w:val="34"/>
+    <w:abstractNumId w:val="35"/>
   </w:num>
   <w:num w:numId="73">
     <w:abstractNumId w:val="1"/>
   </w:num>
   <w:num w:numId="74">
-    <w:abstractNumId w:val="67"/>
+    <w:abstractNumId w:val="68"/>
+  </w:num>
+  <w:num w:numId="75">
+    <w:abstractNumId w:val="20"/>
   </w:num>
   <w:numIdMacAtCleanup w:val="71"/>
 </w:numbering>
 </file>
 
 <file path=word/styles.xml><?xml version="1.0" encoding="utf-8"?>
-<w:styles xmlns:mc="http://schemas.openxmlformats.org/markup-compatibility/2006" xmlns:r="http://schemas.openxmlformats.org/officeDocument/2006/relationships" xmlns:w="http://schemas.openxmlformats.org/wordprocessingml/2006/main" xmlns:w14="http://schemas.microsoft.com/office/word/2010/wordml" xmlns:w15="http://schemas.microsoft.com/office/word/2012/wordml" mc:Ignorable="w14 w15">
+<w:styles xmlns:mc="http://schemas.openxmlformats.org/markup-compatibility/2006" xmlns:r="http://schemas.openxmlformats.org/officeDocument/2006/relationships" xmlns:w="http://schemas.openxmlformats.org/wordprocessingml/2006/main" xmlns:w14="http://schemas.microsoft.com/office/word/2010/wordml" mc:Ignorable="w14">
   <w:docDefaults>
     <w:rPrDefault>
       <w:rPr>
@@ -21964,389 +22446,399 @@
     </w:rPrDefault>
     <w:pPrDefault/>
   </w:docDefaults>
-  <w:latentStyles w:defLockedState="0" w:defUIPriority="99" w:defSemiHidden="0" w:defUnhideWhenUsed="0" w:defQFormat="0" w:count="382">
-    <w:lsdException w:name="Normal" w:uiPriority="0" w:qFormat="1"/>
-    <w:lsdException w:name="heading 1" w:uiPriority="9" w:qFormat="1"/>
-    <w:lsdException w:name="heading 2" w:semiHidden="1" w:uiPriority="9" w:unhideWhenUsed="1" w:qFormat="1"/>
-    <w:lsdException w:name="heading 3" w:semiHidden="1" w:uiPriority="9" w:unhideWhenUsed="1" w:qFormat="1"/>
-    <w:lsdException w:name="heading 4" w:semiHidden="1" w:uiPriority="9" w:unhideWhenUsed="1" w:qFormat="1"/>
-    <w:lsdException w:name="heading 5" w:semiHidden="1" w:uiPriority="9" w:unhideWhenUsed="1" w:qFormat="1"/>
-    <w:lsdException w:name="heading 6" w:semiHidden="1" w:uiPriority="9" w:unhideWhenUsed="1" w:qFormat="1"/>
-    <w:lsdException w:name="heading 7" w:semiHidden="1" w:uiPriority="9" w:unhideWhenUsed="1" w:qFormat="1"/>
-    <w:lsdException w:name="heading 8" w:semiHidden="1" w:uiPriority="9" w:unhideWhenUsed="1" w:qFormat="1"/>
-    <w:lsdException w:name="heading 9" w:semiHidden="1" w:uiPriority="9" w:unhideWhenUsed="1" w:qFormat="1"/>
-    <w:lsdException w:name="index 1" w:semiHidden="1" w:unhideWhenUsed="1"/>
-    <w:lsdException w:name="index 2" w:semiHidden="1" w:unhideWhenUsed="1"/>
-    <w:lsdException w:name="index 3" w:semiHidden="1" w:unhideWhenUsed="1"/>
-    <w:lsdException w:name="index 4" w:semiHidden="1" w:unhideWhenUsed="1"/>
-    <w:lsdException w:name="index 5" w:semiHidden="1" w:unhideWhenUsed="1"/>
-    <w:lsdException w:name="index 6" w:semiHidden="1" w:unhideWhenUsed="1"/>
-    <w:lsdException w:name="index 7" w:semiHidden="1" w:unhideWhenUsed="1"/>
-    <w:lsdException w:name="index 8" w:semiHidden="1" w:unhideWhenUsed="1"/>
-    <w:lsdException w:name="index 9" w:semiHidden="1" w:unhideWhenUsed="1"/>
-    <w:lsdException w:name="toc 1" w:semiHidden="1" w:uiPriority="39" w:unhideWhenUsed="1"/>
-    <w:lsdException w:name="toc 2" w:semiHidden="1" w:uiPriority="39" w:unhideWhenUsed="1"/>
-    <w:lsdException w:name="toc 3" w:semiHidden="1" w:uiPriority="39" w:unhideWhenUsed="1"/>
-    <w:lsdException w:name="toc 4" w:semiHidden="1" w:uiPriority="39" w:unhideWhenUsed="1"/>
-    <w:lsdException w:name="toc 5" w:semiHidden="1" w:uiPriority="39" w:unhideWhenUsed="1"/>
-    <w:lsdException w:name="toc 6" w:semiHidden="1" w:uiPriority="39" w:unhideWhenUsed="1"/>
-    <w:lsdException w:name="toc 7" w:semiHidden="1" w:uiPriority="39" w:unhideWhenUsed="1"/>
-    <w:lsdException w:name="toc 8" w:semiHidden="1" w:uiPriority="39" w:unhideWhenUsed="1"/>
-    <w:lsdException w:name="toc 9" w:semiHidden="1" w:uiPriority="39" w:unhideWhenUsed="1"/>
-    <w:lsdException w:name="Normal Indent" w:semiHidden="1" w:unhideWhenUsed="1"/>
-    <w:lsdException w:name="footnote text" w:semiHidden="1" w:unhideWhenUsed="1"/>
-    <w:lsdException w:name="annotation text" w:semiHidden="1" w:unhideWhenUsed="1"/>
-    <w:lsdException w:name="header" w:semiHidden="1" w:unhideWhenUsed="1"/>
-    <w:lsdException w:name="footer" w:semiHidden="1" w:unhideWhenUsed="1"/>
-    <w:lsdException w:name="index heading" w:semiHidden="1" w:unhideWhenUsed="1"/>
-    <w:lsdException w:name="caption" w:semiHidden="1" w:uiPriority="35" w:unhideWhenUsed="1" w:qFormat="1"/>
-    <w:lsdException w:name="table of figures" w:semiHidden="1" w:unhideWhenUsed="1"/>
-    <w:lsdException w:name="envelope address" w:semiHidden="1" w:unhideWhenUsed="1"/>
-    <w:lsdException w:name="envelope return" w:semiHidden="1" w:unhideWhenUsed="1"/>
-    <w:lsdException w:name="footnote reference" w:semiHidden="1" w:unhideWhenUsed="1"/>
-    <w:lsdException w:name="annotation reference" w:semiHidden="1" w:unhideWhenUsed="1"/>
-    <w:lsdException w:name="line number" w:semiHidden="1" w:unhideWhenUsed="1"/>
-    <w:lsdException w:name="page number" w:semiHidden="1" w:unhideWhenUsed="1"/>
-    <w:lsdException w:name="endnote reference" w:semiHidden="1" w:unhideWhenUsed="1"/>
-    <w:lsdException w:name="endnote text" w:semiHidden="1" w:unhideWhenUsed="1"/>
-    <w:lsdException w:name="table of authorities" w:semiHidden="1" w:unhideWhenUsed="1"/>
-    <w:lsdException w:name="macro" w:semiHidden="1" w:unhideWhenUsed="1"/>
-    <w:lsdException w:name="toa heading" w:semiHidden="1" w:unhideWhenUsed="1"/>
-    <w:lsdException w:name="List" w:semiHidden="1" w:unhideWhenUsed="1"/>
-    <w:lsdException w:name="List Bullet" w:semiHidden="1" w:unhideWhenUsed="1"/>
-    <w:lsdException w:name="List Number" w:semiHidden="1" w:unhideWhenUsed="1"/>
-    <w:lsdException w:name="List 2" w:semiHidden="1" w:unhideWhenUsed="1"/>
-    <w:lsdException w:name="List 3" w:semiHidden="1" w:unhideWhenUsed="1"/>
-    <w:lsdException w:name="List 4" w:semiHidden="1" w:unhideWhenUsed="1"/>
-    <w:lsdException w:name="List 5" w:semiHidden="1" w:unhideWhenUsed="1"/>
-    <w:lsdException w:name="List Bullet 2" w:semiHidden="1" w:unhideWhenUsed="1"/>
-    <w:lsdException w:name="List Bullet 3" w:semiHidden="1" w:unhideWhenUsed="1"/>
-    <w:lsdException w:name="List Bullet 4" w:semiHidden="1" w:unhideWhenUsed="1"/>
-    <w:lsdException w:name="List Bullet 5" w:semiHidden="1" w:unhideWhenUsed="1"/>
-    <w:lsdException w:name="List Number 2" w:semiHidden="1" w:unhideWhenUsed="1"/>
-    <w:lsdException w:name="List Number 3" w:semiHidden="1" w:unhideWhenUsed="1"/>
-    <w:lsdException w:name="List Number 4" w:semiHidden="1" w:unhideWhenUsed="1"/>
-    <w:lsdException w:name="List Number 5" w:semiHidden="1" w:unhideWhenUsed="1"/>
-    <w:lsdException w:name="Title" w:uiPriority="10" w:qFormat="1"/>
-    <w:lsdException w:name="Closing" w:semiHidden="1" w:unhideWhenUsed="1"/>
-    <w:lsdException w:name="Signature" w:semiHidden="1" w:unhideWhenUsed="1"/>
-    <w:lsdException w:name="Default Paragraph Font" w:semiHidden="1" w:uiPriority="1" w:unhideWhenUsed="1"/>
-    <w:lsdException w:name="Body Text" w:semiHidden="1" w:unhideWhenUsed="1"/>
-    <w:lsdException w:name="Body Text Indent" w:semiHidden="1" w:unhideWhenUsed="1"/>
-    <w:lsdException w:name="List Continue" w:semiHidden="1" w:unhideWhenUsed="1"/>
-    <w:lsdException w:name="List Continue 2" w:semiHidden="1" w:unhideWhenUsed="1"/>
-    <w:lsdException w:name="List Continue 3" w:semiHidden="1" w:unhideWhenUsed="1"/>
-    <w:lsdException w:name="List Continue 4" w:semiHidden="1" w:unhideWhenUsed="1"/>
-    <w:lsdException w:name="List Continue 5" w:semiHidden="1" w:unhideWhenUsed="1"/>
-    <w:lsdException w:name="Message Header" w:semiHidden="1" w:unhideWhenUsed="1"/>
-    <w:lsdException w:name="Subtitle" w:uiPriority="11" w:qFormat="1"/>
-    <w:lsdException w:name="Salutation" w:semiHidden="1" w:unhideWhenUsed="1"/>
-    <w:lsdException w:name="Date" w:semiHidden="1" w:unhideWhenUsed="1"/>
-    <w:lsdException w:name="Body Text First Indent" w:semiHidden="1" w:unhideWhenUsed="1"/>
-    <w:lsdException w:name="Body Text First Indent 2" w:semiHidden="1" w:unhideWhenUsed="1"/>
-    <w:lsdException w:name="Note Heading" w:semiHidden="1" w:unhideWhenUsed="1"/>
-    <w:lsdException w:name="Body Text 2" w:semiHidden="1" w:unhideWhenUsed="1"/>
-    <w:lsdException w:name="Body Text 3" w:semiHidden="1" w:unhideWhenUsed="1"/>
-    <w:lsdException w:name="Body Text Indent 2" w:semiHidden="1" w:unhideWhenUsed="1"/>
-    <w:lsdException w:name="Body Text Indent 3" w:semiHidden="1" w:unhideWhenUsed="1"/>
-    <w:lsdException w:name="Block Text" w:semiHidden="1" w:unhideWhenUsed="1"/>
-    <w:lsdException w:name="Hyperlink" w:semiHidden="1" w:unhideWhenUsed="1"/>
-    <w:lsdException w:name="FollowedHyperlink" w:semiHidden="1" w:unhideWhenUsed="1"/>
-    <w:lsdException w:name="Strong" w:uiPriority="22" w:qFormat="1"/>
-    <w:lsdException w:name="Emphasis" w:uiPriority="20" w:qFormat="1"/>
-    <w:lsdException w:name="Document Map" w:semiHidden="1" w:unhideWhenUsed="1"/>
-    <w:lsdException w:name="Plain Text" w:semiHidden="1" w:unhideWhenUsed="1"/>
-    <w:lsdException w:name="E-mail Signature" w:semiHidden="1" w:unhideWhenUsed="1"/>
-    <w:lsdException w:name="HTML Top of Form" w:semiHidden="1" w:unhideWhenUsed="1"/>
-    <w:lsdException w:name="HTML Bottom of Form" w:semiHidden="1" w:unhideWhenUsed="1"/>
-    <w:lsdException w:name="Normal (Web)" w:semiHidden="1" w:unhideWhenUsed="1"/>
-    <w:lsdException w:name="HTML Acronym" w:semiHidden="1" w:unhideWhenUsed="1"/>
-    <w:lsdException w:name="HTML Address" w:semiHidden="1" w:unhideWhenUsed="1"/>
-    <w:lsdException w:name="HTML Cite" w:semiHidden="1" w:unhideWhenUsed="1"/>
-    <w:lsdException w:name="HTML Code" w:semiHidden="1" w:unhideWhenUsed="1"/>
-    <w:lsdException w:name="HTML Definition" w:semiHidden="1" w:unhideWhenUsed="1"/>
-    <w:lsdException w:name="HTML Keyboard" w:semiHidden="1" w:unhideWhenUsed="1"/>
-    <w:lsdException w:name="HTML Preformatted" w:semiHidden="1" w:unhideWhenUsed="1"/>
-    <w:lsdException w:name="HTML Sample" w:semiHidden="1" w:unhideWhenUsed="1"/>
-    <w:lsdException w:name="HTML Typewriter" w:semiHidden="1" w:unhideWhenUsed="1"/>
-    <w:lsdException w:name="HTML Variable" w:semiHidden="1" w:unhideWhenUsed="1"/>
-    <w:lsdException w:name="Normal Table" w:semiHidden="1" w:unhideWhenUsed="1"/>
-    <w:lsdException w:name="annotation subject" w:semiHidden="1" w:unhideWhenUsed="1"/>
-    <w:lsdException w:name="No List" w:semiHidden="1" w:unhideWhenUsed="1"/>
-    <w:lsdException w:name="Outline List 1" w:semiHidden="1" w:unhideWhenUsed="1"/>
-    <w:lsdException w:name="Outline List 2" w:semiHidden="1" w:unhideWhenUsed="1"/>
-    <w:lsdException w:name="Outline List 3" w:semiHidden="1" w:unhideWhenUsed="1"/>
-    <w:lsdException w:name="Table Simple 1" w:semiHidden="1" w:unhideWhenUsed="1"/>
-    <w:lsdException w:name="Table Simple 2" w:semiHidden="1" w:unhideWhenUsed="1"/>
-    <w:lsdException w:name="Table Simple 3" w:semiHidden="1" w:unhideWhenUsed="1"/>
-    <w:lsdException w:name="Table Classic 1" w:semiHidden="1" w:unhideWhenUsed="1"/>
-    <w:lsdException w:name="Table Classic 2" w:semiHidden="1" w:unhideWhenUsed="1"/>
-    <w:lsdException w:name="Table Classic 3" w:semiHidden="1" w:unhideWhenUsed="1"/>
-    <w:lsdException w:name="Table Classic 4" w:semiHidden="1" w:unhideWhenUsed="1"/>
-    <w:lsdException w:name="Table Colorful 1" w:semiHidden="1" w:unhideWhenUsed="1"/>
-    <w:lsdException w:name="Table Colorful 2" w:semiHidden="1" w:unhideWhenUsed="1"/>
-    <w:lsdException w:name="Table Colorful 3" w:semiHidden="1" w:unhideWhenUsed="1"/>
-    <w:lsdException w:name="Table Columns 1" w:semiHidden="1" w:unhideWhenUsed="1"/>
-    <w:lsdException w:name="Table Columns 2" w:semiHidden="1" w:unhideWhenUsed="1"/>
-    <w:lsdException w:name="Table Columns 3" w:semiHidden="1" w:unhideWhenUsed="1"/>
-    <w:lsdException w:name="Table Columns 4" w:semiHidden="1" w:unhideWhenUsed="1"/>
-    <w:lsdException w:name="Table Columns 5" w:semiHidden="1" w:unhideWhenUsed="1"/>
-    <w:lsdException w:name="Table Grid 1" w:semiHidden="1" w:unhideWhenUsed="1"/>
-    <w:lsdException w:name="Table Grid 2" w:semiHidden="1" w:unhideWhenUsed="1"/>
-    <w:lsdException w:name="Table Grid 3" w:semiHidden="1" w:unhideWhenUsed="1"/>
-    <w:lsdException w:name="Table Grid 4" w:semiHidden="1" w:unhideWhenUsed="1"/>
-    <w:lsdException w:name="Table Grid 5" w:semiHidden="1" w:unhideWhenUsed="1"/>
-    <w:lsdException w:name="Table Grid 6" w:semiHidden="1" w:unhideWhenUsed="1"/>
-    <w:lsdException w:name="Table Grid 7" w:semiHidden="1" w:unhideWhenUsed="1"/>
-    <w:lsdException w:name="Table Grid 8" w:semiHidden="1" w:unhideWhenUsed="1"/>
-    <w:lsdException w:name="Table List 1" w:semiHidden="1" w:unhideWhenUsed="1"/>
-    <w:lsdException w:name="Table List 2" w:semiHidden="1" w:unhideWhenUsed="1"/>
-    <w:lsdException w:name="Table List 3" w:semiHidden="1" w:unhideWhenUsed="1"/>
-    <w:lsdException w:name="Table List 4" w:semiHidden="1" w:unhideWhenUsed="1"/>
-    <w:lsdException w:name="Table List 5" w:semiHidden="1" w:unhideWhenUsed="1"/>
-    <w:lsdException w:name="Table List 6" w:semiHidden="1" w:unhideWhenUsed="1"/>
-    <w:lsdException w:name="Table List 7" w:semiHidden="1" w:unhideWhenUsed="1"/>
-    <w:lsdException w:name="Table List 8" w:semiHidden="1" w:unhideWhenUsed="1"/>
-    <w:lsdException w:name="Table 3D effects 1" w:semiHidden="1" w:unhideWhenUsed="1"/>
-    <w:lsdException w:name="Table 3D effects 2" w:semiHidden="1" w:unhideWhenUsed="1"/>
-    <w:lsdException w:name="Table 3D effects 3" w:semiHidden="1" w:unhideWhenUsed="1"/>
-    <w:lsdException w:name="Table Contemporary" w:semiHidden="1" w:unhideWhenUsed="1"/>
-    <w:lsdException w:name="Table Elegant" w:semiHidden="1" w:unhideWhenUsed="1"/>
-    <w:lsdException w:name="Table Professional" w:semiHidden="1" w:unhideWhenUsed="1"/>
-    <w:lsdException w:name="Table Subtle 1" w:semiHidden="1" w:unhideWhenUsed="1"/>
-    <w:lsdException w:name="Table Subtle 2" w:semiHidden="1" w:unhideWhenUsed="1"/>
-    <w:lsdException w:name="Table Web 1" w:semiHidden="1" w:unhideWhenUsed="1"/>
-    <w:lsdException w:name="Table Web 2" w:semiHidden="1" w:unhideWhenUsed="1"/>
-    <w:lsdException w:name="Table Web 3" w:semiHidden="1" w:unhideWhenUsed="1"/>
-    <w:lsdException w:name="Balloon Text" w:semiHidden="1" w:unhideWhenUsed="1"/>
-    <w:lsdException w:name="Table Grid" w:uiPriority="39"/>
-    <w:lsdException w:name="Table Theme" w:semiHidden="1" w:unhideWhenUsed="1"/>
-    <w:lsdException w:name="Note Level 1" w:semiHidden="1" w:unhideWhenUsed="1"/>
-    <w:lsdException w:name="Note Level 2" w:semiHidden="1" w:unhideWhenUsed="1"/>
-    <w:lsdException w:name="Note Level 3" w:semiHidden="1" w:unhideWhenUsed="1"/>
-    <w:lsdException w:name="Note Level 4" w:semiHidden="1" w:unhideWhenUsed="1"/>
-    <w:lsdException w:name="Note Level 5" w:semiHidden="1" w:unhideWhenUsed="1"/>
-    <w:lsdException w:name="Note Level 6" w:semiHidden="1" w:unhideWhenUsed="1"/>
-    <w:lsdException w:name="Note Level 7" w:semiHidden="1" w:unhideWhenUsed="1"/>
-    <w:lsdException w:name="Note Level 8" w:semiHidden="1" w:unhideWhenUsed="1"/>
-    <w:lsdException w:name="Note Level 9" w:semiHidden="1" w:unhideWhenUsed="1"/>
-    <w:lsdException w:name="Placeholder Text" w:semiHidden="1"/>
-    <w:lsdException w:name="No Spacing" w:uiPriority="1" w:qFormat="1"/>
-    <w:lsdException w:name="Light Shading" w:uiPriority="60"/>
-    <w:lsdException w:name="Light List" w:uiPriority="61"/>
-    <w:lsdException w:name="Light Grid" w:uiPriority="62"/>
-    <w:lsdException w:name="Medium Shading 1" w:uiPriority="63"/>
-    <w:lsdException w:name="Medium Shading 2" w:uiPriority="64"/>
-    <w:lsdException w:name="Medium List 1" w:uiPriority="65"/>
-    <w:lsdException w:name="Medium List 2" w:uiPriority="66"/>
-    <w:lsdException w:name="Medium Grid 1" w:uiPriority="67"/>
-    <w:lsdException w:name="Medium Grid 2" w:uiPriority="68"/>
-    <w:lsdException w:name="Medium Grid 3" w:uiPriority="69"/>
-    <w:lsdException w:name="Dark List" w:uiPriority="70"/>
-    <w:lsdException w:name="Colorful Shading" w:uiPriority="71"/>
-    <w:lsdException w:name="Colorful List" w:uiPriority="72"/>
-    <w:lsdException w:name="Colorful Grid" w:uiPriority="73"/>
-    <w:lsdException w:name="Light Shading Accent 1" w:uiPriority="60"/>
-    <w:lsdException w:name="Light List Accent 1" w:uiPriority="61"/>
-    <w:lsdException w:name="Light Grid Accent 1" w:uiPriority="62"/>
-    <w:lsdException w:name="Medium Shading 1 Accent 1" w:uiPriority="63"/>
-    <w:lsdException w:name="Medium Shading 2 Accent 1" w:uiPriority="64"/>
-    <w:lsdException w:name="Medium List 1 Accent 1" w:uiPriority="65"/>
-    <w:lsdException w:name="Revision" w:semiHidden="1"/>
-    <w:lsdException w:name="List Paragraph" w:uiPriority="34" w:qFormat="1"/>
-    <w:lsdException w:name="Quote" w:uiPriority="29" w:qFormat="1"/>
-    <w:lsdException w:name="Intense Quote" w:uiPriority="30" w:qFormat="1"/>
-    <w:lsdException w:name="Medium List 2 Accent 1" w:uiPriority="66"/>
-    <w:lsdException w:name="Medium Grid 1 Accent 1" w:uiPriority="67"/>
-    <w:lsdException w:name="Medium Grid 2 Accent 1" w:uiPriority="68"/>
-    <w:lsdException w:name="Medium Grid 3 Accent 1" w:uiPriority="69"/>
-    <w:lsdException w:name="Dark List Accent 1" w:uiPriority="70"/>
-    <w:lsdException w:name="Colorful Shading Accent 1" w:uiPriority="71"/>
-    <w:lsdException w:name="Colorful List Accent 1" w:uiPriority="72"/>
-    <w:lsdException w:name="Colorful Grid Accent 1" w:uiPriority="73"/>
-    <w:lsdException w:name="Light Shading Accent 2" w:uiPriority="60"/>
-    <w:lsdException w:name="Light List Accent 2" w:uiPriority="61"/>
-    <w:lsdException w:name="Light Grid Accent 2" w:uiPriority="62"/>
-    <w:lsdException w:name="Medium Shading 1 Accent 2" w:uiPriority="63"/>
-    <w:lsdException w:name="Medium Shading 2 Accent 2" w:uiPriority="64"/>
-    <w:lsdException w:name="Medium List 1 Accent 2" w:uiPriority="65"/>
-    <w:lsdException w:name="Medium List 2 Accent 2" w:uiPriority="66"/>
-    <w:lsdException w:name="Medium Grid 1 Accent 2" w:uiPriority="67"/>
-    <w:lsdException w:name="Medium Grid 2 Accent 2" w:uiPriority="68"/>
-    <w:lsdException w:name="Medium Grid 3 Accent 2" w:uiPriority="69"/>
-    <w:lsdException w:name="Dark List Accent 2" w:uiPriority="70"/>
-    <w:lsdException w:name="Colorful Shading Accent 2" w:uiPriority="71"/>
-    <w:lsdException w:name="Colorful List Accent 2" w:uiPriority="72"/>
-    <w:lsdException w:name="Colorful Grid Accent 2" w:uiPriority="73"/>
-    <w:lsdException w:name="Light Shading Accent 3" w:uiPriority="60"/>
-    <w:lsdException w:name="Light List Accent 3" w:uiPriority="61"/>
-    <w:lsdException w:name="Light Grid Accent 3" w:uiPriority="62"/>
-    <w:lsdException w:name="Medium Shading 1 Accent 3" w:uiPriority="63"/>
-    <w:lsdException w:name="Medium Shading 2 Accent 3" w:uiPriority="64"/>
-    <w:lsdException w:name="Medium List 1 Accent 3" w:uiPriority="65"/>
-    <w:lsdException w:name="Medium List 2 Accent 3" w:uiPriority="66"/>
-    <w:lsdException w:name="Medium Grid 1 Accent 3" w:uiPriority="67"/>
-    <w:lsdException w:name="Medium Grid 2 Accent 3" w:uiPriority="68"/>
-    <w:lsdException w:name="Medium Grid 3 Accent 3" w:uiPriority="69"/>
-    <w:lsdException w:name="Dark List Accent 3" w:uiPriority="70"/>
-    <w:lsdException w:name="Colorful Shading Accent 3" w:uiPriority="71"/>
-    <w:lsdException w:name="Colorful List Accent 3" w:uiPriority="72"/>
-    <w:lsdException w:name="Colorful Grid Accent 3" w:uiPriority="73"/>
-    <w:lsdException w:name="Light Shading Accent 4" w:uiPriority="60"/>
-    <w:lsdException w:name="Light List Accent 4" w:uiPriority="61"/>
-    <w:lsdException w:name="Light Grid Accent 4" w:uiPriority="62"/>
-    <w:lsdException w:name="Medium Shading 1 Accent 4" w:uiPriority="63"/>
-    <w:lsdException w:name="Medium Shading 2 Accent 4" w:uiPriority="64"/>
-    <w:lsdException w:name="Medium List 1 Accent 4" w:uiPriority="65"/>
-    <w:lsdException w:name="Medium List 2 Accent 4" w:uiPriority="66"/>
-    <w:lsdException w:name="Medium Grid 1 Accent 4" w:uiPriority="67"/>
-    <w:lsdException w:name="Medium Grid 2 Accent 4" w:uiPriority="68"/>
-    <w:lsdException w:name="Medium Grid 3 Accent 4" w:uiPriority="69"/>
-    <w:lsdException w:name="Dark List Accent 4" w:uiPriority="70"/>
-    <w:lsdException w:name="Colorful Shading Accent 4" w:uiPriority="71"/>
-    <w:lsdException w:name="Colorful List Accent 4" w:uiPriority="72"/>
-    <w:lsdException w:name="Colorful Grid Accent 4" w:uiPriority="73"/>
-    <w:lsdException w:name="Light Shading Accent 5" w:uiPriority="60"/>
-    <w:lsdException w:name="Light List Accent 5" w:uiPriority="61"/>
-    <w:lsdException w:name="Light Grid Accent 5" w:uiPriority="62"/>
-    <w:lsdException w:name="Medium Shading 1 Accent 5" w:uiPriority="63"/>
-    <w:lsdException w:name="Medium Shading 2 Accent 5" w:uiPriority="64"/>
-    <w:lsdException w:name="Medium List 1 Accent 5" w:uiPriority="65"/>
-    <w:lsdException w:name="Medium List 2 Accent 5" w:uiPriority="66"/>
-    <w:lsdException w:name="Medium Grid 1 Accent 5" w:uiPriority="67"/>
-    <w:lsdException w:name="Medium Grid 2 Accent 5" w:uiPriority="68"/>
-    <w:lsdException w:name="Medium Grid 3 Accent 5" w:uiPriority="69"/>
-    <w:lsdException w:name="Dark List Accent 5" w:uiPriority="70"/>
-    <w:lsdException w:name="Colorful Shading Accent 5" w:uiPriority="71"/>
-    <w:lsdException w:name="Colorful List Accent 5" w:uiPriority="72"/>
-    <w:lsdException w:name="Colorful Grid Accent 5" w:uiPriority="73"/>
-    <w:lsdException w:name="Light Shading Accent 6" w:uiPriority="60"/>
-    <w:lsdException w:name="Light List Accent 6" w:uiPriority="61"/>
-    <w:lsdException w:name="Light Grid Accent 6" w:uiPriority="62"/>
-    <w:lsdException w:name="Medium Shading 1 Accent 6" w:uiPriority="63"/>
-    <w:lsdException w:name="Medium Shading 2 Accent 6" w:uiPriority="64"/>
-    <w:lsdException w:name="Medium List 1 Accent 6" w:uiPriority="65"/>
-    <w:lsdException w:name="Medium List 2 Accent 6" w:uiPriority="66"/>
-    <w:lsdException w:name="Medium Grid 1 Accent 6" w:uiPriority="67"/>
-    <w:lsdException w:name="Medium Grid 2 Accent 6" w:uiPriority="68"/>
-    <w:lsdException w:name="Medium Grid 3 Accent 6" w:uiPriority="69"/>
-    <w:lsdException w:name="Dark List Accent 6" w:uiPriority="70"/>
-    <w:lsdException w:name="Colorful Shading Accent 6" w:uiPriority="71"/>
-    <w:lsdException w:name="Colorful List Accent 6" w:uiPriority="72"/>
-    <w:lsdException w:name="Colorful Grid Accent 6" w:uiPriority="73"/>
-    <w:lsdException w:name="Subtle Emphasis" w:uiPriority="19" w:qFormat="1"/>
-    <w:lsdException w:name="Intense Emphasis" w:uiPriority="21" w:qFormat="1"/>
-    <w:lsdException w:name="Subtle Reference" w:uiPriority="31" w:qFormat="1"/>
-    <w:lsdException w:name="Intense Reference" w:uiPriority="32" w:qFormat="1"/>
-    <w:lsdException w:name="Book Title" w:uiPriority="33" w:qFormat="1"/>
-    <w:lsdException w:name="Bibliography" w:semiHidden="1" w:uiPriority="37" w:unhideWhenUsed="1"/>
-    <w:lsdException w:name="TOC Heading" w:semiHidden="1" w:uiPriority="39" w:unhideWhenUsed="1" w:qFormat="1"/>
-    <w:lsdException w:name="Plain Table 1" w:uiPriority="41"/>
-    <w:lsdException w:name="Plain Table 2" w:uiPriority="42"/>
-    <w:lsdException w:name="Plain Table 3" w:uiPriority="43"/>
-    <w:lsdException w:name="Plain Table 4" w:uiPriority="44"/>
-    <w:lsdException w:name="Plain Table 5" w:uiPriority="45"/>
-    <w:lsdException w:name="Grid Table Light" w:uiPriority="40"/>
-    <w:lsdException w:name="Grid Table 1 Light" w:uiPriority="46"/>
-    <w:lsdException w:name="Grid Table 2" w:uiPriority="47"/>
-    <w:lsdException w:name="Grid Table 3" w:uiPriority="48"/>
-    <w:lsdException w:name="Grid Table 4" w:uiPriority="49"/>
-    <w:lsdException w:name="Grid Table 5 Dark" w:uiPriority="50"/>
-    <w:lsdException w:name="Grid Table 6 Colorful" w:uiPriority="51"/>
-    <w:lsdException w:name="Grid Table 7 Colorful" w:uiPriority="52"/>
-    <w:lsdException w:name="Grid Table 1 Light Accent 1" w:uiPriority="46"/>
-    <w:lsdException w:name="Grid Table 2 Accent 1" w:uiPriority="47"/>
-    <w:lsdException w:name="Grid Table 3 Accent 1" w:uiPriority="48"/>
-    <w:lsdException w:name="Grid Table 4 Accent 1" w:uiPriority="49"/>
-    <w:lsdException w:name="Grid Table 5 Dark Accent 1" w:uiPriority="50"/>
-    <w:lsdException w:name="Grid Table 6 Colorful Accent 1" w:uiPriority="51"/>
-    <w:lsdException w:name="Grid Table 7 Colorful Accent 1" w:uiPriority="52"/>
-    <w:lsdException w:name="Grid Table 1 Light Accent 2" w:uiPriority="46"/>
-    <w:lsdException w:name="Grid Table 2 Accent 2" w:uiPriority="47"/>
-    <w:lsdException w:name="Grid Table 3 Accent 2" w:uiPriority="48"/>
-    <w:lsdException w:name="Grid Table 4 Accent 2" w:uiPriority="49"/>
-    <w:lsdException w:name="Grid Table 5 Dark Accent 2" w:uiPriority="50"/>
-    <w:lsdException w:name="Grid Table 6 Colorful Accent 2" w:uiPriority="51"/>
-    <w:lsdException w:name="Grid Table 7 Colorful Accent 2" w:uiPriority="52"/>
-    <w:lsdException w:name="Grid Table 1 Light Accent 3" w:uiPriority="46"/>
-    <w:lsdException w:name="Grid Table 2 Accent 3" w:uiPriority="47"/>
-    <w:lsdException w:name="Grid Table 3 Accent 3" w:uiPriority="48"/>
-    <w:lsdException w:name="Grid Table 4 Accent 3" w:uiPriority="49"/>
-    <w:lsdException w:name="Grid Table 5 Dark Accent 3" w:uiPriority="50"/>
-    <w:lsdException w:name="Grid Table 6 Colorful Accent 3" w:uiPriority="51"/>
-    <w:lsdException w:name="Grid Table 7 Colorful Accent 3" w:uiPriority="52"/>
-    <w:lsdException w:name="Grid Table 1 Light Accent 4" w:uiPriority="46"/>
-    <w:lsdException w:name="Grid Table 2 Accent 4" w:uiPriority="47"/>
-    <w:lsdException w:name="Grid Table 3 Accent 4" w:uiPriority="48"/>
-    <w:lsdException w:name="Grid Table 4 Accent 4" w:uiPriority="49"/>
-    <w:lsdException w:name="Grid Table 5 Dark Accent 4" w:uiPriority="50"/>
-    <w:lsdException w:name="Grid Table 6 Colorful Accent 4" w:uiPriority="51"/>
-    <w:lsdException w:name="Grid Table 7 Colorful Accent 4" w:uiPriority="52"/>
-    <w:lsdException w:name="Grid Table 1 Light Accent 5" w:uiPriority="46"/>
-    <w:lsdException w:name="Grid Table 2 Accent 5" w:uiPriority="47"/>
-    <w:lsdException w:name="Grid Table 3 Accent 5" w:uiPriority="48"/>
-    <w:lsdException w:name="Grid Table 4 Accent 5" w:uiPriority="49"/>
-    <w:lsdException w:name="Grid Table 5 Dark Accent 5" w:uiPriority="50"/>
-    <w:lsdException w:name="Grid Table 6 Colorful Accent 5" w:uiPriority="51"/>
-    <w:lsdException w:name="Grid Table 7 Colorful Accent 5" w:uiPriority="52"/>
-    <w:lsdException w:name="Grid Table 1 Light Accent 6" w:uiPriority="46"/>
-    <w:lsdException w:name="Grid Table 2 Accent 6" w:uiPriority="47"/>
-    <w:lsdException w:name="Grid Table 3 Accent 6" w:uiPriority="48"/>
-    <w:lsdException w:name="Grid Table 4 Accent 6" w:uiPriority="49"/>
-    <w:lsdException w:name="Grid Table 5 Dark Accent 6" w:uiPriority="50"/>
-    <w:lsdException w:name="Grid Table 6 Colorful Accent 6" w:uiPriority="51"/>
-    <w:lsdException w:name="Grid Table 7 Colorful Accent 6" w:uiPriority="52"/>
-    <w:lsdException w:name="List Table 1 Light" w:uiPriority="46"/>
-    <w:lsdException w:name="List Table 2" w:uiPriority="47"/>
-    <w:lsdException w:name="List Table 3" w:uiPriority="48"/>
-    <w:lsdException w:name="List Table 4" w:uiPriority="49"/>
-    <w:lsdException w:name="List Table 5 Dark" w:uiPriority="50"/>
-    <w:lsdException w:name="List Table 6 Colorful" w:uiPriority="51"/>
-    <w:lsdException w:name="List Table 7 Colorful" w:uiPriority="52"/>
-    <w:lsdException w:name="List Table 1 Light Accent 1" w:uiPriority="46"/>
-    <w:lsdException w:name="List Table 2 Accent 1" w:uiPriority="47"/>
-    <w:lsdException w:name="List Table 3 Accent 1" w:uiPriority="48"/>
-    <w:lsdException w:name="List Table 4 Accent 1" w:uiPriority="49"/>
-    <w:lsdException w:name="List Table 5 Dark Accent 1" w:uiPriority="50"/>
-    <w:lsdException w:name="List Table 6 Colorful Accent 1" w:uiPriority="51"/>
-    <w:lsdException w:name="List Table 7 Colorful Accent 1" w:uiPriority="52"/>
-    <w:lsdException w:name="List Table 1 Light Accent 2" w:uiPriority="46"/>
-    <w:lsdException w:name="List Table 2 Accent 2" w:uiPriority="47"/>
-    <w:lsdException w:name="List Table 3 Accent 2" w:uiPriority="48"/>
-    <w:lsdException w:name="List Table 4 Accent 2" w:uiPriority="49"/>
-    <w:lsdException w:name="List Table 5 Dark Accent 2" w:uiPriority="50"/>
-    <w:lsdException w:name="List Table 6 Colorful Accent 2" w:uiPriority="51"/>
-    <w:lsdException w:name="List Table 7 Colorful Accent 2" w:uiPriority="52"/>
-    <w:lsdException w:name="List Table 1 Light Accent 3" w:uiPriority="46"/>
-    <w:lsdException w:name="List Table 2 Accent 3" w:uiPriority="47"/>
-    <w:lsdException w:name="List Table 3 Accent 3" w:uiPriority="48"/>
-    <w:lsdException w:name="List Table 4 Accent 3" w:uiPriority="49"/>
-    <w:lsdException w:name="List Table 5 Dark Accent 3" w:uiPriority="50"/>
-    <w:lsdException w:name="List Table 6 Colorful Accent 3" w:uiPriority="51"/>
-    <w:lsdException w:name="List Table 7 Colorful Accent 3" w:uiPriority="52"/>
-    <w:lsdException w:name="List Table 1 Light Accent 4" w:uiPriority="46"/>
-    <w:lsdException w:name="List Table 2 Accent 4" w:uiPriority="47"/>
-    <w:lsdException w:name="List Table 3 Accent 4" w:uiPriority="48"/>
-    <w:lsdException w:name="List Table 4 Accent 4" w:uiPriority="49"/>
-    <w:lsdException w:name="List Table 5 Dark Accent 4" w:uiPriority="50"/>
-    <w:lsdException w:name="List Table 6 Colorful Accent 4" w:uiPriority="51"/>
-    <w:lsdException w:name="List Table 7 Colorful Accent 4" w:uiPriority="52"/>
-    <w:lsdException w:name="List Table 1 Light Accent 5" w:uiPriority="46"/>
-    <w:lsdException w:name="List Table 2 Accent 5" w:uiPriority="47"/>
-    <w:lsdException w:name="List Table 3 Accent 5" w:uiPriority="48"/>
-    <w:lsdException w:name="List Table 4 Accent 5" w:uiPriority="49"/>
-    <w:lsdException w:name="List Table 5 Dark Accent 5" w:uiPriority="50"/>
-    <w:lsdException w:name="List Table 6 Colorful Accent 5" w:uiPriority="51"/>
-    <w:lsdException w:name="List Table 7 Colorful Accent 5" w:uiPriority="52"/>
-    <w:lsdException w:name="List Table 1 Light Accent 6" w:uiPriority="46"/>
-    <w:lsdException w:name="List Table 2 Accent 6" w:uiPriority="47"/>
-    <w:lsdException w:name="List Table 3 Accent 6" w:uiPriority="48"/>
-    <w:lsdException w:name="List Table 4 Accent 6" w:uiPriority="49"/>
-    <w:lsdException w:name="List Table 5 Dark Accent 6" w:uiPriority="50"/>
-    <w:lsdException w:name="List Table 6 Colorful Accent 6" w:uiPriority="51"/>
-    <w:lsdException w:name="List Table 7 Colorful Accent 6" w:uiPriority="52"/>
-    <w:lsdException w:name="Mention" w:semiHidden="1" w:unhideWhenUsed="1"/>
-    <w:lsdException w:name="Smart Hyperlink" w:semiHidden="1" w:unhideWhenUsed="1"/>
+  <w:latentStyles w:defLockedState="0" w:defUIPriority="99" w:defSemiHidden="1" w:defUnhideWhenUsed="1" w:defQFormat="0" w:count="267">
+    <w:lsdException w:name="Normal" w:semiHidden="0" w:uiPriority="0" w:unhideWhenUsed="0" w:qFormat="1"/>
+    <w:lsdException w:name="heading 1" w:semiHidden="0" w:uiPriority="9" w:unhideWhenUsed="0" w:qFormat="1"/>
+    <w:lsdException w:name="heading 2" w:uiPriority="9" w:qFormat="1"/>
+    <w:lsdException w:name="heading 3" w:uiPriority="9" w:qFormat="1"/>
+    <w:lsdException w:name="heading 4" w:uiPriority="9" w:qFormat="1"/>
+    <w:lsdException w:name="heading 5" w:uiPriority="9" w:qFormat="1"/>
+    <w:lsdException w:name="heading 6" w:uiPriority="9" w:qFormat="1"/>
+    <w:lsdException w:name="heading 7" w:uiPriority="9" w:qFormat="1"/>
+    <w:lsdException w:name="heading 8" w:uiPriority="9" w:qFormat="1"/>
+    <w:lsdException w:name="heading 9" w:uiPriority="9" w:qFormat="1"/>
+    <w:lsdException w:name="toc 1" w:uiPriority="39"/>
+    <w:lsdException w:name="toc 2" w:uiPriority="39"/>
+    <w:lsdException w:name="toc 3" w:uiPriority="39"/>
+    <w:lsdException w:name="toc 4" w:uiPriority="39"/>
+    <w:lsdException w:name="toc 5" w:uiPriority="39"/>
+    <w:lsdException w:name="toc 6" w:uiPriority="39"/>
+    <w:lsdException w:name="toc 7" w:uiPriority="39"/>
+    <w:lsdException w:name="toc 8" w:uiPriority="39"/>
+    <w:lsdException w:name="toc 9" w:uiPriority="39"/>
+    <w:lsdException w:name="caption" w:uiPriority="35" w:qFormat="1"/>
+    <w:lsdException w:name="Title" w:semiHidden="0" w:uiPriority="10" w:unhideWhenUsed="0" w:qFormat="1"/>
+    <w:lsdException w:name="Default Paragraph Font" w:uiPriority="1"/>
+    <w:lsdException w:name="Subtitle" w:semiHidden="0" w:uiPriority="11" w:unhideWhenUsed="0" w:qFormat="1"/>
+    <w:lsdException w:name="Strong" w:semiHidden="0" w:uiPriority="22" w:unhideWhenUsed="0" w:qFormat="1"/>
+    <w:lsdException w:name="Emphasis" w:semiHidden="0" w:uiPriority="20" w:unhideWhenUsed="0" w:qFormat="1"/>
+    <w:lsdException w:name="Table Grid" w:semiHidden="0" w:uiPriority="39" w:unhideWhenUsed="0"/>
+    <w:lsdException w:name="Placeholder Text" w:unhideWhenUsed="0"/>
+    <w:lsdException w:name="No Spacing" w:semiHidden="0" w:uiPriority="1" w:unhideWhenUsed="0" w:qFormat="1"/>
+    <w:lsdException w:name="Light Shading" w:semiHidden="0" w:uiPriority="60" w:unhideWhenUsed="0"/>
+    <w:lsdException w:name="Light List" w:semiHidden="0" w:uiPriority="61" w:unhideWhenUsed="0"/>
+    <w:lsdException w:name="Light Grid" w:semiHidden="0" w:uiPriority="62" w:unhideWhenUsed="0"/>
+    <w:lsdException w:name="Medium Shading 1" w:semiHidden="0" w:uiPriority="63" w:unhideWhenUsed="0"/>
+    <w:lsdException w:name="Medium Shading 2" w:semiHidden="0" w:uiPriority="64" w:unhideWhenUsed="0"/>
+    <w:lsdException w:name="Medium List 1" w:semiHidden="0" w:uiPriority="65" w:unhideWhenUsed="0"/>
+    <w:lsdException w:name="Medium List 2" w:semiHidden="0" w:uiPriority="66" w:unhideWhenUsed="0"/>
+    <w:lsdException w:name="Medium Grid 1" w:semiHidden="0" w:uiPriority="67" w:unhideWhenUsed="0"/>
+    <w:lsdException w:name="Medium Grid 2" w:semiHidden="0" w:uiPriority="68" w:unhideWhenUsed="0"/>
+    <w:lsdException w:name="Medium Grid 3" w:semiHidden="0" w:uiPriority="69" w:unhideWhenUsed="0"/>
+    <w:lsdException w:name="Dark List" w:semiHidden="0" w:uiPriority="70" w:unhideWhenUsed="0"/>
+    <w:lsdException w:name="Colorful Shading" w:semiHidden="0" w:uiPriority="71" w:unhideWhenUsed="0"/>
+    <w:lsdException w:name="Colorful List" w:semiHidden="0" w:uiPriority="72" w:unhideWhenUsed="0"/>
+    <w:lsdException w:name="Colorful Grid" w:semiHidden="0" w:uiPriority="73" w:unhideWhenUsed="0"/>
+    <w:lsdException w:name="Light Shading Accent 1" w:semiHidden="0" w:uiPriority="60" w:unhideWhenUsed="0"/>
+    <w:lsdException w:name="Light List Accent 1" w:semiHidden="0" w:uiPriority="61" w:unhideWhenUsed="0"/>
+    <w:lsdException w:name="Light Grid Accent 1" w:semiHidden="0" w:uiPriority="62" w:unhideWhenUsed="0"/>
+    <w:lsdException w:name="Medium Shading 1 Accent 1" w:semiHidden="0" w:uiPriority="63" w:unhideWhenUsed="0"/>
+    <w:lsdException w:name="Medium Shading 2 Accent 1" w:semiHidden="0" w:uiPriority="64" w:unhideWhenUsed="0"/>
+    <w:lsdException w:name="Medium List 1 Accent 1" w:semiHidden="0" w:uiPriority="65" w:unhideWhenUsed="0"/>
+    <w:lsdException w:name="Revision" w:unhideWhenUsed="0"/>
+    <w:lsdException w:name="List Paragraph" w:semiHidden="0" w:uiPriority="34" w:unhideWhenUsed="0" w:qFormat="1"/>
+    <w:lsdException w:name="Quote" w:semiHidden="0" w:uiPriority="29" w:unhideWhenUsed="0" w:qFormat="1"/>
+    <w:lsdException w:name="Intense Quote" w:semiHidden="0" w:uiPriority="30" w:unhideWhenUsed="0" w:qFormat="1"/>
+    <w:lsdException w:name="Medium List 2 Accent 1" w:semiHidden="0" w:uiPriority="66" w:unhideWhenUsed="0"/>
+    <w:lsdException w:name="Medium Grid 1 Accent 1" w:semiHidden="0" w:uiPriority="67" w:unhideWhenUsed="0"/>
+    <w:lsdException w:name="Medium Grid 2 Accent 1" w:semiHidden="0" w:uiPriority="68" w:unhideWhenUsed="0"/>
+    <w:lsdException w:name="Medium Grid 3 Accent 1" w:semiHidden="0" w:uiPriority="69" w:unhideWhenUsed="0"/>
+    <w:lsdException w:name="Dark List Accent 1" w:semiHidden="0" w:uiPriority="70" w:unhideWhenUsed="0"/>
+    <w:lsdException w:name="Colorful Shading Accent 1" w:semiHidden="0" w:uiPriority="71" w:unhideWhenUsed="0"/>
+    <w:lsdException w:name="Colorful List Accent 1" w:semiHidden="0" w:uiPriority="72" w:unhideWhenUsed="0"/>
+    <w:lsdException w:name="Colorful Grid Accent 1" w:semiHidden="0" w:uiPriority="73" w:unhideWhenUsed="0"/>
+    <w:lsdException w:name="Light Shading Accent 2" w:semiHidden="0" w:uiPriority="60" w:unhideWhenUsed="0"/>
+    <w:lsdException w:name="Light List Accent 2" w:semiHidden="0" w:uiPriority="61" w:unhideWhenUsed="0"/>
+    <w:lsdException w:name="Light Grid Accent 2" w:semiHidden="0" w:uiPriority="62" w:unhideWhenUsed="0"/>
+    <w:lsdException w:name="Medium Shading 1 Accent 2" w:semiHidden="0" w:uiPriority="63" w:unhideWhenUsed="0"/>
+    <w:lsdException w:name="Medium Shading 2 Accent 2" w:semiHidden="0" w:uiPriority="64" w:unhideWhenUsed="0"/>
+    <w:lsdException w:name="Medium List 1 Accent 2" w:semiHidden="0" w:uiPriority="65" w:unhideWhenUsed="0"/>
+    <w:lsdException w:name="Medium List 2 Accent 2" w:semiHidden="0" w:uiPriority="66" w:unhideWhenUsed="0"/>
+    <w:lsdException w:name="Medium Grid 1 Accent 2" w:semiHidden="0" w:uiPriority="67" w:unhideWhenUsed="0"/>
+    <w:lsdException w:name="Medium Grid 2 Accent 2" w:semiHidden="0" w:uiPriority="68" w:unhideWhenUsed="0"/>
+    <w:lsdException w:name="Medium Grid 3 Accent 2" w:semiHidden="0" w:uiPriority="69" w:unhideWhenUsed="0"/>
+    <w:lsdException w:name="Dark List Accent 2" w:semiHidden="0" w:uiPriority="70" w:unhideWhenUsed="0"/>
+    <w:lsdException w:name="Colorful Shading Accent 2" w:semiHidden="0" w:uiPriority="71" w:unhideWhenUsed="0"/>
+    <w:lsdException w:name="Colorful List Accent 2" w:semiHidden="0" w:uiPriority="72" w:unhideWhenUsed="0"/>
+    <w:lsdException w:name="Colorful Grid Accent 2" w:semiHidden="0" w:uiPriority="73" w:unhideWhenUsed="0"/>
+    <w:lsdException w:name="Light Shading Accent 3" w:semiHidden="0" w:uiPriority="60" w:unhideWhenUsed="0"/>
+    <w:lsdException w:name="Light List Accent 3" w:semiHidden="0" w:uiPriority="61" w:unhideWhenUsed="0"/>
+    <w:lsdException w:name="Light Grid Accent 3" w:semiHidden="0" w:uiPriority="62" w:unhideWhenUsed="0"/>
+    <w:lsdException w:name="Medium Shading 1 Accent 3" w:semiHidden="0" w:uiPriority="63" w:unhideWhenUsed="0"/>
+    <w:lsdException w:name="Medium Shading 2 Accent 3" w:semiHidden="0" w:uiPriority="64" w:unhideWhenUsed="0"/>
+    <w:lsdException w:name="Medium List 1 Accent 3" w:semiHidden="0" w:uiPriority="65" w:unhideWhenUsed="0"/>
+    <w:lsdException w:name="Medium List 2 Accent 3" w:semiHidden="0" w:uiPriority="66" w:unhideWhenUsed="0"/>
+    <w:lsdException w:name="Medium Grid 1 Accent 3" w:semiHidden="0" w:uiPriority="67" w:unhideWhenUsed="0"/>
+    <w:lsdException w:name="Medium Grid 2 Accent 3" w:semiHidden="0" w:uiPriority="68" w:unhideWhenUsed="0"/>
+    <w:lsdException w:name="Medium Grid 3 Accent 3" w:semiHidden="0" w:uiPriority="69" w:unhideWhenUsed="0"/>
+    <w:lsdException w:name="Dark List Accent 3" w:semiHidden="0" w:uiPriority="70" w:unhideWhenUsed="0"/>
+    <w:lsdException w:name="Colorful Shading Accent 3" w:semiHidden="0" w:uiPriority="71" w:unhideWhenUsed="0"/>
+    <w:lsdException w:name="Colorful List Accent 3" w:semiHidden="0" w:uiPriority="72" w:unhideWhenUsed="0"/>
+    <w:lsdException w:name="Colorful Grid Accent 3" w:semiHidden="0" w:uiPriority="73" w:unhideWhenUsed="0"/>
+    <w:lsdException w:name="Light Shading Accent 4" w:semiHidden="0" w:uiPriority="60" w:unhideWhenUsed="0"/>
+    <w:lsdException w:name="Light List Accent 4" w:semiHidden="0" w:uiPriority="61" w:unhideWhenUsed="0"/>
+    <w:lsdException w:name="Light Grid Accent 4" w:semiHidden="0" w:uiPriority="62" w:unhideWhenUsed="0"/>
+    <w:lsdException w:name="Medium Shading 1 Accent 4" w:semiHidden="0" w:uiPriority="63" w:unhideWhenUsed="0"/>
+    <w:lsdException w:name="Medium Shading 2 Accent 4" w:semiHidden="0" w:uiPriority="64" w:unhideWhenUsed="0"/>
+    <w:lsdException w:name="Medium List 1 Accent 4" w:semiHidden="0" w:uiPriority="65" w:unhideWhenUsed="0"/>
+    <w:lsdException w:name="Medium List 2 Accent 4" w:semiHidden="0" w:uiPriority="66" w:unhideWhenUsed="0"/>
+    <w:lsdException w:name="Medium Grid 1 Accent 4" w:semiHidden="0" w:uiPriority="67" w:unhideWhenUsed="0"/>
+    <w:lsdException w:name="Medium Grid 2 Accent 4" w:semiHidden="0" w:uiPriority="68" w:unhideWhenUsed="0"/>
+    <w:lsdException w:name="Medium Grid 3 Accent 4" w:semiHidden="0" w:uiPriority="69" w:unhideWhenUsed="0"/>
+    <w:lsdException w:name="Dark List Accent 4" w:semiHidden="0" w:uiPriority="70" w:unhideWhenUsed="0"/>
+    <w:lsdException w:name="Colorful Shading Accent 4" w:semiHidden="0" w:uiPriority="71" w:unhideWhenUsed="0"/>
+    <w:lsdException w:name="Colorful List Accent 4" w:semiHidden="0" w:uiPriority="72" w:unhideWhenUsed="0"/>
+    <w:lsdException w:name="Colorful Grid Accent 4" w:semiHidden="0" w:uiPriority="73" w:unhideWhenUsed="0"/>
+    <w:lsdException w:name="Light Shading Accent 5" w:semiHidden="0" w:uiPriority="60" w:unhideWhenUsed="0"/>
+    <w:lsdException w:name="Light List Accent 5" w:semiHidden="0" w:uiPriority="61" w:unhideWhenUsed="0"/>
+    <w:lsdException w:name="Light Grid Accent 5" w:semiHidden="0" w:uiPriority="62" w:unhideWhenUsed="0"/>
+    <w:lsdException w:name="Medium Shading 1 Accent 5" w:semiHidden="0" w:uiPriority="63" w:unhideWhenUsed="0"/>
+    <w:lsdException w:name="Medium Shading 2 Accent 5" w:semiHidden="0" w:uiPriority="64" w:unhideWhenUsed="0"/>
+    <w:lsdException w:name="Medium List 1 Accent 5" w:semiHidden="0" w:uiPriority="65" w:unhideWhenUsed="0"/>
+    <w:lsdException w:name="Medium List 2 Accent 5" w:semiHidden="0" w:uiPriority="66" w:unhideWhenUsed="0"/>
+    <w:lsdException w:name="Medium Grid 1 Accent 5" w:semiHidden="0" w:uiPriority="67" w:unhideWhenUsed="0"/>
+    <w:lsdException w:name="Medium Grid 2 Accent 5" w:semiHidden="0" w:uiPriority="68" w:unhideWhenUsed="0"/>
+    <w:lsdException w:name="Medium Grid 3 Accent 5" w:semiHidden="0" w:uiPriority="69" w:unhideWhenUsed="0"/>
+    <w:lsdException w:name="Dark List Accent 5" w:semiHidden="0" w:uiPriority="70" w:unhideWhenUsed="0"/>
+    <w:lsdException w:name="Colorful Shading Accent 5" w:semiHidden="0" w:uiPriority="71" w:unhideWhenUsed="0"/>
+    <w:lsdException w:name="Colorful List Accent 5" w:semiHidden="0" w:uiPriority="72" w:unhideWhenUsed="0"/>
+    <w:lsdException w:name="Colorful Grid Accent 5" w:semiHidden="0" w:uiPriority="73" w:unhideWhenUsed="0"/>
+    <w:lsdException w:name="Light Shading Accent 6" w:semiHidden="0" w:uiPriority="60" w:unhideWhenUsed="0"/>
+    <w:lsdException w:name="Light List Accent 6" w:semiHidden="0" w:uiPriority="61" w:unhideWhenUsed="0"/>
+    <w:lsdException w:name="Light Grid Accent 6" w:semiHidden="0" w:uiPriority="62" w:unhideWhenUsed="0"/>
+    <w:lsdException w:name="Medium Shading 1 Accent 6" w:semiHidden="0" w:uiPriority="63" w:unhideWhenUsed="0"/>
+    <w:lsdException w:name="Medium Shading 2 Accent 6" w:semiHidden="0" w:uiPriority="64" w:unhideWhenUsed="0"/>
+    <w:lsdException w:name="Medium List 1 Accent 6" w:semiHidden="0" w:uiPriority="65" w:unhideWhenUsed="0"/>
+    <w:lsdException w:name="Medium List 2 Accent 6" w:semiHidden="0" w:uiPriority="66" w:unhideWhenUsed="0"/>
+    <w:lsdException w:name="Medium Grid 1 Accent 6" w:semiHidden="0" w:uiPriority="67" w:unhideWhenUsed="0"/>
+    <w:lsdException w:name="Medium Grid 2 Accent 6" w:semiHidden="0" w:uiPriority="68" w:unhideWhenUsed="0"/>
+    <w:lsdException w:name="Medium Grid 3 Accent 6" w:semiHidden="0" w:uiPriority="69" w:unhideWhenUsed="0"/>
+    <w:lsdException w:name="Dark List Accent 6" w:semiHidden="0" w:uiPriority="70" w:unhideWhenUsed="0"/>
+    <w:lsdException w:name="Colorful Shading Accent 6" w:semiHidden="0" w:uiPriority="71" w:unhideWhenUsed="0"/>
+    <w:lsdException w:name="Colorful List Accent 6" w:semiHidden="0" w:uiPriority="72" w:unhideWhenUsed="0"/>
+    <w:lsdException w:name="Colorful Grid Accent 6" w:semiHidden="0" w:uiPriority="73" w:unhideWhenUsed="0"/>
+    <w:lsdException w:name="Subtle Emphasis" w:semiHidden="0" w:uiPriority="19" w:unhideWhenUsed="0" w:qFormat="1"/>
+    <w:lsdException w:name="Intense Emphasis" w:semiHidden="0" w:uiPriority="21" w:unhideWhenUsed="0" w:qFormat="1"/>
+    <w:lsdException w:name="Subtle Reference" w:semiHidden="0" w:uiPriority="31" w:unhideWhenUsed="0" w:qFormat="1"/>
+    <w:lsdException w:name="Intense Reference" w:semiHidden="0" w:uiPriority="32" w:unhideWhenUsed="0" w:qFormat="1"/>
+    <w:lsdException w:name="Book Title" w:semiHidden="0" w:uiPriority="33" w:unhideWhenUsed="0" w:qFormat="1"/>
+    <w:lsdException w:name="Bibliography" w:uiPriority="37"/>
+    <w:lsdException w:name="TOC Heading" w:uiPriority="39" w:qFormat="1"/>
+  </w:latentStyles>
+  <w:style w:type="paragraph" w:default="1" w:styleId="Normal">
+    <w:name w:val="Normal"/>
+    <w:qFormat/>
+  </w:style>
+  <w:style w:type="character" w:default="1" w:styleId="DefaultParagraphFont">
+    <w:name w:val="Default Paragraph Font"/>
+    <w:uiPriority w:val="1"/>
+    <w:semiHidden/>
+    <w:unhideWhenUsed/>
+  </w:style>
+  <w:style w:type="table" w:default="1" w:styleId="TableNormal">
+    <w:name w:val="Normal Table"/>
+    <w:uiPriority w:val="99"/>
+    <w:semiHidden/>
+    <w:unhideWhenUsed/>
+    <w:tblPr>
+      <w:tblInd w:w="0" w:type="dxa"/>
+      <w:tblCellMar>
+        <w:top w:w="0" w:type="dxa"/>
+        <w:left w:w="108" w:type="dxa"/>
+        <w:bottom w:w="0" w:type="dxa"/>
+        <w:right w:w="108" w:type="dxa"/>
+      </w:tblCellMar>
+    </w:tblPr>
+  </w:style>
+  <w:style w:type="numbering" w:default="1" w:styleId="NoList">
+    <w:name w:val="No List"/>
+    <w:uiPriority w:val="99"/>
+    <w:semiHidden/>
+    <w:unhideWhenUsed/>
+  </w:style>
+  <w:style w:type="paragraph" w:styleId="ListParagraph">
+    <w:name w:val="List Paragraph"/>
+    <w:basedOn w:val="Normal"/>
+    <w:uiPriority w:val="34"/>
+    <w:qFormat/>
+    <w:rsid w:val="00562D04"/>
+    <w:pPr>
+      <w:ind w:left="720"/>
+      <w:contextualSpacing/>
+    </w:pPr>
+  </w:style>
+  <w:style w:type="character" w:styleId="Hyperlink">
+    <w:name w:val="Hyperlink"/>
+    <w:basedOn w:val="DefaultParagraphFont"/>
+    <w:uiPriority w:val="99"/>
+    <w:unhideWhenUsed/>
+    <w:rsid w:val="00AC3280"/>
+    <w:rPr>
+      <w:color w:val="0563C1" w:themeColor="hyperlink"/>
+      <w:u w:val="single"/>
+    </w:rPr>
+  </w:style>
+  <w:style w:type="paragraph" w:styleId="HTMLPreformatted">
+    <w:name w:val="HTML Preformatted"/>
+    <w:basedOn w:val="Normal"/>
+    <w:link w:val="HTMLPreformattedChar"/>
+    <w:uiPriority w:val="99"/>
+    <w:semiHidden/>
+    <w:unhideWhenUsed/>
+    <w:rsid w:val="00703285"/>
+    <w:pPr>
+      <w:tabs>
+        <w:tab w:val="left" w:pos="916"/>
+        <w:tab w:val="left" w:pos="1832"/>
+        <w:tab w:val="left" w:pos="2748"/>
+        <w:tab w:val="left" w:pos="3664"/>
+        <w:tab w:val="left" w:pos="4580"/>
+        <w:tab w:val="left" w:pos="5496"/>
+        <w:tab w:val="left" w:pos="6412"/>
+        <w:tab w:val="left" w:pos="7328"/>
+        <w:tab w:val="left" w:pos="8244"/>
+        <w:tab w:val="left" w:pos="9160"/>
+        <w:tab w:val="left" w:pos="10076"/>
+        <w:tab w:val="left" w:pos="10992"/>
+        <w:tab w:val="left" w:pos="11908"/>
+        <w:tab w:val="left" w:pos="12824"/>
+        <w:tab w:val="left" w:pos="13740"/>
+        <w:tab w:val="left" w:pos="14656"/>
+      </w:tabs>
+    </w:pPr>
+    <w:rPr>
+      <w:rFonts w:ascii="Courier New" w:hAnsi="Courier New" w:cs="Courier New"/>
+      <w:sz w:val="20"/>
+      <w:szCs w:val="20"/>
+    </w:rPr>
+  </w:style>
+  <w:style w:type="character" w:customStyle="1" w:styleId="HTMLPreformattedChar">
+    <w:name w:val="HTML Preformatted Char"/>
+    <w:basedOn w:val="DefaultParagraphFont"/>
+    <w:link w:val="HTMLPreformatted"/>
+    <w:uiPriority w:val="99"/>
+    <w:semiHidden/>
+    <w:rsid w:val="00703285"/>
+    <w:rPr>
+      <w:rFonts w:ascii="Courier New" w:hAnsi="Courier New" w:cs="Courier New"/>
+      <w:sz w:val="20"/>
+      <w:szCs w:val="20"/>
+    </w:rPr>
+  </w:style>
+</w:styles>
+</file>
+
+<file path=word/stylesWithEffects.xml><?xml version="1.0" encoding="utf-8"?>
+<w:styles xmlns:wpc="http://schemas.microsoft.com/office/word/2010/wordprocessingCanvas" xmlns:mc="http://schemas.openxmlformats.org/markup-compatibility/2006" xmlns:o="urn:schemas-microsoft-com:office:office" xmlns:r="http://schemas.openxmlformats.org/officeDocument/2006/relationships" xmlns:m="http://schemas.openxmlformats.org/officeDocument/2006/math" xmlns:v="urn:schemas-microsoft-com:vml" xmlns:wp14="http://schemas.microsoft.com/office/word/2010/wordprocessingDrawing" xmlns:wp="http://schemas.openxmlformats.org/drawingml/2006/wordprocessingDrawing" xmlns:w10="urn:schemas-microsoft-com:office:word" xmlns:w="http://schemas.openxmlformats.org/wordprocessingml/2006/main" xmlns:w14="http://schemas.microsoft.com/office/word/2010/wordml" xmlns:wpg="http://schemas.microsoft.com/office/word/2010/wordprocessingGroup" xmlns:wpi="http://schemas.microsoft.com/office/word/2010/wordprocessingInk" xmlns:wne="http://schemas.microsoft.com/office/word/2006/wordml" xmlns:wps="http://schemas.microsoft.com/office/word/2010/wordprocessingShape" mc:Ignorable="w14 wp14">
+  <w:docDefaults>
+    <w:rPrDefault>
+      <w:rPr>
+        <w:rFonts w:asciiTheme="minorHAnsi" w:eastAsiaTheme="minorHAnsi" w:hAnsiTheme="minorHAnsi" w:cstheme="minorBidi"/>
+        <w:sz w:val="24"/>
+        <w:szCs w:val="24"/>
+        <w:lang w:val="en-US" w:eastAsia="en-US" w:bidi="ar-SA"/>
+      </w:rPr>
+    </w:rPrDefault>
+    <w:pPrDefault/>
+  </w:docDefaults>
+  <w:latentStyles w:defLockedState="0" w:defUIPriority="99" w:defSemiHidden="1" w:defUnhideWhenUsed="1" w:defQFormat="0" w:count="267">
+    <w:lsdException w:name="Normal" w:semiHidden="0" w:uiPriority="0" w:unhideWhenUsed="0" w:qFormat="1"/>
+    <w:lsdException w:name="heading 1" w:semiHidden="0" w:uiPriority="9" w:unhideWhenUsed="0" w:qFormat="1"/>
+    <w:lsdException w:name="heading 2" w:uiPriority="9" w:qFormat="1"/>
+    <w:lsdException w:name="heading 3" w:uiPriority="9" w:qFormat="1"/>
+    <w:lsdException w:name="heading 4" w:uiPriority="9" w:qFormat="1"/>
+    <w:lsdException w:name="heading 5" w:uiPriority="9" w:qFormat="1"/>
+    <w:lsdException w:name="heading 6" w:uiPriority="9" w:qFormat="1"/>
+    <w:lsdException w:name="heading 7" w:uiPriority="9" w:qFormat="1"/>
+    <w:lsdException w:name="heading 8" w:uiPriority="9" w:qFormat="1"/>
+    <w:lsdException w:name="heading 9" w:uiPriority="9" w:qFormat="1"/>
+    <w:lsdException w:name="toc 1" w:uiPriority="39"/>
+    <w:lsdException w:name="toc 2" w:uiPriority="39"/>
+    <w:lsdException w:name="toc 3" w:uiPriority="39"/>
+    <w:lsdException w:name="toc 4" w:uiPriority="39"/>
+    <w:lsdException w:name="toc 5" w:uiPriority="39"/>
+    <w:lsdException w:name="toc 6" w:uiPriority="39"/>
+    <w:lsdException w:name="toc 7" w:uiPriority="39"/>
+    <w:lsdException w:name="toc 8" w:uiPriority="39"/>
+    <w:lsdException w:name="toc 9" w:uiPriority="39"/>
+    <w:lsdException w:name="caption" w:uiPriority="35" w:qFormat="1"/>
+    <w:lsdException w:name="Title" w:semiHidden="0" w:uiPriority="10" w:unhideWhenUsed="0" w:qFormat="1"/>
+    <w:lsdException w:name="Default Paragraph Font" w:uiPriority="1"/>
+    <w:lsdException w:name="Subtitle" w:semiHidden="0" w:uiPriority="11" w:unhideWhenUsed="0" w:qFormat="1"/>
+    <w:lsdException w:name="Strong" w:semiHidden="0" w:uiPriority="22" w:unhideWhenUsed="0" w:qFormat="1"/>
+    <w:lsdException w:name="Emphasis" w:semiHidden="0" w:uiPriority="20" w:unhideWhenUsed="0" w:qFormat="1"/>
+    <w:lsdException w:name="Table Grid" w:semiHidden="0" w:uiPriority="39" w:unhideWhenUsed="0"/>
+    <w:lsdException w:name="Placeholder Text" w:unhideWhenUsed="0"/>
+    <w:lsdException w:name="No Spacing" w:semiHidden="0" w:uiPriority="1" w:unhideWhenUsed="0" w:qFormat="1"/>
+    <w:lsdException w:name="Light Shading" w:semiHidden="0" w:uiPriority="60" w:unhideWhenUsed="0"/>
+    <w:lsdException w:name="Light List" w:semiHidden="0" w:uiPriority="61" w:unhideWhenUsed="0"/>
+    <w:lsdException w:name="Light Grid" w:semiHidden="0" w:uiPriority="62" w:unhideWhenUsed="0"/>
+    <w:lsdException w:name="Medium Shading 1" w:semiHidden="0" w:uiPriority="63" w:unhideWhenUsed="0"/>
+    <w:lsdException w:name="Medium Shading 2" w:semiHidden="0" w:uiPriority="64" w:unhideWhenUsed="0"/>
+    <w:lsdException w:name="Medium List 1" w:semiHidden="0" w:uiPriority="65" w:unhideWhenUsed="0"/>
+    <w:lsdException w:name="Medium List 2" w:semiHidden="0" w:uiPriority="66" w:unhideWhenUsed="0"/>
+    <w:lsdException w:name="Medium Grid 1" w:semiHidden="0" w:uiPriority="67" w:unhideWhenUsed="0"/>
+    <w:lsdException w:name="Medium Grid 2" w:semiHidden="0" w:uiPriority="68" w:unhideWhenUsed="0"/>
+    <w:lsdException w:name="Medium Grid 3" w:semiHidden="0" w:uiPriority="69" w:unhideWhenUsed="0"/>
+    <w:lsdException w:name="Dark List" w:semiHidden="0" w:uiPriority="70" w:unhideWhenUsed="0"/>
+    <w:lsdException w:name="Colorful Shading" w:semiHidden="0" w:uiPriority="71" w:unhideWhenUsed="0"/>
+    <w:lsdException w:name="Colorful List" w:semiHidden="0" w:uiPriority="72" w:unhideWhenUsed="0"/>
+    <w:lsdException w:name="Colorful Grid" w:semiHidden="0" w:uiPriority="73" w:unhideWhenUsed="0"/>
+    <w:lsdException w:name="Light Shading Accent 1" w:semiHidden="0" w:uiPriority="60" w:unhideWhenUsed="0"/>
+    <w:lsdException w:name="Light List Accent 1" w:semiHidden="0" w:uiPriority="61" w:unhideWhenUsed="0"/>
+    <w:lsdException w:name="Light Grid Accent 1" w:semiHidden="0" w:uiPriority="62" w:unhideWhenUsed="0"/>
+    <w:lsdException w:name="Medium Shading 1 Accent 1" w:semiHidden="0" w:uiPriority="63" w:unhideWhenUsed="0"/>
+    <w:lsdException w:name="Medium Shading 2 Accent 1" w:semiHidden="0" w:uiPriority="64" w:unhideWhenUsed="0"/>
+    <w:lsdException w:name="Medium List 1 Accent 1" w:semiHidden="0" w:uiPriority="65" w:unhideWhenUsed="0"/>
+    <w:lsdException w:name="Revision" w:unhideWhenUsed="0"/>
+    <w:lsdException w:name="List Paragraph" w:semiHidden="0" w:uiPriority="34" w:unhideWhenUsed="0" w:qFormat="1"/>
+    <w:lsdException w:name="Quote" w:semiHidden="0" w:uiPriority="29" w:unhideWhenUsed="0" w:qFormat="1"/>
+    <w:lsdException w:name="Intense Quote" w:semiHidden="0" w:uiPriority="30" w:unhideWhenUsed="0" w:qFormat="1"/>
+    <w:lsdException w:name="Medium List 2 Accent 1" w:semiHidden="0" w:uiPriority="66" w:unhideWhenUsed="0"/>
+    <w:lsdException w:name="Medium Grid 1 Accent 1" w:semiHidden="0" w:uiPriority="67" w:unhideWhenUsed="0"/>
+    <w:lsdException w:name="Medium Grid 2 Accent 1" w:semiHidden="0" w:uiPriority="68" w:unhideWhenUsed="0"/>
+    <w:lsdException w:name="Medium Grid 3 Accent 1" w:semiHidden="0" w:uiPriority="69" w:unhideWhenUsed="0"/>
+    <w:lsdException w:name="Dark List Accent 1" w:semiHidden="0" w:uiPriority="70" w:unhideWhenUsed="0"/>
+    <w:lsdException w:name="Colorful Shading Accent 1" w:semiHidden="0" w:uiPriority="71" w:unhideWhenUsed="0"/>
+    <w:lsdException w:name="Colorful List Accent 1" w:semiHidden="0" w:uiPriority="72" w:unhideWhenUsed="0"/>
+    <w:lsdException w:name="Colorful Grid Accent 1" w:semiHidden="0" w:uiPriority="73" w:unhideWhenUsed="0"/>
+    <w:lsdException w:name="Light Shading Accent 2" w:semiHidden="0" w:uiPriority="60" w:unhideWhenUsed="0"/>
+    <w:lsdException w:name="Light List Accent 2" w:semiHidden="0" w:uiPriority="61" w:unhideWhenUsed="0"/>
+    <w:lsdException w:name="Light Grid Accent 2" w:semiHidden="0" w:uiPriority="62" w:unhideWhenUsed="0"/>
+    <w:lsdException w:name="Medium Shading 1 Accent 2" w:semiHidden="0" w:uiPriority="63" w:unhideWhenUsed="0"/>
+    <w:lsdException w:name="Medium Shading 2 Accent 2" w:semiHidden="0" w:uiPriority="64" w:unhideWhenUsed="0"/>
+    <w:lsdException w:name="Medium List 1 Accent 2" w:semiHidden="0" w:uiPriority="65" w:unhideWhenUsed="0"/>
+    <w:lsdException w:name="Medium List 2 Accent 2" w:semiHidden="0" w:uiPriority="66" w:unhideWhenUsed="0"/>
+    <w:lsdException w:name="Medium Grid 1 Accent 2" w:semiHidden="0" w:uiPriority="67" w:unhideWhenUsed="0"/>
+    <w:lsdException w:name="Medium Grid 2 Accent 2" w:semiHidden="0" w:uiPriority="68" w:unhideWhenUsed="0"/>
+    <w:lsdException w:name="Medium Grid 3 Accent 2" w:semiHidden="0" w:uiPriority="69" w:unhideWhenUsed="0"/>
+    <w:lsdException w:name="Dark List Accent 2" w:semiHidden="0" w:uiPriority="70" w:unhideWhenUsed="0"/>
+    <w:lsdException w:name="Colorful Shading Accent 2" w:semiHidden="0" w:uiPriority="71" w:unhideWhenUsed="0"/>
+    <w:lsdException w:name="Colorful List Accent 2" w:semiHidden="0" w:uiPriority="72" w:unhideWhenUsed="0"/>
+    <w:lsdException w:name="Colorful Grid Accent 2" w:semiHidden="0" w:uiPriority="73" w:unhideWhenUsed="0"/>
+    <w:lsdException w:name="Light Shading Accent 3" w:semiHidden="0" w:uiPriority="60" w:unhideWhenUsed="0"/>
+    <w:lsdException w:name="Light List Accent 3" w:semiHidden="0" w:uiPriority="61" w:unhideWhenUsed="0"/>
+    <w:lsdException w:name="Light Grid Accent 3" w:semiHidden="0" w:uiPriority="62" w:unhideWhenUsed="0"/>
+    <w:lsdException w:name="Medium Shading 1 Accent 3" w:semiHidden="0" w:uiPriority="63" w:unhideWhenUsed="0"/>
+    <w:lsdException w:name="Medium Shading 2 Accent 3" w:semiHidden="0" w:uiPriority="64" w:unhideWhenUsed="0"/>
+    <w:lsdException w:name="Medium List 1 Accent 3" w:semiHidden="0" w:uiPriority="65" w:unhideWhenUsed="0"/>
+    <w:lsdException w:name="Medium List 2 Accent 3" w:semiHidden="0" w:uiPriority="66" w:unhideWhenUsed="0"/>
+    <w:lsdException w:name="Medium Grid 1 Accent 3" w:semiHidden="0" w:uiPriority="67" w:unhideWhenUsed="0"/>
+    <w:lsdException w:name="Medium Grid 2 Accent 3" w:semiHidden="0" w:uiPriority="68" w:unhideWhenUsed="0"/>
+    <w:lsdException w:name="Medium Grid 3 Accent 3" w:semiHidden="0" w:uiPriority="69" w:unhideWhenUsed="0"/>
+    <w:lsdException w:name="Dark List Accent 3" w:semiHidden="0" w:uiPriority="70" w:unhideWhenUsed="0"/>
+    <w:lsdException w:name="Colorful Shading Accent 3" w:semiHidden="0" w:uiPriority="71" w:unhideWhenUsed="0"/>
+    <w:lsdException w:name="Colorful List Accent 3" w:semiHidden="0" w:uiPriority="72" w:unhideWhenUsed="0"/>
+    <w:lsdException w:name="Colorful Grid Accent 3" w:semiHidden="0" w:uiPriority="73" w:unhideWhenUsed="0"/>
+    <w:lsdException w:name="Light Shading Accent 4" w:semiHidden="0" w:uiPriority="60" w:unhideWhenUsed="0"/>
+    <w:lsdException w:name="Light List Accent 4" w:semiHidden="0" w:uiPriority="61" w:unhideWhenUsed="0"/>
+    <w:lsdException w:name="Light Grid Accent 4" w:semiHidden="0" w:uiPriority="62" w:unhideWhenUsed="0"/>
+    <w:lsdException w:name="Medium Shading 1 Accent 4" w:semiHidden="0" w:uiPriority="63" w:unhideWhenUsed="0"/>
+    <w:lsdException w:name="Medium Shading 2 Accent 4" w:semiHidden="0" w:uiPriority="64" w:unhideWhenUsed="0"/>
+    <w:lsdException w:name="Medium List 1 Accent 4" w:semiHidden="0" w:uiPriority="65" w:unhideWhenUsed="0"/>
+    <w:lsdException w:name="Medium List 2 Accent 4" w:semiHidden="0" w:uiPriority="66" w:unhideWhenUsed="0"/>
+    <w:lsdException w:name="Medium Grid 1 Accent 4" w:semiHidden="0" w:uiPriority="67" w:unhideWhenUsed="0"/>
+    <w:lsdException w:name="Medium Grid 2 Accent 4" w:semiHidden="0" w:uiPriority="68" w:unhideWhenUsed="0"/>
+    <w:lsdException w:name="Medium Grid 3 Accent 4" w:semiHidden="0" w:uiPriority="69" w:unhideWhenUsed="0"/>
+    <w:lsdException w:name="Dark List Accent 4" w:semiHidden="0" w:uiPriority="70" w:unhideWhenUsed="0"/>
+    <w:lsdException w:name="Colorful Shading Accent 4" w:semiHidden="0" w:uiPriority="71" w:unhideWhenUsed="0"/>
+    <w:lsdException w:name="Colorful List Accent 4" w:semiHidden="0" w:uiPriority="72" w:unhideWhenUsed="0"/>
+    <w:lsdException w:name="Colorful Grid Accent 4" w:semiHidden="0" w:uiPriority="73" w:unhideWhenUsed="0"/>
+    <w:lsdException w:name="Light Shading Accent 5" w:semiHidden="0" w:uiPriority="60" w:unhideWhenUsed="0"/>
+    <w:lsdException w:name="Light List Accent 5" w:semiHidden="0" w:uiPriority="61" w:unhideWhenUsed="0"/>
+    <w:lsdException w:name="Light Grid Accent 5" w:semiHidden="0" w:uiPriority="62" w:unhideWhenUsed="0"/>
+    <w:lsdException w:name="Medium Shading 1 Accent 5" w:semiHidden="0" w:uiPriority="63" w:unhideWhenUsed="0"/>
+    <w:lsdException w:name="Medium Shading 2 Accent 5" w:semiHidden="0" w:uiPriority="64" w:unhideWhenUsed="0"/>
+    <w:lsdException w:name="Medium List 1 Accent 5" w:semiHidden="0" w:uiPriority="65" w:unhideWhenUsed="0"/>
+    <w:lsdException w:name="Medium List 2 Accent 5" w:semiHidden="0" w:uiPriority="66" w:unhideWhenUsed="0"/>
+    <w:lsdException w:name="Medium Grid 1 Accent 5" w:semiHidden="0" w:uiPriority="67" w:unhideWhenUsed="0"/>
+    <w:lsdException w:name="Medium Grid 2 Accent 5" w:semiHidden="0" w:uiPriority="68" w:unhideWhenUsed="0"/>
+    <w:lsdException w:name="Medium Grid 3 Accent 5" w:semiHidden="0" w:uiPriority="69" w:unhideWhenUsed="0"/>
+    <w:lsdException w:name="Dark List Accent 5" w:semiHidden="0" w:uiPriority="70" w:unhideWhenUsed="0"/>
+    <w:lsdException w:name="Colorful Shading Accent 5" w:semiHidden="0" w:uiPriority="71" w:unhideWhenUsed="0"/>
+    <w:lsdException w:name="Colorful List Accent 5" w:semiHidden="0" w:uiPriority="72" w:unhideWhenUsed="0"/>
+    <w:lsdException w:name="Colorful Grid Accent 5" w:semiHidden="0" w:uiPriority="73" w:unhideWhenUsed="0"/>
+    <w:lsdException w:name="Light Shading Accent 6" w:semiHidden="0" w:uiPriority="60" w:unhideWhenUsed="0"/>
+    <w:lsdException w:name="Light List Accent 6" w:semiHidden="0" w:uiPriority="61" w:unhideWhenUsed="0"/>
+    <w:lsdException w:name="Light Grid Accent 6" w:semiHidden="0" w:uiPriority="62" w:unhideWhenUsed="0"/>
+    <w:lsdException w:name="Medium Shading 1 Accent 6" w:semiHidden="0" w:uiPriority="63" w:unhideWhenUsed="0"/>
+    <w:lsdException w:name="Medium Shading 2 Accent 6" w:semiHidden="0" w:uiPriority="64" w:unhideWhenUsed="0"/>
+    <w:lsdException w:name="Medium List 1 Accent 6" w:semiHidden="0" w:uiPriority="65" w:unhideWhenUsed="0"/>
+    <w:lsdException w:name="Medium List 2 Accent 6" w:semiHidden="0" w:uiPriority="66" w:unhideWhenUsed="0"/>
+    <w:lsdException w:name="Medium Grid 1 Accent 6" w:semiHidden="0" w:uiPriority="67" w:unhideWhenUsed="0"/>
+    <w:lsdException w:name="Medium Grid 2 Accent 6" w:semiHidden="0" w:uiPriority="68" w:unhideWhenUsed="0"/>
+    <w:lsdException w:name="Medium Grid 3 Accent 6" w:semiHidden="0" w:uiPriority="69" w:unhideWhenUsed="0"/>
+    <w:lsdException w:name="Dark List Accent 6" w:semiHidden="0" w:uiPriority="70" w:unhideWhenUsed="0"/>
+    <w:lsdException w:name="Colorful Shading Accent 6" w:semiHidden="0" w:uiPriority="71" w:unhideWhenUsed="0"/>
+    <w:lsdException w:name="Colorful List Accent 6" w:semiHidden="0" w:uiPriority="72" w:unhideWhenUsed="0"/>
+    <w:lsdException w:name="Colorful Grid Accent 6" w:semiHidden="0" w:uiPriority="73" w:unhideWhenUsed="0"/>
+    <w:lsdException w:name="Subtle Emphasis" w:semiHidden="0" w:uiPriority="19" w:unhideWhenUsed="0" w:qFormat="1"/>
+    <w:lsdException w:name="Intense Emphasis" w:semiHidden="0" w:uiPriority="21" w:unhideWhenUsed="0" w:qFormat="1"/>
+    <w:lsdException w:name="Subtle Reference" w:semiHidden="0" w:uiPriority="31" w:unhideWhenUsed="0" w:qFormat="1"/>
+    <w:lsdException w:name="Intense Reference" w:semiHidden="0" w:uiPriority="32" w:unhideWhenUsed="0" w:qFormat="1"/>
+    <w:lsdException w:name="Book Title" w:semiHidden="0" w:uiPriority="33" w:unhideWhenUsed="0" w:qFormat="1"/>
+    <w:lsdException w:name="Bibliography" w:uiPriority="37"/>
+    <w:lsdException w:name="TOC Heading" w:uiPriority="39" w:qFormat="1"/>
   </w:latentStyles>
   <w:style w:type="paragraph" w:default="1" w:styleId="Normal">
     <w:name w:val="Normal"/>
@@ -22706,7 +23198,7 @@
   <a:extraClrSchemeLst/>
   <a:extLst>
     <a:ext uri="{05A4C25C-085E-4340-85A3-A5531E510DB2}">
-      <thm15:themeFamily xmlns:thm15="http://schemas.microsoft.com/office/thememl/2012/main" name="Office Theme" id="{62F939B6-93AF-4DB8-9C6B-D6C7DFDC589F}" vid="{4A3C46E8-61CC-4603-A589-7422A47A8E4A}"/>
+      <thm15:themeFamily xmlns:thm15="http://schemas.microsoft.com/office/thememl/2012/main" xmlns="" name="Office Theme" id="{62F939B6-93AF-4DB8-9C6B-D6C7DFDC589F}" vid="{4A3C46E8-61CC-4603-A589-7422A47A8E4A}"/>
     </a:ext>
   </a:extLst>
 </a:theme>

</xml_diff>

<commit_message>
last minute study notes
</commit_message>
<xml_diff>
--- a/AWS/A Cloud Guru AWS CSAA.docx
+++ b/AWS/A Cloud Guru AWS CSAA.docx
@@ -2104,8 +2104,6 @@
       <w:r>
         <w:t>Access key ID and Secret access key can’t be used to login to your account.</w:t>
       </w:r>
-      <w:bookmarkStart w:id="0" w:name="_GoBack"/>
-      <w:bookmarkEnd w:id="0"/>
     </w:p>
     <w:p/>
     <w:p>
@@ -7096,6 +7094,31 @@
       </w:r>
     </w:p>
     <w:p/>
+    <w:p>
+      <w:r>
+        <w:t>Lab 5-2:</w:t>
+      </w:r>
+    </w:p>
+    <w:p/>
+    <w:p>
+      <w:r>
+        <w:lastRenderedPageBreak/>
+        <w:t xml:space="preserve">Best practice is to stop and </w:t>
+      </w:r>
+      <w:r>
+        <w:t xml:space="preserve">then change volume. </w:t>
+      </w:r>
+      <w:r>
+        <w:t xml:space="preserve">Or create snapshots. </w:t>
+      </w:r>
+      <w:r>
+        <w:t>Can change volumes</w:t>
+      </w:r>
+      <w:r>
+        <w:t xml:space="preserve"> on the fly except for magnetic standard. Must wait 6 hours before making another change when changing a volume on the fly. Can scale volumes up and need to be the same AZ. </w:t>
+      </w:r>
+    </w:p>
+    <w:p/>
     <w:p/>
     <w:p>
       <w:r>
@@ -7113,7 +7136,6 @@
         <w:rPr>
           <w:b/>
         </w:rPr>
-        <w:lastRenderedPageBreak/>
         <w:t>RAID, Volumes &amp; Snapshots</w:t>
       </w:r>
     </w:p>
@@ -7523,7 +7545,6 @@
         </w:numPr>
       </w:pPr>
       <w:r>
-        <w:lastRenderedPageBreak/>
         <w:t xml:space="preserve">The root device for an instance launched from the AMI is an instance store volume created from a template stored in S3. </w:t>
       </w:r>
     </w:p>
@@ -7786,6 +7807,7 @@
         </w:numPr>
       </w:pPr>
       <w:r>
+        <w:lastRenderedPageBreak/>
         <w:t>Instances monitored by ELB are reported as InService or Out of Service</w:t>
       </w:r>
     </w:p>
@@ -7834,7 +7856,6 @@
         </w:numPr>
       </w:pPr>
       <w:r>
-        <w:lastRenderedPageBreak/>
         <w:t>IPv6 is not support in VPC but supported by ELB.</w:t>
       </w:r>
     </w:p>
@@ -8125,6 +8146,7 @@
     </w:p>
     <w:p>
       <w:r>
+        <w:lastRenderedPageBreak/>
         <w:t xml:space="preserve">Stores AWS commands locally on the machine. </w:t>
       </w:r>
     </w:p>
@@ -8162,6 +8184,23 @@
       </w:hyperlink>
     </w:p>
     <w:p/>
+    <w:p>
+      <w:r>
+        <w:t>Lab 11 S3 CLI:</w:t>
+      </w:r>
+    </w:p>
+    <w:p/>
+    <w:p>
+      <w:r>
+        <w:t>You can attach a</w:t>
+      </w:r>
+      <w:r>
+        <w:t xml:space="preserve"> role by the console or by API on the fly. Doesn’t need to be done just at launch. </w:t>
+      </w:r>
+      <w:r>
+        <w:t xml:space="preserve">–region eu-west-2. Get use to using the region command when using S3 with API. </w:t>
+      </w:r>
+    </w:p>
     <w:p/>
     <w:p>
       <w:r>
@@ -8383,6 +8422,7 @@
           <w:color w:val="000000" w:themeColor="text1"/>
           <w:u w:val="none"/>
         </w:rPr>
+        <w:lastRenderedPageBreak/>
         <w:t xml:space="preserve">Health Check Grace Period  - waits for a period of time when an instance comes on and then checks for health status checks. </w:t>
       </w:r>
       <w:r>
@@ -8500,7 +8540,6 @@
           <w:color w:val="000000" w:themeColor="text1"/>
           <w:u w:val="none"/>
         </w:rPr>
-        <w:lastRenderedPageBreak/>
         <w:t>Can’t span placement groups across multiple AZ’s.</w:t>
       </w:r>
     </w:p>
@@ -8852,7 +8891,6 @@
         <w:rPr>
           <w:b/>
         </w:rPr>
-        <w:lastRenderedPageBreak/>
         <w:t>Lambda</w:t>
       </w:r>
       <w:r>
@@ -8939,6 +8977,24 @@
     </w:p>
     <w:p/>
     <w:p>
+      <w:r>
+        <w:t>Lambda Lab:</w:t>
+      </w:r>
+    </w:p>
+    <w:p/>
+    <w:p>
+      <w:r>
+        <w:t xml:space="preserve">S3 bucket must have the same domain name as the Route 53. </w:t>
+      </w:r>
+      <w:r>
+        <w:t xml:space="preserve">CORS enables you to enable website to existing API. </w:t>
+      </w:r>
+      <w:bookmarkStart w:id="0" w:name="_GoBack"/>
+      <w:bookmarkEnd w:id="0"/>
+    </w:p>
+    <w:p/>
+    <w:p/>
+    <w:p>
       <w:pPr>
         <w:rPr>
           <w:b/>
@@ -9122,6 +9178,7 @@
         <w:rPr>
           <w:b/>
         </w:rPr>
+        <w:lastRenderedPageBreak/>
         <w:t>SSD, General Purpose – GP2 (Up to 10,000 IOPS)</w:t>
       </w:r>
     </w:p>
@@ -9311,7 +9368,6 @@
         <w:rPr>
           <w:b/>
         </w:rPr>
-        <w:lastRenderedPageBreak/>
         <w:t>VHD</w:t>
       </w:r>
     </w:p>
@@ -9707,6 +9763,7 @@
         <w:rPr>
           <w:b/>
         </w:rPr>
+        <w:lastRenderedPageBreak/>
         <w:t>Stop application writing to disk</w:t>
       </w:r>
     </w:p>
@@ -9906,7 +9963,6 @@
         <w:rPr>
           <w:b/>
         </w:rPr>
-        <w:lastRenderedPageBreak/>
         <w:t>5 minute datapoints are available for 63 days</w:t>
       </w:r>
     </w:p>
@@ -10366,7 +10422,6 @@
     <w:p/>
     <w:p>
       <w:r>
-        <w:lastRenderedPageBreak/>
         <w:t>IPv6 was used to solve this depletion issue and have an address space of 128 bits or 340 undecillion addresses.</w:t>
       </w:r>
       <w:r>
@@ -10978,6 +11033,7 @@
         <w:rPr>
           <w:b/>
         </w:rPr>
+        <w:lastRenderedPageBreak/>
         <w:t>Simple</w:t>
       </w:r>
       <w:r>
@@ -11271,6 +11327,7 @@
         <w:rPr>
           <w:b/>
         </w:rPr>
+        <w:lastRenderedPageBreak/>
         <w:t xml:space="preserve">Non Relational Databases – </w:t>
       </w:r>
       <w:r>
@@ -11409,138 +11466,138 @@
         <w:rPr>
           <w:b/>
         </w:rPr>
+        <w:t>ElastiCache</w:t>
+      </w:r>
+      <w:r>
+        <w:t xml:space="preserve"> – web service that makes it easy to deploy, operate, and scale an in-memory cache in the cloud. Service improves the performance of web applications by allowing you to retrieve information from fast, managed, in-memory </w:t>
+      </w:r>
+      <w:r>
+        <w:t>caches</w:t>
+      </w:r>
+      <w:r>
+        <w:t xml:space="preserve">, instead of relying entirely on slower disk-based databases. </w:t>
+      </w:r>
+    </w:p>
+    <w:p>
+      <w:pPr>
+        <w:pStyle w:val="ListParagraph"/>
+        <w:numPr>
+          <w:ilvl w:val="0"/>
+          <w:numId w:val="53"/>
+        </w:numPr>
+      </w:pPr>
+      <w:r>
+        <w:t>Emcached</w:t>
+      </w:r>
+    </w:p>
+    <w:p>
+      <w:pPr>
+        <w:pStyle w:val="ListParagraph"/>
+        <w:numPr>
+          <w:ilvl w:val="0"/>
+          <w:numId w:val="53"/>
+        </w:numPr>
+      </w:pPr>
+      <w:r>
+        <w:t>Redis</w:t>
+      </w:r>
+    </w:p>
+    <w:p/>
+    <w:p>
+      <w:r>
+        <w:rPr>
+          <w:b/>
+        </w:rPr>
+        <w:t>DMS (Database Migration Service)</w:t>
+      </w:r>
+      <w:r>
+        <w:t xml:space="preserve"> – allows you to migrate your production database to AWS. Once the migration has started, AWS manages all the complexities of the migration process like data type transformation, compression, and parallel transfer while ensuring that data changes to the source database that occur during the migration process are automatically replicated to the target.</w:t>
+      </w:r>
+    </w:p>
+    <w:p>
+      <w:pPr>
+        <w:pStyle w:val="ListParagraph"/>
+        <w:numPr>
+          <w:ilvl w:val="0"/>
+          <w:numId w:val="54"/>
+        </w:numPr>
+      </w:pPr>
+      <w:r>
+        <w:rPr>
+          <w:b/>
+        </w:rPr>
+        <w:t>Schema conversion tool</w:t>
+      </w:r>
+      <w:r>
+        <w:t xml:space="preserve"> – converts the source database schema and majority of the custom code, including views, stored procedures, and functions, to a format compatible with the target database.</w:t>
+      </w:r>
+    </w:p>
+    <w:p/>
+    <w:p/>
+    <w:p>
+      <w:r>
+        <w:t>Lab 1 Create First RDS instance:</w:t>
+      </w:r>
+    </w:p>
+    <w:p/>
+    <w:p>
+      <w:pPr>
+        <w:rPr>
+          <w:b/>
+        </w:rPr>
+      </w:pPr>
+      <w:r>
+        <w:rPr>
+          <w:b/>
+        </w:rPr>
+        <w:t>Know port 3306 for MySQL.</w:t>
+      </w:r>
+      <w:r>
+        <w:rPr>
+          <w:b/>
+        </w:rPr>
+        <w:t xml:space="preserve"> Always make sure the inbound and outbound firewalls allow the RDS instance to come in via that port.</w:t>
+      </w:r>
+    </w:p>
+    <w:p/>
+    <w:p>
+      <w:r>
+        <w:t>#!/bin/bash</w:t>
+      </w:r>
+    </w:p>
+    <w:p>
+      <w:r>
+        <w:t>yum install httpd php php-mysql -y</w:t>
+      </w:r>
+    </w:p>
+    <w:p>
+      <w:r>
+        <w:t>yum update -y</w:t>
+      </w:r>
+    </w:p>
+    <w:p>
+      <w:r>
+        <w:t>chkconfig httpd on</w:t>
+      </w:r>
+    </w:p>
+    <w:p>
+      <w:r>
+        <w:t>service httpd start</w:t>
+      </w:r>
+    </w:p>
+    <w:p>
+      <w:r>
+        <w:t>echo "&lt;?php phpinfo();?&gt;" &gt; /var/www/html/index.php</w:t>
+      </w:r>
+    </w:p>
+    <w:p>
+      <w:r>
+        <w:t>cd /var/www/html</w:t>
+      </w:r>
+    </w:p>
+    <w:p>
+      <w:r>
         <w:lastRenderedPageBreak/>
-        <w:t>ElastiCache</w:t>
-      </w:r>
-      <w:r>
-        <w:t xml:space="preserve"> – web service that makes it easy to deploy, operate, and scale an in-memory cache in the cloud. Service improves the performance of web applications by allowing you to retrieve information from fast, managed, in-memory </w:t>
-      </w:r>
-      <w:r>
-        <w:t>caches</w:t>
-      </w:r>
-      <w:r>
-        <w:t xml:space="preserve">, instead of relying entirely on slower disk-based databases. </w:t>
-      </w:r>
-    </w:p>
-    <w:p>
-      <w:pPr>
-        <w:pStyle w:val="ListParagraph"/>
-        <w:numPr>
-          <w:ilvl w:val="0"/>
-          <w:numId w:val="53"/>
-        </w:numPr>
-      </w:pPr>
-      <w:r>
-        <w:t>Emcached</w:t>
-      </w:r>
-    </w:p>
-    <w:p>
-      <w:pPr>
-        <w:pStyle w:val="ListParagraph"/>
-        <w:numPr>
-          <w:ilvl w:val="0"/>
-          <w:numId w:val="53"/>
-        </w:numPr>
-      </w:pPr>
-      <w:r>
-        <w:t>Redis</w:t>
-      </w:r>
-    </w:p>
-    <w:p/>
-    <w:p>
-      <w:r>
-        <w:rPr>
-          <w:b/>
-        </w:rPr>
-        <w:t>DMS (Database Migration Service)</w:t>
-      </w:r>
-      <w:r>
-        <w:t xml:space="preserve"> – allows you to migrate your production database to AWS. Once the migration has started, AWS manages all the complexities of the migration process like data type transformation, compression, and parallel transfer while ensuring that data changes to the source database that occur during the migration process are automatically replicated to the target.</w:t>
-      </w:r>
-    </w:p>
-    <w:p>
-      <w:pPr>
-        <w:pStyle w:val="ListParagraph"/>
-        <w:numPr>
-          <w:ilvl w:val="0"/>
-          <w:numId w:val="54"/>
-        </w:numPr>
-      </w:pPr>
-      <w:r>
-        <w:rPr>
-          <w:b/>
-        </w:rPr>
-        <w:t>Schema conversion tool</w:t>
-      </w:r>
-      <w:r>
-        <w:t xml:space="preserve"> – converts the source database schema and majority of the custom code, including views, stored procedures, and functions, to a format compatible with the target database.</w:t>
-      </w:r>
-    </w:p>
-    <w:p/>
-    <w:p/>
-    <w:p>
-      <w:r>
-        <w:t>Lab 1 Create First RDS instance:</w:t>
-      </w:r>
-    </w:p>
-    <w:p/>
-    <w:p>
-      <w:pPr>
-        <w:rPr>
-          <w:b/>
-        </w:rPr>
-      </w:pPr>
-      <w:r>
-        <w:rPr>
-          <w:b/>
-        </w:rPr>
-        <w:t>Know port 3306 for MySQL.</w:t>
-      </w:r>
-      <w:r>
-        <w:rPr>
-          <w:b/>
-        </w:rPr>
-        <w:t xml:space="preserve"> Always make sure the inbound and outbound firewalls allow the RDS instance to come in via that port.</w:t>
-      </w:r>
-    </w:p>
-    <w:p/>
-    <w:p>
-      <w:r>
-        <w:t>#!/bin/bash</w:t>
-      </w:r>
-    </w:p>
-    <w:p>
-      <w:r>
-        <w:t>yum install httpd php php-mysql -y</w:t>
-      </w:r>
-    </w:p>
-    <w:p>
-      <w:r>
-        <w:t>yum update -y</w:t>
-      </w:r>
-    </w:p>
-    <w:p>
-      <w:r>
-        <w:t>chkconfig httpd on</w:t>
-      </w:r>
-    </w:p>
-    <w:p>
-      <w:r>
-        <w:t>service httpd start</w:t>
-      </w:r>
-    </w:p>
-    <w:p>
-      <w:r>
-        <w:t>echo "&lt;?php phpinfo();?&gt;" &gt; /var/www/html/index.php</w:t>
-      </w:r>
-    </w:p>
-    <w:p>
-      <w:r>
-        <w:t>cd /var/www/html</w:t>
-      </w:r>
-    </w:p>
-    <w:p>
-      <w:r>
         <w:t xml:space="preserve">wget </w:t>
       </w:r>
       <w:hyperlink r:id="rId22" w:history="1">
@@ -11658,295 +11715,295 @@
         </w:numPr>
       </w:pPr>
       <w:r>
+        <w:t>Backups taken in a defined window. Storage i/o may be suspended while your data is being backed up.</w:t>
+      </w:r>
+    </w:p>
+    <w:p/>
+    <w:p>
+      <w:r>
+        <w:rPr>
+          <w:b/>
+        </w:rPr>
+        <w:t>DB Snapshots</w:t>
+      </w:r>
+      <w:r>
+        <w:t xml:space="preserve"> – manually done. Stored even after the instance is deleted. </w:t>
+      </w:r>
+    </w:p>
+    <w:p>
+      <w:pPr>
+        <w:pStyle w:val="ListParagraph"/>
+        <w:numPr>
+          <w:ilvl w:val="0"/>
+          <w:numId w:val="55"/>
+        </w:numPr>
+      </w:pPr>
+      <w:r>
+        <w:t>Restored version of the DB will be a new RDS instance.</w:t>
+      </w:r>
+    </w:p>
+    <w:p>
+      <w:pPr>
+        <w:pStyle w:val="ListParagraph"/>
+        <w:numPr>
+          <w:ilvl w:val="0"/>
+          <w:numId w:val="55"/>
+        </w:numPr>
+      </w:pPr>
+      <w:r>
+        <w:t>Can copy snapshots to other regions or migrate databases</w:t>
+      </w:r>
+    </w:p>
+    <w:p>
+      <w:pPr>
+        <w:pStyle w:val="ListParagraph"/>
+        <w:numPr>
+          <w:ilvl w:val="0"/>
+          <w:numId w:val="55"/>
+        </w:numPr>
+      </w:pPr>
+      <w:r>
+        <w:t xml:space="preserve">In order to up the configuration, take a snapshot and up the instance size. </w:t>
+      </w:r>
+    </w:p>
+    <w:p/>
+    <w:p>
+      <w:r>
+        <w:rPr>
+          <w:b/>
+        </w:rPr>
+        <w:t>Encryption at rest</w:t>
+      </w:r>
+      <w:r>
+        <w:t xml:space="preserve"> – MySQL, Oracle, SQL Server &amp; PostgreSQL &amp; MariaDB. Done using KMS</w:t>
+      </w:r>
+    </w:p>
+    <w:p>
+      <w:pPr>
+        <w:pStyle w:val="ListParagraph"/>
+        <w:numPr>
+          <w:ilvl w:val="0"/>
+          <w:numId w:val="55"/>
+        </w:numPr>
+      </w:pPr>
+      <w:r>
+        <w:t>Can’t encrypt an ex</w:t>
+      </w:r>
+      <w:r>
+        <w:t xml:space="preserve">isting DB instance. Have to </w:t>
+      </w:r>
+      <w:r>
+        <w:t>build a</w:t>
+      </w:r>
+      <w:r>
+        <w:t xml:space="preserve"> new to encrypt.</w:t>
+      </w:r>
+    </w:p>
+    <w:p/>
+    <w:p>
+      <w:r>
+        <w:rPr>
+          <w:b/>
+        </w:rPr>
+        <w:t>Multi-AZ</w:t>
+      </w:r>
+      <w:r>
+        <w:t xml:space="preserve"> </w:t>
+      </w:r>
+      <w:r>
+        <w:t>–</w:t>
+      </w:r>
+      <w:r>
+        <w:t xml:space="preserve"> </w:t>
+      </w:r>
+      <w:r>
+        <w:t xml:space="preserve">synchronous replication to another AZ. Allows exact copy of your production db in another AZ. AWS handles the replication. RDS will automatically failover to the standby. Multi-AZ for DR only. </w:t>
+      </w:r>
+    </w:p>
+    <w:p>
+      <w:pPr>
+        <w:pStyle w:val="ListParagraph"/>
+        <w:numPr>
+          <w:ilvl w:val="0"/>
+          <w:numId w:val="55"/>
+        </w:numPr>
+      </w:pPr>
+      <w:r>
+        <w:t>For performance increase, do read replicas.</w:t>
+      </w:r>
+    </w:p>
+    <w:p>
+      <w:pPr>
+        <w:pStyle w:val="ListParagraph"/>
+        <w:numPr>
+          <w:ilvl w:val="0"/>
+          <w:numId w:val="55"/>
+        </w:numPr>
+      </w:pPr>
+      <w:r>
+        <w:t>SQL Server, Oracle, MySQL, MariaDB, PostgreSQL.</w:t>
+      </w:r>
+    </w:p>
+    <w:p/>
+    <w:p>
+      <w:r>
+        <w:rPr>
+          <w:b/>
+        </w:rPr>
+        <w:t>Read Replica</w:t>
+      </w:r>
+      <w:r>
+        <w:t xml:space="preserve"> </w:t>
+      </w:r>
+      <w:r>
+        <w:t>–</w:t>
+      </w:r>
+      <w:r>
+        <w:t xml:space="preserve"> </w:t>
+      </w:r>
+      <w:r>
+        <w:t xml:space="preserve">asynchronous replication which can be read from. </w:t>
+      </w:r>
+      <w:r>
+        <w:t>You can have read replicas of read replicas with up to 5 of them</w:t>
+      </w:r>
+      <w:r>
+        <w:t xml:space="preserve"> (latency possible)</w:t>
+      </w:r>
+      <w:r>
+        <w:t xml:space="preserve">. </w:t>
+      </w:r>
+      <w:r>
+        <w:t>Used for read-heavy database workloads.</w:t>
+      </w:r>
+    </w:p>
+    <w:p>
+      <w:pPr>
+        <w:pStyle w:val="ListParagraph"/>
+        <w:numPr>
+          <w:ilvl w:val="0"/>
+          <w:numId w:val="56"/>
+        </w:numPr>
+      </w:pPr>
+      <w:r>
+        <w:t>MySQL, PostgreSQL, MariaDB</w:t>
+      </w:r>
+    </w:p>
+    <w:p>
+      <w:pPr>
+        <w:pStyle w:val="ListParagraph"/>
+        <w:numPr>
+          <w:ilvl w:val="0"/>
+          <w:numId w:val="56"/>
+        </w:numPr>
+      </w:pPr>
+      <w:r>
+        <w:t>Used for scaling</w:t>
+      </w:r>
+    </w:p>
+    <w:p>
+      <w:pPr>
+        <w:pStyle w:val="ListParagraph"/>
+        <w:numPr>
+          <w:ilvl w:val="0"/>
+          <w:numId w:val="56"/>
+        </w:numPr>
+      </w:pPr>
+      <w:r>
+        <w:t>Automatic backups must be turned on to use read replica.</w:t>
+      </w:r>
+    </w:p>
+    <w:p>
+      <w:pPr>
+        <w:pStyle w:val="ListParagraph"/>
+        <w:numPr>
+          <w:ilvl w:val="0"/>
+          <w:numId w:val="56"/>
+        </w:numPr>
+      </w:pPr>
+      <w:r>
+        <w:t>Each read replica will have its own DNS end point.</w:t>
+      </w:r>
+    </w:p>
+    <w:p>
+      <w:pPr>
+        <w:pStyle w:val="ListParagraph"/>
+        <w:numPr>
+          <w:ilvl w:val="0"/>
+          <w:numId w:val="56"/>
+        </w:numPr>
+      </w:pPr>
+      <w:r>
+        <w:t xml:space="preserve">Can’t have read replicas that have Multi-AZ. </w:t>
+      </w:r>
+    </w:p>
+    <w:p>
+      <w:pPr>
+        <w:pStyle w:val="ListParagraph"/>
+        <w:numPr>
+          <w:ilvl w:val="0"/>
+          <w:numId w:val="56"/>
+        </w:numPr>
+      </w:pPr>
+      <w:r>
+        <w:t>Can cr</w:t>
+      </w:r>
+      <w:r>
+        <w:t>e</w:t>
+      </w:r>
+      <w:r>
+        <w:t>ate read replica’s of Multi-AZ source.</w:t>
+      </w:r>
+    </w:p>
+    <w:p>
+      <w:pPr>
+        <w:pStyle w:val="ListParagraph"/>
+        <w:numPr>
+          <w:ilvl w:val="0"/>
+          <w:numId w:val="56"/>
+        </w:numPr>
+      </w:pPr>
+      <w:r>
+        <w:t>Read replica can be promoted to its own db. Breaks replication</w:t>
+      </w:r>
+    </w:p>
+    <w:p>
+      <w:pPr>
+        <w:pStyle w:val="ListParagraph"/>
+        <w:numPr>
+          <w:ilvl w:val="0"/>
+          <w:numId w:val="56"/>
+        </w:numPr>
+      </w:pPr>
+      <w:r>
+        <w:t>Can have read replica in a second region with MySQL or MariaDB</w:t>
+      </w:r>
+    </w:p>
+    <w:p/>
+    <w:p>
+      <w:r>
+        <w:rPr>
+          <w:b/>
+        </w:rPr>
+        <w:t>DynamoDB</w:t>
+      </w:r>
+      <w:r>
+        <w:t xml:space="preserve"> – offers push button scaling</w:t>
+      </w:r>
+      <w:r>
+        <w:t xml:space="preserve">. Can scale database on the fly. RDS has to use bigger instances for scaling. </w:t>
+      </w:r>
+    </w:p>
+    <w:p>
+      <w:pPr>
+        <w:pStyle w:val="ListParagraph"/>
+        <w:numPr>
+          <w:ilvl w:val="0"/>
+          <w:numId w:val="57"/>
+        </w:numPr>
+      </w:pPr>
+      <w:r>
         <w:lastRenderedPageBreak/>
-        <w:t>Backups taken in a defined window. Storage i/o may be suspended while your data is being backed up.</w:t>
-      </w:r>
-    </w:p>
-    <w:p/>
-    <w:p>
-      <w:r>
-        <w:rPr>
-          <w:b/>
-        </w:rPr>
-        <w:t>DB Snapshots</w:t>
-      </w:r>
-      <w:r>
-        <w:t xml:space="preserve"> – manually done. Stored even after the instance is deleted. </w:t>
-      </w:r>
-    </w:p>
-    <w:p>
-      <w:pPr>
-        <w:pStyle w:val="ListParagraph"/>
-        <w:numPr>
-          <w:ilvl w:val="0"/>
-          <w:numId w:val="55"/>
-        </w:numPr>
-      </w:pPr>
-      <w:r>
-        <w:t>Restored version of the DB will be a new RDS instance.</w:t>
-      </w:r>
-    </w:p>
-    <w:p>
-      <w:pPr>
-        <w:pStyle w:val="ListParagraph"/>
-        <w:numPr>
-          <w:ilvl w:val="0"/>
-          <w:numId w:val="55"/>
-        </w:numPr>
-      </w:pPr>
-      <w:r>
-        <w:t>Can copy snapshots to other regions or migrate databases</w:t>
-      </w:r>
-    </w:p>
-    <w:p>
-      <w:pPr>
-        <w:pStyle w:val="ListParagraph"/>
-        <w:numPr>
-          <w:ilvl w:val="0"/>
-          <w:numId w:val="55"/>
-        </w:numPr>
-      </w:pPr>
-      <w:r>
-        <w:t xml:space="preserve">In order to up the configuration, take a snapshot and up the instance size. </w:t>
-      </w:r>
-    </w:p>
-    <w:p/>
-    <w:p>
-      <w:r>
-        <w:rPr>
-          <w:b/>
-        </w:rPr>
-        <w:t>Encryption at rest</w:t>
-      </w:r>
-      <w:r>
-        <w:t xml:space="preserve"> – MySQL, Oracle, SQL Server &amp; PostgreSQL &amp; MariaDB. Done using KMS</w:t>
-      </w:r>
-    </w:p>
-    <w:p>
-      <w:pPr>
-        <w:pStyle w:val="ListParagraph"/>
-        <w:numPr>
-          <w:ilvl w:val="0"/>
-          <w:numId w:val="55"/>
-        </w:numPr>
-      </w:pPr>
-      <w:r>
-        <w:t>Can’t encrypt an ex</w:t>
-      </w:r>
-      <w:r>
-        <w:t xml:space="preserve">isting DB instance. Have to </w:t>
-      </w:r>
-      <w:r>
-        <w:t>build a</w:t>
-      </w:r>
-      <w:r>
-        <w:t xml:space="preserve"> new to encrypt.</w:t>
-      </w:r>
-    </w:p>
-    <w:p/>
-    <w:p>
-      <w:r>
-        <w:rPr>
-          <w:b/>
-        </w:rPr>
-        <w:t>Multi-AZ</w:t>
-      </w:r>
-      <w:r>
-        <w:t xml:space="preserve"> </w:t>
-      </w:r>
-      <w:r>
-        <w:t>–</w:t>
-      </w:r>
-      <w:r>
-        <w:t xml:space="preserve"> </w:t>
-      </w:r>
-      <w:r>
-        <w:t xml:space="preserve">synchronous replication to another AZ. Allows exact copy of your production db in another AZ. AWS handles the replication. RDS will automatically failover to the standby. Multi-AZ for DR only. </w:t>
-      </w:r>
-    </w:p>
-    <w:p>
-      <w:pPr>
-        <w:pStyle w:val="ListParagraph"/>
-        <w:numPr>
-          <w:ilvl w:val="0"/>
-          <w:numId w:val="55"/>
-        </w:numPr>
-      </w:pPr>
-      <w:r>
-        <w:t>For performance increase, do read replicas.</w:t>
-      </w:r>
-    </w:p>
-    <w:p>
-      <w:pPr>
-        <w:pStyle w:val="ListParagraph"/>
-        <w:numPr>
-          <w:ilvl w:val="0"/>
-          <w:numId w:val="55"/>
-        </w:numPr>
-      </w:pPr>
-      <w:r>
-        <w:t>SQL Server, Oracle, MySQL, MariaDB, PostgreSQL.</w:t>
-      </w:r>
-    </w:p>
-    <w:p/>
-    <w:p>
-      <w:r>
-        <w:rPr>
-          <w:b/>
-        </w:rPr>
-        <w:t>Read Replica</w:t>
-      </w:r>
-      <w:r>
-        <w:t xml:space="preserve"> </w:t>
-      </w:r>
-      <w:r>
-        <w:t>–</w:t>
-      </w:r>
-      <w:r>
-        <w:t xml:space="preserve"> </w:t>
-      </w:r>
-      <w:r>
-        <w:t xml:space="preserve">asynchronous replication which can be read from. </w:t>
-      </w:r>
-      <w:r>
-        <w:t>You can have read replicas of read replicas with up to 5 of them</w:t>
-      </w:r>
-      <w:r>
-        <w:t xml:space="preserve"> (latency possible)</w:t>
-      </w:r>
-      <w:r>
-        <w:t xml:space="preserve">. </w:t>
-      </w:r>
-      <w:r>
-        <w:t>Used for read-heavy database workloads.</w:t>
-      </w:r>
-    </w:p>
-    <w:p>
-      <w:pPr>
-        <w:pStyle w:val="ListParagraph"/>
-        <w:numPr>
-          <w:ilvl w:val="0"/>
-          <w:numId w:val="56"/>
-        </w:numPr>
-      </w:pPr>
-      <w:r>
-        <w:t>MySQL, PostgreSQL, MariaDB</w:t>
-      </w:r>
-    </w:p>
-    <w:p>
-      <w:pPr>
-        <w:pStyle w:val="ListParagraph"/>
-        <w:numPr>
-          <w:ilvl w:val="0"/>
-          <w:numId w:val="56"/>
-        </w:numPr>
-      </w:pPr>
-      <w:r>
-        <w:t>Used for scaling</w:t>
-      </w:r>
-    </w:p>
-    <w:p>
-      <w:pPr>
-        <w:pStyle w:val="ListParagraph"/>
-        <w:numPr>
-          <w:ilvl w:val="0"/>
-          <w:numId w:val="56"/>
-        </w:numPr>
-      </w:pPr>
-      <w:r>
-        <w:t>Automatic backups must be turned on to use read replica.</w:t>
-      </w:r>
-    </w:p>
-    <w:p>
-      <w:pPr>
-        <w:pStyle w:val="ListParagraph"/>
-        <w:numPr>
-          <w:ilvl w:val="0"/>
-          <w:numId w:val="56"/>
-        </w:numPr>
-      </w:pPr>
-      <w:r>
-        <w:t>Each read replica will have its own DNS end point.</w:t>
-      </w:r>
-    </w:p>
-    <w:p>
-      <w:pPr>
-        <w:pStyle w:val="ListParagraph"/>
-        <w:numPr>
-          <w:ilvl w:val="0"/>
-          <w:numId w:val="56"/>
-        </w:numPr>
-      </w:pPr>
-      <w:r>
-        <w:t xml:space="preserve">Can’t have read replicas that have Multi-AZ. </w:t>
-      </w:r>
-    </w:p>
-    <w:p>
-      <w:pPr>
-        <w:pStyle w:val="ListParagraph"/>
-        <w:numPr>
-          <w:ilvl w:val="0"/>
-          <w:numId w:val="56"/>
-        </w:numPr>
-      </w:pPr>
-      <w:r>
-        <w:t>Can cr</w:t>
-      </w:r>
-      <w:r>
-        <w:t>e</w:t>
-      </w:r>
-      <w:r>
-        <w:t>ate read replica’s of Multi-AZ source.</w:t>
-      </w:r>
-    </w:p>
-    <w:p>
-      <w:pPr>
-        <w:pStyle w:val="ListParagraph"/>
-        <w:numPr>
-          <w:ilvl w:val="0"/>
-          <w:numId w:val="56"/>
-        </w:numPr>
-      </w:pPr>
-      <w:r>
-        <w:t>Read replica can be promoted to its own db. Breaks replication</w:t>
-      </w:r>
-    </w:p>
-    <w:p>
-      <w:pPr>
-        <w:pStyle w:val="ListParagraph"/>
-        <w:numPr>
-          <w:ilvl w:val="0"/>
-          <w:numId w:val="56"/>
-        </w:numPr>
-      </w:pPr>
-      <w:r>
-        <w:t>Can have read replica in a second region with MySQL or MariaDB</w:t>
-      </w:r>
-    </w:p>
-    <w:p/>
-    <w:p>
-      <w:r>
-        <w:rPr>
-          <w:b/>
-        </w:rPr>
-        <w:t>DynamoDB</w:t>
-      </w:r>
-      <w:r>
-        <w:t xml:space="preserve"> – offers push button scaling</w:t>
-      </w:r>
-      <w:r>
-        <w:t xml:space="preserve">. Can scale database on the fly. RDS has to use bigger instances for scaling. </w:t>
-      </w:r>
-    </w:p>
-    <w:p>
-      <w:pPr>
-        <w:pStyle w:val="ListParagraph"/>
-        <w:numPr>
-          <w:ilvl w:val="0"/>
-          <w:numId w:val="57"/>
-        </w:numPr>
-      </w:pPr>
-      <w:r>
         <w:t xml:space="preserve">NoSQL </w:t>
       </w:r>
       <w:r>
@@ -12097,7 +12154,6 @@
         </w:numPr>
       </w:pPr>
       <w:r>
-        <w:lastRenderedPageBreak/>
         <w:t>Provision throughput capacity by write and read</w:t>
       </w:r>
     </w:p>
@@ -12417,6 +12473,7 @@
         </w:numPr>
       </w:pPr>
       <w:r>
+        <w:lastRenderedPageBreak/>
         <w:t>Availability</w:t>
       </w:r>
     </w:p>
@@ -12570,7 +12627,6 @@
         </w:numPr>
       </w:pPr>
       <w:r>
-        <w:lastRenderedPageBreak/>
         <w:t>Supports Master/Slav with Multi-AZ capability.</w:t>
       </w:r>
     </w:p>
@@ -12823,6 +12879,7 @@
         </w:numPr>
       </w:pPr>
       <w:r>
+        <w:lastRenderedPageBreak/>
         <w:t>192.168.0.0 – 192.168.255.255</w:t>
       </w:r>
     </w:p>
@@ -12984,243 +13041,243 @@
     </w:p>
     <w:p>
       <w:r>
+        <w:t>Custom VPC</w:t>
+      </w:r>
+    </w:p>
+    <w:p/>
+    <w:p>
+      <w:r>
+        <w:rPr>
+          <w:b/>
+        </w:rPr>
+        <w:t>VPC Peering</w:t>
+      </w:r>
+      <w:r>
+        <w:t xml:space="preserve"> – allow you to have one VPC with another via direct network with private IP addresses.</w:t>
+      </w:r>
+    </w:p>
+    <w:p>
+      <w:pPr>
+        <w:pStyle w:val="ListParagraph"/>
+        <w:numPr>
+          <w:ilvl w:val="0"/>
+          <w:numId w:val="63"/>
+        </w:numPr>
+      </w:pPr>
+      <w:r>
+        <w:t xml:space="preserve">Can peer to other AWS accounts. </w:t>
+      </w:r>
+    </w:p>
+    <w:p>
+      <w:pPr>
+        <w:pStyle w:val="ListParagraph"/>
+        <w:numPr>
+          <w:ilvl w:val="0"/>
+          <w:numId w:val="63"/>
+        </w:numPr>
+      </w:pPr>
+      <w:r>
+        <w:t xml:space="preserve">Star configuration. </w:t>
+      </w:r>
+      <w:r>
+        <w:rPr>
+          <w:b/>
+        </w:rPr>
+        <w:t>No transitive peering</w:t>
+      </w:r>
+      <w:r>
+        <w:t xml:space="preserve"> (no middle men)</w:t>
+      </w:r>
+    </w:p>
+    <w:p/>
+    <w:p/>
+    <w:p>
+      <w:r>
+        <w:t>Lab 1 Build your own custom VPC:</w:t>
+      </w:r>
+    </w:p>
+    <w:p/>
+    <w:p>
+      <w:r>
+        <w:t xml:space="preserve">Doesn’t automatically create subnet. Automatically creates security groups, route, ACL. </w:t>
+      </w:r>
+    </w:p>
+    <w:p>
+      <w:r>
+        <w:t xml:space="preserve">AWS reserve 3 IP addresses per subnet. </w:t>
+      </w:r>
+    </w:p>
+    <w:p>
+      <w:pPr>
+        <w:pStyle w:val="ListParagraph"/>
+        <w:numPr>
+          <w:ilvl w:val="0"/>
+          <w:numId w:val="64"/>
+        </w:numPr>
+      </w:pPr>
+      <w:r>
+        <w:t>10.0.0.1</w:t>
+      </w:r>
+      <w:r>
+        <w:t xml:space="preserve"> - router</w:t>
+      </w:r>
+    </w:p>
+    <w:p>
+      <w:pPr>
+        <w:pStyle w:val="ListParagraph"/>
+        <w:numPr>
+          <w:ilvl w:val="0"/>
+          <w:numId w:val="64"/>
+        </w:numPr>
+      </w:pPr>
+      <w:r>
+        <w:t>10.0.0.2</w:t>
+      </w:r>
+      <w:r>
+        <w:t xml:space="preserve">  - dns</w:t>
+      </w:r>
+    </w:p>
+    <w:p>
+      <w:pPr>
+        <w:pStyle w:val="ListParagraph"/>
+        <w:numPr>
+          <w:ilvl w:val="0"/>
+          <w:numId w:val="64"/>
+        </w:numPr>
+      </w:pPr>
+      <w:r>
+        <w:t>10.0.0.0</w:t>
+      </w:r>
+      <w:r>
+        <w:t xml:space="preserve"> – network</w:t>
+      </w:r>
+    </w:p>
+    <w:p>
+      <w:pPr>
+        <w:pStyle w:val="ListParagraph"/>
+        <w:numPr>
+          <w:ilvl w:val="0"/>
+          <w:numId w:val="64"/>
+        </w:numPr>
+      </w:pPr>
+      <w:r>
+        <w:t>10.0.0.3 – future addresses</w:t>
+      </w:r>
+    </w:p>
+    <w:p>
+      <w:pPr>
+        <w:pStyle w:val="ListParagraph"/>
+        <w:numPr>
+          <w:ilvl w:val="0"/>
+          <w:numId w:val="64"/>
+        </w:numPr>
+      </w:pPr>
+      <w:r>
+        <w:t>10.0.0.255 – network broadcast address. Broadcast isn’t supported in a VPC but reserved.</w:t>
+      </w:r>
+    </w:p>
+    <w:p/>
+    <w:p>
+      <w:r>
+        <w:t xml:space="preserve">New subnet’s are associated to your main route table. </w:t>
+      </w:r>
+    </w:p>
+    <w:p/>
+    <w:p>
+      <w:pPr>
+        <w:pStyle w:val="HTMLPreformatted"/>
+        <w:rPr>
+          <w:color w:val="000000"/>
+        </w:rPr>
+      </w:pPr>
+      <w:r>
+        <w:rPr>
+          <w:color w:val="000000"/>
+        </w:rPr>
+        <w:t>#!/bin/bash</w:t>
+      </w:r>
+    </w:p>
+    <w:p>
+      <w:pPr>
+        <w:pStyle w:val="HTMLPreformatted"/>
+        <w:rPr>
+          <w:color w:val="000000"/>
+        </w:rPr>
+      </w:pPr>
+      <w:r>
+        <w:rPr>
+          <w:color w:val="000000"/>
+        </w:rPr>
+        <w:t>yum install httpd -y</w:t>
+      </w:r>
+    </w:p>
+    <w:p>
+      <w:pPr>
+        <w:pStyle w:val="HTMLPreformatted"/>
+        <w:rPr>
+          <w:color w:val="000000"/>
+        </w:rPr>
+      </w:pPr>
+      <w:r>
+        <w:rPr>
+          <w:color w:val="000000"/>
+        </w:rPr>
+        <w:t>yum update -y</w:t>
+      </w:r>
+    </w:p>
+    <w:p>
+      <w:pPr>
+        <w:pStyle w:val="HTMLPreformatted"/>
+        <w:rPr>
+          <w:color w:val="000000"/>
+        </w:rPr>
+      </w:pPr>
+      <w:r>
+        <w:rPr>
+          <w:color w:val="000000"/>
+        </w:rPr>
+        <w:t>service httpd start</w:t>
+      </w:r>
+    </w:p>
+    <w:p>
+      <w:pPr>
+        <w:pStyle w:val="HTMLPreformatted"/>
+        <w:rPr>
+          <w:color w:val="000000"/>
+        </w:rPr>
+      </w:pPr>
+      <w:r>
+        <w:rPr>
+          <w:color w:val="000000"/>
+        </w:rPr>
+        <w:t>chkconfig httpd on</w:t>
+      </w:r>
+    </w:p>
+    <w:p>
+      <w:pPr>
+        <w:pStyle w:val="HTMLPreformatted"/>
+        <w:rPr>
+          <w:color w:val="000000"/>
+        </w:rPr>
+      </w:pPr>
+      <w:r>
+        <w:rPr>
+          <w:color w:val="000000"/>
+        </w:rPr>
+        <w:t>echo "&lt;html&gt;&lt;h1&gt;Hello Cloud Gurus!&lt;/h1&gt;&lt;/html&gt;" &gt; /var/www/html/index.html</w:t>
+      </w:r>
+    </w:p>
+    <w:p/>
+    <w:p/>
+    <w:p>
+      <w:r>
+        <w:t>Lab 2 Build your own custom VPC:</w:t>
+      </w:r>
+    </w:p>
+    <w:p/>
+    <w:p>
+      <w:r>
         <w:lastRenderedPageBreak/>
-        <w:t>Custom VPC</w:t>
-      </w:r>
-    </w:p>
-    <w:p/>
-    <w:p>
-      <w:r>
-        <w:rPr>
-          <w:b/>
-        </w:rPr>
-        <w:t>VPC Peering</w:t>
-      </w:r>
-      <w:r>
-        <w:t xml:space="preserve"> – allow you to have one VPC with another via direct network with private IP addresses.</w:t>
-      </w:r>
-    </w:p>
-    <w:p>
-      <w:pPr>
-        <w:pStyle w:val="ListParagraph"/>
-        <w:numPr>
-          <w:ilvl w:val="0"/>
-          <w:numId w:val="63"/>
-        </w:numPr>
-      </w:pPr>
-      <w:r>
-        <w:t xml:space="preserve">Can peer to other AWS accounts. </w:t>
-      </w:r>
-    </w:p>
-    <w:p>
-      <w:pPr>
-        <w:pStyle w:val="ListParagraph"/>
-        <w:numPr>
-          <w:ilvl w:val="0"/>
-          <w:numId w:val="63"/>
-        </w:numPr>
-      </w:pPr>
-      <w:r>
-        <w:t xml:space="preserve">Star configuration. </w:t>
-      </w:r>
-      <w:r>
-        <w:rPr>
-          <w:b/>
-        </w:rPr>
-        <w:t>No transitive peering</w:t>
-      </w:r>
-      <w:r>
-        <w:t xml:space="preserve"> (no middle men)</w:t>
-      </w:r>
-    </w:p>
-    <w:p/>
-    <w:p/>
-    <w:p>
-      <w:r>
-        <w:t>Lab 1 Build your own custom VPC:</w:t>
-      </w:r>
-    </w:p>
-    <w:p/>
-    <w:p>
-      <w:r>
-        <w:t xml:space="preserve">Doesn’t automatically create subnet. Automatically creates security groups, route, ACL. </w:t>
-      </w:r>
-    </w:p>
-    <w:p>
-      <w:r>
-        <w:t xml:space="preserve">AWS reserve 3 IP addresses per subnet. </w:t>
-      </w:r>
-    </w:p>
-    <w:p>
-      <w:pPr>
-        <w:pStyle w:val="ListParagraph"/>
-        <w:numPr>
-          <w:ilvl w:val="0"/>
-          <w:numId w:val="64"/>
-        </w:numPr>
-      </w:pPr>
-      <w:r>
-        <w:t>10.0.0.1</w:t>
-      </w:r>
-      <w:r>
-        <w:t xml:space="preserve"> - router</w:t>
-      </w:r>
-    </w:p>
-    <w:p>
-      <w:pPr>
-        <w:pStyle w:val="ListParagraph"/>
-        <w:numPr>
-          <w:ilvl w:val="0"/>
-          <w:numId w:val="64"/>
-        </w:numPr>
-      </w:pPr>
-      <w:r>
-        <w:t>10.0.0.2</w:t>
-      </w:r>
-      <w:r>
-        <w:t xml:space="preserve">  - dns</w:t>
-      </w:r>
-    </w:p>
-    <w:p>
-      <w:pPr>
-        <w:pStyle w:val="ListParagraph"/>
-        <w:numPr>
-          <w:ilvl w:val="0"/>
-          <w:numId w:val="64"/>
-        </w:numPr>
-      </w:pPr>
-      <w:r>
-        <w:t>10.0.0.0</w:t>
-      </w:r>
-      <w:r>
-        <w:t xml:space="preserve"> – network</w:t>
-      </w:r>
-    </w:p>
-    <w:p>
-      <w:pPr>
-        <w:pStyle w:val="ListParagraph"/>
-        <w:numPr>
-          <w:ilvl w:val="0"/>
-          <w:numId w:val="64"/>
-        </w:numPr>
-      </w:pPr>
-      <w:r>
-        <w:t>10.0.0.3 – future addresses</w:t>
-      </w:r>
-    </w:p>
-    <w:p>
-      <w:pPr>
-        <w:pStyle w:val="ListParagraph"/>
-        <w:numPr>
-          <w:ilvl w:val="0"/>
-          <w:numId w:val="64"/>
-        </w:numPr>
-      </w:pPr>
-      <w:r>
-        <w:t>10.0.0.255 – network broadcast address. Broadcast isn’t supported in a VPC but reserved.</w:t>
-      </w:r>
-    </w:p>
-    <w:p/>
-    <w:p>
-      <w:r>
-        <w:t xml:space="preserve">New subnet’s are associated to your main route table. </w:t>
-      </w:r>
-    </w:p>
-    <w:p/>
-    <w:p>
-      <w:pPr>
-        <w:pStyle w:val="HTMLPreformatted"/>
-        <w:rPr>
-          <w:color w:val="000000"/>
-        </w:rPr>
-      </w:pPr>
-      <w:r>
-        <w:rPr>
-          <w:color w:val="000000"/>
-        </w:rPr>
-        <w:t>#!/bin/bash</w:t>
-      </w:r>
-    </w:p>
-    <w:p>
-      <w:pPr>
-        <w:pStyle w:val="HTMLPreformatted"/>
-        <w:rPr>
-          <w:color w:val="000000"/>
-        </w:rPr>
-      </w:pPr>
-      <w:r>
-        <w:rPr>
-          <w:color w:val="000000"/>
-        </w:rPr>
-        <w:t>yum install httpd -y</w:t>
-      </w:r>
-    </w:p>
-    <w:p>
-      <w:pPr>
-        <w:pStyle w:val="HTMLPreformatted"/>
-        <w:rPr>
-          <w:color w:val="000000"/>
-        </w:rPr>
-      </w:pPr>
-      <w:r>
-        <w:rPr>
-          <w:color w:val="000000"/>
-        </w:rPr>
-        <w:t>yum update -y</w:t>
-      </w:r>
-    </w:p>
-    <w:p>
-      <w:pPr>
-        <w:pStyle w:val="HTMLPreformatted"/>
-        <w:rPr>
-          <w:color w:val="000000"/>
-        </w:rPr>
-      </w:pPr>
-      <w:r>
-        <w:rPr>
-          <w:color w:val="000000"/>
-        </w:rPr>
-        <w:t>service httpd start</w:t>
-      </w:r>
-    </w:p>
-    <w:p>
-      <w:pPr>
-        <w:pStyle w:val="HTMLPreformatted"/>
-        <w:rPr>
-          <w:color w:val="000000"/>
-        </w:rPr>
-      </w:pPr>
-      <w:r>
-        <w:rPr>
-          <w:color w:val="000000"/>
-        </w:rPr>
-        <w:t>chkconfig httpd on</w:t>
-      </w:r>
-    </w:p>
-    <w:p>
-      <w:pPr>
-        <w:pStyle w:val="HTMLPreformatted"/>
-        <w:rPr>
-          <w:color w:val="000000"/>
-        </w:rPr>
-      </w:pPr>
-      <w:r>
-        <w:rPr>
-          <w:color w:val="000000"/>
-        </w:rPr>
-        <w:t>echo "&lt;html&gt;&lt;h1&gt;Hello Cloud Gurus!&lt;/h1&gt;&lt;/html&gt;" &gt; /var/www/html/index.html</w:t>
-      </w:r>
-    </w:p>
-    <w:p/>
-    <w:p/>
-    <w:p>
-      <w:r>
-        <w:t>Lab 2 Build your own custom VPC:</w:t>
-      </w:r>
-    </w:p>
-    <w:p/>
-    <w:p>
-      <w:r>
         <w:t xml:space="preserve">Internal server with </w:t>
       </w:r>
       <w:r>
@@ -13324,295 +13381,295 @@
         </w:numPr>
       </w:pPr>
       <w:r>
+        <w:t>Amount of traffic supported depends on the size of the instance</w:t>
+      </w:r>
+    </w:p>
+    <w:p>
+      <w:pPr>
+        <w:pStyle w:val="ListParagraph"/>
+        <w:numPr>
+          <w:ilvl w:val="0"/>
+          <w:numId w:val="65"/>
+        </w:numPr>
+      </w:pPr>
+      <w:r>
+        <w:t xml:space="preserve">HA using autoscaling groups, multiple subnets in different AZ. </w:t>
+      </w:r>
+    </w:p>
+    <w:p>
+      <w:pPr>
+        <w:pStyle w:val="ListParagraph"/>
+        <w:numPr>
+          <w:ilvl w:val="0"/>
+          <w:numId w:val="65"/>
+        </w:numPr>
+      </w:pPr>
+      <w:r>
+        <w:t>Behind a security group</w:t>
+      </w:r>
+    </w:p>
+    <w:p>
+      <w:r>
+        <w:t>NAT Gateways</w:t>
+      </w:r>
+    </w:p>
+    <w:p>
+      <w:pPr>
+        <w:pStyle w:val="ListParagraph"/>
+        <w:numPr>
+          <w:ilvl w:val="0"/>
+          <w:numId w:val="66"/>
+        </w:numPr>
+      </w:pPr>
+      <w:r>
+        <w:t>Scale automatically up to 10 Gbps</w:t>
+      </w:r>
+    </w:p>
+    <w:p>
+      <w:pPr>
+        <w:pStyle w:val="ListParagraph"/>
+        <w:numPr>
+          <w:ilvl w:val="0"/>
+          <w:numId w:val="66"/>
+        </w:numPr>
+      </w:pPr>
+      <w:r>
+        <w:t>No need to patch</w:t>
+      </w:r>
+    </w:p>
+    <w:p>
+      <w:pPr>
+        <w:pStyle w:val="ListParagraph"/>
+        <w:numPr>
+          <w:ilvl w:val="0"/>
+          <w:numId w:val="66"/>
+        </w:numPr>
+      </w:pPr>
+      <w:r>
+        <w:t xml:space="preserve">Automatically assigned </w:t>
+      </w:r>
+      <w:r>
+        <w:t>a</w:t>
+      </w:r>
+      <w:r>
+        <w:t xml:space="preserve"> public IP address</w:t>
+      </w:r>
+    </w:p>
+    <w:p>
+      <w:pPr>
+        <w:pStyle w:val="ListParagraph"/>
+        <w:numPr>
+          <w:ilvl w:val="0"/>
+          <w:numId w:val="66"/>
+        </w:numPr>
+      </w:pPr>
+      <w:r>
+        <w:t xml:space="preserve">Update your route tables. </w:t>
+      </w:r>
+    </w:p>
+    <w:p>
+      <w:pPr>
+        <w:pStyle w:val="ListParagraph"/>
+        <w:numPr>
+          <w:ilvl w:val="0"/>
+          <w:numId w:val="66"/>
+        </w:numPr>
+      </w:pPr>
+      <w:r>
+        <w:t>Not associated with security groups</w:t>
+      </w:r>
+    </w:p>
+    <w:p>
+      <w:pPr>
+        <w:pStyle w:val="ListParagraph"/>
+        <w:numPr>
+          <w:ilvl w:val="0"/>
+          <w:numId w:val="66"/>
+        </w:numPr>
+      </w:pPr>
+      <w:r>
+        <w:t xml:space="preserve">No need to disable source/destination checks. </w:t>
+      </w:r>
+    </w:p>
+    <w:p/>
+    <w:p/>
+    <w:p/>
+    <w:p>
+      <w:r>
+        <w:t>Network ACL’s vs Security Groups:</w:t>
+      </w:r>
+    </w:p>
+    <w:p/>
+    <w:p/>
+    <w:p>
+      <w:pPr>
+        <w:rPr>
+          <w:b/>
+        </w:rPr>
+      </w:pPr>
+      <w:r>
+        <w:rPr>
+          <w:b/>
+        </w:rPr>
+        <w:t>Security Group</w:t>
+      </w:r>
+    </w:p>
+    <w:p>
+      <w:pPr>
+        <w:pStyle w:val="ListParagraph"/>
+        <w:numPr>
+          <w:ilvl w:val="0"/>
+          <w:numId w:val="67"/>
+        </w:numPr>
+      </w:pPr>
+      <w:r>
+        <w:t>First layer of defense on the instance</w:t>
+      </w:r>
+    </w:p>
+    <w:p>
+      <w:pPr>
+        <w:pStyle w:val="ListParagraph"/>
+        <w:numPr>
+          <w:ilvl w:val="0"/>
+          <w:numId w:val="67"/>
+        </w:numPr>
+      </w:pPr>
+      <w:r>
+        <w:t>Supports allow rules only</w:t>
+      </w:r>
+    </w:p>
+    <w:p>
+      <w:pPr>
+        <w:pStyle w:val="ListParagraph"/>
+        <w:numPr>
+          <w:ilvl w:val="0"/>
+          <w:numId w:val="67"/>
+        </w:numPr>
+      </w:pPr>
+      <w:r>
+        <w:rPr>
+          <w:b/>
+        </w:rPr>
+        <w:t xml:space="preserve">Stateful </w:t>
+      </w:r>
+      <w:r>
+        <w:t>– return traffic is automatically allowed</w:t>
+      </w:r>
+    </w:p>
+    <w:p>
+      <w:pPr>
+        <w:pStyle w:val="ListParagraph"/>
+        <w:numPr>
+          <w:ilvl w:val="0"/>
+          <w:numId w:val="67"/>
+        </w:numPr>
+      </w:pPr>
+      <w:r>
+        <w:t>All rules are evaluated before deciding on traffic.</w:t>
+      </w:r>
+    </w:p>
+    <w:p>
+      <w:pPr>
+        <w:pStyle w:val="ListParagraph"/>
+        <w:numPr>
+          <w:ilvl w:val="0"/>
+          <w:numId w:val="67"/>
+        </w:numPr>
+      </w:pPr>
+      <w:r>
+        <w:t>Instances must be placed within the security group</w:t>
+      </w:r>
+    </w:p>
+    <w:p/>
+    <w:p>
+      <w:pPr>
+        <w:rPr>
+          <w:b/>
+        </w:rPr>
+      </w:pPr>
+      <w:r>
+        <w:rPr>
+          <w:b/>
+        </w:rPr>
+        <w:t>Network ACL</w:t>
+      </w:r>
+    </w:p>
+    <w:p>
+      <w:pPr>
+        <w:pStyle w:val="ListParagraph"/>
+        <w:numPr>
+          <w:ilvl w:val="0"/>
+          <w:numId w:val="67"/>
+        </w:numPr>
+      </w:pPr>
+      <w:r>
+        <w:t>Second layer of defense on subnet layer</w:t>
+      </w:r>
+    </w:p>
+    <w:p>
+      <w:pPr>
+        <w:pStyle w:val="ListParagraph"/>
+        <w:numPr>
+          <w:ilvl w:val="0"/>
+          <w:numId w:val="67"/>
+        </w:numPr>
+      </w:pPr>
+      <w:r>
+        <w:t>Supports allow and deny rules</w:t>
+      </w:r>
+    </w:p>
+    <w:p>
+      <w:pPr>
+        <w:pStyle w:val="ListParagraph"/>
+        <w:numPr>
+          <w:ilvl w:val="0"/>
+          <w:numId w:val="67"/>
+        </w:numPr>
+      </w:pPr>
+      <w:r>
+        <w:rPr>
+          <w:b/>
+        </w:rPr>
+        <w:t>Stateless</w:t>
+      </w:r>
+      <w:r>
+        <w:t xml:space="preserve"> – return traffic must be </w:t>
+      </w:r>
+      <w:r>
+        <w:t>explicitly</w:t>
+      </w:r>
+      <w:r>
+        <w:t xml:space="preserve"> allowed</w:t>
+      </w:r>
+      <w:r>
+        <w:t xml:space="preserve"> (have to make the change on ingress/egress).</w:t>
+      </w:r>
+    </w:p>
+    <w:p>
+      <w:pPr>
+        <w:pStyle w:val="ListParagraph"/>
+        <w:numPr>
+          <w:ilvl w:val="0"/>
+          <w:numId w:val="67"/>
+        </w:numPr>
+      </w:pPr>
+      <w:r>
+        <w:t>Rules are processed in order</w:t>
+      </w:r>
+      <w:r>
+        <w:t xml:space="preserve"> starts with lowest numbered rule.</w:t>
+      </w:r>
+    </w:p>
+    <w:p>
+      <w:pPr>
+        <w:pStyle w:val="ListParagraph"/>
+        <w:numPr>
+          <w:ilvl w:val="0"/>
+          <w:numId w:val="67"/>
+        </w:numPr>
+      </w:pPr>
+      <w:r>
         <w:lastRenderedPageBreak/>
-        <w:t>Amount of traffic supported depends on the size of the instance</w:t>
-      </w:r>
-    </w:p>
-    <w:p>
-      <w:pPr>
-        <w:pStyle w:val="ListParagraph"/>
-        <w:numPr>
-          <w:ilvl w:val="0"/>
-          <w:numId w:val="65"/>
-        </w:numPr>
-      </w:pPr>
-      <w:r>
-        <w:t xml:space="preserve">HA using autoscaling groups, multiple subnets in different AZ. </w:t>
-      </w:r>
-    </w:p>
-    <w:p>
-      <w:pPr>
-        <w:pStyle w:val="ListParagraph"/>
-        <w:numPr>
-          <w:ilvl w:val="0"/>
-          <w:numId w:val="65"/>
-        </w:numPr>
-      </w:pPr>
-      <w:r>
-        <w:t>Behind a security group</w:t>
-      </w:r>
-    </w:p>
-    <w:p>
-      <w:r>
-        <w:t>NAT Gateways</w:t>
-      </w:r>
-    </w:p>
-    <w:p>
-      <w:pPr>
-        <w:pStyle w:val="ListParagraph"/>
-        <w:numPr>
-          <w:ilvl w:val="0"/>
-          <w:numId w:val="66"/>
-        </w:numPr>
-      </w:pPr>
-      <w:r>
-        <w:t>Scale automatically up to 10 Gbps</w:t>
-      </w:r>
-    </w:p>
-    <w:p>
-      <w:pPr>
-        <w:pStyle w:val="ListParagraph"/>
-        <w:numPr>
-          <w:ilvl w:val="0"/>
-          <w:numId w:val="66"/>
-        </w:numPr>
-      </w:pPr>
-      <w:r>
-        <w:t>No need to patch</w:t>
-      </w:r>
-    </w:p>
-    <w:p>
-      <w:pPr>
-        <w:pStyle w:val="ListParagraph"/>
-        <w:numPr>
-          <w:ilvl w:val="0"/>
-          <w:numId w:val="66"/>
-        </w:numPr>
-      </w:pPr>
-      <w:r>
-        <w:t xml:space="preserve">Automatically assigned </w:t>
-      </w:r>
-      <w:r>
-        <w:t>a</w:t>
-      </w:r>
-      <w:r>
-        <w:t xml:space="preserve"> public IP address</w:t>
-      </w:r>
-    </w:p>
-    <w:p>
-      <w:pPr>
-        <w:pStyle w:val="ListParagraph"/>
-        <w:numPr>
-          <w:ilvl w:val="0"/>
-          <w:numId w:val="66"/>
-        </w:numPr>
-      </w:pPr>
-      <w:r>
-        <w:t xml:space="preserve">Update your route tables. </w:t>
-      </w:r>
-    </w:p>
-    <w:p>
-      <w:pPr>
-        <w:pStyle w:val="ListParagraph"/>
-        <w:numPr>
-          <w:ilvl w:val="0"/>
-          <w:numId w:val="66"/>
-        </w:numPr>
-      </w:pPr>
-      <w:r>
-        <w:t>Not associated with security groups</w:t>
-      </w:r>
-    </w:p>
-    <w:p>
-      <w:pPr>
-        <w:pStyle w:val="ListParagraph"/>
-        <w:numPr>
-          <w:ilvl w:val="0"/>
-          <w:numId w:val="66"/>
-        </w:numPr>
-      </w:pPr>
-      <w:r>
-        <w:t xml:space="preserve">No need to disable source/destination checks. </w:t>
-      </w:r>
-    </w:p>
-    <w:p/>
-    <w:p/>
-    <w:p/>
-    <w:p>
-      <w:r>
-        <w:t>Network ACL’s vs Security Groups:</w:t>
-      </w:r>
-    </w:p>
-    <w:p/>
-    <w:p/>
-    <w:p>
-      <w:pPr>
-        <w:rPr>
-          <w:b/>
-        </w:rPr>
-      </w:pPr>
-      <w:r>
-        <w:rPr>
-          <w:b/>
-        </w:rPr>
-        <w:t>Security Group</w:t>
-      </w:r>
-    </w:p>
-    <w:p>
-      <w:pPr>
-        <w:pStyle w:val="ListParagraph"/>
-        <w:numPr>
-          <w:ilvl w:val="0"/>
-          <w:numId w:val="67"/>
-        </w:numPr>
-      </w:pPr>
-      <w:r>
-        <w:t>First layer of defense on the instance</w:t>
-      </w:r>
-    </w:p>
-    <w:p>
-      <w:pPr>
-        <w:pStyle w:val="ListParagraph"/>
-        <w:numPr>
-          <w:ilvl w:val="0"/>
-          <w:numId w:val="67"/>
-        </w:numPr>
-      </w:pPr>
-      <w:r>
-        <w:t>Supports allow rules only</w:t>
-      </w:r>
-    </w:p>
-    <w:p>
-      <w:pPr>
-        <w:pStyle w:val="ListParagraph"/>
-        <w:numPr>
-          <w:ilvl w:val="0"/>
-          <w:numId w:val="67"/>
-        </w:numPr>
-      </w:pPr>
-      <w:r>
-        <w:rPr>
-          <w:b/>
-        </w:rPr>
-        <w:t xml:space="preserve">Stateful </w:t>
-      </w:r>
-      <w:r>
-        <w:t>– return traffic is automatically allowed</w:t>
-      </w:r>
-    </w:p>
-    <w:p>
-      <w:pPr>
-        <w:pStyle w:val="ListParagraph"/>
-        <w:numPr>
-          <w:ilvl w:val="0"/>
-          <w:numId w:val="67"/>
-        </w:numPr>
-      </w:pPr>
-      <w:r>
-        <w:t>All rules are evaluated before deciding on traffic.</w:t>
-      </w:r>
-    </w:p>
-    <w:p>
-      <w:pPr>
-        <w:pStyle w:val="ListParagraph"/>
-        <w:numPr>
-          <w:ilvl w:val="0"/>
-          <w:numId w:val="67"/>
-        </w:numPr>
-      </w:pPr>
-      <w:r>
-        <w:t>Instances must be placed within the security group</w:t>
-      </w:r>
-    </w:p>
-    <w:p/>
-    <w:p>
-      <w:pPr>
-        <w:rPr>
-          <w:b/>
-        </w:rPr>
-      </w:pPr>
-      <w:r>
-        <w:rPr>
-          <w:b/>
-        </w:rPr>
-        <w:t>Network ACL</w:t>
-      </w:r>
-    </w:p>
-    <w:p>
-      <w:pPr>
-        <w:pStyle w:val="ListParagraph"/>
-        <w:numPr>
-          <w:ilvl w:val="0"/>
-          <w:numId w:val="67"/>
-        </w:numPr>
-      </w:pPr>
-      <w:r>
-        <w:t>Second layer of defense on subnet layer</w:t>
-      </w:r>
-    </w:p>
-    <w:p>
-      <w:pPr>
-        <w:pStyle w:val="ListParagraph"/>
-        <w:numPr>
-          <w:ilvl w:val="0"/>
-          <w:numId w:val="67"/>
-        </w:numPr>
-      </w:pPr>
-      <w:r>
-        <w:t>Supports allow and deny rules</w:t>
-      </w:r>
-    </w:p>
-    <w:p>
-      <w:pPr>
-        <w:pStyle w:val="ListParagraph"/>
-        <w:numPr>
-          <w:ilvl w:val="0"/>
-          <w:numId w:val="67"/>
-        </w:numPr>
-      </w:pPr>
-      <w:r>
-        <w:rPr>
-          <w:b/>
-        </w:rPr>
-        <w:t>Stateless</w:t>
-      </w:r>
-      <w:r>
-        <w:t xml:space="preserve"> – return traffic must be </w:t>
-      </w:r>
-      <w:r>
-        <w:t>explicitly</w:t>
-      </w:r>
-      <w:r>
-        <w:t xml:space="preserve"> allowed</w:t>
-      </w:r>
-      <w:r>
-        <w:t xml:space="preserve"> (have to make the change on ingress/egress).</w:t>
-      </w:r>
-    </w:p>
-    <w:p>
-      <w:pPr>
-        <w:pStyle w:val="ListParagraph"/>
-        <w:numPr>
-          <w:ilvl w:val="0"/>
-          <w:numId w:val="67"/>
-        </w:numPr>
-      </w:pPr>
-      <w:r>
-        <w:t>Rules are processed in order</w:t>
-      </w:r>
-      <w:r>
-        <w:t xml:space="preserve"> starts with lowest numbered rule.</w:t>
-      </w:r>
-    </w:p>
-    <w:p>
-      <w:pPr>
-        <w:pStyle w:val="ListParagraph"/>
-        <w:numPr>
-          <w:ilvl w:val="0"/>
-          <w:numId w:val="67"/>
-        </w:numPr>
-      </w:pPr>
-      <w:r>
         <w:t xml:space="preserve">Applies to all instances within the subnet. </w:t>
       </w:r>
     </w:p>
@@ -13964,6 +14021,7 @@
         <w:rPr>
           <w:b/>
         </w:rPr>
+        <w:lastRenderedPageBreak/>
         <w:t>Multiple subnets in different AZ</w:t>
       </w:r>
     </w:p>
@@ -14182,159 +14240,162 @@
         <w:rPr>
           <w:b/>
         </w:rPr>
+        <w:t>Resiliency can be achieved by 2 public subnets and 2 private subnets. EBLS should be in 2 public subnets in 2 AZ. Bastion hosts, put them behind an autoscale group with a minimum of 2. Route 53 to automatically fail over. NAT instances need to be in each public subnet with a script to failover.</w:t>
+      </w:r>
+    </w:p>
+    <w:p>
+      <w:pPr>
+        <w:rPr>
+          <w:b/>
+        </w:rPr>
+      </w:pPr>
+    </w:p>
+    <w:p>
+      <w:pPr>
+        <w:rPr>
+          <w:b/>
+        </w:rPr>
+      </w:pPr>
+      <w:r>
+        <w:rPr>
+          <w:b/>
+        </w:rPr>
+        <w:t>Application Services</w:t>
+      </w:r>
+    </w:p>
+    <w:p>
+      <w:pPr>
+        <w:rPr>
+          <w:b/>
+        </w:rPr>
+      </w:pPr>
+    </w:p>
+    <w:p/>
+    <w:p/>
+    <w:p>
+      <w:r>
+        <w:rPr>
+          <w:b/>
+        </w:rPr>
+        <w:t>Simple Queue Service</w:t>
+      </w:r>
+      <w:r>
+        <w:t xml:space="preserve"> – first AWS service available. Web service that gives you access to a message queue that can be used to store messages while waiting for a computer to process them.</w:t>
+      </w:r>
+    </w:p>
+    <w:p>
+      <w:pPr>
+        <w:pStyle w:val="ListParagraph"/>
+        <w:numPr>
+          <w:ilvl w:val="0"/>
+          <w:numId w:val="69"/>
+        </w:numPr>
+      </w:pPr>
+      <w:r>
+        <w:t>Distributed queue system that enables web service applications to quickly and reliably queue messages that one component in the application generates to be consumed by another component. Queue is a temporary repository for messages that are awaiting processing.</w:t>
+      </w:r>
+    </w:p>
+    <w:p>
+      <w:pPr>
+        <w:pStyle w:val="ListParagraph"/>
+        <w:numPr>
+          <w:ilvl w:val="0"/>
+          <w:numId w:val="69"/>
+        </w:numPr>
+      </w:pPr>
+      <w:r>
+        <w:t>A way of assigning jobs</w:t>
+      </w:r>
+    </w:p>
+    <w:p>
+      <w:pPr>
+        <w:pStyle w:val="ListParagraph"/>
+        <w:numPr>
+          <w:ilvl w:val="0"/>
+          <w:numId w:val="69"/>
+        </w:numPr>
+      </w:pPr>
+      <w:r>
+        <w:t>Pull based system</w:t>
+      </w:r>
+    </w:p>
+    <w:p>
+      <w:pPr>
+        <w:pStyle w:val="ListParagraph"/>
+        <w:numPr>
+          <w:ilvl w:val="0"/>
+          <w:numId w:val="69"/>
+        </w:numPr>
+      </w:pPr>
+      <w:r>
+        <w:t>SNS is a push based system.</w:t>
+      </w:r>
+    </w:p>
+    <w:p>
+      <w:pPr>
+        <w:pStyle w:val="ListParagraph"/>
+        <w:numPr>
+          <w:ilvl w:val="0"/>
+          <w:numId w:val="69"/>
+        </w:numPr>
+      </w:pPr>
+      <w:r>
+        <w:t>Removes dependencies and decouple the components of an application. Any component of distributed application can store messages in a fail-safe. Messages can save up to 256 kb in any text format.</w:t>
+      </w:r>
+    </w:p>
+    <w:p>
+      <w:pPr>
+        <w:pStyle w:val="ListParagraph"/>
+        <w:numPr>
+          <w:ilvl w:val="0"/>
+          <w:numId w:val="69"/>
+        </w:numPr>
+      </w:pPr>
+      <w:r>
+        <w:rPr>
+          <w:b/>
+        </w:rPr>
+        <w:t>Queue</w:t>
+      </w:r>
+      <w:r>
+        <w:t xml:space="preserve"> acts as a buffer between the component producing and saving data, and the component receiving the data for processing. Queue resolves issues that arise if the producer is producing work faster than the consumer can process it.</w:t>
+      </w:r>
+      <w:r>
+        <w:t xml:space="preserve"> </w:t>
+      </w:r>
+    </w:p>
+    <w:p>
+      <w:pPr>
+        <w:pStyle w:val="ListParagraph"/>
+        <w:numPr>
+          <w:ilvl w:val="0"/>
+          <w:numId w:val="69"/>
+        </w:numPr>
+      </w:pPr>
+      <w:r>
+        <w:t>Default is 4 days kept in the queue. Can be kept in the queue from 1 minute to 14 days.</w:t>
+      </w:r>
+    </w:p>
+    <w:p>
+      <w:pPr>
+        <w:pStyle w:val="ListParagraph"/>
+        <w:numPr>
+          <w:ilvl w:val="0"/>
+          <w:numId w:val="69"/>
+        </w:numPr>
+      </w:pPr>
+      <w:r>
+        <w:rPr>
+          <w:b/>
+        </w:rPr>
+        <w:t>Visibility Time Out</w:t>
+      </w:r>
+      <w:r>
+        <w:t xml:space="preserve"> – amount of time that the message is invisible in the SQS queue after a reader picks up that message. Provided the job is processed before the visibility time </w:t>
+      </w:r>
+      <w:r>
         <w:lastRenderedPageBreak/>
-        <w:t>Resiliency can be achieved by 2 public subnets and 2 private subnets. EBLS should be in 2 public subnets in 2 AZ. Bastion hosts, put them behind an autoscale group with a minimum of 2. Route 53 to automatically fail over. NAT instances need to be in each public subnet with a script to failover.</w:t>
-      </w:r>
-    </w:p>
-    <w:p>
-      <w:pPr>
-        <w:rPr>
-          <w:b/>
-        </w:rPr>
-      </w:pPr>
-    </w:p>
-    <w:p>
-      <w:pPr>
-        <w:rPr>
-          <w:b/>
-        </w:rPr>
-      </w:pPr>
-      <w:r>
-        <w:rPr>
-          <w:b/>
-        </w:rPr>
-        <w:t>Application Services</w:t>
-      </w:r>
-    </w:p>
-    <w:p>
-      <w:pPr>
-        <w:rPr>
-          <w:b/>
-        </w:rPr>
-      </w:pPr>
-    </w:p>
-    <w:p/>
-    <w:p/>
-    <w:p>
-      <w:r>
-        <w:rPr>
-          <w:b/>
-        </w:rPr>
-        <w:t>Simple Queue Service</w:t>
-      </w:r>
-      <w:r>
-        <w:t xml:space="preserve"> – first AWS service available. Web service that gives you access to a message queue that can be used to store messages while waiting for a computer to process them.</w:t>
-      </w:r>
-    </w:p>
-    <w:p>
-      <w:pPr>
-        <w:pStyle w:val="ListParagraph"/>
-        <w:numPr>
-          <w:ilvl w:val="0"/>
-          <w:numId w:val="69"/>
-        </w:numPr>
-      </w:pPr>
-      <w:r>
-        <w:t>Distributed queue system that enables web service applications to quickly and reliably queue messages that one component in the application generates to be consumed by another component. Queue is a temporary repository for messages that are awaiting processing.</w:t>
-      </w:r>
-    </w:p>
-    <w:p>
-      <w:pPr>
-        <w:pStyle w:val="ListParagraph"/>
-        <w:numPr>
-          <w:ilvl w:val="0"/>
-          <w:numId w:val="69"/>
-        </w:numPr>
-      </w:pPr>
-      <w:r>
-        <w:t>A way of assigning jobs</w:t>
-      </w:r>
-    </w:p>
-    <w:p>
-      <w:pPr>
-        <w:pStyle w:val="ListParagraph"/>
-        <w:numPr>
-          <w:ilvl w:val="0"/>
-          <w:numId w:val="69"/>
-        </w:numPr>
-      </w:pPr>
-      <w:r>
-        <w:t>Pull based system</w:t>
-      </w:r>
-    </w:p>
-    <w:p>
-      <w:pPr>
-        <w:pStyle w:val="ListParagraph"/>
-        <w:numPr>
-          <w:ilvl w:val="0"/>
-          <w:numId w:val="69"/>
-        </w:numPr>
-      </w:pPr>
-      <w:r>
-        <w:t>SNS is a push based system.</w:t>
-      </w:r>
-    </w:p>
-    <w:p>
-      <w:pPr>
-        <w:pStyle w:val="ListParagraph"/>
-        <w:numPr>
-          <w:ilvl w:val="0"/>
-          <w:numId w:val="69"/>
-        </w:numPr>
-      </w:pPr>
-      <w:r>
-        <w:t>Removes dependencies and decouple the components of an application. Any component of distributed application can store messages in a fail-safe. Messages can save up to 256 kb in any text format.</w:t>
-      </w:r>
-    </w:p>
-    <w:p>
-      <w:pPr>
-        <w:pStyle w:val="ListParagraph"/>
-        <w:numPr>
-          <w:ilvl w:val="0"/>
-          <w:numId w:val="69"/>
-        </w:numPr>
-      </w:pPr>
-      <w:r>
-        <w:rPr>
-          <w:b/>
-        </w:rPr>
-        <w:t>Queue</w:t>
-      </w:r>
-      <w:r>
-        <w:t xml:space="preserve"> acts as a buffer between the component producing and saving data, and the component receiving the data for processing. Queue resolves issues that arise if the producer is producing work faster than the consumer can process it.</w:t>
-      </w:r>
-      <w:r>
-        <w:t xml:space="preserve"> </w:t>
-      </w:r>
-    </w:p>
-    <w:p>
-      <w:pPr>
-        <w:pStyle w:val="ListParagraph"/>
-        <w:numPr>
-          <w:ilvl w:val="0"/>
-          <w:numId w:val="69"/>
-        </w:numPr>
-      </w:pPr>
-      <w:r>
-        <w:t>Default is 4 days kept in the queue. Can be kept in the queue from 1 minute to 14 days.</w:t>
-      </w:r>
-    </w:p>
-    <w:p>
-      <w:pPr>
-        <w:pStyle w:val="ListParagraph"/>
-        <w:numPr>
-          <w:ilvl w:val="0"/>
-          <w:numId w:val="69"/>
-        </w:numPr>
-      </w:pPr>
-      <w:r>
-        <w:rPr>
-          <w:b/>
-        </w:rPr>
-        <w:t>Visibility Time Out</w:t>
-      </w:r>
-      <w:r>
-        <w:t xml:space="preserve"> – amount of time that the message is invisible in the SQS queue after a reader picks up that message. Provided the job is processed before the visibility time out expires, the message will then be deleted from the queue. If not processed, it will be visible again. Message could be delivered math.</w:t>
+        <w:t>out expires, the message will then be deleted from the queue. If not processed, it will be visible again. Message could be delivered math.</w:t>
       </w:r>
       <w:r>
         <w:t xml:space="preserve"> Maximum timeout is 12 hours.</w:t>
@@ -14745,6 +14806,7 @@
         </w:numPr>
       </w:pPr>
       <w:r>
+        <w:lastRenderedPageBreak/>
         <w:t>$.50 per 1 million SNS requests</w:t>
       </w:r>
     </w:p>
@@ -14840,7 +14902,6 @@
         </w:numPr>
       </w:pPr>
       <w:r>
-        <w:lastRenderedPageBreak/>
         <w:t>Can create a front door for applications to access x running on EC2 for example.</w:t>
       </w:r>
     </w:p>
@@ -15134,7 +15195,6 @@
         </w:numPr>
       </w:pPr>
       <w:r>
-        <w:lastRenderedPageBreak/>
         <w:t xml:space="preserve">Charged on Elastic transcorder based on the resolution as well. </w:t>
       </w:r>
     </w:p>
@@ -15298,6 +15358,7 @@
     </w:p>
     <w:p>
       <w:r>
+        <w:lastRenderedPageBreak/>
         <w:t>service httpd start</w:t>
       </w:r>
     </w:p>
@@ -15356,7 +15417,6 @@
     </w:p>
     <w:p>
       <w:r>
-        <w:lastRenderedPageBreak/>
         <w:t>Aws s3 cp –recursive /var/www/html/wp-content/uploads/ s3://wordpressmedia16acloudguru</w:t>
       </w:r>
     </w:p>
@@ -15584,7 +15644,6 @@
         </w:numPr>
       </w:pPr>
       <w:r>
-        <w:lastRenderedPageBreak/>
         <w:t>Go global in minutes</w:t>
       </w:r>
     </w:p>
@@ -15913,7 +15972,6 @@
         <w:rPr>
           <w:b/>
         </w:rPr>
-        <w:lastRenderedPageBreak/>
         <w:t>Amazon Corporate Segregation</w:t>
       </w:r>
       <w:r>
@@ -16095,6 +16153,7 @@
     </w:p>
     <w:p>
       <w:r>
+        <w:lastRenderedPageBreak/>
         <w:t xml:space="preserve">Disk virtualization layer is resetting and disk zeroed so customers don’t have access to raw disks. Memory is scrubbed. </w:t>
       </w:r>
     </w:p>
@@ -16300,6 +16359,7 @@
         </w:numPr>
       </w:pPr>
       <w:r>
+        <w:lastRenderedPageBreak/>
         <w:t xml:space="preserve">Gateway-cached volumes use S3. Can create volumes up to 32 TB of storage. </w:t>
       </w:r>
     </w:p>
@@ -16394,7 +16454,6 @@
     <w:p/>
     <w:p>
       <w:r>
-        <w:lastRenderedPageBreak/>
         <w:t>Benefits:</w:t>
       </w:r>
     </w:p>
@@ -17036,6 +17095,7 @@
         </w:numPr>
       </w:pPr>
       <w:r>
+        <w:lastRenderedPageBreak/>
         <w:t>How are you encrypting and protecting your data at rest?</w:t>
       </w:r>
     </w:p>
@@ -17156,7 +17216,6 @@
         </w:numPr>
       </w:pPr>
       <w:r>
-        <w:lastRenderedPageBreak/>
         <w:t>How are you enforcing network and host-level boundary protection?</w:t>
       </w:r>
     </w:p>
@@ -17499,6 +17558,7 @@
         </w:numPr>
       </w:pPr>
       <w:r>
+        <w:lastRenderedPageBreak/>
         <w:t>Best Practices</w:t>
       </w:r>
     </w:p>
@@ -17619,7 +17679,6 @@
         </w:numPr>
       </w:pPr>
       <w:r>
-        <w:lastRenderedPageBreak/>
         <w:t>How does your system adapt to changes in demand?</w:t>
       </w:r>
     </w:p>
@@ -17973,6 +18032,7 @@
         </w:numPr>
       </w:pPr>
       <w:r>
+        <w:lastRenderedPageBreak/>
         <w:t>Best Practices</w:t>
       </w:r>
     </w:p>
@@ -18081,7 +18141,6 @@
         </w:numPr>
       </w:pPr>
       <w:r>
-        <w:lastRenderedPageBreak/>
         <w:t>Are there managed services that you can use to improve your ROI?</w:t>
       </w:r>
     </w:p>
@@ -18385,6 +18444,7 @@
         </w:numPr>
       </w:pPr>
       <w:r>
+        <w:lastRenderedPageBreak/>
         <w:t>Use server-less architectures</w:t>
       </w:r>
     </w:p>
@@ -18520,7 +18580,6 @@
         </w:numPr>
       </w:pPr>
       <w:r>
-        <w:lastRenderedPageBreak/>
         <w:t>How do you ensure that you continue to have the most appropriate instance type as new instance types and features are introduced?</w:t>
       </w:r>
     </w:p>
@@ -18701,6 +18760,7 @@
         </w:numPr>
       </w:pPr>
       <w:r>
+        <w:lastRenderedPageBreak/>
         <w:t>How do you ensure the capacity and throughput of your databases matches demand?</w:t>
       </w:r>
     </w:p>
@@ -18797,7 +18857,6 @@
         </w:numPr>
       </w:pPr>
       <w:r>
-        <w:lastRenderedPageBreak/>
         <w:t>Compute</w:t>
       </w:r>
     </w:p>
@@ -19105,6 +19164,7 @@
         <w:rPr>
           <w:b/>
         </w:rPr>
+        <w:lastRenderedPageBreak/>
         <w:t>Runbooks</w:t>
       </w:r>
       <w:r>
@@ -19213,7 +19273,6 @@
         </w:numPr>
       </w:pPr>
       <w:r>
-        <w:lastRenderedPageBreak/>
         <w:t>How do you monitor your workload to ensure it is operating as expected?</w:t>
       </w:r>
     </w:p>
@@ -19568,7 +19627,6 @@
     <w:p/>
     <w:p>
       <w:r>
-        <w:lastRenderedPageBreak/>
         <w:t>EBS Backed Storage</w:t>
       </w:r>
     </w:p>
@@ -19986,7 +20044,6 @@
         </w:numPr>
       </w:pPr>
       <w:r>
-        <w:lastRenderedPageBreak/>
         <w:t>CloudTrail is per account and enabled per region</w:t>
       </w:r>
     </w:p>
@@ -20303,6 +20360,7 @@
           <w:sz w:val="20"/>
           <w:szCs w:val="20"/>
         </w:rPr>
+        <w:lastRenderedPageBreak/>
         <w:t xml:space="preserve">  "Version": "2012-10-17",</w:t>
       </w:r>
     </w:p>
@@ -21006,7 +21064,6 @@
           <w:sz w:val="20"/>
           <w:szCs w:val="20"/>
         </w:rPr>
-        <w:lastRenderedPageBreak/>
         <w:t xml:space="preserve">        "s3:PutObject",</w:t>
       </w:r>
     </w:p>
@@ -21634,6 +21691,7 @@
         </w:numPr>
       </w:pPr>
       <w:r>
+        <w:lastRenderedPageBreak/>
         <w:t xml:space="preserve">Overlapping CIDR blocks can cause conflicts. Transitive Peering NOT supported. </w:t>
       </w:r>
     </w:p>
@@ -21768,7 +21826,6 @@
         <w:rPr>
           <w:b/>
         </w:rPr>
-        <w:lastRenderedPageBreak/>
         <w:t>Security Toke Service (STS)</w:t>
       </w:r>
       <w:r>
@@ -22009,6 +22066,7 @@
         </w:numPr>
       </w:pPr>
       <w:r>
+        <w:lastRenderedPageBreak/>
         <w:t>The Identity Broker returns the temporary security credentials to the reporting application.</w:t>
       </w:r>
     </w:p>
@@ -22289,6 +22347,7 @@
     <w:p/>
     <w:p>
       <w:r>
+        <w:lastRenderedPageBreak/>
         <w:t xml:space="preserve">Reread summaries and schedule exam. </w:t>
       </w:r>
     </w:p>
@@ -22342,7 +22401,6 @@
         <w:rPr>
           <w:b/>
         </w:rPr>
-        <w:lastRenderedPageBreak/>
         <w:t>API endpoints</w:t>
       </w:r>
       <w:r>
@@ -35717,7 +35775,7 @@
 </file>
 
 <file path=customXml/itemProps1.xml><?xml version="1.0" encoding="utf-8"?>
-<ds:datastoreItem xmlns:ds="http://schemas.openxmlformats.org/officeDocument/2006/customXml" ds:itemID="{776F5967-AC82-7B48-868E-25D7031DF2AD}">
+<ds:datastoreItem xmlns:ds="http://schemas.openxmlformats.org/officeDocument/2006/customXml" ds:itemID="{59A570DD-C83A-9A4F-B811-D50407BA26B8}">
   <ds:schemaRefs>
     <ds:schemaRef ds:uri="http://schemas.openxmlformats.org/officeDocument/2006/bibliography"/>
   </ds:schemaRefs>

</xml_diff>